<commit_message>
docs: adjust table borders
</commit_message>
<xml_diff>
--- a/Settings/Shortcuts-macOS.docx
+++ b/Settings/Shortcuts-macOS.docx
@@ -17410,7 +17410,7 @@
           <w:tcPr>
             <w:tcW w:w="1838" w:type="dxa"/>
             <w:tcBorders>
-              <w:bottom w:val="single" w:sz="12" w:space="0" w:color="auto"/>
+              <w:bottom w:val="single" w:sz="4" w:space="0" w:color="auto"/>
             </w:tcBorders>
           </w:tcPr>
           <w:p>
@@ -17433,7 +17433,7 @@
           <w:tcPr>
             <w:tcW w:w="1075" w:type="dxa"/>
             <w:tcBorders>
-              <w:bottom w:val="single" w:sz="12" w:space="0" w:color="auto"/>
+              <w:bottom w:val="single" w:sz="4" w:space="0" w:color="auto"/>
             </w:tcBorders>
           </w:tcPr>
           <w:p>
@@ -17509,7 +17509,7 @@
           <w:tcPr>
             <w:tcW w:w="2327" w:type="dxa"/>
             <w:tcBorders>
-              <w:bottom w:val="single" w:sz="12" w:space="0" w:color="auto"/>
+              <w:bottom w:val="single" w:sz="4" w:space="0" w:color="auto"/>
             </w:tcBorders>
           </w:tcPr>
           <w:p>
@@ -17558,7 +17558,7 @@
           <w:tcPr>
             <w:tcW w:w="2117" w:type="dxa"/>
             <w:tcBorders>
-              <w:bottom w:val="single" w:sz="12" w:space="0" w:color="auto"/>
+              <w:bottom w:val="single" w:sz="4" w:space="0" w:color="auto"/>
             </w:tcBorders>
           </w:tcPr>
           <w:p>
@@ -17602,7 +17602,7 @@
           <w:tcPr>
             <w:tcW w:w="1002" w:type="dxa"/>
             <w:tcBorders>
-              <w:bottom w:val="single" w:sz="12" w:space="0" w:color="auto"/>
+              <w:bottom w:val="single" w:sz="4" w:space="0" w:color="auto"/>
             </w:tcBorders>
           </w:tcPr>
           <w:p>
@@ -17659,7 +17659,7 @@
           <w:tcPr>
             <w:tcW w:w="2337" w:type="dxa"/>
             <w:tcBorders>
-              <w:bottom w:val="single" w:sz="12" w:space="0" w:color="auto"/>
+              <w:bottom w:val="single" w:sz="4" w:space="0" w:color="auto"/>
             </w:tcBorders>
           </w:tcPr>
           <w:p>
@@ -17686,7 +17686,7 @@
           <w:tcPr>
             <w:tcW w:w="1838" w:type="dxa"/>
             <w:tcBorders>
-              <w:bottom w:val="single" w:sz="12" w:space="0" w:color="auto"/>
+              <w:bottom w:val="single" w:sz="4" w:space="0" w:color="auto"/>
             </w:tcBorders>
           </w:tcPr>
           <w:p>
@@ -17710,7 +17710,7 @@
           <w:tcPr>
             <w:tcW w:w="1075" w:type="dxa"/>
             <w:tcBorders>
-              <w:bottom w:val="single" w:sz="12" w:space="0" w:color="auto"/>
+              <w:bottom w:val="single" w:sz="4" w:space="0" w:color="auto"/>
             </w:tcBorders>
           </w:tcPr>
           <w:p>
@@ -17771,7 +17771,7 @@
           <w:tcPr>
             <w:tcW w:w="2327" w:type="dxa"/>
             <w:tcBorders>
-              <w:bottom w:val="single" w:sz="12" w:space="0" w:color="auto"/>
+              <w:bottom w:val="single" w:sz="4" w:space="0" w:color="auto"/>
             </w:tcBorders>
           </w:tcPr>
           <w:p>
@@ -17796,7 +17796,7 @@
           <w:tcPr>
             <w:tcW w:w="2117" w:type="dxa"/>
             <w:tcBorders>
-              <w:bottom w:val="single" w:sz="12" w:space="0" w:color="auto"/>
+              <w:bottom w:val="single" w:sz="4" w:space="0" w:color="auto"/>
             </w:tcBorders>
           </w:tcPr>
           <w:p>
@@ -17819,7 +17819,7 @@
           <w:tcPr>
             <w:tcW w:w="1002" w:type="dxa"/>
             <w:tcBorders>
-              <w:bottom w:val="single" w:sz="12" w:space="0" w:color="auto"/>
+              <w:bottom w:val="single" w:sz="4" w:space="0" w:color="auto"/>
             </w:tcBorders>
           </w:tcPr>
           <w:p>
@@ -17868,7 +17868,7 @@
           <w:tcPr>
             <w:tcW w:w="2337" w:type="dxa"/>
             <w:tcBorders>
-              <w:bottom w:val="single" w:sz="12" w:space="0" w:color="auto"/>
+              <w:bottom w:val="single" w:sz="4" w:space="0" w:color="auto"/>
             </w:tcBorders>
           </w:tcPr>
           <w:p>
@@ -17905,8 +17905,8 @@
           <w:tcPr>
             <w:tcW w:w="1838" w:type="dxa"/>
             <w:tcBorders>
-              <w:top w:val="single" w:sz="12" w:space="0" w:color="auto"/>
-              <w:left w:val="single" w:sz="12" w:space="0" w:color="auto"/>
+              <w:top w:val="single" w:sz="4" w:space="0" w:color="auto"/>
+              <w:left w:val="single" w:sz="4" w:space="0" w:color="auto"/>
             </w:tcBorders>
           </w:tcPr>
           <w:p>
@@ -17931,7 +17931,7 @@
           <w:tcPr>
             <w:tcW w:w="1075" w:type="dxa"/>
             <w:tcBorders>
-              <w:top w:val="single" w:sz="12" w:space="0" w:color="auto"/>
+              <w:top w:val="single" w:sz="4" w:space="0" w:color="auto"/>
             </w:tcBorders>
           </w:tcPr>
           <w:p>
@@ -17965,7 +17965,7 @@
           <w:tcPr>
             <w:tcW w:w="2327" w:type="dxa"/>
             <w:tcBorders>
-              <w:top w:val="single" w:sz="12" w:space="0" w:color="auto"/>
+              <w:top w:val="single" w:sz="4" w:space="0" w:color="auto"/>
             </w:tcBorders>
           </w:tcPr>
           <w:p>
@@ -17990,7 +17990,7 @@
           <w:tcPr>
             <w:tcW w:w="2117" w:type="dxa"/>
             <w:tcBorders>
-              <w:top w:val="single" w:sz="12" w:space="0" w:color="auto"/>
+              <w:top w:val="single" w:sz="4" w:space="0" w:color="auto"/>
             </w:tcBorders>
           </w:tcPr>
           <w:p>
@@ -18039,7 +18039,7 @@
           <w:tcPr>
             <w:tcW w:w="1002" w:type="dxa"/>
             <w:tcBorders>
-              <w:top w:val="single" w:sz="12" w:space="0" w:color="auto"/>
+              <w:top w:val="single" w:sz="4" w:space="0" w:color="auto"/>
             </w:tcBorders>
           </w:tcPr>
           <w:p>
@@ -18100,8 +18100,8 @@
           <w:tcPr>
             <w:tcW w:w="2337" w:type="dxa"/>
             <w:tcBorders>
-              <w:top w:val="single" w:sz="12" w:space="0" w:color="auto"/>
-              <w:right w:val="single" w:sz="12" w:space="0" w:color="auto"/>
+              <w:top w:val="single" w:sz="4" w:space="0" w:color="auto"/>
+              <w:right w:val="single" w:sz="4" w:space="0" w:color="auto"/>
             </w:tcBorders>
           </w:tcPr>
           <w:p>
@@ -18128,8 +18128,8 @@
           <w:tcPr>
             <w:tcW w:w="1838" w:type="dxa"/>
             <w:tcBorders>
-              <w:left w:val="single" w:sz="12" w:space="0" w:color="auto"/>
-              <w:bottom w:val="single" w:sz="12" w:space="0" w:color="auto"/>
+              <w:left w:val="single" w:sz="4" w:space="0" w:color="auto"/>
+              <w:bottom w:val="single" w:sz="4" w:space="0" w:color="auto"/>
             </w:tcBorders>
           </w:tcPr>
           <w:p>
@@ -18153,7 +18153,7 @@
           <w:tcPr>
             <w:tcW w:w="1075" w:type="dxa"/>
             <w:tcBorders>
-              <w:bottom w:val="single" w:sz="12" w:space="0" w:color="auto"/>
+              <w:bottom w:val="single" w:sz="4" w:space="0" w:color="auto"/>
             </w:tcBorders>
           </w:tcPr>
           <w:p>
@@ -18201,7 +18201,7 @@
           <w:tcPr>
             <w:tcW w:w="2327" w:type="dxa"/>
             <w:tcBorders>
-              <w:bottom w:val="single" w:sz="12" w:space="0" w:color="auto"/>
+              <w:bottom w:val="single" w:sz="4" w:space="0" w:color="auto"/>
             </w:tcBorders>
           </w:tcPr>
           <w:p>
@@ -18226,7 +18226,7 @@
           <w:tcPr>
             <w:tcW w:w="2117" w:type="dxa"/>
             <w:tcBorders>
-              <w:bottom w:val="single" w:sz="12" w:space="0" w:color="auto"/>
+              <w:bottom w:val="single" w:sz="4" w:space="0" w:color="auto"/>
             </w:tcBorders>
           </w:tcPr>
           <w:p>
@@ -18251,7 +18251,7 @@
           <w:tcPr>
             <w:tcW w:w="1002" w:type="dxa"/>
             <w:tcBorders>
-              <w:bottom w:val="single" w:sz="12" w:space="0" w:color="auto"/>
+              <w:bottom w:val="single" w:sz="4" w:space="0" w:color="auto"/>
             </w:tcBorders>
           </w:tcPr>
           <w:p>
@@ -18294,8 +18294,8 @@
           <w:tcPr>
             <w:tcW w:w="2337" w:type="dxa"/>
             <w:tcBorders>
-              <w:bottom w:val="single" w:sz="12" w:space="0" w:color="auto"/>
-              <w:right w:val="single" w:sz="12" w:space="0" w:color="auto"/>
+              <w:bottom w:val="single" w:sz="4" w:space="0" w:color="auto"/>
+              <w:right w:val="single" w:sz="4" w:space="0" w:color="auto"/>
             </w:tcBorders>
           </w:tcPr>
           <w:p>
@@ -18322,9 +18322,9 @@
           <w:tcPr>
             <w:tcW w:w="1838" w:type="dxa"/>
             <w:tcBorders>
-              <w:top w:val="single" w:sz="12" w:space="0" w:color="auto"/>
-              <w:left w:val="single" w:sz="12" w:space="0" w:color="auto"/>
-              <w:bottom w:val="single" w:sz="12" w:space="0" w:color="auto"/>
+              <w:top w:val="single" w:sz="4" w:space="0" w:color="auto"/>
+              <w:left w:val="single" w:sz="4" w:space="0" w:color="auto"/>
+              <w:bottom w:val="single" w:sz="4" w:space="0" w:color="auto"/>
             </w:tcBorders>
           </w:tcPr>
           <w:p>
@@ -18342,8 +18342,8 @@
           <w:tcPr>
             <w:tcW w:w="1075" w:type="dxa"/>
             <w:tcBorders>
-              <w:top w:val="single" w:sz="12" w:space="0" w:color="auto"/>
-              <w:bottom w:val="single" w:sz="12" w:space="0" w:color="auto"/>
+              <w:top w:val="single" w:sz="4" w:space="0" w:color="auto"/>
+              <w:bottom w:val="single" w:sz="4" w:space="0" w:color="auto"/>
             </w:tcBorders>
           </w:tcPr>
           <w:p>
@@ -18361,8 +18361,8 @@
           <w:tcPr>
             <w:tcW w:w="2327" w:type="dxa"/>
             <w:tcBorders>
-              <w:top w:val="single" w:sz="12" w:space="0" w:color="auto"/>
-              <w:bottom w:val="single" w:sz="12" w:space="0" w:color="auto"/>
+              <w:top w:val="single" w:sz="4" w:space="0" w:color="auto"/>
+              <w:bottom w:val="single" w:sz="4" w:space="0" w:color="auto"/>
             </w:tcBorders>
           </w:tcPr>
           <w:p>
@@ -18379,8 +18379,8 @@
           <w:tcPr>
             <w:tcW w:w="2117" w:type="dxa"/>
             <w:tcBorders>
-              <w:top w:val="single" w:sz="12" w:space="0" w:color="auto"/>
-              <w:bottom w:val="single" w:sz="12" w:space="0" w:color="auto"/>
+              <w:top w:val="single" w:sz="4" w:space="0" w:color="auto"/>
+              <w:bottom w:val="single" w:sz="4" w:space="0" w:color="auto"/>
             </w:tcBorders>
           </w:tcPr>
           <w:p>
@@ -18405,8 +18405,8 @@
           <w:tcPr>
             <w:tcW w:w="1002" w:type="dxa"/>
             <w:tcBorders>
-              <w:top w:val="single" w:sz="12" w:space="0" w:color="auto"/>
-              <w:bottom w:val="single" w:sz="12" w:space="0" w:color="auto"/>
+              <w:top w:val="single" w:sz="4" w:space="0" w:color="auto"/>
+              <w:bottom w:val="single" w:sz="4" w:space="0" w:color="auto"/>
             </w:tcBorders>
           </w:tcPr>
           <w:p>
@@ -18447,9 +18447,9 @@
           <w:tcPr>
             <w:tcW w:w="2337" w:type="dxa"/>
             <w:tcBorders>
-              <w:top w:val="single" w:sz="12" w:space="0" w:color="auto"/>
-              <w:bottom w:val="single" w:sz="12" w:space="0" w:color="auto"/>
-              <w:right w:val="single" w:sz="12" w:space="0" w:color="auto"/>
+              <w:top w:val="single" w:sz="4" w:space="0" w:color="auto"/>
+              <w:bottom w:val="single" w:sz="4" w:space="0" w:color="auto"/>
+              <w:right w:val="single" w:sz="4" w:space="0" w:color="auto"/>
             </w:tcBorders>
           </w:tcPr>
           <w:p>
@@ -18476,9 +18476,9 @@
           <w:tcPr>
             <w:tcW w:w="1838" w:type="dxa"/>
             <w:tcBorders>
-              <w:top w:val="single" w:sz="12" w:space="0" w:color="auto"/>
-              <w:left w:val="single" w:sz="12" w:space="0" w:color="auto"/>
-              <w:bottom w:val="single" w:sz="12" w:space="0" w:color="auto"/>
+              <w:top w:val="single" w:sz="4" w:space="0" w:color="auto"/>
+              <w:left w:val="single" w:sz="4" w:space="0" w:color="auto"/>
+              <w:bottom w:val="single" w:sz="4" w:space="0" w:color="auto"/>
             </w:tcBorders>
           </w:tcPr>
           <w:p>
@@ -18504,8 +18504,8 @@
           <w:tcPr>
             <w:tcW w:w="1075" w:type="dxa"/>
             <w:tcBorders>
-              <w:top w:val="single" w:sz="12" w:space="0" w:color="auto"/>
-              <w:bottom w:val="single" w:sz="12" w:space="0" w:color="auto"/>
+              <w:top w:val="single" w:sz="4" w:space="0" w:color="auto"/>
+              <w:bottom w:val="single" w:sz="4" w:space="0" w:color="auto"/>
             </w:tcBorders>
           </w:tcPr>
           <w:p>
@@ -18538,8 +18538,8 @@
           <w:tcPr>
             <w:tcW w:w="2327" w:type="dxa"/>
             <w:tcBorders>
-              <w:top w:val="single" w:sz="12" w:space="0" w:color="auto"/>
-              <w:bottom w:val="single" w:sz="12" w:space="0" w:color="auto"/>
+              <w:top w:val="single" w:sz="4" w:space="0" w:color="auto"/>
+              <w:bottom w:val="single" w:sz="4" w:space="0" w:color="auto"/>
             </w:tcBorders>
           </w:tcPr>
           <w:p>
@@ -18564,8 +18564,8 @@
           <w:tcPr>
             <w:tcW w:w="2117" w:type="dxa"/>
             <w:tcBorders>
-              <w:top w:val="single" w:sz="12" w:space="0" w:color="auto"/>
-              <w:bottom w:val="single" w:sz="12" w:space="0" w:color="auto"/>
+              <w:top w:val="single" w:sz="4" w:space="0" w:color="auto"/>
+              <w:bottom w:val="single" w:sz="4" w:space="0" w:color="auto"/>
             </w:tcBorders>
           </w:tcPr>
           <w:p>
@@ -18590,8 +18590,8 @@
           <w:tcPr>
             <w:tcW w:w="1002" w:type="dxa"/>
             <w:tcBorders>
-              <w:top w:val="single" w:sz="12" w:space="0" w:color="auto"/>
-              <w:bottom w:val="single" w:sz="12" w:space="0" w:color="auto"/>
+              <w:top w:val="single" w:sz="4" w:space="0" w:color="auto"/>
+              <w:bottom w:val="single" w:sz="4" w:space="0" w:color="auto"/>
             </w:tcBorders>
           </w:tcPr>
           <w:p>
@@ -18652,9 +18652,9 @@
           <w:tcPr>
             <w:tcW w:w="2337" w:type="dxa"/>
             <w:tcBorders>
-              <w:top w:val="single" w:sz="12" w:space="0" w:color="auto"/>
-              <w:bottom w:val="single" w:sz="12" w:space="0" w:color="auto"/>
-              <w:right w:val="single" w:sz="12" w:space="0" w:color="auto"/>
+              <w:top w:val="single" w:sz="4" w:space="0" w:color="auto"/>
+              <w:bottom w:val="single" w:sz="4" w:space="0" w:color="auto"/>
+              <w:right w:val="single" w:sz="4" w:space="0" w:color="auto"/>
             </w:tcBorders>
           </w:tcPr>
           <w:p>
@@ -18671,15 +18671,7 @@
                 <w:szCs w:val="18"/>
                 <w:lang w:val="en-US"/>
               </w:rPr>
-              <w:t>Shift+</w:t>
-            </w:r>
-            <w:r>
-              <w:rPr>
-                <w:sz w:val="18"/>
-                <w:szCs w:val="18"/>
-                <w:lang w:val="en-US"/>
-              </w:rPr>
-              <w:t>Cmd+D</w:t>
+              <w:t>Shift+Cmd+D</w:t>
             </w:r>
           </w:p>
         </w:tc>
@@ -18689,9 +18681,9 @@
           <w:tcPr>
             <w:tcW w:w="1838" w:type="dxa"/>
             <w:tcBorders>
-              <w:top w:val="single" w:sz="12" w:space="0" w:color="auto"/>
-              <w:left w:val="single" w:sz="12" w:space="0" w:color="auto"/>
-              <w:bottom w:val="single" w:sz="12" w:space="0" w:color="auto"/>
+              <w:top w:val="single" w:sz="4" w:space="0" w:color="auto"/>
+              <w:left w:val="single" w:sz="4" w:space="0" w:color="auto"/>
+              <w:bottom w:val="single" w:sz="4" w:space="0" w:color="auto"/>
             </w:tcBorders>
           </w:tcPr>
           <w:p>
@@ -18718,8 +18710,8 @@
           <w:tcPr>
             <w:tcW w:w="1075" w:type="dxa"/>
             <w:tcBorders>
-              <w:top w:val="single" w:sz="12" w:space="0" w:color="auto"/>
-              <w:bottom w:val="single" w:sz="12" w:space="0" w:color="auto"/>
+              <w:top w:val="single" w:sz="4" w:space="0" w:color="auto"/>
+              <w:bottom w:val="single" w:sz="4" w:space="0" w:color="auto"/>
             </w:tcBorders>
           </w:tcPr>
           <w:p>
@@ -18780,8 +18772,8 @@
           <w:tcPr>
             <w:tcW w:w="2327" w:type="dxa"/>
             <w:tcBorders>
-              <w:top w:val="single" w:sz="12" w:space="0" w:color="auto"/>
-              <w:bottom w:val="single" w:sz="12" w:space="0" w:color="auto"/>
+              <w:top w:val="single" w:sz="4" w:space="0" w:color="auto"/>
+              <w:bottom w:val="single" w:sz="4" w:space="0" w:color="auto"/>
             </w:tcBorders>
           </w:tcPr>
           <w:p>
@@ -18806,8 +18798,8 @@
           <w:tcPr>
             <w:tcW w:w="2117" w:type="dxa"/>
             <w:tcBorders>
-              <w:top w:val="single" w:sz="12" w:space="0" w:color="auto"/>
-              <w:bottom w:val="single" w:sz="12" w:space="0" w:color="auto"/>
+              <w:top w:val="single" w:sz="4" w:space="0" w:color="auto"/>
+              <w:bottom w:val="single" w:sz="4" w:space="0" w:color="auto"/>
             </w:tcBorders>
           </w:tcPr>
           <w:p>
@@ -18824,39 +18816,7 @@
                 <w:szCs w:val="18"/>
                 <w:lang w:val="en-US"/>
               </w:rPr>
-              <w:t xml:space="preserve">Go to </w:t>
-            </w:r>
-            <w:r>
-              <w:rPr>
-                <w:sz w:val="18"/>
-                <w:szCs w:val="18"/>
-                <w:lang w:val="en-US"/>
-              </w:rPr>
-              <w:t>above</w:t>
-            </w:r>
-            <w:r>
-              <w:rPr>
-                <w:sz w:val="18"/>
-                <w:szCs w:val="18"/>
-                <w:lang w:val="en-US"/>
-              </w:rPr>
-              <w:t>/</w:t>
-            </w:r>
-            <w:r>
-              <w:rPr>
-                <w:sz w:val="18"/>
-                <w:szCs w:val="18"/>
-                <w:lang w:val="en-US"/>
-              </w:rPr>
-              <w:t xml:space="preserve">below </w:t>
-            </w:r>
-            <w:r>
-              <w:rPr>
-                <w:sz w:val="18"/>
-                <w:szCs w:val="18"/>
-                <w:lang w:val="en-US"/>
-              </w:rPr>
-              <w:t>pane</w:t>
+              <w:t>Go to above/below pane</w:t>
             </w:r>
           </w:p>
         </w:tc>
@@ -18864,8 +18824,8 @@
           <w:tcPr>
             <w:tcW w:w="1002" w:type="dxa"/>
             <w:tcBorders>
-              <w:top w:val="single" w:sz="12" w:space="0" w:color="auto"/>
-              <w:bottom w:val="single" w:sz="12" w:space="0" w:color="auto"/>
+              <w:top w:val="single" w:sz="4" w:space="0" w:color="auto"/>
+              <w:bottom w:val="single" w:sz="4" w:space="0" w:color="auto"/>
             </w:tcBorders>
           </w:tcPr>
           <w:p>
@@ -18922,9 +18882,9 @@
           <w:tcPr>
             <w:tcW w:w="2337" w:type="dxa"/>
             <w:tcBorders>
-              <w:top w:val="single" w:sz="12" w:space="0" w:color="auto"/>
-              <w:bottom w:val="single" w:sz="12" w:space="0" w:color="auto"/>
-              <w:right w:val="single" w:sz="12" w:space="0" w:color="auto"/>
+              <w:top w:val="single" w:sz="4" w:space="0" w:color="auto"/>
+              <w:bottom w:val="single" w:sz="4" w:space="0" w:color="auto"/>
+              <w:right w:val="single" w:sz="4" w:space="0" w:color="auto"/>
             </w:tcBorders>
           </w:tcPr>
           <w:p>
@@ -18941,15 +18901,7 @@
                 <w:szCs w:val="18"/>
                 <w:lang w:val="en-US"/>
               </w:rPr>
-              <w:t>Opt+Cmd+</w:t>
-            </w:r>
-            <w:r>
-              <w:rPr>
-                <w:sz w:val="18"/>
-                <w:szCs w:val="18"/>
-                <w:lang w:val="en-US"/>
-              </w:rPr>
-              <w:t>Up/Down</w:t>
+              <w:t>Opt+Cmd+Up/Down</w:t>
             </w:r>
           </w:p>
         </w:tc>
@@ -18960,9 +18912,9 @@
           <w:tcPr>
             <w:tcW w:w="1838" w:type="dxa"/>
             <w:tcBorders>
-              <w:top w:val="single" w:sz="12" w:space="0" w:color="auto"/>
-              <w:left w:val="single" w:sz="12" w:space="0" w:color="auto"/>
-              <w:bottom w:val="single" w:sz="12" w:space="0" w:color="auto"/>
+              <w:top w:val="single" w:sz="4" w:space="0" w:color="auto"/>
+              <w:left w:val="single" w:sz="4" w:space="0" w:color="auto"/>
+              <w:bottom w:val="single" w:sz="4" w:space="0" w:color="auto"/>
             </w:tcBorders>
           </w:tcPr>
           <w:p>
@@ -18987,8 +18939,8 @@
           <w:tcPr>
             <w:tcW w:w="1075" w:type="dxa"/>
             <w:tcBorders>
-              <w:top w:val="single" w:sz="12" w:space="0" w:color="auto"/>
-              <w:bottom w:val="single" w:sz="12" w:space="0" w:color="auto"/>
+              <w:top w:val="single" w:sz="4" w:space="0" w:color="auto"/>
+              <w:bottom w:val="single" w:sz="4" w:space="0" w:color="auto"/>
             </w:tcBorders>
           </w:tcPr>
           <w:p>
@@ -19031,8 +18983,8 @@
           <w:tcPr>
             <w:tcW w:w="2327" w:type="dxa"/>
             <w:tcBorders>
-              <w:top w:val="single" w:sz="12" w:space="0" w:color="auto"/>
-              <w:bottom w:val="single" w:sz="12" w:space="0" w:color="auto"/>
+              <w:top w:val="single" w:sz="4" w:space="0" w:color="auto"/>
+              <w:bottom w:val="single" w:sz="4" w:space="0" w:color="auto"/>
             </w:tcBorders>
           </w:tcPr>
           <w:p>
@@ -19057,8 +19009,8 @@
           <w:tcPr>
             <w:tcW w:w="2117" w:type="dxa"/>
             <w:tcBorders>
-              <w:top w:val="single" w:sz="12" w:space="0" w:color="auto"/>
-              <w:bottom w:val="single" w:sz="12" w:space="0" w:color="auto"/>
+              <w:top w:val="single" w:sz="4" w:space="0" w:color="auto"/>
+              <w:bottom w:val="single" w:sz="4" w:space="0" w:color="auto"/>
             </w:tcBorders>
           </w:tcPr>
           <w:p>
@@ -19083,8 +19035,8 @@
           <w:tcPr>
             <w:tcW w:w="1002" w:type="dxa"/>
             <w:tcBorders>
-              <w:top w:val="single" w:sz="12" w:space="0" w:color="auto"/>
-              <w:bottom w:val="single" w:sz="12" w:space="0" w:color="auto"/>
+              <w:top w:val="single" w:sz="4" w:space="0" w:color="auto"/>
+              <w:bottom w:val="single" w:sz="4" w:space="0" w:color="auto"/>
             </w:tcBorders>
           </w:tcPr>
           <w:p>
@@ -19109,15 +19061,7 @@
                 <w:sz w:val="18"/>
                 <w:szCs w:val="18"/>
               </w:rPr>
-              <w:t xml:space="preserve"> </w:t>
-            </w:r>
-            <w:r>
-              <w:rPr>
-                <w:rFonts w:ascii="CaskaydiaCove NF" w:hAnsi="CaskaydiaCove NF" w:cs="CaskaydiaCove NF"/>
-                <w:sz w:val="18"/>
-                <w:szCs w:val="18"/>
-              </w:rPr>
-              <w:t>󰘳</w:t>
+              <w:t xml:space="preserve"> 󰘳</w:t>
             </w:r>
             <w:r>
               <w:rPr>
@@ -19133,9 +19077,9 @@
           <w:tcPr>
             <w:tcW w:w="2337" w:type="dxa"/>
             <w:tcBorders>
-              <w:top w:val="single" w:sz="12" w:space="0" w:color="auto"/>
-              <w:bottom w:val="single" w:sz="12" w:space="0" w:color="auto"/>
-              <w:right w:val="single" w:sz="12" w:space="0" w:color="auto"/>
+              <w:top w:val="single" w:sz="4" w:space="0" w:color="auto"/>
+              <w:bottom w:val="single" w:sz="4" w:space="0" w:color="auto"/>
+              <w:right w:val="single" w:sz="4" w:space="0" w:color="auto"/>
             </w:tcBorders>
           </w:tcPr>
           <w:p>
@@ -19152,15 +19096,7 @@
                 <w:szCs w:val="18"/>
                 <w:lang w:val="en-US"/>
               </w:rPr>
-              <w:t>Shift+</w:t>
-            </w:r>
-            <w:r>
-              <w:rPr>
-                <w:sz w:val="18"/>
-                <w:szCs w:val="18"/>
-                <w:lang w:val="en-US"/>
-              </w:rPr>
-              <w:t>Cmd+Return</w:t>
+              <w:t>Shift+Cmd+Return</w:t>
             </w:r>
           </w:p>
         </w:tc>
@@ -19170,9 +19106,9 @@
           <w:tcPr>
             <w:tcW w:w="1838" w:type="dxa"/>
             <w:tcBorders>
-              <w:top w:val="single" w:sz="12" w:space="0" w:color="auto"/>
-              <w:left w:val="single" w:sz="12" w:space="0" w:color="auto"/>
-              <w:bottom w:val="single" w:sz="12" w:space="0" w:color="auto"/>
+              <w:top w:val="single" w:sz="4" w:space="0" w:color="auto"/>
+              <w:left w:val="single" w:sz="4" w:space="0" w:color="auto"/>
+              <w:bottom w:val="single" w:sz="4" w:space="0" w:color="auto"/>
             </w:tcBorders>
           </w:tcPr>
           <w:p>
@@ -19197,8 +19133,8 @@
           <w:tcPr>
             <w:tcW w:w="1075" w:type="dxa"/>
             <w:tcBorders>
-              <w:top w:val="single" w:sz="12" w:space="0" w:color="auto"/>
-              <w:bottom w:val="single" w:sz="12" w:space="0" w:color="auto"/>
+              <w:top w:val="single" w:sz="4" w:space="0" w:color="auto"/>
+              <w:bottom w:val="single" w:sz="4" w:space="0" w:color="auto"/>
             </w:tcBorders>
           </w:tcPr>
           <w:p>
@@ -19255,8 +19191,8 @@
           <w:tcPr>
             <w:tcW w:w="2327" w:type="dxa"/>
             <w:tcBorders>
-              <w:top w:val="single" w:sz="12" w:space="0" w:color="auto"/>
-              <w:bottom w:val="single" w:sz="12" w:space="0" w:color="auto"/>
+              <w:top w:val="single" w:sz="4" w:space="0" w:color="auto"/>
+              <w:bottom w:val="single" w:sz="4" w:space="0" w:color="auto"/>
             </w:tcBorders>
           </w:tcPr>
           <w:p>
@@ -19273,15 +19209,7 @@
                 <w:szCs w:val="18"/>
                 <w:lang w:val="en-US"/>
               </w:rPr>
-              <w:t>Ctrl</w:t>
-            </w:r>
-            <w:r>
-              <w:rPr>
-                <w:sz w:val="18"/>
-                <w:szCs w:val="18"/>
-                <w:lang w:val="en-US"/>
-              </w:rPr>
-              <w:t>+Cmd+Left/Right</w:t>
+              <w:t>Ctrl+Cmd+Left/Right</w:t>
             </w:r>
           </w:p>
         </w:tc>
@@ -19289,8 +19217,8 @@
           <w:tcPr>
             <w:tcW w:w="2117" w:type="dxa"/>
             <w:tcBorders>
-              <w:top w:val="single" w:sz="12" w:space="0" w:color="auto"/>
-              <w:bottom w:val="single" w:sz="12" w:space="0" w:color="auto"/>
+              <w:top w:val="single" w:sz="4" w:space="0" w:color="auto"/>
+              <w:bottom w:val="single" w:sz="4" w:space="0" w:color="auto"/>
             </w:tcBorders>
           </w:tcPr>
           <w:p>
@@ -19315,8 +19243,8 @@
           <w:tcPr>
             <w:tcW w:w="1002" w:type="dxa"/>
             <w:tcBorders>
-              <w:top w:val="single" w:sz="12" w:space="0" w:color="auto"/>
-              <w:bottom w:val="single" w:sz="12" w:space="0" w:color="auto"/>
+              <w:top w:val="single" w:sz="4" w:space="0" w:color="auto"/>
+              <w:bottom w:val="single" w:sz="4" w:space="0" w:color="auto"/>
             </w:tcBorders>
           </w:tcPr>
           <w:p>
@@ -19373,9 +19301,9 @@
           <w:tcPr>
             <w:tcW w:w="2337" w:type="dxa"/>
             <w:tcBorders>
-              <w:top w:val="single" w:sz="12" w:space="0" w:color="auto"/>
-              <w:bottom w:val="single" w:sz="12" w:space="0" w:color="auto"/>
-              <w:right w:val="single" w:sz="12" w:space="0" w:color="auto"/>
+              <w:top w:val="single" w:sz="4" w:space="0" w:color="auto"/>
+              <w:bottom w:val="single" w:sz="4" w:space="0" w:color="auto"/>
+              <w:right w:val="single" w:sz="4" w:space="0" w:color="auto"/>
             </w:tcBorders>
           </w:tcPr>
           <w:p>
@@ -19392,15 +19320,7 @@
                 <w:szCs w:val="18"/>
                 <w:lang w:val="en-US"/>
               </w:rPr>
-              <w:t>Ctrl</w:t>
-            </w:r>
-            <w:r>
-              <w:rPr>
-                <w:sz w:val="18"/>
-                <w:szCs w:val="18"/>
-                <w:lang w:val="en-US"/>
-              </w:rPr>
-              <w:t>+Cmd+Up/Down</w:t>
+              <w:t>Ctrl+Cmd+Up/Down</w:t>
             </w:r>
           </w:p>
         </w:tc>
@@ -19410,9 +19330,9 @@
           <w:tcPr>
             <w:tcW w:w="1838" w:type="dxa"/>
             <w:tcBorders>
-              <w:top w:val="single" w:sz="12" w:space="0" w:color="auto"/>
-              <w:left w:val="single" w:sz="12" w:space="0" w:color="auto"/>
-              <w:bottom w:val="single" w:sz="12" w:space="0" w:color="auto"/>
+              <w:top w:val="single" w:sz="4" w:space="0" w:color="auto"/>
+              <w:left w:val="single" w:sz="4" w:space="0" w:color="auto"/>
+              <w:bottom w:val="single" w:sz="4" w:space="0" w:color="auto"/>
             </w:tcBorders>
           </w:tcPr>
           <w:p>
@@ -19439,8 +19359,8 @@
           <w:tcPr>
             <w:tcW w:w="1075" w:type="dxa"/>
             <w:tcBorders>
-              <w:top w:val="single" w:sz="12" w:space="0" w:color="auto"/>
-              <w:bottom w:val="single" w:sz="12" w:space="0" w:color="auto"/>
+              <w:top w:val="single" w:sz="4" w:space="0" w:color="auto"/>
+              <w:bottom w:val="single" w:sz="4" w:space="0" w:color="auto"/>
             </w:tcBorders>
           </w:tcPr>
           <w:p>
@@ -19465,15 +19385,7 @@
                 <w:sz w:val="18"/>
                 <w:szCs w:val="18"/>
               </w:rPr>
-              <w:t xml:space="preserve"> </w:t>
-            </w:r>
-            <w:r>
-              <w:rPr>
-                <w:rFonts w:ascii="CaskaydiaCove NF" w:hAnsi="CaskaydiaCove NF" w:cs="CaskaydiaCove NF"/>
-                <w:sz w:val="18"/>
-                <w:szCs w:val="18"/>
-              </w:rPr>
-              <w:t>󰘶</w:t>
+              <w:t xml:space="preserve"> 󰘶</w:t>
             </w:r>
             <w:r>
               <w:rPr>
@@ -19505,8 +19417,8 @@
           <w:tcPr>
             <w:tcW w:w="2327" w:type="dxa"/>
             <w:tcBorders>
-              <w:top w:val="single" w:sz="12" w:space="0" w:color="auto"/>
-              <w:bottom w:val="single" w:sz="12" w:space="0" w:color="auto"/>
+              <w:top w:val="single" w:sz="4" w:space="0" w:color="auto"/>
+              <w:bottom w:val="single" w:sz="4" w:space="0" w:color="auto"/>
             </w:tcBorders>
           </w:tcPr>
           <w:p>
@@ -19531,8 +19443,8 @@
           <w:tcPr>
             <w:tcW w:w="2117" w:type="dxa"/>
             <w:tcBorders>
-              <w:top w:val="single" w:sz="12" w:space="0" w:color="auto"/>
-              <w:bottom w:val="single" w:sz="12" w:space="0" w:color="auto"/>
+              <w:top w:val="single" w:sz="4" w:space="0" w:color="auto"/>
+              <w:bottom w:val="single" w:sz="4" w:space="0" w:color="auto"/>
             </w:tcBorders>
           </w:tcPr>
           <w:p>
@@ -19557,8 +19469,8 @@
           <w:tcPr>
             <w:tcW w:w="1002" w:type="dxa"/>
             <w:tcBorders>
-              <w:top w:val="single" w:sz="12" w:space="0" w:color="auto"/>
-              <w:bottom w:val="single" w:sz="12" w:space="0" w:color="auto"/>
+              <w:top w:val="single" w:sz="4" w:space="0" w:color="auto"/>
+              <w:bottom w:val="single" w:sz="4" w:space="0" w:color="auto"/>
             </w:tcBorders>
           </w:tcPr>
           <w:p>
@@ -19575,9 +19487,9 @@
           <w:tcPr>
             <w:tcW w:w="2337" w:type="dxa"/>
             <w:tcBorders>
-              <w:top w:val="single" w:sz="12" w:space="0" w:color="auto"/>
-              <w:bottom w:val="single" w:sz="12" w:space="0" w:color="auto"/>
-              <w:right w:val="single" w:sz="12" w:space="0" w:color="auto"/>
+              <w:top w:val="single" w:sz="4" w:space="0" w:color="auto"/>
+              <w:bottom w:val="single" w:sz="4" w:space="0" w:color="auto"/>
+              <w:right w:val="single" w:sz="4" w:space="0" w:color="auto"/>
             </w:tcBorders>
           </w:tcPr>
           <w:p>
@@ -19604,9 +19516,9 @@
           <w:tcPr>
             <w:tcW w:w="1838" w:type="dxa"/>
             <w:tcBorders>
-              <w:top w:val="single" w:sz="12" w:space="0" w:color="auto"/>
-              <w:left w:val="single" w:sz="12" w:space="0" w:color="auto"/>
-              <w:bottom w:val="single" w:sz="12" w:space="0" w:color="auto"/>
+              <w:top w:val="single" w:sz="4" w:space="0" w:color="auto"/>
+              <w:left w:val="single" w:sz="4" w:space="0" w:color="auto"/>
+              <w:bottom w:val="single" w:sz="4" w:space="0" w:color="auto"/>
             </w:tcBorders>
           </w:tcPr>
           <w:p>
@@ -19631,8 +19543,8 @@
           <w:tcPr>
             <w:tcW w:w="1075" w:type="dxa"/>
             <w:tcBorders>
-              <w:top w:val="single" w:sz="12" w:space="0" w:color="auto"/>
-              <w:bottom w:val="single" w:sz="12" w:space="0" w:color="auto"/>
+              <w:top w:val="single" w:sz="4" w:space="0" w:color="auto"/>
+              <w:bottom w:val="single" w:sz="4" w:space="0" w:color="auto"/>
             </w:tcBorders>
           </w:tcPr>
           <w:p>
@@ -19691,8 +19603,8 @@
           <w:tcPr>
             <w:tcW w:w="2327" w:type="dxa"/>
             <w:tcBorders>
-              <w:top w:val="single" w:sz="12" w:space="0" w:color="auto"/>
-              <w:bottom w:val="single" w:sz="12" w:space="0" w:color="auto"/>
+              <w:top w:val="single" w:sz="4" w:space="0" w:color="auto"/>
+              <w:bottom w:val="single" w:sz="4" w:space="0" w:color="auto"/>
             </w:tcBorders>
           </w:tcPr>
           <w:p>
@@ -19717,8 +19629,8 @@
           <w:tcPr>
             <w:tcW w:w="2117" w:type="dxa"/>
             <w:tcBorders>
-              <w:top w:val="single" w:sz="12" w:space="0" w:color="auto"/>
-              <w:bottom w:val="single" w:sz="12" w:space="0" w:color="auto"/>
+              <w:top w:val="single" w:sz="4" w:space="0" w:color="auto"/>
+              <w:bottom w:val="single" w:sz="4" w:space="0" w:color="auto"/>
             </w:tcBorders>
           </w:tcPr>
           <w:p>
@@ -19743,8 +19655,8 @@
           <w:tcPr>
             <w:tcW w:w="1002" w:type="dxa"/>
             <w:tcBorders>
-              <w:top w:val="single" w:sz="12" w:space="0" w:color="auto"/>
-              <w:bottom w:val="single" w:sz="12" w:space="0" w:color="auto"/>
+              <w:top w:val="single" w:sz="4" w:space="0" w:color="auto"/>
+              <w:bottom w:val="single" w:sz="4" w:space="0" w:color="auto"/>
             </w:tcBorders>
           </w:tcPr>
           <w:p>
@@ -19769,9 +19681,9 @@
           <w:tcPr>
             <w:tcW w:w="2337" w:type="dxa"/>
             <w:tcBorders>
-              <w:top w:val="single" w:sz="12" w:space="0" w:color="auto"/>
-              <w:bottom w:val="single" w:sz="12" w:space="0" w:color="auto"/>
-              <w:right w:val="single" w:sz="12" w:space="0" w:color="auto"/>
+              <w:top w:val="single" w:sz="4" w:space="0" w:color="auto"/>
+              <w:bottom w:val="single" w:sz="4" w:space="0" w:color="auto"/>
+              <w:right w:val="single" w:sz="4" w:space="0" w:color="auto"/>
             </w:tcBorders>
           </w:tcPr>
           <w:p>
@@ -19806,9 +19718,9 @@
           <w:tcPr>
             <w:tcW w:w="1838" w:type="dxa"/>
             <w:tcBorders>
-              <w:top w:val="single" w:sz="12" w:space="0" w:color="auto"/>
-              <w:left w:val="single" w:sz="12" w:space="0" w:color="auto"/>
-              <w:bottom w:val="single" w:sz="12" w:space="0" w:color="auto"/>
+              <w:top w:val="single" w:sz="4" w:space="0" w:color="auto"/>
+              <w:left w:val="single" w:sz="4" w:space="0" w:color="auto"/>
+              <w:bottom w:val="single" w:sz="4" w:space="0" w:color="auto"/>
             </w:tcBorders>
           </w:tcPr>
           <w:p>
@@ -19833,8 +19745,8 @@
           <w:tcPr>
             <w:tcW w:w="1075" w:type="dxa"/>
             <w:tcBorders>
-              <w:top w:val="single" w:sz="12" w:space="0" w:color="auto"/>
-              <w:bottom w:val="single" w:sz="12" w:space="0" w:color="auto"/>
+              <w:top w:val="single" w:sz="4" w:space="0" w:color="auto"/>
+              <w:bottom w:val="single" w:sz="4" w:space="0" w:color="auto"/>
             </w:tcBorders>
           </w:tcPr>
           <w:p>
@@ -19893,8 +19805,8 @@
           <w:tcPr>
             <w:tcW w:w="2327" w:type="dxa"/>
             <w:tcBorders>
-              <w:top w:val="single" w:sz="12" w:space="0" w:color="auto"/>
-              <w:bottom w:val="single" w:sz="12" w:space="0" w:color="auto"/>
+              <w:top w:val="single" w:sz="4" w:space="0" w:color="auto"/>
+              <w:bottom w:val="single" w:sz="4" w:space="0" w:color="auto"/>
             </w:tcBorders>
           </w:tcPr>
           <w:p>
@@ -19919,8 +19831,8 @@
           <w:tcPr>
             <w:tcW w:w="2117" w:type="dxa"/>
             <w:tcBorders>
-              <w:top w:val="single" w:sz="12" w:space="0" w:color="auto"/>
-              <w:bottom w:val="single" w:sz="12" w:space="0" w:color="auto"/>
+              <w:top w:val="single" w:sz="4" w:space="0" w:color="auto"/>
+              <w:bottom w:val="single" w:sz="4" w:space="0" w:color="auto"/>
             </w:tcBorders>
           </w:tcPr>
           <w:p>
@@ -19937,8 +19849,8 @@
           <w:tcPr>
             <w:tcW w:w="1002" w:type="dxa"/>
             <w:tcBorders>
-              <w:top w:val="single" w:sz="12" w:space="0" w:color="auto"/>
-              <w:bottom w:val="single" w:sz="12" w:space="0" w:color="auto"/>
+              <w:top w:val="single" w:sz="4" w:space="0" w:color="auto"/>
+              <w:bottom w:val="single" w:sz="4" w:space="0" w:color="auto"/>
             </w:tcBorders>
           </w:tcPr>
           <w:p>
@@ -19955,9 +19867,9 @@
           <w:tcPr>
             <w:tcW w:w="2337" w:type="dxa"/>
             <w:tcBorders>
-              <w:top w:val="single" w:sz="12" w:space="0" w:color="auto"/>
-              <w:bottom w:val="single" w:sz="12" w:space="0" w:color="auto"/>
-              <w:right w:val="single" w:sz="12" w:space="0" w:color="auto"/>
+              <w:top w:val="single" w:sz="4" w:space="0" w:color="auto"/>
+              <w:bottom w:val="single" w:sz="4" w:space="0" w:color="auto"/>
+              <w:right w:val="single" w:sz="4" w:space="0" w:color="auto"/>
             </w:tcBorders>
           </w:tcPr>
           <w:p>
@@ -19976,8 +19888,8 @@
           <w:tcPr>
             <w:tcW w:w="1838" w:type="dxa"/>
             <w:tcBorders>
-              <w:top w:val="single" w:sz="12" w:space="0" w:color="auto"/>
-              <w:left w:val="single" w:sz="12" w:space="0" w:color="auto"/>
+              <w:top w:val="single" w:sz="4" w:space="0" w:color="auto"/>
+              <w:left w:val="single" w:sz="4" w:space="0" w:color="auto"/>
             </w:tcBorders>
           </w:tcPr>
           <w:p>
@@ -20002,7 +19914,7 @@
           <w:tcPr>
             <w:tcW w:w="1075" w:type="dxa"/>
             <w:tcBorders>
-              <w:top w:val="single" w:sz="12" w:space="0" w:color="auto"/>
+              <w:top w:val="single" w:sz="4" w:space="0" w:color="auto"/>
             </w:tcBorders>
           </w:tcPr>
           <w:p>
@@ -20035,7 +19947,7 @@
           <w:tcPr>
             <w:tcW w:w="2327" w:type="dxa"/>
             <w:tcBorders>
-              <w:top w:val="single" w:sz="12" w:space="0" w:color="auto"/>
+              <w:top w:val="single" w:sz="4" w:space="0" w:color="auto"/>
             </w:tcBorders>
           </w:tcPr>
           <w:p>
@@ -20060,7 +19972,7 @@
           <w:tcPr>
             <w:tcW w:w="2117" w:type="dxa"/>
             <w:tcBorders>
-              <w:top w:val="single" w:sz="12" w:space="0" w:color="auto"/>
+              <w:top w:val="single" w:sz="4" w:space="0" w:color="auto"/>
             </w:tcBorders>
           </w:tcPr>
           <w:p>
@@ -20085,7 +19997,7 @@
           <w:tcPr>
             <w:tcW w:w="1002" w:type="dxa"/>
             <w:tcBorders>
-              <w:top w:val="single" w:sz="12" w:space="0" w:color="auto"/>
+              <w:top w:val="single" w:sz="4" w:space="0" w:color="auto"/>
             </w:tcBorders>
           </w:tcPr>
           <w:p>
@@ -20118,8 +20030,8 @@
           <w:tcPr>
             <w:tcW w:w="2337" w:type="dxa"/>
             <w:tcBorders>
-              <w:top w:val="single" w:sz="12" w:space="0" w:color="auto"/>
-              <w:right w:val="single" w:sz="12" w:space="0" w:color="auto"/>
+              <w:top w:val="single" w:sz="4" w:space="0" w:color="auto"/>
+              <w:right w:val="single" w:sz="4" w:space="0" w:color="auto"/>
             </w:tcBorders>
           </w:tcPr>
           <w:p>

</xml_diff>

<commit_message>
feat: map Snap apps 1-4 to Globe
</commit_message>
<xml_diff>
--- a/Settings/Shortcuts-macOS.docx
+++ b/Settings/Shortcuts-macOS.docx
@@ -7296,6 +7296,7 @@
                 <w:lang w:val="en-US"/>
               </w:rPr>
             </w:pPr>
+            <w:bookmarkStart w:id="3" w:name="_Hlk161438104"/>
             <w:r>
               <w:rPr>
                 <w:rFonts w:ascii="CaskaydiaCove NF" w:hAnsi="CaskaydiaCove NF" w:cs="CaskaydiaCove NF"/>
@@ -7304,6 +7305,7 @@
               </w:rPr>
               <w:t>󰘴</w:t>
             </w:r>
+            <w:bookmarkEnd w:id="3"/>
             <w:r>
               <w:rPr>
                 <w:rFonts w:ascii="CaskaydiaCove NF" w:hAnsi="CaskaydiaCove NF" w:cs="CaskaydiaCove NF"/>
@@ -7318,7 +7320,25 @@
                 <w:sz w:val="18"/>
                 <w:szCs w:val="18"/>
               </w:rPr>
-              <w:t>F2/ M</w:t>
+              <w:t>F2/</w:t>
+            </w:r>
+            <w:bookmarkStart w:id="4" w:name="_Hlk161438200"/>
+            <w:r>
+              <w:rPr>
+                <w:rFonts w:ascii="CaskaydiaCove NF" w:hAnsi="CaskaydiaCove NF" w:cs="CaskaydiaCove NF"/>
+                <w:sz w:val="18"/>
+                <w:szCs w:val="18"/>
+              </w:rPr>
+              <w:t xml:space="preserve"> </w:t>
+            </w:r>
+            <w:bookmarkEnd w:id="4"/>
+            <w:r>
+              <w:rPr>
+                <w:rFonts w:ascii="CaskaydiaCove NF" w:hAnsi="CaskaydiaCove NF" w:cs="CaskaydiaCove NF"/>
+                <w:sz w:val="18"/>
+                <w:szCs w:val="18"/>
+              </w:rPr>
+              <w:t>M</w:t>
             </w:r>
           </w:p>
         </w:tc>
@@ -8875,7 +8895,25 @@
                 <w:sz w:val="18"/>
                 <w:szCs w:val="18"/>
               </w:rPr>
-              <w:t>󰘶 󰘳 5</w:t>
+              <w:t xml:space="preserve">󰘶 </w:t>
+            </w:r>
+            <w:bookmarkStart w:id="5" w:name="_Hlk161438108"/>
+            <w:r>
+              <w:rPr>
+                <w:rFonts w:ascii="CaskaydiaCove NF" w:hAnsi="CaskaydiaCove NF" w:cs="CaskaydiaCove NF"/>
+                <w:sz w:val="18"/>
+                <w:szCs w:val="18"/>
+              </w:rPr>
+              <w:t>󰘳</w:t>
+            </w:r>
+            <w:bookmarkEnd w:id="5"/>
+            <w:r>
+              <w:rPr>
+                <w:rFonts w:ascii="CaskaydiaCove NF" w:hAnsi="CaskaydiaCove NF" w:cs="CaskaydiaCove NF"/>
+                <w:sz w:val="18"/>
+                <w:szCs w:val="18"/>
+              </w:rPr>
+              <w:t xml:space="preserve"> 5</w:t>
             </w:r>
           </w:p>
         </w:tc>
@@ -8945,10 +8983,358 @@
                 <w:szCs w:val="18"/>
               </w:rPr>
             </w:pPr>
+          </w:p>
+        </w:tc>
+      </w:tr>
+      <w:tr>
+        <w:tc>
+          <w:tcPr>
+            <w:tcW w:w="10480" w:type="dxa"/>
+            <w:gridSpan w:val="6"/>
+            <w:shd w:val="clear" w:color="auto" w:fill="4F81BD" w:themeFill="accent1"/>
+          </w:tcPr>
+          <w:p>
+            <w:pPr>
+              <w:rPr>
+                <w:b/>
+                <w:sz w:val="18"/>
+                <w:szCs w:val="18"/>
+                <w:lang w:val="en-US"/>
+              </w:rPr>
+            </w:pPr>
+            <w:r>
+              <w:rPr>
+                <w:b/>
+                <w:color w:val="FFFFFF" w:themeColor="background1"/>
+                <w:sz w:val="18"/>
+                <w:szCs w:val="18"/>
+                <w:lang w:val="en-US"/>
+              </w:rPr>
+              <w:t>Snap</w:t>
+            </w:r>
+            <w:r>
+              <w:rPr>
+                <w:b/>
+                <w:color w:val="FFFFFF" w:themeColor="background1"/>
+                <w:sz w:val="18"/>
+                <w:szCs w:val="18"/>
+                <w:lang w:val="en-US"/>
+              </w:rPr>
+              <w:t xml:space="preserve"> (for Num 1</w:t>
+            </w:r>
+            <w:r>
+              <w:rPr>
+                <w:b/>
+                <w:color w:val="FFFFFF" w:themeColor="background1"/>
+                <w:sz w:val="18"/>
+                <w:szCs w:val="18"/>
+                <w:lang w:val="en-US"/>
+              </w:rPr>
+              <w:t>…</w:t>
+            </w:r>
+            <w:r>
+              <w:rPr>
+                <w:b/>
+                <w:color w:val="FFFFFF" w:themeColor="background1"/>
+                <w:sz w:val="18"/>
+                <w:szCs w:val="18"/>
+                <w:lang w:val="en-US"/>
+              </w:rPr>
+              <w:t>4,</w:t>
+            </w:r>
+            <w:r>
+              <w:rPr>
+                <w:rFonts w:ascii="CaskaydiaCove NF" w:hAnsi="CaskaydiaCove NF" w:cs="CaskaydiaCove NF"/>
+                <w:b/>
+                <w:color w:val="FFFFFF" w:themeColor="background1"/>
+                <w:sz w:val="18"/>
+                <w:szCs w:val="18"/>
+                <w:lang w:val="en-US"/>
+              </w:rPr>
+              <w:t xml:space="preserve"> </w:t>
+            </w:r>
+            <w:r>
+              <w:rPr>
+                <w:rFonts w:ascii="CaskaydiaCove NF" w:hAnsi="CaskaydiaCove NF" w:cs="CaskaydiaCove NF"/>
+                <w:b/>
+                <w:color w:val="FFFFFF" w:themeColor="background1"/>
+                <w:sz w:val="18"/>
+                <w:szCs w:val="18"/>
+                <w:lang w:val="en-US"/>
+              </w:rPr>
+              <w:t>󰘴 󰘳</w:t>
+            </w:r>
+            <w:r>
+              <w:rPr>
+                <w:rFonts w:ascii="CaskaydiaCove NF" w:hAnsi="CaskaydiaCove NF" w:cs="CaskaydiaCove NF"/>
+                <w:b/>
+                <w:color w:val="FFFFFF" w:themeColor="background1"/>
+                <w:sz w:val="18"/>
+                <w:szCs w:val="18"/>
+                <w:lang w:val="en-US"/>
+              </w:rPr>
+              <w:t xml:space="preserve"> </w:t>
+            </w:r>
+            <w:r>
+              <w:rPr>
+                <w:b/>
+                <w:color w:val="FFFFFF" w:themeColor="background1"/>
+                <w:sz w:val="18"/>
+                <w:szCs w:val="18"/>
+                <w:lang w:val="en-US"/>
+              </w:rPr>
+              <w:t xml:space="preserve">can be replaced with </w:t>
+            </w:r>
+            <w:r>
+              <w:rPr>
+                <w:rFonts w:ascii="CaskaydiaCove NF" w:hAnsi="CaskaydiaCove NF" w:cs="CaskaydiaCove NF"/>
+                <w:b/>
+                <w:color w:val="FFFFFF" w:themeColor="background1"/>
+                <w:sz w:val="18"/>
+                <w:szCs w:val="18"/>
+                <w:lang w:val="en-US"/>
+              </w:rPr>
+              <w:t></w:t>
+            </w:r>
+            <w:r>
+              <w:rPr>
+                <w:rFonts w:ascii="CaskaydiaCove NF" w:hAnsi="CaskaydiaCove NF" w:cs="CaskaydiaCove NF"/>
+                <w:b/>
+                <w:color w:val="FFFFFF" w:themeColor="background1"/>
+                <w:sz w:val="18"/>
+                <w:szCs w:val="18"/>
+                <w:lang w:val="en-US"/>
+              </w:rPr>
+              <w:t xml:space="preserve"> </w:t>
+            </w:r>
+            <w:r>
+              <w:rPr>
+                <w:b/>
+                <w:color w:val="FFFFFF" w:themeColor="background1"/>
+                <w:sz w:val="18"/>
+                <w:szCs w:val="18"/>
+                <w:lang w:val="en-US"/>
+              </w:rPr>
+              <w:t>)</w:t>
+            </w:r>
+          </w:p>
+        </w:tc>
+      </w:tr>
+      <w:tr>
+        <w:tc>
+          <w:tcPr>
+            <w:tcW w:w="2352" w:type="dxa"/>
+            <w:shd w:val="clear" w:color="auto" w:fill="D9D9D9" w:themeFill="background1" w:themeFillShade="D9"/>
+          </w:tcPr>
+          <w:p>
+            <w:pPr>
+              <w:rPr>
+                <w:sz w:val="18"/>
+                <w:szCs w:val="18"/>
+              </w:rPr>
+            </w:pPr>
+            <w:bookmarkStart w:id="6" w:name="_Hlk161438149"/>
+            <w:r>
+              <w:rPr>
+                <w:sz w:val="18"/>
+                <w:szCs w:val="18"/>
+              </w:rPr>
+              <w:t>Start Finder</w:t>
+            </w:r>
+          </w:p>
+        </w:tc>
+        <w:tc>
+          <w:tcPr>
+            <w:tcW w:w="1527" w:type="dxa"/>
+            <w:shd w:val="clear" w:color="auto" w:fill="D9D9D9" w:themeFill="background1" w:themeFillShade="D9"/>
+          </w:tcPr>
+          <w:p>
+            <w:pPr>
+              <w:rPr>
+                <w:rFonts w:ascii="CaskaydiaCove NF" w:hAnsi="CaskaydiaCove NF" w:cs="CaskaydiaCove NF"/>
+                <w:sz w:val="18"/>
+                <w:szCs w:val="18"/>
+              </w:rPr>
+            </w:pPr>
+            <w:r>
+              <w:rPr>
+                <w:rFonts w:ascii="CaskaydiaCove NF" w:hAnsi="CaskaydiaCove NF" w:cs="CaskaydiaCove NF"/>
+                <w:sz w:val="18"/>
+                <w:szCs w:val="18"/>
+              </w:rPr>
+              <w:t>󰘴</w:t>
+            </w:r>
+            <w:r>
+              <w:rPr>
+                <w:rFonts w:ascii="CaskaydiaCove NF" w:hAnsi="CaskaydiaCove NF" w:cs="CaskaydiaCove NF"/>
+                <w:sz w:val="18"/>
+                <w:szCs w:val="18"/>
+              </w:rPr>
+              <w:t xml:space="preserve"> </w:t>
+            </w:r>
+            <w:r>
+              <w:rPr>
+                <w:rFonts w:ascii="CaskaydiaCove NF" w:hAnsi="CaskaydiaCove NF" w:cs="CaskaydiaCove NF"/>
+                <w:sz w:val="18"/>
+                <w:szCs w:val="18"/>
+              </w:rPr>
+              <w:t>󰘳</w:t>
+            </w:r>
+            <w:r>
+              <w:rPr>
+                <w:rFonts w:ascii="CaskaydiaCove NF" w:hAnsi="CaskaydiaCove NF" w:cs="CaskaydiaCove NF"/>
+                <w:sz w:val="18"/>
+                <w:szCs w:val="18"/>
+              </w:rPr>
+              <w:t xml:space="preserve"> `</w:t>
+            </w:r>
+          </w:p>
+        </w:tc>
+        <w:tc>
+          <w:tcPr>
+            <w:tcW w:w="1503" w:type="dxa"/>
+            <w:shd w:val="clear" w:color="auto" w:fill="D9D9D9" w:themeFill="background1" w:themeFillShade="D9"/>
+          </w:tcPr>
+          <w:p>
+            <w:pPr>
+              <w:rPr>
+                <w:sz w:val="18"/>
+                <w:szCs w:val="18"/>
+              </w:rPr>
+            </w:pPr>
+            <w:proofErr w:type="spellStart"/>
+            <w:r>
+              <w:rPr>
+                <w:sz w:val="18"/>
+                <w:szCs w:val="18"/>
+              </w:rPr>
+              <w:t>Ctrl+Cmd</w:t>
+            </w:r>
+            <w:proofErr w:type="spellEnd"/>
+            <w:r>
+              <w:rPr>
+                <w:sz w:val="18"/>
+                <w:szCs w:val="18"/>
+              </w:rPr>
+              <w:t>+`</w:t>
+            </w:r>
+          </w:p>
+        </w:tc>
+        <w:tc>
+          <w:tcPr>
+            <w:tcW w:w="2268" w:type="dxa"/>
+            <w:shd w:val="clear" w:color="auto" w:fill="D9D9D9" w:themeFill="background1" w:themeFillShade="D9"/>
+          </w:tcPr>
+          <w:p>
+            <w:pPr>
+              <w:rPr>
+                <w:sz w:val="18"/>
+                <w:szCs w:val="18"/>
+                <w:lang w:val="en-US"/>
+              </w:rPr>
+            </w:pPr>
+            <w:r>
+              <w:rPr>
+                <w:sz w:val="18"/>
+                <w:szCs w:val="18"/>
+                <w:lang w:val="en-US"/>
+              </w:rPr>
+              <w:t>Start Dock App Num</w:t>
+            </w:r>
+          </w:p>
+        </w:tc>
+        <w:tc>
+          <w:tcPr>
+            <w:tcW w:w="1276" w:type="dxa"/>
+            <w:shd w:val="clear" w:color="auto" w:fill="D9D9D9" w:themeFill="background1" w:themeFillShade="D9"/>
+          </w:tcPr>
+          <w:p>
+            <w:pPr>
+              <w:rPr>
+                <w:rFonts w:ascii="CaskaydiaCove NF" w:hAnsi="CaskaydiaCove NF" w:cs="CaskaydiaCove NF"/>
+                <w:sz w:val="18"/>
+                <w:szCs w:val="18"/>
+              </w:rPr>
+            </w:pPr>
+            <w:bookmarkStart w:id="7" w:name="_Hlk161438189"/>
+            <w:r>
+              <w:rPr>
+                <w:rFonts w:ascii="CaskaydiaCove NF" w:hAnsi="CaskaydiaCove NF" w:cs="CaskaydiaCove NF"/>
+                <w:sz w:val="18"/>
+                <w:szCs w:val="18"/>
+              </w:rPr>
+              <w:t>󰘴</w:t>
+            </w:r>
+            <w:r>
+              <w:rPr>
+                <w:rFonts w:ascii="CaskaydiaCove NF" w:hAnsi="CaskaydiaCove NF" w:cs="CaskaydiaCove NF"/>
+                <w:sz w:val="18"/>
+                <w:szCs w:val="18"/>
+              </w:rPr>
+              <w:t xml:space="preserve"> </w:t>
+            </w:r>
+            <w:r>
+              <w:rPr>
+                <w:rFonts w:ascii="CaskaydiaCove NF" w:hAnsi="CaskaydiaCove NF" w:cs="CaskaydiaCove NF"/>
+                <w:sz w:val="18"/>
+                <w:szCs w:val="18"/>
+              </w:rPr>
+              <w:t>󰘳</w:t>
+            </w:r>
+            <w:r>
+              <w:rPr>
+                <w:rFonts w:ascii="CaskaydiaCove NF" w:hAnsi="CaskaydiaCove NF" w:cs="CaskaydiaCove NF"/>
+                <w:sz w:val="18"/>
+                <w:szCs w:val="18"/>
+              </w:rPr>
+              <w:t xml:space="preserve"> </w:t>
+            </w:r>
+            <w:bookmarkEnd w:id="7"/>
+            <w:proofErr w:type="spellStart"/>
+            <w:r>
+              <w:rPr>
+                <w:rFonts w:ascii="CaskaydiaCove NF" w:hAnsi="CaskaydiaCove NF" w:cs="CaskaydiaCove NF"/>
+                <w:sz w:val="18"/>
+                <w:szCs w:val="18"/>
+              </w:rPr>
+              <w:t>Num</w:t>
+            </w:r>
+            <w:proofErr w:type="spellEnd"/>
+          </w:p>
+        </w:tc>
+        <w:tc>
+          <w:tcPr>
+            <w:tcW w:w="1554" w:type="dxa"/>
+            <w:shd w:val="clear" w:color="auto" w:fill="D9D9D9" w:themeFill="background1" w:themeFillShade="D9"/>
+          </w:tcPr>
+          <w:p>
+            <w:pPr>
+              <w:rPr>
+                <w:sz w:val="18"/>
+                <w:szCs w:val="18"/>
+              </w:rPr>
+            </w:pPr>
+            <w:proofErr w:type="spellStart"/>
+            <w:r>
+              <w:rPr>
+                <w:sz w:val="18"/>
+                <w:szCs w:val="18"/>
+              </w:rPr>
+              <w:t>Ctrl+Cmd+</w:t>
+            </w:r>
+            <w:r>
+              <w:rPr>
+                <w:sz w:val="18"/>
+                <w:szCs w:val="18"/>
+              </w:rPr>
+              <w:t>Num</w:t>
+            </w:r>
+            <w:proofErr w:type="spellEnd"/>
           </w:p>
         </w:tc>
       </w:tr>
     </w:tbl>
+    <w:bookmarkEnd w:id="6"/>
     <w:p>
       <w:pPr>
         <w:pStyle w:val="berschrift2"/>
@@ -8999,8 +9385,8 @@
                 <w:lang w:val="en-US"/>
               </w:rPr>
             </w:pPr>
-            <w:bookmarkStart w:id="3" w:name="_Hlk159590958"/>
-            <w:bookmarkStart w:id="4" w:name="_Hlk159590730"/>
+            <w:bookmarkStart w:id="8" w:name="_Hlk159590958"/>
+            <w:bookmarkStart w:id="9" w:name="_Hlk159590730"/>
             <w:r>
               <w:rPr>
                 <w:b/>
@@ -9143,8 +9529,8 @@
           </w:p>
         </w:tc>
       </w:tr>
-      <w:bookmarkEnd w:id="3"/>
-      <w:bookmarkEnd w:id="4"/>
+      <w:bookmarkEnd w:id="8"/>
+      <w:bookmarkEnd w:id="9"/>
       <w:tr>
         <w:tc>
           <w:tcPr>
@@ -10318,7 +10704,7 @@
                 <w:lang w:val="en-US"/>
               </w:rPr>
             </w:pPr>
-            <w:bookmarkStart w:id="5" w:name="_Hlk159590943"/>
+            <w:bookmarkStart w:id="10" w:name="_Hlk159590943"/>
             <w:r>
               <w:rPr>
                 <w:b/>
@@ -10383,7 +10769,7 @@
           </w:p>
         </w:tc>
       </w:tr>
-      <w:bookmarkEnd w:id="5"/>
+      <w:bookmarkEnd w:id="10"/>
       <w:tr>
         <w:tc>
           <w:tcPr>
@@ -10572,7 +10958,14 @@
                 <w:sz w:val="18"/>
                 <w:szCs w:val="18"/>
               </w:rPr>
-              <w:t>(Shift</w:t>
+              <w:t>(</w:t>
+            </w:r>
+            <w:r>
+              <w:rPr>
+                <w:sz w:val="18"/>
+                <w:szCs w:val="18"/>
+              </w:rPr>
+              <w:t>Shift</w:t>
             </w:r>
             <w:proofErr w:type="gramStart"/>
             <w:r>
@@ -10971,23 +11364,7 @@
                 <w:sz w:val="18"/>
                 <w:szCs w:val="18"/>
               </w:rPr>
-              <w:t xml:space="preserve">Delete (Text </w:t>
-            </w:r>
-            <w:proofErr w:type="spellStart"/>
-            <w:r>
-              <w:rPr>
-                <w:sz w:val="18"/>
-                <w:szCs w:val="18"/>
-              </w:rPr>
-              <w:t>editing</w:t>
-            </w:r>
-            <w:proofErr w:type="spellEnd"/>
-            <w:r>
-              <w:rPr>
-                <w:sz w:val="18"/>
-                <w:szCs w:val="18"/>
-              </w:rPr>
-              <w:t>)</w:t>
+              <w:t>Delete</w:t>
             </w:r>
           </w:p>
         </w:tc>
@@ -12795,7 +13172,7 @@
                 <w:lang w:val="en-US"/>
               </w:rPr>
             </w:pPr>
-            <w:bookmarkStart w:id="6" w:name="_Hlk159591016"/>
+            <w:bookmarkStart w:id="11" w:name="_Hlk159591016"/>
             <w:r>
               <w:rPr>
                 <w:b/>
@@ -12938,7 +13315,7 @@
           </w:p>
         </w:tc>
       </w:tr>
-      <w:bookmarkEnd w:id="6"/>
+      <w:bookmarkEnd w:id="11"/>
       <w:tr>
         <w:tc>
           <w:tcPr>
@@ -16937,7 +17314,7 @@
               </w:rPr>
               <w:t xml:space="preserve"> </w:t>
             </w:r>
-            <w:bookmarkStart w:id="7" w:name="_Hlk160573256"/>
+            <w:bookmarkStart w:id="12" w:name="_Hlk160573256"/>
             <w:r>
               <w:rPr>
                 <w:rFonts w:ascii="CaskaydiaCove NF" w:hAnsi="CaskaydiaCove NF" w:cs="CaskaydiaCove NF"/>
@@ -16946,7 +17323,7 @@
               </w:rPr>
               <w:t>◀︎/▶</w:t>
             </w:r>
-            <w:bookmarkEnd w:id="7"/>
+            <w:bookmarkEnd w:id="12"/>
           </w:p>
         </w:tc>
         <w:tc>
@@ -17055,7 +17432,7 @@
               </w:rPr>
               <w:t xml:space="preserve"> </w:t>
             </w:r>
-            <w:bookmarkStart w:id="8" w:name="_Hlk160573062"/>
+            <w:bookmarkStart w:id="13" w:name="_Hlk160573062"/>
             <w:r>
               <w:rPr>
                 <w:rFonts w:ascii="CaskaydiaCove NF" w:hAnsi="CaskaydiaCove NF" w:cs="CaskaydiaCove NF"/>
@@ -17064,7 +17441,7 @@
               </w:rPr>
               <w:t>▲/▼</w:t>
             </w:r>
-            <w:bookmarkEnd w:id="8"/>
+            <w:bookmarkEnd w:id="13"/>
           </w:p>
         </w:tc>
         <w:tc>
@@ -18211,7 +18588,7 @@
               </w:rPr>
               <w:t xml:space="preserve"> </w:t>
             </w:r>
-            <w:bookmarkStart w:id="9" w:name="_Hlk160573474"/>
+            <w:bookmarkStart w:id="14" w:name="_Hlk160573474"/>
             <w:r>
               <w:rPr>
                 <w:rFonts w:ascii="CaskaydiaCove NF" w:hAnsi="CaskaydiaCove NF" w:cs="CaskaydiaCove NF"/>
@@ -18244,7 +18621,7 @@
               </w:rPr>
               <w:t xml:space="preserve"> </w:t>
             </w:r>
-            <w:bookmarkEnd w:id="9"/>
+            <w:bookmarkEnd w:id="14"/>
             <w:r>
               <w:rPr>
                 <w:rFonts w:ascii="CaskaydiaCove NF" w:hAnsi="CaskaydiaCove NF" w:cs="CaskaydiaCove NF"/>
@@ -18901,7 +19278,7 @@
                 <w:lang w:val="en-US"/>
               </w:rPr>
             </w:pPr>
-            <w:bookmarkStart w:id="10" w:name="_Hlk160573055"/>
+            <w:bookmarkStart w:id="15" w:name="_Hlk160573055"/>
             <w:r>
               <w:rPr>
                 <w:rFonts w:ascii="CaskaydiaCove NF" w:hAnsi="CaskaydiaCove NF" w:cs="CaskaydiaCove NF"/>
@@ -18918,7 +19295,7 @@
               </w:rPr>
               <w:t xml:space="preserve"> </w:t>
             </w:r>
-            <w:bookmarkEnd w:id="10"/>
+            <w:bookmarkEnd w:id="15"/>
             <w:r>
               <w:rPr>
                 <w:rFonts w:ascii="CaskaydiaCove NF" w:hAnsi="CaskaydiaCove NF" w:cs="CaskaydiaCove NF"/>
@@ -18985,7 +19362,7 @@
                 <w:lang w:val="en-US"/>
               </w:rPr>
             </w:pPr>
-            <w:bookmarkStart w:id="11" w:name="_Hlk160572869"/>
+            <w:bookmarkStart w:id="16" w:name="_Hlk160572869"/>
             <w:r>
               <w:rPr>
                 <w:rFonts w:ascii="CaskaydiaCove NF" w:hAnsi="CaskaydiaCove NF" w:cs="CaskaydiaCove NF"/>
@@ -18994,7 +19371,7 @@
               </w:rPr>
               <w:t>󰘶</w:t>
             </w:r>
-            <w:bookmarkEnd w:id="11"/>
+            <w:bookmarkEnd w:id="16"/>
             <w:r>
               <w:rPr>
                 <w:rFonts w:ascii="CaskaydiaCove NF" w:hAnsi="CaskaydiaCove NF" w:cs="CaskaydiaCove NF"/>
@@ -19474,7 +19851,7 @@
                 <w:lang w:val="en-US"/>
               </w:rPr>
             </w:pPr>
-            <w:bookmarkStart w:id="12" w:name="_Hlk160574947"/>
+            <w:bookmarkStart w:id="17" w:name="_Hlk160574947"/>
             <w:r>
               <w:rPr>
                 <w:rFonts w:ascii="CaskaydiaCove NF" w:hAnsi="CaskaydiaCove NF" w:cs="CaskaydiaCove NF"/>
@@ -19483,8 +19860,8 @@
               </w:rPr>
               <w:t>󰘴</w:t>
             </w:r>
-            <w:bookmarkStart w:id="13" w:name="_Hlk160573127"/>
-            <w:bookmarkEnd w:id="12"/>
+            <w:bookmarkStart w:id="18" w:name="_Hlk160573127"/>
+            <w:bookmarkEnd w:id="17"/>
             <w:r>
               <w:rPr>
                 <w:rFonts w:ascii="CaskaydiaCove NF" w:hAnsi="CaskaydiaCove NF" w:cs="CaskaydiaCove NF"/>
@@ -19493,7 +19870,7 @@
               </w:rPr>
               <w:t>(</w:t>
             </w:r>
-            <w:bookmarkStart w:id="14" w:name="_Hlk160573694"/>
+            <w:bookmarkStart w:id="19" w:name="_Hlk160573694"/>
             <w:r>
               <w:rPr>
                 <w:rFonts w:ascii="CaskaydiaCove NF" w:hAnsi="CaskaydiaCove NF" w:cs="CaskaydiaCove NF"/>
@@ -19502,7 +19879,7 @@
               </w:rPr>
               <w:t>󰘶</w:t>
             </w:r>
-            <w:bookmarkEnd w:id="14"/>
+            <w:bookmarkEnd w:id="19"/>
             <w:r>
               <w:rPr>
                 <w:rFonts w:ascii="CaskaydiaCove NF" w:hAnsi="CaskaydiaCove NF" w:cs="CaskaydiaCove NF"/>
@@ -19511,7 +19888,7 @@
               </w:rPr>
               <w:t>)</w:t>
             </w:r>
-            <w:bookmarkStart w:id="15" w:name="_Hlk160573114"/>
+            <w:bookmarkStart w:id="20" w:name="_Hlk160573114"/>
             <w:r>
               <w:rPr>
                 <w:rFonts w:ascii="CaskaydiaCove NF" w:hAnsi="CaskaydiaCove NF" w:cs="CaskaydiaCove NF"/>
@@ -19530,8 +19907,8 @@
               </w:rPr>
               <w:t xml:space="preserve"> </w:t>
             </w:r>
-            <w:bookmarkEnd w:id="13"/>
-            <w:bookmarkEnd w:id="15"/>
+            <w:bookmarkEnd w:id="18"/>
+            <w:bookmarkEnd w:id="20"/>
           </w:p>
         </w:tc>
         <w:tc>
@@ -19656,8 +20033,8 @@
                 <w:lang w:val="en-US"/>
               </w:rPr>
             </w:pPr>
-            <w:bookmarkStart w:id="16" w:name="_Hlk160573247"/>
-            <w:bookmarkStart w:id="17" w:name="_Hlk160573341"/>
+            <w:bookmarkStart w:id="21" w:name="_Hlk160573247"/>
+            <w:bookmarkStart w:id="22" w:name="_Hlk160573341"/>
             <w:r>
               <w:rPr>
                 <w:rFonts w:ascii="CaskaydiaCove NF" w:hAnsi="CaskaydiaCove NF" w:cs="CaskaydiaCove NF"/>
@@ -19674,7 +20051,7 @@
               </w:rPr>
               <w:t xml:space="preserve"> </w:t>
             </w:r>
-            <w:bookmarkStart w:id="18" w:name="_Hlk160574262"/>
+            <w:bookmarkStart w:id="23" w:name="_Hlk160574262"/>
             <w:r>
               <w:rPr>
                 <w:rFonts w:ascii="CaskaydiaCove NF" w:hAnsi="CaskaydiaCove NF" w:cs="CaskaydiaCove NF"/>
@@ -19683,7 +20060,7 @@
               </w:rPr>
               <w:t>◀︎</w:t>
             </w:r>
-            <w:bookmarkStart w:id="19" w:name="_Hlk160574260"/>
+            <w:bookmarkStart w:id="24" w:name="_Hlk160574260"/>
             <w:r>
               <w:rPr>
                 <w:rFonts w:ascii="CaskaydiaCove NF" w:hAnsi="CaskaydiaCove NF" w:cs="CaskaydiaCove NF"/>
@@ -19692,10 +20069,10 @@
               </w:rPr>
               <w:t>/▶</w:t>
             </w:r>
-            <w:bookmarkEnd w:id="16"/>
-            <w:bookmarkEnd w:id="17"/>
-            <w:bookmarkEnd w:id="18"/>
-            <w:bookmarkEnd w:id="19"/>
+            <w:bookmarkEnd w:id="21"/>
+            <w:bookmarkEnd w:id="22"/>
+            <w:bookmarkEnd w:id="23"/>
+            <w:bookmarkEnd w:id="24"/>
           </w:p>
         </w:tc>
         <w:tc>
@@ -19774,8 +20151,8 @@
                 <w:szCs w:val="18"/>
               </w:rPr>
             </w:pPr>
-            <w:bookmarkStart w:id="20" w:name="_Hlk160574629"/>
-            <w:bookmarkStart w:id="21" w:name="_Hlk160575119"/>
+            <w:bookmarkStart w:id="25" w:name="_Hlk160574629"/>
+            <w:bookmarkStart w:id="26" w:name="_Hlk160575119"/>
             <w:r>
               <w:rPr>
                 <w:rFonts w:ascii="CaskaydiaCove NF" w:hAnsi="CaskaydiaCove NF" w:cs="CaskaydiaCove NF"/>
@@ -19784,7 +20161,7 @@
               </w:rPr>
               <w:t>󰘶</w:t>
             </w:r>
-            <w:bookmarkEnd w:id="20"/>
+            <w:bookmarkEnd w:id="25"/>
             <w:r>
               <w:rPr>
                 <w:rFonts w:ascii="CaskaydiaCove NF" w:hAnsi="CaskaydiaCove NF" w:cs="CaskaydiaCove NF"/>
@@ -19793,7 +20170,7 @@
               </w:rPr>
               <w:t xml:space="preserve"> </w:t>
             </w:r>
-            <w:bookmarkEnd w:id="21"/>
+            <w:bookmarkEnd w:id="26"/>
             <w:r>
               <w:rPr>
                 <w:rFonts w:ascii="CaskaydiaCove NF" w:hAnsi="CaskaydiaCove NF" w:cs="CaskaydiaCove NF"/>
@@ -19970,7 +20347,7 @@
               </w:rPr>
               <w:t>+</w:t>
             </w:r>
-            <w:bookmarkStart w:id="22" w:name="_Hlk160575360"/>
+            <w:bookmarkStart w:id="27" w:name="_Hlk160575360"/>
             <w:r>
               <w:rPr>
                 <w:sz w:val="18"/>
@@ -19988,7 +20365,7 @@
               </w:rPr>
               <w:t>/]</w:t>
             </w:r>
-            <w:bookmarkEnd w:id="22"/>
+            <w:bookmarkEnd w:id="27"/>
           </w:p>
         </w:tc>
       </w:tr>
@@ -20154,7 +20531,7 @@
                 <w:lang w:val="en-US"/>
               </w:rPr>
             </w:pPr>
-            <w:bookmarkStart w:id="23" w:name="_Hlk160574254"/>
+            <w:bookmarkStart w:id="28" w:name="_Hlk160574254"/>
             <w:r>
               <w:rPr>
                 <w:rFonts w:ascii="CaskaydiaCove NF" w:hAnsi="CaskaydiaCove NF" w:cs="CaskaydiaCove NF"/>
@@ -20171,7 +20548,7 @@
               </w:rPr>
               <w:t xml:space="preserve"> </w:t>
             </w:r>
-            <w:bookmarkStart w:id="24" w:name="_Hlk160574141"/>
+            <w:bookmarkStart w:id="29" w:name="_Hlk160574141"/>
             <w:r>
               <w:rPr>
                 <w:rFonts w:ascii="CaskaydiaCove NF" w:hAnsi="CaskaydiaCove NF" w:cs="CaskaydiaCove NF"/>
@@ -20180,7 +20557,7 @@
               </w:rPr>
               <w:t>󰘳</w:t>
             </w:r>
-            <w:bookmarkEnd w:id="23"/>
+            <w:bookmarkEnd w:id="28"/>
             <w:r>
               <w:rPr>
                 <w:rFonts w:ascii="CaskaydiaCove NF" w:hAnsi="CaskaydiaCove NF" w:cs="CaskaydiaCove NF"/>
@@ -20189,7 +20566,7 @@
               </w:rPr>
               <w:t xml:space="preserve"> </w:t>
             </w:r>
-            <w:bookmarkEnd w:id="24"/>
+            <w:bookmarkEnd w:id="29"/>
             <w:proofErr w:type="spellStart"/>
             <w:r>
               <w:rPr>
@@ -20298,8 +20675,8 @@
                 <w:lang w:val="en-US"/>
               </w:rPr>
             </w:pPr>
-            <w:bookmarkStart w:id="25" w:name="_Hlk160573108"/>
-            <w:bookmarkStart w:id="26" w:name="_Hlk160573417"/>
+            <w:bookmarkStart w:id="30" w:name="_Hlk160573108"/>
+            <w:bookmarkStart w:id="31" w:name="_Hlk160573417"/>
             <w:r>
               <w:rPr>
                 <w:rFonts w:ascii="CaskaydiaCove NF" w:hAnsi="CaskaydiaCove NF" w:cs="CaskaydiaCove NF"/>
@@ -20308,7 +20685,7 @@
               </w:rPr>
               <w:t>󰘳</w:t>
             </w:r>
-            <w:bookmarkEnd w:id="25"/>
+            <w:bookmarkEnd w:id="30"/>
             <w:r>
               <w:rPr>
                 <w:rFonts w:ascii="CaskaydiaCove NF" w:hAnsi="CaskaydiaCove NF" w:cs="CaskaydiaCove NF"/>
@@ -20317,8 +20694,8 @@
               </w:rPr>
               <w:t xml:space="preserve"> </w:t>
             </w:r>
-            <w:bookmarkStart w:id="27" w:name="_Hlk160573428"/>
-            <w:bookmarkEnd w:id="26"/>
+            <w:bookmarkStart w:id="32" w:name="_Hlk160573428"/>
+            <w:bookmarkEnd w:id="31"/>
             <w:r>
               <w:rPr>
                 <w:rFonts w:ascii="CaskaydiaCove NF" w:hAnsi="CaskaydiaCove NF" w:cs="CaskaydiaCove NF"/>
@@ -20327,7 +20704,7 @@
               </w:rPr>
               <w:t>▲/▼</w:t>
             </w:r>
-            <w:bookmarkEnd w:id="27"/>
+            <w:bookmarkEnd w:id="32"/>
           </w:p>
         </w:tc>
         <w:tc>
@@ -20432,7 +20809,7 @@
               </w:rPr>
               <w:t>Pg</w:t>
             </w:r>
-            <w:bookmarkStart w:id="28" w:name="_Hlk160574303"/>
+            <w:bookmarkStart w:id="33" w:name="_Hlk160574303"/>
             <w:proofErr w:type="spellEnd"/>
             <w:r>
               <w:rPr>
@@ -20442,7 +20819,7 @@
               </w:rPr>
               <w:t>▲/▼</w:t>
             </w:r>
-            <w:bookmarkEnd w:id="28"/>
+            <w:bookmarkEnd w:id="33"/>
           </w:p>
         </w:tc>
         <w:tc>
@@ -20501,7 +20878,7 @@
                 <w:lang w:val="en-US"/>
               </w:rPr>
             </w:pPr>
-            <w:bookmarkStart w:id="29" w:name="_Hlk160573502"/>
+            <w:bookmarkStart w:id="34" w:name="_Hlk160573502"/>
           </w:p>
         </w:tc>
         <w:tc>
@@ -20665,7 +21042,7 @@
                 <w:lang w:val="en-US"/>
               </w:rPr>
             </w:pPr>
-            <w:bookmarkStart w:id="30" w:name="_Hlk160574175"/>
+            <w:bookmarkStart w:id="35" w:name="_Hlk160574175"/>
             <w:r>
               <w:rPr>
                 <w:sz w:val="18"/>
@@ -20780,8 +21157,8 @@
                 <w:szCs w:val="18"/>
               </w:rPr>
             </w:pPr>
-            <w:bookmarkStart w:id="31" w:name="_Hlk160574577"/>
-            <w:bookmarkStart w:id="32" w:name="_Hlk160575355"/>
+            <w:bookmarkStart w:id="36" w:name="_Hlk160574577"/>
+            <w:bookmarkStart w:id="37" w:name="_Hlk160575355"/>
             <w:r>
               <w:rPr>
                 <w:rFonts w:ascii="CaskaydiaCove NF" w:hAnsi="CaskaydiaCove NF" w:cs="CaskaydiaCove NF"/>
@@ -20790,7 +21167,7 @@
               </w:rPr>
               <w:t>󰘶</w:t>
             </w:r>
-            <w:bookmarkEnd w:id="31"/>
+            <w:bookmarkEnd w:id="36"/>
             <w:r>
               <w:rPr>
                 <w:rFonts w:ascii="CaskaydiaCove NF" w:hAnsi="CaskaydiaCove NF" w:cs="CaskaydiaCove NF"/>
@@ -20815,7 +21192,7 @@
               </w:rPr>
               <w:t xml:space="preserve"> </w:t>
             </w:r>
-            <w:bookmarkEnd w:id="32"/>
+            <w:bookmarkEnd w:id="37"/>
             <w:r>
               <w:rPr>
                 <w:rFonts w:ascii="CaskaydiaCove NF" w:hAnsi="CaskaydiaCove NF" w:cs="CaskaydiaCove NF"/>
@@ -20874,8 +21251,8 @@
                 <w:lang w:val="en-US"/>
               </w:rPr>
             </w:pPr>
-            <w:bookmarkStart w:id="33" w:name="_Hlk160574289"/>
-            <w:bookmarkEnd w:id="30"/>
+            <w:bookmarkStart w:id="38" w:name="_Hlk160574289"/>
+            <w:bookmarkEnd w:id="35"/>
             <w:r>
               <w:rPr>
                 <w:sz w:val="18"/>
@@ -20902,7 +21279,7 @@
                 <w:szCs w:val="18"/>
               </w:rPr>
             </w:pPr>
-            <w:bookmarkStart w:id="34" w:name="_Hlk160574411"/>
+            <w:bookmarkStart w:id="39" w:name="_Hlk160574411"/>
             <w:r>
               <w:rPr>
                 <w:rFonts w:ascii="CaskaydiaCove NF" w:hAnsi="CaskaydiaCove NF" w:cs="CaskaydiaCove NF"/>
@@ -20919,7 +21296,7 @@
               </w:rPr>
               <w:t xml:space="preserve"> </w:t>
             </w:r>
-            <w:bookmarkStart w:id="35" w:name="_Hlk160574518"/>
+            <w:bookmarkStart w:id="40" w:name="_Hlk160574518"/>
             <w:r>
               <w:rPr>
                 <w:rFonts w:ascii="CaskaydiaCove NF" w:hAnsi="CaskaydiaCove NF" w:cs="CaskaydiaCove NF"/>
@@ -20936,8 +21313,8 @@
               </w:rPr>
               <w:t xml:space="preserve"> </w:t>
             </w:r>
-            <w:bookmarkEnd w:id="34"/>
-            <w:bookmarkEnd w:id="35"/>
+            <w:bookmarkEnd w:id="39"/>
+            <w:bookmarkEnd w:id="40"/>
             <w:r>
               <w:rPr>
                 <w:rFonts w:ascii="CaskaydiaCove NF" w:hAnsi="CaskaydiaCove NF" w:cs="CaskaydiaCove NF"/>
@@ -21106,7 +21483,7 @@
           </w:p>
         </w:tc>
       </w:tr>
-      <w:bookmarkEnd w:id="33"/>
+      <w:bookmarkEnd w:id="38"/>
       <w:tr>
         <w:tc>
           <w:tcPr>
@@ -21151,7 +21528,7 @@
                 <w:szCs w:val="18"/>
               </w:rPr>
             </w:pPr>
-            <w:bookmarkStart w:id="36" w:name="_Hlk160574951"/>
+            <w:bookmarkStart w:id="41" w:name="_Hlk160574951"/>
             <w:r>
               <w:rPr>
                 <w:rFonts w:ascii="CaskaydiaCove NF" w:hAnsi="CaskaydiaCove NF" w:cs="CaskaydiaCove NF"/>
@@ -21168,7 +21545,7 @@
               </w:rPr>
               <w:t xml:space="preserve"> </w:t>
             </w:r>
-            <w:bookmarkEnd w:id="36"/>
+            <w:bookmarkEnd w:id="41"/>
             <w:r>
               <w:rPr>
                 <w:rFonts w:ascii="CaskaydiaCove NF" w:hAnsi="CaskaydiaCove NF" w:cs="CaskaydiaCove NF"/>
@@ -21257,7 +21634,7 @@
                 <w:szCs w:val="18"/>
               </w:rPr>
             </w:pPr>
-            <w:bookmarkStart w:id="37" w:name="_Hlk161399902"/>
+            <w:bookmarkStart w:id="42" w:name="_Hlk161399902"/>
             <w:r>
               <w:rPr>
                 <w:rFonts w:ascii="CaskaydiaCove NF" w:hAnsi="CaskaydiaCove NF" w:cs="CaskaydiaCove NF"/>
@@ -21274,7 +21651,7 @@
               </w:rPr>
               <w:t xml:space="preserve"> 󰘳</w:t>
             </w:r>
-            <w:bookmarkEnd w:id="37"/>
+            <w:bookmarkEnd w:id="42"/>
             <w:r>
               <w:rPr>
                 <w:rFonts w:ascii="CaskaydiaCove NF" w:hAnsi="CaskaydiaCove NF" w:cs="CaskaydiaCove NF"/>
@@ -21577,7 +21954,7 @@
                 <w:lang w:val="en-US"/>
               </w:rPr>
             </w:pPr>
-            <w:bookmarkStart w:id="38" w:name="_Hlk160575087"/>
+            <w:bookmarkStart w:id="43" w:name="_Hlk160575087"/>
             <w:r>
               <w:rPr>
                 <w:sz w:val="18"/>
@@ -21586,7 +21963,7 @@
               </w:rPr>
               <w:t>Move Pane</w:t>
             </w:r>
-            <w:bookmarkEnd w:id="38"/>
+            <w:bookmarkEnd w:id="43"/>
           </w:p>
         </w:tc>
         <w:tc>
@@ -21799,7 +22176,7 @@
                 <w:szCs w:val="18"/>
               </w:rPr>
             </w:pPr>
-            <w:bookmarkStart w:id="39" w:name="_Hlk160575113"/>
+            <w:bookmarkStart w:id="44" w:name="_Hlk160575113"/>
             <w:r>
               <w:rPr>
                 <w:rFonts w:ascii="CaskaydiaCove NF" w:hAnsi="CaskaydiaCove NF" w:cs="CaskaydiaCove NF"/>
@@ -21832,7 +22209,7 @@
               </w:rPr>
               <w:t xml:space="preserve"> </w:t>
             </w:r>
-            <w:bookmarkEnd w:id="39"/>
+            <w:bookmarkEnd w:id="44"/>
             <w:r>
               <w:rPr>
                 <w:rFonts w:ascii="CaskaydiaCove NF" w:hAnsi="CaskaydiaCove NF" w:cs="CaskaydiaCove NF"/>
@@ -22037,7 +22414,7 @@
               </w:rPr>
               <w:t xml:space="preserve"> </w:t>
             </w:r>
-            <w:bookmarkStart w:id="40" w:name="_Hlk160575898"/>
+            <w:bookmarkStart w:id="45" w:name="_Hlk160575898"/>
             <w:r>
               <w:rPr>
                 <w:rFonts w:ascii="CaskaydiaCove NF" w:hAnsi="CaskaydiaCove NF" w:cs="CaskaydiaCove NF"/>
@@ -22054,7 +22431,7 @@
               </w:rPr>
               <w:t xml:space="preserve"> </w:t>
             </w:r>
-            <w:bookmarkEnd w:id="40"/>
+            <w:bookmarkEnd w:id="45"/>
             <w:r>
               <w:rPr>
                 <w:rFonts w:ascii="CaskaydiaCove NF" w:hAnsi="CaskaydiaCove NF" w:cs="CaskaydiaCove NF"/>
@@ -22331,7 +22708,7 @@
           </w:p>
         </w:tc>
       </w:tr>
-      <w:bookmarkEnd w:id="29"/>
+      <w:bookmarkEnd w:id="34"/>
     </w:tbl>
     <w:p>
       <w:pPr>

</xml_diff>

<commit_message>
feat: map Vim Arrows
</commit_message>
<xml_diff>
--- a/Settings/Shortcuts-macOS.docx
+++ b/Settings/Shortcuts-macOS.docx
@@ -7223,13 +7223,23 @@
                 <w:lang w:val="en-US"/>
               </w:rPr>
             </w:pPr>
-            <w:r>
-              <w:rPr>
-                <w:rFonts w:ascii="CaskaydiaCove NF" w:hAnsi="CaskaydiaCove NF" w:cs="CaskaydiaCove NF"/>
-                <w:sz w:val="18"/>
-                <w:szCs w:val="18"/>
-              </w:rPr>
-              <w:t> C</w:t>
+            <w:bookmarkStart w:id="3" w:name="_Hlk161439414"/>
+            <w:r>
+              <w:rPr>
+                <w:rFonts w:ascii="CaskaydiaCove NF" w:hAnsi="CaskaydiaCove NF" w:cs="CaskaydiaCove NF"/>
+                <w:sz w:val="18"/>
+                <w:szCs w:val="18"/>
+              </w:rPr>
+              <w:t xml:space="preserve"> </w:t>
+            </w:r>
+            <w:bookmarkEnd w:id="3"/>
+            <w:r>
+              <w:rPr>
+                <w:rFonts w:ascii="CaskaydiaCove NF" w:hAnsi="CaskaydiaCove NF" w:cs="CaskaydiaCove NF"/>
+                <w:sz w:val="18"/>
+                <w:szCs w:val="18"/>
+              </w:rPr>
+              <w:t>C</w:t>
             </w:r>
           </w:p>
         </w:tc>
@@ -7296,7 +7306,7 @@
                 <w:lang w:val="en-US"/>
               </w:rPr>
             </w:pPr>
-            <w:bookmarkStart w:id="3" w:name="_Hlk161438104"/>
+            <w:bookmarkStart w:id="4" w:name="_Hlk161438104"/>
             <w:r>
               <w:rPr>
                 <w:rFonts w:ascii="CaskaydiaCove NF" w:hAnsi="CaskaydiaCove NF" w:cs="CaskaydiaCove NF"/>
@@ -7305,7 +7315,7 @@
               </w:rPr>
               <w:t>󰘴</w:t>
             </w:r>
-            <w:bookmarkEnd w:id="3"/>
+            <w:bookmarkEnd w:id="4"/>
             <w:r>
               <w:rPr>
                 <w:rFonts w:ascii="CaskaydiaCove NF" w:hAnsi="CaskaydiaCove NF" w:cs="CaskaydiaCove NF"/>
@@ -7322,7 +7332,7 @@
               </w:rPr>
               <w:t>F2/</w:t>
             </w:r>
-            <w:bookmarkStart w:id="4" w:name="_Hlk161438200"/>
+            <w:bookmarkStart w:id="5" w:name="_Hlk161438200"/>
             <w:r>
               <w:rPr>
                 <w:rFonts w:ascii="CaskaydiaCove NF" w:hAnsi="CaskaydiaCove NF" w:cs="CaskaydiaCove NF"/>
@@ -7331,7 +7341,7 @@
               </w:rPr>
               <w:t xml:space="preserve"> </w:t>
             </w:r>
-            <w:bookmarkEnd w:id="4"/>
+            <w:bookmarkEnd w:id="5"/>
             <w:r>
               <w:rPr>
                 <w:rFonts w:ascii="CaskaydiaCove NF" w:hAnsi="CaskaydiaCove NF" w:cs="CaskaydiaCove NF"/>
@@ -8897,7 +8907,7 @@
               </w:rPr>
               <w:t xml:space="preserve">󰘶 </w:t>
             </w:r>
-            <w:bookmarkStart w:id="5" w:name="_Hlk161438108"/>
+            <w:bookmarkStart w:id="6" w:name="_Hlk161438108"/>
             <w:r>
               <w:rPr>
                 <w:rFonts w:ascii="CaskaydiaCove NF" w:hAnsi="CaskaydiaCove NF" w:cs="CaskaydiaCove NF"/>
@@ -8906,7 +8916,7 @@
               </w:rPr>
               <w:t>󰘳</w:t>
             </w:r>
-            <w:bookmarkEnd w:id="5"/>
+            <w:bookmarkEnd w:id="6"/>
             <w:r>
               <w:rPr>
                 <w:rFonts w:ascii="CaskaydiaCove NF" w:hAnsi="CaskaydiaCove NF" w:cs="CaskaydiaCove NF"/>
@@ -8947,42 +8957,85 @@
         <w:tc>
           <w:tcPr>
             <w:tcW w:w="2268" w:type="dxa"/>
-          </w:tcPr>
-          <w:p>
-            <w:pPr>
-              <w:rPr>
-                <w:sz w:val="18"/>
-                <w:szCs w:val="18"/>
-                <w:lang w:val="en-US"/>
-              </w:rPr>
-            </w:pPr>
+            <w:shd w:val="clear" w:color="auto" w:fill="D9D9D9" w:themeFill="background1" w:themeFillShade="D9"/>
+          </w:tcPr>
+          <w:p>
+            <w:pPr>
+              <w:rPr>
+                <w:sz w:val="18"/>
+                <w:szCs w:val="18"/>
+                <w:lang w:val="en-US"/>
+              </w:rPr>
+            </w:pPr>
+            <w:r>
+              <w:rPr>
+                <w:sz w:val="18"/>
+                <w:szCs w:val="18"/>
+                <w:lang w:val="en-US"/>
+              </w:rPr>
+              <w:t>Arrows</w:t>
+            </w:r>
           </w:p>
         </w:tc>
         <w:tc>
           <w:tcPr>
             <w:tcW w:w="1276" w:type="dxa"/>
-          </w:tcPr>
-          <w:p>
-            <w:pPr>
-              <w:rPr>
-                <w:rFonts w:ascii="CaskaydiaCove NF" w:hAnsi="CaskaydiaCove NF" w:cs="CaskaydiaCove NF"/>
-                <w:sz w:val="18"/>
-                <w:szCs w:val="18"/>
-              </w:rPr>
-            </w:pPr>
+            <w:shd w:val="clear" w:color="auto" w:fill="D9D9D9" w:themeFill="background1" w:themeFillShade="D9"/>
+          </w:tcPr>
+          <w:p>
+            <w:pPr>
+              <w:rPr>
+                <w:rFonts w:ascii="CaskaydiaCove NF" w:hAnsi="CaskaydiaCove NF" w:cs="CaskaydiaCove NF"/>
+                <w:sz w:val="18"/>
+                <w:szCs w:val="18"/>
+              </w:rPr>
+            </w:pPr>
+            <w:r>
+              <w:rPr>
+                <w:rFonts w:ascii="CaskaydiaCove NF" w:hAnsi="CaskaydiaCove NF" w:cs="CaskaydiaCove NF"/>
+                <w:sz w:val="18"/>
+                <w:szCs w:val="18"/>
+              </w:rPr>
+              <w:t></w:t>
+            </w:r>
+            <w:r>
+              <w:rPr>
+                <w:rFonts w:ascii="CaskaydiaCove NF" w:hAnsi="CaskaydiaCove NF" w:cs="CaskaydiaCove NF"/>
+                <w:sz w:val="18"/>
+                <w:szCs w:val="18"/>
+              </w:rPr>
+              <w:t xml:space="preserve"> +h/j/k/l</w:t>
+            </w:r>
           </w:p>
         </w:tc>
         <w:tc>
           <w:tcPr>
             <w:tcW w:w="1554" w:type="dxa"/>
-          </w:tcPr>
-          <w:p>
-            <w:pPr>
-              <w:rPr>
-                <w:sz w:val="18"/>
-                <w:szCs w:val="18"/>
-              </w:rPr>
-            </w:pPr>
+            <w:shd w:val="clear" w:color="auto" w:fill="D9D9D9" w:themeFill="background1" w:themeFillShade="D9"/>
+          </w:tcPr>
+          <w:p>
+            <w:pPr>
+              <w:rPr>
+                <w:sz w:val="18"/>
+                <w:szCs w:val="18"/>
+              </w:rPr>
+            </w:pPr>
+            <w:proofErr w:type="spellStart"/>
+            <w:r>
+              <w:rPr>
+                <w:sz w:val="18"/>
+                <w:szCs w:val="18"/>
+              </w:rPr>
+              <w:t>Globe+h</w:t>
+            </w:r>
+            <w:proofErr w:type="spellEnd"/>
+            <w:r>
+              <w:rPr>
+                <w:sz w:val="18"/>
+                <w:szCs w:val="18"/>
+              </w:rPr>
+              <w:t>/j/k/l</w:t>
+            </w:r>
           </w:p>
         </w:tc>
       </w:tr>
@@ -9051,18 +9104,17 @@
                 <w:szCs w:val="18"/>
                 <w:lang w:val="en-US"/>
               </w:rPr>
-              <w:t xml:space="preserve"> </w:t>
-            </w:r>
-            <w:r>
-              <w:rPr>
-                <w:rFonts w:ascii="CaskaydiaCove NF" w:hAnsi="CaskaydiaCove NF" w:cs="CaskaydiaCove NF"/>
+              <w:t xml:space="preserve"> 󰘴 󰘳 </w:t>
+            </w:r>
+            <w:r>
+              <w:rPr>
                 <w:b/>
                 <w:color w:val="FFFFFF" w:themeColor="background1"/>
                 <w:sz w:val="18"/>
                 <w:szCs w:val="18"/>
                 <w:lang w:val="en-US"/>
               </w:rPr>
-              <w:t>󰘴 󰘳</w:t>
+              <w:t xml:space="preserve">can be replaced with </w:t>
             </w:r>
             <w:r>
               <w:rPr>
@@ -9073,7 +9125,7 @@
                 <w:szCs w:val="18"/>
                 <w:lang w:val="en-US"/>
               </w:rPr>
-              <w:t xml:space="preserve"> </w:t>
+              <w:t xml:space="preserve"> </w:t>
             </w:r>
             <w:r>
               <w:rPr>
@@ -9083,38 +9135,6 @@
                 <w:szCs w:val="18"/>
                 <w:lang w:val="en-US"/>
               </w:rPr>
-              <w:t xml:space="preserve">can be replaced with </w:t>
-            </w:r>
-            <w:r>
-              <w:rPr>
-                <w:rFonts w:ascii="CaskaydiaCove NF" w:hAnsi="CaskaydiaCove NF" w:cs="CaskaydiaCove NF"/>
-                <w:b/>
-                <w:color w:val="FFFFFF" w:themeColor="background1"/>
-                <w:sz w:val="18"/>
-                <w:szCs w:val="18"/>
-                <w:lang w:val="en-US"/>
-              </w:rPr>
-              <w:t></w:t>
-            </w:r>
-            <w:r>
-              <w:rPr>
-                <w:rFonts w:ascii="CaskaydiaCove NF" w:hAnsi="CaskaydiaCove NF" w:cs="CaskaydiaCove NF"/>
-                <w:b/>
-                <w:color w:val="FFFFFF" w:themeColor="background1"/>
-                <w:sz w:val="18"/>
-                <w:szCs w:val="18"/>
-                <w:lang w:val="en-US"/>
-              </w:rPr>
-              <w:t xml:space="preserve"> </w:t>
-            </w:r>
-            <w:r>
-              <w:rPr>
-                <w:b/>
-                <w:color w:val="FFFFFF" w:themeColor="background1"/>
-                <w:sz w:val="18"/>
-                <w:szCs w:val="18"/>
-                <w:lang w:val="en-US"/>
-              </w:rPr>
               <w:t>)</w:t>
             </w:r>
           </w:p>
@@ -9133,7 +9153,7 @@
                 <w:szCs w:val="18"/>
               </w:rPr>
             </w:pPr>
-            <w:bookmarkStart w:id="6" w:name="_Hlk161438149"/>
+            <w:bookmarkStart w:id="7" w:name="_Hlk161438149"/>
             <w:r>
               <w:rPr>
                 <w:sz w:val="18"/>
@@ -9256,7 +9276,7 @@
                 <w:szCs w:val="18"/>
               </w:rPr>
             </w:pPr>
-            <w:bookmarkStart w:id="7" w:name="_Hlk161438189"/>
+            <w:bookmarkStart w:id="8" w:name="_Hlk161438189"/>
             <w:r>
               <w:rPr>
                 <w:rFonts w:ascii="CaskaydiaCove NF" w:hAnsi="CaskaydiaCove NF" w:cs="CaskaydiaCove NF"/>
@@ -9289,7 +9309,7 @@
               </w:rPr>
               <w:t xml:space="preserve"> </w:t>
             </w:r>
-            <w:bookmarkEnd w:id="7"/>
+            <w:bookmarkEnd w:id="8"/>
             <w:proofErr w:type="spellStart"/>
             <w:r>
               <w:rPr>
@@ -9320,21 +9340,14 @@
                 <w:sz w:val="18"/>
                 <w:szCs w:val="18"/>
               </w:rPr>
-              <w:t>Ctrl+Cmd+</w:t>
-            </w:r>
-            <w:r>
-              <w:rPr>
-                <w:sz w:val="18"/>
-                <w:szCs w:val="18"/>
-              </w:rPr>
-              <w:t>Num</w:t>
+              <w:t>Ctrl+Cmd+Num</w:t>
             </w:r>
             <w:proofErr w:type="spellEnd"/>
           </w:p>
         </w:tc>
       </w:tr>
     </w:tbl>
-    <w:bookmarkEnd w:id="6"/>
+    <w:bookmarkEnd w:id="7"/>
     <w:p>
       <w:pPr>
         <w:pStyle w:val="berschrift2"/>
@@ -9385,8 +9398,8 @@
                 <w:lang w:val="en-US"/>
               </w:rPr>
             </w:pPr>
-            <w:bookmarkStart w:id="8" w:name="_Hlk159590958"/>
-            <w:bookmarkStart w:id="9" w:name="_Hlk159590730"/>
+            <w:bookmarkStart w:id="9" w:name="_Hlk159590958"/>
+            <w:bookmarkStart w:id="10" w:name="_Hlk159590730"/>
             <w:r>
               <w:rPr>
                 <w:b/>
@@ -9529,8 +9542,8 @@
           </w:p>
         </w:tc>
       </w:tr>
-      <w:bookmarkEnd w:id="8"/>
       <w:bookmarkEnd w:id="9"/>
+      <w:bookmarkEnd w:id="10"/>
       <w:tr>
         <w:tc>
           <w:tcPr>
@@ -10704,7 +10717,7 @@
                 <w:lang w:val="en-US"/>
               </w:rPr>
             </w:pPr>
-            <w:bookmarkStart w:id="10" w:name="_Hlk159590943"/>
+            <w:bookmarkStart w:id="11" w:name="_Hlk159590943"/>
             <w:r>
               <w:rPr>
                 <w:b/>
@@ -10769,7 +10782,7 @@
           </w:p>
         </w:tc>
       </w:tr>
-      <w:bookmarkEnd w:id="10"/>
+      <w:bookmarkEnd w:id="11"/>
       <w:tr>
         <w:tc>
           <w:tcPr>
@@ -13172,7 +13185,7 @@
                 <w:lang w:val="en-US"/>
               </w:rPr>
             </w:pPr>
-            <w:bookmarkStart w:id="11" w:name="_Hlk159591016"/>
+            <w:bookmarkStart w:id="12" w:name="_Hlk159591016"/>
             <w:r>
               <w:rPr>
                 <w:b/>
@@ -13315,7 +13328,7 @@
           </w:p>
         </w:tc>
       </w:tr>
-      <w:bookmarkEnd w:id="11"/>
+      <w:bookmarkEnd w:id="12"/>
       <w:tr>
         <w:tc>
           <w:tcPr>
@@ -17314,7 +17327,7 @@
               </w:rPr>
               <w:t xml:space="preserve"> </w:t>
             </w:r>
-            <w:bookmarkStart w:id="12" w:name="_Hlk160573256"/>
+            <w:bookmarkStart w:id="13" w:name="_Hlk160573256"/>
             <w:r>
               <w:rPr>
                 <w:rFonts w:ascii="CaskaydiaCove NF" w:hAnsi="CaskaydiaCove NF" w:cs="CaskaydiaCove NF"/>
@@ -17323,7 +17336,7 @@
               </w:rPr>
               <w:t>◀︎/▶</w:t>
             </w:r>
-            <w:bookmarkEnd w:id="12"/>
+            <w:bookmarkEnd w:id="13"/>
           </w:p>
         </w:tc>
         <w:tc>
@@ -17432,7 +17445,7 @@
               </w:rPr>
               <w:t xml:space="preserve"> </w:t>
             </w:r>
-            <w:bookmarkStart w:id="13" w:name="_Hlk160573062"/>
+            <w:bookmarkStart w:id="14" w:name="_Hlk160573062"/>
             <w:r>
               <w:rPr>
                 <w:rFonts w:ascii="CaskaydiaCove NF" w:hAnsi="CaskaydiaCove NF" w:cs="CaskaydiaCove NF"/>
@@ -17441,7 +17454,7 @@
               </w:rPr>
               <w:t>▲/▼</w:t>
             </w:r>
-            <w:bookmarkEnd w:id="13"/>
+            <w:bookmarkEnd w:id="14"/>
           </w:p>
         </w:tc>
         <w:tc>
@@ -18588,7 +18601,7 @@
               </w:rPr>
               <w:t xml:space="preserve"> </w:t>
             </w:r>
-            <w:bookmarkStart w:id="14" w:name="_Hlk160573474"/>
+            <w:bookmarkStart w:id="15" w:name="_Hlk160573474"/>
             <w:r>
               <w:rPr>
                 <w:rFonts w:ascii="CaskaydiaCove NF" w:hAnsi="CaskaydiaCove NF" w:cs="CaskaydiaCove NF"/>
@@ -18621,7 +18634,7 @@
               </w:rPr>
               <w:t xml:space="preserve"> </w:t>
             </w:r>
-            <w:bookmarkEnd w:id="14"/>
+            <w:bookmarkEnd w:id="15"/>
             <w:r>
               <w:rPr>
                 <w:rFonts w:ascii="CaskaydiaCove NF" w:hAnsi="CaskaydiaCove NF" w:cs="CaskaydiaCove NF"/>
@@ -19278,7 +19291,7 @@
                 <w:lang w:val="en-US"/>
               </w:rPr>
             </w:pPr>
-            <w:bookmarkStart w:id="15" w:name="_Hlk160573055"/>
+            <w:bookmarkStart w:id="16" w:name="_Hlk160573055"/>
             <w:r>
               <w:rPr>
                 <w:rFonts w:ascii="CaskaydiaCove NF" w:hAnsi="CaskaydiaCove NF" w:cs="CaskaydiaCove NF"/>
@@ -19295,7 +19308,7 @@
               </w:rPr>
               <w:t xml:space="preserve"> </w:t>
             </w:r>
-            <w:bookmarkEnd w:id="15"/>
+            <w:bookmarkEnd w:id="16"/>
             <w:r>
               <w:rPr>
                 <w:rFonts w:ascii="CaskaydiaCove NF" w:hAnsi="CaskaydiaCove NF" w:cs="CaskaydiaCove NF"/>
@@ -19362,7 +19375,7 @@
                 <w:lang w:val="en-US"/>
               </w:rPr>
             </w:pPr>
-            <w:bookmarkStart w:id="16" w:name="_Hlk160572869"/>
+            <w:bookmarkStart w:id="17" w:name="_Hlk160572869"/>
             <w:r>
               <w:rPr>
                 <w:rFonts w:ascii="CaskaydiaCove NF" w:hAnsi="CaskaydiaCove NF" w:cs="CaskaydiaCove NF"/>
@@ -19371,7 +19384,7 @@
               </w:rPr>
               <w:t>󰘶</w:t>
             </w:r>
-            <w:bookmarkEnd w:id="16"/>
+            <w:bookmarkEnd w:id="17"/>
             <w:r>
               <w:rPr>
                 <w:rFonts w:ascii="CaskaydiaCove NF" w:hAnsi="CaskaydiaCove NF" w:cs="CaskaydiaCove NF"/>
@@ -19851,7 +19864,7 @@
                 <w:lang w:val="en-US"/>
               </w:rPr>
             </w:pPr>
-            <w:bookmarkStart w:id="17" w:name="_Hlk160574947"/>
+            <w:bookmarkStart w:id="18" w:name="_Hlk160574947"/>
             <w:r>
               <w:rPr>
                 <w:rFonts w:ascii="CaskaydiaCove NF" w:hAnsi="CaskaydiaCove NF" w:cs="CaskaydiaCove NF"/>
@@ -19860,8 +19873,8 @@
               </w:rPr>
               <w:t>󰘴</w:t>
             </w:r>
-            <w:bookmarkStart w:id="18" w:name="_Hlk160573127"/>
-            <w:bookmarkEnd w:id="17"/>
+            <w:bookmarkStart w:id="19" w:name="_Hlk160573127"/>
+            <w:bookmarkEnd w:id="18"/>
             <w:r>
               <w:rPr>
                 <w:rFonts w:ascii="CaskaydiaCove NF" w:hAnsi="CaskaydiaCove NF" w:cs="CaskaydiaCove NF"/>
@@ -19870,7 +19883,7 @@
               </w:rPr>
               <w:t>(</w:t>
             </w:r>
-            <w:bookmarkStart w:id="19" w:name="_Hlk160573694"/>
+            <w:bookmarkStart w:id="20" w:name="_Hlk160573694"/>
             <w:r>
               <w:rPr>
                 <w:rFonts w:ascii="CaskaydiaCove NF" w:hAnsi="CaskaydiaCove NF" w:cs="CaskaydiaCove NF"/>
@@ -19879,36 +19892,36 @@
               </w:rPr>
               <w:t>󰘶</w:t>
             </w:r>
+            <w:bookmarkEnd w:id="20"/>
+            <w:r>
+              <w:rPr>
+                <w:rFonts w:ascii="CaskaydiaCove NF" w:hAnsi="CaskaydiaCove NF" w:cs="CaskaydiaCove NF"/>
+                <w:sz w:val="18"/>
+                <w:szCs w:val="18"/>
+              </w:rPr>
+              <w:t>)</w:t>
+            </w:r>
+            <w:bookmarkStart w:id="21" w:name="_Hlk160573114"/>
+            <w:r>
+              <w:rPr>
+                <w:rFonts w:ascii="CaskaydiaCove NF" w:hAnsi="CaskaydiaCove NF" w:cs="CaskaydiaCove NF"/>
+                <w:sz w:val="18"/>
+                <w:szCs w:val="18"/>
+                <w:lang w:val="en-US"/>
+              </w:rPr>
+              <w:t></w:t>
+            </w:r>
+            <w:r>
+              <w:rPr>
+                <w:rFonts w:ascii="CaskaydiaCove NF" w:hAnsi="CaskaydiaCove NF" w:cs="CaskaydiaCove NF"/>
+                <w:sz w:val="18"/>
+                <w:szCs w:val="18"/>
+                <w:lang w:val="en-US"/>
+              </w:rPr>
+              <w:t xml:space="preserve"> </w:t>
+            </w:r>
             <w:bookmarkEnd w:id="19"/>
-            <w:r>
-              <w:rPr>
-                <w:rFonts w:ascii="CaskaydiaCove NF" w:hAnsi="CaskaydiaCove NF" w:cs="CaskaydiaCove NF"/>
-                <w:sz w:val="18"/>
-                <w:szCs w:val="18"/>
-              </w:rPr>
-              <w:t>)</w:t>
-            </w:r>
-            <w:bookmarkStart w:id="20" w:name="_Hlk160573114"/>
-            <w:r>
-              <w:rPr>
-                <w:rFonts w:ascii="CaskaydiaCove NF" w:hAnsi="CaskaydiaCove NF" w:cs="CaskaydiaCove NF"/>
-                <w:sz w:val="18"/>
-                <w:szCs w:val="18"/>
-                <w:lang w:val="en-US"/>
-              </w:rPr>
-              <w:t></w:t>
-            </w:r>
-            <w:r>
-              <w:rPr>
-                <w:rFonts w:ascii="CaskaydiaCove NF" w:hAnsi="CaskaydiaCove NF" w:cs="CaskaydiaCove NF"/>
-                <w:sz w:val="18"/>
-                <w:szCs w:val="18"/>
-                <w:lang w:val="en-US"/>
-              </w:rPr>
-              <w:t xml:space="preserve"> </w:t>
-            </w:r>
-            <w:bookmarkEnd w:id="18"/>
-            <w:bookmarkEnd w:id="20"/>
+            <w:bookmarkEnd w:id="21"/>
           </w:p>
         </w:tc>
         <w:tc>
@@ -20033,8 +20046,8 @@
                 <w:lang w:val="en-US"/>
               </w:rPr>
             </w:pPr>
-            <w:bookmarkStart w:id="21" w:name="_Hlk160573247"/>
-            <w:bookmarkStart w:id="22" w:name="_Hlk160573341"/>
+            <w:bookmarkStart w:id="22" w:name="_Hlk160573247"/>
+            <w:bookmarkStart w:id="23" w:name="_Hlk160573341"/>
             <w:r>
               <w:rPr>
                 <w:rFonts w:ascii="CaskaydiaCove NF" w:hAnsi="CaskaydiaCove NF" w:cs="CaskaydiaCove NF"/>
@@ -20051,7 +20064,7 @@
               </w:rPr>
               <w:t xml:space="preserve"> </w:t>
             </w:r>
-            <w:bookmarkStart w:id="23" w:name="_Hlk160574262"/>
+            <w:bookmarkStart w:id="24" w:name="_Hlk160574262"/>
             <w:r>
               <w:rPr>
                 <w:rFonts w:ascii="CaskaydiaCove NF" w:hAnsi="CaskaydiaCove NF" w:cs="CaskaydiaCove NF"/>
@@ -20060,7 +20073,7 @@
               </w:rPr>
               <w:t>◀︎</w:t>
             </w:r>
-            <w:bookmarkStart w:id="24" w:name="_Hlk160574260"/>
+            <w:bookmarkStart w:id="25" w:name="_Hlk160574260"/>
             <w:r>
               <w:rPr>
                 <w:rFonts w:ascii="CaskaydiaCove NF" w:hAnsi="CaskaydiaCove NF" w:cs="CaskaydiaCove NF"/>
@@ -20069,10 +20082,10 @@
               </w:rPr>
               <w:t>/▶</w:t>
             </w:r>
-            <w:bookmarkEnd w:id="21"/>
             <w:bookmarkEnd w:id="22"/>
             <w:bookmarkEnd w:id="23"/>
             <w:bookmarkEnd w:id="24"/>
+            <w:bookmarkEnd w:id="25"/>
           </w:p>
         </w:tc>
         <w:tc>
@@ -20151,8 +20164,8 @@
                 <w:szCs w:val="18"/>
               </w:rPr>
             </w:pPr>
-            <w:bookmarkStart w:id="25" w:name="_Hlk160574629"/>
-            <w:bookmarkStart w:id="26" w:name="_Hlk160575119"/>
+            <w:bookmarkStart w:id="26" w:name="_Hlk160574629"/>
+            <w:bookmarkStart w:id="27" w:name="_Hlk160575119"/>
             <w:r>
               <w:rPr>
                 <w:rFonts w:ascii="CaskaydiaCove NF" w:hAnsi="CaskaydiaCove NF" w:cs="CaskaydiaCove NF"/>
@@ -20161,7 +20174,7 @@
               </w:rPr>
               <w:t>󰘶</w:t>
             </w:r>
-            <w:bookmarkEnd w:id="25"/>
+            <w:bookmarkEnd w:id="26"/>
             <w:r>
               <w:rPr>
                 <w:rFonts w:ascii="CaskaydiaCove NF" w:hAnsi="CaskaydiaCove NF" w:cs="CaskaydiaCove NF"/>
@@ -20170,7 +20183,7 @@
               </w:rPr>
               <w:t xml:space="preserve"> </w:t>
             </w:r>
-            <w:bookmarkEnd w:id="26"/>
+            <w:bookmarkEnd w:id="27"/>
             <w:r>
               <w:rPr>
                 <w:rFonts w:ascii="CaskaydiaCove NF" w:hAnsi="CaskaydiaCove NF" w:cs="CaskaydiaCove NF"/>
@@ -20347,7 +20360,7 @@
               </w:rPr>
               <w:t>+</w:t>
             </w:r>
-            <w:bookmarkStart w:id="27" w:name="_Hlk160575360"/>
+            <w:bookmarkStart w:id="28" w:name="_Hlk160575360"/>
             <w:r>
               <w:rPr>
                 <w:sz w:val="18"/>
@@ -20365,7 +20378,7 @@
               </w:rPr>
               <w:t>/]</w:t>
             </w:r>
-            <w:bookmarkEnd w:id="27"/>
+            <w:bookmarkEnd w:id="28"/>
           </w:p>
         </w:tc>
       </w:tr>
@@ -20531,7 +20544,7 @@
                 <w:lang w:val="en-US"/>
               </w:rPr>
             </w:pPr>
-            <w:bookmarkStart w:id="28" w:name="_Hlk160574254"/>
+            <w:bookmarkStart w:id="29" w:name="_Hlk160574254"/>
             <w:r>
               <w:rPr>
                 <w:rFonts w:ascii="CaskaydiaCove NF" w:hAnsi="CaskaydiaCove NF" w:cs="CaskaydiaCove NF"/>
@@ -20548,7 +20561,7 @@
               </w:rPr>
               <w:t xml:space="preserve"> </w:t>
             </w:r>
-            <w:bookmarkStart w:id="29" w:name="_Hlk160574141"/>
+            <w:bookmarkStart w:id="30" w:name="_Hlk160574141"/>
             <w:r>
               <w:rPr>
                 <w:rFonts w:ascii="CaskaydiaCove NF" w:hAnsi="CaskaydiaCove NF" w:cs="CaskaydiaCove NF"/>
@@ -20557,7 +20570,7 @@
               </w:rPr>
               <w:t>󰘳</w:t>
             </w:r>
-            <w:bookmarkEnd w:id="28"/>
+            <w:bookmarkEnd w:id="29"/>
             <w:r>
               <w:rPr>
                 <w:rFonts w:ascii="CaskaydiaCove NF" w:hAnsi="CaskaydiaCove NF" w:cs="CaskaydiaCove NF"/>
@@ -20566,7 +20579,7 @@
               </w:rPr>
               <w:t xml:space="preserve"> </w:t>
             </w:r>
-            <w:bookmarkEnd w:id="29"/>
+            <w:bookmarkEnd w:id="30"/>
             <w:proofErr w:type="spellStart"/>
             <w:r>
               <w:rPr>
@@ -20675,8 +20688,8 @@
                 <w:lang w:val="en-US"/>
               </w:rPr>
             </w:pPr>
-            <w:bookmarkStart w:id="30" w:name="_Hlk160573108"/>
-            <w:bookmarkStart w:id="31" w:name="_Hlk160573417"/>
+            <w:bookmarkStart w:id="31" w:name="_Hlk160573108"/>
+            <w:bookmarkStart w:id="32" w:name="_Hlk160573417"/>
             <w:r>
               <w:rPr>
                 <w:rFonts w:ascii="CaskaydiaCove NF" w:hAnsi="CaskaydiaCove NF" w:cs="CaskaydiaCove NF"/>
@@ -20685,7 +20698,7 @@
               </w:rPr>
               <w:t>󰘳</w:t>
             </w:r>
-            <w:bookmarkEnd w:id="30"/>
+            <w:bookmarkEnd w:id="31"/>
             <w:r>
               <w:rPr>
                 <w:rFonts w:ascii="CaskaydiaCove NF" w:hAnsi="CaskaydiaCove NF" w:cs="CaskaydiaCove NF"/>
@@ -20694,8 +20707,8 @@
               </w:rPr>
               <w:t xml:space="preserve"> </w:t>
             </w:r>
-            <w:bookmarkStart w:id="32" w:name="_Hlk160573428"/>
-            <w:bookmarkEnd w:id="31"/>
+            <w:bookmarkStart w:id="33" w:name="_Hlk160573428"/>
+            <w:bookmarkEnd w:id="32"/>
             <w:r>
               <w:rPr>
                 <w:rFonts w:ascii="CaskaydiaCove NF" w:hAnsi="CaskaydiaCove NF" w:cs="CaskaydiaCove NF"/>
@@ -20704,7 +20717,7 @@
               </w:rPr>
               <w:t>▲/▼</w:t>
             </w:r>
-            <w:bookmarkEnd w:id="32"/>
+            <w:bookmarkEnd w:id="33"/>
           </w:p>
         </w:tc>
         <w:tc>
@@ -20809,7 +20822,7 @@
               </w:rPr>
               <w:t>Pg</w:t>
             </w:r>
-            <w:bookmarkStart w:id="33" w:name="_Hlk160574303"/>
+            <w:bookmarkStart w:id="34" w:name="_Hlk160574303"/>
             <w:proofErr w:type="spellEnd"/>
             <w:r>
               <w:rPr>
@@ -20819,7 +20832,7 @@
               </w:rPr>
               <w:t>▲/▼</w:t>
             </w:r>
-            <w:bookmarkEnd w:id="33"/>
+            <w:bookmarkEnd w:id="34"/>
           </w:p>
         </w:tc>
         <w:tc>
@@ -20878,7 +20891,7 @@
                 <w:lang w:val="en-US"/>
               </w:rPr>
             </w:pPr>
-            <w:bookmarkStart w:id="34" w:name="_Hlk160573502"/>
+            <w:bookmarkStart w:id="35" w:name="_Hlk160573502"/>
           </w:p>
         </w:tc>
         <w:tc>
@@ -21042,7 +21055,7 @@
                 <w:lang w:val="en-US"/>
               </w:rPr>
             </w:pPr>
-            <w:bookmarkStart w:id="35" w:name="_Hlk160574175"/>
+            <w:bookmarkStart w:id="36" w:name="_Hlk160574175"/>
             <w:r>
               <w:rPr>
                 <w:sz w:val="18"/>
@@ -21157,8 +21170,8 @@
                 <w:szCs w:val="18"/>
               </w:rPr>
             </w:pPr>
-            <w:bookmarkStart w:id="36" w:name="_Hlk160574577"/>
-            <w:bookmarkStart w:id="37" w:name="_Hlk160575355"/>
+            <w:bookmarkStart w:id="37" w:name="_Hlk160574577"/>
+            <w:bookmarkStart w:id="38" w:name="_Hlk160575355"/>
             <w:r>
               <w:rPr>
                 <w:rFonts w:ascii="CaskaydiaCove NF" w:hAnsi="CaskaydiaCove NF" w:cs="CaskaydiaCove NF"/>
@@ -21167,7 +21180,7 @@
               </w:rPr>
               <w:t>󰘶</w:t>
             </w:r>
-            <w:bookmarkEnd w:id="36"/>
+            <w:bookmarkEnd w:id="37"/>
             <w:r>
               <w:rPr>
                 <w:rFonts w:ascii="CaskaydiaCove NF" w:hAnsi="CaskaydiaCove NF" w:cs="CaskaydiaCove NF"/>
@@ -21192,7 +21205,7 @@
               </w:rPr>
               <w:t xml:space="preserve"> </w:t>
             </w:r>
-            <w:bookmarkEnd w:id="37"/>
+            <w:bookmarkEnd w:id="38"/>
             <w:r>
               <w:rPr>
                 <w:rFonts w:ascii="CaskaydiaCove NF" w:hAnsi="CaskaydiaCove NF" w:cs="CaskaydiaCove NF"/>
@@ -21251,8 +21264,8 @@
                 <w:lang w:val="en-US"/>
               </w:rPr>
             </w:pPr>
-            <w:bookmarkStart w:id="38" w:name="_Hlk160574289"/>
-            <w:bookmarkEnd w:id="35"/>
+            <w:bookmarkStart w:id="39" w:name="_Hlk160574289"/>
+            <w:bookmarkEnd w:id="36"/>
             <w:r>
               <w:rPr>
                 <w:sz w:val="18"/>
@@ -21279,7 +21292,7 @@
                 <w:szCs w:val="18"/>
               </w:rPr>
             </w:pPr>
-            <w:bookmarkStart w:id="39" w:name="_Hlk160574411"/>
+            <w:bookmarkStart w:id="40" w:name="_Hlk160574411"/>
             <w:r>
               <w:rPr>
                 <w:rFonts w:ascii="CaskaydiaCove NF" w:hAnsi="CaskaydiaCove NF" w:cs="CaskaydiaCove NF"/>
@@ -21296,7 +21309,7 @@
               </w:rPr>
               <w:t xml:space="preserve"> </w:t>
             </w:r>
-            <w:bookmarkStart w:id="40" w:name="_Hlk160574518"/>
+            <w:bookmarkStart w:id="41" w:name="_Hlk160574518"/>
             <w:r>
               <w:rPr>
                 <w:rFonts w:ascii="CaskaydiaCove NF" w:hAnsi="CaskaydiaCove NF" w:cs="CaskaydiaCove NF"/>
@@ -21313,8 +21326,8 @@
               </w:rPr>
               <w:t xml:space="preserve"> </w:t>
             </w:r>
-            <w:bookmarkEnd w:id="39"/>
             <w:bookmarkEnd w:id="40"/>
+            <w:bookmarkEnd w:id="41"/>
             <w:r>
               <w:rPr>
                 <w:rFonts w:ascii="CaskaydiaCove NF" w:hAnsi="CaskaydiaCove NF" w:cs="CaskaydiaCove NF"/>
@@ -21483,7 +21496,7 @@
           </w:p>
         </w:tc>
       </w:tr>
-      <w:bookmarkEnd w:id="38"/>
+      <w:bookmarkEnd w:id="39"/>
       <w:tr>
         <w:tc>
           <w:tcPr>
@@ -21528,7 +21541,7 @@
                 <w:szCs w:val="18"/>
               </w:rPr>
             </w:pPr>
-            <w:bookmarkStart w:id="41" w:name="_Hlk160574951"/>
+            <w:bookmarkStart w:id="42" w:name="_Hlk160574951"/>
             <w:r>
               <w:rPr>
                 <w:rFonts w:ascii="CaskaydiaCove NF" w:hAnsi="CaskaydiaCove NF" w:cs="CaskaydiaCove NF"/>
@@ -21545,7 +21558,7 @@
               </w:rPr>
               <w:t xml:space="preserve"> </w:t>
             </w:r>
-            <w:bookmarkEnd w:id="41"/>
+            <w:bookmarkEnd w:id="42"/>
             <w:r>
               <w:rPr>
                 <w:rFonts w:ascii="CaskaydiaCove NF" w:hAnsi="CaskaydiaCove NF" w:cs="CaskaydiaCove NF"/>
@@ -21634,7 +21647,7 @@
                 <w:szCs w:val="18"/>
               </w:rPr>
             </w:pPr>
-            <w:bookmarkStart w:id="42" w:name="_Hlk161399902"/>
+            <w:bookmarkStart w:id="43" w:name="_Hlk161399902"/>
             <w:r>
               <w:rPr>
                 <w:rFonts w:ascii="CaskaydiaCove NF" w:hAnsi="CaskaydiaCove NF" w:cs="CaskaydiaCove NF"/>
@@ -21651,7 +21664,7 @@
               </w:rPr>
               <w:t xml:space="preserve"> 󰘳</w:t>
             </w:r>
-            <w:bookmarkEnd w:id="42"/>
+            <w:bookmarkEnd w:id="43"/>
             <w:r>
               <w:rPr>
                 <w:rFonts w:ascii="CaskaydiaCove NF" w:hAnsi="CaskaydiaCove NF" w:cs="CaskaydiaCove NF"/>
@@ -21954,7 +21967,7 @@
                 <w:lang w:val="en-US"/>
               </w:rPr>
             </w:pPr>
-            <w:bookmarkStart w:id="43" w:name="_Hlk160575087"/>
+            <w:bookmarkStart w:id="44" w:name="_Hlk160575087"/>
             <w:r>
               <w:rPr>
                 <w:sz w:val="18"/>
@@ -21963,7 +21976,7 @@
               </w:rPr>
               <w:t>Move Pane</w:t>
             </w:r>
-            <w:bookmarkEnd w:id="43"/>
+            <w:bookmarkEnd w:id="44"/>
           </w:p>
         </w:tc>
         <w:tc>
@@ -22176,7 +22189,7 @@
                 <w:szCs w:val="18"/>
               </w:rPr>
             </w:pPr>
-            <w:bookmarkStart w:id="44" w:name="_Hlk160575113"/>
+            <w:bookmarkStart w:id="45" w:name="_Hlk160575113"/>
             <w:r>
               <w:rPr>
                 <w:rFonts w:ascii="CaskaydiaCove NF" w:hAnsi="CaskaydiaCove NF" w:cs="CaskaydiaCove NF"/>
@@ -22209,7 +22222,7 @@
               </w:rPr>
               <w:t xml:space="preserve"> </w:t>
             </w:r>
-            <w:bookmarkEnd w:id="44"/>
+            <w:bookmarkEnd w:id="45"/>
             <w:r>
               <w:rPr>
                 <w:rFonts w:ascii="CaskaydiaCove NF" w:hAnsi="CaskaydiaCove NF" w:cs="CaskaydiaCove NF"/>
@@ -22414,7 +22427,7 @@
               </w:rPr>
               <w:t xml:space="preserve"> </w:t>
             </w:r>
-            <w:bookmarkStart w:id="45" w:name="_Hlk160575898"/>
+            <w:bookmarkStart w:id="46" w:name="_Hlk160575898"/>
             <w:r>
               <w:rPr>
                 <w:rFonts w:ascii="CaskaydiaCove NF" w:hAnsi="CaskaydiaCove NF" w:cs="CaskaydiaCove NF"/>
@@ -22431,7 +22444,7 @@
               </w:rPr>
               <w:t xml:space="preserve"> </w:t>
             </w:r>
-            <w:bookmarkEnd w:id="45"/>
+            <w:bookmarkEnd w:id="46"/>
             <w:r>
               <w:rPr>
                 <w:rFonts w:ascii="CaskaydiaCove NF" w:hAnsi="CaskaydiaCove NF" w:cs="CaskaydiaCove NF"/>
@@ -22708,7 +22721,7 @@
           </w:p>
         </w:tc>
       </w:tr>
-      <w:bookmarkEnd w:id="34"/>
+      <w:bookmarkEnd w:id="35"/>
     </w:tbl>
     <w:p>
       <w:pPr>

</xml_diff>

<commit_message>
feat: align tmux window/terminal tab switching behavior
</commit_message>
<xml_diff>
--- a/Settings/Shortcuts-macOS.docx
+++ b/Settings/Shortcuts-macOS.docx
@@ -11418,7 +11418,7 @@
                 <w:sz w:val="18"/>
                 <w:szCs w:val="18"/>
               </w:rPr>
-              <w:t xml:space="preserve">󰁮 </w:t>
+              <w:t>󰁮</w:t>
             </w:r>
           </w:p>
         </w:tc>
@@ -12186,6 +12186,7 @@
                 <w:rFonts w:ascii="CaskaydiaCove NF" w:hAnsi="CaskaydiaCove NF" w:cs="CaskaydiaCove NF"/>
                 <w:sz w:val="18"/>
                 <w:szCs w:val="18"/>
+                <w:shd w:val="clear" w:color="auto" w:fill="F2DBDB" w:themeFill="accent2" w:themeFillTint="33"/>
               </w:rPr>
               <w:t>󰘴</w:t>
             </w:r>
@@ -12194,6 +12195,7 @@
                 <w:rFonts w:ascii="CaskaydiaCove NF" w:hAnsi="CaskaydiaCove NF" w:cs="CaskaydiaCove NF"/>
                 <w:sz w:val="18"/>
                 <w:szCs w:val="18"/>
+                <w:shd w:val="clear" w:color="auto" w:fill="F2DBDB" w:themeFill="accent2" w:themeFillTint="33"/>
               </w:rPr>
               <w:t xml:space="preserve"> </w:t>
             </w:r>
@@ -12202,6 +12204,7 @@
                 <w:rFonts w:ascii="CaskaydiaCove NF" w:hAnsi="CaskaydiaCove NF" w:cs="CaskaydiaCove NF"/>
                 <w:sz w:val="18"/>
                 <w:szCs w:val="18"/>
+                <w:shd w:val="clear" w:color="auto" w:fill="F2DBDB" w:themeFill="accent2" w:themeFillTint="33"/>
               </w:rPr>
               <w:t>A</w:t>
             </w:r>
@@ -12367,6 +12370,7 @@
                 <w:rFonts w:ascii="CaskaydiaCove NF" w:hAnsi="CaskaydiaCove NF" w:cs="CaskaydiaCove NF"/>
                 <w:sz w:val="18"/>
                 <w:szCs w:val="18"/>
+                <w:shd w:val="clear" w:color="auto" w:fill="F2DBDB" w:themeFill="accent2" w:themeFillTint="33"/>
               </w:rPr>
               <w:t>󰘴</w:t>
             </w:r>
@@ -12375,6 +12379,7 @@
                 <w:rFonts w:ascii="CaskaydiaCove NF" w:hAnsi="CaskaydiaCove NF" w:cs="CaskaydiaCove NF"/>
                 <w:sz w:val="18"/>
                 <w:szCs w:val="18"/>
+                <w:shd w:val="clear" w:color="auto" w:fill="F2DBDB" w:themeFill="accent2" w:themeFillTint="33"/>
               </w:rPr>
               <w:t xml:space="preserve"> </w:t>
             </w:r>
@@ -12383,6 +12388,7 @@
                 <w:rFonts w:ascii="CaskaydiaCove NF" w:hAnsi="CaskaydiaCove NF" w:cs="CaskaydiaCove NF"/>
                 <w:sz w:val="18"/>
                 <w:szCs w:val="18"/>
+                <w:shd w:val="clear" w:color="auto" w:fill="F2DBDB" w:themeFill="accent2" w:themeFillTint="33"/>
               </w:rPr>
               <w:t>E</w:t>
             </w:r>
@@ -12461,6 +12467,7 @@
         <w:tc>
           <w:tcPr>
             <w:tcW w:w="3681" w:type="dxa"/>
+            <w:shd w:val="clear" w:color="auto" w:fill="F2DBDB" w:themeFill="accent2" w:themeFillTint="33"/>
           </w:tcPr>
           <w:p>
             <w:pPr>
@@ -12478,11 +12485,38 @@
               </w:rPr>
               <w:t>Go to start/end of document</w:t>
             </w:r>
+            <w:r>
+              <w:rPr>
+                <w:sz w:val="18"/>
+                <w:szCs w:val="18"/>
+                <w:lang w:val="en-US"/>
+              </w:rPr>
+              <w:t xml:space="preserve"> (</w:t>
+            </w:r>
+            <w:proofErr w:type="spellStart"/>
+            <w:r>
+              <w:rPr>
+                <w:sz w:val="18"/>
+                <w:szCs w:val="18"/>
+                <w:lang w:val="en-US"/>
+              </w:rPr>
+              <w:t>Obs</w:t>
+            </w:r>
+            <w:proofErr w:type="spellEnd"/>
+            <w:r>
+              <w:rPr>
+                <w:sz w:val="18"/>
+                <w:szCs w:val="18"/>
+                <w:lang w:val="en-US"/>
+              </w:rPr>
+              <w:t>, Code)</w:t>
+            </w:r>
           </w:p>
         </w:tc>
         <w:tc>
           <w:tcPr>
             <w:tcW w:w="3317" w:type="dxa"/>
+            <w:shd w:val="clear" w:color="auto" w:fill="F2DBDB" w:themeFill="accent2" w:themeFillTint="33"/>
           </w:tcPr>
           <w:p>
             <w:pPr>
@@ -12546,6 +12580,7 @@
         <w:tc>
           <w:tcPr>
             <w:tcW w:w="3482" w:type="dxa"/>
+            <w:shd w:val="clear" w:color="auto" w:fill="F2DBDB" w:themeFill="accent2" w:themeFillTint="33"/>
           </w:tcPr>
           <w:p>
             <w:pPr>
@@ -12587,167 +12622,126 @@
         <w:tc>
           <w:tcPr>
             <w:tcW w:w="3681" w:type="dxa"/>
-          </w:tcPr>
-          <w:p>
-            <w:pPr>
-              <w:rPr>
-                <w:sz w:val="18"/>
-                <w:szCs w:val="18"/>
-                <w:lang w:val="en-US"/>
-              </w:rPr>
-            </w:pPr>
-            <w:r>
-              <w:rPr>
-                <w:rFonts w:hint="eastAsia"/>
-                <w:sz w:val="18"/>
-                <w:szCs w:val="18"/>
-              </w:rPr>
-              <w:t>Page Up/Down</w:t>
+            <w:shd w:val="clear" w:color="auto" w:fill="F2DBDB" w:themeFill="accent2" w:themeFillTint="33"/>
+          </w:tcPr>
+          <w:p>
+            <w:pPr>
+              <w:rPr>
+                <w:sz w:val="18"/>
+                <w:szCs w:val="18"/>
+                <w:lang w:val="en-US"/>
+              </w:rPr>
+            </w:pPr>
+            <w:r>
+              <w:rPr>
+                <w:sz w:val="18"/>
+                <w:szCs w:val="18"/>
+                <w:lang w:val="en-US"/>
+              </w:rPr>
+              <w:t>Go to start</w:t>
+            </w:r>
+            <w:r>
+              <w:rPr>
+                <w:sz w:val="18"/>
+                <w:szCs w:val="18"/>
+                <w:lang w:val="en-US"/>
+              </w:rPr>
+              <w:t>/end of document</w:t>
+            </w:r>
+            <w:r>
+              <w:rPr>
+                <w:sz w:val="18"/>
+                <w:szCs w:val="18"/>
+                <w:lang w:val="en-US"/>
+              </w:rPr>
+              <w:t xml:space="preserve"> (</w:t>
+            </w:r>
+            <w:proofErr w:type="spellStart"/>
+            <w:r>
+              <w:rPr>
+                <w:sz w:val="18"/>
+                <w:szCs w:val="18"/>
+                <w:lang w:val="en-US"/>
+              </w:rPr>
+              <w:t>Obs</w:t>
+            </w:r>
+            <w:proofErr w:type="spellEnd"/>
+            <w:r>
+              <w:rPr>
+                <w:sz w:val="18"/>
+                <w:szCs w:val="18"/>
+                <w:lang w:val="en-US"/>
+              </w:rPr>
+              <w:t>, Word)</w:t>
             </w:r>
           </w:p>
         </w:tc>
         <w:tc>
           <w:tcPr>
             <w:tcW w:w="3317" w:type="dxa"/>
-          </w:tcPr>
-          <w:p>
-            <w:pPr>
-              <w:rPr>
-                <w:rFonts w:ascii="CaskaydiaCove NF" w:hAnsi="CaskaydiaCove NF" w:cs="CaskaydiaCove NF"/>
-                <w:sz w:val="18"/>
-                <w:szCs w:val="18"/>
-                <w:lang w:val="en-US"/>
-              </w:rPr>
-            </w:pPr>
-            <w:proofErr w:type="spellStart"/>
-            <w:r>
-              <w:rPr>
-                <w:rFonts w:ascii="CaskaydiaCove NF" w:hAnsi="CaskaydiaCove NF" w:cs="CaskaydiaCove NF"/>
-                <w:sz w:val="18"/>
-                <w:szCs w:val="18"/>
-              </w:rPr>
-              <w:t>Fn</w:t>
-            </w:r>
-            <w:proofErr w:type="spellEnd"/>
-            <w:r>
-              <w:rPr>
-                <w:rFonts w:ascii="CaskaydiaCove NF" w:hAnsi="CaskaydiaCove NF" w:cs="CaskaydiaCove NF"/>
-                <w:sz w:val="18"/>
-                <w:szCs w:val="18"/>
-              </w:rPr>
-              <w:t>+▲/</w:t>
-            </w:r>
-            <w:proofErr w:type="spellStart"/>
-            <w:r>
-              <w:rPr>
-                <w:rFonts w:ascii="CaskaydiaCove NF" w:hAnsi="CaskaydiaCove NF" w:cs="CaskaydiaCove NF"/>
-                <w:sz w:val="18"/>
-                <w:szCs w:val="18"/>
-              </w:rPr>
-              <w:t>Fn</w:t>
-            </w:r>
-            <w:proofErr w:type="spellEnd"/>
-            <w:r>
-              <w:rPr>
-                <w:rFonts w:ascii="CaskaydiaCove NF" w:hAnsi="CaskaydiaCove NF" w:cs="CaskaydiaCove NF"/>
-                <w:sz w:val="18"/>
-                <w:szCs w:val="18"/>
-              </w:rPr>
-              <w:t>+▼</w:t>
+            <w:shd w:val="clear" w:color="auto" w:fill="F2DBDB" w:themeFill="accent2" w:themeFillTint="33"/>
+          </w:tcPr>
+          <w:p>
+            <w:pPr>
+              <w:rPr>
+                <w:rFonts w:ascii="CaskaydiaCove NF" w:hAnsi="CaskaydiaCove NF" w:cs="CaskaydiaCove NF"/>
+                <w:sz w:val="18"/>
+                <w:szCs w:val="18"/>
+              </w:rPr>
+            </w:pPr>
+            <w:r>
+              <w:rPr>
+                <w:rFonts w:ascii="CaskaydiaCove NF" w:hAnsi="CaskaydiaCove NF" w:cs="CaskaydiaCove NF"/>
+                <w:sz w:val="18"/>
+                <w:szCs w:val="18"/>
+              </w:rPr>
+              <w:t>󰘳</w:t>
+            </w:r>
+            <w:r>
+              <w:rPr>
+                <w:rFonts w:ascii="CaskaydiaCove NF" w:hAnsi="CaskaydiaCove NF" w:cs="CaskaydiaCove NF"/>
+                <w:sz w:val="18"/>
+                <w:szCs w:val="18"/>
+              </w:rPr>
+              <w:t xml:space="preserve"> </w:t>
+            </w:r>
+            <w:r>
+              <w:rPr>
+                <w:rFonts w:ascii="CaskaydiaCove NF" w:hAnsi="CaskaydiaCove NF" w:cs="CaskaydiaCove NF"/>
+                <w:sz w:val="18"/>
+                <w:szCs w:val="18"/>
+              </w:rPr>
+              <w:t>Home/End</w:t>
             </w:r>
           </w:p>
         </w:tc>
         <w:tc>
           <w:tcPr>
             <w:tcW w:w="3482" w:type="dxa"/>
-          </w:tcPr>
-          <w:p>
-            <w:pPr>
-              <w:rPr>
-                <w:sz w:val="18"/>
-                <w:szCs w:val="18"/>
-                <w:lang w:val="en-US"/>
-              </w:rPr>
-            </w:pPr>
-            <w:proofErr w:type="spellStart"/>
-            <w:r>
-              <w:rPr>
-                <w:rFonts w:hint="eastAsia"/>
-                <w:sz w:val="18"/>
-                <w:szCs w:val="18"/>
-                <w:lang w:val="en-US"/>
-              </w:rPr>
-              <w:t>Fn+Up</w:t>
-            </w:r>
-            <w:proofErr w:type="spellEnd"/>
-            <w:r>
-              <w:rPr>
-                <w:rFonts w:hint="eastAsia"/>
-                <w:sz w:val="18"/>
-                <w:szCs w:val="18"/>
-                <w:lang w:val="en-US"/>
-              </w:rPr>
-              <w:t>/</w:t>
-            </w:r>
-            <w:proofErr w:type="spellStart"/>
-            <w:r>
-              <w:rPr>
-                <w:rFonts w:hint="eastAsia"/>
-                <w:sz w:val="18"/>
-                <w:szCs w:val="18"/>
-                <w:lang w:val="en-US"/>
-              </w:rPr>
-              <w:t>Fn+Down</w:t>
-            </w:r>
-            <w:proofErr w:type="spellEnd"/>
-            <w:r>
-              <w:rPr>
-                <w:rFonts w:hint="eastAsia"/>
-                <w:sz w:val="18"/>
-                <w:szCs w:val="18"/>
-                <w:lang w:val="en-US"/>
-              </w:rPr>
-              <w:t xml:space="preserve"> (</w:t>
-            </w:r>
-            <w:proofErr w:type="spellStart"/>
-            <w:r>
-              <w:rPr>
-                <w:rFonts w:hint="eastAsia"/>
-                <w:sz w:val="18"/>
-                <w:szCs w:val="18"/>
-                <w:lang w:val="en-US"/>
-              </w:rPr>
-              <w:t>PageUp</w:t>
-            </w:r>
-            <w:proofErr w:type="spellEnd"/>
-            <w:r>
-              <w:rPr>
-                <w:rFonts w:hint="eastAsia"/>
-                <w:sz w:val="18"/>
-                <w:szCs w:val="18"/>
-                <w:lang w:val="en-US"/>
-              </w:rPr>
-              <w:t>/</w:t>
-            </w:r>
-            <w:proofErr w:type="spellStart"/>
-            <w:r>
-              <w:rPr>
-                <w:rFonts w:hint="eastAsia"/>
-                <w:sz w:val="18"/>
-                <w:szCs w:val="18"/>
-                <w:lang w:val="en-US"/>
-              </w:rPr>
-              <w:t>PageDown</w:t>
-            </w:r>
-            <w:proofErr w:type="spellEnd"/>
-            <w:r>
-              <w:rPr>
-                <w:rFonts w:hint="eastAsia"/>
-                <w:sz w:val="18"/>
-                <w:szCs w:val="18"/>
-                <w:lang w:val="en-US"/>
-              </w:rPr>
-              <w:t>)</w:t>
+            <w:shd w:val="clear" w:color="auto" w:fill="F2DBDB" w:themeFill="accent2" w:themeFillTint="33"/>
+          </w:tcPr>
+          <w:p>
+            <w:pPr>
+              <w:rPr>
+                <w:sz w:val="18"/>
+                <w:szCs w:val="18"/>
+              </w:rPr>
+            </w:pPr>
+            <w:proofErr w:type="spellStart"/>
+            <w:r>
+              <w:rPr>
+                <w:sz w:val="18"/>
+                <w:szCs w:val="18"/>
+              </w:rPr>
+              <w:t>Cmd+Home</w:t>
+            </w:r>
+            <w:proofErr w:type="spellEnd"/>
+            <w:r>
+              <w:rPr>
+                <w:sz w:val="18"/>
+                <w:szCs w:val="18"/>
+              </w:rPr>
+              <w:t>/End</w:t>
             </w:r>
           </w:p>
         </w:tc>
@@ -12767,11 +12761,11 @@
             </w:pPr>
             <w:r>
               <w:rPr>
-                <w:sz w:val="18"/>
-                <w:szCs w:val="18"/>
-                <w:lang w:val="en-US"/>
-              </w:rPr>
-              <w:t>Jump word wise left/rights</w:t>
+                <w:rFonts w:hint="eastAsia"/>
+                <w:sz w:val="18"/>
+                <w:szCs w:val="18"/>
+              </w:rPr>
+              <w:t>Page Up/Down</w:t>
             </w:r>
           </w:p>
         </w:tc>
@@ -12788,29 +12782,41 @@
                 <w:lang w:val="en-US"/>
               </w:rPr>
             </w:pPr>
-            <w:r>
-              <w:rPr>
-                <w:rFonts w:ascii="CaskaydiaCove NF" w:hAnsi="CaskaydiaCove NF" w:cs="CaskaydiaCove NF"/>
-                <w:sz w:val="18"/>
-                <w:szCs w:val="18"/>
-              </w:rPr>
-              <w:t>󰘵</w:t>
-            </w:r>
-            <w:r>
-              <w:rPr>
-                <w:rFonts w:ascii="CaskaydiaCove NF" w:hAnsi="CaskaydiaCove NF" w:cs="CaskaydiaCove NF"/>
-                <w:sz w:val="18"/>
-                <w:szCs w:val="18"/>
-              </w:rPr>
-              <w:t xml:space="preserve"> </w:t>
-            </w:r>
-            <w:r>
-              <w:rPr>
-                <w:rFonts w:ascii="CaskaydiaCove NF" w:hAnsi="CaskaydiaCove NF" w:cs="CaskaydiaCove NF"/>
-                <w:sz w:val="18"/>
-                <w:szCs w:val="18"/>
-              </w:rPr>
-              <w:t>◀︎/▶</w:t>
+            <w:proofErr w:type="spellStart"/>
+            <w:r>
+              <w:rPr>
+                <w:rFonts w:ascii="CaskaydiaCove NF" w:hAnsi="CaskaydiaCove NF" w:cs="CaskaydiaCove NF"/>
+                <w:sz w:val="18"/>
+                <w:szCs w:val="18"/>
+              </w:rPr>
+              <w:t>Fn</w:t>
+            </w:r>
+            <w:proofErr w:type="spellEnd"/>
+            <w:r>
+              <w:rPr>
+                <w:rFonts w:ascii="CaskaydiaCove NF" w:hAnsi="CaskaydiaCove NF" w:cs="CaskaydiaCove NF"/>
+                <w:sz w:val="18"/>
+                <w:szCs w:val="18"/>
+              </w:rPr>
+              <w:t>+▲/</w:t>
+            </w:r>
+            <w:proofErr w:type="spellStart"/>
+            <w:r>
+              <w:rPr>
+                <w:rFonts w:ascii="CaskaydiaCove NF" w:hAnsi="CaskaydiaCove NF" w:cs="CaskaydiaCove NF"/>
+                <w:sz w:val="18"/>
+                <w:szCs w:val="18"/>
+              </w:rPr>
+              <w:t>Fn</w:t>
+            </w:r>
+            <w:proofErr w:type="spellEnd"/>
+            <w:r>
+              <w:rPr>
+                <w:rFonts w:ascii="CaskaydiaCove NF" w:hAnsi="CaskaydiaCove NF" w:cs="CaskaydiaCove NF"/>
+                <w:sz w:val="18"/>
+                <w:szCs w:val="18"/>
+              </w:rPr>
+              <w:t>+▼</w:t>
             </w:r>
           </w:p>
         </w:tc>
@@ -12829,18 +12835,82 @@
             <w:proofErr w:type="spellStart"/>
             <w:r>
               <w:rPr>
-                <w:sz w:val="18"/>
-                <w:szCs w:val="18"/>
-              </w:rPr>
-              <w:t>Opt+Left</w:t>
-            </w:r>
-            <w:proofErr w:type="spellEnd"/>
-            <w:r>
-              <w:rPr>
-                <w:sz w:val="18"/>
-                <w:szCs w:val="18"/>
-              </w:rPr>
-              <w:t>/Right</w:t>
+                <w:rFonts w:hint="eastAsia"/>
+                <w:sz w:val="18"/>
+                <w:szCs w:val="18"/>
+                <w:lang w:val="en-US"/>
+              </w:rPr>
+              <w:t>Fn+Up</w:t>
+            </w:r>
+            <w:proofErr w:type="spellEnd"/>
+            <w:r>
+              <w:rPr>
+                <w:rFonts w:hint="eastAsia"/>
+                <w:sz w:val="18"/>
+                <w:szCs w:val="18"/>
+                <w:lang w:val="en-US"/>
+              </w:rPr>
+              <w:t>/</w:t>
+            </w:r>
+            <w:proofErr w:type="spellStart"/>
+            <w:r>
+              <w:rPr>
+                <w:rFonts w:hint="eastAsia"/>
+                <w:sz w:val="18"/>
+                <w:szCs w:val="18"/>
+                <w:lang w:val="en-US"/>
+              </w:rPr>
+              <w:t>Fn+Down</w:t>
+            </w:r>
+            <w:proofErr w:type="spellEnd"/>
+            <w:r>
+              <w:rPr>
+                <w:rFonts w:hint="eastAsia"/>
+                <w:sz w:val="18"/>
+                <w:szCs w:val="18"/>
+                <w:lang w:val="en-US"/>
+              </w:rPr>
+              <w:t xml:space="preserve"> (</w:t>
+            </w:r>
+            <w:proofErr w:type="spellStart"/>
+            <w:r>
+              <w:rPr>
+                <w:rFonts w:hint="eastAsia"/>
+                <w:sz w:val="18"/>
+                <w:szCs w:val="18"/>
+                <w:lang w:val="en-US"/>
+              </w:rPr>
+              <w:t>PageUp</w:t>
+            </w:r>
+            <w:proofErr w:type="spellEnd"/>
+            <w:r>
+              <w:rPr>
+                <w:rFonts w:hint="eastAsia"/>
+                <w:sz w:val="18"/>
+                <w:szCs w:val="18"/>
+                <w:lang w:val="en-US"/>
+              </w:rPr>
+              <w:t>/</w:t>
+            </w:r>
+            <w:proofErr w:type="spellStart"/>
+            <w:r>
+              <w:rPr>
+                <w:rFonts w:hint="eastAsia"/>
+                <w:sz w:val="18"/>
+                <w:szCs w:val="18"/>
+                <w:lang w:val="en-US"/>
+              </w:rPr>
+              <w:t>PageDown</w:t>
+            </w:r>
+            <w:proofErr w:type="spellEnd"/>
+            <w:r>
+              <w:rPr>
+                <w:rFonts w:hint="eastAsia"/>
+                <w:sz w:val="18"/>
+                <w:szCs w:val="18"/>
+                <w:lang w:val="en-US"/>
+              </w:rPr>
+              <w:t>)</w:t>
             </w:r>
           </w:p>
         </w:tc>
@@ -12864,7 +12934,7 @@
                 <w:szCs w:val="18"/>
                 <w:lang w:val="en-US"/>
               </w:rPr>
-              <w:t>Delete word wise left/right</w:t>
+              <w:t>Jump word wise left/right</w:t>
             </w:r>
           </w:p>
         </w:tc>
@@ -12903,15 +12973,7 @@
                 <w:sz w:val="18"/>
                 <w:szCs w:val="18"/>
               </w:rPr>
-              <w:t xml:space="preserve">󰁮 </w:t>
-            </w:r>
-            <w:r>
-              <w:rPr>
-                <w:rFonts w:ascii="CaskaydiaCove NF" w:hAnsi="CaskaydiaCove NF" w:cs="CaskaydiaCove NF"/>
-                <w:sz w:val="18"/>
-                <w:szCs w:val="18"/>
-              </w:rPr>
-              <w:t>/Del</w:t>
+              <w:t>◀︎/▶</w:t>
             </w:r>
           </w:p>
         </w:tc>
@@ -12933,15 +12995,15 @@
                 <w:sz w:val="18"/>
                 <w:szCs w:val="18"/>
               </w:rPr>
-              <w:t>Opt+Backspace</w:t>
-            </w:r>
-            <w:proofErr w:type="spellEnd"/>
-            <w:r>
-              <w:rPr>
-                <w:sz w:val="18"/>
-                <w:szCs w:val="18"/>
-              </w:rPr>
-              <w:t>/Delete</w:t>
+              <w:t>Opt+Left</w:t>
+            </w:r>
+            <w:proofErr w:type="spellEnd"/>
+            <w:r>
+              <w:rPr>
+                <w:sz w:val="18"/>
+                <w:szCs w:val="18"/>
+              </w:rPr>
+              <w:t>/Right</w:t>
             </w:r>
           </w:p>
         </w:tc>
@@ -12965,7 +13027,7 @@
                 <w:szCs w:val="18"/>
                 <w:lang w:val="en-US"/>
               </w:rPr>
-              <w:t>Delete until start/end of line</w:t>
+              <w:t>Delete word wise left/right</w:t>
             </w:r>
           </w:p>
         </w:tc>
@@ -12988,7 +13050,7 @@
                 <w:sz w:val="18"/>
                 <w:szCs w:val="18"/>
               </w:rPr>
-              <w:t>󰘳</w:t>
+              <w:t>󰘵</w:t>
             </w:r>
             <w:r>
               <w:rPr>
@@ -13004,15 +13066,7 @@
                 <w:sz w:val="18"/>
                 <w:szCs w:val="18"/>
               </w:rPr>
-              <w:t xml:space="preserve">󰁮 </w:t>
-            </w:r>
-            <w:r>
-              <w:rPr>
-                <w:rFonts w:ascii="CaskaydiaCove NF" w:hAnsi="CaskaydiaCove NF" w:cs="CaskaydiaCove NF"/>
-                <w:sz w:val="18"/>
-                <w:szCs w:val="18"/>
-              </w:rPr>
-              <w:t>/Del</w:t>
+              <w:t>󰁮 /Del</w:t>
             </w:r>
           </w:p>
         </w:tc>
@@ -13034,7 +13088,7 @@
                 <w:sz w:val="18"/>
                 <w:szCs w:val="18"/>
               </w:rPr>
-              <w:t>Cmd+Backspace</w:t>
+              <w:t>Opt+Backspace</w:t>
             </w:r>
             <w:proofErr w:type="spellEnd"/>
             <w:r>
@@ -13051,28 +13105,38 @@
         <w:tc>
           <w:tcPr>
             <w:tcW w:w="3681" w:type="dxa"/>
-          </w:tcPr>
-          <w:p>
-            <w:pPr>
-              <w:rPr>
-                <w:sz w:val="18"/>
-                <w:szCs w:val="18"/>
-                <w:lang w:val="en-US"/>
-              </w:rPr>
-            </w:pPr>
-            <w:r>
-              <w:rPr>
-                <w:sz w:val="18"/>
-                <w:szCs w:val="18"/>
-                <w:lang w:val="en-US"/>
-              </w:rPr>
-              <w:t>Jump to beginning/end of document</w:t>
+            <w:shd w:val="clear" w:color="auto" w:fill="F2DBDB" w:themeFill="accent2" w:themeFillTint="33"/>
+          </w:tcPr>
+          <w:p>
+            <w:pPr>
+              <w:rPr>
+                <w:sz w:val="18"/>
+                <w:szCs w:val="18"/>
+                <w:lang w:val="en-US"/>
+              </w:rPr>
+            </w:pPr>
+            <w:r>
+              <w:rPr>
+                <w:sz w:val="18"/>
+                <w:szCs w:val="18"/>
+                <w:lang w:val="en-US"/>
+              </w:rPr>
+              <w:t>Delete until start/end of line</w:t>
+            </w:r>
+            <w:r>
+              <w:rPr>
+                <w:sz w:val="18"/>
+                <w:szCs w:val="18"/>
+                <w:lang w:val="en-US"/>
+              </w:rPr>
+              <w:t xml:space="preserve"> (except Word)</w:t>
             </w:r>
           </w:p>
         </w:tc>
         <w:tc>
           <w:tcPr>
             <w:tcW w:w="3317" w:type="dxa"/>
+            <w:shd w:val="clear" w:color="auto" w:fill="F2DBDB" w:themeFill="accent2" w:themeFillTint="33"/>
           </w:tcPr>
           <w:p>
             <w:pPr>
@@ -13105,37 +13169,38 @@
                 <w:sz w:val="18"/>
                 <w:szCs w:val="18"/>
               </w:rPr>
-              <w:t>Home/End</w:t>
+              <w:t>󰁮 /Del</w:t>
             </w:r>
           </w:p>
         </w:tc>
         <w:tc>
           <w:tcPr>
             <w:tcW w:w="3482" w:type="dxa"/>
-          </w:tcPr>
-          <w:p>
-            <w:pPr>
-              <w:rPr>
-                <w:sz w:val="18"/>
-                <w:szCs w:val="18"/>
-                <w:lang w:val="en-US"/>
-              </w:rPr>
-            </w:pPr>
-            <w:proofErr w:type="spellStart"/>
-            <w:r>
-              <w:rPr>
-                <w:sz w:val="18"/>
-                <w:szCs w:val="18"/>
-              </w:rPr>
-              <w:t>Cmd+Home</w:t>
-            </w:r>
-            <w:proofErr w:type="spellEnd"/>
-            <w:r>
-              <w:rPr>
-                <w:sz w:val="18"/>
-                <w:szCs w:val="18"/>
-              </w:rPr>
-              <w:t>/End</w:t>
+            <w:shd w:val="clear" w:color="auto" w:fill="F2DBDB" w:themeFill="accent2" w:themeFillTint="33"/>
+          </w:tcPr>
+          <w:p>
+            <w:pPr>
+              <w:rPr>
+                <w:sz w:val="18"/>
+                <w:szCs w:val="18"/>
+                <w:lang w:val="en-US"/>
+              </w:rPr>
+            </w:pPr>
+            <w:proofErr w:type="spellStart"/>
+            <w:r>
+              <w:rPr>
+                <w:sz w:val="18"/>
+                <w:szCs w:val="18"/>
+              </w:rPr>
+              <w:t>Cmd+Backspace</w:t>
+            </w:r>
+            <w:proofErr w:type="spellEnd"/>
+            <w:r>
+              <w:rPr>
+                <w:sz w:val="18"/>
+                <w:szCs w:val="18"/>
+              </w:rPr>
+              <w:t>/Delete</w:t>
             </w:r>
           </w:p>
         </w:tc>
@@ -19621,11 +19686,11 @@
       </w:tblPr>
       <w:tblGrid>
         <w:gridCol w:w="1838"/>
-        <w:gridCol w:w="1075"/>
-        <w:gridCol w:w="2327"/>
-        <w:gridCol w:w="2117"/>
-        <w:gridCol w:w="1002"/>
-        <w:gridCol w:w="2337"/>
+        <w:gridCol w:w="1276"/>
+        <w:gridCol w:w="2410"/>
+        <w:gridCol w:w="2126"/>
+        <w:gridCol w:w="992"/>
+        <w:gridCol w:w="2054"/>
       </w:tblGrid>
       <w:tr>
         <w:tc>
@@ -19663,7 +19728,7 @@
         </w:tc>
         <w:tc>
           <w:tcPr>
-            <w:tcW w:w="1075" w:type="dxa"/>
+            <w:tcW w:w="1276" w:type="dxa"/>
             <w:tcBorders>
               <w:top w:val="single" w:sz="4" w:space="0" w:color="auto"/>
               <w:left w:val="single" w:sz="4" w:space="0" w:color="auto"/>
@@ -19696,7 +19761,7 @@
         </w:tc>
         <w:tc>
           <w:tcPr>
-            <w:tcW w:w="2327" w:type="dxa"/>
+            <w:tcW w:w="2410" w:type="dxa"/>
             <w:tcBorders>
               <w:top w:val="single" w:sz="4" w:space="0" w:color="auto"/>
               <w:left w:val="single" w:sz="4" w:space="0" w:color="auto"/>
@@ -19729,7 +19794,7 @@
         </w:tc>
         <w:tc>
           <w:tcPr>
-            <w:tcW w:w="2117" w:type="dxa"/>
+            <w:tcW w:w="2126" w:type="dxa"/>
             <w:tcBorders>
               <w:top w:val="single" w:sz="4" w:space="0" w:color="auto"/>
               <w:left w:val="single" w:sz="4" w:space="0" w:color="auto"/>
@@ -19761,7 +19826,7 @@
         </w:tc>
         <w:tc>
           <w:tcPr>
-            <w:tcW w:w="1002" w:type="dxa"/>
+            <w:tcW w:w="992" w:type="dxa"/>
             <w:tcBorders>
               <w:top w:val="single" w:sz="4" w:space="0" w:color="auto"/>
               <w:left w:val="single" w:sz="4" w:space="0" w:color="auto"/>
@@ -19793,7 +19858,7 @@
         </w:tc>
         <w:tc>
           <w:tcPr>
-            <w:tcW w:w="2337" w:type="dxa"/>
+            <w:tcW w:w="2054" w:type="dxa"/>
             <w:tcBorders>
               <w:top w:val="single" w:sz="4" w:space="0" w:color="auto"/>
               <w:left w:val="single" w:sz="4" w:space="0" w:color="auto"/>
@@ -19850,7 +19915,7 @@
         </w:tc>
         <w:tc>
           <w:tcPr>
-            <w:tcW w:w="1075" w:type="dxa"/>
+            <w:tcW w:w="1276" w:type="dxa"/>
             <w:tcBorders>
               <w:bottom w:val="single" w:sz="4" w:space="0" w:color="auto"/>
             </w:tcBorders>
@@ -19926,7 +19991,7 @@
         </w:tc>
         <w:tc>
           <w:tcPr>
-            <w:tcW w:w="2327" w:type="dxa"/>
+            <w:tcW w:w="2410" w:type="dxa"/>
             <w:tcBorders>
               <w:bottom w:val="single" w:sz="4" w:space="0" w:color="auto"/>
             </w:tcBorders>
@@ -19987,10 +20052,11 @@
         </w:tc>
         <w:tc>
           <w:tcPr>
-            <w:tcW w:w="2117" w:type="dxa"/>
+            <w:tcW w:w="2126" w:type="dxa"/>
             <w:tcBorders>
               <w:bottom w:val="single" w:sz="4" w:space="0" w:color="auto"/>
             </w:tcBorders>
+            <w:shd w:val="clear" w:color="auto" w:fill="D9D9D9" w:themeFill="background1" w:themeFillShade="D9"/>
           </w:tcPr>
           <w:p>
             <w:pPr>
@@ -20033,28 +20099,27 @@
         </w:tc>
         <w:tc>
           <w:tcPr>
-            <w:tcW w:w="1002" w:type="dxa"/>
+            <w:tcW w:w="992" w:type="dxa"/>
             <w:tcBorders>
               <w:bottom w:val="single" w:sz="4" w:space="0" w:color="auto"/>
             </w:tcBorders>
-          </w:tcPr>
-          <w:p>
-            <w:pPr>
-              <w:rPr>
-                <w:sz w:val="18"/>
-                <w:szCs w:val="18"/>
-                <w:lang w:val="en-US"/>
-              </w:rPr>
-            </w:pPr>
-            <w:bookmarkStart w:id="22" w:name="_Hlk160573247"/>
-            <w:bookmarkStart w:id="23" w:name="_Hlk160573341"/>
-            <w:r>
-              <w:rPr>
-                <w:rFonts w:ascii="CaskaydiaCove NF" w:hAnsi="CaskaydiaCove NF" w:cs="CaskaydiaCove NF"/>
-                <w:sz w:val="18"/>
-                <w:szCs w:val="18"/>
-              </w:rPr>
-              <w:t>󰘳</w:t>
+            <w:shd w:val="clear" w:color="auto" w:fill="D9D9D9" w:themeFill="background1" w:themeFillShade="D9"/>
+          </w:tcPr>
+          <w:p>
+            <w:pPr>
+              <w:rPr>
+                <w:sz w:val="18"/>
+                <w:szCs w:val="18"/>
+                <w:lang w:val="en-US"/>
+              </w:rPr>
+            </w:pPr>
+            <w:r>
+              <w:rPr>
+                <w:rFonts w:ascii="CaskaydiaCove NF" w:hAnsi="CaskaydiaCove NF" w:cs="CaskaydiaCove NF"/>
+                <w:sz w:val="18"/>
+                <w:szCs w:val="18"/>
+              </w:rPr>
+              <w:t>󰘴</w:t>
             </w:r>
             <w:r>
               <w:rPr>
@@ -20064,62 +20129,59 @@
               </w:rPr>
               <w:t xml:space="preserve"> </w:t>
             </w:r>
-            <w:bookmarkStart w:id="24" w:name="_Hlk160574262"/>
-            <w:r>
-              <w:rPr>
-                <w:rFonts w:ascii="CaskaydiaCove NF" w:hAnsi="CaskaydiaCove NF" w:cs="CaskaydiaCove NF"/>
-                <w:sz w:val="18"/>
-                <w:szCs w:val="18"/>
-              </w:rPr>
-              <w:t>◀︎</w:t>
-            </w:r>
-            <w:bookmarkStart w:id="25" w:name="_Hlk160574260"/>
-            <w:r>
-              <w:rPr>
-                <w:rFonts w:ascii="CaskaydiaCove NF" w:hAnsi="CaskaydiaCove NF" w:cs="CaskaydiaCove NF"/>
-                <w:sz w:val="18"/>
-                <w:szCs w:val="18"/>
-              </w:rPr>
-              <w:t>/▶</w:t>
-            </w:r>
-            <w:bookmarkEnd w:id="22"/>
-            <w:bookmarkEnd w:id="23"/>
-            <w:bookmarkEnd w:id="24"/>
-            <w:bookmarkEnd w:id="25"/>
-          </w:p>
-        </w:tc>
-        <w:tc>
-          <w:tcPr>
-            <w:tcW w:w="2337" w:type="dxa"/>
+            <w:proofErr w:type="spellStart"/>
+            <w:r>
+              <w:rPr>
+                <w:rFonts w:ascii="CaskaydiaCove NF" w:hAnsi="CaskaydiaCove NF" w:cs="CaskaydiaCove NF"/>
+                <w:sz w:val="18"/>
+                <w:szCs w:val="18"/>
+              </w:rPr>
+              <w:t>Pg</w:t>
+            </w:r>
+            <w:proofErr w:type="spellEnd"/>
+            <w:r>
+              <w:rPr>
+                <w:rFonts w:ascii="CaskaydiaCove NF" w:hAnsi="CaskaydiaCove NF" w:cs="CaskaydiaCove NF"/>
+                <w:sz w:val="18"/>
+                <w:szCs w:val="18"/>
+              </w:rPr>
+              <w:t>▲/▼</w:t>
+            </w:r>
+          </w:p>
+        </w:tc>
+        <w:tc>
+          <w:tcPr>
+            <w:tcW w:w="2054" w:type="dxa"/>
             <w:tcBorders>
               <w:bottom w:val="single" w:sz="4" w:space="0" w:color="auto"/>
             </w:tcBorders>
-          </w:tcPr>
-          <w:p>
-            <w:pPr>
-              <w:rPr>
-                <w:sz w:val="18"/>
-                <w:szCs w:val="18"/>
-                <w:lang w:val="en-US"/>
-              </w:rPr>
-            </w:pPr>
-            <w:proofErr w:type="spellStart"/>
-            <w:r>
-              <w:rPr>
-                <w:sz w:val="18"/>
-                <w:szCs w:val="18"/>
-                <w:lang w:val="en-US"/>
-              </w:rPr>
-              <w:t>Cmd+Left</w:t>
-            </w:r>
-            <w:proofErr w:type="spellEnd"/>
-            <w:r>
-              <w:rPr>
-                <w:sz w:val="18"/>
-                <w:szCs w:val="18"/>
-                <w:lang w:val="en-US"/>
-              </w:rPr>
-              <w:t>/Right</w:t>
+            <w:shd w:val="clear" w:color="auto" w:fill="D9D9D9" w:themeFill="background1" w:themeFillShade="D9"/>
+          </w:tcPr>
+          <w:p>
+            <w:pPr>
+              <w:rPr>
+                <w:sz w:val="18"/>
+                <w:szCs w:val="18"/>
+                <w:lang w:val="en-US"/>
+              </w:rPr>
+            </w:pPr>
+            <w:proofErr w:type="spellStart"/>
+            <w:r>
+              <w:rPr>
+                <w:sz w:val="18"/>
+                <w:szCs w:val="18"/>
+                <w:lang w:val="en-US"/>
+              </w:rPr>
+              <w:t>Ctrl+Page</w:t>
+            </w:r>
+            <w:proofErr w:type="spellEnd"/>
+            <w:r>
+              <w:rPr>
+                <w:sz w:val="18"/>
+                <w:szCs w:val="18"/>
+                <w:lang w:val="en-US"/>
+              </w:rPr>
+              <w:t xml:space="preserve"> Up/Down</w:t>
             </w:r>
           </w:p>
         </w:tc>
@@ -20139,6 +20201,7 @@
                 <w:szCs w:val="18"/>
               </w:rPr>
             </w:pPr>
+            <w:bookmarkStart w:id="22" w:name="_Hlk161489046"/>
             <w:r>
               <w:rPr>
                 <w:sz w:val="18"/>
@@ -20151,7 +20214,7 @@
         </w:tc>
         <w:tc>
           <w:tcPr>
-            <w:tcW w:w="1075" w:type="dxa"/>
+            <w:tcW w:w="1276" w:type="dxa"/>
             <w:tcBorders>
               <w:bottom w:val="single" w:sz="4" w:space="0" w:color="auto"/>
             </w:tcBorders>
@@ -20164,8 +20227,8 @@
                 <w:szCs w:val="18"/>
               </w:rPr>
             </w:pPr>
-            <w:bookmarkStart w:id="26" w:name="_Hlk160574629"/>
-            <w:bookmarkStart w:id="27" w:name="_Hlk160575119"/>
+            <w:bookmarkStart w:id="23" w:name="_Hlk160574629"/>
+            <w:bookmarkStart w:id="24" w:name="_Hlk160575119"/>
             <w:r>
               <w:rPr>
                 <w:rFonts w:ascii="CaskaydiaCove NF" w:hAnsi="CaskaydiaCove NF" w:cs="CaskaydiaCove NF"/>
@@ -20174,7 +20237,7 @@
               </w:rPr>
               <w:t>󰘶</w:t>
             </w:r>
-            <w:bookmarkEnd w:id="26"/>
+            <w:bookmarkEnd w:id="23"/>
             <w:r>
               <w:rPr>
                 <w:rFonts w:ascii="CaskaydiaCove NF" w:hAnsi="CaskaydiaCove NF" w:cs="CaskaydiaCove NF"/>
@@ -20183,7 +20246,7 @@
               </w:rPr>
               <w:t xml:space="preserve"> </w:t>
             </w:r>
-            <w:bookmarkEnd w:id="27"/>
+            <w:bookmarkEnd w:id="24"/>
             <w:r>
               <w:rPr>
                 <w:rFonts w:ascii="CaskaydiaCove NF" w:hAnsi="CaskaydiaCove NF" w:cs="CaskaydiaCove NF"/>
@@ -20212,7 +20275,7 @@
         </w:tc>
         <w:tc>
           <w:tcPr>
-            <w:tcW w:w="2327" w:type="dxa"/>
+            <w:tcW w:w="2410" w:type="dxa"/>
             <w:tcBorders>
               <w:bottom w:val="single" w:sz="4" w:space="0" w:color="auto"/>
             </w:tcBorders>
@@ -20247,7 +20310,7 @@
         </w:tc>
         <w:tc>
           <w:tcPr>
-            <w:tcW w:w="2117" w:type="dxa"/>
+            <w:tcW w:w="2126" w:type="dxa"/>
             <w:tcBorders>
               <w:bottom w:val="single" w:sz="4" w:space="0" w:color="auto"/>
             </w:tcBorders>
@@ -20279,7 +20342,7 @@
         </w:tc>
         <w:tc>
           <w:tcPr>
-            <w:tcW w:w="1002" w:type="dxa"/>
+            <w:tcW w:w="992" w:type="dxa"/>
             <w:tcBorders>
               <w:bottom w:val="single" w:sz="4" w:space="0" w:color="auto"/>
             </w:tcBorders>
@@ -20328,7 +20391,7 @@
         </w:tc>
         <w:tc>
           <w:tcPr>
-            <w:tcW w:w="2337" w:type="dxa"/>
+            <w:tcW w:w="2054" w:type="dxa"/>
             <w:tcBorders>
               <w:bottom w:val="single" w:sz="4" w:space="0" w:color="auto"/>
             </w:tcBorders>
@@ -20360,7 +20423,7 @@
               </w:rPr>
               <w:t>+</w:t>
             </w:r>
-            <w:bookmarkStart w:id="28" w:name="_Hlk160575360"/>
+            <w:bookmarkStart w:id="25" w:name="_Hlk160575360"/>
             <w:r>
               <w:rPr>
                 <w:sz w:val="18"/>
@@ -20378,10 +20441,11 @@
               </w:rPr>
               <w:t>/]</w:t>
             </w:r>
-            <w:bookmarkEnd w:id="28"/>
+            <w:bookmarkEnd w:id="25"/>
           </w:p>
         </w:tc>
       </w:tr>
+      <w:bookmarkEnd w:id="22"/>
       <w:tr>
         <w:tc>
           <w:tcPr>
@@ -20405,13 +20469,13 @@
                 <w:szCs w:val="18"/>
                 <w:lang w:val="en-US"/>
               </w:rPr>
-              <w:t>Select Tab</w:t>
-            </w:r>
-          </w:p>
-        </w:tc>
-        <w:tc>
-          <w:tcPr>
-            <w:tcW w:w="1075" w:type="dxa"/>
+              <w:t>Move Tab Left/Right</w:t>
+            </w:r>
+          </w:p>
+        </w:tc>
+        <w:tc>
+          <w:tcPr>
+            <w:tcW w:w="1276" w:type="dxa"/>
             <w:tcBorders>
               <w:top w:val="single" w:sz="4" w:space="0" w:color="auto"/>
             </w:tcBorders>
@@ -20431,7 +20495,7 @@
                 <w:sz w:val="18"/>
                 <w:szCs w:val="18"/>
               </w:rPr>
-              <w:t>󰘳</w:t>
+              <w:t>󰘴</w:t>
             </w:r>
             <w:r>
               <w:rPr>
@@ -20441,21 +20505,45 @@
               </w:rPr>
               <w:t xml:space="preserve"> </w:t>
             </w:r>
-            <w:proofErr w:type="spellStart"/>
-            <w:r>
-              <w:rPr>
-                <w:rFonts w:ascii="CaskaydiaCove NF" w:hAnsi="CaskaydiaCove NF" w:cs="CaskaydiaCove NF"/>
-                <w:sz w:val="18"/>
-                <w:szCs w:val="18"/>
-              </w:rPr>
-              <w:t>Num</w:t>
-            </w:r>
-            <w:proofErr w:type="spellEnd"/>
-          </w:p>
-        </w:tc>
-        <w:tc>
-          <w:tcPr>
-            <w:tcW w:w="2327" w:type="dxa"/>
+            <w:r>
+              <w:rPr>
+                <w:rFonts w:ascii="CaskaydiaCove NF" w:hAnsi="CaskaydiaCove NF" w:cs="CaskaydiaCove NF"/>
+                <w:sz w:val="18"/>
+                <w:szCs w:val="18"/>
+              </w:rPr>
+              <w:t>󰘶</w:t>
+            </w:r>
+            <w:r>
+              <w:rPr>
+                <w:rFonts w:ascii="CaskaydiaCove NF" w:hAnsi="CaskaydiaCove NF" w:cs="CaskaydiaCove NF"/>
+                <w:sz w:val="18"/>
+                <w:szCs w:val="18"/>
+              </w:rPr>
+              <w:t xml:space="preserve"> </w:t>
+            </w:r>
+            <w:proofErr w:type="spellStart"/>
+            <w:r>
+              <w:rPr>
+                <w:rFonts w:ascii="CaskaydiaCove NF" w:hAnsi="CaskaydiaCove NF" w:cs="CaskaydiaCove NF"/>
+                <w:sz w:val="18"/>
+                <w:szCs w:val="18"/>
+              </w:rPr>
+              <w:t>Pg</w:t>
+            </w:r>
+            <w:proofErr w:type="spellEnd"/>
+            <w:r>
+              <w:rPr>
+                <w:rFonts w:ascii="CaskaydiaCove NF" w:hAnsi="CaskaydiaCove NF" w:cs="CaskaydiaCove NF"/>
+                <w:sz w:val="18"/>
+                <w:szCs w:val="18"/>
+              </w:rPr>
+              <w:t>▲/▼</w:t>
+            </w:r>
+          </w:p>
+        </w:tc>
+        <w:tc>
+          <w:tcPr>
+            <w:tcW w:w="2410" w:type="dxa"/>
             <w:tcBorders>
               <w:top w:val="single" w:sz="4" w:space="0" w:color="auto"/>
             </w:tcBorders>
@@ -20475,14 +20563,22 @@
                 <w:szCs w:val="18"/>
                 <w:lang w:val="en-US"/>
               </w:rPr>
-              <w:t>Cmd+Number</w:t>
-            </w:r>
-            <w:proofErr w:type="spellEnd"/>
-          </w:p>
-        </w:tc>
-        <w:tc>
-          <w:tcPr>
-            <w:tcW w:w="2117" w:type="dxa"/>
+              <w:t>Ctrl+Shift+Page</w:t>
+            </w:r>
+            <w:proofErr w:type="spellEnd"/>
+            <w:r>
+              <w:rPr>
+                <w:sz w:val="18"/>
+                <w:szCs w:val="18"/>
+                <w:lang w:val="en-US"/>
+              </w:rPr>
+              <w:t xml:space="preserve"> Up/Down</w:t>
+            </w:r>
+          </w:p>
+        </w:tc>
+        <w:tc>
+          <w:tcPr>
+            <w:tcW w:w="2126" w:type="dxa"/>
             <w:tcBorders>
               <w:top w:val="single" w:sz="4" w:space="0" w:color="auto"/>
             </w:tcBorders>
@@ -20501,37 +20597,13 @@
                 <w:szCs w:val="18"/>
                 <w:lang w:val="en-US"/>
               </w:rPr>
-              <w:t>Sel</w:t>
-            </w:r>
-            <w:r>
-              <w:rPr>
-                <w:sz w:val="18"/>
-                <w:szCs w:val="18"/>
-                <w:lang w:val="en-US"/>
-              </w:rPr>
-              <w:t>e</w:t>
-            </w:r>
-            <w:r>
-              <w:rPr>
-                <w:sz w:val="18"/>
-                <w:szCs w:val="18"/>
-                <w:lang w:val="en-US"/>
-              </w:rPr>
-              <w:t>ct</w:t>
-            </w:r>
-            <w:r>
-              <w:rPr>
-                <w:sz w:val="18"/>
-                <w:szCs w:val="18"/>
-                <w:lang w:val="en-US"/>
-              </w:rPr>
-              <w:t xml:space="preserve"> Window</w:t>
-            </w:r>
-          </w:p>
-        </w:tc>
-        <w:tc>
-          <w:tcPr>
-            <w:tcW w:w="1002" w:type="dxa"/>
+              <w:t>Select Window</w:t>
+            </w:r>
+          </w:p>
+        </w:tc>
+        <w:tc>
+          <w:tcPr>
+            <w:tcW w:w="992" w:type="dxa"/>
             <w:tcBorders>
               <w:top w:val="single" w:sz="4" w:space="0" w:color="auto"/>
             </w:tcBorders>
@@ -20544,7 +20616,7 @@
                 <w:lang w:val="en-US"/>
               </w:rPr>
             </w:pPr>
-            <w:bookmarkStart w:id="29" w:name="_Hlk160574254"/>
+            <w:bookmarkStart w:id="26" w:name="_Hlk160574254"/>
             <w:r>
               <w:rPr>
                 <w:rFonts w:ascii="CaskaydiaCove NF" w:hAnsi="CaskaydiaCove NF" w:cs="CaskaydiaCove NF"/>
@@ -20561,7 +20633,7 @@
               </w:rPr>
               <w:t xml:space="preserve"> </w:t>
             </w:r>
-            <w:bookmarkStart w:id="30" w:name="_Hlk160574141"/>
+            <w:bookmarkStart w:id="27" w:name="_Hlk160574141"/>
             <w:r>
               <w:rPr>
                 <w:rFonts w:ascii="CaskaydiaCove NF" w:hAnsi="CaskaydiaCove NF" w:cs="CaskaydiaCove NF"/>
@@ -20570,7 +20642,7 @@
               </w:rPr>
               <w:t>󰘳</w:t>
             </w:r>
-            <w:bookmarkEnd w:id="29"/>
+            <w:bookmarkEnd w:id="26"/>
             <w:r>
               <w:rPr>
                 <w:rFonts w:ascii="CaskaydiaCove NF" w:hAnsi="CaskaydiaCove NF" w:cs="CaskaydiaCove NF"/>
@@ -20579,7 +20651,7 @@
               </w:rPr>
               <w:t xml:space="preserve"> </w:t>
             </w:r>
-            <w:bookmarkEnd w:id="30"/>
+            <w:bookmarkEnd w:id="27"/>
             <w:proofErr w:type="spellStart"/>
             <w:r>
               <w:rPr>
@@ -20594,7 +20666,7 @@
         </w:tc>
         <w:tc>
           <w:tcPr>
-            <w:tcW w:w="2337" w:type="dxa"/>
+            <w:tcW w:w="2054" w:type="dxa"/>
             <w:tcBorders>
               <w:top w:val="single" w:sz="4" w:space="0" w:color="auto"/>
               <w:right w:val="single" w:sz="4" w:space="0" w:color="auto"/>
@@ -20642,39 +20714,15 @@
               <w:rPr>
                 <w:sz w:val="18"/>
                 <w:szCs w:val="18"/>
-              </w:rPr>
-              <w:t xml:space="preserve">Scroll </w:t>
-            </w:r>
-            <w:proofErr w:type="spellStart"/>
-            <w:r>
-              <w:rPr>
-                <w:sz w:val="18"/>
-                <w:szCs w:val="18"/>
-              </w:rPr>
-              <w:t>line</w:t>
-            </w:r>
-            <w:proofErr w:type="spellEnd"/>
-            <w:r>
-              <w:rPr>
-                <w:sz w:val="18"/>
-                <w:szCs w:val="18"/>
-              </w:rPr>
-              <w:t xml:space="preserve"> </w:t>
-            </w:r>
-            <w:proofErr w:type="spellStart"/>
-            <w:r>
-              <w:rPr>
-                <w:sz w:val="18"/>
-                <w:szCs w:val="18"/>
-              </w:rPr>
-              <w:t>wise</w:t>
-            </w:r>
-            <w:proofErr w:type="spellEnd"/>
-          </w:p>
-        </w:tc>
-        <w:tc>
-          <w:tcPr>
-            <w:tcW w:w="1075" w:type="dxa"/>
+                <w:lang w:val="en-US"/>
+              </w:rPr>
+              <w:t>Select Tab</w:t>
+            </w:r>
+          </w:p>
+        </w:tc>
+        <w:tc>
+          <w:tcPr>
+            <w:tcW w:w="1276" w:type="dxa"/>
             <w:tcBorders>
               <w:bottom w:val="single" w:sz="4" w:space="0" w:color="auto"/>
             </w:tcBorders>
@@ -20688,8 +20736,6 @@
                 <w:lang w:val="en-US"/>
               </w:rPr>
             </w:pPr>
-            <w:bookmarkStart w:id="31" w:name="_Hlk160573108"/>
-            <w:bookmarkStart w:id="32" w:name="_Hlk160573417"/>
             <w:r>
               <w:rPr>
                 <w:rFonts w:ascii="CaskaydiaCove NF" w:hAnsi="CaskaydiaCove NF" w:cs="CaskaydiaCove NF"/>
@@ -20698,7 +20744,6 @@
               </w:rPr>
               <w:t>󰘳</w:t>
             </w:r>
-            <w:bookmarkEnd w:id="31"/>
             <w:r>
               <w:rPr>
                 <w:rFonts w:ascii="CaskaydiaCove NF" w:hAnsi="CaskaydiaCove NF" w:cs="CaskaydiaCove NF"/>
@@ -20707,22 +20752,21 @@
               </w:rPr>
               <w:t xml:space="preserve"> </w:t>
             </w:r>
-            <w:bookmarkStart w:id="33" w:name="_Hlk160573428"/>
-            <w:bookmarkEnd w:id="32"/>
-            <w:r>
-              <w:rPr>
-                <w:rFonts w:ascii="CaskaydiaCove NF" w:hAnsi="CaskaydiaCove NF" w:cs="CaskaydiaCove NF"/>
-                <w:sz w:val="18"/>
-                <w:szCs w:val="18"/>
-              </w:rPr>
-              <w:t>▲/▼</w:t>
-            </w:r>
-            <w:bookmarkEnd w:id="33"/>
-          </w:p>
-        </w:tc>
-        <w:tc>
-          <w:tcPr>
-            <w:tcW w:w="2327" w:type="dxa"/>
+            <w:proofErr w:type="spellStart"/>
+            <w:r>
+              <w:rPr>
+                <w:rFonts w:ascii="CaskaydiaCove NF" w:hAnsi="CaskaydiaCove NF" w:cs="CaskaydiaCove NF"/>
+                <w:sz w:val="18"/>
+                <w:szCs w:val="18"/>
+              </w:rPr>
+              <w:t>Num</w:t>
+            </w:r>
+            <w:proofErr w:type="spellEnd"/>
+          </w:p>
+        </w:tc>
+        <w:tc>
+          <w:tcPr>
+            <w:tcW w:w="2410" w:type="dxa"/>
             <w:tcBorders>
               <w:bottom w:val="single" w:sz="4" w:space="0" w:color="auto"/>
             </w:tcBorders>
@@ -20742,22 +20786,14 @@
                 <w:szCs w:val="18"/>
                 <w:lang w:val="en-US"/>
               </w:rPr>
-              <w:t>Opt</w:t>
-            </w:r>
-            <w:proofErr w:type="spellEnd"/>
-            <w:r>
-              <w:rPr>
-                <w:sz w:val="18"/>
-                <w:szCs w:val="18"/>
-                <w:lang w:val="en-US"/>
-              </w:rPr>
-              <w:t xml:space="preserve"> Up/Down</w:t>
-            </w:r>
-          </w:p>
-        </w:tc>
-        <w:tc>
-          <w:tcPr>
-            <w:tcW w:w="2117" w:type="dxa"/>
+              <w:t>Cmd+Number</w:t>
+            </w:r>
+            <w:proofErr w:type="spellEnd"/>
+          </w:p>
+        </w:tc>
+        <w:tc>
+          <w:tcPr>
+            <w:tcW w:w="2126" w:type="dxa"/>
             <w:tcBorders>
               <w:bottom w:val="single" w:sz="4" w:space="0" w:color="auto"/>
             </w:tcBorders>
@@ -20783,7 +20819,7 @@
         </w:tc>
         <w:tc>
           <w:tcPr>
-            <w:tcW w:w="1002" w:type="dxa"/>
+            <w:tcW w:w="992" w:type="dxa"/>
             <w:tcBorders>
               <w:bottom w:val="single" w:sz="4" w:space="0" w:color="auto"/>
             </w:tcBorders>
@@ -20813,6 +20849,7 @@
               </w:rPr>
               <w:t xml:space="preserve"> </w:t>
             </w:r>
+            <w:bookmarkStart w:id="28" w:name="_Hlk161488926"/>
             <w:proofErr w:type="spellStart"/>
             <w:r>
               <w:rPr>
@@ -20822,7 +20859,7 @@
               </w:rPr>
               <w:t>Pg</w:t>
             </w:r>
-            <w:bookmarkStart w:id="34" w:name="_Hlk160574303"/>
+            <w:bookmarkStart w:id="29" w:name="_Hlk160574303"/>
             <w:proofErr w:type="spellEnd"/>
             <w:r>
               <w:rPr>
@@ -20832,12 +20869,13 @@
               </w:rPr>
               <w:t>▲/▼</w:t>
             </w:r>
-            <w:bookmarkEnd w:id="34"/>
-          </w:p>
-        </w:tc>
-        <w:tc>
-          <w:tcPr>
-            <w:tcW w:w="2337" w:type="dxa"/>
+            <w:bookmarkEnd w:id="28"/>
+            <w:bookmarkEnd w:id="29"/>
+          </w:p>
+        </w:tc>
+        <w:tc>
+          <w:tcPr>
+            <w:tcW w:w="2054" w:type="dxa"/>
             <w:tcBorders>
               <w:bottom w:val="single" w:sz="4" w:space="0" w:color="auto"/>
               <w:right w:val="single" w:sz="4" w:space="0" w:color="auto"/>
@@ -20891,12 +20929,44 @@
                 <w:lang w:val="en-US"/>
               </w:rPr>
             </w:pPr>
-            <w:bookmarkStart w:id="35" w:name="_Hlk160573502"/>
-          </w:p>
-        </w:tc>
-        <w:tc>
-          <w:tcPr>
-            <w:tcW w:w="1075" w:type="dxa"/>
+            <w:bookmarkStart w:id="30" w:name="_Hlk160573502"/>
+            <w:r>
+              <w:rPr>
+                <w:sz w:val="18"/>
+                <w:szCs w:val="18"/>
+              </w:rPr>
+              <w:t xml:space="preserve">Scroll </w:t>
+            </w:r>
+            <w:proofErr w:type="spellStart"/>
+            <w:r>
+              <w:rPr>
+                <w:sz w:val="18"/>
+                <w:szCs w:val="18"/>
+              </w:rPr>
+              <w:t>line</w:t>
+            </w:r>
+            <w:proofErr w:type="spellEnd"/>
+            <w:r>
+              <w:rPr>
+                <w:sz w:val="18"/>
+                <w:szCs w:val="18"/>
+              </w:rPr>
+              <w:t xml:space="preserve"> </w:t>
+            </w:r>
+            <w:proofErr w:type="spellStart"/>
+            <w:r>
+              <w:rPr>
+                <w:sz w:val="18"/>
+                <w:szCs w:val="18"/>
+              </w:rPr>
+              <w:t>wise</w:t>
+            </w:r>
+            <w:proofErr w:type="spellEnd"/>
+          </w:p>
+        </w:tc>
+        <w:tc>
+          <w:tcPr>
+            <w:tcW w:w="1276" w:type="dxa"/>
             <w:tcBorders>
               <w:top w:val="single" w:sz="4" w:space="0" w:color="auto"/>
               <w:bottom w:val="single" w:sz="4" w:space="0" w:color="auto"/>
@@ -20911,11 +20981,41 @@
                 <w:lang w:val="en-US"/>
               </w:rPr>
             </w:pPr>
-          </w:p>
-        </w:tc>
-        <w:tc>
-          <w:tcPr>
-            <w:tcW w:w="2327" w:type="dxa"/>
+            <w:bookmarkStart w:id="31" w:name="_Hlk160573108"/>
+            <w:bookmarkStart w:id="32" w:name="_Hlk160573417"/>
+            <w:r>
+              <w:rPr>
+                <w:rFonts w:ascii="CaskaydiaCove NF" w:hAnsi="CaskaydiaCove NF" w:cs="CaskaydiaCove NF"/>
+                <w:sz w:val="18"/>
+                <w:szCs w:val="18"/>
+              </w:rPr>
+              <w:t>󰘳</w:t>
+            </w:r>
+            <w:bookmarkEnd w:id="31"/>
+            <w:r>
+              <w:rPr>
+                <w:rFonts w:ascii="CaskaydiaCove NF" w:hAnsi="CaskaydiaCove NF" w:cs="CaskaydiaCove NF"/>
+                <w:sz w:val="18"/>
+                <w:szCs w:val="18"/>
+              </w:rPr>
+              <w:t xml:space="preserve"> </w:t>
+            </w:r>
+            <w:bookmarkStart w:id="33" w:name="_Hlk160573428"/>
+            <w:bookmarkEnd w:id="32"/>
+            <w:r>
+              <w:rPr>
+                <w:rFonts w:ascii="CaskaydiaCove NF" w:hAnsi="CaskaydiaCove NF" w:cs="CaskaydiaCove NF"/>
+                <w:sz w:val="18"/>
+                <w:szCs w:val="18"/>
+              </w:rPr>
+              <w:t>▲/▼</w:t>
+            </w:r>
+            <w:bookmarkEnd w:id="33"/>
+          </w:p>
+        </w:tc>
+        <w:tc>
+          <w:tcPr>
+            <w:tcW w:w="2410" w:type="dxa"/>
             <w:tcBorders>
               <w:top w:val="single" w:sz="4" w:space="0" w:color="auto"/>
               <w:bottom w:val="single" w:sz="4" w:space="0" w:color="auto"/>
@@ -20929,11 +21029,29 @@
                 <w:lang w:val="en-US"/>
               </w:rPr>
             </w:pPr>
-          </w:p>
-        </w:tc>
-        <w:tc>
-          <w:tcPr>
-            <w:tcW w:w="2117" w:type="dxa"/>
+            <w:proofErr w:type="spellStart"/>
+            <w:r>
+              <w:rPr>
+                <w:sz w:val="18"/>
+                <w:szCs w:val="18"/>
+                <w:lang w:val="en-US"/>
+              </w:rPr>
+              <w:t>Opt</w:t>
+            </w:r>
+            <w:proofErr w:type="spellEnd"/>
+            <w:r>
+              <w:rPr>
+                <w:sz w:val="18"/>
+                <w:szCs w:val="18"/>
+                <w:lang w:val="en-US"/>
+              </w:rPr>
+              <w:t xml:space="preserve"> Up/Down</w:t>
+            </w:r>
+          </w:p>
+        </w:tc>
+        <w:tc>
+          <w:tcPr>
+            <w:tcW w:w="2126" w:type="dxa"/>
             <w:tcBorders>
               <w:top w:val="single" w:sz="4" w:space="0" w:color="auto"/>
               <w:bottom w:val="single" w:sz="4" w:space="0" w:color="auto"/>
@@ -20959,7 +21077,7 @@
         </w:tc>
         <w:tc>
           <w:tcPr>
-            <w:tcW w:w="1002" w:type="dxa"/>
+            <w:tcW w:w="992" w:type="dxa"/>
             <w:tcBorders>
               <w:top w:val="single" w:sz="4" w:space="0" w:color="auto"/>
               <w:bottom w:val="single" w:sz="4" w:space="0" w:color="auto"/>
@@ -21001,7 +21119,7 @@
         </w:tc>
         <w:tc>
           <w:tcPr>
-            <w:tcW w:w="2337" w:type="dxa"/>
+            <w:tcW w:w="2054" w:type="dxa"/>
             <w:tcBorders>
               <w:top w:val="single" w:sz="4" w:space="0" w:color="auto"/>
               <w:bottom w:val="single" w:sz="4" w:space="0" w:color="auto"/>
@@ -21055,7 +21173,7 @@
                 <w:lang w:val="en-US"/>
               </w:rPr>
             </w:pPr>
-            <w:bookmarkStart w:id="36" w:name="_Hlk160574175"/>
+            <w:bookmarkStart w:id="34" w:name="_Hlk160574175"/>
             <w:r>
               <w:rPr>
                 <w:sz w:val="18"/>
@@ -21068,7 +21186,7 @@
         </w:tc>
         <w:tc>
           <w:tcPr>
-            <w:tcW w:w="1075" w:type="dxa"/>
+            <w:tcW w:w="1276" w:type="dxa"/>
             <w:tcBorders>
               <w:top w:val="single" w:sz="4" w:space="0" w:color="auto"/>
               <w:bottom w:val="single" w:sz="4" w:space="0" w:color="auto"/>
@@ -21102,7 +21220,7 @@
         </w:tc>
         <w:tc>
           <w:tcPr>
-            <w:tcW w:w="2327" w:type="dxa"/>
+            <w:tcW w:w="2410" w:type="dxa"/>
             <w:tcBorders>
               <w:top w:val="single" w:sz="4" w:space="0" w:color="auto"/>
               <w:bottom w:val="single" w:sz="4" w:space="0" w:color="auto"/>
@@ -21130,7 +21248,7 @@
         </w:tc>
         <w:tc>
           <w:tcPr>
-            <w:tcW w:w="2117" w:type="dxa"/>
+            <w:tcW w:w="2126" w:type="dxa"/>
             <w:tcBorders>
               <w:top w:val="single" w:sz="4" w:space="0" w:color="auto"/>
               <w:bottom w:val="single" w:sz="4" w:space="0" w:color="auto"/>
@@ -21156,7 +21274,7 @@
         </w:tc>
         <w:tc>
           <w:tcPr>
-            <w:tcW w:w="1002" w:type="dxa"/>
+            <w:tcW w:w="992" w:type="dxa"/>
             <w:tcBorders>
               <w:top w:val="single" w:sz="4" w:space="0" w:color="auto"/>
               <w:bottom w:val="single" w:sz="4" w:space="0" w:color="auto"/>
@@ -21170,8 +21288,8 @@
                 <w:szCs w:val="18"/>
               </w:rPr>
             </w:pPr>
-            <w:bookmarkStart w:id="37" w:name="_Hlk160574577"/>
-            <w:bookmarkStart w:id="38" w:name="_Hlk160575355"/>
+            <w:bookmarkStart w:id="35" w:name="_Hlk160574577"/>
+            <w:bookmarkStart w:id="36" w:name="_Hlk160575355"/>
             <w:r>
               <w:rPr>
                 <w:rFonts w:ascii="CaskaydiaCove NF" w:hAnsi="CaskaydiaCove NF" w:cs="CaskaydiaCove NF"/>
@@ -21180,7 +21298,7 @@
               </w:rPr>
               <w:t>󰘶</w:t>
             </w:r>
-            <w:bookmarkEnd w:id="37"/>
+            <w:bookmarkEnd w:id="35"/>
             <w:r>
               <w:rPr>
                 <w:rFonts w:ascii="CaskaydiaCove NF" w:hAnsi="CaskaydiaCove NF" w:cs="CaskaydiaCove NF"/>
@@ -21205,7 +21323,7 @@
               </w:rPr>
               <w:t xml:space="preserve"> </w:t>
             </w:r>
-            <w:bookmarkEnd w:id="38"/>
+            <w:bookmarkEnd w:id="36"/>
             <w:r>
               <w:rPr>
                 <w:rFonts w:ascii="CaskaydiaCove NF" w:hAnsi="CaskaydiaCove NF" w:cs="CaskaydiaCove NF"/>
@@ -21218,7 +21336,7 @@
         </w:tc>
         <w:tc>
           <w:tcPr>
-            <w:tcW w:w="2337" w:type="dxa"/>
+            <w:tcW w:w="2054" w:type="dxa"/>
             <w:tcBorders>
               <w:top w:val="single" w:sz="4" w:space="0" w:color="auto"/>
               <w:bottom w:val="single" w:sz="4" w:space="0" w:color="auto"/>
@@ -21264,8 +21382,8 @@
                 <w:lang w:val="en-US"/>
               </w:rPr>
             </w:pPr>
-            <w:bookmarkStart w:id="39" w:name="_Hlk160574289"/>
-            <w:bookmarkEnd w:id="36"/>
+            <w:bookmarkStart w:id="37" w:name="_Hlk160574289"/>
+            <w:bookmarkEnd w:id="34"/>
             <w:r>
               <w:rPr>
                 <w:sz w:val="18"/>
@@ -21278,7 +21396,7 @@
         </w:tc>
         <w:tc>
           <w:tcPr>
-            <w:tcW w:w="1075" w:type="dxa"/>
+            <w:tcW w:w="1276" w:type="dxa"/>
             <w:tcBorders>
               <w:top w:val="single" w:sz="4" w:space="0" w:color="auto"/>
               <w:bottom w:val="single" w:sz="4" w:space="0" w:color="auto"/>
@@ -21292,7 +21410,7 @@
                 <w:szCs w:val="18"/>
               </w:rPr>
             </w:pPr>
-            <w:bookmarkStart w:id="40" w:name="_Hlk160574411"/>
+            <w:bookmarkStart w:id="38" w:name="_Hlk160574411"/>
             <w:r>
               <w:rPr>
                 <w:rFonts w:ascii="CaskaydiaCove NF" w:hAnsi="CaskaydiaCove NF" w:cs="CaskaydiaCove NF"/>
@@ -21309,7 +21427,7 @@
               </w:rPr>
               <w:t xml:space="preserve"> </w:t>
             </w:r>
-            <w:bookmarkStart w:id="41" w:name="_Hlk160574518"/>
+            <w:bookmarkStart w:id="39" w:name="_Hlk160574518"/>
             <w:r>
               <w:rPr>
                 <w:rFonts w:ascii="CaskaydiaCove NF" w:hAnsi="CaskaydiaCove NF" w:cs="CaskaydiaCove NF"/>
@@ -21326,8 +21444,8 @@
               </w:rPr>
               <w:t xml:space="preserve"> </w:t>
             </w:r>
-            <w:bookmarkEnd w:id="40"/>
-            <w:bookmarkEnd w:id="41"/>
+            <w:bookmarkEnd w:id="38"/>
+            <w:bookmarkEnd w:id="39"/>
             <w:r>
               <w:rPr>
                 <w:rFonts w:ascii="CaskaydiaCove NF" w:hAnsi="CaskaydiaCove NF" w:cs="CaskaydiaCove NF"/>
@@ -21340,7 +21458,7 @@
         </w:tc>
         <w:tc>
           <w:tcPr>
-            <w:tcW w:w="2327" w:type="dxa"/>
+            <w:tcW w:w="2410" w:type="dxa"/>
             <w:tcBorders>
               <w:top w:val="single" w:sz="4" w:space="0" w:color="auto"/>
               <w:bottom w:val="single" w:sz="4" w:space="0" w:color="auto"/>
@@ -21376,7 +21494,7 @@
         </w:tc>
         <w:tc>
           <w:tcPr>
-            <w:tcW w:w="2117" w:type="dxa"/>
+            <w:tcW w:w="2126" w:type="dxa"/>
             <w:tcBorders>
               <w:top w:val="single" w:sz="4" w:space="0" w:color="auto"/>
               <w:bottom w:val="single" w:sz="4" w:space="0" w:color="auto"/>
@@ -21402,7 +21520,7 @@
         </w:tc>
         <w:tc>
           <w:tcPr>
-            <w:tcW w:w="1002" w:type="dxa"/>
+            <w:tcW w:w="992" w:type="dxa"/>
             <w:tcBorders>
               <w:top w:val="single" w:sz="4" w:space="0" w:color="auto"/>
               <w:bottom w:val="single" w:sz="4" w:space="0" w:color="auto"/>
@@ -21460,7 +21578,7 @@
         </w:tc>
         <w:tc>
           <w:tcPr>
-            <w:tcW w:w="2337" w:type="dxa"/>
+            <w:tcW w:w="2054" w:type="dxa"/>
             <w:tcBorders>
               <w:top w:val="single" w:sz="4" w:space="0" w:color="auto"/>
               <w:bottom w:val="single" w:sz="4" w:space="0" w:color="auto"/>
@@ -21496,7 +21614,7 @@
           </w:p>
         </w:tc>
       </w:tr>
-      <w:bookmarkEnd w:id="39"/>
+      <w:bookmarkEnd w:id="37"/>
       <w:tr>
         <w:tc>
           <w:tcPr>
@@ -21527,7 +21645,7 @@
         </w:tc>
         <w:tc>
           <w:tcPr>
-            <w:tcW w:w="1075" w:type="dxa"/>
+            <w:tcW w:w="1276" w:type="dxa"/>
             <w:tcBorders>
               <w:top w:val="single" w:sz="4" w:space="0" w:color="auto"/>
               <w:bottom w:val="single" w:sz="4" w:space="0" w:color="auto"/>
@@ -21541,7 +21659,7 @@
                 <w:szCs w:val="18"/>
               </w:rPr>
             </w:pPr>
-            <w:bookmarkStart w:id="42" w:name="_Hlk160574951"/>
+            <w:bookmarkStart w:id="40" w:name="_Hlk160574951"/>
             <w:r>
               <w:rPr>
                 <w:rFonts w:ascii="CaskaydiaCove NF" w:hAnsi="CaskaydiaCove NF" w:cs="CaskaydiaCove NF"/>
@@ -21558,7 +21676,7 @@
               </w:rPr>
               <w:t xml:space="preserve"> </w:t>
             </w:r>
-            <w:bookmarkEnd w:id="42"/>
+            <w:bookmarkEnd w:id="40"/>
             <w:r>
               <w:rPr>
                 <w:rFonts w:ascii="CaskaydiaCove NF" w:hAnsi="CaskaydiaCove NF" w:cs="CaskaydiaCove NF"/>
@@ -21571,7 +21689,7 @@
         </w:tc>
         <w:tc>
           <w:tcPr>
-            <w:tcW w:w="2327" w:type="dxa"/>
+            <w:tcW w:w="2410" w:type="dxa"/>
             <w:tcBorders>
               <w:top w:val="single" w:sz="4" w:space="0" w:color="auto"/>
               <w:bottom w:val="single" w:sz="4" w:space="0" w:color="auto"/>
@@ -21599,7 +21717,7 @@
         </w:tc>
         <w:tc>
           <w:tcPr>
-            <w:tcW w:w="2117" w:type="dxa"/>
+            <w:tcW w:w="2126" w:type="dxa"/>
             <w:tcBorders>
               <w:top w:val="single" w:sz="4" w:space="0" w:color="auto"/>
               <w:bottom w:val="single" w:sz="4" w:space="0" w:color="auto"/>
@@ -21619,21 +21737,13 @@
                 <w:szCs w:val="18"/>
                 <w:lang w:val="en-US"/>
               </w:rPr>
-              <w:t xml:space="preserve">Toggle pane </w:t>
-            </w:r>
-            <w:r>
-              <w:rPr>
-                <w:sz w:val="18"/>
-                <w:szCs w:val="18"/>
-                <w:lang w:val="en-US"/>
-              </w:rPr>
-              <w:t>zoom</w:t>
-            </w:r>
-          </w:p>
-        </w:tc>
-        <w:tc>
-          <w:tcPr>
-            <w:tcW w:w="1002" w:type="dxa"/>
+              <w:t>Toggle pane zoom</w:t>
+            </w:r>
+          </w:p>
+        </w:tc>
+        <w:tc>
+          <w:tcPr>
+            <w:tcW w:w="992" w:type="dxa"/>
             <w:tcBorders>
               <w:top w:val="single" w:sz="4" w:space="0" w:color="auto"/>
               <w:bottom w:val="single" w:sz="4" w:space="0" w:color="auto"/>
@@ -21647,7 +21757,7 @@
                 <w:szCs w:val="18"/>
               </w:rPr>
             </w:pPr>
-            <w:bookmarkStart w:id="43" w:name="_Hlk161399902"/>
+            <w:bookmarkStart w:id="41" w:name="_Hlk161399902"/>
             <w:r>
               <w:rPr>
                 <w:rFonts w:ascii="CaskaydiaCove NF" w:hAnsi="CaskaydiaCove NF" w:cs="CaskaydiaCove NF"/>
@@ -21664,7 +21774,7 @@
               </w:rPr>
               <w:t xml:space="preserve"> 󰘳</w:t>
             </w:r>
-            <w:bookmarkEnd w:id="43"/>
+            <w:bookmarkEnd w:id="41"/>
             <w:r>
               <w:rPr>
                 <w:rFonts w:ascii="CaskaydiaCove NF" w:hAnsi="CaskaydiaCove NF" w:cs="CaskaydiaCove NF"/>
@@ -21677,7 +21787,7 @@
         </w:tc>
         <w:tc>
           <w:tcPr>
-            <w:tcW w:w="2337" w:type="dxa"/>
+            <w:tcW w:w="2054" w:type="dxa"/>
             <w:tcBorders>
               <w:top w:val="single" w:sz="4" w:space="0" w:color="auto"/>
               <w:bottom w:val="single" w:sz="4" w:space="0" w:color="auto"/>
@@ -21735,7 +21845,7 @@
         </w:tc>
         <w:tc>
           <w:tcPr>
-            <w:tcW w:w="1075" w:type="dxa"/>
+            <w:tcW w:w="1276" w:type="dxa"/>
             <w:tcBorders>
               <w:top w:val="single" w:sz="4" w:space="0" w:color="auto"/>
               <w:bottom w:val="single" w:sz="4" w:space="0" w:color="auto"/>
@@ -21793,7 +21903,7 @@
         </w:tc>
         <w:tc>
           <w:tcPr>
-            <w:tcW w:w="2327" w:type="dxa"/>
+            <w:tcW w:w="2410" w:type="dxa"/>
             <w:tcBorders>
               <w:top w:val="single" w:sz="4" w:space="0" w:color="auto"/>
               <w:bottom w:val="single" w:sz="4" w:space="0" w:color="auto"/>
@@ -21829,7 +21939,7 @@
         </w:tc>
         <w:tc>
           <w:tcPr>
-            <w:tcW w:w="2117" w:type="dxa"/>
+            <w:tcW w:w="2126" w:type="dxa"/>
             <w:tcBorders>
               <w:top w:val="single" w:sz="4" w:space="0" w:color="auto"/>
               <w:bottom w:val="single" w:sz="4" w:space="0" w:color="auto"/>
@@ -21855,7 +21965,7 @@
         </w:tc>
         <w:tc>
           <w:tcPr>
-            <w:tcW w:w="1002" w:type="dxa"/>
+            <w:tcW w:w="992" w:type="dxa"/>
             <w:tcBorders>
               <w:top w:val="single" w:sz="4" w:space="0" w:color="auto"/>
               <w:bottom w:val="single" w:sz="4" w:space="0" w:color="auto"/>
@@ -21913,7 +22023,7 @@
         </w:tc>
         <w:tc>
           <w:tcPr>
-            <w:tcW w:w="2337" w:type="dxa"/>
+            <w:tcW w:w="2054" w:type="dxa"/>
             <w:tcBorders>
               <w:top w:val="single" w:sz="4" w:space="0" w:color="auto"/>
               <w:bottom w:val="single" w:sz="4" w:space="0" w:color="auto"/>
@@ -21967,7 +22077,7 @@
                 <w:lang w:val="en-US"/>
               </w:rPr>
             </w:pPr>
-            <w:bookmarkStart w:id="44" w:name="_Hlk160575087"/>
+            <w:bookmarkStart w:id="42" w:name="_Hlk160575087"/>
             <w:r>
               <w:rPr>
                 <w:sz w:val="18"/>
@@ -21976,12 +22086,12 @@
               </w:rPr>
               <w:t>Move Pane</w:t>
             </w:r>
-            <w:bookmarkEnd w:id="44"/>
-          </w:p>
-        </w:tc>
-        <w:tc>
-          <w:tcPr>
-            <w:tcW w:w="1075" w:type="dxa"/>
+            <w:bookmarkEnd w:id="42"/>
+          </w:p>
+        </w:tc>
+        <w:tc>
+          <w:tcPr>
+            <w:tcW w:w="1276" w:type="dxa"/>
             <w:tcBorders>
               <w:top w:val="single" w:sz="4" w:space="0" w:color="auto"/>
               <w:bottom w:val="single" w:sz="4" w:space="0" w:color="auto"/>
@@ -22039,7 +22149,7 @@
         </w:tc>
         <w:tc>
           <w:tcPr>
-            <w:tcW w:w="2327" w:type="dxa"/>
+            <w:tcW w:w="2410" w:type="dxa"/>
             <w:tcBorders>
               <w:top w:val="single" w:sz="4" w:space="0" w:color="auto"/>
               <w:bottom w:val="single" w:sz="4" w:space="0" w:color="auto"/>
@@ -22075,7 +22185,7 @@
         </w:tc>
         <w:tc>
           <w:tcPr>
-            <w:tcW w:w="2117" w:type="dxa"/>
+            <w:tcW w:w="2126" w:type="dxa"/>
             <w:tcBorders>
               <w:top w:val="single" w:sz="4" w:space="0" w:color="auto"/>
               <w:bottom w:val="single" w:sz="4" w:space="0" w:color="auto"/>
@@ -22101,7 +22211,7 @@
         </w:tc>
         <w:tc>
           <w:tcPr>
-            <w:tcW w:w="1002" w:type="dxa"/>
+            <w:tcW w:w="992" w:type="dxa"/>
             <w:tcBorders>
               <w:top w:val="single" w:sz="4" w:space="0" w:color="auto"/>
               <w:bottom w:val="single" w:sz="4" w:space="0" w:color="auto"/>
@@ -22119,7 +22229,7 @@
         </w:tc>
         <w:tc>
           <w:tcPr>
-            <w:tcW w:w="2337" w:type="dxa"/>
+            <w:tcW w:w="2054" w:type="dxa"/>
             <w:tcBorders>
               <w:top w:val="single" w:sz="4" w:space="0" w:color="auto"/>
               <w:bottom w:val="single" w:sz="4" w:space="0" w:color="auto"/>
@@ -22175,7 +22285,7 @@
         </w:tc>
         <w:tc>
           <w:tcPr>
-            <w:tcW w:w="1075" w:type="dxa"/>
+            <w:tcW w:w="1276" w:type="dxa"/>
             <w:tcBorders>
               <w:top w:val="single" w:sz="4" w:space="0" w:color="auto"/>
               <w:bottom w:val="single" w:sz="4" w:space="0" w:color="auto"/>
@@ -22189,7 +22299,7 @@
                 <w:szCs w:val="18"/>
               </w:rPr>
             </w:pPr>
-            <w:bookmarkStart w:id="45" w:name="_Hlk160575113"/>
+            <w:bookmarkStart w:id="43" w:name="_Hlk160575113"/>
             <w:r>
               <w:rPr>
                 <w:rFonts w:ascii="CaskaydiaCove NF" w:hAnsi="CaskaydiaCove NF" w:cs="CaskaydiaCove NF"/>
@@ -22222,7 +22332,7 @@
               </w:rPr>
               <w:t xml:space="preserve"> </w:t>
             </w:r>
-            <w:bookmarkEnd w:id="45"/>
+            <w:bookmarkEnd w:id="43"/>
             <w:r>
               <w:rPr>
                 <w:rFonts w:ascii="CaskaydiaCove NF" w:hAnsi="CaskaydiaCove NF" w:cs="CaskaydiaCove NF"/>
@@ -22235,7 +22345,7 @@
         </w:tc>
         <w:tc>
           <w:tcPr>
-            <w:tcW w:w="2327" w:type="dxa"/>
+            <w:tcW w:w="2410" w:type="dxa"/>
             <w:tcBorders>
               <w:top w:val="single" w:sz="4" w:space="0" w:color="auto"/>
               <w:bottom w:val="single" w:sz="4" w:space="0" w:color="auto"/>
@@ -22271,7 +22381,7 @@
         </w:tc>
         <w:tc>
           <w:tcPr>
-            <w:tcW w:w="2117" w:type="dxa"/>
+            <w:tcW w:w="2126" w:type="dxa"/>
             <w:tcBorders>
               <w:top w:val="single" w:sz="4" w:space="0" w:color="auto"/>
               <w:bottom w:val="single" w:sz="4" w:space="0" w:color="auto"/>
@@ -22297,7 +22407,7 @@
         </w:tc>
         <w:tc>
           <w:tcPr>
-            <w:tcW w:w="1002" w:type="dxa"/>
+            <w:tcW w:w="992" w:type="dxa"/>
             <w:tcBorders>
               <w:top w:val="single" w:sz="4" w:space="0" w:color="auto"/>
               <w:bottom w:val="single" w:sz="4" w:space="0" w:color="auto"/>
@@ -22339,7 +22449,7 @@
         </w:tc>
         <w:tc>
           <w:tcPr>
-            <w:tcW w:w="2337" w:type="dxa"/>
+            <w:tcW w:w="2054" w:type="dxa"/>
             <w:tcBorders>
               <w:top w:val="single" w:sz="4" w:space="0" w:color="auto"/>
               <w:bottom w:val="single" w:sz="4" w:space="0" w:color="auto"/>
@@ -22397,7 +22507,7 @@
         </w:tc>
         <w:tc>
           <w:tcPr>
-            <w:tcW w:w="1075" w:type="dxa"/>
+            <w:tcW w:w="1276" w:type="dxa"/>
             <w:tcBorders>
               <w:top w:val="single" w:sz="4" w:space="0" w:color="auto"/>
               <w:bottom w:val="single" w:sz="4" w:space="0" w:color="auto"/>
@@ -22427,7 +22537,7 @@
               </w:rPr>
               <w:t xml:space="preserve"> </w:t>
             </w:r>
-            <w:bookmarkStart w:id="46" w:name="_Hlk160575898"/>
+            <w:bookmarkStart w:id="44" w:name="_Hlk160575898"/>
             <w:r>
               <w:rPr>
                 <w:rFonts w:ascii="CaskaydiaCove NF" w:hAnsi="CaskaydiaCove NF" w:cs="CaskaydiaCove NF"/>
@@ -22444,7 +22554,7 @@
               </w:rPr>
               <w:t xml:space="preserve"> </w:t>
             </w:r>
-            <w:bookmarkEnd w:id="46"/>
+            <w:bookmarkEnd w:id="44"/>
             <w:r>
               <w:rPr>
                 <w:rFonts w:ascii="CaskaydiaCove NF" w:hAnsi="CaskaydiaCove NF" w:cs="CaskaydiaCove NF"/>
@@ -22457,7 +22567,7 @@
         </w:tc>
         <w:tc>
           <w:tcPr>
-            <w:tcW w:w="2327" w:type="dxa"/>
+            <w:tcW w:w="2410" w:type="dxa"/>
             <w:tcBorders>
               <w:top w:val="single" w:sz="4" w:space="0" w:color="auto"/>
               <w:bottom w:val="single" w:sz="4" w:space="0" w:color="auto"/>
@@ -22485,7 +22595,7 @@
         </w:tc>
         <w:tc>
           <w:tcPr>
-            <w:tcW w:w="2117" w:type="dxa"/>
+            <w:tcW w:w="2126" w:type="dxa"/>
             <w:tcBorders>
               <w:top w:val="single" w:sz="4" w:space="0" w:color="auto"/>
               <w:bottom w:val="single" w:sz="4" w:space="0" w:color="auto"/>
@@ -22503,7 +22613,7 @@
         </w:tc>
         <w:tc>
           <w:tcPr>
-            <w:tcW w:w="1002" w:type="dxa"/>
+            <w:tcW w:w="992" w:type="dxa"/>
             <w:tcBorders>
               <w:top w:val="single" w:sz="4" w:space="0" w:color="auto"/>
               <w:bottom w:val="single" w:sz="4" w:space="0" w:color="auto"/>
@@ -22521,7 +22631,7 @@
         </w:tc>
         <w:tc>
           <w:tcPr>
-            <w:tcW w:w="2337" w:type="dxa"/>
+            <w:tcW w:w="2054" w:type="dxa"/>
             <w:tcBorders>
               <w:top w:val="single" w:sz="4" w:space="0" w:color="auto"/>
               <w:bottom w:val="single" w:sz="4" w:space="0" w:color="auto"/>
@@ -22568,7 +22678,7 @@
         </w:tc>
         <w:tc>
           <w:tcPr>
-            <w:tcW w:w="1075" w:type="dxa"/>
+            <w:tcW w:w="1276" w:type="dxa"/>
             <w:tcBorders>
               <w:top w:val="single" w:sz="4" w:space="0" w:color="auto"/>
             </w:tcBorders>
@@ -22601,7 +22711,7 @@
         </w:tc>
         <w:tc>
           <w:tcPr>
-            <w:tcW w:w="2327" w:type="dxa"/>
+            <w:tcW w:w="2410" w:type="dxa"/>
             <w:tcBorders>
               <w:top w:val="single" w:sz="4" w:space="0" w:color="auto"/>
             </w:tcBorders>
@@ -22628,7 +22738,7 @@
         </w:tc>
         <w:tc>
           <w:tcPr>
-            <w:tcW w:w="2117" w:type="dxa"/>
+            <w:tcW w:w="2126" w:type="dxa"/>
             <w:tcBorders>
               <w:top w:val="single" w:sz="4" w:space="0" w:color="auto"/>
             </w:tcBorders>
@@ -22653,7 +22763,7 @@
         </w:tc>
         <w:tc>
           <w:tcPr>
-            <w:tcW w:w="1002" w:type="dxa"/>
+            <w:tcW w:w="992" w:type="dxa"/>
             <w:tcBorders>
               <w:top w:val="single" w:sz="4" w:space="0" w:color="auto"/>
             </w:tcBorders>
@@ -22686,7 +22796,7 @@
         </w:tc>
         <w:tc>
           <w:tcPr>
-            <w:tcW w:w="2337" w:type="dxa"/>
+            <w:tcW w:w="2054" w:type="dxa"/>
             <w:tcBorders>
               <w:top w:val="single" w:sz="4" w:space="0" w:color="auto"/>
               <w:right w:val="single" w:sz="4" w:space="0" w:color="auto"/>
@@ -22721,7 +22831,7 @@
           </w:p>
         </w:tc>
       </w:tr>
-      <w:bookmarkEnd w:id="35"/>
+      <w:bookmarkEnd w:id="30"/>
     </w:tbl>
     <w:p>
       <w:pPr>

</xml_diff>

<commit_message>
feat: update macOS shortcuts
</commit_message>
<xml_diff>
--- a/Settings/Shortcuts-macOS.docx
+++ b/Settings/Shortcuts-macOS.docx
@@ -6856,15 +6856,31 @@
                 <w:sz w:val="18"/>
                 <w:szCs w:val="18"/>
               </w:rPr>
-              <w:t xml:space="preserve">All </w:t>
-            </w:r>
-            <w:proofErr w:type="spellStart"/>
-            <w:r>
-              <w:rPr>
-                <w:sz w:val="18"/>
-                <w:szCs w:val="18"/>
-              </w:rPr>
-              <w:t>windows</w:t>
+              <w:t>A</w:t>
+            </w:r>
+            <w:bookmarkStart w:id="3" w:name="_Hlk161949913"/>
+            <w:r>
+              <w:rPr>
+                <w:sz w:val="18"/>
+                <w:szCs w:val="18"/>
+              </w:rPr>
+              <w:t xml:space="preserve">ll </w:t>
+            </w:r>
+            <w:proofErr w:type="spellStart"/>
+            <w:r>
+              <w:rPr>
+                <w:sz w:val="18"/>
+                <w:szCs w:val="18"/>
+              </w:rPr>
+              <w:t>wi</w:t>
+            </w:r>
+            <w:bookmarkEnd w:id="3"/>
+            <w:r>
+              <w:rPr>
+                <w:sz w:val="18"/>
+                <w:szCs w:val="18"/>
+              </w:rPr>
+              <w:t>ndows</w:t>
             </w:r>
             <w:proofErr w:type="spellEnd"/>
             <w:r>
@@ -7023,8 +7039,28 @@
                 <w:sz w:val="18"/>
                 <w:szCs w:val="18"/>
               </w:rPr>
-              <w:t xml:space="preserve">󰘵 󰘳 </w:t>
-            </w:r>
+              <w:t xml:space="preserve">󰘵 </w:t>
+            </w:r>
+            <w:bookmarkStart w:id="4" w:name="_Hlk161949934"/>
+            <w:r>
+              <w:rPr>
+                <w:rFonts w:ascii="CaskaydiaCove NF" w:hAnsi="CaskaydiaCove NF" w:cs="CaskaydiaCove NF"/>
+                <w:sz w:val="18"/>
+                <w:szCs w:val="18"/>
+              </w:rPr>
+              <w:t>󰘳</w:t>
+            </w:r>
+            <w:bookmarkStart w:id="5" w:name="_Hlk161949927"/>
+            <w:r>
+              <w:rPr>
+                <w:rFonts w:ascii="CaskaydiaCove NF" w:hAnsi="CaskaydiaCove NF" w:cs="CaskaydiaCove NF"/>
+                <w:sz w:val="18"/>
+                <w:szCs w:val="18"/>
+              </w:rPr>
+              <w:t xml:space="preserve"> </w:t>
+            </w:r>
+            <w:bookmarkEnd w:id="4"/>
+            <w:bookmarkEnd w:id="5"/>
             <w:r>
               <w:rPr>
                 <w:rFonts w:ascii="CaskaydiaCove NF" w:hAnsi="CaskaydiaCove NF" w:cs="CaskaydiaCove NF"/>
@@ -7070,49 +7106,102 @@
         <w:tc>
           <w:tcPr>
             <w:tcW w:w="2268" w:type="dxa"/>
-            <w:shd w:val="clear" w:color="auto" w:fill="auto"/>
-          </w:tcPr>
-          <w:p>
-            <w:pPr>
-              <w:rPr>
-                <w:rFonts w:ascii="CaskaydiaCove NF" w:hAnsi="CaskaydiaCove NF" w:cs="CaskaydiaCove NF"/>
-                <w:sz w:val="18"/>
-                <w:szCs w:val="18"/>
-                <w:lang w:val="en-US"/>
-              </w:rPr>
-            </w:pPr>
+            <w:shd w:val="clear" w:color="auto" w:fill="D9D9D9" w:themeFill="background1" w:themeFillShade="D9"/>
+          </w:tcPr>
+          <w:p>
+            <w:pPr>
+              <w:rPr>
+                <w:rFonts w:ascii="CaskaydiaCove NF" w:hAnsi="CaskaydiaCove NF" w:cs="CaskaydiaCove NF"/>
+                <w:sz w:val="18"/>
+                <w:szCs w:val="18"/>
+                <w:lang w:val="en-US"/>
+              </w:rPr>
+            </w:pPr>
+            <w:r>
+              <w:rPr>
+                <w:sz w:val="18"/>
+                <w:szCs w:val="18"/>
+              </w:rPr>
+              <w:t>Help</w:t>
+            </w:r>
           </w:p>
         </w:tc>
         <w:tc>
           <w:tcPr>
             <w:tcW w:w="1276" w:type="dxa"/>
-            <w:shd w:val="clear" w:color="auto" w:fill="auto"/>
-          </w:tcPr>
-          <w:p>
-            <w:pPr>
-              <w:rPr>
-                <w:rFonts w:ascii="CaskaydiaCove NF" w:hAnsi="CaskaydiaCove NF" w:cs="CaskaydiaCove NF"/>
-                <w:sz w:val="18"/>
-                <w:szCs w:val="18"/>
-                <w:lang w:val="en-US"/>
-              </w:rPr>
-            </w:pPr>
+            <w:shd w:val="clear" w:color="auto" w:fill="D9D9D9" w:themeFill="background1" w:themeFillShade="D9"/>
+          </w:tcPr>
+          <w:p>
+            <w:pPr>
+              <w:rPr>
+                <w:rFonts w:ascii="CaskaydiaCove NF" w:hAnsi="CaskaydiaCove NF" w:cs="CaskaydiaCove NF"/>
+                <w:sz w:val="18"/>
+                <w:szCs w:val="18"/>
+                <w:lang w:val="en-US"/>
+              </w:rPr>
+            </w:pPr>
+            <w:r>
+              <w:rPr>
+                <w:rFonts w:ascii="CaskaydiaCove NF" w:hAnsi="CaskaydiaCove NF" w:cs="CaskaydiaCove NF"/>
+                <w:sz w:val="18"/>
+                <w:szCs w:val="18"/>
+              </w:rPr>
+              <w:t>󰘶</w:t>
+            </w:r>
+            <w:r>
+              <w:rPr>
+                <w:rFonts w:ascii="CaskaydiaCove NF" w:hAnsi="CaskaydiaCove NF" w:cs="CaskaydiaCove NF"/>
+                <w:sz w:val="18"/>
+                <w:szCs w:val="18"/>
+              </w:rPr>
+              <w:t xml:space="preserve"> </w:t>
+            </w:r>
+            <w:r>
+              <w:rPr>
+                <w:rFonts w:ascii="CaskaydiaCove NF" w:hAnsi="CaskaydiaCove NF" w:cs="CaskaydiaCove NF"/>
+                <w:sz w:val="18"/>
+                <w:szCs w:val="18"/>
+              </w:rPr>
+              <w:t>󰘳</w:t>
+            </w:r>
+            <w:r>
+              <w:rPr>
+                <w:rFonts w:ascii="CaskaydiaCove NF" w:hAnsi="CaskaydiaCove NF" w:cs="CaskaydiaCove NF"/>
+                <w:sz w:val="18"/>
+                <w:szCs w:val="18"/>
+              </w:rPr>
+              <w:t xml:space="preserve"> /</w:t>
+            </w:r>
           </w:p>
         </w:tc>
         <w:tc>
           <w:tcPr>
             <w:tcW w:w="1554" w:type="dxa"/>
-            <w:shd w:val="clear" w:color="auto" w:fill="auto"/>
-          </w:tcPr>
-          <w:p>
-            <w:pPr>
-              <w:rPr>
-                <w:rFonts w:ascii="CaskaydiaCove NF" w:hAnsi="CaskaydiaCove NF" w:cs="CaskaydiaCove NF"/>
-                <w:sz w:val="18"/>
-                <w:szCs w:val="18"/>
-                <w:lang w:val="en-US"/>
-              </w:rPr>
-            </w:pPr>
+            <w:shd w:val="clear" w:color="auto" w:fill="D9D9D9" w:themeFill="background1" w:themeFillShade="D9"/>
+          </w:tcPr>
+          <w:p>
+            <w:pPr>
+              <w:rPr>
+                <w:sz w:val="18"/>
+                <w:szCs w:val="18"/>
+              </w:rPr>
+            </w:pPr>
+            <w:proofErr w:type="spellStart"/>
+            <w:r>
+              <w:rPr>
+                <w:sz w:val="18"/>
+                <w:szCs w:val="18"/>
+              </w:rPr>
+              <w:t>Shift+Cmd</w:t>
+            </w:r>
+            <w:proofErr w:type="spellEnd"/>
+            <w:r>
+              <w:rPr>
+                <w:sz w:val="18"/>
+                <w:szCs w:val="18"/>
+              </w:rPr>
+              <w:t>+/</w:t>
+            </w:r>
           </w:p>
         </w:tc>
       </w:tr>
@@ -7223,7 +7312,7 @@
                 <w:lang w:val="en-US"/>
               </w:rPr>
             </w:pPr>
-            <w:bookmarkStart w:id="3" w:name="_Hlk161439414"/>
+            <w:bookmarkStart w:id="6" w:name="_Hlk161439414"/>
             <w:r>
               <w:rPr>
                 <w:rFonts w:ascii="CaskaydiaCove NF" w:hAnsi="CaskaydiaCove NF" w:cs="CaskaydiaCove NF"/>
@@ -7232,7 +7321,7 @@
               </w:rPr>
               <w:t xml:space="preserve"> </w:t>
             </w:r>
-            <w:bookmarkEnd w:id="3"/>
+            <w:bookmarkEnd w:id="6"/>
             <w:r>
               <w:rPr>
                 <w:rFonts w:ascii="CaskaydiaCove NF" w:hAnsi="CaskaydiaCove NF" w:cs="CaskaydiaCove NF"/>
@@ -7306,7 +7395,7 @@
                 <w:lang w:val="en-US"/>
               </w:rPr>
             </w:pPr>
-            <w:bookmarkStart w:id="4" w:name="_Hlk161438104"/>
+            <w:bookmarkStart w:id="7" w:name="_Hlk161438104"/>
             <w:r>
               <w:rPr>
                 <w:rFonts w:ascii="CaskaydiaCove NF" w:hAnsi="CaskaydiaCove NF" w:cs="CaskaydiaCove NF"/>
@@ -7315,7 +7404,7 @@
               </w:rPr>
               <w:t>󰘴</w:t>
             </w:r>
-            <w:bookmarkEnd w:id="4"/>
+            <w:bookmarkEnd w:id="7"/>
             <w:r>
               <w:rPr>
                 <w:rFonts w:ascii="CaskaydiaCove NF" w:hAnsi="CaskaydiaCove NF" w:cs="CaskaydiaCove NF"/>
@@ -7332,7 +7421,7 @@
               </w:rPr>
               <w:t>F2/</w:t>
             </w:r>
-            <w:bookmarkStart w:id="5" w:name="_Hlk161438200"/>
+            <w:bookmarkStart w:id="8" w:name="_Hlk161438200"/>
             <w:r>
               <w:rPr>
                 <w:rFonts w:ascii="CaskaydiaCove NF" w:hAnsi="CaskaydiaCove NF" w:cs="CaskaydiaCove NF"/>
@@ -7341,7 +7430,7 @@
               </w:rPr>
               <w:t xml:space="preserve"> </w:t>
             </w:r>
-            <w:bookmarkEnd w:id="5"/>
+            <w:bookmarkEnd w:id="8"/>
             <w:r>
               <w:rPr>
                 <w:rFonts w:ascii="CaskaydiaCove NF" w:hAnsi="CaskaydiaCove NF" w:cs="CaskaydiaCove NF"/>
@@ -7370,7 +7459,7 @@
                 <w:sz w:val="18"/>
                 <w:szCs w:val="18"/>
               </w:rPr>
-              <w:t xml:space="preserve">Ctrl+F2 / </w:t>
+              <w:t>Ctrl+F2/</w:t>
             </w:r>
             <w:proofErr w:type="spellStart"/>
             <w:r>
@@ -7424,7 +7513,16 @@
                 <w:sz w:val="18"/>
                 <w:szCs w:val="18"/>
               </w:rPr>
-              <w:t>F11 /  H</w:t>
+              <w:t xml:space="preserve">F11 / </w:t>
+            </w:r>
+            <w:r>
+              <w:rPr>
+                <w:rFonts w:ascii="CaskaydiaCove NF" w:hAnsi="CaskaydiaCove NF" w:cs="CaskaydiaCove NF"/>
+                <w:strike/>
+                <w:sz w:val="18"/>
+                <w:szCs w:val="18"/>
+              </w:rPr>
+              <w:t> H</w:t>
             </w:r>
           </w:p>
         </w:tc>
@@ -7451,6 +7549,7 @@
             <w:proofErr w:type="spellStart"/>
             <w:r>
               <w:rPr>
+                <w:strike/>
                 <w:sz w:val="18"/>
                 <w:szCs w:val="18"/>
               </w:rPr>
@@ -8608,6 +8707,7 @@
               </w:rPr>
               <w:t xml:space="preserve"> </w:t>
             </w:r>
+            <w:bookmarkStart w:id="9" w:name="_Hlk161949921"/>
             <w:r>
               <w:rPr>
                 <w:rFonts w:ascii="CaskaydiaCove NF" w:hAnsi="CaskaydiaCove NF" w:cs="CaskaydiaCove NF"/>
@@ -8616,6 +8716,7 @@
               </w:rPr>
               <w:t>󰘶</w:t>
             </w:r>
+            <w:bookmarkEnd w:id="9"/>
             <w:r>
               <w:rPr>
                 <w:rFonts w:ascii="CaskaydiaCove NF" w:hAnsi="CaskaydiaCove NF" w:cs="CaskaydiaCove NF"/>
@@ -8907,7 +9008,7 @@
               </w:rPr>
               <w:t xml:space="preserve">󰘶 </w:t>
             </w:r>
-            <w:bookmarkStart w:id="6" w:name="_Hlk161438108"/>
+            <w:bookmarkStart w:id="10" w:name="_Hlk161438108"/>
             <w:r>
               <w:rPr>
                 <w:rFonts w:ascii="CaskaydiaCove NF" w:hAnsi="CaskaydiaCove NF" w:cs="CaskaydiaCove NF"/>
@@ -8916,7 +9017,7 @@
               </w:rPr>
               <w:t>󰘳</w:t>
             </w:r>
-            <w:bookmarkEnd w:id="6"/>
+            <w:bookmarkEnd w:id="10"/>
             <w:r>
               <w:rPr>
                 <w:rFonts w:ascii="CaskaydiaCove NF" w:hAnsi="CaskaydiaCove NF" w:cs="CaskaydiaCove NF"/>
@@ -9153,7 +9254,7 @@
                 <w:szCs w:val="18"/>
               </w:rPr>
             </w:pPr>
-            <w:bookmarkStart w:id="7" w:name="_Hlk161438149"/>
+            <w:bookmarkStart w:id="11" w:name="_Hlk161438149"/>
             <w:r>
               <w:rPr>
                 <w:sz w:val="18"/>
@@ -9276,7 +9377,7 @@
                 <w:szCs w:val="18"/>
               </w:rPr>
             </w:pPr>
-            <w:bookmarkStart w:id="8" w:name="_Hlk161438189"/>
+            <w:bookmarkStart w:id="12" w:name="_Hlk161438189"/>
             <w:r>
               <w:rPr>
                 <w:rFonts w:ascii="CaskaydiaCove NF" w:hAnsi="CaskaydiaCove NF" w:cs="CaskaydiaCove NF"/>
@@ -9309,7 +9410,7 @@
               </w:rPr>
               <w:t xml:space="preserve"> </w:t>
             </w:r>
-            <w:bookmarkEnd w:id="8"/>
+            <w:bookmarkEnd w:id="12"/>
             <w:proofErr w:type="spellStart"/>
             <w:r>
               <w:rPr>
@@ -9347,7 +9448,7 @@
         </w:tc>
       </w:tr>
     </w:tbl>
-    <w:bookmarkEnd w:id="7"/>
+    <w:bookmarkEnd w:id="11"/>
     <w:p>
       <w:pPr>
         <w:pStyle w:val="berschrift2"/>
@@ -9398,8 +9499,8 @@
                 <w:lang w:val="en-US"/>
               </w:rPr>
             </w:pPr>
-            <w:bookmarkStart w:id="9" w:name="_Hlk159590958"/>
-            <w:bookmarkStart w:id="10" w:name="_Hlk159590730"/>
+            <w:bookmarkStart w:id="13" w:name="_Hlk159590958"/>
+            <w:bookmarkStart w:id="14" w:name="_Hlk159590730"/>
             <w:r>
               <w:rPr>
                 <w:b/>
@@ -9542,8 +9643,8 @@
           </w:p>
         </w:tc>
       </w:tr>
-      <w:bookmarkEnd w:id="9"/>
-      <w:bookmarkEnd w:id="10"/>
+      <w:bookmarkEnd w:id="13"/>
+      <w:bookmarkEnd w:id="14"/>
       <w:tr>
         <w:tc>
           <w:tcPr>
@@ -10717,7 +10818,7 @@
                 <w:lang w:val="en-US"/>
               </w:rPr>
             </w:pPr>
-            <w:bookmarkStart w:id="11" w:name="_Hlk159590943"/>
+            <w:bookmarkStart w:id="15" w:name="_Hlk159590943"/>
             <w:r>
               <w:rPr>
                 <w:b/>
@@ -10782,7 +10883,7 @@
           </w:p>
         </w:tc>
       </w:tr>
-      <w:bookmarkEnd w:id="11"/>
+      <w:bookmarkEnd w:id="15"/>
       <w:tr>
         <w:tc>
           <w:tcPr>
@@ -13250,7 +13351,7 @@
                 <w:lang w:val="en-US"/>
               </w:rPr>
             </w:pPr>
-            <w:bookmarkStart w:id="12" w:name="_Hlk159591016"/>
+            <w:bookmarkStart w:id="16" w:name="_Hlk159591016"/>
             <w:r>
               <w:rPr>
                 <w:b/>
@@ -13393,7 +13494,7 @@
           </w:p>
         </w:tc>
       </w:tr>
-      <w:bookmarkEnd w:id="12"/>
+      <w:bookmarkEnd w:id="16"/>
       <w:tr>
         <w:tc>
           <w:tcPr>
@@ -17392,7 +17493,7 @@
               </w:rPr>
               <w:t xml:space="preserve"> </w:t>
             </w:r>
-            <w:bookmarkStart w:id="13" w:name="_Hlk160573256"/>
+            <w:bookmarkStart w:id="17" w:name="_Hlk160573256"/>
             <w:r>
               <w:rPr>
                 <w:rFonts w:ascii="CaskaydiaCove NF" w:hAnsi="CaskaydiaCove NF" w:cs="CaskaydiaCove NF"/>
@@ -17401,7 +17502,7 @@
               </w:rPr>
               <w:t>◀︎/▶</w:t>
             </w:r>
-            <w:bookmarkEnd w:id="13"/>
+            <w:bookmarkEnd w:id="17"/>
           </w:p>
         </w:tc>
         <w:tc>
@@ -17510,7 +17611,7 @@
               </w:rPr>
               <w:t xml:space="preserve"> </w:t>
             </w:r>
-            <w:bookmarkStart w:id="14" w:name="_Hlk160573062"/>
+            <w:bookmarkStart w:id="18" w:name="_Hlk160573062"/>
             <w:r>
               <w:rPr>
                 <w:rFonts w:ascii="CaskaydiaCove NF" w:hAnsi="CaskaydiaCove NF" w:cs="CaskaydiaCove NF"/>
@@ -17519,7 +17620,7 @@
               </w:rPr>
               <w:t>▲/▼</w:t>
             </w:r>
-            <w:bookmarkEnd w:id="14"/>
+            <w:bookmarkEnd w:id="18"/>
           </w:p>
         </w:tc>
         <w:tc>
@@ -18666,7 +18767,7 @@
               </w:rPr>
               <w:t xml:space="preserve"> </w:t>
             </w:r>
-            <w:bookmarkStart w:id="15" w:name="_Hlk160573474"/>
+            <w:bookmarkStart w:id="19" w:name="_Hlk160573474"/>
             <w:r>
               <w:rPr>
                 <w:rFonts w:ascii="CaskaydiaCove NF" w:hAnsi="CaskaydiaCove NF" w:cs="CaskaydiaCove NF"/>
@@ -18699,7 +18800,7 @@
               </w:rPr>
               <w:t xml:space="preserve"> </w:t>
             </w:r>
-            <w:bookmarkEnd w:id="15"/>
+            <w:bookmarkEnd w:id="19"/>
             <w:r>
               <w:rPr>
                 <w:rFonts w:ascii="CaskaydiaCove NF" w:hAnsi="CaskaydiaCove NF" w:cs="CaskaydiaCove NF"/>
@@ -19356,7 +19457,7 @@
                 <w:lang w:val="en-US"/>
               </w:rPr>
             </w:pPr>
-            <w:bookmarkStart w:id="16" w:name="_Hlk160573055"/>
+            <w:bookmarkStart w:id="20" w:name="_Hlk160573055"/>
             <w:r>
               <w:rPr>
                 <w:rFonts w:ascii="CaskaydiaCove NF" w:hAnsi="CaskaydiaCove NF" w:cs="CaskaydiaCove NF"/>
@@ -19373,7 +19474,7 @@
               </w:rPr>
               <w:t xml:space="preserve"> </w:t>
             </w:r>
-            <w:bookmarkEnd w:id="16"/>
+            <w:bookmarkEnd w:id="20"/>
             <w:r>
               <w:rPr>
                 <w:rFonts w:ascii="CaskaydiaCove NF" w:hAnsi="CaskaydiaCove NF" w:cs="CaskaydiaCove NF"/>
@@ -19440,7 +19541,7 @@
                 <w:lang w:val="en-US"/>
               </w:rPr>
             </w:pPr>
-            <w:bookmarkStart w:id="17" w:name="_Hlk160572869"/>
+            <w:bookmarkStart w:id="21" w:name="_Hlk160572869"/>
             <w:r>
               <w:rPr>
                 <w:rFonts w:ascii="CaskaydiaCove NF" w:hAnsi="CaskaydiaCove NF" w:cs="CaskaydiaCove NF"/>
@@ -19449,7 +19550,7 @@
               </w:rPr>
               <w:t>󰘶</w:t>
             </w:r>
-            <w:bookmarkEnd w:id="17"/>
+            <w:bookmarkEnd w:id="21"/>
             <w:r>
               <w:rPr>
                 <w:rFonts w:ascii="CaskaydiaCove NF" w:hAnsi="CaskaydiaCove NF" w:cs="CaskaydiaCove NF"/>
@@ -19929,7 +20030,7 @@
                 <w:lang w:val="en-US"/>
               </w:rPr>
             </w:pPr>
-            <w:bookmarkStart w:id="18" w:name="_Hlk160574947"/>
+            <w:bookmarkStart w:id="22" w:name="_Hlk160574947"/>
             <w:r>
               <w:rPr>
                 <w:rFonts w:ascii="CaskaydiaCove NF" w:hAnsi="CaskaydiaCove NF" w:cs="CaskaydiaCove NF"/>
@@ -19938,8 +20039,8 @@
               </w:rPr>
               <w:t>󰘴</w:t>
             </w:r>
-            <w:bookmarkStart w:id="19" w:name="_Hlk160573127"/>
-            <w:bookmarkEnd w:id="18"/>
+            <w:bookmarkStart w:id="23" w:name="_Hlk160573127"/>
+            <w:bookmarkEnd w:id="22"/>
             <w:r>
               <w:rPr>
                 <w:rFonts w:ascii="CaskaydiaCove NF" w:hAnsi="CaskaydiaCove NF" w:cs="CaskaydiaCove NF"/>
@@ -19948,7 +20049,7 @@
               </w:rPr>
               <w:t>(</w:t>
             </w:r>
-            <w:bookmarkStart w:id="20" w:name="_Hlk160573694"/>
+            <w:bookmarkStart w:id="24" w:name="_Hlk160573694"/>
             <w:r>
               <w:rPr>
                 <w:rFonts w:ascii="CaskaydiaCove NF" w:hAnsi="CaskaydiaCove NF" w:cs="CaskaydiaCove NF"/>
@@ -19957,7 +20058,7 @@
               </w:rPr>
               <w:t>󰘶</w:t>
             </w:r>
-            <w:bookmarkEnd w:id="20"/>
+            <w:bookmarkEnd w:id="24"/>
             <w:r>
               <w:rPr>
                 <w:rFonts w:ascii="CaskaydiaCove NF" w:hAnsi="CaskaydiaCove NF" w:cs="CaskaydiaCove NF"/>
@@ -19966,7 +20067,7 @@
               </w:rPr>
               <w:t>)</w:t>
             </w:r>
-            <w:bookmarkStart w:id="21" w:name="_Hlk160573114"/>
+            <w:bookmarkStart w:id="25" w:name="_Hlk160573114"/>
             <w:r>
               <w:rPr>
                 <w:rFonts w:ascii="CaskaydiaCove NF" w:hAnsi="CaskaydiaCove NF" w:cs="CaskaydiaCove NF"/>
@@ -19985,8 +20086,8 @@
               </w:rPr>
               <w:t xml:space="preserve"> </w:t>
             </w:r>
-            <w:bookmarkEnd w:id="19"/>
-            <w:bookmarkEnd w:id="21"/>
+            <w:bookmarkEnd w:id="23"/>
+            <w:bookmarkEnd w:id="25"/>
           </w:p>
         </w:tc>
         <w:tc>
@@ -20201,7 +20302,7 @@
                 <w:szCs w:val="18"/>
               </w:rPr>
             </w:pPr>
-            <w:bookmarkStart w:id="22" w:name="_Hlk161489046"/>
+            <w:bookmarkStart w:id="26" w:name="_Hlk161489046"/>
             <w:r>
               <w:rPr>
                 <w:sz w:val="18"/>
@@ -20227,8 +20328,8 @@
                 <w:szCs w:val="18"/>
               </w:rPr>
             </w:pPr>
-            <w:bookmarkStart w:id="23" w:name="_Hlk160574629"/>
-            <w:bookmarkStart w:id="24" w:name="_Hlk160575119"/>
+            <w:bookmarkStart w:id="27" w:name="_Hlk160574629"/>
+            <w:bookmarkStart w:id="28" w:name="_Hlk160575119"/>
             <w:r>
               <w:rPr>
                 <w:rFonts w:ascii="CaskaydiaCove NF" w:hAnsi="CaskaydiaCove NF" w:cs="CaskaydiaCove NF"/>
@@ -20237,7 +20338,7 @@
               </w:rPr>
               <w:t>󰘶</w:t>
             </w:r>
-            <w:bookmarkEnd w:id="23"/>
+            <w:bookmarkEnd w:id="27"/>
             <w:r>
               <w:rPr>
                 <w:rFonts w:ascii="CaskaydiaCove NF" w:hAnsi="CaskaydiaCove NF" w:cs="CaskaydiaCove NF"/>
@@ -20246,7 +20347,7 @@
               </w:rPr>
               <w:t xml:space="preserve"> </w:t>
             </w:r>
-            <w:bookmarkEnd w:id="24"/>
+            <w:bookmarkEnd w:id="28"/>
             <w:r>
               <w:rPr>
                 <w:rFonts w:ascii="CaskaydiaCove NF" w:hAnsi="CaskaydiaCove NF" w:cs="CaskaydiaCove NF"/>
@@ -20423,7 +20524,7 @@
               </w:rPr>
               <w:t>+</w:t>
             </w:r>
-            <w:bookmarkStart w:id="25" w:name="_Hlk160575360"/>
+            <w:bookmarkStart w:id="29" w:name="_Hlk160575360"/>
             <w:r>
               <w:rPr>
                 <w:sz w:val="18"/>
@@ -20441,11 +20542,11 @@
               </w:rPr>
               <w:t>/]</w:t>
             </w:r>
-            <w:bookmarkEnd w:id="25"/>
+            <w:bookmarkEnd w:id="29"/>
           </w:p>
         </w:tc>
       </w:tr>
-      <w:bookmarkEnd w:id="22"/>
+      <w:bookmarkEnd w:id="26"/>
       <w:tr>
         <w:tc>
           <w:tcPr>
@@ -20503,23 +20604,7 @@
                 <w:sz w:val="18"/>
                 <w:szCs w:val="18"/>
               </w:rPr>
-              <w:t xml:space="preserve"> </w:t>
-            </w:r>
-            <w:r>
-              <w:rPr>
-                <w:rFonts w:ascii="CaskaydiaCove NF" w:hAnsi="CaskaydiaCove NF" w:cs="CaskaydiaCove NF"/>
-                <w:sz w:val="18"/>
-                <w:szCs w:val="18"/>
-              </w:rPr>
-              <w:t>󰘶</w:t>
-            </w:r>
-            <w:r>
-              <w:rPr>
-                <w:rFonts w:ascii="CaskaydiaCove NF" w:hAnsi="CaskaydiaCove NF" w:cs="CaskaydiaCove NF"/>
-                <w:sz w:val="18"/>
-                <w:szCs w:val="18"/>
-              </w:rPr>
-              <w:t xml:space="preserve"> </w:t>
+              <w:t xml:space="preserve"> 󰘶 </w:t>
             </w:r>
             <w:proofErr w:type="spellStart"/>
             <w:r>
@@ -20616,7 +20701,7 @@
                 <w:lang w:val="en-US"/>
               </w:rPr>
             </w:pPr>
-            <w:bookmarkStart w:id="26" w:name="_Hlk160574254"/>
+            <w:bookmarkStart w:id="30" w:name="_Hlk160574254"/>
             <w:r>
               <w:rPr>
                 <w:rFonts w:ascii="CaskaydiaCove NF" w:hAnsi="CaskaydiaCove NF" w:cs="CaskaydiaCove NF"/>
@@ -20633,7 +20718,7 @@
               </w:rPr>
               <w:t xml:space="preserve"> </w:t>
             </w:r>
-            <w:bookmarkStart w:id="27" w:name="_Hlk160574141"/>
+            <w:bookmarkStart w:id="31" w:name="_Hlk160574141"/>
             <w:r>
               <w:rPr>
                 <w:rFonts w:ascii="CaskaydiaCove NF" w:hAnsi="CaskaydiaCove NF" w:cs="CaskaydiaCove NF"/>
@@ -20642,7 +20727,7 @@
               </w:rPr>
               <w:t>󰘳</w:t>
             </w:r>
-            <w:bookmarkEnd w:id="26"/>
+            <w:bookmarkEnd w:id="30"/>
             <w:r>
               <w:rPr>
                 <w:rFonts w:ascii="CaskaydiaCove NF" w:hAnsi="CaskaydiaCove NF" w:cs="CaskaydiaCove NF"/>
@@ -20651,7 +20736,7 @@
               </w:rPr>
               <w:t xml:space="preserve"> </w:t>
             </w:r>
-            <w:bookmarkEnd w:id="27"/>
+            <w:bookmarkEnd w:id="31"/>
             <w:proofErr w:type="spellStart"/>
             <w:r>
               <w:rPr>
@@ -20849,7 +20934,7 @@
               </w:rPr>
               <w:t xml:space="preserve"> </w:t>
             </w:r>
-            <w:bookmarkStart w:id="28" w:name="_Hlk161488926"/>
+            <w:bookmarkStart w:id="32" w:name="_Hlk161488926"/>
             <w:proofErr w:type="spellStart"/>
             <w:r>
               <w:rPr>
@@ -20859,7 +20944,7 @@
               </w:rPr>
               <w:t>Pg</w:t>
             </w:r>
-            <w:bookmarkStart w:id="29" w:name="_Hlk160574303"/>
+            <w:bookmarkStart w:id="33" w:name="_Hlk160574303"/>
             <w:proofErr w:type="spellEnd"/>
             <w:r>
               <w:rPr>
@@ -20869,8 +20954,8 @@
               </w:rPr>
               <w:t>▲/▼</w:t>
             </w:r>
-            <w:bookmarkEnd w:id="28"/>
-            <w:bookmarkEnd w:id="29"/>
+            <w:bookmarkEnd w:id="32"/>
+            <w:bookmarkEnd w:id="33"/>
           </w:p>
         </w:tc>
         <w:tc>
@@ -20929,7 +21014,7 @@
                 <w:lang w:val="en-US"/>
               </w:rPr>
             </w:pPr>
-            <w:bookmarkStart w:id="30" w:name="_Hlk160573502"/>
+            <w:bookmarkStart w:id="34" w:name="_Hlk160573502"/>
             <w:r>
               <w:rPr>
                 <w:sz w:val="18"/>
@@ -20981,8 +21066,8 @@
                 <w:lang w:val="en-US"/>
               </w:rPr>
             </w:pPr>
-            <w:bookmarkStart w:id="31" w:name="_Hlk160573108"/>
-            <w:bookmarkStart w:id="32" w:name="_Hlk160573417"/>
+            <w:bookmarkStart w:id="35" w:name="_Hlk160573108"/>
+            <w:bookmarkStart w:id="36" w:name="_Hlk160573417"/>
             <w:r>
               <w:rPr>
                 <w:rFonts w:ascii="CaskaydiaCove NF" w:hAnsi="CaskaydiaCove NF" w:cs="CaskaydiaCove NF"/>
@@ -20991,7 +21076,7 @@
               </w:rPr>
               <w:t>󰘳</w:t>
             </w:r>
-            <w:bookmarkEnd w:id="31"/>
+            <w:bookmarkEnd w:id="35"/>
             <w:r>
               <w:rPr>
                 <w:rFonts w:ascii="CaskaydiaCove NF" w:hAnsi="CaskaydiaCove NF" w:cs="CaskaydiaCove NF"/>
@@ -21000,8 +21085,8 @@
               </w:rPr>
               <w:t xml:space="preserve"> </w:t>
             </w:r>
-            <w:bookmarkStart w:id="33" w:name="_Hlk160573428"/>
-            <w:bookmarkEnd w:id="32"/>
+            <w:bookmarkStart w:id="37" w:name="_Hlk160573428"/>
+            <w:bookmarkEnd w:id="36"/>
             <w:r>
               <w:rPr>
                 <w:rFonts w:ascii="CaskaydiaCove NF" w:hAnsi="CaskaydiaCove NF" w:cs="CaskaydiaCove NF"/>
@@ -21010,7 +21095,7 @@
               </w:rPr>
               <w:t>▲/▼</w:t>
             </w:r>
-            <w:bookmarkEnd w:id="33"/>
+            <w:bookmarkEnd w:id="37"/>
           </w:p>
         </w:tc>
         <w:tc>
@@ -21173,7 +21258,7 @@
                 <w:lang w:val="en-US"/>
               </w:rPr>
             </w:pPr>
-            <w:bookmarkStart w:id="34" w:name="_Hlk160574175"/>
+            <w:bookmarkStart w:id="38" w:name="_Hlk160574175"/>
             <w:r>
               <w:rPr>
                 <w:sz w:val="18"/>
@@ -21288,8 +21373,8 @@
                 <w:szCs w:val="18"/>
               </w:rPr>
             </w:pPr>
-            <w:bookmarkStart w:id="35" w:name="_Hlk160574577"/>
-            <w:bookmarkStart w:id="36" w:name="_Hlk160575355"/>
+            <w:bookmarkStart w:id="39" w:name="_Hlk160574577"/>
+            <w:bookmarkStart w:id="40" w:name="_Hlk160575355"/>
             <w:r>
               <w:rPr>
                 <w:rFonts w:ascii="CaskaydiaCove NF" w:hAnsi="CaskaydiaCove NF" w:cs="CaskaydiaCove NF"/>
@@ -21298,7 +21383,7 @@
               </w:rPr>
               <w:t>󰘶</w:t>
             </w:r>
-            <w:bookmarkEnd w:id="35"/>
+            <w:bookmarkEnd w:id="39"/>
             <w:r>
               <w:rPr>
                 <w:rFonts w:ascii="CaskaydiaCove NF" w:hAnsi="CaskaydiaCove NF" w:cs="CaskaydiaCove NF"/>
@@ -21323,7 +21408,7 @@
               </w:rPr>
               <w:t xml:space="preserve"> </w:t>
             </w:r>
-            <w:bookmarkEnd w:id="36"/>
+            <w:bookmarkEnd w:id="40"/>
             <w:r>
               <w:rPr>
                 <w:rFonts w:ascii="CaskaydiaCove NF" w:hAnsi="CaskaydiaCove NF" w:cs="CaskaydiaCove NF"/>
@@ -21382,8 +21467,8 @@
                 <w:lang w:val="en-US"/>
               </w:rPr>
             </w:pPr>
-            <w:bookmarkStart w:id="37" w:name="_Hlk160574289"/>
-            <w:bookmarkEnd w:id="34"/>
+            <w:bookmarkStart w:id="41" w:name="_Hlk160574289"/>
+            <w:bookmarkEnd w:id="38"/>
             <w:r>
               <w:rPr>
                 <w:sz w:val="18"/>
@@ -21410,7 +21495,7 @@
                 <w:szCs w:val="18"/>
               </w:rPr>
             </w:pPr>
-            <w:bookmarkStart w:id="38" w:name="_Hlk160574411"/>
+            <w:bookmarkStart w:id="42" w:name="_Hlk160574411"/>
             <w:r>
               <w:rPr>
                 <w:rFonts w:ascii="CaskaydiaCove NF" w:hAnsi="CaskaydiaCove NF" w:cs="CaskaydiaCove NF"/>
@@ -21427,7 +21512,7 @@
               </w:rPr>
               <w:t xml:space="preserve"> </w:t>
             </w:r>
-            <w:bookmarkStart w:id="39" w:name="_Hlk160574518"/>
+            <w:bookmarkStart w:id="43" w:name="_Hlk160574518"/>
             <w:r>
               <w:rPr>
                 <w:rFonts w:ascii="CaskaydiaCove NF" w:hAnsi="CaskaydiaCove NF" w:cs="CaskaydiaCove NF"/>
@@ -21444,8 +21529,8 @@
               </w:rPr>
               <w:t xml:space="preserve"> </w:t>
             </w:r>
-            <w:bookmarkEnd w:id="38"/>
-            <w:bookmarkEnd w:id="39"/>
+            <w:bookmarkEnd w:id="42"/>
+            <w:bookmarkEnd w:id="43"/>
             <w:r>
               <w:rPr>
                 <w:rFonts w:ascii="CaskaydiaCove NF" w:hAnsi="CaskaydiaCove NF" w:cs="CaskaydiaCove NF"/>
@@ -21614,7 +21699,7 @@
           </w:p>
         </w:tc>
       </w:tr>
-      <w:bookmarkEnd w:id="37"/>
+      <w:bookmarkEnd w:id="41"/>
       <w:tr>
         <w:tc>
           <w:tcPr>
@@ -21659,7 +21744,7 @@
                 <w:szCs w:val="18"/>
               </w:rPr>
             </w:pPr>
-            <w:bookmarkStart w:id="40" w:name="_Hlk160574951"/>
+            <w:bookmarkStart w:id="44" w:name="_Hlk160574951"/>
             <w:r>
               <w:rPr>
                 <w:rFonts w:ascii="CaskaydiaCove NF" w:hAnsi="CaskaydiaCove NF" w:cs="CaskaydiaCove NF"/>
@@ -21676,7 +21761,7 @@
               </w:rPr>
               <w:t xml:space="preserve"> </w:t>
             </w:r>
-            <w:bookmarkEnd w:id="40"/>
+            <w:bookmarkEnd w:id="44"/>
             <w:r>
               <w:rPr>
                 <w:rFonts w:ascii="CaskaydiaCove NF" w:hAnsi="CaskaydiaCove NF" w:cs="CaskaydiaCove NF"/>
@@ -21757,7 +21842,7 @@
                 <w:szCs w:val="18"/>
               </w:rPr>
             </w:pPr>
-            <w:bookmarkStart w:id="41" w:name="_Hlk161399902"/>
+            <w:bookmarkStart w:id="45" w:name="_Hlk161399902"/>
             <w:r>
               <w:rPr>
                 <w:rFonts w:ascii="CaskaydiaCove NF" w:hAnsi="CaskaydiaCove NF" w:cs="CaskaydiaCove NF"/>
@@ -21774,7 +21859,7 @@
               </w:rPr>
               <w:t xml:space="preserve"> 󰘳</w:t>
             </w:r>
-            <w:bookmarkEnd w:id="41"/>
+            <w:bookmarkEnd w:id="45"/>
             <w:r>
               <w:rPr>
                 <w:rFonts w:ascii="CaskaydiaCove NF" w:hAnsi="CaskaydiaCove NF" w:cs="CaskaydiaCove NF"/>
@@ -22077,7 +22162,7 @@
                 <w:lang w:val="en-US"/>
               </w:rPr>
             </w:pPr>
-            <w:bookmarkStart w:id="42" w:name="_Hlk160575087"/>
+            <w:bookmarkStart w:id="46" w:name="_Hlk160575087"/>
             <w:r>
               <w:rPr>
                 <w:sz w:val="18"/>
@@ -22086,7 +22171,7 @@
               </w:rPr>
               <w:t>Move Pane</w:t>
             </w:r>
-            <w:bookmarkEnd w:id="42"/>
+            <w:bookmarkEnd w:id="46"/>
           </w:p>
         </w:tc>
         <w:tc>
@@ -22299,7 +22384,7 @@
                 <w:szCs w:val="18"/>
               </w:rPr>
             </w:pPr>
-            <w:bookmarkStart w:id="43" w:name="_Hlk160575113"/>
+            <w:bookmarkStart w:id="47" w:name="_Hlk160575113"/>
             <w:r>
               <w:rPr>
                 <w:rFonts w:ascii="CaskaydiaCove NF" w:hAnsi="CaskaydiaCove NF" w:cs="CaskaydiaCove NF"/>
@@ -22332,7 +22417,7 @@
               </w:rPr>
               <w:t xml:space="preserve"> </w:t>
             </w:r>
-            <w:bookmarkEnd w:id="43"/>
+            <w:bookmarkEnd w:id="47"/>
             <w:r>
               <w:rPr>
                 <w:rFonts w:ascii="CaskaydiaCove NF" w:hAnsi="CaskaydiaCove NF" w:cs="CaskaydiaCove NF"/>
@@ -22537,7 +22622,7 @@
               </w:rPr>
               <w:t xml:space="preserve"> </w:t>
             </w:r>
-            <w:bookmarkStart w:id="44" w:name="_Hlk160575898"/>
+            <w:bookmarkStart w:id="48" w:name="_Hlk160575898"/>
             <w:r>
               <w:rPr>
                 <w:rFonts w:ascii="CaskaydiaCove NF" w:hAnsi="CaskaydiaCove NF" w:cs="CaskaydiaCove NF"/>
@@ -22554,7 +22639,7 @@
               </w:rPr>
               <w:t xml:space="preserve"> </w:t>
             </w:r>
-            <w:bookmarkEnd w:id="44"/>
+            <w:bookmarkEnd w:id="48"/>
             <w:r>
               <w:rPr>
                 <w:rFonts w:ascii="CaskaydiaCove NF" w:hAnsi="CaskaydiaCove NF" w:cs="CaskaydiaCove NF"/>
@@ -22831,7 +22916,7 @@
           </w:p>
         </w:tc>
       </w:tr>
-      <w:bookmarkEnd w:id="30"/>
+      <w:bookmarkEnd w:id="34"/>
     </w:tbl>
     <w:p>
       <w:pPr>

</xml_diff>

<commit_message>
docs: fix macOS Shortcuts
</commit_message>
<xml_diff>
--- a/Settings/Shortcuts-macOS.docx
+++ b/Settings/Shortcuts-macOS.docx
@@ -5189,7 +5189,6 @@
               <w:t>Opt</w:t>
             </w:r>
             <w:proofErr w:type="spellEnd"/>
-            <w:proofErr w:type="gramStart"/>
             <w:r>
               <w:rPr>
                 <w:sz w:val="18"/>
@@ -5205,7 +5204,6 @@
               </w:rPr>
               <w:t>Cmd</w:t>
             </w:r>
-            <w:proofErr w:type="gramEnd"/>
             <w:r>
               <w:rPr>
                 <w:sz w:val="18"/>
@@ -11377,15 +11375,7 @@
                 <w:sz w:val="18"/>
                 <w:szCs w:val="18"/>
               </w:rPr>
-              <w:t>󰘶 󰘳</w:t>
-            </w:r>
-            <w:r>
-              <w:rPr>
-                <w:rFonts w:ascii="CaskaydiaCove NF" w:hAnsi="CaskaydiaCove NF" w:cs="CaskaydiaCove NF"/>
-                <w:sz w:val="18"/>
-                <w:szCs w:val="18"/>
-              </w:rPr>
-              <w:t xml:space="preserve"> L</w:t>
+              <w:t>󰘶 󰘳 L</w:t>
             </w:r>
           </w:p>
         </w:tc>
@@ -12031,16 +12021,7 @@
                 <w:sz w:val="18"/>
                 <w:szCs w:val="18"/>
               </w:rPr>
-              <w:t xml:space="preserve">󰘶 </w:t>
-            </w:r>
-            <w:proofErr w:type="gramStart"/>
-            <w:r>
-              <w:rPr>
-                <w:rFonts w:ascii="CaskaydiaCove NF" w:hAnsi="CaskaydiaCove NF" w:cs="CaskaydiaCove NF"/>
-                <w:sz w:val="18"/>
-                <w:szCs w:val="18"/>
-              </w:rPr>
-              <w:t xml:space="preserve">󰘳 </w:t>
+              <w:t xml:space="preserve">󰘶 󰘳 </w:t>
             </w:r>
             <w:r>
               <w:rPr>
@@ -12050,7 +12031,6 @@
               </w:rPr>
               <w:t>.</w:t>
             </w:r>
-            <w:proofErr w:type="gramEnd"/>
           </w:p>
         </w:tc>
         <w:tc>
@@ -12486,21 +12466,12 @@
               <w:t>Cmd</w:t>
             </w:r>
             <w:proofErr w:type="spellEnd"/>
-            <w:proofErr w:type="gramStart"/>
-            <w:r>
-              <w:rPr>
-                <w:sz w:val="18"/>
-                <w:szCs w:val="18"/>
-              </w:rPr>
-              <w:t>+[</w:t>
-            </w:r>
-            <w:proofErr w:type="gramEnd"/>
-            <w:r>
-              <w:rPr>
-                <w:sz w:val="18"/>
-                <w:szCs w:val="18"/>
-              </w:rPr>
-              <w:t>/]</w:t>
+            <w:r>
+              <w:rPr>
+                <w:sz w:val="18"/>
+                <w:szCs w:val="18"/>
+              </w:rPr>
+              <w:t>+[/]</w:t>
             </w:r>
           </w:p>
         </w:tc>
@@ -14156,7 +14127,6 @@
               </w:rPr>
               <w:t>Shift</w:t>
             </w:r>
-            <w:proofErr w:type="gramStart"/>
             <w:r>
               <w:rPr>
                 <w:sz w:val="18"/>
@@ -14172,7 +14142,6 @@
               </w:rPr>
               <w:t>Cmd</w:t>
             </w:r>
-            <w:proofErr w:type="gramEnd"/>
             <w:r>
               <w:rPr>
                 <w:sz w:val="18"/>
@@ -16040,7 +16009,31 @@
                 <w:sz w:val="18"/>
                 <w:szCs w:val="18"/>
               </w:rPr>
-              <w:t>Home/End</w:t>
+              <w:t>Home/</w:t>
+            </w:r>
+            <w:r>
+              <w:rPr>
+                <w:rFonts w:ascii="CaskaydiaCove NF" w:hAnsi="CaskaydiaCove NF" w:cs="CaskaydiaCove NF"/>
+                <w:sz w:val="18"/>
+                <w:szCs w:val="18"/>
+              </w:rPr>
+              <w:t>󰘳</w:t>
+            </w:r>
+            <w:r>
+              <w:rPr>
+                <w:rFonts w:ascii="CaskaydiaCove NF" w:hAnsi="CaskaydiaCove NF" w:cs="CaskaydiaCove NF"/>
+                <w:sz w:val="18"/>
+                <w:szCs w:val="18"/>
+              </w:rPr>
+              <w:t xml:space="preserve"> </w:t>
+            </w:r>
+            <w:r>
+              <w:rPr>
+                <w:rFonts w:ascii="CaskaydiaCove NF" w:hAnsi="CaskaydiaCove NF" w:cs="CaskaydiaCove NF"/>
+                <w:sz w:val="18"/>
+                <w:szCs w:val="18"/>
+              </w:rPr>
+              <w:t>End</w:t>
             </w:r>
           </w:p>
         </w:tc>
@@ -16073,8 +16066,24 @@
                 <w:sz w:val="18"/>
                 <w:szCs w:val="18"/>
               </w:rPr>
-              <w:t>/End</w:t>
-            </w:r>
+              <w:t>/</w:t>
+            </w:r>
+            <w:proofErr w:type="spellStart"/>
+            <w:r>
+              <w:rPr>
+                <w:sz w:val="18"/>
+                <w:szCs w:val="18"/>
+              </w:rPr>
+              <w:t>Cmd+</w:t>
+            </w:r>
+            <w:r>
+              <w:rPr>
+                <w:sz w:val="18"/>
+                <w:szCs w:val="18"/>
+              </w:rPr>
+              <w:t>End</w:t>
+            </w:r>
+            <w:proofErr w:type="spellEnd"/>
           </w:p>
         </w:tc>
       </w:tr>

</xml_diff>

<commit_message>
docs: add Office shortcut
</commit_message>
<xml_diff>
--- a/Settings/Shortcuts-macOS.docx
+++ b/Settings/Shortcuts-macOS.docx
@@ -16017,15 +16017,7 @@
                 <w:sz w:val="18"/>
                 <w:szCs w:val="18"/>
               </w:rPr>
-              <w:t>󰘳</w:t>
-            </w:r>
-            <w:r>
-              <w:rPr>
-                <w:rFonts w:ascii="CaskaydiaCove NF" w:hAnsi="CaskaydiaCove NF" w:cs="CaskaydiaCove NF"/>
-                <w:sz w:val="18"/>
-                <w:szCs w:val="18"/>
-              </w:rPr>
-              <w:t xml:space="preserve"> </w:t>
+              <w:t xml:space="preserve">󰘳 </w:t>
             </w:r>
             <w:r>
               <w:rPr>
@@ -21665,6 +21657,7 @@
                 <w:szCs w:val="18"/>
               </w:rPr>
             </w:pPr>
+            <w:bookmarkStart w:id="44" w:name="_Hlk165288091"/>
             <w:r>
               <w:rPr>
                 <w:rFonts w:ascii="CaskaydiaCove NF" w:hAnsi="CaskaydiaCove NF" w:cs="CaskaydiaCove NF"/>
@@ -21673,6 +21666,7 @@
               </w:rPr>
               <w:t>󰘴</w:t>
             </w:r>
+            <w:bookmarkEnd w:id="44"/>
             <w:r>
               <w:rPr>
                 <w:rFonts w:ascii="CaskaydiaCove NF" w:hAnsi="CaskaydiaCove NF" w:cs="CaskaydiaCove NF"/>
@@ -21883,7 +21877,7 @@
                 <w:lang w:val="en-US"/>
               </w:rPr>
             </w:pPr>
-            <w:bookmarkStart w:id="44" w:name="_Hlk160575087"/>
+            <w:bookmarkStart w:id="45" w:name="_Hlk160575087"/>
             <w:r>
               <w:rPr>
                 <w:sz w:val="18"/>
@@ -21892,7 +21886,7 @@
               </w:rPr>
               <w:t>Move Pane</w:t>
             </w:r>
-            <w:bookmarkEnd w:id="44"/>
+            <w:bookmarkEnd w:id="45"/>
           </w:p>
         </w:tc>
         <w:tc>
@@ -22105,7 +22099,7 @@
                 <w:szCs w:val="18"/>
               </w:rPr>
             </w:pPr>
-            <w:bookmarkStart w:id="45" w:name="_Hlk160574951"/>
+            <w:bookmarkStart w:id="46" w:name="_Hlk160574951"/>
             <w:r>
               <w:rPr>
                 <w:rFonts w:ascii="CaskaydiaCove NF" w:hAnsi="CaskaydiaCove NF" w:cs="CaskaydiaCove NF"/>
@@ -22122,7 +22116,7 @@
               </w:rPr>
               <w:t xml:space="preserve"> </w:t>
             </w:r>
-            <w:bookmarkEnd w:id="45"/>
+            <w:bookmarkEnd w:id="46"/>
             <w:r>
               <w:rPr>
                 <w:rFonts w:ascii="CaskaydiaCove NF" w:hAnsi="CaskaydiaCove NF" w:cs="CaskaydiaCove NF"/>
@@ -22203,7 +22197,7 @@
                 <w:szCs w:val="18"/>
               </w:rPr>
             </w:pPr>
-            <w:bookmarkStart w:id="46" w:name="_Hlk161399902"/>
+            <w:bookmarkStart w:id="47" w:name="_Hlk161399902"/>
             <w:r>
               <w:rPr>
                 <w:rFonts w:ascii="CaskaydiaCove NF" w:hAnsi="CaskaydiaCove NF" w:cs="CaskaydiaCove NF"/>
@@ -22220,7 +22214,7 @@
               </w:rPr>
               <w:t xml:space="preserve"> 󰘳</w:t>
             </w:r>
-            <w:bookmarkEnd w:id="46"/>
+            <w:bookmarkEnd w:id="47"/>
             <w:r>
               <w:rPr>
                 <w:rFonts w:ascii="CaskaydiaCove NF" w:hAnsi="CaskaydiaCove NF" w:cs="CaskaydiaCove NF"/>
@@ -22321,7 +22315,7 @@
               </w:rPr>
               <w:t xml:space="preserve"> </w:t>
             </w:r>
-            <w:bookmarkStart w:id="47" w:name="_Hlk160575898"/>
+            <w:bookmarkStart w:id="48" w:name="_Hlk160575898"/>
             <w:r>
               <w:rPr>
                 <w:rFonts w:ascii="CaskaydiaCove NF" w:hAnsi="CaskaydiaCove NF" w:cs="CaskaydiaCove NF"/>
@@ -22338,7 +22332,7 @@
               </w:rPr>
               <w:t xml:space="preserve"> </w:t>
             </w:r>
-            <w:bookmarkEnd w:id="47"/>
+            <w:bookmarkEnd w:id="48"/>
             <w:r>
               <w:rPr>
                 <w:rFonts w:ascii="CaskaydiaCove NF" w:hAnsi="CaskaydiaCove NF" w:cs="CaskaydiaCove NF"/>
@@ -22476,7 +22470,6 @@
         </w:tc>
       </w:tr>
     </w:tbl>
-    <w:bookmarkEnd w:id="36"/>
     <w:p>
       <w:pPr>
         <w:pStyle w:val="berschrift2"/>
@@ -22484,6 +22477,8 @@
           <w:lang w:val="en-US"/>
         </w:rPr>
       </w:pPr>
+      <w:bookmarkStart w:id="49" w:name="_Hlk165288065"/>
+      <w:bookmarkEnd w:id="36"/>
       <w:r>
         <w:rPr>
           <w:lang w:val="en-US"/>
@@ -22737,7 +22732,7 @@
                 <w:lang w:val="en-US"/>
               </w:rPr>
             </w:pPr>
-            <w:bookmarkStart w:id="48" w:name="_Hlk160573055"/>
+            <w:bookmarkStart w:id="50" w:name="_Hlk160573055"/>
             <w:r>
               <w:rPr>
                 <w:rFonts w:ascii="CaskaydiaCove NF" w:hAnsi="CaskaydiaCove NF" w:cs="CaskaydiaCove NF"/>
@@ -22754,7 +22749,7 @@
               </w:rPr>
               <w:t xml:space="preserve"> </w:t>
             </w:r>
-            <w:bookmarkEnd w:id="48"/>
+            <w:bookmarkEnd w:id="50"/>
             <w:r>
               <w:rPr>
                 <w:rFonts w:ascii="CaskaydiaCove NF" w:hAnsi="CaskaydiaCove NF" w:cs="CaskaydiaCove NF"/>
@@ -22821,7 +22816,7 @@
                 <w:lang w:val="en-US"/>
               </w:rPr>
             </w:pPr>
-            <w:bookmarkStart w:id="49" w:name="_Hlk160572869"/>
+            <w:bookmarkStart w:id="51" w:name="_Hlk160572869"/>
             <w:r>
               <w:rPr>
                 <w:rFonts w:ascii="CaskaydiaCove NF" w:hAnsi="CaskaydiaCove NF" w:cs="CaskaydiaCove NF"/>
@@ -22830,7 +22825,7 @@
               </w:rPr>
               <w:t>󰘶</w:t>
             </w:r>
-            <w:bookmarkEnd w:id="49"/>
+            <w:bookmarkEnd w:id="51"/>
             <w:r>
               <w:rPr>
                 <w:rFonts w:ascii="CaskaydiaCove NF" w:hAnsi="CaskaydiaCove NF" w:cs="CaskaydiaCove NF"/>
@@ -22880,6 +22875,7 @@
           </w:p>
         </w:tc>
       </w:tr>
+      <w:bookmarkEnd w:id="49"/>
       <w:tr>
         <w:tc>
           <w:tcPr>
@@ -23029,10 +23025,9 @@
     <w:p>
       <w:pPr>
         <w:rPr>
-          <w:color w:val="0000FF"/>
+          <w:rStyle w:val="Hyperlink"/>
           <w:sz w:val="16"/>
           <w:szCs w:val="16"/>
-          <w:u w:val="single"/>
         </w:rPr>
       </w:pPr>
       <w:hyperlink r:id="rId6" w:anchor="PickTab=Outlook_for_Mac" w:history="1">
@@ -23046,6 +23041,389 @@
         </w:r>
       </w:hyperlink>
     </w:p>
+    <w:p>
+      <w:pPr>
+        <w:pStyle w:val="berschrift2"/>
+        <w:rPr>
+          <w:lang w:val="en-US"/>
+        </w:rPr>
+      </w:pPr>
+      <w:r>
+        <w:rPr>
+          <w:lang w:val="en-US"/>
+        </w:rPr>
+        <w:t>Office</w:t>
+      </w:r>
+    </w:p>
+    <w:tbl>
+      <w:tblPr>
+        <w:tblStyle w:val="Tabellenraster"/>
+        <w:tblW w:w="10768" w:type="dxa"/>
+        <w:tblLook w:val="04A0" w:firstRow="1" w:lastRow="0" w:firstColumn="1" w:lastColumn="0" w:noHBand="0" w:noVBand="1"/>
+      </w:tblPr>
+      <w:tblGrid>
+        <w:gridCol w:w="1838"/>
+        <w:gridCol w:w="1276"/>
+        <w:gridCol w:w="2410"/>
+        <w:gridCol w:w="2126"/>
+        <w:gridCol w:w="992"/>
+        <w:gridCol w:w="2126"/>
+      </w:tblGrid>
+      <w:tr>
+        <w:tc>
+          <w:tcPr>
+            <w:tcW w:w="1838" w:type="dxa"/>
+            <w:tcBorders>
+              <w:top w:val="single" w:sz="4" w:space="0" w:color="auto"/>
+              <w:left w:val="single" w:sz="4" w:space="0" w:color="auto"/>
+              <w:bottom w:val="single" w:sz="4" w:space="0" w:color="auto"/>
+              <w:right w:val="single" w:sz="4" w:space="0" w:color="auto"/>
+            </w:tcBorders>
+            <w:shd w:val="clear" w:color="auto" w:fill="4F81BD" w:themeFill="accent1"/>
+            <w:hideMark/>
+          </w:tcPr>
+          <w:p>
+            <w:pPr>
+              <w:rPr>
+                <w:b/>
+                <w:color w:val="FFFFFF" w:themeColor="background1"/>
+                <w:sz w:val="18"/>
+                <w:szCs w:val="18"/>
+                <w:lang w:val="en-US"/>
+              </w:rPr>
+            </w:pPr>
+            <w:r>
+              <w:rPr>
+                <w:b/>
+                <w:color w:val="FFFFFF" w:themeColor="background1"/>
+                <w:sz w:val="18"/>
+                <w:szCs w:val="18"/>
+              </w:rPr>
+              <w:t>Funktion</w:t>
+            </w:r>
+          </w:p>
+        </w:tc>
+        <w:tc>
+          <w:tcPr>
+            <w:tcW w:w="1276" w:type="dxa"/>
+            <w:tcBorders>
+              <w:top w:val="single" w:sz="4" w:space="0" w:color="auto"/>
+              <w:left w:val="single" w:sz="4" w:space="0" w:color="auto"/>
+              <w:bottom w:val="single" w:sz="4" w:space="0" w:color="auto"/>
+              <w:right w:val="single" w:sz="4" w:space="0" w:color="auto"/>
+            </w:tcBorders>
+            <w:shd w:val="clear" w:color="auto" w:fill="4F81BD" w:themeFill="accent1"/>
+            <w:hideMark/>
+          </w:tcPr>
+          <w:p>
+            <w:pPr>
+              <w:rPr>
+                <w:b/>
+                <w:color w:val="FFFFFF" w:themeColor="background1"/>
+                <w:sz w:val="18"/>
+                <w:szCs w:val="18"/>
+                <w:lang w:val="en-US"/>
+              </w:rPr>
+            </w:pPr>
+            <w:r>
+              <w:rPr>
+                <w:b/>
+                <w:color w:val="FFFFFF" w:themeColor="background1"/>
+                <w:sz w:val="18"/>
+                <w:szCs w:val="18"/>
+              </w:rPr>
+              <w:t>Shortcut</w:t>
+            </w:r>
+          </w:p>
+        </w:tc>
+        <w:tc>
+          <w:tcPr>
+            <w:tcW w:w="2410" w:type="dxa"/>
+            <w:tcBorders>
+              <w:top w:val="single" w:sz="4" w:space="0" w:color="auto"/>
+              <w:left w:val="single" w:sz="4" w:space="0" w:color="auto"/>
+              <w:bottom w:val="single" w:sz="4" w:space="0" w:color="auto"/>
+              <w:right w:val="single" w:sz="4" w:space="0" w:color="auto"/>
+            </w:tcBorders>
+            <w:shd w:val="clear" w:color="auto" w:fill="4F81BD" w:themeFill="accent1"/>
+            <w:hideMark/>
+          </w:tcPr>
+          <w:p>
+            <w:pPr>
+              <w:rPr>
+                <w:b/>
+                <w:color w:val="FFFFFF" w:themeColor="background1"/>
+                <w:sz w:val="18"/>
+                <w:szCs w:val="18"/>
+                <w:lang w:val="en-US"/>
+              </w:rPr>
+            </w:pPr>
+            <w:r>
+              <w:rPr>
+                <w:b/>
+                <w:color w:val="FFFFFF" w:themeColor="background1"/>
+                <w:sz w:val="18"/>
+                <w:szCs w:val="18"/>
+              </w:rPr>
+              <w:t>Shortcut</w:t>
+            </w:r>
+          </w:p>
+        </w:tc>
+        <w:tc>
+          <w:tcPr>
+            <w:tcW w:w="2126" w:type="dxa"/>
+            <w:tcBorders>
+              <w:top w:val="single" w:sz="4" w:space="0" w:color="auto"/>
+              <w:left w:val="single" w:sz="4" w:space="0" w:color="auto"/>
+              <w:bottom w:val="single" w:sz="4" w:space="0" w:color="auto"/>
+              <w:right w:val="single" w:sz="4" w:space="0" w:color="auto"/>
+            </w:tcBorders>
+            <w:shd w:val="clear" w:color="auto" w:fill="4F81BD" w:themeFill="accent1"/>
+          </w:tcPr>
+          <w:p>
+            <w:pPr>
+              <w:rPr>
+                <w:b/>
+                <w:color w:val="FFFFFF" w:themeColor="background1"/>
+                <w:sz w:val="18"/>
+                <w:szCs w:val="18"/>
+                <w:lang w:val="en-US"/>
+              </w:rPr>
+            </w:pPr>
+            <w:r>
+              <w:rPr>
+                <w:b/>
+                <w:color w:val="FFFFFF" w:themeColor="background1"/>
+                <w:sz w:val="18"/>
+                <w:szCs w:val="18"/>
+              </w:rPr>
+              <w:t>Funktion</w:t>
+            </w:r>
+          </w:p>
+        </w:tc>
+        <w:tc>
+          <w:tcPr>
+            <w:tcW w:w="992" w:type="dxa"/>
+            <w:tcBorders>
+              <w:top w:val="single" w:sz="4" w:space="0" w:color="auto"/>
+              <w:left w:val="single" w:sz="4" w:space="0" w:color="auto"/>
+              <w:bottom w:val="single" w:sz="4" w:space="0" w:color="auto"/>
+              <w:right w:val="single" w:sz="4" w:space="0" w:color="auto"/>
+            </w:tcBorders>
+            <w:shd w:val="clear" w:color="auto" w:fill="4F81BD" w:themeFill="accent1"/>
+          </w:tcPr>
+          <w:p>
+            <w:pPr>
+              <w:rPr>
+                <w:b/>
+                <w:color w:val="FFFFFF" w:themeColor="background1"/>
+                <w:sz w:val="18"/>
+                <w:szCs w:val="18"/>
+                <w:lang w:val="en-US"/>
+              </w:rPr>
+            </w:pPr>
+            <w:r>
+              <w:rPr>
+                <w:b/>
+                <w:color w:val="FFFFFF" w:themeColor="background1"/>
+                <w:sz w:val="18"/>
+                <w:szCs w:val="18"/>
+              </w:rPr>
+              <w:t>Shortcut</w:t>
+            </w:r>
+          </w:p>
+        </w:tc>
+        <w:tc>
+          <w:tcPr>
+            <w:tcW w:w="2126" w:type="dxa"/>
+            <w:tcBorders>
+              <w:top w:val="single" w:sz="4" w:space="0" w:color="auto"/>
+              <w:left w:val="single" w:sz="4" w:space="0" w:color="auto"/>
+              <w:bottom w:val="single" w:sz="4" w:space="0" w:color="auto"/>
+              <w:right w:val="single" w:sz="4" w:space="0" w:color="auto"/>
+            </w:tcBorders>
+            <w:shd w:val="clear" w:color="auto" w:fill="4F81BD" w:themeFill="accent1"/>
+          </w:tcPr>
+          <w:p>
+            <w:pPr>
+              <w:rPr>
+                <w:b/>
+                <w:color w:val="FFFFFF" w:themeColor="background1"/>
+                <w:sz w:val="18"/>
+                <w:szCs w:val="18"/>
+                <w:lang w:val="en-US"/>
+              </w:rPr>
+            </w:pPr>
+            <w:r>
+              <w:rPr>
+                <w:b/>
+                <w:color w:val="FFFFFF" w:themeColor="background1"/>
+                <w:sz w:val="18"/>
+                <w:szCs w:val="18"/>
+              </w:rPr>
+              <w:t>Shortcut</w:t>
+            </w:r>
+          </w:p>
+        </w:tc>
+      </w:tr>
+      <w:tr>
+        <w:tc>
+          <w:tcPr>
+            <w:tcW w:w="1838" w:type="dxa"/>
+          </w:tcPr>
+          <w:p>
+            <w:pPr>
+              <w:rPr>
+                <w:sz w:val="18"/>
+                <w:szCs w:val="18"/>
+                <w:lang w:val="en-US"/>
+              </w:rPr>
+            </w:pPr>
+            <w:r>
+              <w:rPr>
+                <w:sz w:val="18"/>
+                <w:szCs w:val="18"/>
+              </w:rPr>
+              <w:t>Suchen</w:t>
+            </w:r>
+          </w:p>
+        </w:tc>
+        <w:tc>
+          <w:tcPr>
+            <w:tcW w:w="1276" w:type="dxa"/>
+          </w:tcPr>
+          <w:p>
+            <w:pPr>
+              <w:rPr>
+                <w:rFonts w:ascii="CaskaydiaCove NF" w:hAnsi="CaskaydiaCove NF" w:cs="CaskaydiaCove NF"/>
+                <w:sz w:val="18"/>
+                <w:szCs w:val="18"/>
+                <w:lang w:val="en-US"/>
+              </w:rPr>
+            </w:pPr>
+            <w:r>
+              <w:rPr>
+                <w:rFonts w:ascii="CaskaydiaCove NF" w:hAnsi="CaskaydiaCove NF" w:cs="CaskaydiaCove NF"/>
+                <w:sz w:val="18"/>
+                <w:szCs w:val="18"/>
+              </w:rPr>
+              <w:t>󰘴</w:t>
+            </w:r>
+            <w:r>
+              <w:rPr>
+                <w:rFonts w:ascii="CaskaydiaCove NF" w:hAnsi="CaskaydiaCove NF" w:cs="CaskaydiaCove NF"/>
+                <w:sz w:val="18"/>
+                <w:szCs w:val="18"/>
+              </w:rPr>
+              <w:t xml:space="preserve"> </w:t>
+            </w:r>
+            <w:r>
+              <w:rPr>
+                <w:rFonts w:ascii="CaskaydiaCove NF" w:hAnsi="CaskaydiaCove NF" w:cs="CaskaydiaCove NF"/>
+                <w:sz w:val="18"/>
+                <w:szCs w:val="18"/>
+              </w:rPr>
+              <w:t>󰘳</w:t>
+            </w:r>
+            <w:r>
+              <w:rPr>
+                <w:rFonts w:ascii="CaskaydiaCove NF" w:hAnsi="CaskaydiaCove NF" w:cs="CaskaydiaCove NF"/>
+                <w:sz w:val="18"/>
+                <w:szCs w:val="18"/>
+              </w:rPr>
+              <w:t xml:space="preserve"> </w:t>
+            </w:r>
+            <w:r>
+              <w:rPr>
+                <w:rFonts w:ascii="CaskaydiaCove NF" w:hAnsi="CaskaydiaCove NF" w:cs="CaskaydiaCove NF"/>
+                <w:sz w:val="18"/>
+                <w:szCs w:val="18"/>
+              </w:rPr>
+              <w:t>U</w:t>
+            </w:r>
+          </w:p>
+        </w:tc>
+        <w:tc>
+          <w:tcPr>
+            <w:tcW w:w="2410" w:type="dxa"/>
+          </w:tcPr>
+          <w:p>
+            <w:pPr>
+              <w:rPr>
+                <w:sz w:val="18"/>
+                <w:szCs w:val="18"/>
+                <w:lang w:val="en-US"/>
+              </w:rPr>
+            </w:pPr>
+            <w:proofErr w:type="spellStart"/>
+            <w:r>
+              <w:rPr>
+                <w:sz w:val="18"/>
+                <w:szCs w:val="18"/>
+              </w:rPr>
+              <w:t>Ctrl+</w:t>
+            </w:r>
+            <w:r>
+              <w:rPr>
+                <w:sz w:val="18"/>
+                <w:szCs w:val="18"/>
+              </w:rPr>
+              <w:t>Cmd+</w:t>
+            </w:r>
+            <w:r>
+              <w:rPr>
+                <w:sz w:val="18"/>
+                <w:szCs w:val="18"/>
+              </w:rPr>
+              <w:t>U</w:t>
+            </w:r>
+            <w:proofErr w:type="spellEnd"/>
+          </w:p>
+        </w:tc>
+        <w:tc>
+          <w:tcPr>
+            <w:tcW w:w="2126" w:type="dxa"/>
+          </w:tcPr>
+          <w:p>
+            <w:pPr>
+              <w:rPr>
+                <w:sz w:val="18"/>
+                <w:szCs w:val="18"/>
+                <w:lang w:val="en-US"/>
+              </w:rPr>
+            </w:pPr>
+          </w:p>
+        </w:tc>
+        <w:tc>
+          <w:tcPr>
+            <w:tcW w:w="992" w:type="dxa"/>
+          </w:tcPr>
+          <w:p>
+            <w:pPr>
+              <w:rPr>
+                <w:sz w:val="18"/>
+                <w:szCs w:val="18"/>
+                <w:lang w:val="en-US"/>
+              </w:rPr>
+            </w:pPr>
+          </w:p>
+        </w:tc>
+        <w:tc>
+          <w:tcPr>
+            <w:tcW w:w="2126" w:type="dxa"/>
+          </w:tcPr>
+          <w:p>
+            <w:pPr>
+              <w:rPr>
+                <w:sz w:val="18"/>
+                <w:szCs w:val="18"/>
+                <w:lang w:val="en-US"/>
+              </w:rPr>
+            </w:pPr>
+          </w:p>
+        </w:tc>
+      </w:tr>
+    </w:tbl>
     <w:p>
       <w:pPr>
         <w:rPr>
@@ -23813,7 +24191,7 @@
   <w:style w:type="paragraph" w:default="1" w:styleId="Standard">
     <w:name w:val="Normal"/>
     <w:qFormat/>
-    <w:rsid w:val="00721938"/>
+    <w:rsid w:val="009D6A5C"/>
   </w:style>
   <w:style w:type="paragraph" w:styleId="berschrift1">
     <w:name w:val="heading 1"/>

</xml_diff>

<commit_message>
feat: configure CapsLock on macOS
</commit_message>
<xml_diff>
--- a/Settings/Shortcuts-macOS.docx
+++ b/Settings/Shortcuts-macOS.docx
@@ -497,6 +497,7 @@
                 <w:lang w:val="en-US"/>
               </w:rPr>
             </w:pPr>
+            <w:bookmarkStart w:id="2" w:name="_Hlk166249163"/>
             <w:r>
               <w:rPr>
                 <w:rFonts w:ascii="CaskaydiaCove NF" w:hAnsi="CaskaydiaCove NF" w:cs="CaskaydiaCove NF"/>
@@ -506,6 +507,7 @@
               </w:rPr>
               <w:t>󰘲</w:t>
             </w:r>
+            <w:bookmarkEnd w:id="2"/>
           </w:p>
         </w:tc>
         <w:tc>
@@ -649,7 +651,7 @@
                 <w:lang w:val="en-US"/>
               </w:rPr>
             </w:pPr>
-            <w:bookmarkStart w:id="2" w:name="_Hlk160572842"/>
+            <w:bookmarkStart w:id="3" w:name="_Hlk160572842"/>
             <w:r>
               <w:rPr>
                 <w:rFonts w:ascii="CaskaydiaCove NF" w:hAnsi="CaskaydiaCove NF" w:cs="CaskaydiaCove NF"/>
@@ -659,7 +661,7 @@
               </w:rPr>
               <w:t></w:t>
             </w:r>
-            <w:bookmarkEnd w:id="2"/>
+            <w:bookmarkEnd w:id="3"/>
           </w:p>
         </w:tc>
         <w:tc>
@@ -1120,7 +1122,7 @@
                 <w:lang w:val="en-US"/>
               </w:rPr>
             </w:pPr>
-            <w:bookmarkStart w:id="3" w:name="_Hlk159590424"/>
+            <w:bookmarkStart w:id="4" w:name="_Hlk159590424"/>
             <w:r>
               <w:rPr>
                 <w:b/>
@@ -1263,7 +1265,7 @@
           </w:p>
         </w:tc>
       </w:tr>
-      <w:bookmarkEnd w:id="3"/>
+      <w:bookmarkEnd w:id="4"/>
       <w:tr>
         <w:tc>
           <w:tcPr>
@@ -1743,7 +1745,7 @@
               </w:rPr>
               <w:t>A</w:t>
             </w:r>
-            <w:bookmarkStart w:id="4" w:name="_Hlk161949913"/>
+            <w:bookmarkStart w:id="5" w:name="_Hlk161949913"/>
             <w:r>
               <w:rPr>
                 <w:sz w:val="18"/>
@@ -1759,7 +1761,7 @@
               </w:rPr>
               <w:t>wi</w:t>
             </w:r>
-            <w:bookmarkEnd w:id="4"/>
+            <w:bookmarkEnd w:id="5"/>
             <w:r>
               <w:rPr>
                 <w:sz w:val="18"/>
@@ -1926,7 +1928,7 @@
               </w:rPr>
               <w:t xml:space="preserve">󰘵 </w:t>
             </w:r>
-            <w:bookmarkStart w:id="5" w:name="_Hlk161949934"/>
+            <w:bookmarkStart w:id="6" w:name="_Hlk161949934"/>
             <w:r>
               <w:rPr>
                 <w:rFonts w:ascii="CaskaydiaCove NF" w:hAnsi="CaskaydiaCove NF" w:cs="CaskaydiaCove NF"/>
@@ -1935,7 +1937,7 @@
               </w:rPr>
               <w:t>󰘳</w:t>
             </w:r>
-            <w:bookmarkStart w:id="6" w:name="_Hlk161949927"/>
+            <w:bookmarkStart w:id="7" w:name="_Hlk161949927"/>
             <w:r>
               <w:rPr>
                 <w:rFonts w:ascii="CaskaydiaCove NF" w:hAnsi="CaskaydiaCove NF" w:cs="CaskaydiaCove NF"/>
@@ -1944,8 +1946,8 @@
               </w:rPr>
               <w:t xml:space="preserve"> </w:t>
             </w:r>
-            <w:bookmarkEnd w:id="5"/>
             <w:bookmarkEnd w:id="6"/>
+            <w:bookmarkEnd w:id="7"/>
             <w:r>
               <w:rPr>
                 <w:rFonts w:ascii="CaskaydiaCove NF" w:hAnsi="CaskaydiaCove NF" w:cs="CaskaydiaCove NF"/>
@@ -2142,7 +2144,7 @@
                 <w:lang w:val="en-US"/>
               </w:rPr>
             </w:pPr>
-            <w:bookmarkStart w:id="7" w:name="_Hlk161439414"/>
+            <w:bookmarkStart w:id="8" w:name="_Hlk161439414"/>
             <w:r>
               <w:rPr>
                 <w:rFonts w:ascii="CaskaydiaCove NF" w:hAnsi="CaskaydiaCove NF" w:cs="CaskaydiaCove NF"/>
@@ -2151,7 +2153,7 @@
               </w:rPr>
               <w:t xml:space="preserve"> </w:t>
             </w:r>
-            <w:bookmarkEnd w:id="7"/>
+            <w:bookmarkEnd w:id="8"/>
             <w:r>
               <w:rPr>
                 <w:rFonts w:ascii="CaskaydiaCove NF" w:hAnsi="CaskaydiaCove NF" w:cs="CaskaydiaCove NF"/>
@@ -2225,7 +2227,7 @@
                 <w:lang w:val="en-US"/>
               </w:rPr>
             </w:pPr>
-            <w:bookmarkStart w:id="8" w:name="_Hlk161438104"/>
+            <w:bookmarkStart w:id="9" w:name="_Hlk161438104"/>
             <w:r>
               <w:rPr>
                 <w:rFonts w:ascii="CaskaydiaCove NF" w:hAnsi="CaskaydiaCove NF" w:cs="CaskaydiaCove NF"/>
@@ -2234,7 +2236,7 @@
               </w:rPr>
               <w:t>󰘴</w:t>
             </w:r>
-            <w:bookmarkEnd w:id="8"/>
+            <w:bookmarkEnd w:id="9"/>
             <w:r>
               <w:rPr>
                 <w:rFonts w:ascii="CaskaydiaCove NF" w:hAnsi="CaskaydiaCove NF" w:cs="CaskaydiaCove NF"/>
@@ -2251,7 +2253,7 @@
               </w:rPr>
               <w:t>F2/</w:t>
             </w:r>
-            <w:bookmarkStart w:id="9" w:name="_Hlk161438200"/>
+            <w:bookmarkStart w:id="10" w:name="_Hlk161438200"/>
             <w:r>
               <w:rPr>
                 <w:rFonts w:ascii="CaskaydiaCove NF" w:hAnsi="CaskaydiaCove NF" w:cs="CaskaydiaCove NF"/>
@@ -2260,7 +2262,7 @@
               </w:rPr>
               <w:t xml:space="preserve"> </w:t>
             </w:r>
-            <w:bookmarkEnd w:id="9"/>
+            <w:bookmarkEnd w:id="10"/>
             <w:r>
               <w:rPr>
                 <w:rFonts w:ascii="CaskaydiaCove NF" w:hAnsi="CaskaydiaCove NF" w:cs="CaskaydiaCove NF"/>
@@ -3537,7 +3539,7 @@
               </w:rPr>
               <w:t xml:space="preserve"> </w:t>
             </w:r>
-            <w:bookmarkStart w:id="10" w:name="_Hlk161949921"/>
+            <w:bookmarkStart w:id="11" w:name="_Hlk161949921"/>
             <w:r>
               <w:rPr>
                 <w:rFonts w:ascii="CaskaydiaCove NF" w:hAnsi="CaskaydiaCove NF" w:cs="CaskaydiaCove NF"/>
@@ -3546,7 +3548,7 @@
               </w:rPr>
               <w:t>󰘶</w:t>
             </w:r>
-            <w:bookmarkEnd w:id="10"/>
+            <w:bookmarkEnd w:id="11"/>
             <w:r>
               <w:rPr>
                 <w:rFonts w:ascii="CaskaydiaCove NF" w:hAnsi="CaskaydiaCove NF" w:cs="CaskaydiaCove NF"/>
@@ -3838,7 +3840,7 @@
               </w:rPr>
               <w:t xml:space="preserve">󰘶 </w:t>
             </w:r>
-            <w:bookmarkStart w:id="11" w:name="_Hlk161438108"/>
+            <w:bookmarkStart w:id="12" w:name="_Hlk161438108"/>
             <w:r>
               <w:rPr>
                 <w:rFonts w:ascii="CaskaydiaCove NF" w:hAnsi="CaskaydiaCove NF" w:cs="CaskaydiaCove NF"/>
@@ -3847,7 +3849,7 @@
               </w:rPr>
               <w:t>󰘳</w:t>
             </w:r>
-            <w:bookmarkEnd w:id="11"/>
+            <w:bookmarkEnd w:id="12"/>
             <w:r>
               <w:rPr>
                 <w:rFonts w:ascii="CaskaydiaCove NF" w:hAnsi="CaskaydiaCove NF" w:cs="CaskaydiaCove NF"/>
@@ -4086,7 +4088,7 @@
                 <w:szCs w:val="18"/>
               </w:rPr>
             </w:pPr>
-            <w:bookmarkStart w:id="12" w:name="_Hlk161438149"/>
+            <w:bookmarkStart w:id="13" w:name="_Hlk161438149"/>
             <w:r>
               <w:rPr>
                 <w:sz w:val="18"/>
@@ -4209,7 +4211,7 @@
                 <w:szCs w:val="18"/>
               </w:rPr>
             </w:pPr>
-            <w:bookmarkStart w:id="13" w:name="_Hlk161438189"/>
+            <w:bookmarkStart w:id="14" w:name="_Hlk161438189"/>
             <w:r>
               <w:rPr>
                 <w:rFonts w:ascii="CaskaydiaCove NF" w:hAnsi="CaskaydiaCove NF" w:cs="CaskaydiaCove NF"/>
@@ -4242,7 +4244,7 @@
               </w:rPr>
               <w:t xml:space="preserve"> </w:t>
             </w:r>
-            <w:bookmarkEnd w:id="13"/>
+            <w:bookmarkEnd w:id="14"/>
             <w:proofErr w:type="spellStart"/>
             <w:r>
               <w:rPr>
@@ -4280,7 +4282,7 @@
         </w:tc>
       </w:tr>
     </w:tbl>
-    <w:bookmarkEnd w:id="12"/>
+    <w:bookmarkEnd w:id="13"/>
     <w:p>
       <w:pPr>
         <w:pStyle w:val="berschrift2"/>
@@ -4331,8 +4333,8 @@
                 <w:lang w:val="en-US"/>
               </w:rPr>
             </w:pPr>
-            <w:bookmarkStart w:id="14" w:name="_Hlk159590958"/>
-            <w:bookmarkStart w:id="15" w:name="_Hlk159590730"/>
+            <w:bookmarkStart w:id="15" w:name="_Hlk159590958"/>
+            <w:bookmarkStart w:id="16" w:name="_Hlk159590730"/>
             <w:r>
               <w:rPr>
                 <w:b/>
@@ -4475,8 +4477,8 @@
           </w:p>
         </w:tc>
       </w:tr>
-      <w:bookmarkEnd w:id="14"/>
       <w:bookmarkEnd w:id="15"/>
+      <w:bookmarkEnd w:id="16"/>
       <w:tr>
         <w:tc>
           <w:tcPr>
@@ -5737,7 +5739,7 @@
           <w:lang w:val="en-US"/>
         </w:rPr>
       </w:pPr>
-      <w:bookmarkStart w:id="16" w:name="_Hlk159590279"/>
+      <w:bookmarkStart w:id="17" w:name="_Hlk159590279"/>
       <w:r>
         <w:rPr>
           <w:lang w:val="en-US"/>
@@ -5775,7 +5777,7 @@
                 <w:lang w:val="en-US"/>
               </w:rPr>
             </w:pPr>
-            <w:bookmarkStart w:id="17" w:name="_Hlk159591016"/>
+            <w:bookmarkStart w:id="18" w:name="_Hlk159591016"/>
             <w:r>
               <w:rPr>
                 <w:b/>
@@ -5918,7 +5920,7 @@
           </w:p>
         </w:tc>
       </w:tr>
-      <w:bookmarkEnd w:id="17"/>
+      <w:bookmarkEnd w:id="18"/>
       <w:tr>
         <w:tc>
           <w:tcPr>
@@ -8732,7 +8734,7 @@
             <w:tcW w:w="1979" w:type="dxa"/>
             <w:shd w:val="clear" w:color="auto" w:fill="4F81BD" w:themeFill="accent1"/>
           </w:tcPr>
-          <w:bookmarkEnd w:id="16"/>
+          <w:bookmarkEnd w:id="17"/>
           <w:p>
             <w:pPr>
               <w:rPr>
@@ -11166,7 +11168,7 @@
                 <w:lang w:val="en-US"/>
               </w:rPr>
             </w:pPr>
-            <w:bookmarkStart w:id="18" w:name="_Hlk162795179"/>
+            <w:bookmarkStart w:id="19" w:name="_Hlk162795179"/>
             <w:r>
               <w:rPr>
                 <w:rFonts w:ascii="CaskaydiaCove NF" w:hAnsi="CaskaydiaCove NF" w:cs="CaskaydiaCove NF"/>
@@ -11175,7 +11177,7 @@
               </w:rPr>
               <w:t>󰘶 󰘳</w:t>
             </w:r>
-            <w:bookmarkEnd w:id="18"/>
+            <w:bookmarkEnd w:id="19"/>
             <w:r>
               <w:rPr>
                 <w:rFonts w:ascii="CaskaydiaCove NF" w:hAnsi="CaskaydiaCove NF" w:cs="CaskaydiaCove NF"/>
@@ -13864,7 +13866,7 @@
                 <w:lang w:val="en-US"/>
               </w:rPr>
             </w:pPr>
-            <w:bookmarkStart w:id="19" w:name="_Hlk159590943"/>
+            <w:bookmarkStart w:id="20" w:name="_Hlk159590943"/>
             <w:r>
               <w:rPr>
                 <w:b/>
@@ -13929,7 +13931,7 @@
           </w:p>
         </w:tc>
       </w:tr>
-      <w:bookmarkEnd w:id="19"/>
+      <w:bookmarkEnd w:id="20"/>
       <w:tr>
         <w:tc>
           <w:tcPr>
@@ -14713,13 +14715,23 @@
                 <w:lang w:val="en-US"/>
               </w:rPr>
             </w:pPr>
-            <w:r>
-              <w:rPr>
-                <w:rFonts w:ascii="CaskaydiaCove NF" w:hAnsi="CaskaydiaCove NF" w:cs="CaskaydiaCove NF"/>
-                <w:sz w:val="18"/>
-                <w:szCs w:val="18"/>
-              </w:rPr>
-              <w:t xml:space="preserve">󰘶 󰘳 </w:t>
+            <w:bookmarkStart w:id="21" w:name="_Hlk166249225"/>
+            <w:r>
+              <w:rPr>
+                <w:rFonts w:ascii="CaskaydiaCove NF" w:hAnsi="CaskaydiaCove NF" w:cs="CaskaydiaCove NF"/>
+                <w:sz w:val="18"/>
+                <w:szCs w:val="18"/>
+              </w:rPr>
+              <w:t>󰘶</w:t>
+            </w:r>
+            <w:bookmarkEnd w:id="21"/>
+            <w:r>
+              <w:rPr>
+                <w:rFonts w:ascii="CaskaydiaCove NF" w:hAnsi="CaskaydiaCove NF" w:cs="CaskaydiaCove NF"/>
+                <w:sz w:val="18"/>
+                <w:szCs w:val="18"/>
+              </w:rPr>
+              <w:t xml:space="preserve"> 󰘳 </w:t>
             </w:r>
             <w:r>
               <w:rPr>
@@ -14797,6 +14809,7 @@
                 <w:lang w:val="en-US"/>
               </w:rPr>
             </w:pPr>
+            <w:bookmarkStart w:id="22" w:name="_Hlk166249178"/>
             <w:r>
               <w:rPr>
                 <w:rFonts w:ascii="CaskaydiaCove NF" w:hAnsi="CaskaydiaCove NF" w:cs="CaskaydiaCove NF"/>
@@ -14805,6 +14818,7 @@
               </w:rPr>
               <w:t>󰘴</w:t>
             </w:r>
+            <w:bookmarkEnd w:id="22"/>
             <w:r>
               <w:rPr>
                 <w:rFonts w:ascii="CaskaydiaCove NF" w:hAnsi="CaskaydiaCove NF" w:cs="CaskaydiaCove NF"/>
@@ -14943,13 +14957,23 @@
                 <w:lang w:val="en-US"/>
               </w:rPr>
             </w:pPr>
-            <w:r>
-              <w:rPr>
-                <w:rFonts w:ascii="CaskaydiaCove NF" w:hAnsi="CaskaydiaCove NF" w:cs="CaskaydiaCove NF"/>
-                <w:sz w:val="18"/>
-                <w:szCs w:val="18"/>
-              </w:rPr>
-              <w:t xml:space="preserve"> </w:t>
+            <w:bookmarkStart w:id="23" w:name="_Hlk166249153"/>
+            <w:r>
+              <w:rPr>
+                <w:rFonts w:ascii="CaskaydiaCove NF" w:hAnsi="CaskaydiaCove NF" w:cs="CaskaydiaCove NF"/>
+                <w:sz w:val="18"/>
+                <w:szCs w:val="18"/>
+              </w:rPr>
+              <w:t></w:t>
+            </w:r>
+            <w:bookmarkEnd w:id="23"/>
+            <w:r>
+              <w:rPr>
+                <w:rFonts w:ascii="CaskaydiaCove NF" w:hAnsi="CaskaydiaCove NF" w:cs="CaskaydiaCove NF"/>
+                <w:sz w:val="18"/>
+                <w:szCs w:val="18"/>
+              </w:rPr>
+              <w:t xml:space="preserve"> </w:t>
             </w:r>
             <w:r>
               <w:rPr>
@@ -15372,25 +15396,128 @@
           <w:tcPr>
             <w:tcW w:w="2405" w:type="dxa"/>
             <w:tcBorders>
+              <w:bottom w:val="single" w:sz="4" w:space="0" w:color="auto"/>
+            </w:tcBorders>
+          </w:tcPr>
+          <w:p>
+            <w:pPr>
+              <w:rPr>
+                <w:sz w:val="18"/>
+                <w:szCs w:val="18"/>
+                <w:lang w:val="en-US"/>
+              </w:rPr>
+            </w:pPr>
+            <w:r>
+              <w:rPr>
+                <w:sz w:val="18"/>
+                <w:szCs w:val="18"/>
+                <w:lang w:val="en-US"/>
+              </w:rPr>
+              <w:t>Delete until start/end of line</w:t>
+            </w:r>
+          </w:p>
+        </w:tc>
+        <w:tc>
+          <w:tcPr>
+            <w:tcW w:w="2126" w:type="dxa"/>
+            <w:tcBorders>
+              <w:bottom w:val="single" w:sz="4" w:space="0" w:color="auto"/>
+            </w:tcBorders>
+          </w:tcPr>
+          <w:p>
+            <w:pPr>
+              <w:rPr>
+                <w:rFonts w:ascii="CaskaydiaCove NF" w:hAnsi="CaskaydiaCove NF" w:cs="CaskaydiaCove NF"/>
+                <w:sz w:val="18"/>
+                <w:szCs w:val="18"/>
+              </w:rPr>
+            </w:pPr>
+            <w:r>
+              <w:rPr>
+                <w:rFonts w:ascii="CaskaydiaCove NF" w:hAnsi="CaskaydiaCove NF" w:cs="CaskaydiaCove NF"/>
+                <w:sz w:val="18"/>
+                <w:szCs w:val="18"/>
+              </w:rPr>
+              <w:t>󰘳</w:t>
+            </w:r>
+            <w:r>
+              <w:rPr>
+                <w:rFonts w:ascii="CaskaydiaCove NF" w:hAnsi="CaskaydiaCove NF" w:cs="CaskaydiaCove NF"/>
+                <w:sz w:val="18"/>
+                <w:szCs w:val="18"/>
+              </w:rPr>
+              <w:t xml:space="preserve"> </w:t>
+            </w:r>
+            <w:r>
+              <w:rPr>
+                <w:rFonts w:ascii="CaskaydiaCove NF" w:hAnsi="CaskaydiaCove NF" w:cs="CaskaydiaCove NF"/>
+                <w:sz w:val="18"/>
+                <w:szCs w:val="18"/>
+              </w:rPr>
+              <w:t>󰁮 /Del</w:t>
+            </w:r>
+          </w:p>
+        </w:tc>
+        <w:tc>
+          <w:tcPr>
+            <w:tcW w:w="6237" w:type="dxa"/>
+            <w:tcBorders>
+              <w:bottom w:val="single" w:sz="4" w:space="0" w:color="auto"/>
+            </w:tcBorders>
+          </w:tcPr>
+          <w:p>
+            <w:pPr>
+              <w:rPr>
+                <w:sz w:val="18"/>
+                <w:szCs w:val="18"/>
+              </w:rPr>
+            </w:pPr>
+            <w:proofErr w:type="spellStart"/>
+            <w:r>
+              <w:rPr>
+                <w:sz w:val="18"/>
+                <w:szCs w:val="18"/>
+              </w:rPr>
+              <w:t>Cmd+Backspace</w:t>
+            </w:r>
+            <w:proofErr w:type="spellEnd"/>
+            <w:r>
+              <w:rPr>
+                <w:sz w:val="18"/>
+                <w:szCs w:val="18"/>
+              </w:rPr>
+              <w:t>/Delete</w:t>
+            </w:r>
+          </w:p>
+        </w:tc>
+      </w:tr>
+      <w:tr>
+        <w:tc>
+          <w:tcPr>
+            <w:tcW w:w="2405" w:type="dxa"/>
+            <w:tcBorders>
               <w:bottom w:val="single" w:sz="12" w:space="0" w:color="auto"/>
             </w:tcBorders>
-          </w:tcPr>
-          <w:p>
-            <w:pPr>
-              <w:rPr>
-                <w:sz w:val="18"/>
-                <w:szCs w:val="18"/>
-                <w:lang w:val="en-US"/>
-              </w:rPr>
-            </w:pPr>
-            <w:r>
-              <w:rPr>
-                <w:sz w:val="18"/>
-                <w:szCs w:val="18"/>
-                <w:lang w:val="en-US"/>
-              </w:rPr>
-              <w:t>Delete until start/end of line</w:t>
-            </w:r>
+            <w:shd w:val="clear" w:color="auto" w:fill="D9D9D9" w:themeFill="background1" w:themeFillShade="D9"/>
+          </w:tcPr>
+          <w:p>
+            <w:pPr>
+              <w:rPr>
+                <w:sz w:val="18"/>
+                <w:szCs w:val="18"/>
+                <w:lang w:val="en-US"/>
+              </w:rPr>
+            </w:pPr>
+            <w:proofErr w:type="spellStart"/>
+            <w:r>
+              <w:rPr>
+                <w:sz w:val="18"/>
+                <w:szCs w:val="18"/>
+                <w:lang w:val="en-US"/>
+              </w:rPr>
+              <w:t>CapsLock</w:t>
+            </w:r>
+            <w:proofErr w:type="spellEnd"/>
           </w:p>
         </w:tc>
         <w:tc>
@@ -15399,22 +15526,23 @@
             <w:tcBorders>
               <w:bottom w:val="single" w:sz="12" w:space="0" w:color="auto"/>
             </w:tcBorders>
-          </w:tcPr>
-          <w:p>
-            <w:pPr>
-              <w:rPr>
-                <w:rFonts w:ascii="CaskaydiaCove NF" w:hAnsi="CaskaydiaCove NF" w:cs="CaskaydiaCove NF"/>
-                <w:sz w:val="18"/>
-                <w:szCs w:val="18"/>
-              </w:rPr>
-            </w:pPr>
-            <w:r>
-              <w:rPr>
-                <w:rFonts w:ascii="CaskaydiaCove NF" w:hAnsi="CaskaydiaCove NF" w:cs="CaskaydiaCove NF"/>
-                <w:sz w:val="18"/>
-                <w:szCs w:val="18"/>
-              </w:rPr>
-              <w:t>󰘳</w:t>
+            <w:shd w:val="clear" w:color="auto" w:fill="D9D9D9" w:themeFill="background1" w:themeFillShade="D9"/>
+          </w:tcPr>
+          <w:p>
+            <w:pPr>
+              <w:rPr>
+                <w:rFonts w:ascii="CaskaydiaCove NF" w:hAnsi="CaskaydiaCove NF" w:cs="CaskaydiaCove NF"/>
+                <w:sz w:val="18"/>
+                <w:szCs w:val="18"/>
+              </w:rPr>
+            </w:pPr>
+            <w:r>
+              <w:rPr>
+                <w:rFonts w:ascii="CaskaydiaCove NF" w:hAnsi="CaskaydiaCove NF" w:cs="CaskaydiaCove NF"/>
+                <w:sz w:val="18"/>
+                <w:szCs w:val="18"/>
+              </w:rPr>
+              <w:t></w:t>
             </w:r>
             <w:r>
               <w:rPr>
@@ -15424,13 +15552,68 @@
               </w:rPr>
               <w:t xml:space="preserve"> </w:t>
             </w:r>
-            <w:r>
-              <w:rPr>
-                <w:rFonts w:ascii="CaskaydiaCove NF" w:hAnsi="CaskaydiaCove NF" w:cs="CaskaydiaCove NF"/>
-                <w:sz w:val="18"/>
-                <w:szCs w:val="18"/>
-              </w:rPr>
-              <w:t>󰁮 /Del</w:t>
+            <w:bookmarkStart w:id="24" w:name="_Hlk166249182"/>
+            <w:r>
+              <w:rPr>
+                <w:rFonts w:ascii="CaskaydiaCove NF" w:hAnsi="CaskaydiaCove NF" w:cs="CaskaydiaCove NF"/>
+                <w:sz w:val="18"/>
+                <w:szCs w:val="18"/>
+                <w:lang w:val="en-US"/>
+              </w:rPr>
+              <w:t>󰘲</w:t>
+            </w:r>
+            <w:r>
+              <w:rPr>
+                <w:rFonts w:ascii="CaskaydiaCove NF" w:hAnsi="CaskaydiaCove NF" w:cs="CaskaydiaCove NF"/>
+                <w:sz w:val="18"/>
+                <w:szCs w:val="18"/>
+                <w:lang w:val="en-US"/>
+              </w:rPr>
+              <w:t xml:space="preserve"> </w:t>
+            </w:r>
+            <w:bookmarkEnd w:id="24"/>
+            <w:r>
+              <w:rPr>
+                <w:rFonts w:ascii="CaskaydiaCove NF" w:hAnsi="CaskaydiaCove NF" w:cs="CaskaydiaCove NF"/>
+                <w:sz w:val="18"/>
+                <w:szCs w:val="18"/>
+                <w:lang w:val="en-US"/>
+              </w:rPr>
+              <w:t xml:space="preserve">/ </w:t>
+            </w:r>
+            <w:r>
+              <w:rPr>
+                <w:rFonts w:ascii="CaskaydiaCove NF" w:hAnsi="CaskaydiaCove NF" w:cs="CaskaydiaCove NF"/>
+                <w:sz w:val="18"/>
+                <w:szCs w:val="18"/>
+              </w:rPr>
+              <w:t>󰘶</w:t>
+            </w:r>
+            <w:r>
+              <w:rPr>
+                <w:rFonts w:ascii="CaskaydiaCove NF" w:hAnsi="CaskaydiaCove NF" w:cs="CaskaydiaCove NF"/>
+                <w:sz w:val="18"/>
+                <w:szCs w:val="18"/>
+              </w:rPr>
+              <w:t xml:space="preserve"> </w:t>
+            </w:r>
+            <w:r>
+              <w:rPr>
+                <w:rFonts w:ascii="CaskaydiaCove NF" w:hAnsi="CaskaydiaCove NF" w:cs="CaskaydiaCove NF"/>
+                <w:sz w:val="18"/>
+                <w:szCs w:val="18"/>
+                <w:lang w:val="en-US"/>
+              </w:rPr>
+              <w:t>󰘲</w:t>
+            </w:r>
+            <w:r>
+              <w:rPr>
+                <w:rFonts w:ascii="CaskaydiaCove NF" w:hAnsi="CaskaydiaCove NF" w:cs="CaskaydiaCove NF"/>
+                <w:sz w:val="18"/>
+                <w:szCs w:val="18"/>
+                <w:lang w:val="en-US"/>
+              </w:rPr>
+              <w:t xml:space="preserve"> / …</w:t>
             </w:r>
           </w:p>
         </w:tc>
@@ -15440,30 +15623,47 @@
             <w:tcBorders>
               <w:bottom w:val="single" w:sz="12" w:space="0" w:color="auto"/>
             </w:tcBorders>
-          </w:tcPr>
-          <w:p>
-            <w:pPr>
-              <w:rPr>
-                <w:sz w:val="18"/>
-                <w:szCs w:val="18"/>
-              </w:rPr>
-            </w:pPr>
-            <w:proofErr w:type="spellStart"/>
-            <w:r>
-              <w:rPr>
-                <w:sz w:val="18"/>
-                <w:szCs w:val="18"/>
-              </w:rPr>
-              <w:t>Cmd+Backspace</w:t>
-            </w:r>
-            <w:proofErr w:type="spellEnd"/>
-            <w:r>
-              <w:rPr>
-                <w:sz w:val="18"/>
-                <w:szCs w:val="18"/>
-              </w:rPr>
-              <w:t>/Delete</w:t>
-            </w:r>
+            <w:shd w:val="clear" w:color="auto" w:fill="D9D9D9" w:themeFill="background1" w:themeFillShade="D9"/>
+          </w:tcPr>
+          <w:p>
+            <w:pPr>
+              <w:rPr>
+                <w:sz w:val="18"/>
+                <w:szCs w:val="18"/>
+              </w:rPr>
+            </w:pPr>
+            <w:r>
+              <w:rPr>
+                <w:sz w:val="18"/>
+                <w:szCs w:val="18"/>
+              </w:rPr>
+              <w:t xml:space="preserve">Any </w:t>
+            </w:r>
+            <w:proofErr w:type="spellStart"/>
+            <w:r>
+              <w:rPr>
+                <w:sz w:val="18"/>
+                <w:szCs w:val="18"/>
+              </w:rPr>
+              <w:t>Modifier</w:t>
+            </w:r>
+            <w:proofErr w:type="spellEnd"/>
+            <w:r>
+              <w:rPr>
+                <w:sz w:val="18"/>
+                <w:szCs w:val="18"/>
+              </w:rPr>
+              <w:t xml:space="preserve"> + </w:t>
+            </w:r>
+            <w:proofErr w:type="spellStart"/>
+            <w:r>
+              <w:rPr>
+                <w:sz w:val="18"/>
+                <w:szCs w:val="18"/>
+              </w:rPr>
+              <w:t>CapsLock</w:t>
+            </w:r>
+            <w:proofErr w:type="spellEnd"/>
           </w:p>
         </w:tc>
       </w:tr>
@@ -17535,7 +17735,7 @@
               </w:rPr>
               <w:t xml:space="preserve"> </w:t>
             </w:r>
-            <w:bookmarkStart w:id="20" w:name="_Hlk160573256"/>
+            <w:bookmarkStart w:id="25" w:name="_Hlk160573256"/>
             <w:r>
               <w:rPr>
                 <w:rFonts w:ascii="CaskaydiaCove NF" w:hAnsi="CaskaydiaCove NF" w:cs="CaskaydiaCove NF"/>
@@ -17544,7 +17744,7 @@
               </w:rPr>
               <w:t>◀︎/▶</w:t>
             </w:r>
-            <w:bookmarkEnd w:id="20"/>
+            <w:bookmarkEnd w:id="25"/>
           </w:p>
         </w:tc>
         <w:tc>
@@ -17652,7 +17852,7 @@
               </w:rPr>
               <w:t xml:space="preserve"> </w:t>
             </w:r>
-            <w:bookmarkStart w:id="21" w:name="_Hlk160573062"/>
+            <w:bookmarkStart w:id="26" w:name="_Hlk160573062"/>
             <w:r>
               <w:rPr>
                 <w:rFonts w:ascii="CaskaydiaCove NF" w:hAnsi="CaskaydiaCove NF" w:cs="CaskaydiaCove NF"/>
@@ -17661,7 +17861,7 @@
               </w:rPr>
               <w:t>▲/▼</w:t>
             </w:r>
-            <w:bookmarkEnd w:id="21"/>
+            <w:bookmarkEnd w:id="26"/>
           </w:p>
         </w:tc>
         <w:tc>
@@ -18005,7 +18205,7 @@
               </w:rPr>
               <w:t xml:space="preserve"> </w:t>
             </w:r>
-            <w:bookmarkStart w:id="22" w:name="_Hlk160573474"/>
+            <w:bookmarkStart w:id="27" w:name="_Hlk160573474"/>
             <w:r>
               <w:rPr>
                 <w:rFonts w:ascii="CaskaydiaCove NF" w:hAnsi="CaskaydiaCove NF" w:cs="CaskaydiaCove NF"/>
@@ -18038,7 +18238,7 @@
               </w:rPr>
               <w:t xml:space="preserve"> </w:t>
             </w:r>
-            <w:bookmarkEnd w:id="22"/>
+            <w:bookmarkEnd w:id="27"/>
             <w:r>
               <w:rPr>
                 <w:rFonts w:ascii="CaskaydiaCove NF" w:hAnsi="CaskaydiaCove NF" w:cs="CaskaydiaCove NF"/>
@@ -19539,7 +19739,7 @@
                 <w:lang w:val="en-US"/>
               </w:rPr>
             </w:pPr>
-            <w:bookmarkStart w:id="23" w:name="_Hlk160574947"/>
+            <w:bookmarkStart w:id="28" w:name="_Hlk160574947"/>
             <w:r>
               <w:rPr>
                 <w:rFonts w:ascii="CaskaydiaCove NF" w:hAnsi="CaskaydiaCove NF" w:cs="CaskaydiaCove NF"/>
@@ -19548,8 +19748,8 @@
               </w:rPr>
               <w:t>󰘴</w:t>
             </w:r>
-            <w:bookmarkStart w:id="24" w:name="_Hlk160573127"/>
-            <w:bookmarkEnd w:id="23"/>
+            <w:bookmarkStart w:id="29" w:name="_Hlk160573127"/>
+            <w:bookmarkEnd w:id="28"/>
             <w:r>
               <w:rPr>
                 <w:rFonts w:ascii="CaskaydiaCove NF" w:hAnsi="CaskaydiaCove NF" w:cs="CaskaydiaCove NF"/>
@@ -19558,7 +19758,7 @@
               </w:rPr>
               <w:t>(</w:t>
             </w:r>
-            <w:bookmarkStart w:id="25" w:name="_Hlk160573694"/>
+            <w:bookmarkStart w:id="30" w:name="_Hlk160573694"/>
             <w:r>
               <w:rPr>
                 <w:rFonts w:ascii="CaskaydiaCove NF" w:hAnsi="CaskaydiaCove NF" w:cs="CaskaydiaCove NF"/>
@@ -19567,7 +19767,7 @@
               </w:rPr>
               <w:t>󰘶</w:t>
             </w:r>
-            <w:bookmarkEnd w:id="25"/>
+            <w:bookmarkEnd w:id="30"/>
             <w:r>
               <w:rPr>
                 <w:rFonts w:ascii="CaskaydiaCove NF" w:hAnsi="CaskaydiaCove NF" w:cs="CaskaydiaCove NF"/>
@@ -19576,7 +19776,7 @@
               </w:rPr>
               <w:t>)</w:t>
             </w:r>
-            <w:bookmarkStart w:id="26" w:name="_Hlk160573114"/>
+            <w:bookmarkStart w:id="31" w:name="_Hlk160573114"/>
             <w:r>
               <w:rPr>
                 <w:rFonts w:ascii="CaskaydiaCove NF" w:hAnsi="CaskaydiaCove NF" w:cs="CaskaydiaCove NF"/>
@@ -19595,8 +19795,8 @@
               </w:rPr>
               <w:t xml:space="preserve"> </w:t>
             </w:r>
-            <w:bookmarkEnd w:id="24"/>
-            <w:bookmarkEnd w:id="26"/>
+            <w:bookmarkEnd w:id="29"/>
+            <w:bookmarkEnd w:id="31"/>
           </w:p>
         </w:tc>
         <w:tc>
@@ -19954,7 +20154,7 @@
               </w:rPr>
               <w:t>+</w:t>
             </w:r>
-            <w:bookmarkStart w:id="27" w:name="_Hlk160575360"/>
+            <w:bookmarkStart w:id="32" w:name="_Hlk160575360"/>
             <w:r>
               <w:rPr>
                 <w:sz w:val="18"/>
@@ -19972,7 +20172,7 @@
               </w:rPr>
               <w:t>/]</w:t>
             </w:r>
-            <w:bookmarkEnd w:id="27"/>
+            <w:bookmarkEnd w:id="32"/>
           </w:p>
         </w:tc>
       </w:tr>
@@ -19991,7 +20191,7 @@
                 <w:szCs w:val="18"/>
               </w:rPr>
             </w:pPr>
-            <w:bookmarkStart w:id="28" w:name="_Hlk161489046"/>
+            <w:bookmarkStart w:id="33" w:name="_Hlk161489046"/>
             <w:r>
               <w:rPr>
                 <w:sz w:val="18"/>
@@ -20127,8 +20327,8 @@
                 <w:szCs w:val="18"/>
               </w:rPr>
             </w:pPr>
-            <w:bookmarkStart w:id="29" w:name="_Hlk160574629"/>
-            <w:bookmarkStart w:id="30" w:name="_Hlk160575119"/>
+            <w:bookmarkStart w:id="34" w:name="_Hlk160574629"/>
+            <w:bookmarkStart w:id="35" w:name="_Hlk160575119"/>
             <w:r>
               <w:rPr>
                 <w:rFonts w:ascii="CaskaydiaCove NF" w:hAnsi="CaskaydiaCove NF" w:cs="CaskaydiaCove NF"/>
@@ -20137,7 +20337,7 @@
               </w:rPr>
               <w:t>󰘶</w:t>
             </w:r>
-            <w:bookmarkEnd w:id="29"/>
+            <w:bookmarkEnd w:id="34"/>
             <w:r>
               <w:rPr>
                 <w:rFonts w:ascii="CaskaydiaCove NF" w:hAnsi="CaskaydiaCove NF" w:cs="CaskaydiaCove NF"/>
@@ -20146,7 +20346,7 @@
               </w:rPr>
               <w:t xml:space="preserve"> </w:t>
             </w:r>
-            <w:bookmarkEnd w:id="30"/>
+            <w:bookmarkEnd w:id="35"/>
             <w:r>
               <w:rPr>
                 <w:rFonts w:ascii="CaskaydiaCove NF" w:hAnsi="CaskaydiaCove NF" w:cs="CaskaydiaCove NF"/>
@@ -20209,7 +20409,7 @@
           </w:p>
         </w:tc>
       </w:tr>
-      <w:bookmarkEnd w:id="28"/>
+      <w:bookmarkEnd w:id="33"/>
       <w:tr>
         <w:tc>
           <w:tcPr>
@@ -20348,7 +20548,7 @@
                 <w:lang w:val="en-US"/>
               </w:rPr>
             </w:pPr>
-            <w:bookmarkStart w:id="31" w:name="_Hlk160574254"/>
+            <w:bookmarkStart w:id="36" w:name="_Hlk160574254"/>
             <w:r>
               <w:rPr>
                 <w:rFonts w:ascii="CaskaydiaCove NF" w:hAnsi="CaskaydiaCove NF" w:cs="CaskaydiaCove NF"/>
@@ -20365,7 +20565,7 @@
               </w:rPr>
               <w:t xml:space="preserve"> </w:t>
             </w:r>
-            <w:bookmarkStart w:id="32" w:name="_Hlk160574141"/>
+            <w:bookmarkStart w:id="37" w:name="_Hlk160574141"/>
             <w:r>
               <w:rPr>
                 <w:rFonts w:ascii="CaskaydiaCove NF" w:hAnsi="CaskaydiaCove NF" w:cs="CaskaydiaCove NF"/>
@@ -20374,7 +20574,7 @@
               </w:rPr>
               <w:t>󰘳</w:t>
             </w:r>
-            <w:bookmarkEnd w:id="31"/>
+            <w:bookmarkEnd w:id="36"/>
             <w:r>
               <w:rPr>
                 <w:rFonts w:ascii="CaskaydiaCove NF" w:hAnsi="CaskaydiaCove NF" w:cs="CaskaydiaCove NF"/>
@@ -20383,7 +20583,7 @@
               </w:rPr>
               <w:t xml:space="preserve"> </w:t>
             </w:r>
-            <w:bookmarkEnd w:id="32"/>
+            <w:bookmarkEnd w:id="37"/>
             <w:proofErr w:type="spellStart"/>
             <w:r>
               <w:rPr>
@@ -20498,7 +20698,7 @@
                 <w:szCs w:val="18"/>
               </w:rPr>
             </w:pPr>
-            <w:bookmarkStart w:id="33" w:name="_Hlk160575113"/>
+            <w:bookmarkStart w:id="38" w:name="_Hlk160575113"/>
             <w:r>
               <w:rPr>
                 <w:rFonts w:ascii="CaskaydiaCove NF" w:hAnsi="CaskaydiaCove NF" w:cs="CaskaydiaCove NF"/>
@@ -20531,7 +20731,7 @@
               </w:rPr>
               <w:t xml:space="preserve"> </w:t>
             </w:r>
-            <w:bookmarkEnd w:id="33"/>
+            <w:bookmarkEnd w:id="38"/>
             <w:r>
               <w:rPr>
                 <w:rFonts w:ascii="CaskaydiaCove NF" w:hAnsi="CaskaydiaCove NF" w:cs="CaskaydiaCove NF"/>
@@ -20818,7 +21018,7 @@
               </w:rPr>
               <w:t xml:space="preserve"> </w:t>
             </w:r>
-            <w:bookmarkStart w:id="34" w:name="_Hlk161488926"/>
+            <w:bookmarkStart w:id="39" w:name="_Hlk161488926"/>
             <w:proofErr w:type="spellStart"/>
             <w:r>
               <w:rPr>
@@ -20828,7 +21028,7 @@
               </w:rPr>
               <w:t>Pg</w:t>
             </w:r>
-            <w:bookmarkStart w:id="35" w:name="_Hlk160574303"/>
+            <w:bookmarkStart w:id="40" w:name="_Hlk160574303"/>
             <w:proofErr w:type="spellEnd"/>
             <w:r>
               <w:rPr>
@@ -20838,8 +21038,8 @@
               </w:rPr>
               <w:t>▲/▼</w:t>
             </w:r>
-            <w:bookmarkEnd w:id="34"/>
-            <w:bookmarkEnd w:id="35"/>
+            <w:bookmarkEnd w:id="39"/>
+            <w:bookmarkEnd w:id="40"/>
           </w:p>
         </w:tc>
         <w:tc>
@@ -20898,7 +21098,7 @@
                 <w:lang w:val="en-US"/>
               </w:rPr>
             </w:pPr>
-            <w:bookmarkStart w:id="36" w:name="_Hlk160573502"/>
+            <w:bookmarkStart w:id="41" w:name="_Hlk160573502"/>
             <w:r>
               <w:rPr>
                 <w:sz w:val="18"/>
@@ -20950,8 +21150,8 @@
                 <w:lang w:val="en-US"/>
               </w:rPr>
             </w:pPr>
-            <w:bookmarkStart w:id="37" w:name="_Hlk160573108"/>
-            <w:bookmarkStart w:id="38" w:name="_Hlk160573417"/>
+            <w:bookmarkStart w:id="42" w:name="_Hlk160573108"/>
+            <w:bookmarkStart w:id="43" w:name="_Hlk160573417"/>
             <w:r>
               <w:rPr>
                 <w:rFonts w:ascii="CaskaydiaCove NF" w:hAnsi="CaskaydiaCove NF" w:cs="CaskaydiaCove NF"/>
@@ -20960,7 +21160,7 @@
               </w:rPr>
               <w:t>󰘳</w:t>
             </w:r>
-            <w:bookmarkEnd w:id="37"/>
+            <w:bookmarkEnd w:id="42"/>
             <w:r>
               <w:rPr>
                 <w:rFonts w:ascii="CaskaydiaCove NF" w:hAnsi="CaskaydiaCove NF" w:cs="CaskaydiaCove NF"/>
@@ -20969,8 +21169,8 @@
               </w:rPr>
               <w:t xml:space="preserve"> </w:t>
             </w:r>
-            <w:bookmarkStart w:id="39" w:name="_Hlk160573428"/>
-            <w:bookmarkEnd w:id="38"/>
+            <w:bookmarkStart w:id="44" w:name="_Hlk160573428"/>
+            <w:bookmarkEnd w:id="43"/>
             <w:r>
               <w:rPr>
                 <w:rFonts w:ascii="CaskaydiaCove NF" w:hAnsi="CaskaydiaCove NF" w:cs="CaskaydiaCove NF"/>
@@ -20979,7 +21179,7 @@
               </w:rPr>
               <w:t>▲/▼</w:t>
             </w:r>
-            <w:bookmarkEnd w:id="39"/>
+            <w:bookmarkEnd w:id="44"/>
           </w:p>
         </w:tc>
         <w:tc>
@@ -21289,8 +21489,8 @@
                 <w:szCs w:val="18"/>
               </w:rPr>
             </w:pPr>
-            <w:bookmarkStart w:id="40" w:name="_Hlk160574577"/>
-            <w:bookmarkStart w:id="41" w:name="_Hlk160575355"/>
+            <w:bookmarkStart w:id="45" w:name="_Hlk160574577"/>
+            <w:bookmarkStart w:id="46" w:name="_Hlk160575355"/>
             <w:r>
               <w:rPr>
                 <w:rFonts w:ascii="CaskaydiaCove NF" w:hAnsi="CaskaydiaCove NF" w:cs="CaskaydiaCove NF"/>
@@ -21299,7 +21499,7 @@
               </w:rPr>
               <w:t>󰘶</w:t>
             </w:r>
-            <w:bookmarkEnd w:id="40"/>
+            <w:bookmarkEnd w:id="45"/>
             <w:r>
               <w:rPr>
                 <w:rFonts w:ascii="CaskaydiaCove NF" w:hAnsi="CaskaydiaCove NF" w:cs="CaskaydiaCove NF"/>
@@ -21324,7 +21524,7 @@
               </w:rPr>
               <w:t xml:space="preserve"> </w:t>
             </w:r>
-            <w:bookmarkEnd w:id="41"/>
+            <w:bookmarkEnd w:id="46"/>
             <w:r>
               <w:rPr>
                 <w:rFonts w:ascii="CaskaydiaCove NF" w:hAnsi="CaskaydiaCove NF" w:cs="CaskaydiaCove NF"/>
@@ -21409,7 +21609,7 @@
                 <w:szCs w:val="18"/>
               </w:rPr>
             </w:pPr>
-            <w:bookmarkStart w:id="42" w:name="_Hlk160574411"/>
+            <w:bookmarkStart w:id="47" w:name="_Hlk160574411"/>
             <w:r>
               <w:rPr>
                 <w:rFonts w:ascii="CaskaydiaCove NF" w:hAnsi="CaskaydiaCove NF" w:cs="CaskaydiaCove NF"/>
@@ -21426,7 +21626,7 @@
               </w:rPr>
               <w:t xml:space="preserve"> </w:t>
             </w:r>
-            <w:bookmarkStart w:id="43" w:name="_Hlk160574518"/>
+            <w:bookmarkStart w:id="48" w:name="_Hlk160574518"/>
             <w:r>
               <w:rPr>
                 <w:rFonts w:ascii="CaskaydiaCove NF" w:hAnsi="CaskaydiaCove NF" w:cs="CaskaydiaCove NF"/>
@@ -21443,8 +21643,8 @@
               </w:rPr>
               <w:t xml:space="preserve"> </w:t>
             </w:r>
-            <w:bookmarkEnd w:id="42"/>
-            <w:bookmarkEnd w:id="43"/>
+            <w:bookmarkEnd w:id="47"/>
+            <w:bookmarkEnd w:id="48"/>
             <w:r>
               <w:rPr>
                 <w:rFonts w:ascii="CaskaydiaCove NF" w:hAnsi="CaskaydiaCove NF" w:cs="CaskaydiaCove NF"/>
@@ -21657,7 +21857,7 @@
                 <w:szCs w:val="18"/>
               </w:rPr>
             </w:pPr>
-            <w:bookmarkStart w:id="44" w:name="_Hlk165288091"/>
+            <w:bookmarkStart w:id="49" w:name="_Hlk165288091"/>
             <w:r>
               <w:rPr>
                 <w:rFonts w:ascii="CaskaydiaCove NF" w:hAnsi="CaskaydiaCove NF" w:cs="CaskaydiaCove NF"/>
@@ -21666,7 +21866,7 @@
               </w:rPr>
               <w:t>󰘴</w:t>
             </w:r>
-            <w:bookmarkEnd w:id="44"/>
+            <w:bookmarkEnd w:id="49"/>
             <w:r>
               <w:rPr>
                 <w:rFonts w:ascii="CaskaydiaCove NF" w:hAnsi="CaskaydiaCove NF" w:cs="CaskaydiaCove NF"/>
@@ -21877,7 +22077,7 @@
                 <w:lang w:val="en-US"/>
               </w:rPr>
             </w:pPr>
-            <w:bookmarkStart w:id="45" w:name="_Hlk160575087"/>
+            <w:bookmarkStart w:id="50" w:name="_Hlk160575087"/>
             <w:r>
               <w:rPr>
                 <w:sz w:val="18"/>
@@ -21886,7 +22086,7 @@
               </w:rPr>
               <w:t>Move Pane</w:t>
             </w:r>
-            <w:bookmarkEnd w:id="45"/>
+            <w:bookmarkEnd w:id="50"/>
           </w:p>
         </w:tc>
         <w:tc>
@@ -22099,7 +22299,7 @@
                 <w:szCs w:val="18"/>
               </w:rPr>
             </w:pPr>
-            <w:bookmarkStart w:id="46" w:name="_Hlk160574951"/>
+            <w:bookmarkStart w:id="51" w:name="_Hlk160574951"/>
             <w:r>
               <w:rPr>
                 <w:rFonts w:ascii="CaskaydiaCove NF" w:hAnsi="CaskaydiaCove NF" w:cs="CaskaydiaCove NF"/>
@@ -22116,7 +22316,7 @@
               </w:rPr>
               <w:t xml:space="preserve"> </w:t>
             </w:r>
-            <w:bookmarkEnd w:id="46"/>
+            <w:bookmarkEnd w:id="51"/>
             <w:r>
               <w:rPr>
                 <w:rFonts w:ascii="CaskaydiaCove NF" w:hAnsi="CaskaydiaCove NF" w:cs="CaskaydiaCove NF"/>
@@ -22197,7 +22397,7 @@
                 <w:szCs w:val="18"/>
               </w:rPr>
             </w:pPr>
-            <w:bookmarkStart w:id="47" w:name="_Hlk161399902"/>
+            <w:bookmarkStart w:id="52" w:name="_Hlk161399902"/>
             <w:r>
               <w:rPr>
                 <w:rFonts w:ascii="CaskaydiaCove NF" w:hAnsi="CaskaydiaCove NF" w:cs="CaskaydiaCove NF"/>
@@ -22214,7 +22414,7 @@
               </w:rPr>
               <w:t xml:space="preserve"> 󰘳</w:t>
             </w:r>
-            <w:bookmarkEnd w:id="47"/>
+            <w:bookmarkEnd w:id="52"/>
             <w:r>
               <w:rPr>
                 <w:rFonts w:ascii="CaskaydiaCove NF" w:hAnsi="CaskaydiaCove NF" w:cs="CaskaydiaCove NF"/>
@@ -22315,7 +22515,7 @@
               </w:rPr>
               <w:t xml:space="preserve"> </w:t>
             </w:r>
-            <w:bookmarkStart w:id="48" w:name="_Hlk160575898"/>
+            <w:bookmarkStart w:id="53" w:name="_Hlk160575898"/>
             <w:r>
               <w:rPr>
                 <w:rFonts w:ascii="CaskaydiaCove NF" w:hAnsi="CaskaydiaCove NF" w:cs="CaskaydiaCove NF"/>
@@ -22332,7 +22532,7 @@
               </w:rPr>
               <w:t xml:space="preserve"> </w:t>
             </w:r>
-            <w:bookmarkEnd w:id="48"/>
+            <w:bookmarkEnd w:id="53"/>
             <w:r>
               <w:rPr>
                 <w:rFonts w:ascii="CaskaydiaCove NF" w:hAnsi="CaskaydiaCove NF" w:cs="CaskaydiaCove NF"/>
@@ -22477,8 +22677,8 @@
           <w:lang w:val="en-US"/>
         </w:rPr>
       </w:pPr>
-      <w:bookmarkStart w:id="49" w:name="_Hlk165288065"/>
-      <w:bookmarkEnd w:id="36"/>
+      <w:bookmarkStart w:id="54" w:name="_Hlk165288065"/>
+      <w:bookmarkEnd w:id="41"/>
       <w:r>
         <w:rPr>
           <w:lang w:val="en-US"/>
@@ -22732,7 +22932,7 @@
                 <w:lang w:val="en-US"/>
               </w:rPr>
             </w:pPr>
-            <w:bookmarkStart w:id="50" w:name="_Hlk160573055"/>
+            <w:bookmarkStart w:id="55" w:name="_Hlk160573055"/>
             <w:r>
               <w:rPr>
                 <w:rFonts w:ascii="CaskaydiaCove NF" w:hAnsi="CaskaydiaCove NF" w:cs="CaskaydiaCove NF"/>
@@ -22749,7 +22949,7 @@
               </w:rPr>
               <w:t xml:space="preserve"> </w:t>
             </w:r>
-            <w:bookmarkEnd w:id="50"/>
+            <w:bookmarkEnd w:id="55"/>
             <w:r>
               <w:rPr>
                 <w:rFonts w:ascii="CaskaydiaCove NF" w:hAnsi="CaskaydiaCove NF" w:cs="CaskaydiaCove NF"/>
@@ -22816,7 +23016,7 @@
                 <w:lang w:val="en-US"/>
               </w:rPr>
             </w:pPr>
-            <w:bookmarkStart w:id="51" w:name="_Hlk160572869"/>
+            <w:bookmarkStart w:id="56" w:name="_Hlk160572869"/>
             <w:r>
               <w:rPr>
                 <w:rFonts w:ascii="CaskaydiaCove NF" w:hAnsi="CaskaydiaCove NF" w:cs="CaskaydiaCove NF"/>
@@ -22825,7 +23025,7 @@
               </w:rPr>
               <w:t>󰘶</w:t>
             </w:r>
-            <w:bookmarkEnd w:id="51"/>
+            <w:bookmarkEnd w:id="56"/>
             <w:r>
               <w:rPr>
                 <w:rFonts w:ascii="CaskaydiaCove NF" w:hAnsi="CaskaydiaCove NF" w:cs="CaskaydiaCove NF"/>
@@ -22875,7 +23075,7 @@
           </w:p>
         </w:tc>
       </w:tr>
-      <w:bookmarkEnd w:id="49"/>
+      <w:bookmarkEnd w:id="54"/>
       <w:tr>
         <w:tc>
           <w:tcPr>
@@ -23315,31 +23515,15 @@
                 <w:sz w:val="18"/>
                 <w:szCs w:val="18"/>
               </w:rPr>
-              <w:t xml:space="preserve"> </w:t>
-            </w:r>
-            <w:r>
-              <w:rPr>
-                <w:rFonts w:ascii="CaskaydiaCove NF" w:hAnsi="CaskaydiaCove NF" w:cs="CaskaydiaCove NF"/>
-                <w:sz w:val="18"/>
-                <w:szCs w:val="18"/>
-              </w:rPr>
-              <w:t>󰘳</w:t>
-            </w:r>
-            <w:r>
-              <w:rPr>
-                <w:rFonts w:ascii="CaskaydiaCove NF" w:hAnsi="CaskaydiaCove NF" w:cs="CaskaydiaCove NF"/>
-                <w:sz w:val="18"/>
-                <w:szCs w:val="18"/>
-              </w:rPr>
-              <w:t xml:space="preserve"> </w:t>
-            </w:r>
-            <w:r>
-              <w:rPr>
-                <w:rFonts w:ascii="CaskaydiaCove NF" w:hAnsi="CaskaydiaCove NF" w:cs="CaskaydiaCove NF"/>
-                <w:sz w:val="18"/>
-                <w:szCs w:val="18"/>
-              </w:rPr>
-              <w:t>U</w:t>
+              <w:t xml:space="preserve"> 󰘳</w:t>
+            </w:r>
+            <w:r>
+              <w:rPr>
+                <w:rFonts w:ascii="CaskaydiaCove NF" w:hAnsi="CaskaydiaCove NF" w:cs="CaskaydiaCove NF"/>
+                <w:sz w:val="18"/>
+                <w:szCs w:val="18"/>
+              </w:rPr>
+              <w:t xml:space="preserve"> U</w:t>
             </w:r>
           </w:p>
         </w:tc>

</xml_diff>

<commit_message>
docs: add long press keys on macOS
</commit_message>
<xml_diff>
--- a/Settings/Shortcuts-macOS.docx
+++ b/Settings/Shortcuts-macOS.docx
@@ -23305,15 +23305,7 @@
                 <w:sz w:val="18"/>
                 <w:szCs w:val="18"/>
               </w:rPr>
-              <w:t>󰘳</w:t>
-            </w:r>
-            <w:r>
-              <w:rPr>
-                <w:rFonts w:ascii="CaskaydiaCove NF" w:hAnsi="CaskaydiaCove NF" w:cs="CaskaydiaCove NF"/>
-                <w:sz w:val="18"/>
-                <w:szCs w:val="18"/>
-              </w:rPr>
-              <w:t xml:space="preserve"> \</w:t>
+              <w:t>󰘳 \</w:t>
             </w:r>
           </w:p>
         </w:tc>
@@ -23500,15 +23492,7 @@
                 <w:sz w:val="18"/>
                 <w:szCs w:val="18"/>
               </w:rPr>
-              <w:t>󰘵 󰘳</w:t>
-            </w:r>
-            <w:r>
-              <w:rPr>
-                <w:rFonts w:ascii="CaskaydiaCove NF" w:hAnsi="CaskaydiaCove NF" w:cs="CaskaydiaCove NF"/>
-                <w:sz w:val="18"/>
-                <w:szCs w:val="18"/>
-              </w:rPr>
-              <w:t xml:space="preserve"> </w:t>
+              <w:t xml:space="preserve">󰘵 󰘳 </w:t>
             </w:r>
             <w:bookmarkEnd w:id="61"/>
             <w:r>
@@ -23662,14 +23646,7 @@
                 <w:sz w:val="18"/>
                 <w:szCs w:val="18"/>
               </w:rPr>
-              <w:t xml:space="preserve">Kennzeichnung </w:t>
-            </w:r>
-            <w:r>
-              <w:rPr>
-                <w:sz w:val="18"/>
-                <w:szCs w:val="18"/>
-              </w:rPr>
-              <w:t xml:space="preserve"> löschen</w:t>
+              <w:t>Kennzeichnung  löschen</w:t>
             </w:r>
             <w:proofErr w:type="gramEnd"/>
           </w:p>
@@ -23755,6 +23732,7 @@
           <w:lang w:val="en-US"/>
         </w:rPr>
       </w:pPr>
+      <w:bookmarkStart w:id="62" w:name="_Hlk170658520"/>
       <w:r>
         <w:rPr>
           <w:lang w:val="en-US"/>
@@ -23789,6 +23767,7 @@
             <w:shd w:val="clear" w:color="auto" w:fill="4F81BD" w:themeFill="accent1"/>
             <w:hideMark/>
           </w:tcPr>
+          <w:bookmarkEnd w:id="62"/>
           <w:p>
             <w:pPr>
               <w:rPr>
@@ -24115,6 +24094,946 @@
         </w:tc>
       </w:tr>
     </w:tbl>
+    <w:p>
+      <w:pPr>
+        <w:pStyle w:val="berschrift2"/>
+        <w:rPr>
+          <w:lang w:val="en-US"/>
+        </w:rPr>
+      </w:pPr>
+      <w:r>
+        <w:rPr>
+          <w:lang w:val="en-US"/>
+        </w:rPr>
+        <w:t>Long Press Keys</w:t>
+      </w:r>
+    </w:p>
+    <w:tbl>
+      <w:tblPr>
+        <w:tblStyle w:val="Tabellenraster"/>
+        <w:tblW w:w="0" w:type="auto"/>
+        <w:tblLook w:val="04A0" w:firstRow="1" w:lastRow="0" w:firstColumn="1" w:lastColumn="0" w:noHBand="0" w:noVBand="1"/>
+      </w:tblPr>
+      <w:tblGrid>
+        <w:gridCol w:w="472"/>
+        <w:gridCol w:w="1442"/>
+        <w:gridCol w:w="1682"/>
+        <w:gridCol w:w="522"/>
+        <w:gridCol w:w="788"/>
+        <w:gridCol w:w="894"/>
+      </w:tblGrid>
+      <w:tr>
+        <w:tc>
+          <w:tcPr>
+            <w:tcW w:w="472" w:type="dxa"/>
+          </w:tcPr>
+          <w:p>
+            <w:pPr>
+              <w:rPr>
+                <w:lang w:val="en-US"/>
+              </w:rPr>
+            </w:pPr>
+            <w:r>
+              <w:t>A</w:t>
+            </w:r>
+          </w:p>
+        </w:tc>
+        <w:tc>
+          <w:tcPr>
+            <w:tcW w:w="1442" w:type="dxa"/>
+          </w:tcPr>
+          <w:p>
+            <w:pPr>
+              <w:rPr>
+                <w:lang w:val="en-US"/>
+              </w:rPr>
+            </w:pPr>
+            <w:proofErr w:type="spellStart"/>
+            <w:r>
+              <w:t>àáâäǎæãåā</w:t>
+            </w:r>
+            <w:proofErr w:type="spellEnd"/>
+          </w:p>
+        </w:tc>
+        <w:tc>
+          <w:tcPr>
+            <w:tcW w:w="1682" w:type="dxa"/>
+            <w:tcBorders>
+              <w:right w:val="single" w:sz="12" w:space="0" w:color="auto"/>
+            </w:tcBorders>
+          </w:tcPr>
+          <w:p>
+            <w:pPr>
+              <w:rPr>
+                <w:lang w:val="en-US"/>
+              </w:rPr>
+            </w:pPr>
+            <w:r>
+              <w:t>ÀÁÂÄǍÆÃÅĀ</w:t>
+            </w:r>
+          </w:p>
+        </w:tc>
+        <w:tc>
+          <w:tcPr>
+            <w:tcW w:w="522" w:type="dxa"/>
+            <w:tcBorders>
+              <w:left w:val="single" w:sz="12" w:space="0" w:color="auto"/>
+            </w:tcBorders>
+          </w:tcPr>
+          <w:p>
+            <w:pPr>
+              <w:rPr>
+                <w:lang w:val="en-US"/>
+              </w:rPr>
+            </w:pPr>
+            <w:r>
+              <w:t>K</w:t>
+            </w:r>
+          </w:p>
+        </w:tc>
+        <w:tc>
+          <w:tcPr>
+            <w:tcW w:w="788" w:type="dxa"/>
+          </w:tcPr>
+          <w:p>
+            <w:pPr>
+              <w:rPr>
+                <w:lang w:val="en-US"/>
+              </w:rPr>
+            </w:pPr>
+            <w:r>
+              <w:t>ķ</w:t>
+            </w:r>
+          </w:p>
+        </w:tc>
+        <w:tc>
+          <w:tcPr>
+            <w:tcW w:w="894" w:type="dxa"/>
+          </w:tcPr>
+          <w:p>
+            <w:pPr>
+              <w:rPr>
+                <w:lang w:val="en-US"/>
+              </w:rPr>
+            </w:pPr>
+            <w:r>
+              <w:t>Ķ</w:t>
+            </w:r>
+          </w:p>
+        </w:tc>
+      </w:tr>
+      <w:tr>
+        <w:tc>
+          <w:tcPr>
+            <w:tcW w:w="472" w:type="dxa"/>
+          </w:tcPr>
+          <w:p>
+            <w:pPr>
+              <w:rPr>
+                <w:lang w:val="en-US"/>
+              </w:rPr>
+            </w:pPr>
+            <w:r>
+              <w:t>E</w:t>
+            </w:r>
+          </w:p>
+        </w:tc>
+        <w:tc>
+          <w:tcPr>
+            <w:tcW w:w="1442" w:type="dxa"/>
+          </w:tcPr>
+          <w:p>
+            <w:pPr>
+              <w:rPr>
+                <w:lang w:val="en-US"/>
+              </w:rPr>
+            </w:pPr>
+            <w:proofErr w:type="spellStart"/>
+            <w:r>
+              <w:t>èéêëěẽēėę</w:t>
+            </w:r>
+            <w:proofErr w:type="spellEnd"/>
+          </w:p>
+        </w:tc>
+        <w:tc>
+          <w:tcPr>
+            <w:tcW w:w="1682" w:type="dxa"/>
+            <w:tcBorders>
+              <w:right w:val="single" w:sz="12" w:space="0" w:color="auto"/>
+            </w:tcBorders>
+          </w:tcPr>
+          <w:p>
+            <w:pPr>
+              <w:rPr>
+                <w:lang w:val="en-US"/>
+              </w:rPr>
+            </w:pPr>
+            <w:r>
+              <w:t>ÈÉÊËĚẼĒĖĘ</w:t>
+            </w:r>
+          </w:p>
+        </w:tc>
+        <w:tc>
+          <w:tcPr>
+            <w:tcW w:w="522" w:type="dxa"/>
+            <w:tcBorders>
+              <w:left w:val="single" w:sz="12" w:space="0" w:color="auto"/>
+            </w:tcBorders>
+          </w:tcPr>
+          <w:p>
+            <w:pPr>
+              <w:rPr>
+                <w:lang w:val="en-US"/>
+              </w:rPr>
+            </w:pPr>
+            <w:r>
+              <w:t>L</w:t>
+            </w:r>
+          </w:p>
+        </w:tc>
+        <w:tc>
+          <w:tcPr>
+            <w:tcW w:w="788" w:type="dxa"/>
+          </w:tcPr>
+          <w:p>
+            <w:pPr>
+              <w:rPr>
+                <w:lang w:val="en-US"/>
+              </w:rPr>
+            </w:pPr>
+            <w:proofErr w:type="spellStart"/>
+            <w:r>
+              <w:t>łļľ</w:t>
+            </w:r>
+            <w:proofErr w:type="spellEnd"/>
+          </w:p>
+        </w:tc>
+        <w:tc>
+          <w:tcPr>
+            <w:tcW w:w="894" w:type="dxa"/>
+          </w:tcPr>
+          <w:p>
+            <w:pPr>
+              <w:rPr>
+                <w:lang w:val="en-US"/>
+              </w:rPr>
+            </w:pPr>
+            <w:r>
+              <w:t>ŁĻĽ</w:t>
+            </w:r>
+          </w:p>
+        </w:tc>
+      </w:tr>
+      <w:tr>
+        <w:tc>
+          <w:tcPr>
+            <w:tcW w:w="472" w:type="dxa"/>
+          </w:tcPr>
+          <w:p>
+            <w:pPr>
+              <w:rPr>
+                <w:lang w:val="en-US"/>
+              </w:rPr>
+            </w:pPr>
+            <w:r>
+              <w:t>I</w:t>
+            </w:r>
+          </w:p>
+        </w:tc>
+        <w:tc>
+          <w:tcPr>
+            <w:tcW w:w="1442" w:type="dxa"/>
+          </w:tcPr>
+          <w:p>
+            <w:pPr>
+              <w:rPr>
+                <w:lang w:val="en-US"/>
+              </w:rPr>
+            </w:pPr>
+            <w:proofErr w:type="spellStart"/>
+            <w:r>
+              <w:t>ìíîïǐĩīıį</w:t>
+            </w:r>
+            <w:proofErr w:type="spellEnd"/>
+          </w:p>
+        </w:tc>
+        <w:tc>
+          <w:tcPr>
+            <w:tcW w:w="1682" w:type="dxa"/>
+            <w:tcBorders>
+              <w:right w:val="single" w:sz="12" w:space="0" w:color="auto"/>
+            </w:tcBorders>
+          </w:tcPr>
+          <w:p>
+            <w:pPr>
+              <w:rPr>
+                <w:lang w:val="en-US"/>
+              </w:rPr>
+            </w:pPr>
+            <w:r>
+              <w:t>ÌÍÎÏǏĨĪİĮ</w:t>
+            </w:r>
+          </w:p>
+        </w:tc>
+        <w:tc>
+          <w:tcPr>
+            <w:tcW w:w="522" w:type="dxa"/>
+            <w:tcBorders>
+              <w:left w:val="single" w:sz="12" w:space="0" w:color="auto"/>
+            </w:tcBorders>
+          </w:tcPr>
+          <w:p>
+            <w:pPr>
+              <w:rPr>
+                <w:lang w:val="en-US"/>
+              </w:rPr>
+            </w:pPr>
+            <w:r>
+              <w:t>N</w:t>
+            </w:r>
+          </w:p>
+        </w:tc>
+        <w:tc>
+          <w:tcPr>
+            <w:tcW w:w="788" w:type="dxa"/>
+          </w:tcPr>
+          <w:p>
+            <w:pPr>
+              <w:rPr>
+                <w:lang w:val="en-US"/>
+              </w:rPr>
+            </w:pPr>
+            <w:proofErr w:type="spellStart"/>
+            <w:r>
+              <w:t>ñńņň</w:t>
+            </w:r>
+            <w:proofErr w:type="spellEnd"/>
+          </w:p>
+        </w:tc>
+        <w:tc>
+          <w:tcPr>
+            <w:tcW w:w="894" w:type="dxa"/>
+          </w:tcPr>
+          <w:p>
+            <w:pPr>
+              <w:rPr>
+                <w:lang w:val="en-US"/>
+              </w:rPr>
+            </w:pPr>
+            <w:r>
+              <w:t>ÑŃŅŇ</w:t>
+            </w:r>
+          </w:p>
+        </w:tc>
+      </w:tr>
+      <w:tr>
+        <w:tc>
+          <w:tcPr>
+            <w:tcW w:w="472" w:type="dxa"/>
+          </w:tcPr>
+          <w:p>
+            <w:pPr>
+              <w:rPr>
+                <w:lang w:val="en-US"/>
+              </w:rPr>
+            </w:pPr>
+            <w:r>
+              <w:t>U</w:t>
+            </w:r>
+          </w:p>
+        </w:tc>
+        <w:tc>
+          <w:tcPr>
+            <w:tcW w:w="1442" w:type="dxa"/>
+          </w:tcPr>
+          <w:p>
+            <w:pPr>
+              <w:rPr>
+                <w:lang w:val="en-US"/>
+              </w:rPr>
+            </w:pPr>
+            <w:proofErr w:type="spellStart"/>
+            <w:r>
+              <w:t>ùúûüǔũūűů</w:t>
+            </w:r>
+            <w:proofErr w:type="spellEnd"/>
+          </w:p>
+        </w:tc>
+        <w:tc>
+          <w:tcPr>
+            <w:tcW w:w="1682" w:type="dxa"/>
+            <w:tcBorders>
+              <w:right w:val="single" w:sz="12" w:space="0" w:color="auto"/>
+            </w:tcBorders>
+          </w:tcPr>
+          <w:p>
+            <w:pPr>
+              <w:rPr>
+                <w:lang w:val="en-US"/>
+              </w:rPr>
+            </w:pPr>
+            <w:r>
+              <w:t>ÙÚÛÜǓŨŪŰŮ</w:t>
+            </w:r>
+          </w:p>
+        </w:tc>
+        <w:tc>
+          <w:tcPr>
+            <w:tcW w:w="522" w:type="dxa"/>
+            <w:tcBorders>
+              <w:left w:val="single" w:sz="12" w:space="0" w:color="auto"/>
+            </w:tcBorders>
+          </w:tcPr>
+          <w:p>
+            <w:pPr>
+              <w:rPr>
+                <w:lang w:val="en-US"/>
+              </w:rPr>
+            </w:pPr>
+            <w:r>
+              <w:t>R</w:t>
+            </w:r>
+          </w:p>
+        </w:tc>
+        <w:tc>
+          <w:tcPr>
+            <w:tcW w:w="788" w:type="dxa"/>
+          </w:tcPr>
+          <w:p>
+            <w:pPr>
+              <w:rPr>
+                <w:lang w:val="en-US"/>
+              </w:rPr>
+            </w:pPr>
+            <w:r>
+              <w:t>ř</w:t>
+            </w:r>
+          </w:p>
+        </w:tc>
+        <w:tc>
+          <w:tcPr>
+            <w:tcW w:w="894" w:type="dxa"/>
+          </w:tcPr>
+          <w:p>
+            <w:pPr>
+              <w:rPr>
+                <w:lang w:val="en-US"/>
+              </w:rPr>
+            </w:pPr>
+            <w:r>
+              <w:t>Ř</w:t>
+            </w:r>
+          </w:p>
+        </w:tc>
+      </w:tr>
+      <w:tr>
+        <w:tc>
+          <w:tcPr>
+            <w:tcW w:w="472" w:type="dxa"/>
+          </w:tcPr>
+          <w:p>
+            <w:pPr>
+              <w:rPr>
+                <w:lang w:val="en-US"/>
+              </w:rPr>
+            </w:pPr>
+            <w:r>
+              <w:t>O</w:t>
+            </w:r>
+          </w:p>
+        </w:tc>
+        <w:tc>
+          <w:tcPr>
+            <w:tcW w:w="1442" w:type="dxa"/>
+          </w:tcPr>
+          <w:p>
+            <w:pPr>
+              <w:rPr>
+                <w:lang w:val="en-US"/>
+              </w:rPr>
+            </w:pPr>
+            <w:proofErr w:type="spellStart"/>
+            <w:r>
+              <w:t>òóôöǒœøõō</w:t>
+            </w:r>
+            <w:proofErr w:type="spellEnd"/>
+          </w:p>
+        </w:tc>
+        <w:tc>
+          <w:tcPr>
+            <w:tcW w:w="1682" w:type="dxa"/>
+            <w:tcBorders>
+              <w:right w:val="single" w:sz="12" w:space="0" w:color="auto"/>
+            </w:tcBorders>
+          </w:tcPr>
+          <w:p>
+            <w:pPr>
+              <w:rPr>
+                <w:lang w:val="en-US"/>
+              </w:rPr>
+            </w:pPr>
+            <w:r>
+              <w:t>ÒÓÔÖǑŒØÕŌ</w:t>
+            </w:r>
+          </w:p>
+        </w:tc>
+        <w:tc>
+          <w:tcPr>
+            <w:tcW w:w="522" w:type="dxa"/>
+            <w:tcBorders>
+              <w:left w:val="single" w:sz="12" w:space="0" w:color="auto"/>
+            </w:tcBorders>
+          </w:tcPr>
+          <w:p>
+            <w:pPr>
+              <w:rPr>
+                <w:lang w:val="en-US"/>
+              </w:rPr>
+            </w:pPr>
+            <w:r>
+              <w:t>S</w:t>
+            </w:r>
+          </w:p>
+        </w:tc>
+        <w:tc>
+          <w:tcPr>
+            <w:tcW w:w="788" w:type="dxa"/>
+          </w:tcPr>
+          <w:p>
+            <w:pPr>
+              <w:rPr>
+                <w:lang w:val="en-US"/>
+              </w:rPr>
+            </w:pPr>
+            <w:proofErr w:type="spellStart"/>
+            <w:r>
+              <w:t>ßşșśš</w:t>
+            </w:r>
+            <w:proofErr w:type="spellEnd"/>
+          </w:p>
+        </w:tc>
+        <w:tc>
+          <w:tcPr>
+            <w:tcW w:w="894" w:type="dxa"/>
+          </w:tcPr>
+          <w:p>
+            <w:pPr>
+              <w:rPr>
+                <w:lang w:val="en-US"/>
+              </w:rPr>
+            </w:pPr>
+            <w:r>
+              <w:t>ẞŚŠŞȘ</w:t>
+            </w:r>
+          </w:p>
+        </w:tc>
+      </w:tr>
+      <w:tr>
+        <w:tc>
+          <w:tcPr>
+            <w:tcW w:w="472" w:type="dxa"/>
+          </w:tcPr>
+          <w:p>
+            <w:pPr>
+              <w:rPr>
+                <w:lang w:val="en-US"/>
+              </w:rPr>
+            </w:pPr>
+            <w:r>
+              <w:t>C</w:t>
+            </w:r>
+          </w:p>
+        </w:tc>
+        <w:tc>
+          <w:tcPr>
+            <w:tcW w:w="1442" w:type="dxa"/>
+          </w:tcPr>
+          <w:p>
+            <w:pPr>
+              <w:rPr>
+                <w:lang w:val="en-US"/>
+              </w:rPr>
+            </w:pPr>
+            <w:proofErr w:type="spellStart"/>
+            <w:r>
+              <w:t>çćčċ</w:t>
+            </w:r>
+            <w:proofErr w:type="spellEnd"/>
+          </w:p>
+        </w:tc>
+        <w:tc>
+          <w:tcPr>
+            <w:tcW w:w="1682" w:type="dxa"/>
+            <w:tcBorders>
+              <w:right w:val="single" w:sz="12" w:space="0" w:color="auto"/>
+            </w:tcBorders>
+          </w:tcPr>
+          <w:p>
+            <w:pPr>
+              <w:rPr>
+                <w:lang w:val="en-US"/>
+              </w:rPr>
+            </w:pPr>
+            <w:r>
+              <w:t>ÇĆČĊ</w:t>
+            </w:r>
+          </w:p>
+        </w:tc>
+        <w:tc>
+          <w:tcPr>
+            <w:tcW w:w="522" w:type="dxa"/>
+            <w:tcBorders>
+              <w:left w:val="single" w:sz="12" w:space="0" w:color="auto"/>
+            </w:tcBorders>
+          </w:tcPr>
+          <w:p>
+            <w:pPr>
+              <w:rPr>
+                <w:lang w:val="en-US"/>
+              </w:rPr>
+            </w:pPr>
+            <w:r>
+              <w:t>T</w:t>
+            </w:r>
+          </w:p>
+        </w:tc>
+        <w:tc>
+          <w:tcPr>
+            <w:tcW w:w="788" w:type="dxa"/>
+          </w:tcPr>
+          <w:p>
+            <w:pPr>
+              <w:rPr>
+                <w:lang w:val="en-US"/>
+              </w:rPr>
+            </w:pPr>
+            <w:proofErr w:type="spellStart"/>
+            <w:r>
+              <w:t>țťþ</w:t>
+            </w:r>
+            <w:proofErr w:type="spellEnd"/>
+          </w:p>
+        </w:tc>
+        <w:tc>
+          <w:tcPr>
+            <w:tcW w:w="894" w:type="dxa"/>
+          </w:tcPr>
+          <w:p>
+            <w:pPr>
+              <w:rPr>
+                <w:lang w:val="en-US"/>
+              </w:rPr>
+            </w:pPr>
+            <w:r>
+              <w:t>ȚŤÞ</w:t>
+            </w:r>
+          </w:p>
+        </w:tc>
+      </w:tr>
+      <w:tr>
+        <w:tc>
+          <w:tcPr>
+            <w:tcW w:w="472" w:type="dxa"/>
+          </w:tcPr>
+          <w:p>
+            <w:pPr>
+              <w:rPr>
+                <w:lang w:val="en-US"/>
+              </w:rPr>
+            </w:pPr>
+            <w:r>
+              <w:t>D</w:t>
+            </w:r>
+          </w:p>
+        </w:tc>
+        <w:tc>
+          <w:tcPr>
+            <w:tcW w:w="1442" w:type="dxa"/>
+          </w:tcPr>
+          <w:p>
+            <w:pPr>
+              <w:rPr>
+                <w:lang w:val="en-US"/>
+              </w:rPr>
+            </w:pPr>
+            <w:proofErr w:type="spellStart"/>
+            <w:r>
+              <w:t>ďð</w:t>
+            </w:r>
+            <w:proofErr w:type="spellEnd"/>
+          </w:p>
+        </w:tc>
+        <w:tc>
+          <w:tcPr>
+            <w:tcW w:w="1682" w:type="dxa"/>
+            <w:tcBorders>
+              <w:right w:val="single" w:sz="12" w:space="0" w:color="auto"/>
+            </w:tcBorders>
+          </w:tcPr>
+          <w:p>
+            <w:pPr>
+              <w:rPr>
+                <w:lang w:val="en-US"/>
+              </w:rPr>
+            </w:pPr>
+            <w:r>
+              <w:t>ĎÐ</w:t>
+            </w:r>
+          </w:p>
+        </w:tc>
+        <w:tc>
+          <w:tcPr>
+            <w:tcW w:w="522" w:type="dxa"/>
+            <w:tcBorders>
+              <w:left w:val="single" w:sz="12" w:space="0" w:color="auto"/>
+            </w:tcBorders>
+          </w:tcPr>
+          <w:p>
+            <w:pPr>
+              <w:rPr>
+                <w:lang w:val="en-US"/>
+              </w:rPr>
+            </w:pPr>
+            <w:r>
+              <w:t>W</w:t>
+            </w:r>
+          </w:p>
+        </w:tc>
+        <w:tc>
+          <w:tcPr>
+            <w:tcW w:w="788" w:type="dxa"/>
+          </w:tcPr>
+          <w:p>
+            <w:pPr>
+              <w:rPr>
+                <w:lang w:val="en-US"/>
+              </w:rPr>
+            </w:pPr>
+            <w:r>
+              <w:t>ŵ</w:t>
+            </w:r>
+          </w:p>
+        </w:tc>
+        <w:tc>
+          <w:tcPr>
+            <w:tcW w:w="894" w:type="dxa"/>
+          </w:tcPr>
+          <w:p>
+            <w:pPr>
+              <w:rPr>
+                <w:lang w:val="en-US"/>
+              </w:rPr>
+            </w:pPr>
+            <w:r>
+              <w:t>Ŵ</w:t>
+            </w:r>
+          </w:p>
+        </w:tc>
+      </w:tr>
+      <w:tr>
+        <w:tc>
+          <w:tcPr>
+            <w:tcW w:w="472" w:type="dxa"/>
+          </w:tcPr>
+          <w:p>
+            <w:pPr>
+              <w:rPr>
+                <w:lang w:val="en-US"/>
+              </w:rPr>
+            </w:pPr>
+            <w:r>
+              <w:t>G</w:t>
+            </w:r>
+          </w:p>
+        </w:tc>
+        <w:tc>
+          <w:tcPr>
+            <w:tcW w:w="1442" w:type="dxa"/>
+          </w:tcPr>
+          <w:p>
+            <w:pPr>
+              <w:rPr>
+                <w:lang w:val="en-US"/>
+              </w:rPr>
+            </w:pPr>
+            <w:proofErr w:type="spellStart"/>
+            <w:r>
+              <w:t>ğġ</w:t>
+            </w:r>
+            <w:proofErr w:type="spellEnd"/>
+          </w:p>
+        </w:tc>
+        <w:tc>
+          <w:tcPr>
+            <w:tcW w:w="1682" w:type="dxa"/>
+            <w:tcBorders>
+              <w:right w:val="single" w:sz="12" w:space="0" w:color="auto"/>
+            </w:tcBorders>
+          </w:tcPr>
+          <w:p>
+            <w:pPr>
+              <w:rPr>
+                <w:lang w:val="en-US"/>
+              </w:rPr>
+            </w:pPr>
+            <w:r>
+              <w:t>ĞĠ</w:t>
+            </w:r>
+          </w:p>
+        </w:tc>
+        <w:tc>
+          <w:tcPr>
+            <w:tcW w:w="522" w:type="dxa"/>
+            <w:tcBorders>
+              <w:left w:val="single" w:sz="12" w:space="0" w:color="auto"/>
+            </w:tcBorders>
+          </w:tcPr>
+          <w:p>
+            <w:pPr>
+              <w:rPr>
+                <w:lang w:val="en-US"/>
+              </w:rPr>
+            </w:pPr>
+            <w:r>
+              <w:t>Y</w:t>
+            </w:r>
+          </w:p>
+        </w:tc>
+        <w:tc>
+          <w:tcPr>
+            <w:tcW w:w="788" w:type="dxa"/>
+          </w:tcPr>
+          <w:p>
+            <w:pPr>
+              <w:rPr>
+                <w:lang w:val="en-US"/>
+              </w:rPr>
+            </w:pPr>
+            <w:proofErr w:type="spellStart"/>
+            <w:r>
+              <w:t>ýŷÿ</w:t>
+            </w:r>
+            <w:proofErr w:type="spellEnd"/>
+          </w:p>
+        </w:tc>
+        <w:tc>
+          <w:tcPr>
+            <w:tcW w:w="894" w:type="dxa"/>
+          </w:tcPr>
+          <w:p>
+            <w:pPr>
+              <w:rPr>
+                <w:lang w:val="en-US"/>
+              </w:rPr>
+            </w:pPr>
+            <w:r>
+              <w:t>ÝŶŸ</w:t>
+            </w:r>
+          </w:p>
+        </w:tc>
+      </w:tr>
+      <w:tr>
+        <w:tc>
+          <w:tcPr>
+            <w:tcW w:w="472" w:type="dxa"/>
+          </w:tcPr>
+          <w:p>
+            <w:r>
+              <w:rPr>
+                <w:rFonts w:hint="eastAsia"/>
+              </w:rPr>
+              <w:t>H</w:t>
+            </w:r>
+          </w:p>
+        </w:tc>
+        <w:tc>
+          <w:tcPr>
+            <w:tcW w:w="1442" w:type="dxa"/>
+          </w:tcPr>
+          <w:p>
+            <w:r>
+              <w:rPr>
+                <w:rFonts w:hint="eastAsia"/>
+              </w:rPr>
+              <w:t>ħ</w:t>
+            </w:r>
+          </w:p>
+        </w:tc>
+        <w:tc>
+          <w:tcPr>
+            <w:tcW w:w="1682" w:type="dxa"/>
+            <w:tcBorders>
+              <w:right w:val="single" w:sz="12" w:space="0" w:color="auto"/>
+            </w:tcBorders>
+          </w:tcPr>
+          <w:p>
+            <w:r>
+              <w:rPr>
+                <w:rFonts w:hint="eastAsia"/>
+              </w:rPr>
+              <w:t>Ħ</w:t>
+            </w:r>
+          </w:p>
+        </w:tc>
+        <w:tc>
+          <w:tcPr>
+            <w:tcW w:w="522" w:type="dxa"/>
+            <w:tcBorders>
+              <w:left w:val="single" w:sz="12" w:space="0" w:color="auto"/>
+            </w:tcBorders>
+          </w:tcPr>
+          <w:p>
+            <w:pPr>
+              <w:rPr>
+                <w:lang w:val="en-US"/>
+              </w:rPr>
+            </w:pPr>
+            <w:r>
+              <w:t>Z</w:t>
+            </w:r>
+          </w:p>
+        </w:tc>
+        <w:tc>
+          <w:tcPr>
+            <w:tcW w:w="788" w:type="dxa"/>
+          </w:tcPr>
+          <w:p>
+            <w:pPr>
+              <w:rPr>
+                <w:lang w:val="en-US"/>
+              </w:rPr>
+            </w:pPr>
+            <w:proofErr w:type="spellStart"/>
+            <w:r>
+              <w:t>źžż</w:t>
+            </w:r>
+            <w:proofErr w:type="spellEnd"/>
+          </w:p>
+        </w:tc>
+        <w:tc>
+          <w:tcPr>
+            <w:tcW w:w="894" w:type="dxa"/>
+          </w:tcPr>
+          <w:p>
+            <w:pPr>
+              <w:rPr>
+                <w:lang w:val="en-US"/>
+              </w:rPr>
+            </w:pPr>
+            <w:r>
+              <w:t>ŹŽŻ</w:t>
+            </w:r>
+          </w:p>
+        </w:tc>
+      </w:tr>
+    </w:tbl>
+    <w:p>
+      <w:pPr>
+        <w:rPr>
+          <w:lang w:val="en-US"/>
+        </w:rPr>
+      </w:pPr>
+    </w:p>
     <w:p>
       <w:pPr>
         <w:rPr>

</xml_diff>

<commit_message>
docs: document usage of Emoji tool on macOS
</commit_message>
<xml_diff>
--- a/Settings/Shortcuts-macOS.docx
+++ b/Settings/Shortcuts-macOS.docx
@@ -1,6 +1,6 @@
 
 <file path=word/document.xml><?xml version="1.0" encoding="utf-8"?>
-<w:document xmlns:wpc="http://schemas.microsoft.com/office/word/2010/wordprocessingCanvas" xmlns:cx="http://schemas.microsoft.com/office/drawing/2014/chartex" xmlns:cx1="http://schemas.microsoft.com/office/drawing/2015/9/8/chartex" xmlns:cx2="http://schemas.microsoft.com/office/drawing/2015/10/21/chartex" xmlns:cx3="http://schemas.microsoft.com/office/drawing/2016/5/9/chartex" xmlns:cx4="http://schemas.microsoft.com/office/drawing/2016/5/10/chartex" xmlns:cx5="http://schemas.microsoft.com/office/drawing/2016/5/11/chartex" xmlns:cx6="http://schemas.microsoft.com/office/drawing/2016/5/12/chartex" xmlns:cx7="http://schemas.microsoft.com/office/drawing/2016/5/13/chartex" xmlns:cx8="http://schemas.microsoft.com/office/drawing/2016/5/14/chartex" xmlns:mc="http://schemas.openxmlformats.org/markup-compatibility/2006" xmlns:aink="http://schemas.microsoft.com/office/drawing/2016/ink" xmlns:am3d="http://schemas.microsoft.com/office/drawing/2017/model3d" xmlns:o="urn:schemas-microsoft-com:office:office" xmlns:oel="http://schemas.microsoft.com/office/2019/extlst" xmlns:r="http://schemas.openxmlformats.org/officeDocument/2006/relationships" xmlns:m="http://schemas.openxmlformats.org/officeDocument/2006/math" xmlns:v="urn:schemas-microsoft-com:vml" xmlns:wp14="http://schemas.microsoft.com/office/word/2010/wordprocessingDrawing" xmlns:wp="http://schemas.openxmlformats.org/drawingml/2006/wordprocessingDrawing" xmlns:w10="urn:schemas-microsoft-com:office:word" xmlns:w="http://schemas.openxmlformats.org/wordprocessingml/2006/main" xmlns:w14="http://schemas.microsoft.com/office/word/2010/wordml" xmlns:w15="http://schemas.microsoft.com/office/word/2012/wordml" xmlns:w16cex="http://schemas.microsoft.com/office/word/2018/wordml/cex" xmlns:w16cid="http://schemas.microsoft.com/office/word/2016/wordml/cid" xmlns:w16="http://schemas.microsoft.com/office/word/2018/wordml" xmlns:w16sdtdh="http://schemas.microsoft.com/office/word/2020/wordml/sdtdatahash" xmlns:w16se="http://schemas.microsoft.com/office/word/2015/wordml/symex" xmlns:wpg="http://schemas.microsoft.com/office/word/2010/wordprocessingGroup" xmlns:wpi="http://schemas.microsoft.com/office/word/2010/wordprocessingInk" xmlns:wne="http://schemas.microsoft.com/office/word/2006/wordml" xmlns:wps="http://schemas.microsoft.com/office/word/2010/wordprocessingShape" mc:Ignorable="w14 w15 w16se w16cid w16 w16cex w16sdtdh wp14">
+<w:document xmlns:wpc="http://schemas.microsoft.com/office/word/2010/wordprocessingCanvas" xmlns:cx="http://schemas.microsoft.com/office/drawing/2014/chartex" xmlns:cx1="http://schemas.microsoft.com/office/drawing/2015/9/8/chartex" xmlns:cx2="http://schemas.microsoft.com/office/drawing/2015/10/21/chartex" xmlns:cx3="http://schemas.microsoft.com/office/drawing/2016/5/9/chartex" xmlns:cx4="http://schemas.microsoft.com/office/drawing/2016/5/10/chartex" xmlns:cx5="http://schemas.microsoft.com/office/drawing/2016/5/11/chartex" xmlns:cx6="http://schemas.microsoft.com/office/drawing/2016/5/12/chartex" xmlns:cx7="http://schemas.microsoft.com/office/drawing/2016/5/13/chartex" xmlns:cx8="http://schemas.microsoft.com/office/drawing/2016/5/14/chartex" xmlns:mc="http://schemas.openxmlformats.org/markup-compatibility/2006" xmlns:aink="http://schemas.microsoft.com/office/drawing/2016/ink" xmlns:am3d="http://schemas.microsoft.com/office/drawing/2017/model3d" xmlns:o="urn:schemas-microsoft-com:office:office" xmlns:oel="http://schemas.microsoft.com/office/2019/extlst" xmlns:r="http://schemas.openxmlformats.org/officeDocument/2006/relationships" xmlns:m="http://schemas.openxmlformats.org/officeDocument/2006/math" xmlns:v="urn:schemas-microsoft-com:vml" xmlns:wp14="http://schemas.microsoft.com/office/word/2010/wordprocessingDrawing" xmlns:wp="http://schemas.openxmlformats.org/drawingml/2006/wordprocessingDrawing" xmlns:w10="urn:schemas-microsoft-com:office:word" xmlns:w="http://schemas.openxmlformats.org/wordprocessingml/2006/main" xmlns:w14="http://schemas.microsoft.com/office/word/2010/wordml" xmlns:w15="http://schemas.microsoft.com/office/word/2012/wordml" xmlns:w16cex="http://schemas.microsoft.com/office/word/2018/wordml/cex" xmlns:w16cid="http://schemas.microsoft.com/office/word/2016/wordml/cid" xmlns:w16="http://schemas.microsoft.com/office/word/2018/wordml" xmlns:w16du="http://schemas.microsoft.com/office/word/2023/wordml/word16du" xmlns:w16sdtdh="http://schemas.microsoft.com/office/word/2020/wordml/sdtdatahash" xmlns:w16se="http://schemas.microsoft.com/office/word/2015/wordml/symex" xmlns:wpg="http://schemas.microsoft.com/office/word/2010/wordprocessingGroup" xmlns:wpi="http://schemas.microsoft.com/office/word/2010/wordprocessingInk" xmlns:wne="http://schemas.microsoft.com/office/word/2006/wordml" xmlns:wps="http://schemas.microsoft.com/office/word/2010/wordprocessingShape" mc:Ignorable="w14 w15 w16se w16cid w16 w16cex w16sdtdh w16du wp14">
   <w:body>
     <w:p>
       <w:pPr>
@@ -14977,9 +14977,54 @@
                 <w:szCs w:val="18"/>
                 <w:lang w:val="en-US"/>
               </w:rPr>
-              <w:t>Globe+E</w:t>
-            </w:r>
-            <w:proofErr w:type="spellEnd"/>
+              <w:t>Globe+</w:t>
+            </w:r>
+            <w:proofErr w:type="gramStart"/>
+            <w:r>
+              <w:rPr>
+                <w:sz w:val="18"/>
+                <w:szCs w:val="18"/>
+                <w:lang w:val="en-US"/>
+              </w:rPr>
+              <w:t>E</w:t>
+            </w:r>
+            <w:proofErr w:type="spellEnd"/>
+            <w:r>
+              <w:rPr>
+                <w:sz w:val="18"/>
+                <w:szCs w:val="18"/>
+                <w:lang w:val="en-US"/>
+              </w:rPr>
+              <w:t xml:space="preserve">  </w:t>
+            </w:r>
+            <w:r>
+              <w:rPr>
+                <w:i/>
+                <w:sz w:val="18"/>
+                <w:szCs w:val="18"/>
+                <w:lang w:val="en-US"/>
+              </w:rPr>
+              <w:t>(</w:t>
+            </w:r>
+            <w:proofErr w:type="gramEnd"/>
+            <w:r>
+              <w:rPr>
+                <w:i/>
+                <w:sz w:val="18"/>
+                <w:szCs w:val="18"/>
+                <w:lang w:val="en-US"/>
+              </w:rPr>
+              <w:t>Note: always use minimized mode!</w:t>
+            </w:r>
+            <w:r>
+              <w:rPr>
+                <w:i/>
+                <w:sz w:val="18"/>
+                <w:szCs w:val="18"/>
+                <w:lang w:val="en-US"/>
+              </w:rPr>
+              <w:t>)</w:t>
+            </w:r>
           </w:p>
         </w:tc>
       </w:tr>
@@ -25054,7 +25099,7 @@
 </file>
 
 <file path=word/numbering.xml><?xml version="1.0" encoding="utf-8"?>
-<w:numbering xmlns:wpc="http://schemas.microsoft.com/office/word/2010/wordprocessingCanvas" xmlns:cx="http://schemas.microsoft.com/office/drawing/2014/chartex" xmlns:cx1="http://schemas.microsoft.com/office/drawing/2015/9/8/chartex" xmlns:cx2="http://schemas.microsoft.com/office/drawing/2015/10/21/chartex" xmlns:cx3="http://schemas.microsoft.com/office/drawing/2016/5/9/chartex" xmlns:cx4="http://schemas.microsoft.com/office/drawing/2016/5/10/chartex" xmlns:cx5="http://schemas.microsoft.com/office/drawing/2016/5/11/chartex" xmlns:cx6="http://schemas.microsoft.com/office/drawing/2016/5/12/chartex" xmlns:cx7="http://schemas.microsoft.com/office/drawing/2016/5/13/chartex" xmlns:cx8="http://schemas.microsoft.com/office/drawing/2016/5/14/chartex" xmlns:mc="http://schemas.openxmlformats.org/markup-compatibility/2006" xmlns:aink="http://schemas.microsoft.com/office/drawing/2016/ink" xmlns:am3d="http://schemas.microsoft.com/office/drawing/2017/model3d" xmlns:o="urn:schemas-microsoft-com:office:office" xmlns:oel="http://schemas.microsoft.com/office/2019/extlst" xmlns:r="http://schemas.openxmlformats.org/officeDocument/2006/relationships" xmlns:m="http://schemas.openxmlformats.org/officeDocument/2006/math" xmlns:v="urn:schemas-microsoft-com:vml" xmlns:wp14="http://schemas.microsoft.com/office/word/2010/wordprocessingDrawing" xmlns:wp="http://schemas.openxmlformats.org/drawingml/2006/wordprocessingDrawing" xmlns:w10="urn:schemas-microsoft-com:office:word" xmlns:w="http://schemas.openxmlformats.org/wordprocessingml/2006/main" xmlns:w14="http://schemas.microsoft.com/office/word/2010/wordml" xmlns:w15="http://schemas.microsoft.com/office/word/2012/wordml" xmlns:w16cex="http://schemas.microsoft.com/office/word/2018/wordml/cex" xmlns:w16cid="http://schemas.microsoft.com/office/word/2016/wordml/cid" xmlns:w16="http://schemas.microsoft.com/office/word/2018/wordml" xmlns:w16sdtdh="http://schemas.microsoft.com/office/word/2020/wordml/sdtdatahash" xmlns:w16se="http://schemas.microsoft.com/office/word/2015/wordml/symex" xmlns:wpg="http://schemas.microsoft.com/office/word/2010/wordprocessingGroup" xmlns:wpi="http://schemas.microsoft.com/office/word/2010/wordprocessingInk" xmlns:wne="http://schemas.microsoft.com/office/word/2006/wordml" xmlns:wps="http://schemas.microsoft.com/office/word/2010/wordprocessingShape" mc:Ignorable="w14 w15 w16se w16cid w16 w16cex w16sdtdh wp14">
+<w:numbering xmlns:wpc="http://schemas.microsoft.com/office/word/2010/wordprocessingCanvas" xmlns:cx="http://schemas.microsoft.com/office/drawing/2014/chartex" xmlns:cx1="http://schemas.microsoft.com/office/drawing/2015/9/8/chartex" xmlns:cx2="http://schemas.microsoft.com/office/drawing/2015/10/21/chartex" xmlns:cx3="http://schemas.microsoft.com/office/drawing/2016/5/9/chartex" xmlns:cx4="http://schemas.microsoft.com/office/drawing/2016/5/10/chartex" xmlns:cx5="http://schemas.microsoft.com/office/drawing/2016/5/11/chartex" xmlns:cx6="http://schemas.microsoft.com/office/drawing/2016/5/12/chartex" xmlns:cx7="http://schemas.microsoft.com/office/drawing/2016/5/13/chartex" xmlns:cx8="http://schemas.microsoft.com/office/drawing/2016/5/14/chartex" xmlns:mc="http://schemas.openxmlformats.org/markup-compatibility/2006" xmlns:aink="http://schemas.microsoft.com/office/drawing/2016/ink" xmlns:am3d="http://schemas.microsoft.com/office/drawing/2017/model3d" xmlns:o="urn:schemas-microsoft-com:office:office" xmlns:oel="http://schemas.microsoft.com/office/2019/extlst" xmlns:r="http://schemas.openxmlformats.org/officeDocument/2006/relationships" xmlns:m="http://schemas.openxmlformats.org/officeDocument/2006/math" xmlns:v="urn:schemas-microsoft-com:vml" xmlns:wp14="http://schemas.microsoft.com/office/word/2010/wordprocessingDrawing" xmlns:wp="http://schemas.openxmlformats.org/drawingml/2006/wordprocessingDrawing" xmlns:w10="urn:schemas-microsoft-com:office:word" xmlns:w="http://schemas.openxmlformats.org/wordprocessingml/2006/main" xmlns:w14="http://schemas.microsoft.com/office/word/2010/wordml" xmlns:w15="http://schemas.microsoft.com/office/word/2012/wordml" xmlns:w16cex="http://schemas.microsoft.com/office/word/2018/wordml/cex" xmlns:w16cid="http://schemas.microsoft.com/office/word/2016/wordml/cid" xmlns:w16="http://schemas.microsoft.com/office/word/2018/wordml" xmlns:w16du="http://schemas.microsoft.com/office/word/2023/wordml/word16du" xmlns:w16sdtdh="http://schemas.microsoft.com/office/word/2020/wordml/sdtdatahash" xmlns:w16se="http://schemas.microsoft.com/office/word/2015/wordml/symex" xmlns:wpg="http://schemas.microsoft.com/office/word/2010/wordprocessingGroup" xmlns:wpi="http://schemas.microsoft.com/office/word/2010/wordprocessingInk" xmlns:wne="http://schemas.microsoft.com/office/word/2006/wordml" xmlns:wps="http://schemas.microsoft.com/office/word/2010/wordprocessingShape" mc:Ignorable="w14 w15 w16se w16cid w16 w16cex w16sdtdh w16du wp14">
   <w:abstractNum w:abstractNumId="0" w15:restartNumberingAfterBreak="0">
     <w:nsid w:val="FFFFFF89"/>
     <w:multiLevelType w:val="singleLevel"/>
@@ -25404,7 +25449,7 @@
 </file>
 
 <file path=word/styles.xml><?xml version="1.0" encoding="utf-8"?>
-<w:styles xmlns:mc="http://schemas.openxmlformats.org/markup-compatibility/2006" xmlns:r="http://schemas.openxmlformats.org/officeDocument/2006/relationships" xmlns:w="http://schemas.openxmlformats.org/wordprocessingml/2006/main" xmlns:w14="http://schemas.microsoft.com/office/word/2010/wordml" xmlns:w15="http://schemas.microsoft.com/office/word/2012/wordml" xmlns:w16cex="http://schemas.microsoft.com/office/word/2018/wordml/cex" xmlns:w16cid="http://schemas.microsoft.com/office/word/2016/wordml/cid" xmlns:w16="http://schemas.microsoft.com/office/word/2018/wordml" xmlns:w16sdtdh="http://schemas.microsoft.com/office/word/2020/wordml/sdtdatahash" xmlns:w16se="http://schemas.microsoft.com/office/word/2015/wordml/symex" mc:Ignorable="w14 w15 w16se w16cid w16 w16cex w16sdtdh">
+<w:styles xmlns:mc="http://schemas.openxmlformats.org/markup-compatibility/2006" xmlns:r="http://schemas.openxmlformats.org/officeDocument/2006/relationships" xmlns:w="http://schemas.openxmlformats.org/wordprocessingml/2006/main" xmlns:w14="http://schemas.microsoft.com/office/word/2010/wordml" xmlns:w15="http://schemas.microsoft.com/office/word/2012/wordml" xmlns:w16cex="http://schemas.microsoft.com/office/word/2018/wordml/cex" xmlns:w16cid="http://schemas.microsoft.com/office/word/2016/wordml/cid" xmlns:w16="http://schemas.microsoft.com/office/word/2018/wordml" xmlns:w16du="http://schemas.microsoft.com/office/word/2023/wordml/word16du" xmlns:w16sdtdh="http://schemas.microsoft.com/office/word/2020/wordml/sdtdatahash" xmlns:w16se="http://schemas.microsoft.com/office/word/2015/wordml/symex" mc:Ignorable="w14 w15 w16se w16cid w16 w16cex w16sdtdh w16du">
   <w:docDefaults>
     <w:rPrDefault>
       <w:rPr>

</xml_diff>

<commit_message>
docs: add VLC macOS Shortcuts
</commit_message>
<xml_diff>
--- a/Settings/Shortcuts-macOS.docx
+++ b/Settings/Shortcuts-macOS.docx
@@ -354,6 +354,7 @@
                 <w:lang w:val="en-US"/>
               </w:rPr>
             </w:pPr>
+            <w:bookmarkStart w:id="1" w:name="_Hlk176806743"/>
             <w:r>
               <w:rPr>
                 <w:rFonts w:ascii="CaskaydiaCove NF" w:hAnsi="CaskaydiaCove NF" w:cs="CaskaydiaCove NF"/>
@@ -379,6 +380,7 @@
               </w:rPr>
               <w:t>▶</w:t>
             </w:r>
+            <w:bookmarkEnd w:id="1"/>
             <w:r>
               <w:rPr>
                 <w:rFonts w:ascii="CaskaydiaCove NF" w:eastAsia="Segoe UI Symbol" w:hAnsi="CaskaydiaCove NF" w:cs="CaskaydiaCove NF"/>
@@ -426,7 +428,7 @@
                 <w:szCs w:val="18"/>
               </w:rPr>
             </w:pPr>
-            <w:bookmarkStart w:id="1" w:name="_Hlk162004338"/>
+            <w:bookmarkStart w:id="2" w:name="_Hlk162004338"/>
             <w:r>
               <w:rPr>
                 <w:sz w:val="18"/>
@@ -434,206 +436,7 @@
               </w:rPr>
               <w:t>Arrow Keys</w:t>
             </w:r>
-            <w:bookmarkEnd w:id="1"/>
-          </w:p>
-        </w:tc>
-      </w:tr>
-      <w:bookmarkEnd w:id="0"/>
-      <w:tr>
-        <w:tc>
-          <w:tcPr>
-            <w:tcW w:w="421" w:type="dxa"/>
-          </w:tcPr>
-          <w:p>
-            <w:pPr>
-              <w:rPr>
-                <w:rFonts w:ascii="CaskaydiaCove NF" w:hAnsi="CaskaydiaCove NF" w:cs="CaskaydiaCove NF"/>
-                <w:sz w:val="18"/>
-                <w:szCs w:val="18"/>
-                <w:lang w:val="en-US"/>
-              </w:rPr>
-            </w:pPr>
-            <w:r>
-              <w:rPr>
-                <w:rFonts w:ascii="CaskaydiaCove NF" w:hAnsi="CaskaydiaCove NF" w:cs="CaskaydiaCove NF"/>
-                <w:sz w:val="18"/>
-                <w:szCs w:val="18"/>
-                <w:lang w:val="en-US"/>
-              </w:rPr>
-              <w:t>󰘶</w:t>
-            </w:r>
-          </w:p>
-        </w:tc>
-        <w:tc>
-          <w:tcPr>
-            <w:tcW w:w="2608" w:type="dxa"/>
-          </w:tcPr>
-          <w:p>
-            <w:pPr>
-              <w:rPr>
-                <w:sz w:val="18"/>
-                <w:szCs w:val="18"/>
-              </w:rPr>
-            </w:pPr>
-            <w:r>
-              <w:rPr>
-                <w:sz w:val="18"/>
-                <w:szCs w:val="18"/>
-              </w:rPr>
-              <w:t>Shift</w:t>
-            </w:r>
-          </w:p>
-        </w:tc>
-        <w:tc>
-          <w:tcPr>
-            <w:tcW w:w="470" w:type="dxa"/>
-          </w:tcPr>
-          <w:p>
-            <w:pPr>
-              <w:rPr>
-                <w:rFonts w:ascii="CaskaydiaCove NF" w:hAnsi="CaskaydiaCove NF" w:cs="CaskaydiaCove NF"/>
-                <w:sz w:val="18"/>
-                <w:szCs w:val="18"/>
-                <w:lang w:val="en-US"/>
-              </w:rPr>
-            </w:pPr>
-            <w:bookmarkStart w:id="2" w:name="_Hlk166249163"/>
-            <w:r>
-              <w:rPr>
-                <w:rFonts w:ascii="CaskaydiaCove NF" w:hAnsi="CaskaydiaCove NF" w:cs="CaskaydiaCove NF"/>
-                <w:sz w:val="18"/>
-                <w:szCs w:val="18"/>
-                <w:lang w:val="en-US"/>
-              </w:rPr>
-              <w:t>󰘲</w:t>
-            </w:r>
             <w:bookmarkEnd w:id="2"/>
-          </w:p>
-        </w:tc>
-        <w:tc>
-          <w:tcPr>
-            <w:tcW w:w="1548" w:type="dxa"/>
-          </w:tcPr>
-          <w:p>
-            <w:pPr>
-              <w:rPr>
-                <w:sz w:val="18"/>
-                <w:szCs w:val="18"/>
-              </w:rPr>
-            </w:pPr>
-            <w:r>
-              <w:rPr>
-                <w:sz w:val="18"/>
-                <w:szCs w:val="18"/>
-              </w:rPr>
-              <w:t>Caps Lock</w:t>
-            </w:r>
-          </w:p>
-        </w:tc>
-        <w:tc>
-          <w:tcPr>
-            <w:tcW w:w="468" w:type="dxa"/>
-          </w:tcPr>
-          <w:p>
-            <w:pPr>
-              <w:rPr>
-                <w:rFonts w:ascii="CaskaydiaCove NF" w:hAnsi="CaskaydiaCove NF" w:cs="CaskaydiaCove NF"/>
-                <w:sz w:val="18"/>
-                <w:szCs w:val="18"/>
-                <w:lang w:val="en-US"/>
-              </w:rPr>
-            </w:pPr>
-            <w:r>
-              <w:rPr>
-                <w:rFonts w:ascii="CaskaydiaCove NF" w:hAnsi="CaskaydiaCove NF" w:cs="CaskaydiaCove NF"/>
-                <w:sz w:val="18"/>
-                <w:szCs w:val="18"/>
-                <w:lang w:val="en-US"/>
-              </w:rPr>
-              <w:t>󱁐</w:t>
-            </w:r>
-          </w:p>
-        </w:tc>
-        <w:tc>
-          <w:tcPr>
-            <w:tcW w:w="2418" w:type="dxa"/>
-          </w:tcPr>
-          <w:p>
-            <w:pPr>
-              <w:rPr>
-                <w:sz w:val="18"/>
-                <w:szCs w:val="18"/>
-              </w:rPr>
-            </w:pPr>
-            <w:r>
-              <w:rPr>
-                <w:sz w:val="18"/>
-                <w:szCs w:val="18"/>
-              </w:rPr>
-              <w:t>Space</w:t>
-            </w:r>
-          </w:p>
-        </w:tc>
-        <w:tc>
-          <w:tcPr>
-            <w:tcW w:w="993" w:type="dxa"/>
-          </w:tcPr>
-          <w:p>
-            <w:pPr>
-              <w:rPr>
-                <w:rFonts w:ascii="CaskaydiaCove NF" w:hAnsi="CaskaydiaCove NF" w:cs="CaskaydiaCove NF"/>
-                <w:sz w:val="18"/>
-                <w:szCs w:val="18"/>
-                <w:lang w:val="en-US"/>
-              </w:rPr>
-            </w:pPr>
-            <w:r>
-              <w:rPr>
-                <w:rFonts w:ascii="CaskaydiaCove NF" w:hAnsi="CaskaydiaCove NF" w:cs="CaskaydiaCove NF"/>
-                <w:sz w:val="18"/>
-                <w:szCs w:val="18"/>
-                <w:lang w:eastAsia="ko-KR"/>
-              </w:rPr>
-              <w:t>◁/</w:t>
-            </w:r>
-            <w:r>
-              <w:rPr>
-                <w:rFonts w:ascii="CaskaydiaCove NF" w:eastAsia="Segoe UI Symbol" w:hAnsi="CaskaydiaCove NF" w:cs="CaskaydiaCove NF"/>
-                <w:sz w:val="18"/>
-                <w:szCs w:val="18"/>
-                <w:lang w:val="en-US" w:eastAsia="ko-KR"/>
-              </w:rPr>
-              <w:t>▷/</w:t>
-            </w:r>
-            <w:r>
-              <w:rPr>
-                <w:rFonts w:ascii="CaskaydiaCove NF" w:hAnsi="CaskaydiaCove NF" w:cs="CaskaydiaCove NF"/>
-                <w:sz w:val="18"/>
-                <w:szCs w:val="18"/>
-                <w:lang w:val="en-US" w:eastAsia="ja-JP"/>
-              </w:rPr>
-              <w:t>△/▽</w:t>
-            </w:r>
-          </w:p>
-        </w:tc>
-        <w:tc>
-          <w:tcPr>
-            <w:tcW w:w="1842" w:type="dxa"/>
-          </w:tcPr>
-          <w:p>
-            <w:pPr>
-              <w:rPr>
-                <w:sz w:val="18"/>
-                <w:szCs w:val="18"/>
-              </w:rPr>
-            </w:pPr>
-            <w:r>
-              <w:rPr>
-                <w:sz w:val="18"/>
-                <w:szCs w:val="18"/>
-              </w:rPr>
-              <w:t>Arrow Keys</w:t>
-            </w:r>
           </w:p>
         </w:tc>
       </w:tr>
@@ -651,7 +454,210 @@
                 <w:lang w:val="en-US"/>
               </w:rPr>
             </w:pPr>
-            <w:bookmarkStart w:id="3" w:name="_Hlk160572842"/>
+            <w:bookmarkStart w:id="3" w:name="_Hlk176806969"/>
+            <w:bookmarkEnd w:id="0"/>
+            <w:r>
+              <w:rPr>
+                <w:rFonts w:ascii="CaskaydiaCove NF" w:hAnsi="CaskaydiaCove NF" w:cs="CaskaydiaCove NF"/>
+                <w:sz w:val="18"/>
+                <w:szCs w:val="18"/>
+                <w:lang w:val="en-US"/>
+              </w:rPr>
+              <w:t>󰘶</w:t>
+            </w:r>
+            <w:bookmarkEnd w:id="3"/>
+          </w:p>
+        </w:tc>
+        <w:tc>
+          <w:tcPr>
+            <w:tcW w:w="2608" w:type="dxa"/>
+          </w:tcPr>
+          <w:p>
+            <w:pPr>
+              <w:rPr>
+                <w:sz w:val="18"/>
+                <w:szCs w:val="18"/>
+              </w:rPr>
+            </w:pPr>
+            <w:r>
+              <w:rPr>
+                <w:sz w:val="18"/>
+                <w:szCs w:val="18"/>
+              </w:rPr>
+              <w:t>Shift</w:t>
+            </w:r>
+          </w:p>
+        </w:tc>
+        <w:tc>
+          <w:tcPr>
+            <w:tcW w:w="470" w:type="dxa"/>
+          </w:tcPr>
+          <w:p>
+            <w:pPr>
+              <w:rPr>
+                <w:rFonts w:ascii="CaskaydiaCove NF" w:hAnsi="CaskaydiaCove NF" w:cs="CaskaydiaCove NF"/>
+                <w:sz w:val="18"/>
+                <w:szCs w:val="18"/>
+                <w:lang w:val="en-US"/>
+              </w:rPr>
+            </w:pPr>
+            <w:bookmarkStart w:id="4" w:name="_Hlk166249163"/>
+            <w:r>
+              <w:rPr>
+                <w:rFonts w:ascii="CaskaydiaCove NF" w:hAnsi="CaskaydiaCove NF" w:cs="CaskaydiaCove NF"/>
+                <w:sz w:val="18"/>
+                <w:szCs w:val="18"/>
+                <w:lang w:val="en-US"/>
+              </w:rPr>
+              <w:t>󰘲</w:t>
+            </w:r>
+            <w:bookmarkEnd w:id="4"/>
+          </w:p>
+        </w:tc>
+        <w:tc>
+          <w:tcPr>
+            <w:tcW w:w="1548" w:type="dxa"/>
+          </w:tcPr>
+          <w:p>
+            <w:pPr>
+              <w:rPr>
+                <w:sz w:val="18"/>
+                <w:szCs w:val="18"/>
+              </w:rPr>
+            </w:pPr>
+            <w:r>
+              <w:rPr>
+                <w:sz w:val="18"/>
+                <w:szCs w:val="18"/>
+              </w:rPr>
+              <w:t>Caps Lock</w:t>
+            </w:r>
+          </w:p>
+        </w:tc>
+        <w:tc>
+          <w:tcPr>
+            <w:tcW w:w="468" w:type="dxa"/>
+          </w:tcPr>
+          <w:p>
+            <w:pPr>
+              <w:rPr>
+                <w:rFonts w:ascii="CaskaydiaCove NF" w:hAnsi="CaskaydiaCove NF" w:cs="CaskaydiaCove NF"/>
+                <w:sz w:val="18"/>
+                <w:szCs w:val="18"/>
+                <w:lang w:val="en-US"/>
+              </w:rPr>
+            </w:pPr>
+            <w:bookmarkStart w:id="5" w:name="_Hlk176806693"/>
+            <w:r>
+              <w:rPr>
+                <w:rFonts w:ascii="CaskaydiaCove NF" w:hAnsi="CaskaydiaCove NF" w:cs="CaskaydiaCove NF"/>
+                <w:sz w:val="18"/>
+                <w:szCs w:val="18"/>
+                <w:lang w:val="en-US"/>
+              </w:rPr>
+              <w:t>󱁐</w:t>
+            </w:r>
+            <w:bookmarkEnd w:id="5"/>
+          </w:p>
+        </w:tc>
+        <w:tc>
+          <w:tcPr>
+            <w:tcW w:w="2418" w:type="dxa"/>
+          </w:tcPr>
+          <w:p>
+            <w:pPr>
+              <w:rPr>
+                <w:sz w:val="18"/>
+                <w:szCs w:val="18"/>
+              </w:rPr>
+            </w:pPr>
+            <w:r>
+              <w:rPr>
+                <w:sz w:val="18"/>
+                <w:szCs w:val="18"/>
+              </w:rPr>
+              <w:t>Space</w:t>
+            </w:r>
+          </w:p>
+        </w:tc>
+        <w:tc>
+          <w:tcPr>
+            <w:tcW w:w="993" w:type="dxa"/>
+          </w:tcPr>
+          <w:p>
+            <w:pPr>
+              <w:rPr>
+                <w:rFonts w:ascii="CaskaydiaCove NF" w:hAnsi="CaskaydiaCove NF" w:cs="CaskaydiaCove NF"/>
+                <w:sz w:val="18"/>
+                <w:szCs w:val="18"/>
+                <w:lang w:val="en-US"/>
+              </w:rPr>
+            </w:pPr>
+            <w:r>
+              <w:rPr>
+                <w:rFonts w:ascii="CaskaydiaCove NF" w:hAnsi="CaskaydiaCove NF" w:cs="CaskaydiaCove NF"/>
+                <w:sz w:val="18"/>
+                <w:szCs w:val="18"/>
+                <w:lang w:eastAsia="ko-KR"/>
+              </w:rPr>
+              <w:t>◁/</w:t>
+            </w:r>
+            <w:r>
+              <w:rPr>
+                <w:rFonts w:ascii="CaskaydiaCove NF" w:eastAsia="Segoe UI Symbol" w:hAnsi="CaskaydiaCove NF" w:cs="CaskaydiaCove NF"/>
+                <w:sz w:val="18"/>
+                <w:szCs w:val="18"/>
+                <w:lang w:val="en-US" w:eastAsia="ko-KR"/>
+              </w:rPr>
+              <w:t>▷/</w:t>
+            </w:r>
+            <w:r>
+              <w:rPr>
+                <w:rFonts w:ascii="CaskaydiaCove NF" w:hAnsi="CaskaydiaCove NF" w:cs="CaskaydiaCove NF"/>
+                <w:sz w:val="18"/>
+                <w:szCs w:val="18"/>
+                <w:lang w:val="en-US" w:eastAsia="ja-JP"/>
+              </w:rPr>
+              <w:t>△/▽</w:t>
+            </w:r>
+          </w:p>
+        </w:tc>
+        <w:tc>
+          <w:tcPr>
+            <w:tcW w:w="1842" w:type="dxa"/>
+          </w:tcPr>
+          <w:p>
+            <w:pPr>
+              <w:rPr>
+                <w:sz w:val="18"/>
+                <w:szCs w:val="18"/>
+              </w:rPr>
+            </w:pPr>
+            <w:r>
+              <w:rPr>
+                <w:sz w:val="18"/>
+                <w:szCs w:val="18"/>
+              </w:rPr>
+              <w:t>Arrow Keys</w:t>
+            </w:r>
+          </w:p>
+        </w:tc>
+      </w:tr>
+      <w:tr>
+        <w:tc>
+          <w:tcPr>
+            <w:tcW w:w="421" w:type="dxa"/>
+          </w:tcPr>
+          <w:p>
+            <w:pPr>
+              <w:rPr>
+                <w:rFonts w:ascii="CaskaydiaCove NF" w:hAnsi="CaskaydiaCove NF" w:cs="CaskaydiaCove NF"/>
+                <w:sz w:val="18"/>
+                <w:szCs w:val="18"/>
+                <w:lang w:val="en-US"/>
+              </w:rPr>
+            </w:pPr>
+            <w:bookmarkStart w:id="6" w:name="_Hlk160572842"/>
             <w:r>
               <w:rPr>
                 <w:rFonts w:ascii="CaskaydiaCove NF" w:hAnsi="CaskaydiaCove NF" w:cs="CaskaydiaCove NF"/>
@@ -661,7 +667,7 @@
               </w:rPr>
               <w:t></w:t>
             </w:r>
-            <w:bookmarkEnd w:id="3"/>
+            <w:bookmarkEnd w:id="6"/>
           </w:p>
         </w:tc>
         <w:tc>
@@ -1122,7 +1128,7 @@
                 <w:lang w:val="en-US"/>
               </w:rPr>
             </w:pPr>
-            <w:bookmarkStart w:id="4" w:name="_Hlk159590424"/>
+            <w:bookmarkStart w:id="7" w:name="_Hlk159590424"/>
             <w:r>
               <w:rPr>
                 <w:b/>
@@ -1265,7 +1271,7 @@
           </w:p>
         </w:tc>
       </w:tr>
-      <w:bookmarkEnd w:id="4"/>
+      <w:bookmarkEnd w:id="7"/>
       <w:tr>
         <w:tc>
           <w:tcPr>
@@ -1745,7 +1751,7 @@
               </w:rPr>
               <w:t>A</w:t>
             </w:r>
-            <w:bookmarkStart w:id="5" w:name="_Hlk161949913"/>
+            <w:bookmarkStart w:id="8" w:name="_Hlk161949913"/>
             <w:r>
               <w:rPr>
                 <w:sz w:val="18"/>
@@ -1761,7 +1767,7 @@
               </w:rPr>
               <w:t>wi</w:t>
             </w:r>
-            <w:bookmarkEnd w:id="5"/>
+            <w:bookmarkEnd w:id="8"/>
             <w:r>
               <w:rPr>
                 <w:sz w:val="18"/>
@@ -1928,7 +1934,7 @@
               </w:rPr>
               <w:t xml:space="preserve">󰘵 </w:t>
             </w:r>
-            <w:bookmarkStart w:id="6" w:name="_Hlk161949934"/>
+            <w:bookmarkStart w:id="9" w:name="_Hlk161949934"/>
             <w:r>
               <w:rPr>
                 <w:rFonts w:ascii="CaskaydiaCove NF" w:hAnsi="CaskaydiaCove NF" w:cs="CaskaydiaCove NF"/>
@@ -1937,7 +1943,7 @@
               </w:rPr>
               <w:t>󰘳</w:t>
             </w:r>
-            <w:bookmarkStart w:id="7" w:name="_Hlk161949927"/>
+            <w:bookmarkStart w:id="10" w:name="_Hlk161949927"/>
             <w:r>
               <w:rPr>
                 <w:rFonts w:ascii="CaskaydiaCove NF" w:hAnsi="CaskaydiaCove NF" w:cs="CaskaydiaCove NF"/>
@@ -1946,8 +1952,8 @@
               </w:rPr>
               <w:t xml:space="preserve"> </w:t>
             </w:r>
-            <w:bookmarkEnd w:id="6"/>
-            <w:bookmarkEnd w:id="7"/>
+            <w:bookmarkEnd w:id="9"/>
+            <w:bookmarkEnd w:id="10"/>
             <w:r>
               <w:rPr>
                 <w:rFonts w:ascii="CaskaydiaCove NF" w:hAnsi="CaskaydiaCove NF" w:cs="CaskaydiaCove NF"/>
@@ -2144,7 +2150,7 @@
                 <w:lang w:val="en-US"/>
               </w:rPr>
             </w:pPr>
-            <w:bookmarkStart w:id="8" w:name="_Hlk161439414"/>
+            <w:bookmarkStart w:id="11" w:name="_Hlk161439414"/>
             <w:r>
               <w:rPr>
                 <w:rFonts w:ascii="CaskaydiaCove NF" w:hAnsi="CaskaydiaCove NF" w:cs="CaskaydiaCove NF"/>
@@ -2153,7 +2159,7 @@
               </w:rPr>
               <w:t xml:space="preserve"> </w:t>
             </w:r>
-            <w:bookmarkEnd w:id="8"/>
+            <w:bookmarkEnd w:id="11"/>
             <w:r>
               <w:rPr>
                 <w:rFonts w:ascii="CaskaydiaCove NF" w:hAnsi="CaskaydiaCove NF" w:cs="CaskaydiaCove NF"/>
@@ -2227,7 +2233,7 @@
                 <w:lang w:val="en-US"/>
               </w:rPr>
             </w:pPr>
-            <w:bookmarkStart w:id="9" w:name="_Hlk161438104"/>
+            <w:bookmarkStart w:id="12" w:name="_Hlk161438104"/>
             <w:r>
               <w:rPr>
                 <w:rFonts w:ascii="CaskaydiaCove NF" w:hAnsi="CaskaydiaCove NF" w:cs="CaskaydiaCove NF"/>
@@ -2236,7 +2242,7 @@
               </w:rPr>
               <w:t>󰘴</w:t>
             </w:r>
-            <w:bookmarkEnd w:id="9"/>
+            <w:bookmarkEnd w:id="12"/>
             <w:r>
               <w:rPr>
                 <w:rFonts w:ascii="CaskaydiaCove NF" w:hAnsi="CaskaydiaCove NF" w:cs="CaskaydiaCove NF"/>
@@ -2253,7 +2259,7 @@
               </w:rPr>
               <w:t>F2/</w:t>
             </w:r>
-            <w:bookmarkStart w:id="10" w:name="_Hlk161438200"/>
+            <w:bookmarkStart w:id="13" w:name="_Hlk161438200"/>
             <w:r>
               <w:rPr>
                 <w:rFonts w:ascii="CaskaydiaCove NF" w:hAnsi="CaskaydiaCove NF" w:cs="CaskaydiaCove NF"/>
@@ -2262,7 +2268,7 @@
               </w:rPr>
               <w:t xml:space="preserve"> </w:t>
             </w:r>
-            <w:bookmarkEnd w:id="10"/>
+            <w:bookmarkEnd w:id="13"/>
             <w:r>
               <w:rPr>
                 <w:rFonts w:ascii="CaskaydiaCove NF" w:hAnsi="CaskaydiaCove NF" w:cs="CaskaydiaCove NF"/>
@@ -3539,7 +3545,7 @@
               </w:rPr>
               <w:t xml:space="preserve"> </w:t>
             </w:r>
-            <w:bookmarkStart w:id="11" w:name="_Hlk161949921"/>
+            <w:bookmarkStart w:id="14" w:name="_Hlk161949921"/>
             <w:r>
               <w:rPr>
                 <w:rFonts w:ascii="CaskaydiaCove NF" w:hAnsi="CaskaydiaCove NF" w:cs="CaskaydiaCove NF"/>
@@ -3548,7 +3554,7 @@
               </w:rPr>
               <w:t>󰘶</w:t>
             </w:r>
-            <w:bookmarkEnd w:id="11"/>
+            <w:bookmarkEnd w:id="14"/>
             <w:r>
               <w:rPr>
                 <w:rFonts w:ascii="CaskaydiaCove NF" w:hAnsi="CaskaydiaCove NF" w:cs="CaskaydiaCove NF"/>
@@ -3840,7 +3846,7 @@
               </w:rPr>
               <w:t xml:space="preserve">󰘶 </w:t>
             </w:r>
-            <w:bookmarkStart w:id="12" w:name="_Hlk161438108"/>
+            <w:bookmarkStart w:id="15" w:name="_Hlk161438108"/>
             <w:r>
               <w:rPr>
                 <w:rFonts w:ascii="CaskaydiaCove NF" w:hAnsi="CaskaydiaCove NF" w:cs="CaskaydiaCove NF"/>
@@ -3849,7 +3855,7 @@
               </w:rPr>
               <w:t>󰘳</w:t>
             </w:r>
-            <w:bookmarkEnd w:id="12"/>
+            <w:bookmarkEnd w:id="15"/>
             <w:r>
               <w:rPr>
                 <w:rFonts w:ascii="CaskaydiaCove NF" w:hAnsi="CaskaydiaCove NF" w:cs="CaskaydiaCove NF"/>
@@ -4128,7 +4134,7 @@
                 <w:szCs w:val="18"/>
               </w:rPr>
             </w:pPr>
-            <w:bookmarkStart w:id="13" w:name="_Hlk161438149"/>
+            <w:bookmarkStart w:id="16" w:name="_Hlk161438149"/>
             <w:r>
               <w:rPr>
                 <w:sz w:val="18"/>
@@ -4251,7 +4257,7 @@
                 <w:szCs w:val="18"/>
               </w:rPr>
             </w:pPr>
-            <w:bookmarkStart w:id="14" w:name="_Hlk161438189"/>
+            <w:bookmarkStart w:id="17" w:name="_Hlk161438189"/>
             <w:r>
               <w:rPr>
                 <w:rFonts w:ascii="CaskaydiaCove NF" w:hAnsi="CaskaydiaCove NF" w:cs="CaskaydiaCove NF"/>
@@ -4284,7 +4290,7 @@
               </w:rPr>
               <w:t xml:space="preserve"> </w:t>
             </w:r>
-            <w:bookmarkEnd w:id="14"/>
+            <w:bookmarkEnd w:id="17"/>
             <w:r>
               <w:rPr>
                 <w:rFonts w:ascii="CaskaydiaCove NF" w:hAnsi="CaskaydiaCove NF" w:cs="CaskaydiaCove NF"/>
@@ -4320,7 +4326,7 @@
         </w:tc>
       </w:tr>
     </w:tbl>
-    <w:bookmarkEnd w:id="13"/>
+    <w:bookmarkEnd w:id="16"/>
     <w:p>
       <w:pPr>
         <w:pStyle w:val="berschrift2"/>
@@ -4371,8 +4377,8 @@
                 <w:lang w:val="en-US"/>
               </w:rPr>
             </w:pPr>
-            <w:bookmarkStart w:id="15" w:name="_Hlk159590958"/>
-            <w:bookmarkStart w:id="16" w:name="_Hlk159590730"/>
+            <w:bookmarkStart w:id="18" w:name="_Hlk159590958"/>
+            <w:bookmarkStart w:id="19" w:name="_Hlk159590730"/>
             <w:r>
               <w:rPr>
                 <w:b/>
@@ -4515,8 +4521,8 @@
           </w:p>
         </w:tc>
       </w:tr>
-      <w:bookmarkEnd w:id="15"/>
-      <w:bookmarkEnd w:id="16"/>
+      <w:bookmarkEnd w:id="18"/>
+      <w:bookmarkEnd w:id="19"/>
       <w:tr>
         <w:tc>
           <w:tcPr>
@@ -5779,7 +5785,7 @@
           <w:lang w:val="en-US"/>
         </w:rPr>
       </w:pPr>
-      <w:bookmarkStart w:id="17" w:name="_Hlk159590279"/>
+      <w:bookmarkStart w:id="20" w:name="_Hlk159590279"/>
       <w:r>
         <w:rPr>
           <w:lang w:val="en-US"/>
@@ -5817,7 +5823,7 @@
                 <w:lang w:val="en-US"/>
               </w:rPr>
             </w:pPr>
-            <w:bookmarkStart w:id="18" w:name="_Hlk159591016"/>
+            <w:bookmarkStart w:id="21" w:name="_Hlk159591016"/>
             <w:r>
               <w:rPr>
                 <w:b/>
@@ -5960,7 +5966,7 @@
           </w:p>
         </w:tc>
       </w:tr>
-      <w:bookmarkEnd w:id="18"/>
+      <w:bookmarkEnd w:id="21"/>
       <w:tr>
         <w:tc>
           <w:tcPr>
@@ -6005,7 +6011,7 @@
                 <w:lang w:val="en-US"/>
               </w:rPr>
             </w:pPr>
-            <w:bookmarkStart w:id="19" w:name="_Hlk169858482"/>
+            <w:bookmarkStart w:id="22" w:name="_Hlk169858482"/>
             <w:r>
               <w:rPr>
                 <w:rFonts w:ascii="CaskaydiaCove NF" w:hAnsi="CaskaydiaCove NF" w:cs="CaskaydiaCove NF"/>
@@ -6014,7 +6020,7 @@
               </w:rPr>
               <w:t xml:space="preserve">󰘵 󰘳 </w:t>
             </w:r>
-            <w:bookmarkEnd w:id="19"/>
+            <w:bookmarkEnd w:id="22"/>
             <w:r>
               <w:rPr>
                 <w:rFonts w:ascii="CaskaydiaCove NF" w:hAnsi="CaskaydiaCove NF" w:cs="CaskaydiaCove NF"/>
@@ -8776,7 +8782,7 @@
             <w:tcW w:w="1979" w:type="dxa"/>
             <w:shd w:val="clear" w:color="auto" w:fill="4F81BD" w:themeFill="accent1"/>
           </w:tcPr>
-          <w:bookmarkEnd w:id="17"/>
+          <w:bookmarkEnd w:id="20"/>
           <w:p>
             <w:pPr>
               <w:rPr>
@@ -11210,7 +11216,7 @@
                 <w:lang w:val="en-US"/>
               </w:rPr>
             </w:pPr>
-            <w:bookmarkStart w:id="20" w:name="_Hlk162795179"/>
+            <w:bookmarkStart w:id="23" w:name="_Hlk162795179"/>
             <w:r>
               <w:rPr>
                 <w:rFonts w:ascii="CaskaydiaCove NF" w:hAnsi="CaskaydiaCove NF" w:cs="CaskaydiaCove NF"/>
@@ -11219,7 +11225,7 @@
               </w:rPr>
               <w:t>󰘶 󰘳</w:t>
             </w:r>
-            <w:bookmarkEnd w:id="20"/>
+            <w:bookmarkEnd w:id="23"/>
             <w:r>
               <w:rPr>
                 <w:rFonts w:ascii="CaskaydiaCove NF" w:hAnsi="CaskaydiaCove NF" w:cs="CaskaydiaCove NF"/>
@@ -13927,7 +13933,7 @@
                 <w:lang w:val="en-US"/>
               </w:rPr>
             </w:pPr>
-            <w:bookmarkStart w:id="21" w:name="_Hlk159590943"/>
+            <w:bookmarkStart w:id="24" w:name="_Hlk159590943"/>
             <w:r>
               <w:rPr>
                 <w:b/>
@@ -13992,7 +13998,7 @@
           </w:p>
         </w:tc>
       </w:tr>
-      <w:bookmarkEnd w:id="21"/>
+      <w:bookmarkEnd w:id="24"/>
       <w:tr>
         <w:tc>
           <w:tcPr>
@@ -14778,7 +14784,7 @@
                 <w:lang w:val="en-US"/>
               </w:rPr>
             </w:pPr>
-            <w:bookmarkStart w:id="22" w:name="_Hlk166249225"/>
+            <w:bookmarkStart w:id="25" w:name="_Hlk166249225"/>
             <w:r>
               <w:rPr>
                 <w:rFonts w:ascii="CaskaydiaCove NF" w:hAnsi="CaskaydiaCove NF" w:cs="CaskaydiaCove NF"/>
@@ -14787,7 +14793,7 @@
               </w:rPr>
               <w:t>󰘶</w:t>
             </w:r>
-            <w:bookmarkEnd w:id="22"/>
+            <w:bookmarkEnd w:id="25"/>
             <w:r>
               <w:rPr>
                 <w:rFonts w:ascii="CaskaydiaCove NF" w:hAnsi="CaskaydiaCove NF" w:cs="CaskaydiaCove NF"/>
@@ -14872,7 +14878,7 @@
                 <w:lang w:val="en-US"/>
               </w:rPr>
             </w:pPr>
-            <w:bookmarkStart w:id="23" w:name="_Hlk166249178"/>
+            <w:bookmarkStart w:id="26" w:name="_Hlk166249178"/>
             <w:r>
               <w:rPr>
                 <w:rFonts w:ascii="CaskaydiaCove NF" w:hAnsi="CaskaydiaCove NF" w:cs="CaskaydiaCove NF"/>
@@ -14881,7 +14887,7 @@
               </w:rPr>
               <w:t>󰘴</w:t>
             </w:r>
-            <w:bookmarkEnd w:id="23"/>
+            <w:bookmarkEnd w:id="26"/>
             <w:r>
               <w:rPr>
                 <w:rFonts w:ascii="CaskaydiaCove NF" w:hAnsi="CaskaydiaCove NF" w:cs="CaskaydiaCove NF"/>
@@ -15065,7 +15071,7 @@
                 <w:lang w:val="en-US"/>
               </w:rPr>
             </w:pPr>
-            <w:bookmarkStart w:id="24" w:name="_Hlk166249153"/>
+            <w:bookmarkStart w:id="27" w:name="_Hlk166249153"/>
             <w:r>
               <w:rPr>
                 <w:rFonts w:ascii="CaskaydiaCove NF" w:hAnsi="CaskaydiaCove NF" w:cs="CaskaydiaCove NF"/>
@@ -15074,7 +15080,7 @@
               </w:rPr>
               <w:t></w:t>
             </w:r>
-            <w:bookmarkEnd w:id="24"/>
+            <w:bookmarkEnd w:id="27"/>
             <w:r>
               <w:rPr>
                 <w:rFonts w:ascii="CaskaydiaCove NF" w:hAnsi="CaskaydiaCove NF" w:cs="CaskaydiaCove NF"/>
@@ -15660,7 +15666,7 @@
               </w:rPr>
               <w:t xml:space="preserve"> </w:t>
             </w:r>
-            <w:bookmarkStart w:id="25" w:name="_Hlk166249182"/>
+            <w:bookmarkStart w:id="28" w:name="_Hlk166249182"/>
             <w:r>
               <w:rPr>
                 <w:rFonts w:ascii="CaskaydiaCove NF" w:hAnsi="CaskaydiaCove NF" w:cs="CaskaydiaCove NF"/>
@@ -15679,7 +15685,7 @@
               </w:rPr>
               <w:t xml:space="preserve"> </w:t>
             </w:r>
-            <w:bookmarkEnd w:id="25"/>
+            <w:bookmarkEnd w:id="28"/>
             <w:r>
               <w:rPr>
                 <w:rFonts w:ascii="CaskaydiaCove NF" w:hAnsi="CaskaydiaCove NF" w:cs="CaskaydiaCove NF"/>
@@ -17829,7 +17835,7 @@
               </w:rPr>
               <w:t xml:space="preserve"> </w:t>
             </w:r>
-            <w:bookmarkStart w:id="26" w:name="_Hlk160573256"/>
+            <w:bookmarkStart w:id="29" w:name="_Hlk160573256"/>
             <w:r>
               <w:rPr>
                 <w:rFonts w:ascii="CaskaydiaCove NF" w:hAnsi="CaskaydiaCove NF" w:cs="CaskaydiaCove NF"/>
@@ -17838,7 +17844,7 @@
               </w:rPr>
               <w:t>◀︎/▶</w:t>
             </w:r>
-            <w:bookmarkEnd w:id="26"/>
+            <w:bookmarkEnd w:id="29"/>
           </w:p>
         </w:tc>
         <w:tc>
@@ -17946,7 +17952,7 @@
               </w:rPr>
               <w:t xml:space="preserve"> </w:t>
             </w:r>
-            <w:bookmarkStart w:id="27" w:name="_Hlk160573062"/>
+            <w:bookmarkStart w:id="30" w:name="_Hlk160573062"/>
             <w:r>
               <w:rPr>
                 <w:rFonts w:ascii="CaskaydiaCove NF" w:hAnsi="CaskaydiaCove NF" w:cs="CaskaydiaCove NF"/>
@@ -17955,7 +17961,7 @@
               </w:rPr>
               <w:t>▲/▼</w:t>
             </w:r>
-            <w:bookmarkEnd w:id="27"/>
+            <w:bookmarkEnd w:id="30"/>
           </w:p>
         </w:tc>
         <w:tc>
@@ -18299,7 +18305,7 @@
               </w:rPr>
               <w:t xml:space="preserve"> </w:t>
             </w:r>
-            <w:bookmarkStart w:id="28" w:name="_Hlk160573474"/>
+            <w:bookmarkStart w:id="31" w:name="_Hlk160573474"/>
             <w:r>
               <w:rPr>
                 <w:rFonts w:ascii="CaskaydiaCove NF" w:hAnsi="CaskaydiaCove NF" w:cs="CaskaydiaCove NF"/>
@@ -18332,7 +18338,7 @@
               </w:rPr>
               <w:t xml:space="preserve"> </w:t>
             </w:r>
-            <w:bookmarkEnd w:id="28"/>
+            <w:bookmarkEnd w:id="31"/>
             <w:r>
               <w:rPr>
                 <w:rFonts w:ascii="CaskaydiaCove NF" w:hAnsi="CaskaydiaCove NF" w:cs="CaskaydiaCove NF"/>
@@ -19833,7 +19839,7 @@
                 <w:lang w:val="en-US"/>
               </w:rPr>
             </w:pPr>
-            <w:bookmarkStart w:id="29" w:name="_Hlk160574947"/>
+            <w:bookmarkStart w:id="32" w:name="_Hlk160574947"/>
             <w:r>
               <w:rPr>
                 <w:rFonts w:ascii="CaskaydiaCove NF" w:hAnsi="CaskaydiaCove NF" w:cs="CaskaydiaCove NF"/>
@@ -19842,8 +19848,8 @@
               </w:rPr>
               <w:t>󰘴</w:t>
             </w:r>
-            <w:bookmarkStart w:id="30" w:name="_Hlk160573127"/>
-            <w:bookmarkEnd w:id="29"/>
+            <w:bookmarkStart w:id="33" w:name="_Hlk160573127"/>
+            <w:bookmarkEnd w:id="32"/>
             <w:r>
               <w:rPr>
                 <w:rFonts w:ascii="CaskaydiaCove NF" w:hAnsi="CaskaydiaCove NF" w:cs="CaskaydiaCove NF"/>
@@ -19852,7 +19858,7 @@
               </w:rPr>
               <w:t>(</w:t>
             </w:r>
-            <w:bookmarkStart w:id="31" w:name="_Hlk160573694"/>
+            <w:bookmarkStart w:id="34" w:name="_Hlk160573694"/>
             <w:r>
               <w:rPr>
                 <w:rFonts w:ascii="CaskaydiaCove NF" w:hAnsi="CaskaydiaCove NF" w:cs="CaskaydiaCove NF"/>
@@ -19861,7 +19867,7 @@
               </w:rPr>
               <w:t>󰘶</w:t>
             </w:r>
-            <w:bookmarkEnd w:id="31"/>
+            <w:bookmarkEnd w:id="34"/>
             <w:r>
               <w:rPr>
                 <w:rFonts w:ascii="CaskaydiaCove NF" w:hAnsi="CaskaydiaCove NF" w:cs="CaskaydiaCove NF"/>
@@ -19870,7 +19876,7 @@
               </w:rPr>
               <w:t>)</w:t>
             </w:r>
-            <w:bookmarkStart w:id="32" w:name="_Hlk160573114"/>
+            <w:bookmarkStart w:id="35" w:name="_Hlk160573114"/>
             <w:r>
               <w:rPr>
                 <w:rFonts w:ascii="CaskaydiaCove NF" w:hAnsi="CaskaydiaCove NF" w:cs="CaskaydiaCove NF"/>
@@ -19889,8 +19895,8 @@
               </w:rPr>
               <w:t xml:space="preserve"> </w:t>
             </w:r>
-            <w:bookmarkEnd w:id="30"/>
-            <w:bookmarkEnd w:id="32"/>
+            <w:bookmarkEnd w:id="33"/>
+            <w:bookmarkEnd w:id="35"/>
           </w:p>
         </w:tc>
         <w:tc>
@@ -20248,7 +20254,7 @@
               </w:rPr>
               <w:t>+</w:t>
             </w:r>
-            <w:bookmarkStart w:id="33" w:name="_Hlk160575360"/>
+            <w:bookmarkStart w:id="36" w:name="_Hlk160575360"/>
             <w:r>
               <w:rPr>
                 <w:sz w:val="18"/>
@@ -20266,7 +20272,7 @@
               </w:rPr>
               <w:t>/]</w:t>
             </w:r>
-            <w:bookmarkEnd w:id="33"/>
+            <w:bookmarkEnd w:id="36"/>
           </w:p>
         </w:tc>
       </w:tr>
@@ -20285,7 +20291,7 @@
                 <w:szCs w:val="18"/>
               </w:rPr>
             </w:pPr>
-            <w:bookmarkStart w:id="34" w:name="_Hlk161489046"/>
+            <w:bookmarkStart w:id="37" w:name="_Hlk161489046"/>
             <w:r>
               <w:rPr>
                 <w:sz w:val="18"/>
@@ -20421,8 +20427,8 @@
                 <w:szCs w:val="18"/>
               </w:rPr>
             </w:pPr>
-            <w:bookmarkStart w:id="35" w:name="_Hlk160574629"/>
-            <w:bookmarkStart w:id="36" w:name="_Hlk160575119"/>
+            <w:bookmarkStart w:id="38" w:name="_Hlk160574629"/>
+            <w:bookmarkStart w:id="39" w:name="_Hlk160575119"/>
             <w:r>
               <w:rPr>
                 <w:rFonts w:ascii="CaskaydiaCove NF" w:hAnsi="CaskaydiaCove NF" w:cs="CaskaydiaCove NF"/>
@@ -20431,7 +20437,7 @@
               </w:rPr>
               <w:t>󰘶</w:t>
             </w:r>
-            <w:bookmarkEnd w:id="35"/>
+            <w:bookmarkEnd w:id="38"/>
             <w:r>
               <w:rPr>
                 <w:rFonts w:ascii="CaskaydiaCove NF" w:hAnsi="CaskaydiaCove NF" w:cs="CaskaydiaCove NF"/>
@@ -20440,7 +20446,7 @@
               </w:rPr>
               <w:t xml:space="preserve"> </w:t>
             </w:r>
-            <w:bookmarkEnd w:id="36"/>
+            <w:bookmarkEnd w:id="39"/>
             <w:r>
               <w:rPr>
                 <w:rFonts w:ascii="CaskaydiaCove NF" w:hAnsi="CaskaydiaCove NF" w:cs="CaskaydiaCove NF"/>
@@ -20503,7 +20509,7 @@
           </w:p>
         </w:tc>
       </w:tr>
-      <w:bookmarkEnd w:id="34"/>
+      <w:bookmarkEnd w:id="37"/>
       <w:tr>
         <w:tc>
           <w:tcPr>
@@ -20632,7 +20638,7 @@
                 <w:lang w:val="en-US"/>
               </w:rPr>
             </w:pPr>
-            <w:bookmarkStart w:id="37" w:name="_Hlk160574254"/>
+            <w:bookmarkStart w:id="40" w:name="_Hlk160574254"/>
             <w:r>
               <w:rPr>
                 <w:rFonts w:ascii="CaskaydiaCove NF" w:hAnsi="CaskaydiaCove NF" w:cs="CaskaydiaCove NF"/>
@@ -20649,7 +20655,7 @@
               </w:rPr>
               <w:t xml:space="preserve"> </w:t>
             </w:r>
-            <w:bookmarkStart w:id="38" w:name="_Hlk160574141"/>
+            <w:bookmarkStart w:id="41" w:name="_Hlk160574141"/>
             <w:r>
               <w:rPr>
                 <w:rFonts w:ascii="CaskaydiaCove NF" w:hAnsi="CaskaydiaCove NF" w:cs="CaskaydiaCove NF"/>
@@ -20658,7 +20664,7 @@
               </w:rPr>
               <w:t>󰘳</w:t>
             </w:r>
-            <w:bookmarkEnd w:id="37"/>
+            <w:bookmarkEnd w:id="40"/>
             <w:r>
               <w:rPr>
                 <w:rFonts w:ascii="CaskaydiaCove NF" w:hAnsi="CaskaydiaCove NF" w:cs="CaskaydiaCove NF"/>
@@ -20667,7 +20673,7 @@
               </w:rPr>
               <w:t xml:space="preserve"> </w:t>
             </w:r>
-            <w:bookmarkEnd w:id="38"/>
+            <w:bookmarkEnd w:id="41"/>
             <w:r>
               <w:rPr>
                 <w:rFonts w:ascii="CaskaydiaCove NF" w:hAnsi="CaskaydiaCove NF" w:cs="CaskaydiaCove NF"/>
@@ -20780,7 +20786,7 @@
                 <w:szCs w:val="18"/>
               </w:rPr>
             </w:pPr>
-            <w:bookmarkStart w:id="39" w:name="_Hlk160575113"/>
+            <w:bookmarkStart w:id="42" w:name="_Hlk160575113"/>
             <w:r>
               <w:rPr>
                 <w:rFonts w:ascii="CaskaydiaCove NF" w:hAnsi="CaskaydiaCove NF" w:cs="CaskaydiaCove NF"/>
@@ -20813,7 +20819,7 @@
               </w:rPr>
               <w:t xml:space="preserve"> </w:t>
             </w:r>
-            <w:bookmarkEnd w:id="39"/>
+            <w:bookmarkEnd w:id="42"/>
             <w:r>
               <w:rPr>
                 <w:rFonts w:ascii="CaskaydiaCove NF" w:hAnsi="CaskaydiaCove NF" w:cs="CaskaydiaCove NF"/>
@@ -21100,7 +21106,7 @@
               </w:rPr>
               <w:t xml:space="preserve"> </w:t>
             </w:r>
-            <w:bookmarkStart w:id="40" w:name="_Hlk161488926"/>
+            <w:bookmarkStart w:id="43" w:name="_Hlk161488926"/>
             <w:proofErr w:type="spellStart"/>
             <w:r>
               <w:rPr>
@@ -21110,7 +21116,7 @@
               </w:rPr>
               <w:t>Pg</w:t>
             </w:r>
-            <w:bookmarkStart w:id="41" w:name="_Hlk160574303"/>
+            <w:bookmarkStart w:id="44" w:name="_Hlk160574303"/>
             <w:proofErr w:type="spellEnd"/>
             <w:r>
               <w:rPr>
@@ -21120,8 +21126,8 @@
               </w:rPr>
               <w:t>▲/▼</w:t>
             </w:r>
-            <w:bookmarkEnd w:id="40"/>
-            <w:bookmarkEnd w:id="41"/>
+            <w:bookmarkEnd w:id="43"/>
+            <w:bookmarkEnd w:id="44"/>
           </w:p>
         </w:tc>
         <w:tc>
@@ -21180,7 +21186,7 @@
                 <w:lang w:val="en-US"/>
               </w:rPr>
             </w:pPr>
-            <w:bookmarkStart w:id="42" w:name="_Hlk160573502"/>
+            <w:bookmarkStart w:id="45" w:name="_Hlk160573502"/>
             <w:r>
               <w:rPr>
                 <w:sz w:val="18"/>
@@ -21232,8 +21238,8 @@
                 <w:lang w:val="en-US"/>
               </w:rPr>
             </w:pPr>
-            <w:bookmarkStart w:id="43" w:name="_Hlk160573108"/>
-            <w:bookmarkStart w:id="44" w:name="_Hlk160573417"/>
+            <w:bookmarkStart w:id="46" w:name="_Hlk160573108"/>
+            <w:bookmarkStart w:id="47" w:name="_Hlk160573417"/>
             <w:r>
               <w:rPr>
                 <w:rFonts w:ascii="CaskaydiaCove NF" w:hAnsi="CaskaydiaCove NF" w:cs="CaskaydiaCove NF"/>
@@ -21242,7 +21248,7 @@
               </w:rPr>
               <w:t>󰘳</w:t>
             </w:r>
-            <w:bookmarkEnd w:id="43"/>
+            <w:bookmarkEnd w:id="46"/>
             <w:r>
               <w:rPr>
                 <w:rFonts w:ascii="CaskaydiaCove NF" w:hAnsi="CaskaydiaCove NF" w:cs="CaskaydiaCove NF"/>
@@ -21251,8 +21257,8 @@
               </w:rPr>
               <w:t xml:space="preserve"> </w:t>
             </w:r>
-            <w:bookmarkStart w:id="45" w:name="_Hlk160573428"/>
-            <w:bookmarkEnd w:id="44"/>
+            <w:bookmarkStart w:id="48" w:name="_Hlk160573428"/>
+            <w:bookmarkEnd w:id="47"/>
             <w:r>
               <w:rPr>
                 <w:rFonts w:ascii="CaskaydiaCove NF" w:hAnsi="CaskaydiaCove NF" w:cs="CaskaydiaCove NF"/>
@@ -21261,7 +21267,7 @@
               </w:rPr>
               <w:t>▲/▼</w:t>
             </w:r>
-            <w:bookmarkEnd w:id="45"/>
+            <w:bookmarkEnd w:id="48"/>
           </w:p>
         </w:tc>
         <w:tc>
@@ -21571,8 +21577,8 @@
                 <w:szCs w:val="18"/>
               </w:rPr>
             </w:pPr>
-            <w:bookmarkStart w:id="46" w:name="_Hlk160574577"/>
-            <w:bookmarkStart w:id="47" w:name="_Hlk160575355"/>
+            <w:bookmarkStart w:id="49" w:name="_Hlk160574577"/>
+            <w:bookmarkStart w:id="50" w:name="_Hlk160575355"/>
             <w:r>
               <w:rPr>
                 <w:rFonts w:ascii="CaskaydiaCove NF" w:hAnsi="CaskaydiaCove NF" w:cs="CaskaydiaCove NF"/>
@@ -21581,7 +21587,7 @@
               </w:rPr>
               <w:t>󰘶</w:t>
             </w:r>
-            <w:bookmarkEnd w:id="46"/>
+            <w:bookmarkEnd w:id="49"/>
             <w:r>
               <w:rPr>
                 <w:rFonts w:ascii="CaskaydiaCove NF" w:hAnsi="CaskaydiaCove NF" w:cs="CaskaydiaCove NF"/>
@@ -21606,7 +21612,7 @@
               </w:rPr>
               <w:t xml:space="preserve"> </w:t>
             </w:r>
-            <w:bookmarkEnd w:id="47"/>
+            <w:bookmarkEnd w:id="50"/>
             <w:r>
               <w:rPr>
                 <w:rFonts w:ascii="CaskaydiaCove NF" w:hAnsi="CaskaydiaCove NF" w:cs="CaskaydiaCove NF"/>
@@ -21691,7 +21697,7 @@
                 <w:szCs w:val="18"/>
               </w:rPr>
             </w:pPr>
-            <w:bookmarkStart w:id="48" w:name="_Hlk160574411"/>
+            <w:bookmarkStart w:id="51" w:name="_Hlk160574411"/>
             <w:r>
               <w:rPr>
                 <w:rFonts w:ascii="CaskaydiaCove NF" w:hAnsi="CaskaydiaCove NF" w:cs="CaskaydiaCove NF"/>
@@ -21708,7 +21714,7 @@
               </w:rPr>
               <w:t xml:space="preserve"> </w:t>
             </w:r>
-            <w:bookmarkStart w:id="49" w:name="_Hlk160574518"/>
+            <w:bookmarkStart w:id="52" w:name="_Hlk160574518"/>
             <w:r>
               <w:rPr>
                 <w:rFonts w:ascii="CaskaydiaCove NF" w:hAnsi="CaskaydiaCove NF" w:cs="CaskaydiaCove NF"/>
@@ -21725,8 +21731,8 @@
               </w:rPr>
               <w:t xml:space="preserve"> </w:t>
             </w:r>
-            <w:bookmarkEnd w:id="48"/>
-            <w:bookmarkEnd w:id="49"/>
+            <w:bookmarkEnd w:id="51"/>
+            <w:bookmarkEnd w:id="52"/>
             <w:r>
               <w:rPr>
                 <w:rFonts w:ascii="CaskaydiaCove NF" w:hAnsi="CaskaydiaCove NF" w:cs="CaskaydiaCove NF"/>
@@ -21939,7 +21945,7 @@
                 <w:szCs w:val="18"/>
               </w:rPr>
             </w:pPr>
-            <w:bookmarkStart w:id="50" w:name="_Hlk165288091"/>
+            <w:bookmarkStart w:id="53" w:name="_Hlk165288091"/>
             <w:r>
               <w:rPr>
                 <w:rFonts w:ascii="CaskaydiaCove NF" w:hAnsi="CaskaydiaCove NF" w:cs="CaskaydiaCove NF"/>
@@ -21948,7 +21954,7 @@
               </w:rPr>
               <w:t>󰘴</w:t>
             </w:r>
-            <w:bookmarkEnd w:id="50"/>
+            <w:bookmarkEnd w:id="53"/>
             <w:r>
               <w:rPr>
                 <w:rFonts w:ascii="CaskaydiaCove NF" w:hAnsi="CaskaydiaCove NF" w:cs="CaskaydiaCove NF"/>
@@ -22159,7 +22165,7 @@
                 <w:lang w:val="en-US"/>
               </w:rPr>
             </w:pPr>
-            <w:bookmarkStart w:id="51" w:name="_Hlk160575087"/>
+            <w:bookmarkStart w:id="54" w:name="_Hlk160575087"/>
             <w:r>
               <w:rPr>
                 <w:sz w:val="18"/>
@@ -22168,7 +22174,7 @@
               </w:rPr>
               <w:t>Move Pane</w:t>
             </w:r>
-            <w:bookmarkEnd w:id="51"/>
+            <w:bookmarkEnd w:id="54"/>
           </w:p>
         </w:tc>
         <w:tc>
@@ -22203,7 +22209,7 @@
               </w:rPr>
               <w:t xml:space="preserve"> </w:t>
             </w:r>
-            <w:bookmarkStart w:id="52" w:name="_Hlk169858414"/>
+            <w:bookmarkStart w:id="55" w:name="_Hlk169858414"/>
             <w:r>
               <w:rPr>
                 <w:rFonts w:ascii="CaskaydiaCove NF" w:hAnsi="CaskaydiaCove NF" w:cs="CaskaydiaCove NF"/>
@@ -22236,7 +22242,7 @@
               </w:rPr>
               <w:t xml:space="preserve"> M</w:t>
             </w:r>
-            <w:bookmarkEnd w:id="52"/>
+            <w:bookmarkEnd w:id="55"/>
           </w:p>
         </w:tc>
         <w:tc>
@@ -22391,7 +22397,7 @@
                 <w:szCs w:val="18"/>
               </w:rPr>
             </w:pPr>
-            <w:bookmarkStart w:id="53" w:name="_Hlk160574951"/>
+            <w:bookmarkStart w:id="56" w:name="_Hlk160574951"/>
             <w:r>
               <w:rPr>
                 <w:rFonts w:ascii="CaskaydiaCove NF" w:hAnsi="CaskaydiaCove NF" w:cs="CaskaydiaCove NF"/>
@@ -22408,7 +22414,7 @@
               </w:rPr>
               <w:t xml:space="preserve"> </w:t>
             </w:r>
-            <w:bookmarkEnd w:id="53"/>
+            <w:bookmarkEnd w:id="56"/>
             <w:r>
               <w:rPr>
                 <w:rFonts w:ascii="CaskaydiaCove NF" w:hAnsi="CaskaydiaCove NF" w:cs="CaskaydiaCove NF"/>
@@ -22489,7 +22495,7 @@
                 <w:szCs w:val="18"/>
               </w:rPr>
             </w:pPr>
-            <w:bookmarkStart w:id="54" w:name="_Hlk161399902"/>
+            <w:bookmarkStart w:id="57" w:name="_Hlk161399902"/>
             <w:r>
               <w:rPr>
                 <w:rFonts w:ascii="CaskaydiaCove NF" w:hAnsi="CaskaydiaCove NF" w:cs="CaskaydiaCove NF"/>
@@ -22506,7 +22512,7 @@
               </w:rPr>
               <w:t xml:space="preserve"> 󰘳</w:t>
             </w:r>
-            <w:bookmarkEnd w:id="54"/>
+            <w:bookmarkEnd w:id="57"/>
             <w:r>
               <w:rPr>
                 <w:rFonts w:ascii="CaskaydiaCove NF" w:hAnsi="CaskaydiaCove NF" w:cs="CaskaydiaCove NF"/>
@@ -22607,7 +22613,7 @@
               </w:rPr>
               <w:t xml:space="preserve"> </w:t>
             </w:r>
-            <w:bookmarkStart w:id="55" w:name="_Hlk160575898"/>
+            <w:bookmarkStart w:id="58" w:name="_Hlk160575898"/>
             <w:r>
               <w:rPr>
                 <w:rFonts w:ascii="CaskaydiaCove NF" w:hAnsi="CaskaydiaCove NF" w:cs="CaskaydiaCove NF"/>
@@ -22624,7 +22630,7 @@
               </w:rPr>
               <w:t xml:space="preserve"> </w:t>
             </w:r>
-            <w:bookmarkEnd w:id="55"/>
+            <w:bookmarkEnd w:id="58"/>
             <w:r>
               <w:rPr>
                 <w:rFonts w:ascii="CaskaydiaCove NF" w:hAnsi="CaskaydiaCove NF" w:cs="CaskaydiaCove NF"/>
@@ -22769,8 +22775,8 @@
           <w:lang w:val="en-US"/>
         </w:rPr>
       </w:pPr>
-      <w:bookmarkStart w:id="56" w:name="_Hlk165288065"/>
-      <w:bookmarkEnd w:id="42"/>
+      <w:bookmarkStart w:id="59" w:name="_Hlk165288065"/>
+      <w:bookmarkEnd w:id="45"/>
       <w:r>
         <w:rPr>
           <w:lang w:val="en-US"/>
@@ -23024,7 +23030,7 @@
                 <w:lang w:val="en-US"/>
               </w:rPr>
             </w:pPr>
-            <w:bookmarkStart w:id="57" w:name="_Hlk160573055"/>
+            <w:bookmarkStart w:id="60" w:name="_Hlk160573055"/>
             <w:r>
               <w:rPr>
                 <w:rFonts w:ascii="CaskaydiaCove NF" w:hAnsi="CaskaydiaCove NF" w:cs="CaskaydiaCove NF"/>
@@ -23041,7 +23047,7 @@
               </w:rPr>
               <w:t xml:space="preserve"> </w:t>
             </w:r>
-            <w:bookmarkEnd w:id="57"/>
+            <w:bookmarkEnd w:id="60"/>
             <w:r>
               <w:rPr>
                 <w:rFonts w:ascii="CaskaydiaCove NF" w:hAnsi="CaskaydiaCove NF" w:cs="CaskaydiaCove NF"/>
@@ -23108,7 +23114,7 @@
                 <w:lang w:val="en-US"/>
               </w:rPr>
             </w:pPr>
-            <w:bookmarkStart w:id="58" w:name="_Hlk160572869"/>
+            <w:bookmarkStart w:id="61" w:name="_Hlk160572869"/>
             <w:r>
               <w:rPr>
                 <w:rFonts w:ascii="CaskaydiaCove NF" w:hAnsi="CaskaydiaCove NF" w:cs="CaskaydiaCove NF"/>
@@ -23117,7 +23123,7 @@
               </w:rPr>
               <w:t>󰘶</w:t>
             </w:r>
-            <w:bookmarkEnd w:id="58"/>
+            <w:bookmarkEnd w:id="61"/>
             <w:r>
               <w:rPr>
                 <w:rFonts w:ascii="CaskaydiaCove NF" w:hAnsi="CaskaydiaCove NF" w:cs="CaskaydiaCove NF"/>
@@ -23126,7 +23132,7 @@
               </w:rPr>
               <w:t xml:space="preserve"> </w:t>
             </w:r>
-            <w:bookmarkStart w:id="59" w:name="_Hlk169858329"/>
+            <w:bookmarkStart w:id="62" w:name="_Hlk169858329"/>
             <w:r>
               <w:rPr>
                 <w:rFonts w:ascii="CaskaydiaCove NF" w:hAnsi="CaskaydiaCove NF" w:cs="CaskaydiaCove NF"/>
@@ -23135,7 +23141,7 @@
               </w:rPr>
               <w:t>󰘳</w:t>
             </w:r>
-            <w:bookmarkEnd w:id="59"/>
+            <w:bookmarkEnd w:id="62"/>
             <w:r>
               <w:rPr>
                 <w:rFonts w:ascii="CaskaydiaCove NF" w:hAnsi="CaskaydiaCove NF" w:cs="CaskaydiaCove NF"/>
@@ -23185,7 +23191,7 @@
           </w:p>
         </w:tc>
       </w:tr>
-      <w:bookmarkEnd w:id="56"/>
+      <w:bookmarkEnd w:id="59"/>
       <w:tr>
         <w:tc>
           <w:tcPr>
@@ -23223,7 +23229,7 @@
                 <w:lang w:val="en-US"/>
               </w:rPr>
             </w:pPr>
-            <w:bookmarkStart w:id="60" w:name="_Hlk169904791"/>
+            <w:bookmarkStart w:id="63" w:name="_Hlk169904791"/>
             <w:r>
               <w:rPr>
                 <w:rFonts w:ascii="CaskaydiaCove NF" w:hAnsi="CaskaydiaCove NF" w:cs="CaskaydiaCove NF"/>
@@ -23232,7 +23238,7 @@
               </w:rPr>
               <w:t>󰘴</w:t>
             </w:r>
-            <w:bookmarkEnd w:id="60"/>
+            <w:bookmarkEnd w:id="63"/>
             <w:r>
               <w:rPr>
                 <w:rFonts w:ascii="CaskaydiaCove NF" w:hAnsi="CaskaydiaCove NF" w:cs="CaskaydiaCove NF"/>
@@ -23530,16 +23536,26 @@
                 <w:szCs w:val="18"/>
               </w:rPr>
             </w:pPr>
-            <w:bookmarkStart w:id="61" w:name="_Hlk169904610"/>
-            <w:r>
-              <w:rPr>
-                <w:rFonts w:ascii="CaskaydiaCove NF" w:hAnsi="CaskaydiaCove NF" w:cs="CaskaydiaCove NF"/>
-                <w:sz w:val="18"/>
-                <w:szCs w:val="18"/>
-              </w:rPr>
-              <w:t xml:space="preserve">󰘵 󰘳 </w:t>
-            </w:r>
-            <w:bookmarkEnd w:id="61"/>
+            <w:bookmarkStart w:id="64" w:name="_Hlk169904610"/>
+            <w:bookmarkStart w:id="65" w:name="_Hlk176808970"/>
+            <w:r>
+              <w:rPr>
+                <w:rFonts w:ascii="CaskaydiaCove NF" w:hAnsi="CaskaydiaCove NF" w:cs="CaskaydiaCove NF"/>
+                <w:sz w:val="18"/>
+                <w:szCs w:val="18"/>
+              </w:rPr>
+              <w:t xml:space="preserve">󰘵 </w:t>
+            </w:r>
+            <w:bookmarkEnd w:id="65"/>
+            <w:r>
+              <w:rPr>
+                <w:rFonts w:ascii="CaskaydiaCove NF" w:hAnsi="CaskaydiaCove NF" w:cs="CaskaydiaCove NF"/>
+                <w:sz w:val="18"/>
+                <w:szCs w:val="18"/>
+              </w:rPr>
+              <w:t xml:space="preserve">󰘳 </w:t>
+            </w:r>
+            <w:bookmarkEnd w:id="64"/>
             <w:r>
               <w:rPr>
                 <w:rFonts w:ascii="CaskaydiaCove NF" w:hAnsi="CaskaydiaCove NF" w:cs="CaskaydiaCove NF"/>
@@ -23777,7 +23793,7 @@
           <w:lang w:val="en-US"/>
         </w:rPr>
       </w:pPr>
-      <w:bookmarkStart w:id="62" w:name="_Hlk170658520"/>
+      <w:bookmarkStart w:id="66" w:name="_Hlk170658520"/>
       <w:r>
         <w:rPr>
           <w:lang w:val="en-US"/>
@@ -23812,7 +23828,6 @@
             <w:shd w:val="clear" w:color="auto" w:fill="4F81BD" w:themeFill="accent1"/>
             <w:hideMark/>
           </w:tcPr>
-          <w:bookmarkEnd w:id="62"/>
           <w:p>
             <w:pPr>
               <w:rPr>
@@ -23823,6 +23838,8 @@
                 <w:lang w:val="en-US"/>
               </w:rPr>
             </w:pPr>
+            <w:bookmarkStart w:id="67" w:name="_Hlk176801824"/>
+            <w:bookmarkEnd w:id="66"/>
             <w:r>
               <w:rPr>
                 <w:b/>
@@ -24126,6 +24143,1394 @@
         <w:tc>
           <w:tcPr>
             <w:tcW w:w="2126" w:type="dxa"/>
+          </w:tcPr>
+          <w:p>
+            <w:pPr>
+              <w:rPr>
+                <w:sz w:val="18"/>
+                <w:szCs w:val="18"/>
+                <w:lang w:val="en-US"/>
+              </w:rPr>
+            </w:pPr>
+          </w:p>
+        </w:tc>
+      </w:tr>
+    </w:tbl>
+    <w:bookmarkEnd w:id="67"/>
+    <w:p>
+      <w:pPr>
+        <w:pStyle w:val="berschrift2"/>
+        <w:rPr>
+          <w:lang w:val="en-US"/>
+        </w:rPr>
+      </w:pPr>
+      <w:r>
+        <w:rPr>
+          <w:lang w:val="en-US"/>
+        </w:rPr>
+        <w:t>VLC</w:t>
+      </w:r>
+    </w:p>
+    <w:tbl>
+      <w:tblPr>
+        <w:tblStyle w:val="Tabellenraster"/>
+        <w:tblW w:w="10768" w:type="dxa"/>
+        <w:tblLook w:val="04A0" w:firstRow="1" w:lastRow="0" w:firstColumn="1" w:lastColumn="0" w:noHBand="0" w:noVBand="1"/>
+      </w:tblPr>
+      <w:tblGrid>
+        <w:gridCol w:w="1830"/>
+        <w:gridCol w:w="1271"/>
+        <w:gridCol w:w="2404"/>
+        <w:gridCol w:w="1861"/>
+        <w:gridCol w:w="1246"/>
+        <w:gridCol w:w="2156"/>
+      </w:tblGrid>
+      <w:tr>
+        <w:tc>
+          <w:tcPr>
+            <w:tcW w:w="1830" w:type="dxa"/>
+            <w:tcBorders>
+              <w:top w:val="single" w:sz="4" w:space="0" w:color="auto"/>
+              <w:left w:val="single" w:sz="4" w:space="0" w:color="auto"/>
+              <w:bottom w:val="single" w:sz="4" w:space="0" w:color="auto"/>
+              <w:right w:val="single" w:sz="4" w:space="0" w:color="auto"/>
+            </w:tcBorders>
+            <w:shd w:val="clear" w:color="auto" w:fill="4F81BD" w:themeFill="accent1"/>
+            <w:hideMark/>
+          </w:tcPr>
+          <w:p>
+            <w:pPr>
+              <w:rPr>
+                <w:b/>
+                <w:color w:val="FFFFFF" w:themeColor="background1"/>
+                <w:sz w:val="18"/>
+                <w:szCs w:val="18"/>
+                <w:lang w:val="en-US"/>
+              </w:rPr>
+            </w:pPr>
+            <w:r>
+              <w:rPr>
+                <w:b/>
+                <w:color w:val="FFFFFF" w:themeColor="background1"/>
+                <w:sz w:val="18"/>
+                <w:szCs w:val="18"/>
+              </w:rPr>
+              <w:t>Funktion</w:t>
+            </w:r>
+          </w:p>
+        </w:tc>
+        <w:tc>
+          <w:tcPr>
+            <w:tcW w:w="1271" w:type="dxa"/>
+            <w:tcBorders>
+              <w:top w:val="single" w:sz="4" w:space="0" w:color="auto"/>
+              <w:left w:val="single" w:sz="4" w:space="0" w:color="auto"/>
+              <w:bottom w:val="single" w:sz="4" w:space="0" w:color="auto"/>
+              <w:right w:val="single" w:sz="4" w:space="0" w:color="auto"/>
+            </w:tcBorders>
+            <w:shd w:val="clear" w:color="auto" w:fill="4F81BD" w:themeFill="accent1"/>
+            <w:hideMark/>
+          </w:tcPr>
+          <w:p>
+            <w:pPr>
+              <w:rPr>
+                <w:b/>
+                <w:color w:val="FFFFFF" w:themeColor="background1"/>
+                <w:sz w:val="18"/>
+                <w:szCs w:val="18"/>
+                <w:lang w:val="en-US"/>
+              </w:rPr>
+            </w:pPr>
+            <w:r>
+              <w:rPr>
+                <w:b/>
+                <w:color w:val="FFFFFF" w:themeColor="background1"/>
+                <w:sz w:val="18"/>
+                <w:szCs w:val="18"/>
+              </w:rPr>
+              <w:t>Shortcut</w:t>
+            </w:r>
+          </w:p>
+        </w:tc>
+        <w:tc>
+          <w:tcPr>
+            <w:tcW w:w="2404" w:type="dxa"/>
+            <w:tcBorders>
+              <w:top w:val="single" w:sz="4" w:space="0" w:color="auto"/>
+              <w:left w:val="single" w:sz="4" w:space="0" w:color="auto"/>
+              <w:bottom w:val="single" w:sz="4" w:space="0" w:color="auto"/>
+              <w:right w:val="single" w:sz="4" w:space="0" w:color="auto"/>
+            </w:tcBorders>
+            <w:shd w:val="clear" w:color="auto" w:fill="4F81BD" w:themeFill="accent1"/>
+            <w:hideMark/>
+          </w:tcPr>
+          <w:p>
+            <w:pPr>
+              <w:rPr>
+                <w:b/>
+                <w:color w:val="FFFFFF" w:themeColor="background1"/>
+                <w:sz w:val="18"/>
+                <w:szCs w:val="18"/>
+                <w:lang w:val="en-US"/>
+              </w:rPr>
+            </w:pPr>
+            <w:r>
+              <w:rPr>
+                <w:b/>
+                <w:color w:val="FFFFFF" w:themeColor="background1"/>
+                <w:sz w:val="18"/>
+                <w:szCs w:val="18"/>
+              </w:rPr>
+              <w:t>Shortcut</w:t>
+            </w:r>
+          </w:p>
+        </w:tc>
+        <w:tc>
+          <w:tcPr>
+            <w:tcW w:w="1861" w:type="dxa"/>
+            <w:tcBorders>
+              <w:top w:val="single" w:sz="4" w:space="0" w:color="auto"/>
+              <w:left w:val="single" w:sz="4" w:space="0" w:color="auto"/>
+              <w:bottom w:val="single" w:sz="4" w:space="0" w:color="auto"/>
+              <w:right w:val="single" w:sz="4" w:space="0" w:color="auto"/>
+            </w:tcBorders>
+            <w:shd w:val="clear" w:color="auto" w:fill="4F81BD" w:themeFill="accent1"/>
+          </w:tcPr>
+          <w:p>
+            <w:pPr>
+              <w:rPr>
+                <w:b/>
+                <w:color w:val="FFFFFF" w:themeColor="background1"/>
+                <w:sz w:val="18"/>
+                <w:szCs w:val="18"/>
+                <w:lang w:val="en-US"/>
+              </w:rPr>
+            </w:pPr>
+            <w:r>
+              <w:rPr>
+                <w:b/>
+                <w:color w:val="FFFFFF" w:themeColor="background1"/>
+                <w:sz w:val="18"/>
+                <w:szCs w:val="18"/>
+              </w:rPr>
+              <w:t>Funktion</w:t>
+            </w:r>
+          </w:p>
+        </w:tc>
+        <w:tc>
+          <w:tcPr>
+            <w:tcW w:w="1246" w:type="dxa"/>
+            <w:tcBorders>
+              <w:top w:val="single" w:sz="4" w:space="0" w:color="auto"/>
+              <w:left w:val="single" w:sz="4" w:space="0" w:color="auto"/>
+              <w:bottom w:val="single" w:sz="4" w:space="0" w:color="auto"/>
+              <w:right w:val="single" w:sz="4" w:space="0" w:color="auto"/>
+            </w:tcBorders>
+            <w:shd w:val="clear" w:color="auto" w:fill="4F81BD" w:themeFill="accent1"/>
+          </w:tcPr>
+          <w:p>
+            <w:pPr>
+              <w:rPr>
+                <w:b/>
+                <w:color w:val="FFFFFF" w:themeColor="background1"/>
+                <w:sz w:val="18"/>
+                <w:szCs w:val="18"/>
+                <w:lang w:val="en-US"/>
+              </w:rPr>
+            </w:pPr>
+            <w:r>
+              <w:rPr>
+                <w:b/>
+                <w:color w:val="FFFFFF" w:themeColor="background1"/>
+                <w:sz w:val="18"/>
+                <w:szCs w:val="18"/>
+              </w:rPr>
+              <w:t>Shortcut</w:t>
+            </w:r>
+          </w:p>
+        </w:tc>
+        <w:tc>
+          <w:tcPr>
+            <w:tcW w:w="2156" w:type="dxa"/>
+            <w:tcBorders>
+              <w:top w:val="single" w:sz="4" w:space="0" w:color="auto"/>
+              <w:left w:val="single" w:sz="4" w:space="0" w:color="auto"/>
+              <w:bottom w:val="single" w:sz="4" w:space="0" w:color="auto"/>
+              <w:right w:val="single" w:sz="4" w:space="0" w:color="auto"/>
+            </w:tcBorders>
+            <w:shd w:val="clear" w:color="auto" w:fill="4F81BD" w:themeFill="accent1"/>
+          </w:tcPr>
+          <w:p>
+            <w:pPr>
+              <w:rPr>
+                <w:b/>
+                <w:color w:val="FFFFFF" w:themeColor="background1"/>
+                <w:sz w:val="18"/>
+                <w:szCs w:val="18"/>
+                <w:lang w:val="en-US"/>
+              </w:rPr>
+            </w:pPr>
+            <w:r>
+              <w:rPr>
+                <w:b/>
+                <w:color w:val="FFFFFF" w:themeColor="background1"/>
+                <w:sz w:val="18"/>
+                <w:szCs w:val="18"/>
+              </w:rPr>
+              <w:t>Shortcut</w:t>
+            </w:r>
+          </w:p>
+        </w:tc>
+      </w:tr>
+      <w:tr>
+        <w:tc>
+          <w:tcPr>
+            <w:tcW w:w="1830" w:type="dxa"/>
+          </w:tcPr>
+          <w:p>
+            <w:pPr>
+              <w:rPr>
+                <w:sz w:val="18"/>
+                <w:szCs w:val="18"/>
+                <w:lang w:val="en-US"/>
+              </w:rPr>
+            </w:pPr>
+            <w:r>
+              <w:rPr>
+                <w:sz w:val="18"/>
+                <w:szCs w:val="18"/>
+                <w:lang w:val="en-US"/>
+              </w:rPr>
+              <w:t>Fullscreen</w:t>
+            </w:r>
+          </w:p>
+        </w:tc>
+        <w:tc>
+          <w:tcPr>
+            <w:tcW w:w="1271" w:type="dxa"/>
+          </w:tcPr>
+          <w:p>
+            <w:pPr>
+              <w:rPr>
+                <w:rFonts w:ascii="CaskaydiaCove NF" w:hAnsi="CaskaydiaCove NF" w:cs="CaskaydiaCove NF"/>
+                <w:sz w:val="18"/>
+                <w:szCs w:val="18"/>
+              </w:rPr>
+            </w:pPr>
+            <w:r>
+              <w:rPr>
+                <w:rFonts w:ascii="CaskaydiaCove NF" w:hAnsi="CaskaydiaCove NF" w:cs="CaskaydiaCove NF"/>
+                <w:sz w:val="18"/>
+                <w:szCs w:val="18"/>
+              </w:rPr>
+              <w:t>󰘳</w:t>
+            </w:r>
+            <w:r>
+              <w:rPr>
+                <w:rFonts w:ascii="CaskaydiaCove NF" w:hAnsi="CaskaydiaCove NF" w:cs="CaskaydiaCove NF"/>
+                <w:sz w:val="18"/>
+                <w:szCs w:val="18"/>
+              </w:rPr>
+              <w:t xml:space="preserve"> F</w:t>
+            </w:r>
+          </w:p>
+        </w:tc>
+        <w:tc>
+          <w:tcPr>
+            <w:tcW w:w="2404" w:type="dxa"/>
+          </w:tcPr>
+          <w:p>
+            <w:pPr>
+              <w:rPr>
+                <w:sz w:val="18"/>
+                <w:szCs w:val="18"/>
+              </w:rPr>
+            </w:pPr>
+            <w:proofErr w:type="spellStart"/>
+            <w:r>
+              <w:rPr>
+                <w:sz w:val="18"/>
+                <w:szCs w:val="18"/>
+              </w:rPr>
+              <w:t>Cmd+F</w:t>
+            </w:r>
+            <w:proofErr w:type="spellEnd"/>
+          </w:p>
+        </w:tc>
+        <w:tc>
+          <w:tcPr>
+            <w:tcW w:w="1861" w:type="dxa"/>
+          </w:tcPr>
+          <w:p>
+            <w:pPr>
+              <w:rPr>
+                <w:sz w:val="18"/>
+                <w:szCs w:val="18"/>
+                <w:lang w:val="en-US"/>
+              </w:rPr>
+            </w:pPr>
+            <w:r>
+              <w:rPr>
+                <w:sz w:val="18"/>
+                <w:szCs w:val="18"/>
+                <w:lang w:val="en-US"/>
+              </w:rPr>
+              <w:t>Pause</w:t>
+            </w:r>
+          </w:p>
+        </w:tc>
+        <w:tc>
+          <w:tcPr>
+            <w:tcW w:w="1246" w:type="dxa"/>
+          </w:tcPr>
+          <w:p>
+            <w:pPr>
+              <w:rPr>
+                <w:rFonts w:ascii="CaskaydiaCove NF" w:hAnsi="CaskaydiaCove NF" w:cs="CaskaydiaCove NF"/>
+                <w:sz w:val="18"/>
+                <w:szCs w:val="18"/>
+              </w:rPr>
+            </w:pPr>
+            <w:r>
+              <w:rPr>
+                <w:rFonts w:ascii="CaskaydiaCove NF" w:hAnsi="CaskaydiaCove NF" w:cs="CaskaydiaCove NF"/>
+                <w:sz w:val="18"/>
+                <w:szCs w:val="18"/>
+                <w:lang w:val="en-US"/>
+              </w:rPr>
+              <w:t>󱁐</w:t>
+            </w:r>
+          </w:p>
+        </w:tc>
+        <w:tc>
+          <w:tcPr>
+            <w:tcW w:w="2156" w:type="dxa"/>
+          </w:tcPr>
+          <w:p>
+            <w:pPr>
+              <w:rPr>
+                <w:sz w:val="18"/>
+                <w:szCs w:val="18"/>
+                <w:lang w:val="en-US"/>
+              </w:rPr>
+            </w:pPr>
+            <w:r>
+              <w:rPr>
+                <w:sz w:val="18"/>
+                <w:szCs w:val="18"/>
+                <w:lang w:val="en-US"/>
+              </w:rPr>
+              <w:t>Space</w:t>
+            </w:r>
+          </w:p>
+        </w:tc>
+      </w:tr>
+      <w:tr>
+        <w:tc>
+          <w:tcPr>
+            <w:tcW w:w="1830" w:type="dxa"/>
+          </w:tcPr>
+          <w:p>
+            <w:pPr>
+              <w:rPr>
+                <w:sz w:val="18"/>
+                <w:szCs w:val="18"/>
+                <w:lang w:val="en-US"/>
+              </w:rPr>
+            </w:pPr>
+            <w:r>
+              <w:rPr>
+                <w:sz w:val="18"/>
+                <w:szCs w:val="18"/>
+                <w:lang w:val="en-US"/>
+              </w:rPr>
+              <w:t>Jump to time</w:t>
+            </w:r>
+          </w:p>
+        </w:tc>
+        <w:tc>
+          <w:tcPr>
+            <w:tcW w:w="1271" w:type="dxa"/>
+          </w:tcPr>
+          <w:p>
+            <w:pPr>
+              <w:rPr>
+                <w:rFonts w:ascii="CaskaydiaCove NF" w:hAnsi="CaskaydiaCove NF" w:cs="CaskaydiaCove NF"/>
+                <w:sz w:val="18"/>
+                <w:szCs w:val="18"/>
+                <w:lang w:val="en-US"/>
+              </w:rPr>
+            </w:pPr>
+            <w:bookmarkStart w:id="68" w:name="_Hlk176806505"/>
+            <w:bookmarkStart w:id="69" w:name="_Hlk176801878"/>
+            <w:r>
+              <w:rPr>
+                <w:rFonts w:ascii="CaskaydiaCove NF" w:hAnsi="CaskaydiaCove NF" w:cs="CaskaydiaCove NF"/>
+                <w:sz w:val="18"/>
+                <w:szCs w:val="18"/>
+              </w:rPr>
+              <w:t>󰘳</w:t>
+            </w:r>
+            <w:bookmarkEnd w:id="68"/>
+            <w:r>
+              <w:rPr>
+                <w:rFonts w:ascii="CaskaydiaCove NF" w:hAnsi="CaskaydiaCove NF" w:cs="CaskaydiaCove NF"/>
+                <w:sz w:val="18"/>
+                <w:szCs w:val="18"/>
+              </w:rPr>
+              <w:t xml:space="preserve"> </w:t>
+            </w:r>
+            <w:bookmarkEnd w:id="69"/>
+            <w:r>
+              <w:rPr>
+                <w:rFonts w:ascii="CaskaydiaCove NF" w:hAnsi="CaskaydiaCove NF" w:cs="CaskaydiaCove NF"/>
+                <w:sz w:val="18"/>
+                <w:szCs w:val="18"/>
+              </w:rPr>
+              <w:t>J</w:t>
+            </w:r>
+          </w:p>
+        </w:tc>
+        <w:tc>
+          <w:tcPr>
+            <w:tcW w:w="2404" w:type="dxa"/>
+          </w:tcPr>
+          <w:p>
+            <w:pPr>
+              <w:rPr>
+                <w:sz w:val="18"/>
+                <w:szCs w:val="18"/>
+                <w:lang w:val="en-US"/>
+              </w:rPr>
+            </w:pPr>
+            <w:proofErr w:type="spellStart"/>
+            <w:r>
+              <w:rPr>
+                <w:sz w:val="18"/>
+                <w:szCs w:val="18"/>
+              </w:rPr>
+              <w:t>Cmd+</w:t>
+            </w:r>
+            <w:r>
+              <w:rPr>
+                <w:sz w:val="18"/>
+                <w:szCs w:val="18"/>
+              </w:rPr>
+              <w:t>J</w:t>
+            </w:r>
+            <w:proofErr w:type="spellEnd"/>
+          </w:p>
+        </w:tc>
+        <w:tc>
+          <w:tcPr>
+            <w:tcW w:w="1861" w:type="dxa"/>
+          </w:tcPr>
+          <w:p>
+            <w:pPr>
+              <w:rPr>
+                <w:sz w:val="18"/>
+                <w:szCs w:val="18"/>
+                <w:lang w:val="en-US"/>
+              </w:rPr>
+            </w:pPr>
+            <w:r>
+              <w:rPr>
+                <w:sz w:val="18"/>
+                <w:szCs w:val="18"/>
+                <w:lang w:val="en-US"/>
+              </w:rPr>
+              <w:t>Bookmarks</w:t>
+            </w:r>
+          </w:p>
+        </w:tc>
+        <w:tc>
+          <w:tcPr>
+            <w:tcW w:w="1246" w:type="dxa"/>
+          </w:tcPr>
+          <w:p>
+            <w:pPr>
+              <w:rPr>
+                <w:sz w:val="18"/>
+                <w:szCs w:val="18"/>
+                <w:lang w:val="en-US"/>
+              </w:rPr>
+            </w:pPr>
+            <w:bookmarkStart w:id="70" w:name="_Hlk176806773"/>
+            <w:r>
+              <w:rPr>
+                <w:rFonts w:ascii="CaskaydiaCove NF" w:hAnsi="CaskaydiaCove NF" w:cs="CaskaydiaCove NF"/>
+                <w:sz w:val="18"/>
+                <w:szCs w:val="18"/>
+              </w:rPr>
+              <w:t>󰘳</w:t>
+            </w:r>
+            <w:bookmarkEnd w:id="70"/>
+            <w:r>
+              <w:rPr>
+                <w:rFonts w:ascii="CaskaydiaCove NF" w:hAnsi="CaskaydiaCove NF" w:cs="CaskaydiaCove NF"/>
+                <w:sz w:val="18"/>
+                <w:szCs w:val="18"/>
+              </w:rPr>
+              <w:t xml:space="preserve"> B</w:t>
+            </w:r>
+          </w:p>
+        </w:tc>
+        <w:tc>
+          <w:tcPr>
+            <w:tcW w:w="2156" w:type="dxa"/>
+          </w:tcPr>
+          <w:p>
+            <w:pPr>
+              <w:rPr>
+                <w:sz w:val="18"/>
+                <w:szCs w:val="18"/>
+                <w:lang w:val="en-US"/>
+              </w:rPr>
+            </w:pPr>
+            <w:proofErr w:type="spellStart"/>
+            <w:r>
+              <w:rPr>
+                <w:sz w:val="18"/>
+                <w:szCs w:val="18"/>
+                <w:lang w:val="en-US"/>
+              </w:rPr>
+              <w:t>Cmd+B</w:t>
+            </w:r>
+            <w:proofErr w:type="spellEnd"/>
+          </w:p>
+        </w:tc>
+      </w:tr>
+      <w:tr>
+        <w:tc>
+          <w:tcPr>
+            <w:tcW w:w="1830" w:type="dxa"/>
+          </w:tcPr>
+          <w:p>
+            <w:pPr>
+              <w:rPr>
+                <w:sz w:val="18"/>
+                <w:szCs w:val="18"/>
+                <w:lang w:val="en-US"/>
+              </w:rPr>
+            </w:pPr>
+            <w:bookmarkStart w:id="71" w:name="_Hlk176806951"/>
+            <w:proofErr w:type="spellStart"/>
+            <w:r>
+              <w:rPr>
+                <w:sz w:val="18"/>
+                <w:szCs w:val="18"/>
+                <w:lang w:val="en-US"/>
+              </w:rPr>
+              <w:t>Forw</w:t>
+            </w:r>
+            <w:proofErr w:type="spellEnd"/>
+            <w:r>
+              <w:rPr>
+                <w:sz w:val="18"/>
+                <w:szCs w:val="18"/>
+                <w:lang w:val="en-US"/>
+              </w:rPr>
+              <w:t>/</w:t>
+            </w:r>
+            <w:proofErr w:type="spellStart"/>
+            <w:r>
+              <w:rPr>
+                <w:sz w:val="18"/>
+                <w:szCs w:val="18"/>
+                <w:lang w:val="en-US"/>
+              </w:rPr>
+              <w:t>Backw</w:t>
+            </w:r>
+            <w:proofErr w:type="spellEnd"/>
+            <w:r>
+              <w:rPr>
+                <w:sz w:val="18"/>
+                <w:szCs w:val="18"/>
+                <w:lang w:val="en-US"/>
+              </w:rPr>
+              <w:t xml:space="preserve"> 3s</w:t>
+            </w:r>
+          </w:p>
+        </w:tc>
+        <w:tc>
+          <w:tcPr>
+            <w:tcW w:w="1271" w:type="dxa"/>
+          </w:tcPr>
+          <w:p>
+            <w:pPr>
+              <w:rPr>
+                <w:rFonts w:ascii="CaskaydiaCove NF" w:hAnsi="CaskaydiaCove NF" w:cs="CaskaydiaCove NF"/>
+                <w:sz w:val="18"/>
+                <w:szCs w:val="18"/>
+              </w:rPr>
+            </w:pPr>
+            <w:r>
+              <w:rPr>
+                <w:rFonts w:ascii="CaskaydiaCove NF" w:hAnsi="CaskaydiaCove NF" w:cs="CaskaydiaCove NF"/>
+                <w:sz w:val="18"/>
+                <w:szCs w:val="18"/>
+              </w:rPr>
+              <w:t>󰘴</w:t>
+            </w:r>
+            <w:r>
+              <w:rPr>
+                <w:rFonts w:ascii="CaskaydiaCove NF" w:hAnsi="CaskaydiaCove NF" w:cs="CaskaydiaCove NF"/>
+                <w:sz w:val="18"/>
+                <w:szCs w:val="18"/>
+              </w:rPr>
+              <w:t xml:space="preserve"> 󰘳</w:t>
+            </w:r>
+            <w:r>
+              <w:rPr>
+                <w:rFonts w:ascii="CaskaydiaCove NF" w:hAnsi="CaskaydiaCove NF" w:cs="CaskaydiaCove NF"/>
+                <w:sz w:val="18"/>
+                <w:szCs w:val="18"/>
+              </w:rPr>
+              <w:t xml:space="preserve"> ◀︎</w:t>
+            </w:r>
+            <w:r>
+              <w:rPr>
+                <w:rFonts w:ascii="CaskaydiaCove NF" w:hAnsi="CaskaydiaCove NF" w:cs="CaskaydiaCove NF"/>
+                <w:sz w:val="18"/>
+                <w:szCs w:val="18"/>
+                <w:lang w:eastAsia="ko-KR"/>
+              </w:rPr>
+              <w:t>/</w:t>
+            </w:r>
+            <w:r>
+              <w:rPr>
+                <w:rFonts w:ascii="CaskaydiaCove NF" w:hAnsi="CaskaydiaCove NF" w:cs="CaskaydiaCove NF"/>
+                <w:sz w:val="18"/>
+                <w:szCs w:val="18"/>
+              </w:rPr>
+              <w:t>▶</w:t>
+            </w:r>
+          </w:p>
+        </w:tc>
+        <w:tc>
+          <w:tcPr>
+            <w:tcW w:w="2404" w:type="dxa"/>
+          </w:tcPr>
+          <w:p>
+            <w:pPr>
+              <w:rPr>
+                <w:sz w:val="18"/>
+                <w:szCs w:val="18"/>
+              </w:rPr>
+            </w:pPr>
+            <w:proofErr w:type="spellStart"/>
+            <w:r>
+              <w:rPr>
+                <w:sz w:val="18"/>
+                <w:szCs w:val="18"/>
+                <w:lang w:val="en-US"/>
+              </w:rPr>
+              <w:t>Ctrl+Cmd+Left</w:t>
+            </w:r>
+            <w:proofErr w:type="spellEnd"/>
+            <w:r>
+              <w:rPr>
+                <w:sz w:val="18"/>
+                <w:szCs w:val="18"/>
+                <w:lang w:val="en-US"/>
+              </w:rPr>
+              <w:t>/Right</w:t>
+            </w:r>
+          </w:p>
+        </w:tc>
+        <w:tc>
+          <w:tcPr>
+            <w:tcW w:w="1861" w:type="dxa"/>
+          </w:tcPr>
+          <w:p>
+            <w:pPr>
+              <w:rPr>
+                <w:sz w:val="18"/>
+                <w:szCs w:val="18"/>
+                <w:lang w:val="en-US"/>
+              </w:rPr>
+            </w:pPr>
+            <w:proofErr w:type="spellStart"/>
+            <w:r>
+              <w:rPr>
+                <w:sz w:val="18"/>
+                <w:szCs w:val="18"/>
+                <w:lang w:val="en-US"/>
+              </w:rPr>
+              <w:t>Forw</w:t>
+            </w:r>
+            <w:proofErr w:type="spellEnd"/>
+            <w:r>
+              <w:rPr>
+                <w:sz w:val="18"/>
+                <w:szCs w:val="18"/>
+                <w:lang w:val="en-US"/>
+              </w:rPr>
+              <w:t>/</w:t>
+            </w:r>
+            <w:proofErr w:type="spellStart"/>
+            <w:r>
+              <w:rPr>
+                <w:sz w:val="18"/>
+                <w:szCs w:val="18"/>
+                <w:lang w:val="en-US"/>
+              </w:rPr>
+              <w:t>Backw</w:t>
+            </w:r>
+            <w:proofErr w:type="spellEnd"/>
+            <w:r>
+              <w:rPr>
+                <w:sz w:val="18"/>
+                <w:szCs w:val="18"/>
+                <w:lang w:val="en-US"/>
+              </w:rPr>
+              <w:t xml:space="preserve"> 10s</w:t>
+            </w:r>
+          </w:p>
+        </w:tc>
+        <w:tc>
+          <w:tcPr>
+            <w:tcW w:w="1246" w:type="dxa"/>
+          </w:tcPr>
+          <w:p>
+            <w:pPr>
+              <w:rPr>
+                <w:rFonts w:ascii="CaskaydiaCove NF" w:hAnsi="CaskaydiaCove NF" w:cs="CaskaydiaCove NF"/>
+                <w:sz w:val="18"/>
+                <w:szCs w:val="18"/>
+              </w:rPr>
+            </w:pPr>
+            <w:r>
+              <w:rPr>
+                <w:rFonts w:ascii="CaskaydiaCove NF" w:hAnsi="CaskaydiaCove NF" w:cs="CaskaydiaCove NF"/>
+                <w:sz w:val="18"/>
+                <w:szCs w:val="18"/>
+              </w:rPr>
+              <w:t>◀︎</w:t>
+            </w:r>
+            <w:r>
+              <w:rPr>
+                <w:rFonts w:ascii="CaskaydiaCove NF" w:hAnsi="CaskaydiaCove NF" w:cs="CaskaydiaCove NF"/>
+                <w:sz w:val="18"/>
+                <w:szCs w:val="18"/>
+                <w:lang w:eastAsia="ko-KR"/>
+              </w:rPr>
+              <w:t>/</w:t>
+            </w:r>
+            <w:r>
+              <w:rPr>
+                <w:rFonts w:ascii="CaskaydiaCove NF" w:hAnsi="CaskaydiaCove NF" w:cs="CaskaydiaCove NF"/>
+                <w:sz w:val="18"/>
+                <w:szCs w:val="18"/>
+              </w:rPr>
+              <w:t>▶</w:t>
+            </w:r>
+          </w:p>
+        </w:tc>
+        <w:tc>
+          <w:tcPr>
+            <w:tcW w:w="2156" w:type="dxa"/>
+          </w:tcPr>
+          <w:p>
+            <w:pPr>
+              <w:rPr>
+                <w:sz w:val="18"/>
+                <w:szCs w:val="18"/>
+                <w:lang w:val="en-US"/>
+              </w:rPr>
+            </w:pPr>
+            <w:proofErr w:type="spellStart"/>
+            <w:r>
+              <w:rPr>
+                <w:sz w:val="18"/>
+                <w:szCs w:val="18"/>
+              </w:rPr>
+              <w:t>Left</w:t>
+            </w:r>
+            <w:proofErr w:type="spellEnd"/>
+            <w:r>
+              <w:rPr>
+                <w:sz w:val="18"/>
+                <w:szCs w:val="18"/>
+              </w:rPr>
+              <w:t>/Right</w:t>
+            </w:r>
+          </w:p>
+        </w:tc>
+      </w:tr>
+      <w:bookmarkEnd w:id="71"/>
+      <w:tr>
+        <w:tc>
+          <w:tcPr>
+            <w:tcW w:w="1830" w:type="dxa"/>
+          </w:tcPr>
+          <w:p>
+            <w:pPr>
+              <w:rPr>
+                <w:sz w:val="18"/>
+                <w:szCs w:val="18"/>
+                <w:lang w:val="en-US"/>
+              </w:rPr>
+            </w:pPr>
+            <w:proofErr w:type="spellStart"/>
+            <w:r>
+              <w:rPr>
+                <w:sz w:val="18"/>
+                <w:szCs w:val="18"/>
+                <w:lang w:val="en-US"/>
+              </w:rPr>
+              <w:t>Forw</w:t>
+            </w:r>
+            <w:proofErr w:type="spellEnd"/>
+            <w:r>
+              <w:rPr>
+                <w:sz w:val="18"/>
+                <w:szCs w:val="18"/>
+                <w:lang w:val="en-US"/>
+              </w:rPr>
+              <w:t>/</w:t>
+            </w:r>
+            <w:proofErr w:type="spellStart"/>
+            <w:r>
+              <w:rPr>
+                <w:sz w:val="18"/>
+                <w:szCs w:val="18"/>
+                <w:lang w:val="en-US"/>
+              </w:rPr>
+              <w:t>Backw</w:t>
+            </w:r>
+            <w:proofErr w:type="spellEnd"/>
+            <w:r>
+              <w:rPr>
+                <w:sz w:val="18"/>
+                <w:szCs w:val="18"/>
+                <w:lang w:val="en-US"/>
+              </w:rPr>
+              <w:t xml:space="preserve"> 60s</w:t>
+            </w:r>
+          </w:p>
+        </w:tc>
+        <w:tc>
+          <w:tcPr>
+            <w:tcW w:w="1271" w:type="dxa"/>
+          </w:tcPr>
+          <w:p>
+            <w:pPr>
+              <w:rPr>
+                <w:rFonts w:ascii="CaskaydiaCove NF" w:hAnsi="CaskaydiaCove NF" w:cs="CaskaydiaCove NF"/>
+                <w:sz w:val="18"/>
+                <w:szCs w:val="18"/>
+              </w:rPr>
+            </w:pPr>
+            <w:r>
+              <w:rPr>
+                <w:rFonts w:ascii="CaskaydiaCove NF" w:hAnsi="CaskaydiaCove NF" w:cs="CaskaydiaCove NF"/>
+                <w:sz w:val="18"/>
+                <w:szCs w:val="18"/>
+                <w:lang w:val="en-US"/>
+              </w:rPr>
+              <w:t>󰘶</w:t>
+            </w:r>
+            <w:r>
+              <w:rPr>
+                <w:rFonts w:ascii="CaskaydiaCove NF" w:hAnsi="CaskaydiaCove NF" w:cs="CaskaydiaCove NF"/>
+                <w:sz w:val="18"/>
+                <w:szCs w:val="18"/>
+              </w:rPr>
+              <w:t xml:space="preserve"> </w:t>
+            </w:r>
+            <w:bookmarkStart w:id="72" w:name="_Hlk176809216"/>
+            <w:r>
+              <w:rPr>
+                <w:rFonts w:ascii="CaskaydiaCove NF" w:hAnsi="CaskaydiaCove NF" w:cs="CaskaydiaCove NF"/>
+                <w:sz w:val="18"/>
+                <w:szCs w:val="18"/>
+              </w:rPr>
+              <w:t>󰘳</w:t>
+            </w:r>
+            <w:bookmarkEnd w:id="72"/>
+            <w:r>
+              <w:rPr>
+                <w:rFonts w:ascii="CaskaydiaCove NF" w:hAnsi="CaskaydiaCove NF" w:cs="CaskaydiaCove NF"/>
+                <w:sz w:val="18"/>
+                <w:szCs w:val="18"/>
+              </w:rPr>
+              <w:t xml:space="preserve"> ◀︎</w:t>
+            </w:r>
+            <w:r>
+              <w:rPr>
+                <w:rFonts w:ascii="CaskaydiaCove NF" w:hAnsi="CaskaydiaCove NF" w:cs="CaskaydiaCove NF"/>
+                <w:sz w:val="18"/>
+                <w:szCs w:val="18"/>
+                <w:lang w:eastAsia="ko-KR"/>
+              </w:rPr>
+              <w:t>/</w:t>
+            </w:r>
+            <w:r>
+              <w:rPr>
+                <w:rFonts w:ascii="CaskaydiaCove NF" w:hAnsi="CaskaydiaCove NF" w:cs="CaskaydiaCove NF"/>
+                <w:sz w:val="18"/>
+                <w:szCs w:val="18"/>
+              </w:rPr>
+              <w:t>▶</w:t>
+            </w:r>
+          </w:p>
+        </w:tc>
+        <w:tc>
+          <w:tcPr>
+            <w:tcW w:w="2404" w:type="dxa"/>
+          </w:tcPr>
+          <w:p>
+            <w:pPr>
+              <w:rPr>
+                <w:sz w:val="18"/>
+                <w:szCs w:val="18"/>
+              </w:rPr>
+            </w:pPr>
+            <w:proofErr w:type="spellStart"/>
+            <w:r>
+              <w:rPr>
+                <w:sz w:val="18"/>
+                <w:szCs w:val="18"/>
+                <w:lang w:val="en-US"/>
+              </w:rPr>
+              <w:t>Shift+Cmd+Left</w:t>
+            </w:r>
+            <w:proofErr w:type="spellEnd"/>
+            <w:r>
+              <w:rPr>
+                <w:sz w:val="18"/>
+                <w:szCs w:val="18"/>
+                <w:lang w:val="en-US"/>
+              </w:rPr>
+              <w:t>/Right</w:t>
+            </w:r>
+          </w:p>
+        </w:tc>
+        <w:tc>
+          <w:tcPr>
+            <w:tcW w:w="1861" w:type="dxa"/>
+          </w:tcPr>
+          <w:p>
+            <w:pPr>
+              <w:rPr>
+                <w:sz w:val="18"/>
+                <w:szCs w:val="18"/>
+                <w:lang w:val="en-US"/>
+              </w:rPr>
+            </w:pPr>
+            <w:proofErr w:type="spellStart"/>
+            <w:r>
+              <w:rPr>
+                <w:sz w:val="18"/>
+                <w:szCs w:val="18"/>
+                <w:lang w:val="en-US"/>
+              </w:rPr>
+              <w:t>Forw</w:t>
+            </w:r>
+            <w:proofErr w:type="spellEnd"/>
+            <w:r>
+              <w:rPr>
+                <w:sz w:val="18"/>
+                <w:szCs w:val="18"/>
+                <w:lang w:val="en-US"/>
+              </w:rPr>
+              <w:t>/</w:t>
+            </w:r>
+            <w:proofErr w:type="spellStart"/>
+            <w:r>
+              <w:rPr>
+                <w:sz w:val="18"/>
+                <w:szCs w:val="18"/>
+                <w:lang w:val="en-US"/>
+              </w:rPr>
+              <w:t>Backw</w:t>
+            </w:r>
+            <w:proofErr w:type="spellEnd"/>
+            <w:r>
+              <w:rPr>
+                <w:sz w:val="18"/>
+                <w:szCs w:val="18"/>
+                <w:lang w:val="en-US"/>
+              </w:rPr>
+              <w:t xml:space="preserve"> </w:t>
+            </w:r>
+            <w:r>
+              <w:rPr>
+                <w:sz w:val="18"/>
+                <w:szCs w:val="18"/>
+                <w:lang w:val="en-US"/>
+              </w:rPr>
+              <w:t>5m</w:t>
+            </w:r>
+          </w:p>
+        </w:tc>
+        <w:tc>
+          <w:tcPr>
+            <w:tcW w:w="1246" w:type="dxa"/>
+          </w:tcPr>
+          <w:p>
+            <w:pPr>
+              <w:rPr>
+                <w:rFonts w:ascii="CaskaydiaCove NF" w:hAnsi="CaskaydiaCove NF" w:cs="CaskaydiaCove NF"/>
+                <w:sz w:val="18"/>
+                <w:szCs w:val="18"/>
+              </w:rPr>
+            </w:pPr>
+            <w:r>
+              <w:rPr>
+                <w:rFonts w:ascii="CaskaydiaCove NF" w:hAnsi="CaskaydiaCove NF" w:cs="CaskaydiaCove NF"/>
+                <w:sz w:val="18"/>
+                <w:szCs w:val="18"/>
+              </w:rPr>
+              <w:t xml:space="preserve">󰘵 </w:t>
+            </w:r>
+            <w:r>
+              <w:rPr>
+                <w:rFonts w:ascii="CaskaydiaCove NF" w:hAnsi="CaskaydiaCove NF" w:cs="CaskaydiaCove NF"/>
+                <w:sz w:val="18"/>
+                <w:szCs w:val="18"/>
+                <w:lang w:val="en-US"/>
+              </w:rPr>
+              <w:t>󰘶</w:t>
+            </w:r>
+            <w:r>
+              <w:rPr>
+                <w:rFonts w:ascii="CaskaydiaCove NF" w:hAnsi="CaskaydiaCove NF" w:cs="CaskaydiaCove NF"/>
+                <w:sz w:val="18"/>
+                <w:szCs w:val="18"/>
+              </w:rPr>
+              <w:t xml:space="preserve"> 󰘳</w:t>
+            </w:r>
+            <w:r>
+              <w:rPr>
+                <w:rFonts w:ascii="CaskaydiaCove NF" w:hAnsi="CaskaydiaCove NF" w:cs="CaskaydiaCove NF"/>
+                <w:sz w:val="18"/>
+                <w:szCs w:val="18"/>
+              </w:rPr>
+              <w:t xml:space="preserve"> ◀︎</w:t>
+            </w:r>
+            <w:r>
+              <w:rPr>
+                <w:rFonts w:ascii="CaskaydiaCove NF" w:hAnsi="CaskaydiaCove NF" w:cs="CaskaydiaCove NF"/>
+                <w:sz w:val="18"/>
+                <w:szCs w:val="18"/>
+                <w:lang w:eastAsia="ko-KR"/>
+              </w:rPr>
+              <w:t>/</w:t>
+            </w:r>
+            <w:r>
+              <w:rPr>
+                <w:rFonts w:ascii="CaskaydiaCove NF" w:hAnsi="CaskaydiaCove NF" w:cs="CaskaydiaCove NF"/>
+                <w:sz w:val="18"/>
+                <w:szCs w:val="18"/>
+              </w:rPr>
+              <w:t>▶</w:t>
+            </w:r>
+          </w:p>
+        </w:tc>
+        <w:tc>
+          <w:tcPr>
+            <w:tcW w:w="2156" w:type="dxa"/>
+          </w:tcPr>
+          <w:p>
+            <w:pPr>
+              <w:rPr>
+                <w:sz w:val="18"/>
+                <w:szCs w:val="18"/>
+                <w:lang w:val="en-US"/>
+              </w:rPr>
+            </w:pPr>
+            <w:proofErr w:type="spellStart"/>
+            <w:r>
+              <w:rPr>
+                <w:sz w:val="18"/>
+                <w:szCs w:val="18"/>
+                <w:lang w:val="en-US"/>
+              </w:rPr>
+              <w:t>Opt</w:t>
+            </w:r>
+            <w:r>
+              <w:rPr>
+                <w:sz w:val="18"/>
+                <w:szCs w:val="18"/>
+                <w:lang w:val="en-US"/>
+              </w:rPr>
+              <w:t>+</w:t>
+            </w:r>
+            <w:r>
+              <w:rPr>
+                <w:sz w:val="18"/>
+                <w:szCs w:val="18"/>
+                <w:lang w:val="en-US"/>
+              </w:rPr>
+              <w:t>Shift+Cmd+Left</w:t>
+            </w:r>
+            <w:proofErr w:type="spellEnd"/>
+            <w:r>
+              <w:rPr>
+                <w:sz w:val="18"/>
+                <w:szCs w:val="18"/>
+                <w:lang w:val="en-US"/>
+              </w:rPr>
+              <w:t>/Right</w:t>
+            </w:r>
+          </w:p>
+        </w:tc>
+      </w:tr>
+      <w:tr>
+        <w:tc>
+          <w:tcPr>
+            <w:tcW w:w="1830" w:type="dxa"/>
+          </w:tcPr>
+          <w:p>
+            <w:pPr>
+              <w:rPr>
+                <w:sz w:val="18"/>
+                <w:szCs w:val="18"/>
+                <w:lang w:val="en-US"/>
+              </w:rPr>
+            </w:pPr>
+            <w:r>
+              <w:rPr>
+                <w:sz w:val="18"/>
+                <w:szCs w:val="18"/>
+                <w:lang w:val="en-US"/>
+              </w:rPr>
+              <w:t>Dec/Inc Audio Delay</w:t>
+            </w:r>
+          </w:p>
+        </w:tc>
+        <w:tc>
+          <w:tcPr>
+            <w:tcW w:w="1271" w:type="dxa"/>
+          </w:tcPr>
+          <w:p>
+            <w:pPr>
+              <w:rPr>
+                <w:rFonts w:ascii="CaskaydiaCove NF" w:hAnsi="CaskaydiaCove NF" w:cs="CaskaydiaCove NF"/>
+                <w:sz w:val="18"/>
+                <w:szCs w:val="18"/>
+              </w:rPr>
+            </w:pPr>
+            <w:bookmarkStart w:id="73" w:name="_Hlk176806539"/>
+            <w:r>
+              <w:rPr>
+                <w:rFonts w:ascii="CaskaydiaCove NF" w:hAnsi="CaskaydiaCove NF" w:cs="CaskaydiaCove NF"/>
+                <w:sz w:val="18"/>
+                <w:szCs w:val="18"/>
+              </w:rPr>
+              <w:t>F/G</w:t>
+            </w:r>
+            <w:bookmarkEnd w:id="73"/>
+          </w:p>
+        </w:tc>
+        <w:tc>
+          <w:tcPr>
+            <w:tcW w:w="2404" w:type="dxa"/>
+          </w:tcPr>
+          <w:p>
+            <w:pPr>
+              <w:rPr>
+                <w:sz w:val="18"/>
+                <w:szCs w:val="18"/>
+              </w:rPr>
+            </w:pPr>
+            <w:r>
+              <w:rPr>
+                <w:sz w:val="18"/>
+                <w:szCs w:val="18"/>
+                <w:lang w:val="en-US"/>
+              </w:rPr>
+              <w:t>F/G</w:t>
+            </w:r>
+          </w:p>
+        </w:tc>
+        <w:tc>
+          <w:tcPr>
+            <w:tcW w:w="1861" w:type="dxa"/>
+          </w:tcPr>
+          <w:p>
+            <w:pPr>
+              <w:rPr>
+                <w:sz w:val="18"/>
+                <w:szCs w:val="18"/>
+                <w:lang w:val="en-US"/>
+              </w:rPr>
+            </w:pPr>
+            <w:r>
+              <w:rPr>
+                <w:sz w:val="18"/>
+                <w:szCs w:val="18"/>
+                <w:lang w:val="en-US"/>
+              </w:rPr>
+              <w:t>Dec/Inc Subtitle Delay</w:t>
+            </w:r>
+          </w:p>
+        </w:tc>
+        <w:tc>
+          <w:tcPr>
+            <w:tcW w:w="1246" w:type="dxa"/>
+          </w:tcPr>
+          <w:p>
+            <w:pPr>
+              <w:rPr>
+                <w:rFonts w:ascii="CaskaydiaCove NF" w:hAnsi="CaskaydiaCove NF" w:cs="CaskaydiaCove NF"/>
+                <w:sz w:val="18"/>
+                <w:szCs w:val="18"/>
+              </w:rPr>
+            </w:pPr>
+            <w:bookmarkStart w:id="74" w:name="_Hlk176806551"/>
+            <w:r>
+              <w:rPr>
+                <w:rFonts w:ascii="CaskaydiaCove NF" w:hAnsi="CaskaydiaCove NF" w:cs="CaskaydiaCove NF"/>
+                <w:sz w:val="18"/>
+                <w:szCs w:val="18"/>
+              </w:rPr>
+              <w:t>H/J</w:t>
+            </w:r>
+            <w:bookmarkEnd w:id="74"/>
+          </w:p>
+        </w:tc>
+        <w:tc>
+          <w:tcPr>
+            <w:tcW w:w="2156" w:type="dxa"/>
+          </w:tcPr>
+          <w:p>
+            <w:pPr>
+              <w:rPr>
+                <w:sz w:val="18"/>
+                <w:szCs w:val="18"/>
+                <w:lang w:val="en-US"/>
+              </w:rPr>
+            </w:pPr>
+            <w:r>
+              <w:rPr>
+                <w:sz w:val="18"/>
+                <w:szCs w:val="18"/>
+                <w:lang w:val="en-US"/>
+              </w:rPr>
+              <w:t>H/J</w:t>
+            </w:r>
+          </w:p>
+        </w:tc>
+      </w:tr>
+      <w:tr>
+        <w:tc>
+          <w:tcPr>
+            <w:tcW w:w="1830" w:type="dxa"/>
+          </w:tcPr>
+          <w:p>
+            <w:pPr>
+              <w:rPr>
+                <w:sz w:val="18"/>
+                <w:szCs w:val="18"/>
+                <w:lang w:val="en-US"/>
+              </w:rPr>
+            </w:pPr>
+            <w:r>
+              <w:rPr>
+                <w:sz w:val="18"/>
+                <w:szCs w:val="18"/>
+                <w:lang w:val="en-US"/>
+              </w:rPr>
+              <w:t>Speed -/+</w:t>
+            </w:r>
+          </w:p>
+        </w:tc>
+        <w:tc>
+          <w:tcPr>
+            <w:tcW w:w="1271" w:type="dxa"/>
+          </w:tcPr>
+          <w:p>
+            <w:pPr>
+              <w:rPr>
+                <w:rFonts w:ascii="CaskaydiaCove NF" w:hAnsi="CaskaydiaCove NF" w:cs="CaskaydiaCove NF"/>
+                <w:sz w:val="18"/>
+                <w:szCs w:val="18"/>
+              </w:rPr>
+            </w:pPr>
+            <w:r>
+              <w:rPr>
+                <w:rFonts w:ascii="CaskaydiaCove NF" w:hAnsi="CaskaydiaCove NF" w:cs="CaskaydiaCove NF"/>
+                <w:sz w:val="18"/>
+                <w:szCs w:val="18"/>
+              </w:rPr>
+              <w:t>󰘳</w:t>
+            </w:r>
+            <w:r>
+              <w:rPr>
+                <w:rFonts w:ascii="CaskaydiaCove NF" w:hAnsi="CaskaydiaCove NF" w:cs="CaskaydiaCove NF"/>
+                <w:sz w:val="18"/>
+                <w:szCs w:val="18"/>
+              </w:rPr>
+              <w:t xml:space="preserve"> -/=</w:t>
+            </w:r>
+          </w:p>
+        </w:tc>
+        <w:tc>
+          <w:tcPr>
+            <w:tcW w:w="2404" w:type="dxa"/>
+          </w:tcPr>
+          <w:p>
+            <w:pPr>
+              <w:rPr>
+                <w:sz w:val="18"/>
+                <w:szCs w:val="18"/>
+                <w:lang w:val="en-US"/>
+              </w:rPr>
+            </w:pPr>
+            <w:proofErr w:type="spellStart"/>
+            <w:r>
+              <w:rPr>
+                <w:sz w:val="18"/>
+                <w:szCs w:val="18"/>
+                <w:lang w:val="en-US"/>
+              </w:rPr>
+              <w:t>Cmd</w:t>
+            </w:r>
+            <w:proofErr w:type="spellEnd"/>
+            <w:r>
+              <w:rPr>
+                <w:sz w:val="18"/>
+                <w:szCs w:val="18"/>
+                <w:lang w:val="en-US"/>
+              </w:rPr>
+              <w:t xml:space="preserve"> -/=</w:t>
+            </w:r>
+          </w:p>
+        </w:tc>
+        <w:tc>
+          <w:tcPr>
+            <w:tcW w:w="1861" w:type="dxa"/>
+          </w:tcPr>
+          <w:p>
+            <w:pPr>
+              <w:rPr>
+                <w:sz w:val="18"/>
+                <w:szCs w:val="18"/>
+                <w:lang w:val="en-US"/>
+              </w:rPr>
+            </w:pPr>
+          </w:p>
+        </w:tc>
+        <w:tc>
+          <w:tcPr>
+            <w:tcW w:w="1246" w:type="dxa"/>
+          </w:tcPr>
+          <w:p>
+            <w:pPr>
+              <w:rPr>
+                <w:rFonts w:ascii="CaskaydiaCove NF" w:hAnsi="CaskaydiaCove NF" w:cs="CaskaydiaCove NF"/>
+                <w:sz w:val="18"/>
+                <w:szCs w:val="18"/>
+              </w:rPr>
+            </w:pPr>
+          </w:p>
+        </w:tc>
+        <w:tc>
+          <w:tcPr>
+            <w:tcW w:w="2156" w:type="dxa"/>
           </w:tcPr>
           <w:p>
             <w:pPr>
@@ -24787,6 +26192,7 @@
               </w:rPr>
             </w:pPr>
             <w:r>
+              <w:lastRenderedPageBreak/>
               <w:t>D</w:t>
             </w:r>
           </w:p>
@@ -25846,7 +27252,7 @@
   <w:style w:type="paragraph" w:default="1" w:styleId="Standard">
     <w:name w:val="Normal"/>
     <w:qFormat/>
-    <w:rsid w:val="009D6A5C"/>
+    <w:rsid w:val="00EC373D"/>
   </w:style>
   <w:style w:type="paragraph" w:styleId="berschrift1">
     <w:name w:val="heading 1"/>

</xml_diff>

<commit_message>
docs: add macOS tiles shortcuts
</commit_message>
<xml_diff>
--- a/Settings/Shortcuts-macOS.docx
+++ b/Settings/Shortcuts-macOS.docx
@@ -5,6 +5,7 @@
     <w:p>
       <w:pPr>
         <w:pStyle w:val="berschrift2"/>
+        <w:spacing w:before="0"/>
       </w:pPr>
       <w:r>
         <w:t>Legend</w:t>
@@ -407,6 +408,7 @@
               </w:rPr>
               <w:t>/</w:t>
             </w:r>
+            <w:bookmarkStart w:id="2" w:name="_Hlk179484771"/>
             <w:r>
               <w:rPr>
                 <w:rFonts w:ascii="CaskaydiaCove NF" w:hAnsi="CaskaydiaCove NF" w:cs="CaskaydiaCove NF"/>
@@ -415,6 +417,7 @@
               </w:rPr>
               <w:t>▼</w:t>
             </w:r>
+            <w:bookmarkEnd w:id="2"/>
           </w:p>
         </w:tc>
         <w:tc>
@@ -428,7 +431,7 @@
                 <w:szCs w:val="18"/>
               </w:rPr>
             </w:pPr>
-            <w:bookmarkStart w:id="2" w:name="_Hlk162004338"/>
+            <w:bookmarkStart w:id="3" w:name="_Hlk162004338"/>
             <w:r>
               <w:rPr>
                 <w:sz w:val="18"/>
@@ -436,7 +439,7 @@
               </w:rPr>
               <w:t>Arrow Keys</w:t>
             </w:r>
-            <w:bookmarkEnd w:id="2"/>
+            <w:bookmarkEnd w:id="3"/>
           </w:p>
         </w:tc>
       </w:tr>
@@ -454,7 +457,7 @@
                 <w:lang w:val="en-US"/>
               </w:rPr>
             </w:pPr>
-            <w:bookmarkStart w:id="3" w:name="_Hlk176806969"/>
+            <w:bookmarkStart w:id="4" w:name="_Hlk176806969"/>
             <w:bookmarkEnd w:id="0"/>
             <w:r>
               <w:rPr>
@@ -465,7 +468,7 @@
               </w:rPr>
               <w:t>󰘶</w:t>
             </w:r>
-            <w:bookmarkEnd w:id="3"/>
+            <w:bookmarkEnd w:id="4"/>
           </w:p>
         </w:tc>
         <w:tc>
@@ -501,7 +504,7 @@
                 <w:lang w:val="en-US"/>
               </w:rPr>
             </w:pPr>
-            <w:bookmarkStart w:id="4" w:name="_Hlk166249163"/>
+            <w:bookmarkStart w:id="5" w:name="_Hlk166249163"/>
             <w:r>
               <w:rPr>
                 <w:rFonts w:ascii="CaskaydiaCove NF" w:hAnsi="CaskaydiaCove NF" w:cs="CaskaydiaCove NF"/>
@@ -511,7 +514,7 @@
               </w:rPr>
               <w:t>󰘲</w:t>
             </w:r>
-            <w:bookmarkEnd w:id="4"/>
+            <w:bookmarkEnd w:id="5"/>
           </w:p>
         </w:tc>
         <w:tc>
@@ -547,7 +550,7 @@
                 <w:lang w:val="en-US"/>
               </w:rPr>
             </w:pPr>
-            <w:bookmarkStart w:id="5" w:name="_Hlk176806693"/>
+            <w:bookmarkStart w:id="6" w:name="_Hlk176806693"/>
             <w:r>
               <w:rPr>
                 <w:rFonts w:ascii="CaskaydiaCove NF" w:hAnsi="CaskaydiaCove NF" w:cs="CaskaydiaCove NF"/>
@@ -557,7 +560,7 @@
               </w:rPr>
               <w:t>󱁐</w:t>
             </w:r>
-            <w:bookmarkEnd w:id="5"/>
+            <w:bookmarkEnd w:id="6"/>
           </w:p>
         </w:tc>
         <w:tc>
@@ -657,8 +660,8 @@
                 <w:lang w:val="en-US"/>
               </w:rPr>
             </w:pPr>
-            <w:bookmarkStart w:id="6" w:name="_Hlk160572842"/>
-            <w:bookmarkStart w:id="7" w:name="_Hlk179416864"/>
+            <w:bookmarkStart w:id="7" w:name="_Hlk160572842"/>
+            <w:bookmarkStart w:id="8" w:name="_Hlk179416864"/>
             <w:r>
               <w:rPr>
                 <w:rFonts w:ascii="CaskaydiaCove NF" w:hAnsi="CaskaydiaCove NF" w:cs="CaskaydiaCove NF"/>
@@ -668,7 +671,7 @@
               </w:rPr>
               <w:t></w:t>
             </w:r>
-            <w:bookmarkEnd w:id="6"/>
+            <w:bookmarkEnd w:id="7"/>
           </w:p>
         </w:tc>
         <w:tc>
@@ -748,7 +751,7 @@
                 <w:lang w:val="en-US"/>
               </w:rPr>
             </w:pPr>
-            <w:bookmarkStart w:id="8" w:name="_Hlk179416902"/>
+            <w:bookmarkStart w:id="9" w:name="_Hlk179416902"/>
             <w:r>
               <w:rPr>
                 <w:rFonts w:ascii="CaskaydiaCove NF" w:hAnsi="CaskaydiaCove NF" w:cs="CaskaydiaCove NF"/>
@@ -757,7 +760,7 @@
               </w:rPr>
               <w:t>󰁮</w:t>
             </w:r>
-            <w:bookmarkEnd w:id="8"/>
+            <w:bookmarkEnd w:id="9"/>
           </w:p>
         </w:tc>
         <w:tc>
@@ -827,7 +830,7 @@
           </w:p>
         </w:tc>
       </w:tr>
-      <w:bookmarkEnd w:id="7"/>
+      <w:bookmarkEnd w:id="8"/>
       <w:tr>
         <w:tc>
           <w:tcPr>
@@ -993,6 +996,7 @@
               </w:rPr>
               <w:t xml:space="preserve"> </w:t>
             </w:r>
+            <w:bookmarkStart w:id="10" w:name="_Hlk179485598"/>
             <w:r>
               <w:rPr>
                 <w:rFonts w:ascii="CaskaydiaCove NF" w:hAnsi="CaskaydiaCove NF" w:cs="CaskaydiaCove NF"/>
@@ -1002,6 +1006,7 @@
               </w:rPr>
               <w:t>󰘵</w:t>
             </w:r>
+            <w:bookmarkEnd w:id="10"/>
             <w:r>
               <w:rPr>
                 <w:rFonts w:ascii="CaskaydiaCove NF" w:hAnsi="CaskaydiaCove NF" w:cs="CaskaydiaCove NF"/>
@@ -1132,7 +1137,7 @@
                 <w:lang w:val="en-US"/>
               </w:rPr>
             </w:pPr>
-            <w:bookmarkStart w:id="9" w:name="_Hlk159590424"/>
+            <w:bookmarkStart w:id="11" w:name="_Hlk159590424"/>
             <w:r>
               <w:rPr>
                 <w:b/>
@@ -1275,7 +1280,7 @@
           </w:p>
         </w:tc>
       </w:tr>
-      <w:bookmarkEnd w:id="9"/>
+      <w:bookmarkEnd w:id="11"/>
       <w:tr>
         <w:tc>
           <w:tcPr>
@@ -1701,6 +1706,7 @@
               </w:rPr>
               <w:t xml:space="preserve"> </w:t>
             </w:r>
+            <w:bookmarkStart w:id="12" w:name="_Hlk179484762"/>
             <w:r>
               <w:rPr>
                 <w:rFonts w:ascii="CaskaydiaCove NF" w:hAnsi="CaskaydiaCove NF" w:cs="CaskaydiaCove NF"/>
@@ -1709,6 +1715,7 @@
               </w:rPr>
               <w:t>▲</w:t>
             </w:r>
+            <w:bookmarkEnd w:id="12"/>
           </w:p>
         </w:tc>
         <w:tc>
@@ -1755,7 +1762,7 @@
               </w:rPr>
               <w:t>A</w:t>
             </w:r>
-            <w:bookmarkStart w:id="10" w:name="_Hlk161949913"/>
+            <w:bookmarkStart w:id="13" w:name="_Hlk161949913"/>
             <w:r>
               <w:rPr>
                 <w:sz w:val="18"/>
@@ -1771,7 +1778,7 @@
               </w:rPr>
               <w:t>wi</w:t>
             </w:r>
-            <w:bookmarkEnd w:id="10"/>
+            <w:bookmarkEnd w:id="13"/>
             <w:r>
               <w:rPr>
                 <w:sz w:val="18"/>
@@ -1938,7 +1945,7 @@
               </w:rPr>
               <w:t xml:space="preserve">󰘵 </w:t>
             </w:r>
-            <w:bookmarkStart w:id="11" w:name="_Hlk161949934"/>
+            <w:bookmarkStart w:id="14" w:name="_Hlk161949934"/>
             <w:r>
               <w:rPr>
                 <w:rFonts w:ascii="CaskaydiaCove NF" w:hAnsi="CaskaydiaCove NF" w:cs="CaskaydiaCove NF"/>
@@ -1947,7 +1954,7 @@
               </w:rPr>
               <w:t>󰘳</w:t>
             </w:r>
-            <w:bookmarkStart w:id="12" w:name="_Hlk161949927"/>
+            <w:bookmarkStart w:id="15" w:name="_Hlk161949927"/>
             <w:r>
               <w:rPr>
                 <w:rFonts w:ascii="CaskaydiaCove NF" w:hAnsi="CaskaydiaCove NF" w:cs="CaskaydiaCove NF"/>
@@ -1956,8 +1963,8 @@
               </w:rPr>
               <w:t xml:space="preserve"> </w:t>
             </w:r>
-            <w:bookmarkEnd w:id="11"/>
-            <w:bookmarkEnd w:id="12"/>
+            <w:bookmarkEnd w:id="14"/>
+            <w:bookmarkEnd w:id="15"/>
             <w:r>
               <w:rPr>
                 <w:rFonts w:ascii="CaskaydiaCove NF" w:hAnsi="CaskaydiaCove NF" w:cs="CaskaydiaCove NF"/>
@@ -2154,7 +2161,7 @@
                 <w:lang w:val="en-US"/>
               </w:rPr>
             </w:pPr>
-            <w:bookmarkStart w:id="13" w:name="_Hlk161439414"/>
+            <w:bookmarkStart w:id="16" w:name="_Hlk161439414"/>
             <w:r>
               <w:rPr>
                 <w:rFonts w:ascii="CaskaydiaCove NF" w:hAnsi="CaskaydiaCove NF" w:cs="CaskaydiaCove NF"/>
@@ -2163,7 +2170,7 @@
               </w:rPr>
               <w:t xml:space="preserve"> </w:t>
             </w:r>
-            <w:bookmarkEnd w:id="13"/>
+            <w:bookmarkEnd w:id="16"/>
             <w:r>
               <w:rPr>
                 <w:rFonts w:ascii="CaskaydiaCove NF" w:hAnsi="CaskaydiaCove NF" w:cs="CaskaydiaCove NF"/>
@@ -2237,7 +2244,7 @@
                 <w:lang w:val="en-US"/>
               </w:rPr>
             </w:pPr>
-            <w:bookmarkStart w:id="14" w:name="_Hlk161438104"/>
+            <w:bookmarkStart w:id="17" w:name="_Hlk161438104"/>
             <w:r>
               <w:rPr>
                 <w:rFonts w:ascii="CaskaydiaCove NF" w:hAnsi="CaskaydiaCove NF" w:cs="CaskaydiaCove NF"/>
@@ -2246,7 +2253,7 @@
               </w:rPr>
               <w:t>󰘴</w:t>
             </w:r>
-            <w:bookmarkEnd w:id="14"/>
+            <w:bookmarkEnd w:id="17"/>
             <w:r>
               <w:rPr>
                 <w:rFonts w:ascii="CaskaydiaCove NF" w:hAnsi="CaskaydiaCove NF" w:cs="CaskaydiaCove NF"/>
@@ -2263,7 +2270,7 @@
               </w:rPr>
               <w:t>F2/</w:t>
             </w:r>
-            <w:bookmarkStart w:id="15" w:name="_Hlk161438200"/>
+            <w:bookmarkStart w:id="18" w:name="_Hlk161438200"/>
             <w:r>
               <w:rPr>
                 <w:rFonts w:ascii="CaskaydiaCove NF" w:hAnsi="CaskaydiaCove NF" w:cs="CaskaydiaCove NF"/>
@@ -2272,7 +2279,7 @@
               </w:rPr>
               <w:t xml:space="preserve"> </w:t>
             </w:r>
-            <w:bookmarkEnd w:id="15"/>
+            <w:bookmarkEnd w:id="18"/>
             <w:r>
               <w:rPr>
                 <w:rFonts w:ascii="CaskaydiaCove NF" w:hAnsi="CaskaydiaCove NF" w:cs="CaskaydiaCove NF"/>
@@ -3549,7 +3556,7 @@
               </w:rPr>
               <w:t xml:space="preserve"> </w:t>
             </w:r>
-            <w:bookmarkStart w:id="16" w:name="_Hlk161949921"/>
+            <w:bookmarkStart w:id="19" w:name="_Hlk161949921"/>
             <w:r>
               <w:rPr>
                 <w:rFonts w:ascii="CaskaydiaCove NF" w:hAnsi="CaskaydiaCove NF" w:cs="CaskaydiaCove NF"/>
@@ -3558,7 +3565,7 @@
               </w:rPr>
               <w:t>󰘶</w:t>
             </w:r>
-            <w:bookmarkEnd w:id="16"/>
+            <w:bookmarkEnd w:id="19"/>
             <w:r>
               <w:rPr>
                 <w:rFonts w:ascii="CaskaydiaCove NF" w:hAnsi="CaskaydiaCove NF" w:cs="CaskaydiaCove NF"/>
@@ -3850,7 +3857,7 @@
               </w:rPr>
               <w:t xml:space="preserve">󰘶 </w:t>
             </w:r>
-            <w:bookmarkStart w:id="17" w:name="_Hlk161438108"/>
+            <w:bookmarkStart w:id="20" w:name="_Hlk161438108"/>
             <w:r>
               <w:rPr>
                 <w:rFonts w:ascii="CaskaydiaCove NF" w:hAnsi="CaskaydiaCove NF" w:cs="CaskaydiaCove NF"/>
@@ -3859,7 +3866,7 @@
               </w:rPr>
               <w:t>󰘳</w:t>
             </w:r>
-            <w:bookmarkEnd w:id="17"/>
+            <w:bookmarkEnd w:id="20"/>
             <w:r>
               <w:rPr>
                 <w:rFonts w:ascii="CaskaydiaCove NF" w:hAnsi="CaskaydiaCove NF" w:cs="CaskaydiaCove NF"/>
@@ -4138,7 +4145,7 @@
                 <w:szCs w:val="18"/>
               </w:rPr>
             </w:pPr>
-            <w:bookmarkStart w:id="18" w:name="_Hlk161438149"/>
+            <w:bookmarkStart w:id="21" w:name="_Hlk161438149"/>
             <w:r>
               <w:rPr>
                 <w:sz w:val="18"/>
@@ -4261,7 +4268,7 @@
                 <w:szCs w:val="18"/>
               </w:rPr>
             </w:pPr>
-            <w:bookmarkStart w:id="19" w:name="_Hlk161438189"/>
+            <w:bookmarkStart w:id="22" w:name="_Hlk161438189"/>
             <w:r>
               <w:rPr>
                 <w:rFonts w:ascii="CaskaydiaCove NF" w:hAnsi="CaskaydiaCove NF" w:cs="CaskaydiaCove NF"/>
@@ -4294,7 +4301,7 @@
               </w:rPr>
               <w:t xml:space="preserve"> </w:t>
             </w:r>
-            <w:bookmarkEnd w:id="19"/>
+            <w:bookmarkEnd w:id="22"/>
             <w:r>
               <w:rPr>
                 <w:rFonts w:ascii="CaskaydiaCove NF" w:hAnsi="CaskaydiaCove NF" w:cs="CaskaydiaCove NF"/>
@@ -4330,7 +4337,7 @@
         </w:tc>
       </w:tr>
     </w:tbl>
-    <w:bookmarkEnd w:id="18"/>
+    <w:bookmarkEnd w:id="21"/>
     <w:p>
       <w:pPr>
         <w:pStyle w:val="berschrift2"/>
@@ -4381,8 +4388,8 @@
                 <w:lang w:val="en-US"/>
               </w:rPr>
             </w:pPr>
-            <w:bookmarkStart w:id="20" w:name="_Hlk159590958"/>
-            <w:bookmarkStart w:id="21" w:name="_Hlk159590730"/>
+            <w:bookmarkStart w:id="23" w:name="_Hlk159590958"/>
+            <w:bookmarkStart w:id="24" w:name="_Hlk159590730"/>
             <w:r>
               <w:rPr>
                 <w:b/>
@@ -4525,8 +4532,8 @@
           </w:p>
         </w:tc>
       </w:tr>
-      <w:bookmarkEnd w:id="20"/>
-      <w:bookmarkEnd w:id="21"/>
+      <w:bookmarkEnd w:id="23"/>
+      <w:bookmarkEnd w:id="24"/>
       <w:tr>
         <w:tc>
           <w:tcPr>
@@ -5388,6 +5395,7 @@
                 <w:lang w:val="en-US"/>
               </w:rPr>
             </w:pPr>
+            <w:bookmarkStart w:id="25" w:name="_Hlk179484681"/>
             <w:r>
               <w:rPr>
                 <w:rFonts w:ascii="CaskaydiaCove NF" w:hAnsi="CaskaydiaCove NF" w:cs="CaskaydiaCove NF"/>
@@ -5404,6 +5412,7 @@
               </w:rPr>
               <w:t xml:space="preserve"> </w:t>
             </w:r>
+            <w:bookmarkEnd w:id="25"/>
             <w:r>
               <w:rPr>
                 <w:rFonts w:ascii="CaskaydiaCove NF" w:hAnsi="CaskaydiaCove NF" w:cs="CaskaydiaCove NF"/>
@@ -5426,7 +5435,25 @@
                 <w:sz w:val="18"/>
                 <w:szCs w:val="18"/>
               </w:rPr>
-              <w:t>F /  F</w:t>
+              <w:t xml:space="preserve">F / </w:t>
+            </w:r>
+            <w:bookmarkStart w:id="26" w:name="_Hlk179484685"/>
+            <w:r>
+              <w:rPr>
+                <w:rFonts w:ascii="CaskaydiaCove NF" w:hAnsi="CaskaydiaCove NF" w:cs="CaskaydiaCove NF"/>
+                <w:sz w:val="18"/>
+                <w:szCs w:val="18"/>
+              </w:rPr>
+              <w:t xml:space="preserve"> </w:t>
+            </w:r>
+            <w:bookmarkEnd w:id="26"/>
+            <w:r>
+              <w:rPr>
+                <w:rFonts w:ascii="CaskaydiaCove NF" w:hAnsi="CaskaydiaCove NF" w:cs="CaskaydiaCove NF"/>
+                <w:sz w:val="18"/>
+                <w:szCs w:val="18"/>
+              </w:rPr>
+              <w:t>F</w:t>
             </w:r>
           </w:p>
         </w:tc>
@@ -5765,6 +5792,1045 @@
                 <w:szCs w:val="18"/>
               </w:rPr>
             </w:pPr>
+          </w:p>
+        </w:tc>
+        <w:tc>
+          <w:tcPr>
+            <w:tcW w:w="1984" w:type="dxa"/>
+          </w:tcPr>
+          <w:p>
+            <w:pPr>
+              <w:rPr>
+                <w:sz w:val="18"/>
+                <w:szCs w:val="18"/>
+              </w:rPr>
+            </w:pPr>
+          </w:p>
+        </w:tc>
+      </w:tr>
+      <w:tr>
+        <w:tc>
+          <w:tcPr>
+            <w:tcW w:w="10768" w:type="dxa"/>
+            <w:gridSpan w:val="6"/>
+            <w:shd w:val="clear" w:color="auto" w:fill="4F81BD" w:themeFill="accent1"/>
+          </w:tcPr>
+          <w:p>
+            <w:pPr>
+              <w:rPr>
+                <w:sz w:val="18"/>
+                <w:szCs w:val="18"/>
+              </w:rPr>
+            </w:pPr>
+            <w:r>
+              <w:rPr>
+                <w:b/>
+                <w:color w:val="FFFFFF" w:themeColor="background1"/>
+                <w:sz w:val="18"/>
+                <w:szCs w:val="18"/>
+              </w:rPr>
+              <w:t>Kacheln</w:t>
+            </w:r>
+            <w:r>
+              <w:rPr>
+                <w:b/>
+                <w:color w:val="FFFFFF" w:themeColor="background1"/>
+                <w:sz w:val="18"/>
+                <w:szCs w:val="18"/>
+              </w:rPr>
+              <w:t>/</w:t>
+            </w:r>
+            <w:proofErr w:type="spellStart"/>
+            <w:r>
+              <w:rPr>
+                <w:b/>
+                <w:color w:val="FFFFFF" w:themeColor="background1"/>
+                <w:sz w:val="18"/>
+                <w:szCs w:val="18"/>
+              </w:rPr>
+              <w:t>Tiles</w:t>
+            </w:r>
+            <w:proofErr w:type="spellEnd"/>
+          </w:p>
+        </w:tc>
+      </w:tr>
+      <w:tr>
+        <w:tc>
+          <w:tcPr>
+            <w:tcW w:w="2263" w:type="dxa"/>
+            <w:shd w:val="clear" w:color="auto" w:fill="auto"/>
+          </w:tcPr>
+          <w:p>
+            <w:pPr>
+              <w:rPr>
+                <w:sz w:val="18"/>
+                <w:szCs w:val="18"/>
+              </w:rPr>
+            </w:pPr>
+            <w:bookmarkStart w:id="27" w:name="_Hlk179484785"/>
+            <w:bookmarkStart w:id="28" w:name="_Hlk179484741"/>
+            <w:r>
+              <w:rPr>
+                <w:sz w:val="18"/>
+                <w:szCs w:val="18"/>
+              </w:rPr>
+              <w:t>H</w:t>
+            </w:r>
+            <w:bookmarkEnd w:id="27"/>
+            <w:r>
+              <w:rPr>
+                <w:sz w:val="18"/>
+                <w:szCs w:val="18"/>
+              </w:rPr>
+              <w:t xml:space="preserve">alves </w:t>
+            </w:r>
+            <w:proofErr w:type="spellStart"/>
+            <w:r>
+              <w:rPr>
+                <w:sz w:val="18"/>
+                <w:szCs w:val="18"/>
+              </w:rPr>
+              <w:t>Left</w:t>
+            </w:r>
+            <w:proofErr w:type="spellEnd"/>
+            <w:r>
+              <w:rPr>
+                <w:sz w:val="18"/>
+                <w:szCs w:val="18"/>
+              </w:rPr>
+              <w:t>/Right</w:t>
+            </w:r>
+          </w:p>
+        </w:tc>
+        <w:tc>
+          <w:tcPr>
+            <w:tcW w:w="1418" w:type="dxa"/>
+            <w:shd w:val="clear" w:color="auto" w:fill="auto"/>
+          </w:tcPr>
+          <w:p>
+            <w:pPr>
+              <w:rPr>
+                <w:rFonts w:ascii="CaskaydiaCove NF" w:hAnsi="CaskaydiaCove NF" w:cs="CaskaydiaCove NF"/>
+                <w:sz w:val="18"/>
+                <w:szCs w:val="18"/>
+              </w:rPr>
+            </w:pPr>
+            <w:bookmarkStart w:id="29" w:name="_Hlk179484752"/>
+            <w:bookmarkStart w:id="30" w:name="_Hlk179484813"/>
+            <w:r>
+              <w:rPr>
+                <w:rFonts w:ascii="CaskaydiaCove NF" w:hAnsi="CaskaydiaCove NF" w:cs="CaskaydiaCove NF"/>
+                <w:sz w:val="18"/>
+                <w:szCs w:val="18"/>
+              </w:rPr>
+              <w:t>󰘴</w:t>
+            </w:r>
+            <w:r>
+              <w:rPr>
+                <w:rFonts w:ascii="CaskaydiaCove NF" w:hAnsi="CaskaydiaCove NF" w:cs="CaskaydiaCove NF"/>
+                <w:sz w:val="18"/>
+                <w:szCs w:val="18"/>
+              </w:rPr>
+              <w:t xml:space="preserve"> </w:t>
+            </w:r>
+            <w:r>
+              <w:rPr>
+                <w:rFonts w:ascii="CaskaydiaCove NF" w:hAnsi="CaskaydiaCove NF" w:cs="CaskaydiaCove NF"/>
+                <w:sz w:val="18"/>
+                <w:szCs w:val="18"/>
+              </w:rPr>
+              <w:t></w:t>
+            </w:r>
+            <w:r>
+              <w:rPr>
+                <w:rFonts w:ascii="CaskaydiaCove NF" w:hAnsi="CaskaydiaCove NF" w:cs="CaskaydiaCove NF"/>
+                <w:sz w:val="18"/>
+                <w:szCs w:val="18"/>
+              </w:rPr>
+              <w:t xml:space="preserve"> </w:t>
+            </w:r>
+            <w:bookmarkEnd w:id="29"/>
+            <w:r>
+              <w:rPr>
+                <w:rFonts w:ascii="CaskaydiaCove NF" w:hAnsi="CaskaydiaCove NF" w:cs="CaskaydiaCove NF"/>
+                <w:sz w:val="18"/>
+                <w:szCs w:val="18"/>
+              </w:rPr>
+              <w:t>◀︎</w:t>
+            </w:r>
+            <w:r>
+              <w:rPr>
+                <w:rFonts w:ascii="CaskaydiaCove NF" w:hAnsi="CaskaydiaCove NF" w:cs="CaskaydiaCove NF"/>
+                <w:sz w:val="18"/>
+                <w:szCs w:val="18"/>
+              </w:rPr>
+              <w:t>/</w:t>
+            </w:r>
+            <w:r>
+              <w:rPr>
+                <w:rFonts w:ascii="CaskaydiaCove NF" w:hAnsi="CaskaydiaCove NF" w:cs="CaskaydiaCove NF"/>
+                <w:sz w:val="18"/>
+                <w:szCs w:val="18"/>
+              </w:rPr>
+              <w:t>▶</w:t>
+            </w:r>
+            <w:bookmarkEnd w:id="30"/>
+          </w:p>
+        </w:tc>
+        <w:tc>
+          <w:tcPr>
+            <w:tcW w:w="1276" w:type="dxa"/>
+            <w:shd w:val="clear" w:color="auto" w:fill="auto"/>
+          </w:tcPr>
+          <w:p>
+            <w:pPr>
+              <w:rPr>
+                <w:sz w:val="18"/>
+                <w:szCs w:val="18"/>
+              </w:rPr>
+            </w:pPr>
+          </w:p>
+        </w:tc>
+        <w:tc>
+          <w:tcPr>
+            <w:tcW w:w="2268" w:type="dxa"/>
+          </w:tcPr>
+          <w:p>
+            <w:pPr>
+              <w:rPr>
+                <w:sz w:val="18"/>
+                <w:szCs w:val="18"/>
+              </w:rPr>
+            </w:pPr>
+            <w:r>
+              <w:rPr>
+                <w:sz w:val="18"/>
+                <w:szCs w:val="18"/>
+              </w:rPr>
+              <w:t>Halves Top/Bottom</w:t>
+            </w:r>
+          </w:p>
+        </w:tc>
+        <w:tc>
+          <w:tcPr>
+            <w:tcW w:w="1559" w:type="dxa"/>
+          </w:tcPr>
+          <w:p>
+            <w:pPr>
+              <w:rPr>
+                <w:rFonts w:ascii="CaskaydiaCove NF" w:hAnsi="CaskaydiaCove NF" w:cs="CaskaydiaCove NF"/>
+                <w:sz w:val="18"/>
+                <w:szCs w:val="18"/>
+              </w:rPr>
+            </w:pPr>
+            <w:bookmarkStart w:id="31" w:name="_Hlk179485010"/>
+            <w:r>
+              <w:rPr>
+                <w:rFonts w:ascii="CaskaydiaCove NF" w:hAnsi="CaskaydiaCove NF" w:cs="CaskaydiaCove NF"/>
+                <w:sz w:val="18"/>
+                <w:szCs w:val="18"/>
+              </w:rPr>
+              <w:t>󰘴</w:t>
+            </w:r>
+            <w:r>
+              <w:rPr>
+                <w:rFonts w:ascii="CaskaydiaCove NF" w:hAnsi="CaskaydiaCove NF" w:cs="CaskaydiaCove NF"/>
+                <w:sz w:val="18"/>
+                <w:szCs w:val="18"/>
+              </w:rPr>
+              <w:t xml:space="preserve"> </w:t>
+            </w:r>
+            <w:r>
+              <w:rPr>
+                <w:rFonts w:ascii="CaskaydiaCove NF" w:hAnsi="CaskaydiaCove NF" w:cs="CaskaydiaCove NF"/>
+                <w:sz w:val="18"/>
+                <w:szCs w:val="18"/>
+              </w:rPr>
+              <w:t></w:t>
+            </w:r>
+            <w:bookmarkEnd w:id="31"/>
+            <w:r>
+              <w:rPr>
+                <w:rFonts w:ascii="CaskaydiaCove NF" w:hAnsi="CaskaydiaCove NF" w:cs="CaskaydiaCove NF"/>
+                <w:sz w:val="18"/>
+                <w:szCs w:val="18"/>
+              </w:rPr>
+              <w:t xml:space="preserve"> </w:t>
+            </w:r>
+            <w:bookmarkStart w:id="32" w:name="_Hlk179484831"/>
+            <w:r>
+              <w:rPr>
+                <w:rFonts w:ascii="CaskaydiaCove NF" w:hAnsi="CaskaydiaCove NF" w:cs="CaskaydiaCove NF"/>
+                <w:sz w:val="18"/>
+                <w:szCs w:val="18"/>
+              </w:rPr>
+              <w:t>▲</w:t>
+            </w:r>
+            <w:r>
+              <w:rPr>
+                <w:rFonts w:ascii="CaskaydiaCove NF" w:hAnsi="CaskaydiaCove NF" w:cs="CaskaydiaCove NF"/>
+                <w:sz w:val="18"/>
+                <w:szCs w:val="18"/>
+              </w:rPr>
+              <w:t>/</w:t>
+            </w:r>
+            <w:r>
+              <w:rPr>
+                <w:rFonts w:ascii="CaskaydiaCove NF" w:hAnsi="CaskaydiaCove NF" w:cs="CaskaydiaCove NF"/>
+                <w:sz w:val="18"/>
+                <w:szCs w:val="18"/>
+              </w:rPr>
+              <w:t>▼</w:t>
+            </w:r>
+            <w:bookmarkEnd w:id="32"/>
+          </w:p>
+        </w:tc>
+        <w:tc>
+          <w:tcPr>
+            <w:tcW w:w="1984" w:type="dxa"/>
+          </w:tcPr>
+          <w:p>
+            <w:pPr>
+              <w:rPr>
+                <w:sz w:val="18"/>
+                <w:szCs w:val="18"/>
+              </w:rPr>
+            </w:pPr>
+          </w:p>
+        </w:tc>
+      </w:tr>
+      <w:bookmarkEnd w:id="28"/>
+      <w:tr>
+        <w:tc>
+          <w:tcPr>
+            <w:tcW w:w="2263" w:type="dxa"/>
+            <w:shd w:val="clear" w:color="auto" w:fill="auto"/>
+          </w:tcPr>
+          <w:p>
+            <w:pPr>
+              <w:rPr>
+                <w:sz w:val="18"/>
+                <w:szCs w:val="18"/>
+              </w:rPr>
+            </w:pPr>
+            <w:proofErr w:type="spellStart"/>
+            <w:r>
+              <w:rPr>
+                <w:sz w:val="18"/>
+                <w:szCs w:val="18"/>
+              </w:rPr>
+              <w:t>Arrange</w:t>
+            </w:r>
+            <w:proofErr w:type="spellEnd"/>
+            <w:r>
+              <w:rPr>
+                <w:sz w:val="18"/>
+                <w:szCs w:val="18"/>
+              </w:rPr>
+              <w:t xml:space="preserve"> </w:t>
+            </w:r>
+            <w:proofErr w:type="spellStart"/>
+            <w:r>
+              <w:rPr>
+                <w:sz w:val="18"/>
+                <w:szCs w:val="18"/>
+              </w:rPr>
+              <w:t>Left</w:t>
+            </w:r>
+            <w:proofErr w:type="spellEnd"/>
+            <w:r>
+              <w:rPr>
+                <w:sz w:val="18"/>
+                <w:szCs w:val="18"/>
+              </w:rPr>
+              <w:t>/Right</w:t>
+            </w:r>
+          </w:p>
+        </w:tc>
+        <w:tc>
+          <w:tcPr>
+            <w:tcW w:w="1418" w:type="dxa"/>
+            <w:shd w:val="clear" w:color="auto" w:fill="auto"/>
+          </w:tcPr>
+          <w:p>
+            <w:pPr>
+              <w:rPr>
+                <w:rFonts w:ascii="CaskaydiaCove NF" w:hAnsi="CaskaydiaCove NF" w:cs="CaskaydiaCove NF"/>
+                <w:sz w:val="18"/>
+                <w:szCs w:val="18"/>
+              </w:rPr>
+            </w:pPr>
+            <w:bookmarkStart w:id="33" w:name="_Hlk179485589"/>
+            <w:r>
+              <w:rPr>
+                <w:rFonts w:ascii="CaskaydiaCove NF" w:hAnsi="CaskaydiaCove NF" w:cs="CaskaydiaCove NF"/>
+                <w:sz w:val="18"/>
+                <w:szCs w:val="18"/>
+              </w:rPr>
+              <w:t>󰘴</w:t>
+            </w:r>
+            <w:r>
+              <w:rPr>
+                <w:rFonts w:ascii="CaskaydiaCove NF" w:hAnsi="CaskaydiaCove NF" w:cs="CaskaydiaCove NF"/>
+                <w:sz w:val="18"/>
+                <w:szCs w:val="18"/>
+              </w:rPr>
+              <w:t xml:space="preserve"> </w:t>
+            </w:r>
+            <w:r>
+              <w:rPr>
+                <w:rFonts w:ascii="CaskaydiaCove NF" w:hAnsi="CaskaydiaCove NF" w:cs="CaskaydiaCove NF"/>
+                <w:sz w:val="18"/>
+                <w:szCs w:val="18"/>
+                <w:lang w:val="en-US"/>
+              </w:rPr>
+              <w:t>󰘶</w:t>
+            </w:r>
+            <w:r>
+              <w:rPr>
+                <w:rFonts w:ascii="CaskaydiaCove NF" w:hAnsi="CaskaydiaCove NF" w:cs="CaskaydiaCove NF"/>
+                <w:sz w:val="18"/>
+                <w:szCs w:val="18"/>
+              </w:rPr>
+              <w:t xml:space="preserve"> </w:t>
+            </w:r>
+            <w:r>
+              <w:rPr>
+                <w:rFonts w:ascii="CaskaydiaCove NF" w:hAnsi="CaskaydiaCove NF" w:cs="CaskaydiaCove NF"/>
+                <w:sz w:val="18"/>
+                <w:szCs w:val="18"/>
+              </w:rPr>
+              <w:t xml:space="preserve"> </w:t>
+            </w:r>
+            <w:r>
+              <w:rPr>
+                <w:rFonts w:ascii="CaskaydiaCove NF" w:hAnsi="CaskaydiaCove NF" w:cs="CaskaydiaCove NF"/>
+                <w:sz w:val="18"/>
+                <w:szCs w:val="18"/>
+              </w:rPr>
+              <w:t>◀︎</w:t>
+            </w:r>
+            <w:r>
+              <w:rPr>
+                <w:rFonts w:ascii="CaskaydiaCove NF" w:hAnsi="CaskaydiaCove NF" w:cs="CaskaydiaCove NF"/>
+                <w:sz w:val="18"/>
+                <w:szCs w:val="18"/>
+              </w:rPr>
+              <w:t>/</w:t>
+            </w:r>
+            <w:r>
+              <w:rPr>
+                <w:rFonts w:ascii="CaskaydiaCove NF" w:hAnsi="CaskaydiaCove NF" w:cs="CaskaydiaCove NF"/>
+                <w:sz w:val="18"/>
+                <w:szCs w:val="18"/>
+              </w:rPr>
+              <w:t>▶</w:t>
+            </w:r>
+            <w:bookmarkEnd w:id="33"/>
+          </w:p>
+        </w:tc>
+        <w:tc>
+          <w:tcPr>
+            <w:tcW w:w="1276" w:type="dxa"/>
+            <w:shd w:val="clear" w:color="auto" w:fill="auto"/>
+          </w:tcPr>
+          <w:p>
+            <w:pPr>
+              <w:rPr>
+                <w:sz w:val="18"/>
+                <w:szCs w:val="18"/>
+              </w:rPr>
+            </w:pPr>
+          </w:p>
+        </w:tc>
+        <w:tc>
+          <w:tcPr>
+            <w:tcW w:w="2268" w:type="dxa"/>
+          </w:tcPr>
+          <w:p>
+            <w:pPr>
+              <w:rPr>
+                <w:sz w:val="18"/>
+                <w:szCs w:val="18"/>
+              </w:rPr>
+            </w:pPr>
+            <w:proofErr w:type="spellStart"/>
+            <w:r>
+              <w:rPr>
+                <w:sz w:val="18"/>
+                <w:szCs w:val="18"/>
+              </w:rPr>
+              <w:t>Arrange</w:t>
+            </w:r>
+            <w:proofErr w:type="spellEnd"/>
+            <w:r>
+              <w:rPr>
+                <w:sz w:val="18"/>
+                <w:szCs w:val="18"/>
+              </w:rPr>
+              <w:t xml:space="preserve"> Top/Bottom</w:t>
+            </w:r>
+          </w:p>
+        </w:tc>
+        <w:tc>
+          <w:tcPr>
+            <w:tcW w:w="1559" w:type="dxa"/>
+          </w:tcPr>
+          <w:p>
+            <w:pPr>
+              <w:rPr>
+                <w:rFonts w:ascii="CaskaydiaCove NF" w:hAnsi="CaskaydiaCove NF" w:cs="CaskaydiaCove NF"/>
+                <w:sz w:val="18"/>
+                <w:szCs w:val="18"/>
+              </w:rPr>
+            </w:pPr>
+            <w:r>
+              <w:rPr>
+                <w:rFonts w:ascii="CaskaydiaCove NF" w:hAnsi="CaskaydiaCove NF" w:cs="CaskaydiaCove NF"/>
+                <w:sz w:val="18"/>
+                <w:szCs w:val="18"/>
+              </w:rPr>
+              <w:t>󰘴</w:t>
+            </w:r>
+            <w:r>
+              <w:rPr>
+                <w:rFonts w:ascii="CaskaydiaCove NF" w:hAnsi="CaskaydiaCove NF" w:cs="CaskaydiaCove NF"/>
+                <w:sz w:val="18"/>
+                <w:szCs w:val="18"/>
+              </w:rPr>
+              <w:t xml:space="preserve"> </w:t>
+            </w:r>
+            <w:r>
+              <w:rPr>
+                <w:rFonts w:ascii="CaskaydiaCove NF" w:hAnsi="CaskaydiaCove NF" w:cs="CaskaydiaCove NF"/>
+                <w:sz w:val="18"/>
+                <w:szCs w:val="18"/>
+                <w:lang w:val="en-US"/>
+              </w:rPr>
+              <w:t>󰘶</w:t>
+            </w:r>
+            <w:r>
+              <w:rPr>
+                <w:rFonts w:ascii="CaskaydiaCove NF" w:hAnsi="CaskaydiaCove NF" w:cs="CaskaydiaCove NF"/>
+                <w:sz w:val="18"/>
+                <w:szCs w:val="18"/>
+              </w:rPr>
+              <w:t xml:space="preserve"> </w:t>
+            </w:r>
+            <w:r>
+              <w:rPr>
+                <w:rFonts w:ascii="CaskaydiaCove NF" w:hAnsi="CaskaydiaCove NF" w:cs="CaskaydiaCove NF"/>
+                <w:sz w:val="18"/>
+                <w:szCs w:val="18"/>
+              </w:rPr>
+              <w:t xml:space="preserve"> </w:t>
+            </w:r>
+            <w:bookmarkStart w:id="34" w:name="_Hlk179485616"/>
+            <w:r>
+              <w:rPr>
+                <w:rFonts w:ascii="CaskaydiaCove NF" w:hAnsi="CaskaydiaCove NF" w:cs="CaskaydiaCove NF"/>
+                <w:sz w:val="18"/>
+                <w:szCs w:val="18"/>
+              </w:rPr>
+              <w:t>▲</w:t>
+            </w:r>
+            <w:r>
+              <w:rPr>
+                <w:rFonts w:ascii="CaskaydiaCove NF" w:hAnsi="CaskaydiaCove NF" w:cs="CaskaydiaCove NF"/>
+                <w:sz w:val="18"/>
+                <w:szCs w:val="18"/>
+              </w:rPr>
+              <w:t>/</w:t>
+            </w:r>
+            <w:r>
+              <w:rPr>
+                <w:rFonts w:ascii="CaskaydiaCove NF" w:hAnsi="CaskaydiaCove NF" w:cs="CaskaydiaCove NF"/>
+                <w:sz w:val="18"/>
+                <w:szCs w:val="18"/>
+              </w:rPr>
+              <w:t>▼</w:t>
+            </w:r>
+            <w:bookmarkEnd w:id="34"/>
+          </w:p>
+        </w:tc>
+        <w:tc>
+          <w:tcPr>
+            <w:tcW w:w="1984" w:type="dxa"/>
+          </w:tcPr>
+          <w:p>
+            <w:pPr>
+              <w:rPr>
+                <w:sz w:val="18"/>
+                <w:szCs w:val="18"/>
+              </w:rPr>
+            </w:pPr>
+          </w:p>
+        </w:tc>
+      </w:tr>
+      <w:tr>
+        <w:tc>
+          <w:tcPr>
+            <w:tcW w:w="2263" w:type="dxa"/>
+            <w:shd w:val="clear" w:color="auto" w:fill="auto"/>
+          </w:tcPr>
+          <w:p>
+            <w:pPr>
+              <w:rPr>
+                <w:sz w:val="18"/>
+                <w:szCs w:val="18"/>
+              </w:rPr>
+            </w:pPr>
+            <w:proofErr w:type="spellStart"/>
+            <w:r>
+              <w:rPr>
+                <w:sz w:val="18"/>
+                <w:szCs w:val="18"/>
+              </w:rPr>
+              <w:t>Left</w:t>
+            </w:r>
+            <w:proofErr w:type="spellEnd"/>
+            <w:r>
+              <w:rPr>
+                <w:sz w:val="18"/>
+                <w:szCs w:val="18"/>
+              </w:rPr>
+              <w:t xml:space="preserve">/Right + </w:t>
+            </w:r>
+            <w:proofErr w:type="spellStart"/>
+            <w:r>
+              <w:rPr>
+                <w:sz w:val="18"/>
+                <w:szCs w:val="18"/>
+              </w:rPr>
+              <w:t>Quarter</w:t>
+            </w:r>
+            <w:proofErr w:type="spellEnd"/>
+          </w:p>
+        </w:tc>
+        <w:tc>
+          <w:tcPr>
+            <w:tcW w:w="1418" w:type="dxa"/>
+            <w:shd w:val="clear" w:color="auto" w:fill="auto"/>
+          </w:tcPr>
+          <w:p>
+            <w:pPr>
+              <w:rPr>
+                <w:rFonts w:ascii="CaskaydiaCove NF" w:hAnsi="CaskaydiaCove NF" w:cs="CaskaydiaCove NF"/>
+                <w:sz w:val="18"/>
+                <w:szCs w:val="18"/>
+              </w:rPr>
+            </w:pPr>
+            <w:bookmarkStart w:id="35" w:name="_Hlk179485613"/>
+            <w:r>
+              <w:rPr>
+                <w:rFonts w:ascii="CaskaydiaCove NF" w:hAnsi="CaskaydiaCove NF" w:cs="CaskaydiaCove NF"/>
+                <w:sz w:val="18"/>
+                <w:szCs w:val="18"/>
+              </w:rPr>
+              <w:t>󰘴</w:t>
+            </w:r>
+            <w:r>
+              <w:rPr>
+                <w:rFonts w:ascii="CaskaydiaCove NF" w:hAnsi="CaskaydiaCove NF" w:cs="CaskaydiaCove NF"/>
+                <w:sz w:val="18"/>
+                <w:szCs w:val="18"/>
+              </w:rPr>
+              <w:t xml:space="preserve"> </w:t>
+            </w:r>
+            <w:r>
+              <w:rPr>
+                <w:rFonts w:ascii="CaskaydiaCove NF" w:hAnsi="CaskaydiaCove NF" w:cs="CaskaydiaCove NF"/>
+                <w:sz w:val="18"/>
+                <w:szCs w:val="18"/>
+                <w:lang w:val="en-US"/>
+              </w:rPr>
+              <w:t>󰘵</w:t>
+            </w:r>
+            <w:r>
+              <w:rPr>
+                <w:rFonts w:ascii="CaskaydiaCove NF" w:hAnsi="CaskaydiaCove NF" w:cs="CaskaydiaCove NF"/>
+                <w:sz w:val="18"/>
+                <w:szCs w:val="18"/>
+                <w:lang w:val="en-US"/>
+              </w:rPr>
+              <w:t xml:space="preserve"> </w:t>
+            </w:r>
+            <w:r>
+              <w:rPr>
+                <w:rFonts w:ascii="CaskaydiaCove NF" w:hAnsi="CaskaydiaCove NF" w:cs="CaskaydiaCove NF"/>
+                <w:sz w:val="18"/>
+                <w:szCs w:val="18"/>
+                <w:lang w:val="en-US"/>
+              </w:rPr>
+              <w:t>󰘶</w:t>
+            </w:r>
+            <w:r>
+              <w:rPr>
+                <w:rFonts w:ascii="CaskaydiaCove NF" w:hAnsi="CaskaydiaCove NF" w:cs="CaskaydiaCove NF"/>
+                <w:sz w:val="18"/>
+                <w:szCs w:val="18"/>
+              </w:rPr>
+              <w:t xml:space="preserve"> </w:t>
+            </w:r>
+            <w:bookmarkEnd w:id="35"/>
+            <w:r>
+              <w:rPr>
+                <w:rFonts w:ascii="CaskaydiaCove NF" w:hAnsi="CaskaydiaCove NF" w:cs="CaskaydiaCove NF"/>
+                <w:sz w:val="18"/>
+                <w:szCs w:val="18"/>
+              </w:rPr>
+              <w:t xml:space="preserve"> </w:t>
+            </w:r>
+            <w:r>
+              <w:rPr>
+                <w:rFonts w:ascii="CaskaydiaCove NF" w:hAnsi="CaskaydiaCove NF" w:cs="CaskaydiaCove NF"/>
+                <w:sz w:val="18"/>
+                <w:szCs w:val="18"/>
+              </w:rPr>
+              <w:t>◀︎</w:t>
+            </w:r>
+            <w:r>
+              <w:rPr>
+                <w:rFonts w:ascii="CaskaydiaCove NF" w:hAnsi="CaskaydiaCove NF" w:cs="CaskaydiaCove NF"/>
+                <w:sz w:val="18"/>
+                <w:szCs w:val="18"/>
+              </w:rPr>
+              <w:t>/</w:t>
+            </w:r>
+            <w:r>
+              <w:rPr>
+                <w:rFonts w:ascii="CaskaydiaCove NF" w:hAnsi="CaskaydiaCove NF" w:cs="CaskaydiaCove NF"/>
+                <w:sz w:val="18"/>
+                <w:szCs w:val="18"/>
+              </w:rPr>
+              <w:t>▶</w:t>
+            </w:r>
+          </w:p>
+        </w:tc>
+        <w:tc>
+          <w:tcPr>
+            <w:tcW w:w="1276" w:type="dxa"/>
+            <w:shd w:val="clear" w:color="auto" w:fill="auto"/>
+          </w:tcPr>
+          <w:p>
+            <w:pPr>
+              <w:rPr>
+                <w:sz w:val="18"/>
+                <w:szCs w:val="18"/>
+              </w:rPr>
+            </w:pPr>
+          </w:p>
+        </w:tc>
+        <w:tc>
+          <w:tcPr>
+            <w:tcW w:w="2268" w:type="dxa"/>
+          </w:tcPr>
+          <w:p>
+            <w:pPr>
+              <w:rPr>
+                <w:sz w:val="18"/>
+                <w:szCs w:val="18"/>
+              </w:rPr>
+            </w:pPr>
+            <w:r>
+              <w:rPr>
+                <w:sz w:val="18"/>
+                <w:szCs w:val="18"/>
+              </w:rPr>
+              <w:t xml:space="preserve">Top/Bottom + </w:t>
+            </w:r>
+            <w:proofErr w:type="spellStart"/>
+            <w:r>
+              <w:rPr>
+                <w:sz w:val="18"/>
+                <w:szCs w:val="18"/>
+              </w:rPr>
+              <w:t>Quarter</w:t>
+            </w:r>
+            <w:proofErr w:type="spellEnd"/>
+          </w:p>
+        </w:tc>
+        <w:tc>
+          <w:tcPr>
+            <w:tcW w:w="1559" w:type="dxa"/>
+          </w:tcPr>
+          <w:p>
+            <w:pPr>
+              <w:rPr>
+                <w:rFonts w:ascii="CaskaydiaCove NF" w:hAnsi="CaskaydiaCove NF" w:cs="CaskaydiaCove NF"/>
+                <w:sz w:val="18"/>
+                <w:szCs w:val="18"/>
+              </w:rPr>
+            </w:pPr>
+            <w:r>
+              <w:rPr>
+                <w:rFonts w:ascii="CaskaydiaCove NF" w:hAnsi="CaskaydiaCove NF" w:cs="CaskaydiaCove NF"/>
+                <w:sz w:val="18"/>
+                <w:szCs w:val="18"/>
+              </w:rPr>
+              <w:t>󰘴</w:t>
+            </w:r>
+            <w:r>
+              <w:rPr>
+                <w:rFonts w:ascii="CaskaydiaCove NF" w:hAnsi="CaskaydiaCove NF" w:cs="CaskaydiaCove NF"/>
+                <w:sz w:val="18"/>
+                <w:szCs w:val="18"/>
+              </w:rPr>
+              <w:t xml:space="preserve"> </w:t>
+            </w:r>
+            <w:r>
+              <w:rPr>
+                <w:rFonts w:ascii="CaskaydiaCove NF" w:hAnsi="CaskaydiaCove NF" w:cs="CaskaydiaCove NF"/>
+                <w:sz w:val="18"/>
+                <w:szCs w:val="18"/>
+                <w:lang w:val="en-US"/>
+              </w:rPr>
+              <w:t>󰘵 󰘶</w:t>
+            </w:r>
+            <w:r>
+              <w:rPr>
+                <w:rFonts w:ascii="CaskaydiaCove NF" w:hAnsi="CaskaydiaCove NF" w:cs="CaskaydiaCove NF"/>
+                <w:sz w:val="18"/>
+                <w:szCs w:val="18"/>
+              </w:rPr>
+              <w:t xml:space="preserve"> </w:t>
+            </w:r>
+            <w:r>
+              <w:rPr>
+                <w:rFonts w:ascii="CaskaydiaCove NF" w:hAnsi="CaskaydiaCove NF" w:cs="CaskaydiaCove NF"/>
+                <w:sz w:val="18"/>
+                <w:szCs w:val="18"/>
+              </w:rPr>
+              <w:t xml:space="preserve"> </w:t>
+            </w:r>
+            <w:r>
+              <w:rPr>
+                <w:rFonts w:ascii="CaskaydiaCove NF" w:hAnsi="CaskaydiaCove NF" w:cs="CaskaydiaCove NF"/>
+                <w:sz w:val="18"/>
+                <w:szCs w:val="18"/>
+              </w:rPr>
+              <w:t>▲</w:t>
+            </w:r>
+            <w:r>
+              <w:rPr>
+                <w:rFonts w:ascii="CaskaydiaCove NF" w:hAnsi="CaskaydiaCove NF" w:cs="CaskaydiaCove NF"/>
+                <w:sz w:val="18"/>
+                <w:szCs w:val="18"/>
+              </w:rPr>
+              <w:t>/</w:t>
+            </w:r>
+            <w:r>
+              <w:rPr>
+                <w:rFonts w:ascii="CaskaydiaCove NF" w:hAnsi="CaskaydiaCove NF" w:cs="CaskaydiaCove NF"/>
+                <w:sz w:val="18"/>
+                <w:szCs w:val="18"/>
+              </w:rPr>
+              <w:t>▼</w:t>
+            </w:r>
+          </w:p>
+        </w:tc>
+        <w:tc>
+          <w:tcPr>
+            <w:tcW w:w="1984" w:type="dxa"/>
+          </w:tcPr>
+          <w:p>
+            <w:pPr>
+              <w:rPr>
+                <w:sz w:val="18"/>
+                <w:szCs w:val="18"/>
+              </w:rPr>
+            </w:pPr>
+          </w:p>
+        </w:tc>
+      </w:tr>
+      <w:tr>
+        <w:tc>
+          <w:tcPr>
+            <w:tcW w:w="2263" w:type="dxa"/>
+            <w:shd w:val="clear" w:color="auto" w:fill="auto"/>
+          </w:tcPr>
+          <w:p>
+            <w:pPr>
+              <w:rPr>
+                <w:sz w:val="18"/>
+                <w:szCs w:val="18"/>
+              </w:rPr>
+            </w:pPr>
+            <w:r>
+              <w:rPr>
+                <w:sz w:val="18"/>
+                <w:szCs w:val="18"/>
+              </w:rPr>
+              <w:t xml:space="preserve">Return </w:t>
+            </w:r>
+            <w:proofErr w:type="spellStart"/>
+            <w:r>
+              <w:rPr>
+                <w:sz w:val="18"/>
+                <w:szCs w:val="18"/>
+              </w:rPr>
+              <w:t>to</w:t>
+            </w:r>
+            <w:proofErr w:type="spellEnd"/>
+            <w:r>
+              <w:rPr>
+                <w:sz w:val="18"/>
+                <w:szCs w:val="18"/>
+              </w:rPr>
+              <w:t xml:space="preserve"> </w:t>
+            </w:r>
+            <w:proofErr w:type="spellStart"/>
+            <w:r>
+              <w:rPr>
+                <w:sz w:val="18"/>
+                <w:szCs w:val="18"/>
+              </w:rPr>
+              <w:t>previous</w:t>
+            </w:r>
+            <w:proofErr w:type="spellEnd"/>
+            <w:r>
+              <w:rPr>
+                <w:sz w:val="18"/>
+                <w:szCs w:val="18"/>
+              </w:rPr>
+              <w:t xml:space="preserve"> </w:t>
+            </w:r>
+            <w:proofErr w:type="spellStart"/>
+            <w:r>
+              <w:rPr>
+                <w:sz w:val="18"/>
+                <w:szCs w:val="18"/>
+              </w:rPr>
+              <w:t>size</w:t>
+            </w:r>
+            <w:proofErr w:type="spellEnd"/>
+          </w:p>
+        </w:tc>
+        <w:tc>
+          <w:tcPr>
+            <w:tcW w:w="1418" w:type="dxa"/>
+            <w:shd w:val="clear" w:color="auto" w:fill="auto"/>
+          </w:tcPr>
+          <w:p>
+            <w:pPr>
+              <w:rPr>
+                <w:rFonts w:ascii="CaskaydiaCove NF" w:hAnsi="CaskaydiaCove NF" w:cs="CaskaydiaCove NF"/>
+                <w:sz w:val="18"/>
+                <w:szCs w:val="18"/>
+              </w:rPr>
+            </w:pPr>
+            <w:r>
+              <w:rPr>
+                <w:rFonts w:ascii="CaskaydiaCove NF" w:hAnsi="CaskaydiaCove NF" w:cs="CaskaydiaCove NF"/>
+                <w:sz w:val="18"/>
+                <w:szCs w:val="18"/>
+              </w:rPr>
+              <w:t>󰘴</w:t>
+            </w:r>
+            <w:r>
+              <w:rPr>
+                <w:rFonts w:ascii="CaskaydiaCove NF" w:hAnsi="CaskaydiaCove NF" w:cs="CaskaydiaCove NF"/>
+                <w:sz w:val="18"/>
+                <w:szCs w:val="18"/>
+              </w:rPr>
+              <w:t xml:space="preserve"> </w:t>
+            </w:r>
+            <w:r>
+              <w:rPr>
+                <w:rFonts w:ascii="CaskaydiaCove NF" w:hAnsi="CaskaydiaCove NF" w:cs="CaskaydiaCove NF"/>
+                <w:sz w:val="18"/>
+                <w:szCs w:val="18"/>
+              </w:rPr>
+              <w:t></w:t>
+            </w:r>
+            <w:r>
+              <w:rPr>
+                <w:rFonts w:ascii="CaskaydiaCove NF" w:hAnsi="CaskaydiaCove NF" w:cs="CaskaydiaCove NF"/>
+                <w:sz w:val="18"/>
+                <w:szCs w:val="18"/>
+              </w:rPr>
+              <w:t xml:space="preserve"> R</w:t>
+            </w:r>
+          </w:p>
+        </w:tc>
+        <w:tc>
+          <w:tcPr>
+            <w:tcW w:w="1276" w:type="dxa"/>
+            <w:shd w:val="clear" w:color="auto" w:fill="auto"/>
+          </w:tcPr>
+          <w:p>
+            <w:pPr>
+              <w:rPr>
+                <w:sz w:val="18"/>
+                <w:szCs w:val="18"/>
+              </w:rPr>
+            </w:pPr>
+          </w:p>
+        </w:tc>
+        <w:tc>
+          <w:tcPr>
+            <w:tcW w:w="2268" w:type="dxa"/>
+          </w:tcPr>
+          <w:p>
+            <w:pPr>
+              <w:rPr>
+                <w:sz w:val="18"/>
+                <w:szCs w:val="18"/>
+              </w:rPr>
+            </w:pPr>
+            <w:r>
+              <w:rPr>
+                <w:sz w:val="18"/>
+                <w:szCs w:val="18"/>
+              </w:rPr>
+              <w:t>Fill/Center</w:t>
+            </w:r>
+          </w:p>
+        </w:tc>
+        <w:tc>
+          <w:tcPr>
+            <w:tcW w:w="1559" w:type="dxa"/>
+          </w:tcPr>
+          <w:p>
+            <w:pPr>
+              <w:rPr>
+                <w:rFonts w:ascii="CaskaydiaCove NF" w:hAnsi="CaskaydiaCove NF" w:cs="CaskaydiaCove NF"/>
+                <w:sz w:val="18"/>
+                <w:szCs w:val="18"/>
+              </w:rPr>
+            </w:pPr>
+            <w:r>
+              <w:rPr>
+                <w:rFonts w:ascii="CaskaydiaCove NF" w:hAnsi="CaskaydiaCove NF" w:cs="CaskaydiaCove NF"/>
+                <w:sz w:val="18"/>
+                <w:szCs w:val="18"/>
+              </w:rPr>
+              <w:t>󰘴</w:t>
+            </w:r>
+            <w:r>
+              <w:rPr>
+                <w:rFonts w:ascii="CaskaydiaCove NF" w:hAnsi="CaskaydiaCove NF" w:cs="CaskaydiaCove NF"/>
+                <w:sz w:val="18"/>
+                <w:szCs w:val="18"/>
+              </w:rPr>
+              <w:t xml:space="preserve"> </w:t>
+            </w:r>
+            <w:r>
+              <w:rPr>
+                <w:rFonts w:ascii="CaskaydiaCove NF" w:hAnsi="CaskaydiaCove NF" w:cs="CaskaydiaCove NF"/>
+                <w:sz w:val="18"/>
+                <w:szCs w:val="18"/>
+              </w:rPr>
+              <w:t></w:t>
+            </w:r>
+            <w:r>
+              <w:rPr>
+                <w:rFonts w:ascii="CaskaydiaCove NF" w:hAnsi="CaskaydiaCove NF" w:cs="CaskaydiaCove NF"/>
+                <w:sz w:val="18"/>
+                <w:szCs w:val="18"/>
+              </w:rPr>
+              <w:t xml:space="preserve"> F/C</w:t>
+            </w:r>
           </w:p>
         </w:tc>
         <w:tc>
@@ -5789,7 +6855,7 @@
           <w:lang w:val="en-US"/>
         </w:rPr>
       </w:pPr>
-      <w:bookmarkStart w:id="22" w:name="_Hlk159590279"/>
+      <w:bookmarkStart w:id="36" w:name="_Hlk159590279"/>
       <w:r>
         <w:rPr>
           <w:lang w:val="en-US"/>
@@ -5827,7 +6893,7 @@
                 <w:lang w:val="en-US"/>
               </w:rPr>
             </w:pPr>
-            <w:bookmarkStart w:id="23" w:name="_Hlk159591016"/>
+            <w:bookmarkStart w:id="37" w:name="_Hlk159591016"/>
             <w:r>
               <w:rPr>
                 <w:b/>
@@ -5970,7 +7036,7 @@
           </w:p>
         </w:tc>
       </w:tr>
-      <w:bookmarkEnd w:id="23"/>
+      <w:bookmarkEnd w:id="37"/>
       <w:tr>
         <w:tc>
           <w:tcPr>
@@ -6015,7 +7081,7 @@
                 <w:lang w:val="en-US"/>
               </w:rPr>
             </w:pPr>
-            <w:bookmarkStart w:id="24" w:name="_Hlk169858482"/>
+            <w:bookmarkStart w:id="38" w:name="_Hlk169858482"/>
             <w:r>
               <w:rPr>
                 <w:rFonts w:ascii="CaskaydiaCove NF" w:hAnsi="CaskaydiaCove NF" w:cs="CaskaydiaCove NF"/>
@@ -6024,7 +7090,7 @@
               </w:rPr>
               <w:t xml:space="preserve">󰘵 󰘳 </w:t>
             </w:r>
-            <w:bookmarkEnd w:id="24"/>
+            <w:bookmarkEnd w:id="38"/>
             <w:r>
               <w:rPr>
                 <w:rFonts w:ascii="CaskaydiaCove NF" w:hAnsi="CaskaydiaCove NF" w:cs="CaskaydiaCove NF"/>
@@ -6565,8 +7631,18 @@
                 <w:sz w:val="18"/>
                 <w:szCs w:val="18"/>
               </w:rPr>
-              <w:t>◀︎/▶</w:t>
-            </w:r>
+              <w:t>◀︎/</w:t>
+            </w:r>
+            <w:bookmarkStart w:id="39" w:name="_Hlk179484706"/>
+            <w:r>
+              <w:rPr>
+                <w:rFonts w:ascii="CaskaydiaCove NF" w:hAnsi="CaskaydiaCove NF" w:cs="CaskaydiaCove NF"/>
+                <w:sz w:val="18"/>
+                <w:szCs w:val="18"/>
+              </w:rPr>
+              <w:t>▶</w:t>
+            </w:r>
+            <w:bookmarkEnd w:id="39"/>
           </w:p>
         </w:tc>
         <w:tc>
@@ -7053,13 +8129,23 @@
               </w:rPr>
               <w:t xml:space="preserve"> </w:t>
             </w:r>
-            <w:r>
-              <w:rPr>
-                <w:rFonts w:ascii="CaskaydiaCove NF" w:hAnsi="CaskaydiaCove NF" w:cs="CaskaydiaCove NF"/>
-                <w:sz w:val="18"/>
-                <w:szCs w:val="18"/>
-              </w:rPr>
-              <w:t>◀︎/▶</w:t>
+            <w:bookmarkStart w:id="40" w:name="_Hlk179484700"/>
+            <w:r>
+              <w:rPr>
+                <w:rFonts w:ascii="CaskaydiaCove NF" w:hAnsi="CaskaydiaCove NF" w:cs="CaskaydiaCove NF"/>
+                <w:sz w:val="18"/>
+                <w:szCs w:val="18"/>
+              </w:rPr>
+              <w:t>◀︎</w:t>
+            </w:r>
+            <w:bookmarkEnd w:id="40"/>
+            <w:r>
+              <w:rPr>
+                <w:rFonts w:ascii="CaskaydiaCove NF" w:hAnsi="CaskaydiaCove NF" w:cs="CaskaydiaCove NF"/>
+                <w:sz w:val="18"/>
+                <w:szCs w:val="18"/>
+              </w:rPr>
+              <w:t>/▶</w:t>
             </w:r>
           </w:p>
         </w:tc>
@@ -8731,33 +9817,6 @@
           <w:lang w:val="en-US"/>
         </w:rPr>
       </w:pPr>
-    </w:p>
-    <w:p>
-      <w:pPr>
-        <w:rPr>
-          <w:rFonts w:asciiTheme="majorHAnsi" w:eastAsiaTheme="majorEastAsia" w:hAnsiTheme="majorHAnsi" w:cstheme="majorBidi"/>
-          <w:b/>
-          <w:bCs/>
-          <w:color w:val="4F81BD" w:themeColor="accent1"/>
-          <w:sz w:val="26"/>
-          <w:szCs w:val="26"/>
-          <w:lang w:val="en-US"/>
-        </w:rPr>
-      </w:pPr>
-      <w:r>
-        <w:rPr>
-          <w:lang w:val="en-US"/>
-        </w:rPr>
-        <w:br w:type="page"/>
-      </w:r>
-    </w:p>
-    <w:p>
-      <w:pPr>
-        <w:pStyle w:val="berschrift2"/>
-        <w:rPr>
-          <w:lang w:val="en-US"/>
-        </w:rPr>
-      </w:pPr>
       <w:r>
         <w:rPr>
           <w:lang w:val="en-US"/>
@@ -8786,7 +9845,7 @@
             <w:tcW w:w="1979" w:type="dxa"/>
             <w:shd w:val="clear" w:color="auto" w:fill="4F81BD" w:themeFill="accent1"/>
           </w:tcPr>
-          <w:bookmarkEnd w:id="22"/>
+          <w:bookmarkEnd w:id="36"/>
           <w:p>
             <w:pPr>
               <w:rPr>
@@ -11220,7 +12279,7 @@
                 <w:lang w:val="en-US"/>
               </w:rPr>
             </w:pPr>
-            <w:bookmarkStart w:id="25" w:name="_Hlk162795179"/>
+            <w:bookmarkStart w:id="41" w:name="_Hlk162795179"/>
             <w:r>
               <w:rPr>
                 <w:rFonts w:ascii="CaskaydiaCove NF" w:hAnsi="CaskaydiaCove NF" w:cs="CaskaydiaCove NF"/>
@@ -11229,7 +12288,7 @@
               </w:rPr>
               <w:t>󰘶 󰘳</w:t>
             </w:r>
-            <w:bookmarkEnd w:id="25"/>
+            <w:bookmarkEnd w:id="41"/>
             <w:r>
               <w:rPr>
                 <w:rFonts w:ascii="CaskaydiaCove NF" w:hAnsi="CaskaydiaCove NF" w:cs="CaskaydiaCove NF"/>
@@ -12272,7 +13331,7 @@
                 <w:lang w:val="en-US"/>
               </w:rPr>
             </w:pPr>
-            <w:bookmarkStart w:id="26" w:name="_Hlk178940621"/>
+            <w:bookmarkStart w:id="42" w:name="_Hlk178940621"/>
             <w:r>
               <w:rPr>
                 <w:rFonts w:ascii="CaskaydiaCove NF" w:hAnsi="CaskaydiaCove NF" w:cs="CaskaydiaCove NF"/>
@@ -12281,7 +13340,7 @@
               </w:rPr>
               <w:t>󰘴</w:t>
             </w:r>
-            <w:bookmarkEnd w:id="26"/>
+            <w:bookmarkEnd w:id="42"/>
             <w:r>
               <w:rPr>
                 <w:rFonts w:ascii="CaskaydiaCove NF" w:hAnsi="CaskaydiaCove NF" w:cs="CaskaydiaCove NF"/>
@@ -13750,7 +14809,7 @@
                 <w:lang w:val="en-US"/>
               </w:rPr>
             </w:pPr>
-            <w:bookmarkStart w:id="27" w:name="_Hlk178940616"/>
+            <w:bookmarkStart w:id="43" w:name="_Hlk178940616"/>
             <w:r>
               <w:rPr>
                 <w:rFonts w:ascii="CaskaydiaCove NF" w:hAnsi="CaskaydiaCove NF" w:cs="CaskaydiaCove NF"/>
@@ -13759,7 +14818,7 @@
               </w:rPr>
               <w:t xml:space="preserve">󰘵 󰘳 </w:t>
             </w:r>
-            <w:bookmarkEnd w:id="27"/>
+            <w:bookmarkEnd w:id="43"/>
             <w:r>
               <w:rPr>
                 <w:rFonts w:ascii="CaskaydiaCove NF" w:hAnsi="CaskaydiaCove NF" w:cs="CaskaydiaCove NF"/>
@@ -14078,7 +15137,7 @@
                 <w:lang w:val="en-US"/>
               </w:rPr>
             </w:pPr>
-            <w:bookmarkStart w:id="28" w:name="_Hlk159590943"/>
+            <w:bookmarkStart w:id="44" w:name="_Hlk159590943"/>
             <w:r>
               <w:rPr>
                 <w:b/>
@@ -14143,7 +15202,7 @@
           </w:p>
         </w:tc>
       </w:tr>
-      <w:bookmarkEnd w:id="28"/>
+      <w:bookmarkEnd w:id="44"/>
       <w:tr>
         <w:tc>
           <w:tcPr>
@@ -14929,7 +15988,7 @@
                 <w:lang w:val="en-US"/>
               </w:rPr>
             </w:pPr>
-            <w:bookmarkStart w:id="29" w:name="_Hlk166249225"/>
+            <w:bookmarkStart w:id="45" w:name="_Hlk166249225"/>
             <w:r>
               <w:rPr>
                 <w:rFonts w:ascii="CaskaydiaCove NF" w:hAnsi="CaskaydiaCove NF" w:cs="CaskaydiaCove NF"/>
@@ -14938,7 +15997,7 @@
               </w:rPr>
               <w:t>󰘶</w:t>
             </w:r>
-            <w:bookmarkEnd w:id="29"/>
+            <w:bookmarkEnd w:id="45"/>
             <w:r>
               <w:rPr>
                 <w:rFonts w:ascii="CaskaydiaCove NF" w:hAnsi="CaskaydiaCove NF" w:cs="CaskaydiaCove NF"/>
@@ -15023,7 +16082,7 @@
                 <w:lang w:val="en-US"/>
               </w:rPr>
             </w:pPr>
-            <w:bookmarkStart w:id="30" w:name="_Hlk166249178"/>
+            <w:bookmarkStart w:id="46" w:name="_Hlk166249178"/>
             <w:r>
               <w:rPr>
                 <w:rFonts w:ascii="CaskaydiaCove NF" w:hAnsi="CaskaydiaCove NF" w:cs="CaskaydiaCove NF"/>
@@ -15032,7 +16091,7 @@
               </w:rPr>
               <w:t>󰘴</w:t>
             </w:r>
-            <w:bookmarkEnd w:id="30"/>
+            <w:bookmarkEnd w:id="46"/>
             <w:r>
               <w:rPr>
                 <w:rFonts w:ascii="CaskaydiaCove NF" w:hAnsi="CaskaydiaCove NF" w:cs="CaskaydiaCove NF"/>
@@ -15216,7 +16275,7 @@
                 <w:lang w:val="en-US"/>
               </w:rPr>
             </w:pPr>
-            <w:bookmarkStart w:id="31" w:name="_Hlk166249153"/>
+            <w:bookmarkStart w:id="47" w:name="_Hlk166249153"/>
             <w:r>
               <w:rPr>
                 <w:rFonts w:ascii="CaskaydiaCove NF" w:hAnsi="CaskaydiaCove NF" w:cs="CaskaydiaCove NF"/>
@@ -15225,7 +16284,7 @@
               </w:rPr>
               <w:t></w:t>
             </w:r>
-            <w:bookmarkEnd w:id="31"/>
+            <w:bookmarkEnd w:id="47"/>
             <w:r>
               <w:rPr>
                 <w:rFonts w:ascii="CaskaydiaCove NF" w:hAnsi="CaskaydiaCove NF" w:cs="CaskaydiaCove NF"/>
@@ -15811,7 +16870,7 @@
               </w:rPr>
               <w:t xml:space="preserve"> </w:t>
             </w:r>
-            <w:bookmarkStart w:id="32" w:name="_Hlk166249182"/>
+            <w:bookmarkStart w:id="48" w:name="_Hlk166249182"/>
             <w:r>
               <w:rPr>
                 <w:rFonts w:ascii="CaskaydiaCove NF" w:hAnsi="CaskaydiaCove NF" w:cs="CaskaydiaCove NF"/>
@@ -15830,7 +16889,7 @@
               </w:rPr>
               <w:t xml:space="preserve"> </w:t>
             </w:r>
-            <w:bookmarkEnd w:id="32"/>
+            <w:bookmarkEnd w:id="48"/>
             <w:r>
               <w:rPr>
                 <w:rFonts w:ascii="CaskaydiaCove NF" w:hAnsi="CaskaydiaCove NF" w:cs="CaskaydiaCove NF"/>
@@ -17980,7 +19039,7 @@
               </w:rPr>
               <w:t xml:space="preserve"> </w:t>
             </w:r>
-            <w:bookmarkStart w:id="33" w:name="_Hlk160573256"/>
+            <w:bookmarkStart w:id="49" w:name="_Hlk160573256"/>
             <w:r>
               <w:rPr>
                 <w:rFonts w:ascii="CaskaydiaCove NF" w:hAnsi="CaskaydiaCove NF" w:cs="CaskaydiaCove NF"/>
@@ -17989,7 +19048,7 @@
               </w:rPr>
               <w:t>◀︎/▶</w:t>
             </w:r>
-            <w:bookmarkEnd w:id="33"/>
+            <w:bookmarkEnd w:id="49"/>
           </w:p>
         </w:tc>
         <w:tc>
@@ -18097,7 +19156,7 @@
               </w:rPr>
               <w:t xml:space="preserve"> </w:t>
             </w:r>
-            <w:bookmarkStart w:id="34" w:name="_Hlk160573062"/>
+            <w:bookmarkStart w:id="50" w:name="_Hlk160573062"/>
             <w:r>
               <w:rPr>
                 <w:rFonts w:ascii="CaskaydiaCove NF" w:hAnsi="CaskaydiaCove NF" w:cs="CaskaydiaCove NF"/>
@@ -18106,7 +19165,7 @@
               </w:rPr>
               <w:t>▲/▼</w:t>
             </w:r>
-            <w:bookmarkEnd w:id="34"/>
+            <w:bookmarkEnd w:id="50"/>
           </w:p>
         </w:tc>
         <w:tc>
@@ -18450,7 +19509,7 @@
               </w:rPr>
               <w:t xml:space="preserve"> </w:t>
             </w:r>
-            <w:bookmarkStart w:id="35" w:name="_Hlk160573474"/>
+            <w:bookmarkStart w:id="51" w:name="_Hlk160573474"/>
             <w:r>
               <w:rPr>
                 <w:rFonts w:ascii="CaskaydiaCove NF" w:hAnsi="CaskaydiaCove NF" w:cs="CaskaydiaCove NF"/>
@@ -18483,7 +19542,7 @@
               </w:rPr>
               <w:t xml:space="preserve"> </w:t>
             </w:r>
-            <w:bookmarkEnd w:id="35"/>
+            <w:bookmarkEnd w:id="51"/>
             <w:r>
               <w:rPr>
                 <w:rFonts w:ascii="CaskaydiaCove NF" w:hAnsi="CaskaydiaCove NF" w:cs="CaskaydiaCove NF"/>
@@ -19924,7 +20983,7 @@
                 <w:lang w:val="en-US"/>
               </w:rPr>
             </w:pPr>
-            <w:bookmarkStart w:id="36" w:name="_Hlk179416785"/>
+            <w:bookmarkStart w:id="52" w:name="_Hlk179416785"/>
             <w:r>
               <w:rPr>
                 <w:sz w:val="18"/>
@@ -19951,7 +21010,7 @@
                 <w:lang w:val="en-US"/>
               </w:rPr>
             </w:pPr>
-            <w:bookmarkStart w:id="37" w:name="_Hlk179416780"/>
+            <w:bookmarkStart w:id="53" w:name="_Hlk179416780"/>
             <w:r>
               <w:rPr>
                 <w:rFonts w:ascii="CaskaydiaCove NF" w:hAnsi="CaskaydiaCove NF" w:cs="CaskaydiaCove NF"/>
@@ -19984,7 +21043,7 @@
               </w:rPr>
               <w:t xml:space="preserve"> </w:t>
             </w:r>
-            <w:bookmarkEnd w:id="37"/>
+            <w:bookmarkEnd w:id="53"/>
             <w:r>
               <w:rPr>
                 <w:rFonts w:ascii="CaskaydiaCove NF" w:hAnsi="CaskaydiaCove NF" w:cs="CaskaydiaCove NF"/>
@@ -20063,7 +21122,7 @@
                 <w:lang w:val="en-US"/>
               </w:rPr>
             </w:pPr>
-            <w:bookmarkStart w:id="38" w:name="_Hlk179416835"/>
+            <w:bookmarkStart w:id="54" w:name="_Hlk179416835"/>
             <w:r>
               <w:rPr>
                 <w:rFonts w:ascii="CaskaydiaCove NF" w:hAnsi="CaskaydiaCove NF" w:cs="CaskaydiaCove NF"/>
@@ -20096,7 +21155,7 @@
               </w:rPr>
               <w:t xml:space="preserve"> </w:t>
             </w:r>
-            <w:bookmarkEnd w:id="38"/>
+            <w:bookmarkEnd w:id="54"/>
             <w:r>
               <w:rPr>
                 <w:rFonts w:ascii="CaskaydiaCove NF" w:hAnsi="CaskaydiaCove NF" w:cs="CaskaydiaCove NF"/>
@@ -20137,7 +21196,7 @@
         </w:tc>
       </w:tr>
     </w:tbl>
-    <w:bookmarkEnd w:id="36"/>
+    <w:bookmarkEnd w:id="52"/>
     <w:p>
       <w:pPr>
         <w:pStyle w:val="berschrift2"/>
@@ -20432,7 +21491,7 @@
                 <w:lang w:val="en-US"/>
               </w:rPr>
             </w:pPr>
-            <w:bookmarkStart w:id="39" w:name="_Hlk160574947"/>
+            <w:bookmarkStart w:id="55" w:name="_Hlk160574947"/>
             <w:r>
               <w:rPr>
                 <w:rFonts w:ascii="CaskaydiaCove NF" w:hAnsi="CaskaydiaCove NF" w:cs="CaskaydiaCove NF"/>
@@ -20441,8 +21500,8 @@
               </w:rPr>
               <w:t>󰘴</w:t>
             </w:r>
-            <w:bookmarkStart w:id="40" w:name="_Hlk160573127"/>
-            <w:bookmarkEnd w:id="39"/>
+            <w:bookmarkStart w:id="56" w:name="_Hlk160573127"/>
+            <w:bookmarkEnd w:id="55"/>
             <w:r>
               <w:rPr>
                 <w:rFonts w:ascii="CaskaydiaCove NF" w:hAnsi="CaskaydiaCove NF" w:cs="CaskaydiaCove NF"/>
@@ -20451,7 +21510,7 @@
               </w:rPr>
               <w:t>(</w:t>
             </w:r>
-            <w:bookmarkStart w:id="41" w:name="_Hlk160573694"/>
+            <w:bookmarkStart w:id="57" w:name="_Hlk160573694"/>
             <w:r>
               <w:rPr>
                 <w:rFonts w:ascii="CaskaydiaCove NF" w:hAnsi="CaskaydiaCove NF" w:cs="CaskaydiaCove NF"/>
@@ -20460,7 +21519,7 @@
               </w:rPr>
               <w:t>󰘶</w:t>
             </w:r>
-            <w:bookmarkEnd w:id="41"/>
+            <w:bookmarkEnd w:id="57"/>
             <w:r>
               <w:rPr>
                 <w:rFonts w:ascii="CaskaydiaCove NF" w:hAnsi="CaskaydiaCove NF" w:cs="CaskaydiaCove NF"/>
@@ -20469,7 +21528,7 @@
               </w:rPr>
               <w:t>)</w:t>
             </w:r>
-            <w:bookmarkStart w:id="42" w:name="_Hlk160573114"/>
+            <w:bookmarkStart w:id="58" w:name="_Hlk160573114"/>
             <w:r>
               <w:rPr>
                 <w:rFonts w:ascii="CaskaydiaCove NF" w:hAnsi="CaskaydiaCove NF" w:cs="CaskaydiaCove NF"/>
@@ -20488,8 +21547,8 @@
               </w:rPr>
               <w:t xml:space="preserve"> </w:t>
             </w:r>
-            <w:bookmarkEnd w:id="40"/>
-            <w:bookmarkEnd w:id="42"/>
+            <w:bookmarkEnd w:id="56"/>
+            <w:bookmarkEnd w:id="58"/>
           </w:p>
         </w:tc>
         <w:tc>
@@ -20847,7 +21906,7 @@
               </w:rPr>
               <w:t>+</w:t>
             </w:r>
-            <w:bookmarkStart w:id="43" w:name="_Hlk160575360"/>
+            <w:bookmarkStart w:id="59" w:name="_Hlk160575360"/>
             <w:r>
               <w:rPr>
                 <w:sz w:val="18"/>
@@ -20865,7 +21924,7 @@
               </w:rPr>
               <w:t>/]</w:t>
             </w:r>
-            <w:bookmarkEnd w:id="43"/>
+            <w:bookmarkEnd w:id="59"/>
           </w:p>
         </w:tc>
       </w:tr>
@@ -20884,7 +21943,7 @@
                 <w:szCs w:val="18"/>
               </w:rPr>
             </w:pPr>
-            <w:bookmarkStart w:id="44" w:name="_Hlk161489046"/>
+            <w:bookmarkStart w:id="60" w:name="_Hlk161489046"/>
             <w:r>
               <w:rPr>
                 <w:sz w:val="18"/>
@@ -21020,8 +22079,8 @@
                 <w:szCs w:val="18"/>
               </w:rPr>
             </w:pPr>
-            <w:bookmarkStart w:id="45" w:name="_Hlk160574629"/>
-            <w:bookmarkStart w:id="46" w:name="_Hlk160575119"/>
+            <w:bookmarkStart w:id="61" w:name="_Hlk160574629"/>
+            <w:bookmarkStart w:id="62" w:name="_Hlk160575119"/>
             <w:r>
               <w:rPr>
                 <w:rFonts w:ascii="CaskaydiaCove NF" w:hAnsi="CaskaydiaCove NF" w:cs="CaskaydiaCove NF"/>
@@ -21030,7 +22089,7 @@
               </w:rPr>
               <w:t>󰘶</w:t>
             </w:r>
-            <w:bookmarkEnd w:id="45"/>
+            <w:bookmarkEnd w:id="61"/>
             <w:r>
               <w:rPr>
                 <w:rFonts w:ascii="CaskaydiaCove NF" w:hAnsi="CaskaydiaCove NF" w:cs="CaskaydiaCove NF"/>
@@ -21039,7 +22098,7 @@
               </w:rPr>
               <w:t xml:space="preserve"> </w:t>
             </w:r>
-            <w:bookmarkEnd w:id="46"/>
+            <w:bookmarkEnd w:id="62"/>
             <w:r>
               <w:rPr>
                 <w:rFonts w:ascii="CaskaydiaCove NF" w:hAnsi="CaskaydiaCove NF" w:cs="CaskaydiaCove NF"/>
@@ -21102,7 +22161,7 @@
           </w:p>
         </w:tc>
       </w:tr>
-      <w:bookmarkEnd w:id="44"/>
+      <w:bookmarkEnd w:id="60"/>
       <w:tr>
         <w:tc>
           <w:tcPr>
@@ -21231,7 +22290,7 @@
                 <w:lang w:val="en-US"/>
               </w:rPr>
             </w:pPr>
-            <w:bookmarkStart w:id="47" w:name="_Hlk160574254"/>
+            <w:bookmarkStart w:id="63" w:name="_Hlk160574254"/>
             <w:r>
               <w:rPr>
                 <w:rFonts w:ascii="CaskaydiaCove NF" w:hAnsi="CaskaydiaCove NF" w:cs="CaskaydiaCove NF"/>
@@ -21248,7 +22307,7 @@
               </w:rPr>
               <w:t xml:space="preserve"> </w:t>
             </w:r>
-            <w:bookmarkStart w:id="48" w:name="_Hlk160574141"/>
+            <w:bookmarkStart w:id="64" w:name="_Hlk160574141"/>
             <w:r>
               <w:rPr>
                 <w:rFonts w:ascii="CaskaydiaCove NF" w:hAnsi="CaskaydiaCove NF" w:cs="CaskaydiaCove NF"/>
@@ -21257,7 +22316,7 @@
               </w:rPr>
               <w:t>󰘳</w:t>
             </w:r>
-            <w:bookmarkEnd w:id="47"/>
+            <w:bookmarkEnd w:id="63"/>
             <w:r>
               <w:rPr>
                 <w:rFonts w:ascii="CaskaydiaCove NF" w:hAnsi="CaskaydiaCove NF" w:cs="CaskaydiaCove NF"/>
@@ -21266,7 +22325,7 @@
               </w:rPr>
               <w:t xml:space="preserve"> </w:t>
             </w:r>
-            <w:bookmarkEnd w:id="48"/>
+            <w:bookmarkEnd w:id="64"/>
             <w:r>
               <w:rPr>
                 <w:rFonts w:ascii="CaskaydiaCove NF" w:hAnsi="CaskaydiaCove NF" w:cs="CaskaydiaCove NF"/>
@@ -21379,7 +22438,7 @@
                 <w:szCs w:val="18"/>
               </w:rPr>
             </w:pPr>
-            <w:bookmarkStart w:id="49" w:name="_Hlk160575113"/>
+            <w:bookmarkStart w:id="65" w:name="_Hlk160575113"/>
             <w:r>
               <w:rPr>
                 <w:rFonts w:ascii="CaskaydiaCove NF" w:hAnsi="CaskaydiaCove NF" w:cs="CaskaydiaCove NF"/>
@@ -21412,7 +22471,7 @@
               </w:rPr>
               <w:t xml:space="preserve"> </w:t>
             </w:r>
-            <w:bookmarkEnd w:id="49"/>
+            <w:bookmarkEnd w:id="65"/>
             <w:r>
               <w:rPr>
                 <w:rFonts w:ascii="CaskaydiaCove NF" w:hAnsi="CaskaydiaCove NF" w:cs="CaskaydiaCove NF"/>
@@ -21699,7 +22758,7 @@
               </w:rPr>
               <w:t xml:space="preserve"> </w:t>
             </w:r>
-            <w:bookmarkStart w:id="50" w:name="_Hlk161488926"/>
+            <w:bookmarkStart w:id="66" w:name="_Hlk161488926"/>
             <w:proofErr w:type="spellStart"/>
             <w:r>
               <w:rPr>
@@ -21709,7 +22768,7 @@
               </w:rPr>
               <w:t>Pg</w:t>
             </w:r>
-            <w:bookmarkStart w:id="51" w:name="_Hlk160574303"/>
+            <w:bookmarkStart w:id="67" w:name="_Hlk160574303"/>
             <w:proofErr w:type="spellEnd"/>
             <w:r>
               <w:rPr>
@@ -21719,8 +22778,8 @@
               </w:rPr>
               <w:t>▲/▼</w:t>
             </w:r>
-            <w:bookmarkEnd w:id="50"/>
-            <w:bookmarkEnd w:id="51"/>
+            <w:bookmarkEnd w:id="66"/>
+            <w:bookmarkEnd w:id="67"/>
           </w:p>
         </w:tc>
         <w:tc>
@@ -21779,7 +22838,7 @@
                 <w:lang w:val="en-US"/>
               </w:rPr>
             </w:pPr>
-            <w:bookmarkStart w:id="52" w:name="_Hlk160573502"/>
+            <w:bookmarkStart w:id="68" w:name="_Hlk160573502"/>
             <w:r>
               <w:rPr>
                 <w:sz w:val="18"/>
@@ -21831,8 +22890,8 @@
                 <w:lang w:val="en-US"/>
               </w:rPr>
             </w:pPr>
-            <w:bookmarkStart w:id="53" w:name="_Hlk160573108"/>
-            <w:bookmarkStart w:id="54" w:name="_Hlk160573417"/>
+            <w:bookmarkStart w:id="69" w:name="_Hlk160573108"/>
+            <w:bookmarkStart w:id="70" w:name="_Hlk160573417"/>
             <w:r>
               <w:rPr>
                 <w:rFonts w:ascii="CaskaydiaCove NF" w:hAnsi="CaskaydiaCove NF" w:cs="CaskaydiaCove NF"/>
@@ -21841,7 +22900,7 @@
               </w:rPr>
               <w:t>󰘳</w:t>
             </w:r>
-            <w:bookmarkEnd w:id="53"/>
+            <w:bookmarkEnd w:id="69"/>
             <w:r>
               <w:rPr>
                 <w:rFonts w:ascii="CaskaydiaCove NF" w:hAnsi="CaskaydiaCove NF" w:cs="CaskaydiaCove NF"/>
@@ -21850,8 +22909,8 @@
               </w:rPr>
               <w:t xml:space="preserve"> </w:t>
             </w:r>
-            <w:bookmarkStart w:id="55" w:name="_Hlk160573428"/>
-            <w:bookmarkEnd w:id="54"/>
+            <w:bookmarkStart w:id="71" w:name="_Hlk160573428"/>
+            <w:bookmarkEnd w:id="70"/>
             <w:r>
               <w:rPr>
                 <w:rFonts w:ascii="CaskaydiaCove NF" w:hAnsi="CaskaydiaCove NF" w:cs="CaskaydiaCove NF"/>
@@ -21860,7 +22919,7 @@
               </w:rPr>
               <w:t>▲/▼</w:t>
             </w:r>
-            <w:bookmarkEnd w:id="55"/>
+            <w:bookmarkEnd w:id="71"/>
           </w:p>
         </w:tc>
         <w:tc>
@@ -22170,8 +23229,8 @@
                 <w:szCs w:val="18"/>
               </w:rPr>
             </w:pPr>
-            <w:bookmarkStart w:id="56" w:name="_Hlk160574577"/>
-            <w:bookmarkStart w:id="57" w:name="_Hlk160575355"/>
+            <w:bookmarkStart w:id="72" w:name="_Hlk160574577"/>
+            <w:bookmarkStart w:id="73" w:name="_Hlk160575355"/>
             <w:r>
               <w:rPr>
                 <w:rFonts w:ascii="CaskaydiaCove NF" w:hAnsi="CaskaydiaCove NF" w:cs="CaskaydiaCove NF"/>
@@ -22180,7 +23239,7 @@
               </w:rPr>
               <w:t>󰘶</w:t>
             </w:r>
-            <w:bookmarkEnd w:id="56"/>
+            <w:bookmarkEnd w:id="72"/>
             <w:r>
               <w:rPr>
                 <w:rFonts w:ascii="CaskaydiaCove NF" w:hAnsi="CaskaydiaCove NF" w:cs="CaskaydiaCove NF"/>
@@ -22205,7 +23264,7 @@
               </w:rPr>
               <w:t xml:space="preserve"> </w:t>
             </w:r>
-            <w:bookmarkEnd w:id="57"/>
+            <w:bookmarkEnd w:id="73"/>
             <w:r>
               <w:rPr>
                 <w:rFonts w:ascii="CaskaydiaCove NF" w:hAnsi="CaskaydiaCove NF" w:cs="CaskaydiaCove NF"/>
@@ -22290,7 +23349,7 @@
                 <w:szCs w:val="18"/>
               </w:rPr>
             </w:pPr>
-            <w:bookmarkStart w:id="58" w:name="_Hlk160574411"/>
+            <w:bookmarkStart w:id="74" w:name="_Hlk160574411"/>
             <w:r>
               <w:rPr>
                 <w:rFonts w:ascii="CaskaydiaCove NF" w:hAnsi="CaskaydiaCove NF" w:cs="CaskaydiaCove NF"/>
@@ -22307,7 +23366,7 @@
               </w:rPr>
               <w:t xml:space="preserve"> </w:t>
             </w:r>
-            <w:bookmarkStart w:id="59" w:name="_Hlk160574518"/>
+            <w:bookmarkStart w:id="75" w:name="_Hlk160574518"/>
             <w:r>
               <w:rPr>
                 <w:rFonts w:ascii="CaskaydiaCove NF" w:hAnsi="CaskaydiaCove NF" w:cs="CaskaydiaCove NF"/>
@@ -22324,8 +23383,8 @@
               </w:rPr>
               <w:t xml:space="preserve"> </w:t>
             </w:r>
-            <w:bookmarkEnd w:id="58"/>
-            <w:bookmarkEnd w:id="59"/>
+            <w:bookmarkEnd w:id="74"/>
+            <w:bookmarkEnd w:id="75"/>
             <w:r>
               <w:rPr>
                 <w:rFonts w:ascii="CaskaydiaCove NF" w:hAnsi="CaskaydiaCove NF" w:cs="CaskaydiaCove NF"/>
@@ -22538,7 +23597,7 @@
                 <w:szCs w:val="18"/>
               </w:rPr>
             </w:pPr>
-            <w:bookmarkStart w:id="60" w:name="_Hlk165288091"/>
+            <w:bookmarkStart w:id="76" w:name="_Hlk165288091"/>
             <w:r>
               <w:rPr>
                 <w:rFonts w:ascii="CaskaydiaCove NF" w:hAnsi="CaskaydiaCove NF" w:cs="CaskaydiaCove NF"/>
@@ -22547,7 +23606,7 @@
               </w:rPr>
               <w:t>󰘴</w:t>
             </w:r>
-            <w:bookmarkEnd w:id="60"/>
+            <w:bookmarkEnd w:id="76"/>
             <w:r>
               <w:rPr>
                 <w:rFonts w:ascii="CaskaydiaCove NF" w:hAnsi="CaskaydiaCove NF" w:cs="CaskaydiaCove NF"/>
@@ -22758,7 +23817,7 @@
                 <w:lang w:val="en-US"/>
               </w:rPr>
             </w:pPr>
-            <w:bookmarkStart w:id="61" w:name="_Hlk160575087"/>
+            <w:bookmarkStart w:id="77" w:name="_Hlk160575087"/>
             <w:r>
               <w:rPr>
                 <w:sz w:val="18"/>
@@ -22767,7 +23826,7 @@
               </w:rPr>
               <w:t>Move Pane</w:t>
             </w:r>
-            <w:bookmarkEnd w:id="61"/>
+            <w:bookmarkEnd w:id="77"/>
           </w:p>
         </w:tc>
         <w:tc>
@@ -22802,7 +23861,7 @@
               </w:rPr>
               <w:t xml:space="preserve"> </w:t>
             </w:r>
-            <w:bookmarkStart w:id="62" w:name="_Hlk169858414"/>
+            <w:bookmarkStart w:id="78" w:name="_Hlk169858414"/>
             <w:r>
               <w:rPr>
                 <w:rFonts w:ascii="CaskaydiaCove NF" w:hAnsi="CaskaydiaCove NF" w:cs="CaskaydiaCove NF"/>
@@ -22835,7 +23894,7 @@
               </w:rPr>
               <w:t xml:space="preserve"> M</w:t>
             </w:r>
-            <w:bookmarkEnd w:id="62"/>
+            <w:bookmarkEnd w:id="78"/>
           </w:p>
         </w:tc>
         <w:tc>
@@ -22990,7 +24049,7 @@
                 <w:szCs w:val="18"/>
               </w:rPr>
             </w:pPr>
-            <w:bookmarkStart w:id="63" w:name="_Hlk160574951"/>
+            <w:bookmarkStart w:id="79" w:name="_Hlk160574951"/>
             <w:r>
               <w:rPr>
                 <w:rFonts w:ascii="CaskaydiaCove NF" w:hAnsi="CaskaydiaCove NF" w:cs="CaskaydiaCove NF"/>
@@ -23007,7 +24066,7 @@
               </w:rPr>
               <w:t xml:space="preserve"> </w:t>
             </w:r>
-            <w:bookmarkEnd w:id="63"/>
+            <w:bookmarkEnd w:id="79"/>
             <w:r>
               <w:rPr>
                 <w:rFonts w:ascii="CaskaydiaCove NF" w:hAnsi="CaskaydiaCove NF" w:cs="CaskaydiaCove NF"/>
@@ -23088,7 +24147,7 @@
                 <w:szCs w:val="18"/>
               </w:rPr>
             </w:pPr>
-            <w:bookmarkStart w:id="64" w:name="_Hlk161399902"/>
+            <w:bookmarkStart w:id="80" w:name="_Hlk161399902"/>
             <w:r>
               <w:rPr>
                 <w:rFonts w:ascii="CaskaydiaCove NF" w:hAnsi="CaskaydiaCove NF" w:cs="CaskaydiaCove NF"/>
@@ -23105,7 +24164,7 @@
               </w:rPr>
               <w:t xml:space="preserve"> 󰘳</w:t>
             </w:r>
-            <w:bookmarkEnd w:id="64"/>
+            <w:bookmarkEnd w:id="80"/>
             <w:r>
               <w:rPr>
                 <w:rFonts w:ascii="CaskaydiaCove NF" w:hAnsi="CaskaydiaCove NF" w:cs="CaskaydiaCove NF"/>
@@ -23206,7 +24265,7 @@
               </w:rPr>
               <w:t xml:space="preserve"> </w:t>
             </w:r>
-            <w:bookmarkStart w:id="65" w:name="_Hlk160575898"/>
+            <w:bookmarkStart w:id="81" w:name="_Hlk160575898"/>
             <w:r>
               <w:rPr>
                 <w:rFonts w:ascii="CaskaydiaCove NF" w:hAnsi="CaskaydiaCove NF" w:cs="CaskaydiaCove NF"/>
@@ -23223,7 +24282,7 @@
               </w:rPr>
               <w:t xml:space="preserve"> </w:t>
             </w:r>
-            <w:bookmarkEnd w:id="65"/>
+            <w:bookmarkEnd w:id="81"/>
             <w:r>
               <w:rPr>
                 <w:rFonts w:ascii="CaskaydiaCove NF" w:hAnsi="CaskaydiaCove NF" w:cs="CaskaydiaCove NF"/>
@@ -23368,8 +24427,8 @@
           <w:lang w:val="en-US"/>
         </w:rPr>
       </w:pPr>
-      <w:bookmarkStart w:id="66" w:name="_Hlk165288065"/>
-      <w:bookmarkEnd w:id="52"/>
+      <w:bookmarkStart w:id="82" w:name="_Hlk165288065"/>
+      <w:bookmarkEnd w:id="68"/>
       <w:r>
         <w:rPr>
           <w:lang w:val="en-US"/>
@@ -23623,7 +24682,7 @@
                 <w:lang w:val="en-US"/>
               </w:rPr>
             </w:pPr>
-            <w:bookmarkStart w:id="67" w:name="_Hlk160573055"/>
+            <w:bookmarkStart w:id="83" w:name="_Hlk160573055"/>
             <w:r>
               <w:rPr>
                 <w:rFonts w:ascii="CaskaydiaCove NF" w:hAnsi="CaskaydiaCove NF" w:cs="CaskaydiaCove NF"/>
@@ -23640,7 +24699,7 @@
               </w:rPr>
               <w:t xml:space="preserve"> </w:t>
             </w:r>
-            <w:bookmarkEnd w:id="67"/>
+            <w:bookmarkEnd w:id="83"/>
             <w:r>
               <w:rPr>
                 <w:rFonts w:ascii="CaskaydiaCove NF" w:hAnsi="CaskaydiaCove NF" w:cs="CaskaydiaCove NF"/>
@@ -23707,7 +24766,7 @@
                 <w:lang w:val="en-US"/>
               </w:rPr>
             </w:pPr>
-            <w:bookmarkStart w:id="68" w:name="_Hlk160572869"/>
+            <w:bookmarkStart w:id="84" w:name="_Hlk160572869"/>
             <w:r>
               <w:rPr>
                 <w:rFonts w:ascii="CaskaydiaCove NF" w:hAnsi="CaskaydiaCove NF" w:cs="CaskaydiaCove NF"/>
@@ -23716,7 +24775,7 @@
               </w:rPr>
               <w:t>󰘶</w:t>
             </w:r>
-            <w:bookmarkEnd w:id="68"/>
+            <w:bookmarkEnd w:id="84"/>
             <w:r>
               <w:rPr>
                 <w:rFonts w:ascii="CaskaydiaCove NF" w:hAnsi="CaskaydiaCove NF" w:cs="CaskaydiaCove NF"/>
@@ -23725,7 +24784,7 @@
               </w:rPr>
               <w:t xml:space="preserve"> </w:t>
             </w:r>
-            <w:bookmarkStart w:id="69" w:name="_Hlk169858329"/>
+            <w:bookmarkStart w:id="85" w:name="_Hlk169858329"/>
             <w:r>
               <w:rPr>
                 <w:rFonts w:ascii="CaskaydiaCove NF" w:hAnsi="CaskaydiaCove NF" w:cs="CaskaydiaCove NF"/>
@@ -23734,7 +24793,7 @@
               </w:rPr>
               <w:t>󰘳</w:t>
             </w:r>
-            <w:bookmarkEnd w:id="69"/>
+            <w:bookmarkEnd w:id="85"/>
             <w:r>
               <w:rPr>
                 <w:rFonts w:ascii="CaskaydiaCove NF" w:hAnsi="CaskaydiaCove NF" w:cs="CaskaydiaCove NF"/>
@@ -23784,7 +24843,7 @@
           </w:p>
         </w:tc>
       </w:tr>
-      <w:bookmarkEnd w:id="66"/>
+      <w:bookmarkEnd w:id="82"/>
       <w:tr>
         <w:tc>
           <w:tcPr>
@@ -23822,7 +24881,7 @@
                 <w:lang w:val="en-US"/>
               </w:rPr>
             </w:pPr>
-            <w:bookmarkStart w:id="70" w:name="_Hlk169904791"/>
+            <w:bookmarkStart w:id="86" w:name="_Hlk169904791"/>
             <w:r>
               <w:rPr>
                 <w:rFonts w:ascii="CaskaydiaCove NF" w:hAnsi="CaskaydiaCove NF" w:cs="CaskaydiaCove NF"/>
@@ -23831,7 +24890,7 @@
               </w:rPr>
               <w:t>󰘴</w:t>
             </w:r>
-            <w:bookmarkEnd w:id="70"/>
+            <w:bookmarkEnd w:id="86"/>
             <w:r>
               <w:rPr>
                 <w:rFonts w:ascii="CaskaydiaCove NF" w:hAnsi="CaskaydiaCove NF" w:cs="CaskaydiaCove NF"/>
@@ -24129,8 +25188,8 @@
                 <w:szCs w:val="18"/>
               </w:rPr>
             </w:pPr>
-            <w:bookmarkStart w:id="71" w:name="_Hlk176808970"/>
-            <w:bookmarkStart w:id="72" w:name="_Hlk169904610"/>
+            <w:bookmarkStart w:id="87" w:name="_Hlk176808970"/>
+            <w:bookmarkStart w:id="88" w:name="_Hlk169904610"/>
             <w:r>
               <w:rPr>
                 <w:rFonts w:ascii="CaskaydiaCove NF" w:hAnsi="CaskaydiaCove NF" w:cs="CaskaydiaCove NF"/>
@@ -24139,7 +25198,7 @@
               </w:rPr>
               <w:t xml:space="preserve">󰘵 </w:t>
             </w:r>
-            <w:bookmarkEnd w:id="71"/>
+            <w:bookmarkEnd w:id="87"/>
             <w:r>
               <w:rPr>
                 <w:rFonts w:ascii="CaskaydiaCove NF" w:hAnsi="CaskaydiaCove NF" w:cs="CaskaydiaCove NF"/>
@@ -24148,7 +25207,7 @@
               </w:rPr>
               <w:t xml:space="preserve">󰘳 </w:t>
             </w:r>
-            <w:bookmarkEnd w:id="72"/>
+            <w:bookmarkEnd w:id="88"/>
             <w:r>
               <w:rPr>
                 <w:rFonts w:ascii="CaskaydiaCove NF" w:hAnsi="CaskaydiaCove NF" w:cs="CaskaydiaCove NF"/>
@@ -24395,7 +25454,7 @@
           <w:lang w:val="en-US"/>
         </w:rPr>
       </w:pPr>
-      <w:bookmarkStart w:id="73" w:name="_Hlk170658520"/>
+      <w:bookmarkStart w:id="89" w:name="_Hlk170658520"/>
       <w:r>
         <w:rPr>
           <w:lang w:val="en-US"/>
@@ -24440,8 +25499,8 @@
                 <w:lang w:val="en-US"/>
               </w:rPr>
             </w:pPr>
-            <w:bookmarkStart w:id="74" w:name="_Hlk176801824"/>
-            <w:bookmarkEnd w:id="73"/>
+            <w:bookmarkStart w:id="90" w:name="_Hlk176801824"/>
+            <w:bookmarkEnd w:id="89"/>
             <w:r>
               <w:rPr>
                 <w:b/>
@@ -24758,7 +25817,7 @@
         </w:tc>
       </w:tr>
     </w:tbl>
-    <w:bookmarkEnd w:id="74"/>
+    <w:bookmarkEnd w:id="90"/>
     <w:p>
       <w:pPr>
         <w:pStyle w:val="berschrift2"/>
@@ -25163,8 +26222,8 @@
                 <w:lang w:val="en-US"/>
               </w:rPr>
             </w:pPr>
-            <w:bookmarkStart w:id="75" w:name="_Hlk176806505"/>
-            <w:bookmarkStart w:id="76" w:name="_Hlk176801878"/>
+            <w:bookmarkStart w:id="91" w:name="_Hlk176806505"/>
+            <w:bookmarkStart w:id="92" w:name="_Hlk176801878"/>
             <w:r>
               <w:rPr>
                 <w:rFonts w:ascii="CaskaydiaCove NF" w:hAnsi="CaskaydiaCove NF" w:cs="CaskaydiaCove NF"/>
@@ -25173,7 +26232,7 @@
               </w:rPr>
               <w:t>󰘳</w:t>
             </w:r>
-            <w:bookmarkEnd w:id="75"/>
+            <w:bookmarkEnd w:id="91"/>
             <w:r>
               <w:rPr>
                 <w:rFonts w:ascii="CaskaydiaCove NF" w:hAnsi="CaskaydiaCove NF" w:cs="CaskaydiaCove NF"/>
@@ -25182,7 +26241,7 @@
               </w:rPr>
               <w:t xml:space="preserve"> </w:t>
             </w:r>
-            <w:bookmarkEnd w:id="76"/>
+            <w:bookmarkEnd w:id="92"/>
             <w:r>
               <w:rPr>
                 <w:rFonts w:ascii="CaskaydiaCove NF" w:hAnsi="CaskaydiaCove NF" w:cs="CaskaydiaCove NF"/>
@@ -25257,7 +26316,7 @@
                 <w:lang w:val="en-US"/>
               </w:rPr>
             </w:pPr>
-            <w:bookmarkStart w:id="77" w:name="_Hlk176806773"/>
+            <w:bookmarkStart w:id="93" w:name="_Hlk176806773"/>
             <w:r>
               <w:rPr>
                 <w:rFonts w:ascii="CaskaydiaCove NF" w:hAnsi="CaskaydiaCove NF" w:cs="CaskaydiaCove NF"/>
@@ -25266,7 +26325,7 @@
               </w:rPr>
               <w:t>󰘳</w:t>
             </w:r>
-            <w:bookmarkEnd w:id="77"/>
+            <w:bookmarkEnd w:id="93"/>
             <w:r>
               <w:rPr>
                 <w:rFonts w:ascii="CaskaydiaCove NF" w:hAnsi="CaskaydiaCove NF" w:cs="CaskaydiaCove NF"/>
@@ -25315,7 +26374,7 @@
                 <w:lang w:val="en-US"/>
               </w:rPr>
             </w:pPr>
-            <w:bookmarkStart w:id="78" w:name="_Hlk176806951"/>
+            <w:bookmarkStart w:id="94" w:name="_Hlk176806951"/>
             <w:proofErr w:type="spellStart"/>
             <w:r>
               <w:rPr>
@@ -25560,7 +26619,7 @@
           </w:p>
         </w:tc>
       </w:tr>
-      <w:bookmarkEnd w:id="78"/>
+      <w:bookmarkEnd w:id="94"/>
       <w:tr>
         <w:tc>
           <w:tcPr>
@@ -25641,7 +26700,7 @@
               </w:rPr>
               <w:t xml:space="preserve"> </w:t>
             </w:r>
-            <w:bookmarkStart w:id="79" w:name="_Hlk176809216"/>
+            <w:bookmarkStart w:id="95" w:name="_Hlk176809216"/>
             <w:r>
               <w:rPr>
                 <w:rFonts w:ascii="CaskaydiaCove NF" w:hAnsi="CaskaydiaCove NF" w:cs="CaskaydiaCove NF"/>
@@ -25650,7 +26709,7 @@
               </w:rPr>
               <w:t>󰘳</w:t>
             </w:r>
-            <w:bookmarkEnd w:id="79"/>
+            <w:bookmarkEnd w:id="95"/>
             <w:r>
               <w:rPr>
                 <w:rFonts w:ascii="CaskaydiaCove NF" w:hAnsi="CaskaydiaCove NF" w:cs="CaskaydiaCove NF"/>
@@ -25907,7 +26966,7 @@
                 <w:szCs w:val="18"/>
               </w:rPr>
             </w:pPr>
-            <w:bookmarkStart w:id="80" w:name="_Hlk176806539"/>
+            <w:bookmarkStart w:id="96" w:name="_Hlk176806539"/>
             <w:r>
               <w:rPr>
                 <w:rFonts w:ascii="CaskaydiaCove NF" w:hAnsi="CaskaydiaCove NF" w:cs="CaskaydiaCove NF"/>
@@ -25916,7 +26975,7 @@
               </w:rPr>
               <w:t>F/G</w:t>
             </w:r>
-            <w:bookmarkEnd w:id="80"/>
+            <w:bookmarkEnd w:id="96"/>
           </w:p>
         </w:tc>
         <w:tc>
@@ -25974,7 +27033,7 @@
                 <w:szCs w:val="18"/>
               </w:rPr>
             </w:pPr>
-            <w:bookmarkStart w:id="81" w:name="_Hlk176806551"/>
+            <w:bookmarkStart w:id="97" w:name="_Hlk176806551"/>
             <w:r>
               <w:rPr>
                 <w:rFonts w:ascii="CaskaydiaCove NF" w:hAnsi="CaskaydiaCove NF" w:cs="CaskaydiaCove NF"/>
@@ -25983,7 +27042,7 @@
               </w:rPr>
               <w:t>H/J</w:t>
             </w:r>
-            <w:bookmarkEnd w:id="81"/>
+            <w:bookmarkEnd w:id="97"/>
           </w:p>
         </w:tc>
         <w:tc>

</xml_diff>

<commit_message>
feat: enhance Rectangle Config
</commit_message>
<xml_diff>
--- a/Settings/Shortcuts-macOS.docx
+++ b/Settings/Shortcuts-macOS.docx
@@ -1,10 +1,10 @@
 
 <file path=word/document.xml><?xml version="1.0" encoding="utf-8"?>
-<w:document xmlns:wpc="http://schemas.microsoft.com/office/word/2010/wordprocessingCanvas" xmlns:cx="http://schemas.microsoft.com/office/drawing/2014/chartex" xmlns:cx1="http://schemas.microsoft.com/office/drawing/2015/9/8/chartex" xmlns:cx2="http://schemas.microsoft.com/office/drawing/2015/10/21/chartex" xmlns:cx3="http://schemas.microsoft.com/office/drawing/2016/5/9/chartex" xmlns:cx4="http://schemas.microsoft.com/office/drawing/2016/5/10/chartex" xmlns:cx5="http://schemas.microsoft.com/office/drawing/2016/5/11/chartex" xmlns:cx6="http://schemas.microsoft.com/office/drawing/2016/5/12/chartex" xmlns:cx7="http://schemas.microsoft.com/office/drawing/2016/5/13/chartex" xmlns:cx8="http://schemas.microsoft.com/office/drawing/2016/5/14/chartex" xmlns:mc="http://schemas.openxmlformats.org/markup-compatibility/2006" xmlns:aink="http://schemas.microsoft.com/office/drawing/2016/ink" xmlns:am3d="http://schemas.microsoft.com/office/drawing/2017/model3d" xmlns:o="urn:schemas-microsoft-com:office:office" xmlns:oel="http://schemas.microsoft.com/office/2019/extlst" xmlns:r="http://schemas.openxmlformats.org/officeDocument/2006/relationships" xmlns:m="http://schemas.openxmlformats.org/officeDocument/2006/math" xmlns:v="urn:schemas-microsoft-com:vml" xmlns:wp14="http://schemas.microsoft.com/office/word/2010/wordprocessingDrawing" xmlns:wp="http://schemas.openxmlformats.org/drawingml/2006/wordprocessingDrawing" xmlns:w10="urn:schemas-microsoft-com:office:word" xmlns:w="http://schemas.openxmlformats.org/wordprocessingml/2006/main" xmlns:w14="http://schemas.microsoft.com/office/word/2010/wordml" xmlns:w15="http://schemas.microsoft.com/office/word/2012/wordml" xmlns:w16cex="http://schemas.microsoft.com/office/word/2018/wordml/cex" xmlns:w16cid="http://schemas.microsoft.com/office/word/2016/wordml/cid" xmlns:w16="http://schemas.microsoft.com/office/word/2018/wordml" xmlns:w16sdtdh="http://schemas.microsoft.com/office/word/2020/wordml/sdtdatahash" xmlns:w16se="http://schemas.microsoft.com/office/word/2015/wordml/symex" xmlns:wpg="http://schemas.microsoft.com/office/word/2010/wordprocessingGroup" xmlns:wpi="http://schemas.microsoft.com/office/word/2010/wordprocessingInk" xmlns:wne="http://schemas.microsoft.com/office/word/2006/wordml" xmlns:wps="http://schemas.microsoft.com/office/word/2010/wordprocessingShape" mc:Ignorable="w14 w15 w16se w16cid w16 w16cex w16sdtdh wp14">
+<w:document xmlns:wpc="http://schemas.microsoft.com/office/word/2010/wordprocessingCanvas" xmlns:cx="http://schemas.microsoft.com/office/drawing/2014/chartex" xmlns:cx1="http://schemas.microsoft.com/office/drawing/2015/9/8/chartex" xmlns:cx2="http://schemas.microsoft.com/office/drawing/2015/10/21/chartex" xmlns:cx3="http://schemas.microsoft.com/office/drawing/2016/5/9/chartex" xmlns:cx4="http://schemas.microsoft.com/office/drawing/2016/5/10/chartex" xmlns:cx5="http://schemas.microsoft.com/office/drawing/2016/5/11/chartex" xmlns:cx6="http://schemas.microsoft.com/office/drawing/2016/5/12/chartex" xmlns:cx7="http://schemas.microsoft.com/office/drawing/2016/5/13/chartex" xmlns:cx8="http://schemas.microsoft.com/office/drawing/2016/5/14/chartex" xmlns:mc="http://schemas.openxmlformats.org/markup-compatibility/2006" xmlns:aink="http://schemas.microsoft.com/office/drawing/2016/ink" xmlns:am3d="http://schemas.microsoft.com/office/drawing/2017/model3d" xmlns:o="urn:schemas-microsoft-com:office:office" xmlns:oel="http://schemas.microsoft.com/office/2019/extlst" xmlns:r="http://schemas.openxmlformats.org/officeDocument/2006/relationships" xmlns:m="http://schemas.openxmlformats.org/officeDocument/2006/math" xmlns:v="urn:schemas-microsoft-com:vml" xmlns:wp14="http://schemas.microsoft.com/office/word/2010/wordprocessingDrawing" xmlns:wp="http://schemas.openxmlformats.org/drawingml/2006/wordprocessingDrawing" xmlns:w10="urn:schemas-microsoft-com:office:word" xmlns:w="http://schemas.openxmlformats.org/wordprocessingml/2006/main" xmlns:w14="http://schemas.microsoft.com/office/word/2010/wordml" xmlns:w15="http://schemas.microsoft.com/office/word/2012/wordml" xmlns:w16cex="http://schemas.microsoft.com/office/word/2018/wordml/cex" xmlns:w16cid="http://schemas.microsoft.com/office/word/2016/wordml/cid" xmlns:w16="http://schemas.microsoft.com/office/word/2018/wordml" xmlns:w16du="http://schemas.microsoft.com/office/word/2023/wordml/word16du" xmlns:w16sdtdh="http://schemas.microsoft.com/office/word/2020/wordml/sdtdatahash" xmlns:w16se="http://schemas.microsoft.com/office/word/2015/wordml/symex" xmlns:wpg="http://schemas.microsoft.com/office/word/2010/wordprocessingGroup" xmlns:wpi="http://schemas.microsoft.com/office/word/2010/wordprocessingInk" xmlns:wne="http://schemas.microsoft.com/office/word/2006/wordml" xmlns:wps="http://schemas.microsoft.com/office/word/2010/wordprocessingShape" mc:Ignorable="w14 w15 w16se w16cid w16 w16cex w16sdtdh w16du wp14">
   <w:body>
     <w:p>
       <w:pPr>
-        <w:pStyle w:val="Heading2"/>
+        <w:pStyle w:val="berschrift2"/>
         <w:spacing w:before="0"/>
       </w:pPr>
       <w:r>
@@ -13,7 +13,7 @@
     </w:p>
     <w:tbl>
       <w:tblPr>
-        <w:tblStyle w:val="TableGrid"/>
+        <w:tblStyle w:val="Tabellenraster"/>
         <w:tblW w:w="10768" w:type="dxa"/>
         <w:tblLook w:val="04A0" w:firstRow="1" w:lastRow="0" w:firstColumn="1" w:lastColumn="0" w:noHBand="0" w:noVBand="1"/>
       </w:tblPr>
@@ -979,7 +979,7 @@
     </w:tbl>
     <w:p>
       <w:pPr>
-        <w:pStyle w:val="Heading2"/>
+        <w:pStyle w:val="berschrift2"/>
         <w:rPr>
           <w:lang w:val="en-US"/>
         </w:rPr>
@@ -993,7 +993,7 @@
     </w:p>
     <w:tbl>
       <w:tblPr>
-        <w:tblStyle w:val="TableGrid"/>
+        <w:tblStyle w:val="Tabellenraster"/>
         <w:tblW w:w="10768" w:type="dxa"/>
         <w:tblLayout w:type="fixed"/>
         <w:tblLook w:val="04A0" w:firstRow="1" w:lastRow="0" w:firstColumn="1" w:lastColumn="0" w:noHBand="0" w:noVBand="1"/>
@@ -3892,7 +3892,7 @@
     <w:bookmarkEnd w:id="21"/>
     <w:p>
       <w:pPr>
-        <w:pStyle w:val="Heading2"/>
+        <w:pStyle w:val="berschrift2"/>
         <w:rPr>
           <w:lang w:val="en-US"/>
         </w:rPr>
@@ -3912,7 +3912,7 @@
     </w:p>
     <w:tbl>
       <w:tblPr>
-        <w:tblStyle w:val="TableGrid"/>
+        <w:tblStyle w:val="Tabellenraster"/>
         <w:tblW w:w="10768" w:type="dxa"/>
         <w:tblLook w:val="04A0" w:firstRow="1" w:lastRow="0" w:firstColumn="1" w:lastColumn="0" w:noHBand="0" w:noVBand="1"/>
       </w:tblPr>
@@ -6048,7 +6048,7 @@
     </w:tbl>
     <w:p>
       <w:pPr>
-        <w:pStyle w:val="Heading2"/>
+        <w:pStyle w:val="berschrift2"/>
         <w:rPr>
           <w:lang w:val="en-US"/>
         </w:rPr>
@@ -6063,7 +6063,7 @@
     </w:p>
     <w:tbl>
       <w:tblPr>
-        <w:tblStyle w:val="TableGrid"/>
+        <w:tblStyle w:val="Tabellenraster"/>
         <w:tblW w:w="10768" w:type="dxa"/>
         <w:tblLook w:val="04A0" w:firstRow="1" w:lastRow="0" w:firstColumn="1" w:lastColumn="0" w:noHBand="0" w:noVBand="1"/>
       </w:tblPr>
@@ -6560,7 +6560,7 @@
     </w:tbl>
     <w:p>
       <w:pPr>
-        <w:pStyle w:val="Heading3"/>
+        <w:pStyle w:val="berschrift3"/>
         <w:rPr>
           <w:lang w:val="en-US"/>
         </w:rPr>
@@ -6574,7 +6574,7 @@
     </w:p>
     <w:tbl>
       <w:tblPr>
-        <w:tblStyle w:val="TableGrid"/>
+        <w:tblStyle w:val="Tabellenraster"/>
         <w:tblW w:w="10768" w:type="dxa"/>
         <w:tblLook w:val="04A0" w:firstRow="1" w:lastRow="0" w:firstColumn="1" w:lastColumn="0" w:noHBand="0" w:noVBand="1"/>
       </w:tblPr>
@@ -7335,7 +7335,7 @@
     </w:tbl>
     <w:p>
       <w:pPr>
-        <w:pStyle w:val="Heading2"/>
+        <w:pStyle w:val="berschrift2"/>
         <w:rPr>
           <w:lang w:val="en-US"/>
         </w:rPr>
@@ -7349,7 +7349,7 @@
     </w:p>
     <w:tbl>
       <w:tblPr>
-        <w:tblStyle w:val="TableGrid"/>
+        <w:tblStyle w:val="Tabellenraster"/>
         <w:tblW w:w="10768" w:type="dxa"/>
         <w:tblLook w:val="04A0" w:firstRow="1" w:lastRow="0" w:firstColumn="1" w:lastColumn="0" w:noHBand="0" w:noVBand="1"/>
       </w:tblPr>
@@ -7986,7 +7986,7 @@
     </w:tbl>
     <w:p>
       <w:pPr>
-        <w:pStyle w:val="Heading2"/>
+        <w:pStyle w:val="berschrift2"/>
         <w:rPr>
           <w:lang w:val="en-US"/>
         </w:rPr>
@@ -8000,7 +8000,7 @@
     </w:p>
     <w:tbl>
       <w:tblPr>
-        <w:tblStyle w:val="TableGrid"/>
+        <w:tblStyle w:val="Tabellenraster"/>
         <w:tblW w:w="10768" w:type="dxa"/>
         <w:tblLook w:val="04A0" w:firstRow="1" w:lastRow="0" w:firstColumn="1" w:lastColumn="0" w:noHBand="0" w:noVBand="1"/>
       </w:tblPr>
@@ -8643,7 +8643,7 @@
     </w:tbl>
     <w:p>
       <w:pPr>
-        <w:pStyle w:val="Heading2"/>
+        <w:pStyle w:val="berschrift2"/>
         <w:rPr>
           <w:lang w:val="en-US"/>
         </w:rPr>
@@ -8658,7 +8658,7 @@
     </w:p>
     <w:tbl>
       <w:tblPr>
-        <w:tblStyle w:val="TableGrid"/>
+        <w:tblStyle w:val="Tabellenraster"/>
         <w:tblW w:w="10768" w:type="dxa"/>
         <w:tblLook w:val="04A0" w:firstRow="1" w:lastRow="0" w:firstColumn="1" w:lastColumn="0" w:noHBand="0" w:noVBand="1"/>
       </w:tblPr>
@@ -13279,7 +13279,7 @@
     </w:tbl>
     <w:p>
       <w:pPr>
-        <w:pStyle w:val="Heading2"/>
+        <w:pStyle w:val="berschrift2"/>
         <w:rPr>
           <w:lang w:val="en-US"/>
         </w:rPr>
@@ -13293,7 +13293,7 @@
     </w:p>
     <w:tbl>
       <w:tblPr>
-        <w:tblStyle w:val="TableGrid"/>
+        <w:tblStyle w:val="Tabellenraster"/>
         <w:tblW w:w="10768" w:type="dxa"/>
         <w:tblLook w:val="04A0" w:firstRow="1" w:lastRow="0" w:firstColumn="1" w:lastColumn="0" w:noHBand="0" w:noVBand="1"/>
       </w:tblPr>
@@ -15676,7 +15676,7 @@
     </w:p>
     <w:p>
       <w:pPr>
-        <w:pStyle w:val="Heading2"/>
+        <w:pStyle w:val="berschrift2"/>
         <w:rPr>
           <w:lang w:val="en-US"/>
         </w:rPr>
@@ -15691,7 +15691,7 @@
     </w:p>
     <w:tbl>
       <w:tblPr>
-        <w:tblStyle w:val="TableGrid"/>
+        <w:tblStyle w:val="Tabellenraster"/>
         <w:tblW w:w="10768" w:type="dxa"/>
         <w:tblLook w:val="04A0" w:firstRow="1" w:lastRow="0" w:firstColumn="1" w:lastColumn="0" w:noHBand="0" w:noVBand="1"/>
       </w:tblPr>
@@ -16530,7 +16530,7 @@
     </w:tbl>
     <w:p>
       <w:pPr>
-        <w:pStyle w:val="Heading2"/>
+        <w:pStyle w:val="berschrift2"/>
         <w:rPr>
           <w:lang w:val="en-US"/>
         </w:rPr>
@@ -16542,19 +16542,59 @@
         <w:t>Rectangle</w:t>
       </w:r>
     </w:p>
+    <w:p>
+      <w:pPr>
+        <w:rPr>
+          <w:lang w:val="en-US"/>
+        </w:rPr>
+      </w:pPr>
+      <w:r>
+        <w:rPr>
+          <w:lang w:val="en-US"/>
+        </w:rPr>
+        <w:t xml:space="preserve">Alle Prefixes: </w:t>
+      </w:r>
+      <w:r>
+        <w:rPr>
+          <w:rFonts w:ascii="CaskaydiaCove NF" w:hAnsi="CaskaydiaCove NF" w:cs="CaskaydiaCove NF"/>
+          <w:sz w:val="18"/>
+          <w:szCs w:val="18"/>
+        </w:rPr>
+        <w:t>󰘴</w:t>
+      </w:r>
+      <w:r>
+        <w:rPr>
+          <w:rFonts w:ascii="CaskaydiaCove NF" w:hAnsi="CaskaydiaCove NF" w:cs="CaskaydiaCove NF"/>
+          <w:sz w:val="18"/>
+          <w:szCs w:val="18"/>
+        </w:rPr>
+        <w:t xml:space="preserve"> </w:t>
+      </w:r>
+      <w:r>
+        <w:rPr>
+          <w:rFonts w:ascii="CaskaydiaCove NF" w:hAnsi="CaskaydiaCove NF" w:cs="CaskaydiaCove NF"/>
+          <w:sz w:val="18"/>
+          <w:szCs w:val="18"/>
+        </w:rPr>
+        <w:t>󰘵</w:t>
+      </w:r>
+    </w:p>
     <w:tbl>
       <w:tblPr>
-        <w:tblStyle w:val="TableGrid"/>
+        <w:tblStyle w:val="Tabellenraster"/>
         <w:tblW w:w="10768" w:type="dxa"/>
         <w:tblLook w:val="04A0" w:firstRow="1" w:lastRow="0" w:firstColumn="1" w:lastColumn="0" w:noHBand="0" w:noVBand="1"/>
       </w:tblPr>
       <w:tblGrid>
         <w:gridCol w:w="1838"/>
-        <w:gridCol w:w="1276"/>
+        <w:gridCol w:w="142"/>
+        <w:gridCol w:w="1134"/>
         <w:gridCol w:w="2410"/>
-        <w:gridCol w:w="2126"/>
         <w:gridCol w:w="992"/>
-        <w:gridCol w:w="2126"/>
+        <w:gridCol w:w="1134"/>
+        <w:gridCol w:w="992"/>
+        <w:gridCol w:w="331"/>
+        <w:gridCol w:w="1795"/>
       </w:tblGrid>
       <w:tr>
         <w:tc>
@@ -16593,6 +16633,7 @@
         <w:tc>
           <w:tcPr>
             <w:tcW w:w="1276" w:type="dxa"/>
+            <w:gridSpan w:val="2"/>
             <w:tcBorders>
               <w:top w:val="single" w:sz="4" w:space="0" w:color="auto"/>
               <w:left w:val="single" w:sz="4" w:space="0" w:color="auto"/>
@@ -16659,6 +16700,7 @@
         <w:tc>
           <w:tcPr>
             <w:tcW w:w="2126" w:type="dxa"/>
+            <w:gridSpan w:val="2"/>
             <w:tcBorders>
               <w:top w:val="single" w:sz="4" w:space="0" w:color="auto"/>
               <w:left w:val="single" w:sz="4" w:space="0" w:color="auto"/>
@@ -16723,6 +16765,7 @@
         <w:tc>
           <w:tcPr>
             <w:tcW w:w="2126" w:type="dxa"/>
+            <w:gridSpan w:val="2"/>
             <w:tcBorders>
               <w:top w:val="single" w:sz="4" w:space="0" w:color="auto"/>
               <w:left w:val="single" w:sz="4" w:space="0" w:color="auto"/>
@@ -16787,6 +16830,7 @@
         <w:tc>
           <w:tcPr>
             <w:tcW w:w="1276" w:type="dxa"/>
+            <w:gridSpan w:val="2"/>
             <w:tcBorders>
               <w:bottom w:val="single" w:sz="4" w:space="0" w:color="auto"/>
             </w:tcBorders>
@@ -16800,38 +16844,6 @@
                 <w:lang w:val="en-US"/>
               </w:rPr>
             </w:pPr>
-            <w:r>
-              <w:rPr>
-                <w:rFonts w:ascii="CaskaydiaCove NF" w:hAnsi="CaskaydiaCove NF" w:cs="CaskaydiaCove NF"/>
-                <w:sz w:val="18"/>
-                <w:szCs w:val="18"/>
-              </w:rPr>
-              <w:t>󰘴</w:t>
-            </w:r>
-            <w:r>
-              <w:rPr>
-                <w:rFonts w:ascii="CaskaydiaCove NF" w:hAnsi="CaskaydiaCove NF" w:cs="CaskaydiaCove NF"/>
-                <w:sz w:val="18"/>
-                <w:szCs w:val="18"/>
-              </w:rPr>
-              <w:t xml:space="preserve"> </w:t>
-            </w:r>
-            <w:r>
-              <w:rPr>
-                <w:rFonts w:ascii="CaskaydiaCove NF" w:hAnsi="CaskaydiaCove NF" w:cs="CaskaydiaCove NF"/>
-                <w:sz w:val="18"/>
-                <w:szCs w:val="18"/>
-              </w:rPr>
-              <w:t>󰘵</w:t>
-            </w:r>
-            <w:r>
-              <w:rPr>
-                <w:rFonts w:ascii="CaskaydiaCove NF" w:hAnsi="CaskaydiaCove NF" w:cs="CaskaydiaCove NF"/>
-                <w:sz w:val="18"/>
-                <w:szCs w:val="18"/>
-              </w:rPr>
-              <w:t xml:space="preserve"> </w:t>
-            </w:r>
             <w:bookmarkStart w:id="49" w:name="_Hlk160573256"/>
             <w:r>
               <w:rPr>
@@ -16872,6 +16884,7 @@
         <w:tc>
           <w:tcPr>
             <w:tcW w:w="2126" w:type="dxa"/>
+            <w:gridSpan w:val="2"/>
             <w:tcBorders>
               <w:bottom w:val="single" w:sz="4" w:space="0" w:color="auto"/>
             </w:tcBorders>
@@ -16907,38 +16920,6 @@
                 <w:lang w:val="en-US"/>
               </w:rPr>
             </w:pPr>
-            <w:r>
-              <w:rPr>
-                <w:rFonts w:ascii="CaskaydiaCove NF" w:hAnsi="CaskaydiaCove NF" w:cs="CaskaydiaCove NF"/>
-                <w:sz w:val="18"/>
-                <w:szCs w:val="18"/>
-              </w:rPr>
-              <w:t>󰘴</w:t>
-            </w:r>
-            <w:r>
-              <w:rPr>
-                <w:rFonts w:ascii="CaskaydiaCove NF" w:hAnsi="CaskaydiaCove NF" w:cs="CaskaydiaCove NF"/>
-                <w:sz w:val="18"/>
-                <w:szCs w:val="18"/>
-              </w:rPr>
-              <w:t xml:space="preserve"> </w:t>
-            </w:r>
-            <w:r>
-              <w:rPr>
-                <w:rFonts w:ascii="CaskaydiaCove NF" w:hAnsi="CaskaydiaCove NF" w:cs="CaskaydiaCove NF"/>
-                <w:sz w:val="18"/>
-                <w:szCs w:val="18"/>
-              </w:rPr>
-              <w:t>󰘵</w:t>
-            </w:r>
-            <w:r>
-              <w:rPr>
-                <w:rFonts w:ascii="CaskaydiaCove NF" w:hAnsi="CaskaydiaCove NF" w:cs="CaskaydiaCove NF"/>
-                <w:sz w:val="18"/>
-                <w:szCs w:val="18"/>
-              </w:rPr>
-              <w:t xml:space="preserve"> </w:t>
-            </w:r>
             <w:bookmarkStart w:id="50" w:name="_Hlk160573062"/>
             <w:r>
               <w:rPr>
@@ -16954,6 +16935,7 @@
         <w:tc>
           <w:tcPr>
             <w:tcW w:w="2126" w:type="dxa"/>
+            <w:gridSpan w:val="2"/>
             <w:tcBorders>
               <w:bottom w:val="single" w:sz="4" w:space="0" w:color="auto"/>
             </w:tcBorders>
@@ -17004,6 +16986,7 @@
         <w:tc>
           <w:tcPr>
             <w:tcW w:w="1276" w:type="dxa"/>
+            <w:gridSpan w:val="2"/>
             <w:tcBorders>
               <w:bottom w:val="single" w:sz="4" w:space="0" w:color="auto"/>
             </w:tcBorders>
@@ -17022,7 +17005,7 @@
                 <w:sz w:val="18"/>
                 <w:szCs w:val="18"/>
               </w:rPr>
-              <w:t>󰘴</w:t>
+              <w:t>󰘳</w:t>
             </w:r>
             <w:r>
               <w:rPr>
@@ -17038,7 +17021,81 @@
                 <w:sz w:val="18"/>
                 <w:szCs w:val="18"/>
               </w:rPr>
-              <w:t>󰘵</w:t>
+              <w:t>◀︎</w:t>
+            </w:r>
+          </w:p>
+        </w:tc>
+        <w:tc>
+          <w:tcPr>
+            <w:tcW w:w="2410" w:type="dxa"/>
+            <w:tcBorders>
+              <w:bottom w:val="single" w:sz="4" w:space="0" w:color="auto"/>
+            </w:tcBorders>
+          </w:tcPr>
+          <w:p>
+            <w:pPr>
+              <w:rPr>
+                <w:sz w:val="18"/>
+                <w:szCs w:val="18"/>
+                <w:lang w:val="en-US"/>
+              </w:rPr>
+            </w:pPr>
+            <w:r>
+              <w:rPr>
+                <w:sz w:val="18"/>
+                <w:szCs w:val="18"/>
+                <w:lang w:val="en-US"/>
+              </w:rPr>
+              <w:t>Ctrl+Opt+Cmd+Left</w:t>
+            </w:r>
+          </w:p>
+        </w:tc>
+        <w:tc>
+          <w:tcPr>
+            <w:tcW w:w="2126" w:type="dxa"/>
+            <w:gridSpan w:val="2"/>
+            <w:tcBorders>
+              <w:bottom w:val="single" w:sz="4" w:space="0" w:color="auto"/>
+            </w:tcBorders>
+          </w:tcPr>
+          <w:p>
+            <w:pPr>
+              <w:rPr>
+                <w:sz w:val="18"/>
+                <w:szCs w:val="18"/>
+              </w:rPr>
+            </w:pPr>
+            <w:r>
+              <w:rPr>
+                <w:sz w:val="18"/>
+                <w:szCs w:val="18"/>
+              </w:rPr>
+              <w:t>Nächster Bildschirm</w:t>
+            </w:r>
+          </w:p>
+        </w:tc>
+        <w:tc>
+          <w:tcPr>
+            <w:tcW w:w="992" w:type="dxa"/>
+            <w:tcBorders>
+              <w:bottom w:val="single" w:sz="4" w:space="0" w:color="auto"/>
+            </w:tcBorders>
+          </w:tcPr>
+          <w:p>
+            <w:pPr>
+              <w:rPr>
+                <w:rFonts w:ascii="CaskaydiaCove NF" w:hAnsi="CaskaydiaCove NF" w:cs="CaskaydiaCove NF"/>
+                <w:sz w:val="18"/>
+                <w:szCs w:val="18"/>
+              </w:rPr>
+            </w:pPr>
+            <w:r>
+              <w:rPr>
+                <w:rFonts w:ascii="CaskaydiaCove NF" w:hAnsi="CaskaydiaCove NF" w:cs="CaskaydiaCove NF"/>
+                <w:sz w:val="18"/>
+                <w:szCs w:val="18"/>
+              </w:rPr>
+              <w:t>󰘳</w:t>
             </w:r>
             <w:r>
               <w:rPr>
@@ -17054,150 +17111,14 @@
                 <w:sz w:val="18"/>
                 <w:szCs w:val="18"/>
               </w:rPr>
-              <w:t>󰘳</w:t>
-            </w:r>
-            <w:r>
-              <w:rPr>
-                <w:rFonts w:ascii="CaskaydiaCove NF" w:hAnsi="CaskaydiaCove NF" w:cs="CaskaydiaCove NF"/>
-                <w:sz w:val="18"/>
-                <w:szCs w:val="18"/>
-              </w:rPr>
-              <w:t xml:space="preserve"> </w:t>
-            </w:r>
-            <w:r>
-              <w:rPr>
-                <w:rFonts w:ascii="CaskaydiaCove NF" w:hAnsi="CaskaydiaCove NF" w:cs="CaskaydiaCove NF"/>
-                <w:sz w:val="18"/>
-                <w:szCs w:val="18"/>
-              </w:rPr>
-              <w:t>◀︎</w:t>
-            </w:r>
-          </w:p>
-        </w:tc>
-        <w:tc>
-          <w:tcPr>
-            <w:tcW w:w="2410" w:type="dxa"/>
-            <w:tcBorders>
-              <w:bottom w:val="single" w:sz="4" w:space="0" w:color="auto"/>
-            </w:tcBorders>
-          </w:tcPr>
-          <w:p>
-            <w:pPr>
-              <w:rPr>
-                <w:sz w:val="18"/>
-                <w:szCs w:val="18"/>
-                <w:lang w:val="en-US"/>
-              </w:rPr>
-            </w:pPr>
-            <w:r>
-              <w:rPr>
-                <w:sz w:val="18"/>
-                <w:szCs w:val="18"/>
-                <w:lang w:val="en-US"/>
-              </w:rPr>
-              <w:t>Ctrl+Opt+Cmd+Left</w:t>
+              <w:t>▶</w:t>
             </w:r>
           </w:p>
         </w:tc>
         <w:tc>
           <w:tcPr>
             <w:tcW w:w="2126" w:type="dxa"/>
-            <w:tcBorders>
-              <w:bottom w:val="single" w:sz="4" w:space="0" w:color="auto"/>
-            </w:tcBorders>
-          </w:tcPr>
-          <w:p>
-            <w:pPr>
-              <w:rPr>
-                <w:sz w:val="18"/>
-                <w:szCs w:val="18"/>
-              </w:rPr>
-            </w:pPr>
-            <w:r>
-              <w:rPr>
-                <w:sz w:val="18"/>
-                <w:szCs w:val="18"/>
-              </w:rPr>
-              <w:t>Nächster Bildschirm</w:t>
-            </w:r>
-          </w:p>
-        </w:tc>
-        <w:tc>
-          <w:tcPr>
-            <w:tcW w:w="992" w:type="dxa"/>
-            <w:tcBorders>
-              <w:bottom w:val="single" w:sz="4" w:space="0" w:color="auto"/>
-            </w:tcBorders>
-          </w:tcPr>
-          <w:p>
-            <w:pPr>
-              <w:rPr>
-                <w:rFonts w:ascii="CaskaydiaCove NF" w:hAnsi="CaskaydiaCove NF" w:cs="CaskaydiaCove NF"/>
-                <w:sz w:val="18"/>
-                <w:szCs w:val="18"/>
-              </w:rPr>
-            </w:pPr>
-            <w:r>
-              <w:rPr>
-                <w:rFonts w:ascii="CaskaydiaCove NF" w:hAnsi="CaskaydiaCove NF" w:cs="CaskaydiaCove NF"/>
-                <w:sz w:val="18"/>
-                <w:szCs w:val="18"/>
-              </w:rPr>
-              <w:t>󰘴</w:t>
-            </w:r>
-            <w:r>
-              <w:rPr>
-                <w:rFonts w:ascii="CaskaydiaCove NF" w:hAnsi="CaskaydiaCove NF" w:cs="CaskaydiaCove NF"/>
-                <w:sz w:val="18"/>
-                <w:szCs w:val="18"/>
-              </w:rPr>
-              <w:t xml:space="preserve"> </w:t>
-            </w:r>
-            <w:r>
-              <w:rPr>
-                <w:rFonts w:ascii="CaskaydiaCove NF" w:hAnsi="CaskaydiaCove NF" w:cs="CaskaydiaCove NF"/>
-                <w:sz w:val="18"/>
-                <w:szCs w:val="18"/>
-              </w:rPr>
-              <w:t>󰘵</w:t>
-            </w:r>
-            <w:r>
-              <w:rPr>
-                <w:rFonts w:ascii="CaskaydiaCove NF" w:hAnsi="CaskaydiaCove NF" w:cs="CaskaydiaCove NF"/>
-                <w:sz w:val="18"/>
-                <w:szCs w:val="18"/>
-              </w:rPr>
-              <w:t xml:space="preserve"> </w:t>
-            </w:r>
-            <w:r>
-              <w:rPr>
-                <w:rFonts w:ascii="CaskaydiaCove NF" w:hAnsi="CaskaydiaCove NF" w:cs="CaskaydiaCove NF"/>
-                <w:sz w:val="18"/>
-                <w:szCs w:val="18"/>
-              </w:rPr>
-              <w:t>󰘳</w:t>
-            </w:r>
-            <w:r>
-              <w:rPr>
-                <w:rFonts w:ascii="CaskaydiaCove NF" w:hAnsi="CaskaydiaCove NF" w:cs="CaskaydiaCove NF"/>
-                <w:sz w:val="18"/>
-                <w:szCs w:val="18"/>
-              </w:rPr>
-              <w:t xml:space="preserve"> </w:t>
-            </w:r>
-            <w:r>
-              <w:rPr>
-                <w:rFonts w:ascii="CaskaydiaCove NF" w:hAnsi="CaskaydiaCove NF" w:cs="CaskaydiaCove NF"/>
-                <w:sz w:val="18"/>
-                <w:szCs w:val="18"/>
-              </w:rPr>
-              <w:t>▶</w:t>
-            </w:r>
-          </w:p>
-        </w:tc>
-        <w:tc>
-          <w:tcPr>
-            <w:tcW w:w="2126" w:type="dxa"/>
+            <w:gridSpan w:val="2"/>
             <w:tcBorders>
               <w:bottom w:val="single" w:sz="4" w:space="0" w:color="auto"/>
             </w:tcBorders>
@@ -17249,6 +17170,7 @@
         <w:tc>
           <w:tcPr>
             <w:tcW w:w="1276" w:type="dxa"/>
+            <w:gridSpan w:val="2"/>
             <w:tcBorders>
               <w:top w:val="single" w:sz="4" w:space="0" w:color="auto"/>
             </w:tcBorders>
@@ -17262,13 +17184,14 @@
                 <w:lang w:val="en-US"/>
               </w:rPr>
             </w:pPr>
-            <w:r>
-              <w:rPr>
-                <w:rFonts w:ascii="CaskaydiaCove NF" w:hAnsi="CaskaydiaCove NF" w:cs="CaskaydiaCove NF"/>
-                <w:sz w:val="18"/>
-                <w:szCs w:val="18"/>
-              </w:rPr>
-              <w:t>󰘴</w:t>
+            <w:bookmarkStart w:id="51" w:name="_Hlk160573474"/>
+            <w:r>
+              <w:rPr>
+                <w:rFonts w:ascii="CaskaydiaCove NF" w:hAnsi="CaskaydiaCove NF" w:cs="CaskaydiaCove NF"/>
+                <w:sz w:val="18"/>
+                <w:szCs w:val="18"/>
+              </w:rPr>
+              <w:t>󰘳</w:t>
             </w:r>
             <w:r>
               <w:rPr>
@@ -17278,14 +17201,88 @@
               </w:rPr>
               <w:t xml:space="preserve"> </w:t>
             </w:r>
-            <w:bookmarkStart w:id="51" w:name="_Hlk160573474"/>
-            <w:r>
-              <w:rPr>
-                <w:rFonts w:ascii="CaskaydiaCove NF" w:hAnsi="CaskaydiaCove NF" w:cs="CaskaydiaCove NF"/>
-                <w:sz w:val="18"/>
-                <w:szCs w:val="18"/>
-              </w:rPr>
-              <w:t>󰘵</w:t>
+            <w:bookmarkEnd w:id="51"/>
+            <w:r>
+              <w:rPr>
+                <w:rFonts w:ascii="CaskaydiaCove NF" w:hAnsi="CaskaydiaCove NF" w:cs="CaskaydiaCove NF"/>
+                <w:sz w:val="18"/>
+                <w:szCs w:val="18"/>
+              </w:rPr>
+              <w:t>󰌑</w:t>
+            </w:r>
+          </w:p>
+        </w:tc>
+        <w:tc>
+          <w:tcPr>
+            <w:tcW w:w="2410" w:type="dxa"/>
+            <w:tcBorders>
+              <w:top w:val="single" w:sz="4" w:space="0" w:color="auto"/>
+            </w:tcBorders>
+          </w:tcPr>
+          <w:p>
+            <w:pPr>
+              <w:rPr>
+                <w:sz w:val="18"/>
+                <w:szCs w:val="18"/>
+                <w:lang w:val="en-US"/>
+              </w:rPr>
+            </w:pPr>
+            <w:r>
+              <w:rPr>
+                <w:sz w:val="18"/>
+                <w:szCs w:val="18"/>
+              </w:rPr>
+              <w:t>Ctrl+Opt+Cmd+Return</w:t>
+            </w:r>
+          </w:p>
+        </w:tc>
+        <w:tc>
+          <w:tcPr>
+            <w:tcW w:w="2126" w:type="dxa"/>
+            <w:gridSpan w:val="2"/>
+            <w:tcBorders>
+              <w:top w:val="single" w:sz="4" w:space="0" w:color="auto"/>
+            </w:tcBorders>
+          </w:tcPr>
+          <w:p>
+            <w:pPr>
+              <w:rPr>
+                <w:sz w:val="18"/>
+                <w:szCs w:val="18"/>
+                <w:lang w:val="en-US"/>
+              </w:rPr>
+            </w:pPr>
+            <w:r>
+              <w:rPr>
+                <w:sz w:val="18"/>
+                <w:szCs w:val="18"/>
+              </w:rPr>
+              <w:t>Höhe maximieren</w:t>
+            </w:r>
+          </w:p>
+        </w:tc>
+        <w:tc>
+          <w:tcPr>
+            <w:tcW w:w="992" w:type="dxa"/>
+            <w:tcBorders>
+              <w:top w:val="single" w:sz="4" w:space="0" w:color="auto"/>
+            </w:tcBorders>
+          </w:tcPr>
+          <w:p>
+            <w:pPr>
+              <w:rPr>
+                <w:sz w:val="18"/>
+                <w:szCs w:val="18"/>
+                <w:lang w:val="en-US"/>
+              </w:rPr>
+            </w:pPr>
+            <w:r>
+              <w:rPr>
+                <w:rFonts w:ascii="CaskaydiaCove NF" w:hAnsi="CaskaydiaCove NF" w:cs="CaskaydiaCove NF"/>
+                <w:sz w:val="18"/>
+                <w:szCs w:val="18"/>
+              </w:rPr>
+              <w:t>󰘶</w:t>
             </w:r>
             <w:r>
               <w:rPr>
@@ -17301,151 +17298,14 @@
                 <w:sz w:val="18"/>
                 <w:szCs w:val="18"/>
               </w:rPr>
-              <w:t>󰘳</w:t>
-            </w:r>
-            <w:r>
-              <w:rPr>
-                <w:rFonts w:ascii="CaskaydiaCove NF" w:hAnsi="CaskaydiaCove NF" w:cs="CaskaydiaCove NF"/>
-                <w:sz w:val="18"/>
-                <w:szCs w:val="18"/>
-              </w:rPr>
-              <w:t xml:space="preserve"> </w:t>
-            </w:r>
-            <w:bookmarkEnd w:id="51"/>
-            <w:r>
-              <w:rPr>
-                <w:rFonts w:ascii="CaskaydiaCove NF" w:hAnsi="CaskaydiaCove NF" w:cs="CaskaydiaCove NF"/>
-                <w:sz w:val="18"/>
-                <w:szCs w:val="18"/>
-              </w:rPr>
-              <w:t>󰌑</w:t>
-            </w:r>
-          </w:p>
-        </w:tc>
-        <w:tc>
-          <w:tcPr>
-            <w:tcW w:w="2410" w:type="dxa"/>
-            <w:tcBorders>
-              <w:top w:val="single" w:sz="4" w:space="0" w:color="auto"/>
-            </w:tcBorders>
-          </w:tcPr>
-          <w:p>
-            <w:pPr>
-              <w:rPr>
-                <w:sz w:val="18"/>
-                <w:szCs w:val="18"/>
-                <w:lang w:val="en-US"/>
-              </w:rPr>
-            </w:pPr>
-            <w:r>
-              <w:rPr>
-                <w:sz w:val="18"/>
-                <w:szCs w:val="18"/>
-              </w:rPr>
-              <w:t>Ctrl+Opt+Cmd+Return</w:t>
+              <w:t>▲</w:t>
             </w:r>
           </w:p>
         </w:tc>
         <w:tc>
           <w:tcPr>
             <w:tcW w:w="2126" w:type="dxa"/>
-            <w:tcBorders>
-              <w:top w:val="single" w:sz="4" w:space="0" w:color="auto"/>
-            </w:tcBorders>
-          </w:tcPr>
-          <w:p>
-            <w:pPr>
-              <w:rPr>
-                <w:sz w:val="18"/>
-                <w:szCs w:val="18"/>
-                <w:lang w:val="en-US"/>
-              </w:rPr>
-            </w:pPr>
-            <w:r>
-              <w:rPr>
-                <w:sz w:val="18"/>
-                <w:szCs w:val="18"/>
-              </w:rPr>
-              <w:t>Höhe maximieren</w:t>
-            </w:r>
-          </w:p>
-        </w:tc>
-        <w:tc>
-          <w:tcPr>
-            <w:tcW w:w="992" w:type="dxa"/>
-            <w:tcBorders>
-              <w:top w:val="single" w:sz="4" w:space="0" w:color="auto"/>
-            </w:tcBorders>
-          </w:tcPr>
-          <w:p>
-            <w:pPr>
-              <w:rPr>
-                <w:sz w:val="18"/>
-                <w:szCs w:val="18"/>
-                <w:lang w:val="en-US"/>
-              </w:rPr>
-            </w:pPr>
-            <w:r>
-              <w:rPr>
-                <w:rFonts w:ascii="CaskaydiaCove NF" w:hAnsi="CaskaydiaCove NF" w:cs="CaskaydiaCove NF"/>
-                <w:sz w:val="18"/>
-                <w:szCs w:val="18"/>
-              </w:rPr>
-              <w:t>󰘴</w:t>
-            </w:r>
-            <w:r>
-              <w:rPr>
-                <w:rFonts w:ascii="CaskaydiaCove NF" w:hAnsi="CaskaydiaCove NF" w:cs="CaskaydiaCove NF"/>
-                <w:sz w:val="18"/>
-                <w:szCs w:val="18"/>
-              </w:rPr>
-              <w:t xml:space="preserve"> </w:t>
-            </w:r>
-            <w:r>
-              <w:rPr>
-                <w:rFonts w:ascii="CaskaydiaCove NF" w:hAnsi="CaskaydiaCove NF" w:cs="CaskaydiaCove NF"/>
-                <w:sz w:val="18"/>
-                <w:szCs w:val="18"/>
-              </w:rPr>
-              <w:t>󰘵</w:t>
-            </w:r>
-            <w:r>
-              <w:rPr>
-                <w:rFonts w:ascii="CaskaydiaCove NF" w:hAnsi="CaskaydiaCove NF" w:cs="CaskaydiaCove NF"/>
-                <w:sz w:val="18"/>
-                <w:szCs w:val="18"/>
-              </w:rPr>
-              <w:t xml:space="preserve"> </w:t>
-            </w:r>
-            <w:r>
-              <w:rPr>
-                <w:rFonts w:ascii="CaskaydiaCove NF" w:hAnsi="CaskaydiaCove NF" w:cs="CaskaydiaCove NF"/>
-                <w:sz w:val="18"/>
-                <w:szCs w:val="18"/>
-              </w:rPr>
-              <w:t>󰘶</w:t>
-            </w:r>
-            <w:r>
-              <w:rPr>
-                <w:rFonts w:ascii="CaskaydiaCove NF" w:hAnsi="CaskaydiaCove NF" w:cs="CaskaydiaCove NF"/>
-                <w:sz w:val="18"/>
-                <w:szCs w:val="18"/>
-              </w:rPr>
-              <w:t xml:space="preserve"> </w:t>
-            </w:r>
-            <w:r>
-              <w:rPr>
-                <w:rFonts w:ascii="CaskaydiaCove NF" w:hAnsi="CaskaydiaCove NF" w:cs="CaskaydiaCove NF"/>
-                <w:sz w:val="18"/>
-                <w:szCs w:val="18"/>
-              </w:rPr>
-              <w:t>▲</w:t>
-            </w:r>
-          </w:p>
-        </w:tc>
-        <w:tc>
-          <w:tcPr>
-            <w:tcW w:w="2126" w:type="dxa"/>
+            <w:gridSpan w:val="2"/>
             <w:tcBorders>
               <w:top w:val="single" w:sz="4" w:space="0" w:color="auto"/>
             </w:tcBorders>
@@ -17483,18 +17343,12 @@
                 <w:szCs w:val="18"/>
               </w:rPr>
             </w:pPr>
-            <w:r>
-              <w:rPr>
-                <w:sz w:val="18"/>
-                <w:szCs w:val="18"/>
-              </w:rPr>
-              <w:t>Zentrieren</w:t>
-            </w:r>
           </w:p>
         </w:tc>
         <w:tc>
           <w:tcPr>
             <w:tcW w:w="1276" w:type="dxa"/>
+            <w:gridSpan w:val="2"/>
             <w:tcBorders>
               <w:top w:val="single" w:sz="4" w:space="0" w:color="auto"/>
             </w:tcBorders>
@@ -17507,38 +17361,6 @@
                 <w:szCs w:val="18"/>
               </w:rPr>
             </w:pPr>
-            <w:r>
-              <w:rPr>
-                <w:rFonts w:ascii="CaskaydiaCove NF" w:hAnsi="CaskaydiaCove NF" w:cs="CaskaydiaCove NF"/>
-                <w:sz w:val="18"/>
-                <w:szCs w:val="18"/>
-              </w:rPr>
-              <w:t>󰘴</w:t>
-            </w:r>
-            <w:r>
-              <w:rPr>
-                <w:rFonts w:ascii="CaskaydiaCove NF" w:hAnsi="CaskaydiaCove NF" w:cs="CaskaydiaCove NF"/>
-                <w:sz w:val="18"/>
-                <w:szCs w:val="18"/>
-              </w:rPr>
-              <w:t xml:space="preserve"> </w:t>
-            </w:r>
-            <w:r>
-              <w:rPr>
-                <w:rFonts w:ascii="CaskaydiaCove NF" w:hAnsi="CaskaydiaCove NF" w:cs="CaskaydiaCove NF"/>
-                <w:sz w:val="18"/>
-                <w:szCs w:val="18"/>
-              </w:rPr>
-              <w:t>󰘵</w:t>
-            </w:r>
-            <w:r>
-              <w:rPr>
-                <w:rFonts w:ascii="CaskaydiaCove NF" w:hAnsi="CaskaydiaCove NF" w:cs="CaskaydiaCove NF"/>
-                <w:sz w:val="18"/>
-                <w:szCs w:val="18"/>
-              </w:rPr>
-              <w:t xml:space="preserve"> C</w:t>
-            </w:r>
           </w:p>
         </w:tc>
         <w:tc>
@@ -17555,25 +17377,12 @@
                 <w:szCs w:val="18"/>
               </w:rPr>
             </w:pPr>
-            <w:r>
-              <w:rPr>
-                <w:sz w:val="18"/>
-                <w:szCs w:val="18"/>
-              </w:rPr>
-              <w:t>Ctrl+Opt+</w:t>
-            </w:r>
-            <w:r>
-              <w:rPr>
-                <w:sz w:val="18"/>
-                <w:szCs w:val="18"/>
-              </w:rPr>
-              <w:t>C</w:t>
-            </w:r>
           </w:p>
         </w:tc>
         <w:tc>
           <w:tcPr>
             <w:tcW w:w="2126" w:type="dxa"/>
+            <w:gridSpan w:val="2"/>
             <w:tcBorders>
               <w:top w:val="single" w:sz="4" w:space="0" w:color="auto"/>
             </w:tcBorders>
@@ -17615,38 +17424,6 @@
                 <w:sz w:val="18"/>
                 <w:szCs w:val="18"/>
               </w:rPr>
-              <w:t>󰘴</w:t>
-            </w:r>
-            <w:r>
-              <w:rPr>
-                <w:rFonts w:ascii="CaskaydiaCove NF" w:hAnsi="CaskaydiaCove NF" w:cs="CaskaydiaCove NF"/>
-                <w:sz w:val="18"/>
-                <w:szCs w:val="18"/>
-              </w:rPr>
-              <w:t xml:space="preserve"> </w:t>
-            </w:r>
-            <w:r>
-              <w:rPr>
-                <w:rFonts w:ascii="CaskaydiaCove NF" w:hAnsi="CaskaydiaCove NF" w:cs="CaskaydiaCove NF"/>
-                <w:sz w:val="18"/>
-                <w:szCs w:val="18"/>
-              </w:rPr>
-              <w:t>󰘵</w:t>
-            </w:r>
-            <w:r>
-              <w:rPr>
-                <w:rFonts w:ascii="CaskaydiaCove NF" w:hAnsi="CaskaydiaCove NF" w:cs="CaskaydiaCove NF"/>
-                <w:sz w:val="18"/>
-                <w:szCs w:val="18"/>
-              </w:rPr>
-              <w:t xml:space="preserve"> </w:t>
-            </w:r>
-            <w:r>
-              <w:rPr>
-                <w:rFonts w:ascii="CaskaydiaCove NF" w:hAnsi="CaskaydiaCove NF" w:cs="CaskaydiaCove NF"/>
-                <w:sz w:val="18"/>
-                <w:szCs w:val="18"/>
-              </w:rPr>
               <w:t>󰁮</w:t>
             </w:r>
           </w:p>
@@ -17654,6 +17431,7 @@
         <w:tc>
           <w:tcPr>
             <w:tcW w:w="2126" w:type="dxa"/>
+            <w:gridSpan w:val="2"/>
             <w:tcBorders>
               <w:top w:val="single" w:sz="4" w:space="0" w:color="auto"/>
             </w:tcBorders>
@@ -17688,6 +17466,7 @@
             <w:tcW w:w="1838" w:type="dxa"/>
             <w:tcBorders>
               <w:top w:val="single" w:sz="4" w:space="0" w:color="auto"/>
+              <w:bottom w:val="single" w:sz="12" w:space="0" w:color="auto"/>
             </w:tcBorders>
           </w:tcPr>
           <w:p>
@@ -17709,49 +17488,27 @@
         <w:tc>
           <w:tcPr>
             <w:tcW w:w="1276" w:type="dxa"/>
+            <w:gridSpan w:val="2"/>
             <w:tcBorders>
               <w:top w:val="single" w:sz="4" w:space="0" w:color="auto"/>
-            </w:tcBorders>
-          </w:tcPr>
-          <w:p>
-            <w:pPr>
-              <w:rPr>
-                <w:rFonts w:ascii="CaskaydiaCove NF" w:hAnsi="CaskaydiaCove NF" w:cs="CaskaydiaCove NF"/>
-                <w:sz w:val="18"/>
-                <w:szCs w:val="18"/>
-              </w:rPr>
-            </w:pPr>
-            <w:r>
-              <w:rPr>
-                <w:rFonts w:ascii="CaskaydiaCove NF" w:hAnsi="CaskaydiaCove NF" w:cs="CaskaydiaCove NF"/>
-                <w:sz w:val="18"/>
-                <w:szCs w:val="18"/>
-              </w:rPr>
-              <w:t>󰘴</w:t>
-            </w:r>
-            <w:r>
-              <w:rPr>
-                <w:rFonts w:ascii="CaskaydiaCove NF" w:hAnsi="CaskaydiaCove NF" w:cs="CaskaydiaCove NF"/>
-                <w:sz w:val="18"/>
-                <w:szCs w:val="18"/>
-              </w:rPr>
-              <w:t xml:space="preserve"> </w:t>
-            </w:r>
-            <w:r>
-              <w:rPr>
-                <w:rFonts w:ascii="CaskaydiaCove NF" w:hAnsi="CaskaydiaCove NF" w:cs="CaskaydiaCove NF"/>
-                <w:sz w:val="18"/>
-                <w:szCs w:val="18"/>
-              </w:rPr>
-              <w:t>󰘵</w:t>
-            </w:r>
-            <w:r>
-              <w:rPr>
-                <w:rFonts w:ascii="CaskaydiaCove NF" w:hAnsi="CaskaydiaCove NF" w:cs="CaskaydiaCove NF"/>
-                <w:sz w:val="18"/>
-                <w:szCs w:val="18"/>
-              </w:rPr>
-              <w:t xml:space="preserve"> -</w:t>
+              <w:bottom w:val="single" w:sz="12" w:space="0" w:color="auto"/>
+            </w:tcBorders>
+          </w:tcPr>
+          <w:p>
+            <w:pPr>
+              <w:rPr>
+                <w:rFonts w:ascii="CaskaydiaCove NF" w:hAnsi="CaskaydiaCove NF" w:cs="CaskaydiaCove NF"/>
+                <w:sz w:val="18"/>
+                <w:szCs w:val="18"/>
+              </w:rPr>
+            </w:pPr>
+            <w:r>
+              <w:rPr>
+                <w:rFonts w:ascii="CaskaydiaCove NF" w:hAnsi="CaskaydiaCove NF" w:cs="CaskaydiaCove NF"/>
+                <w:sz w:val="18"/>
+                <w:szCs w:val="18"/>
+              </w:rPr>
+              <w:t>-</w:t>
             </w:r>
           </w:p>
         </w:tc>
@@ -17760,6 +17517,7 @@
             <w:tcW w:w="2410" w:type="dxa"/>
             <w:tcBorders>
               <w:top w:val="single" w:sz="4" w:space="0" w:color="auto"/>
+              <w:bottom w:val="single" w:sz="12" w:space="0" w:color="auto"/>
             </w:tcBorders>
           </w:tcPr>
           <w:p>
@@ -17788,8 +17546,10 @@
         <w:tc>
           <w:tcPr>
             <w:tcW w:w="2126" w:type="dxa"/>
+            <w:gridSpan w:val="2"/>
             <w:tcBorders>
               <w:top w:val="single" w:sz="4" w:space="0" w:color="auto"/>
+              <w:bottom w:val="single" w:sz="12" w:space="0" w:color="auto"/>
             </w:tcBorders>
           </w:tcPr>
           <w:p>
@@ -17813,55 +17573,34 @@
             <w:tcW w:w="992" w:type="dxa"/>
             <w:tcBorders>
               <w:top w:val="single" w:sz="4" w:space="0" w:color="auto"/>
-            </w:tcBorders>
-          </w:tcPr>
-          <w:p>
-            <w:pPr>
-              <w:rPr>
-                <w:rFonts w:ascii="CaskaydiaCove NF" w:hAnsi="CaskaydiaCove NF" w:cs="CaskaydiaCove NF"/>
-                <w:sz w:val="18"/>
-                <w:szCs w:val="18"/>
-              </w:rPr>
-            </w:pPr>
-            <w:r>
-              <w:rPr>
-                <w:rFonts w:ascii="CaskaydiaCove NF" w:hAnsi="CaskaydiaCove NF" w:cs="CaskaydiaCove NF"/>
-                <w:sz w:val="18"/>
-                <w:szCs w:val="18"/>
-              </w:rPr>
-              <w:t>󰘴</w:t>
-            </w:r>
-            <w:r>
-              <w:rPr>
-                <w:rFonts w:ascii="CaskaydiaCove NF" w:hAnsi="CaskaydiaCove NF" w:cs="CaskaydiaCove NF"/>
-                <w:sz w:val="18"/>
-                <w:szCs w:val="18"/>
-              </w:rPr>
-              <w:t xml:space="preserve"> </w:t>
-            </w:r>
-            <w:r>
-              <w:rPr>
-                <w:rFonts w:ascii="CaskaydiaCove NF" w:hAnsi="CaskaydiaCove NF" w:cs="CaskaydiaCove NF"/>
-                <w:sz w:val="18"/>
-                <w:szCs w:val="18"/>
-              </w:rPr>
-              <w:t>󰘵</w:t>
-            </w:r>
-            <w:r>
-              <w:rPr>
-                <w:rFonts w:ascii="CaskaydiaCove NF" w:hAnsi="CaskaydiaCove NF" w:cs="CaskaydiaCove NF"/>
-                <w:sz w:val="18"/>
-                <w:szCs w:val="18"/>
-              </w:rPr>
-              <w:t xml:space="preserve"> +</w:t>
+              <w:bottom w:val="single" w:sz="12" w:space="0" w:color="auto"/>
+            </w:tcBorders>
+          </w:tcPr>
+          <w:p>
+            <w:pPr>
+              <w:rPr>
+                <w:rFonts w:ascii="CaskaydiaCove NF" w:hAnsi="CaskaydiaCove NF" w:cs="CaskaydiaCove NF"/>
+                <w:sz w:val="18"/>
+                <w:szCs w:val="18"/>
+              </w:rPr>
+            </w:pPr>
+            <w:r>
+              <w:rPr>
+                <w:rFonts w:ascii="CaskaydiaCove NF" w:hAnsi="CaskaydiaCove NF" w:cs="CaskaydiaCove NF"/>
+                <w:sz w:val="18"/>
+                <w:szCs w:val="18"/>
+              </w:rPr>
+              <w:t>=</w:t>
             </w:r>
           </w:p>
         </w:tc>
         <w:tc>
           <w:tcPr>
             <w:tcW w:w="2126" w:type="dxa"/>
+            <w:gridSpan w:val="2"/>
             <w:tcBorders>
               <w:top w:val="single" w:sz="4" w:space="0" w:color="auto"/>
+              <w:bottom w:val="single" w:sz="12" w:space="0" w:color="auto"/>
             </w:tcBorders>
           </w:tcPr>
           <w:p>
@@ -17917,6 +17656,7 @@
         <w:tc>
           <w:tcPr>
             <w:tcW w:w="1276" w:type="dxa"/>
+            <w:gridSpan w:val="2"/>
             <w:tcBorders>
               <w:top w:val="single" w:sz="12" w:space="0" w:color="auto"/>
             </w:tcBorders>
@@ -17936,38 +17676,6 @@
                 <w:sz w:val="18"/>
                 <w:szCs w:val="18"/>
               </w:rPr>
-              <w:t>󰘴</w:t>
-            </w:r>
-            <w:r>
-              <w:rPr>
-                <w:rFonts w:ascii="CaskaydiaCove NF" w:hAnsi="CaskaydiaCove NF" w:cs="CaskaydiaCove NF"/>
-                <w:sz w:val="18"/>
-                <w:szCs w:val="18"/>
-              </w:rPr>
-              <w:t xml:space="preserve"> </w:t>
-            </w:r>
-            <w:r>
-              <w:rPr>
-                <w:rFonts w:ascii="CaskaydiaCove NF" w:hAnsi="CaskaydiaCove NF" w:cs="CaskaydiaCove NF"/>
-                <w:sz w:val="18"/>
-                <w:szCs w:val="18"/>
-              </w:rPr>
-              <w:t>󰘵</w:t>
-            </w:r>
-            <w:r>
-              <w:rPr>
-                <w:rFonts w:ascii="CaskaydiaCove NF" w:hAnsi="CaskaydiaCove NF" w:cs="CaskaydiaCove NF"/>
-                <w:sz w:val="18"/>
-                <w:szCs w:val="18"/>
-              </w:rPr>
-              <w:t xml:space="preserve"> </w:t>
-            </w:r>
-            <w:r>
-              <w:rPr>
-                <w:rFonts w:ascii="CaskaydiaCove NF" w:hAnsi="CaskaydiaCove NF" w:cs="CaskaydiaCove NF"/>
-                <w:sz w:val="18"/>
-                <w:szCs w:val="18"/>
-              </w:rPr>
               <w:t>U</w:t>
             </w:r>
           </w:p>
@@ -17999,6 +17707,7 @@
         <w:tc>
           <w:tcPr>
             <w:tcW w:w="2126" w:type="dxa"/>
+            <w:gridSpan w:val="2"/>
             <w:tcBorders>
               <w:top w:val="single" w:sz="12" w:space="0" w:color="auto"/>
             </w:tcBorders>
@@ -18041,38 +17750,6 @@
                 <w:sz w:val="18"/>
                 <w:szCs w:val="18"/>
               </w:rPr>
-              <w:t>󰘴</w:t>
-            </w:r>
-            <w:r>
-              <w:rPr>
-                <w:rFonts w:ascii="CaskaydiaCove NF" w:hAnsi="CaskaydiaCove NF" w:cs="CaskaydiaCove NF"/>
-                <w:sz w:val="18"/>
-                <w:szCs w:val="18"/>
-              </w:rPr>
-              <w:t xml:space="preserve"> </w:t>
-            </w:r>
-            <w:r>
-              <w:rPr>
-                <w:rFonts w:ascii="CaskaydiaCove NF" w:hAnsi="CaskaydiaCove NF" w:cs="CaskaydiaCove NF"/>
-                <w:sz w:val="18"/>
-                <w:szCs w:val="18"/>
-              </w:rPr>
-              <w:t>󰘵</w:t>
-            </w:r>
-            <w:r>
-              <w:rPr>
-                <w:rFonts w:ascii="CaskaydiaCove NF" w:hAnsi="CaskaydiaCove NF" w:cs="CaskaydiaCove NF"/>
-                <w:sz w:val="18"/>
-                <w:szCs w:val="18"/>
-              </w:rPr>
-              <w:t xml:space="preserve"> </w:t>
-            </w:r>
-            <w:r>
-              <w:rPr>
-                <w:rFonts w:ascii="CaskaydiaCove NF" w:hAnsi="CaskaydiaCove NF" w:cs="CaskaydiaCove NF"/>
-                <w:sz w:val="18"/>
-                <w:szCs w:val="18"/>
-              </w:rPr>
               <w:t>I</w:t>
             </w:r>
           </w:p>
@@ -18080,6 +17757,7 @@
         <w:tc>
           <w:tcPr>
             <w:tcW w:w="2126" w:type="dxa"/>
+            <w:gridSpan w:val="2"/>
             <w:tcBorders>
               <w:top w:val="single" w:sz="12" w:space="0" w:color="auto"/>
               <w:right w:val="single" w:sz="12" w:space="0" w:color="auto"/>
@@ -18132,6 +17810,7 @@
         <w:tc>
           <w:tcPr>
             <w:tcW w:w="1276" w:type="dxa"/>
+            <w:gridSpan w:val="2"/>
             <w:tcBorders>
               <w:bottom w:val="single" w:sz="12" w:space="0" w:color="auto"/>
             </w:tcBorders>
@@ -18145,38 +17824,7 @@
                 <w:lang w:val="en-US"/>
               </w:rPr>
             </w:pPr>
-            <w:r>
-              <w:rPr>
-                <w:rFonts w:ascii="CaskaydiaCove NF" w:hAnsi="CaskaydiaCove NF" w:cs="CaskaydiaCove NF"/>
-                <w:sz w:val="18"/>
-                <w:szCs w:val="18"/>
-              </w:rPr>
-              <w:t>󰘴</w:t>
-            </w:r>
-            <w:r>
-              <w:rPr>
-                <w:rFonts w:ascii="CaskaydiaCove NF" w:hAnsi="CaskaydiaCove NF" w:cs="CaskaydiaCove NF"/>
-                <w:sz w:val="18"/>
-                <w:szCs w:val="18"/>
-              </w:rPr>
-              <w:t xml:space="preserve"> </w:t>
-            </w:r>
-            <w:r>
-              <w:rPr>
-                <w:rFonts w:ascii="CaskaydiaCove NF" w:hAnsi="CaskaydiaCove NF" w:cs="CaskaydiaCove NF"/>
-                <w:sz w:val="18"/>
-                <w:szCs w:val="18"/>
-              </w:rPr>
-              <w:t>󰘵</w:t>
-            </w:r>
-            <w:r>
-              <w:rPr>
-                <w:rFonts w:ascii="CaskaydiaCove NF" w:hAnsi="CaskaydiaCove NF" w:cs="CaskaydiaCove NF"/>
-                <w:sz w:val="18"/>
-                <w:szCs w:val="18"/>
-              </w:rPr>
-              <w:t xml:space="preserve"> </w:t>
-            </w:r>
+            <w:bookmarkStart w:id="52" w:name="_Hlk180671583"/>
             <w:r>
               <w:rPr>
                 <w:rFonts w:ascii="CaskaydiaCove NF" w:hAnsi="CaskaydiaCove NF" w:cs="CaskaydiaCove NF"/>
@@ -18185,6 +17833,7 @@
               </w:rPr>
               <w:t>J</w:t>
             </w:r>
+            <w:bookmarkEnd w:id="52"/>
           </w:p>
         </w:tc>
         <w:tc>
@@ -18214,6 +17863,7 @@
         <w:tc>
           <w:tcPr>
             <w:tcW w:w="2126" w:type="dxa"/>
+            <w:gridSpan w:val="2"/>
             <w:tcBorders>
               <w:bottom w:val="single" w:sz="12" w:space="0" w:color="auto"/>
             </w:tcBorders>
@@ -18256,38 +17906,6 @@
                 <w:sz w:val="18"/>
                 <w:szCs w:val="18"/>
               </w:rPr>
-              <w:t>󰘴</w:t>
-            </w:r>
-            <w:r>
-              <w:rPr>
-                <w:rFonts w:ascii="CaskaydiaCove NF" w:hAnsi="CaskaydiaCove NF" w:cs="CaskaydiaCove NF"/>
-                <w:sz w:val="18"/>
-                <w:szCs w:val="18"/>
-              </w:rPr>
-              <w:t xml:space="preserve"> </w:t>
-            </w:r>
-            <w:r>
-              <w:rPr>
-                <w:rFonts w:ascii="CaskaydiaCove NF" w:hAnsi="CaskaydiaCove NF" w:cs="CaskaydiaCove NF"/>
-                <w:sz w:val="18"/>
-                <w:szCs w:val="18"/>
-              </w:rPr>
-              <w:t>󰘵</w:t>
-            </w:r>
-            <w:r>
-              <w:rPr>
-                <w:rFonts w:ascii="CaskaydiaCove NF" w:hAnsi="CaskaydiaCove NF" w:cs="CaskaydiaCove NF"/>
-                <w:sz w:val="18"/>
-                <w:szCs w:val="18"/>
-              </w:rPr>
-              <w:t xml:space="preserve"> </w:t>
-            </w:r>
-            <w:r>
-              <w:rPr>
-                <w:rFonts w:ascii="CaskaydiaCove NF" w:hAnsi="CaskaydiaCove NF" w:cs="CaskaydiaCove NF"/>
-                <w:sz w:val="18"/>
-                <w:szCs w:val="18"/>
-              </w:rPr>
               <w:t>K</w:t>
             </w:r>
           </w:p>
@@ -18295,6 +17913,7 @@
         <w:tc>
           <w:tcPr>
             <w:tcW w:w="2126" w:type="dxa"/>
+            <w:gridSpan w:val="2"/>
             <w:tcBorders>
               <w:bottom w:val="single" w:sz="12" w:space="0" w:color="auto"/>
               <w:right w:val="single" w:sz="12" w:space="0" w:color="auto"/>
@@ -18321,84 +17940,58 @@
       <w:tr>
         <w:tc>
           <w:tcPr>
-            <w:tcW w:w="1838" w:type="dxa"/>
+            <w:tcW w:w="1980" w:type="dxa"/>
+            <w:gridSpan w:val="2"/>
             <w:tcBorders>
               <w:top w:val="single" w:sz="12" w:space="0" w:color="auto"/>
               <w:left w:val="single" w:sz="12" w:space="0" w:color="auto"/>
-            </w:tcBorders>
-          </w:tcPr>
-          <w:p>
-            <w:pPr>
-              <w:rPr>
-                <w:sz w:val="18"/>
-                <w:szCs w:val="18"/>
-                <w:lang w:val="en-US"/>
-              </w:rPr>
-            </w:pPr>
-            <w:r>
-              <w:rPr>
-                <w:sz w:val="18"/>
-                <w:szCs w:val="18"/>
-              </w:rPr>
-              <w:t>Erstes Drittel</w:t>
-            </w:r>
-          </w:p>
-        </w:tc>
-        <w:tc>
-          <w:tcPr>
-            <w:tcW w:w="1276" w:type="dxa"/>
+              <w:bottom w:val="single" w:sz="4" w:space="0" w:color="auto"/>
+              <w:right w:val="single" w:sz="4" w:space="0" w:color="auto"/>
+            </w:tcBorders>
+          </w:tcPr>
+          <w:p>
+            <w:pPr>
+              <w:rPr>
+                <w:sz w:val="18"/>
+                <w:szCs w:val="18"/>
+                <w:lang w:val="en-US"/>
+              </w:rPr>
+            </w:pPr>
+            <w:r>
+              <w:rPr>
+                <w:sz w:val="18"/>
+                <w:szCs w:val="18"/>
+                <w:lang w:val="en-US"/>
+              </w:rPr>
+              <w:t>Zwei Drittel Links</w:t>
+            </w:r>
+          </w:p>
+        </w:tc>
+        <w:tc>
+          <w:tcPr>
+            <w:tcW w:w="1134" w:type="dxa"/>
             <w:tcBorders>
               <w:top w:val="single" w:sz="12" w:space="0" w:color="auto"/>
-            </w:tcBorders>
-          </w:tcPr>
-          <w:p>
-            <w:pPr>
-              <w:rPr>
-                <w:rFonts w:ascii="CaskaydiaCove NF" w:hAnsi="CaskaydiaCove NF" w:cs="CaskaydiaCove NF"/>
-                <w:sz w:val="18"/>
-                <w:szCs w:val="18"/>
-                <w:lang w:val="en-US"/>
-              </w:rPr>
-            </w:pPr>
-            <w:r>
-              <w:rPr>
-                <w:rFonts w:ascii="CaskaydiaCove NF" w:hAnsi="CaskaydiaCove NF" w:cs="CaskaydiaCove NF"/>
-                <w:sz w:val="18"/>
-                <w:szCs w:val="18"/>
-              </w:rPr>
-              <w:t>󰘴</w:t>
-            </w:r>
-            <w:r>
-              <w:rPr>
-                <w:rFonts w:ascii="CaskaydiaCove NF" w:hAnsi="CaskaydiaCove NF" w:cs="CaskaydiaCove NF"/>
-                <w:sz w:val="18"/>
-                <w:szCs w:val="18"/>
-              </w:rPr>
-              <w:t xml:space="preserve"> </w:t>
-            </w:r>
-            <w:r>
-              <w:rPr>
-                <w:rFonts w:ascii="CaskaydiaCove NF" w:hAnsi="CaskaydiaCove NF" w:cs="CaskaydiaCove NF"/>
-                <w:sz w:val="18"/>
-                <w:szCs w:val="18"/>
-              </w:rPr>
-              <w:t>󰘵</w:t>
-            </w:r>
-            <w:r>
-              <w:rPr>
-                <w:rFonts w:ascii="CaskaydiaCove NF" w:hAnsi="CaskaydiaCove NF" w:cs="CaskaydiaCove NF"/>
-                <w:sz w:val="18"/>
-                <w:szCs w:val="18"/>
-              </w:rPr>
-              <w:t xml:space="preserve"> </w:t>
-            </w:r>
-            <w:r>
-              <w:rPr>
-                <w:rFonts w:ascii="CaskaydiaCove NF" w:hAnsi="CaskaydiaCove NF" w:cs="CaskaydiaCove NF"/>
-                <w:sz w:val="18"/>
-                <w:szCs w:val="18"/>
-              </w:rPr>
-              <w:t>D</w:t>
+              <w:left w:val="single" w:sz="4" w:space="0" w:color="auto"/>
+              <w:bottom w:val="single" w:sz="4" w:space="0" w:color="auto"/>
+              <w:right w:val="single" w:sz="4" w:space="0" w:color="auto"/>
+            </w:tcBorders>
+          </w:tcPr>
+          <w:p>
+            <w:pPr>
+              <w:rPr>
+                <w:sz w:val="18"/>
+                <w:szCs w:val="18"/>
+                <w:lang w:val="en-US"/>
+              </w:rPr>
+            </w:pPr>
+            <w:r>
+              <w:rPr>
+                <w:rFonts w:ascii="CaskaydiaCove NF" w:hAnsi="CaskaydiaCove NF" w:cs="CaskaydiaCove NF"/>
+                <w:sz w:val="18"/>
+                <w:szCs w:val="18"/>
+              </w:rPr>
+              <w:t>Q</w:t>
             </w:r>
           </w:p>
         </w:tc>
@@ -18407,111 +18000,78 @@
             <w:tcW w:w="2410" w:type="dxa"/>
             <w:tcBorders>
               <w:top w:val="single" w:sz="12" w:space="0" w:color="auto"/>
-            </w:tcBorders>
-          </w:tcPr>
-          <w:p>
-            <w:pPr>
-              <w:rPr>
-                <w:sz w:val="18"/>
-                <w:szCs w:val="18"/>
-                <w:lang w:val="en-US"/>
-              </w:rPr>
-            </w:pPr>
-            <w:r>
-              <w:rPr>
-                <w:sz w:val="18"/>
-                <w:szCs w:val="18"/>
-              </w:rPr>
-              <w:t>Ctrl+Opt+D</w:t>
-            </w:r>
-          </w:p>
-        </w:tc>
-        <w:tc>
-          <w:tcPr>
-            <w:tcW w:w="2126" w:type="dxa"/>
+              <w:left w:val="single" w:sz="4" w:space="0" w:color="auto"/>
+              <w:bottom w:val="single" w:sz="4" w:space="0" w:color="auto"/>
+              <w:right w:val="single" w:sz="4" w:space="0" w:color="auto"/>
+            </w:tcBorders>
+          </w:tcPr>
+          <w:p>
+            <w:pPr>
+              <w:rPr>
+                <w:sz w:val="18"/>
+                <w:szCs w:val="18"/>
+                <w:lang w:val="en-US"/>
+              </w:rPr>
+            </w:pPr>
+          </w:p>
+        </w:tc>
+        <w:tc>
+          <w:tcPr>
+            <w:tcW w:w="992" w:type="dxa"/>
             <w:tcBorders>
               <w:top w:val="single" w:sz="12" w:space="0" w:color="auto"/>
-            </w:tcBorders>
-          </w:tcPr>
-          <w:p>
-            <w:pPr>
-              <w:rPr>
-                <w:sz w:val="18"/>
-                <w:szCs w:val="18"/>
-                <w:lang w:val="en-US"/>
-              </w:rPr>
-            </w:pPr>
-            <w:r>
-              <w:rPr>
-                <w:sz w:val="18"/>
-                <w:szCs w:val="18"/>
-              </w:rPr>
-              <w:t>Zweites Drittel</w:t>
-            </w:r>
-          </w:p>
-        </w:tc>
-        <w:tc>
-          <w:tcPr>
-            <w:tcW w:w="992" w:type="dxa"/>
+              <w:left w:val="single" w:sz="4" w:space="0" w:color="auto"/>
+              <w:bottom w:val="single" w:sz="4" w:space="0" w:color="auto"/>
+              <w:right w:val="single" w:sz="4" w:space="0" w:color="auto"/>
+            </w:tcBorders>
+          </w:tcPr>
+          <w:p>
+            <w:pPr>
+              <w:rPr>
+                <w:rFonts w:ascii="CaskaydiaCove NF" w:hAnsi="CaskaydiaCove NF" w:cs="CaskaydiaCove NF"/>
+                <w:sz w:val="18"/>
+                <w:szCs w:val="18"/>
+                <w:lang w:val="en-US"/>
+              </w:rPr>
+            </w:pPr>
+          </w:p>
+        </w:tc>
+        <w:tc>
+          <w:tcPr>
+            <w:tcW w:w="2457" w:type="dxa"/>
+            <w:gridSpan w:val="3"/>
             <w:tcBorders>
               <w:top w:val="single" w:sz="12" w:space="0" w:color="auto"/>
-            </w:tcBorders>
-          </w:tcPr>
-          <w:p>
-            <w:pPr>
-              <w:rPr>
-                <w:sz w:val="18"/>
-                <w:szCs w:val="18"/>
-                <w:lang w:val="en-US"/>
-              </w:rPr>
-            </w:pPr>
-            <w:r>
-              <w:rPr>
-                <w:rFonts w:ascii="CaskaydiaCove NF" w:hAnsi="CaskaydiaCove NF" w:cs="CaskaydiaCove NF"/>
-                <w:sz w:val="18"/>
-                <w:szCs w:val="18"/>
-              </w:rPr>
-              <w:t>󰘴</w:t>
-            </w:r>
-            <w:r>
-              <w:rPr>
-                <w:rFonts w:ascii="CaskaydiaCove NF" w:hAnsi="CaskaydiaCove NF" w:cs="CaskaydiaCove NF"/>
-                <w:sz w:val="18"/>
-                <w:szCs w:val="18"/>
-              </w:rPr>
-              <w:t xml:space="preserve"> </w:t>
-            </w:r>
-            <w:r>
-              <w:rPr>
-                <w:rFonts w:ascii="CaskaydiaCove NF" w:hAnsi="CaskaydiaCove NF" w:cs="CaskaydiaCove NF"/>
-                <w:sz w:val="18"/>
-                <w:szCs w:val="18"/>
-              </w:rPr>
-              <w:t>󰘵</w:t>
-            </w:r>
-            <w:r>
-              <w:rPr>
-                <w:rFonts w:ascii="CaskaydiaCove NF" w:hAnsi="CaskaydiaCove NF" w:cs="CaskaydiaCove NF"/>
-                <w:sz w:val="18"/>
-                <w:szCs w:val="18"/>
-              </w:rPr>
-              <w:t xml:space="preserve"> </w:t>
-            </w:r>
-            <w:r>
-              <w:rPr>
-                <w:rFonts w:ascii="CaskaydiaCove NF" w:hAnsi="CaskaydiaCove NF" w:cs="CaskaydiaCove NF"/>
-                <w:sz w:val="18"/>
-                <w:szCs w:val="18"/>
-              </w:rPr>
-              <w:t>F</w:t>
-            </w:r>
-          </w:p>
-        </w:tc>
-        <w:tc>
-          <w:tcPr>
-            <w:tcW w:w="2126" w:type="dxa"/>
+              <w:left w:val="single" w:sz="4" w:space="0" w:color="auto"/>
+              <w:bottom w:val="single" w:sz="4" w:space="0" w:color="auto"/>
+              <w:right w:val="single" w:sz="4" w:space="0" w:color="auto"/>
+            </w:tcBorders>
+          </w:tcPr>
+          <w:p>
+            <w:pPr>
+              <w:rPr>
+                <w:sz w:val="18"/>
+                <w:szCs w:val="18"/>
+                <w:lang w:val="en-US"/>
+              </w:rPr>
+            </w:pPr>
+            <w:r>
+              <w:rPr>
+                <w:sz w:val="18"/>
+                <w:szCs w:val="18"/>
+                <w:lang w:val="en-US"/>
+              </w:rPr>
+              <w:t>Zwei Drittel Rechts</w:t>
+            </w:r>
+          </w:p>
+        </w:tc>
+        <w:tc>
+          <w:tcPr>
+            <w:tcW w:w="1795" w:type="dxa"/>
             <w:tcBorders>
               <w:top w:val="single" w:sz="12" w:space="0" w:color="auto"/>
+              <w:left w:val="single" w:sz="4" w:space="0" w:color="auto"/>
+              <w:bottom w:val="single" w:sz="4" w:space="0" w:color="auto"/>
               <w:right w:val="single" w:sz="12" w:space="0" w:color="auto"/>
             </w:tcBorders>
           </w:tcPr>
@@ -18525,10 +18085,11 @@
             </w:pPr>
             <w:r>
               <w:rPr>
-                <w:sz w:val="18"/>
-                <w:szCs w:val="18"/>
-              </w:rPr>
-              <w:t>Ctrl+Opt+F</w:t>
+                <w:rFonts w:ascii="CaskaydiaCove NF" w:hAnsi="CaskaydiaCove NF" w:cs="CaskaydiaCove NF"/>
+                <w:sz w:val="18"/>
+                <w:szCs w:val="18"/>
+              </w:rPr>
+              <w:t>E</w:t>
             </w:r>
           </w:p>
         </w:tc>
@@ -18536,24 +18097,159 @@
       <w:tr>
         <w:tc>
           <w:tcPr>
-            <w:tcW w:w="1838" w:type="dxa"/>
-            <w:tcBorders>
+            <w:tcW w:w="1980" w:type="dxa"/>
+            <w:gridSpan w:val="2"/>
+            <w:tcBorders>
+              <w:top w:val="single" w:sz="4" w:space="0" w:color="auto"/>
               <w:left w:val="single" w:sz="12" w:space="0" w:color="auto"/>
               <w:bottom w:val="single" w:sz="12" w:space="0" w:color="auto"/>
-            </w:tcBorders>
-          </w:tcPr>
-          <w:p>
-            <w:pPr>
-              <w:rPr>
-                <w:sz w:val="18"/>
-                <w:szCs w:val="18"/>
-                <w:lang w:val="en-US"/>
-              </w:rPr>
-            </w:pPr>
-            <w:r>
-              <w:rPr>
-                <w:sz w:val="18"/>
-                <w:szCs w:val="18"/>
+              <w:right w:val="single" w:sz="4" w:space="0" w:color="auto"/>
+            </w:tcBorders>
+          </w:tcPr>
+          <w:p>
+            <w:pPr>
+              <w:rPr>
+                <w:sz w:val="18"/>
+                <w:szCs w:val="18"/>
+                <w:lang w:val="en-US"/>
+              </w:rPr>
+            </w:pPr>
+            <w:r>
+              <w:rPr>
+                <w:sz w:val="18"/>
+                <w:szCs w:val="18"/>
+                <w:lang w:val="en-US"/>
+              </w:rPr>
+              <w:t>Erstes Drittel</w:t>
+            </w:r>
+          </w:p>
+        </w:tc>
+        <w:tc>
+          <w:tcPr>
+            <w:tcW w:w="1134" w:type="dxa"/>
+            <w:tcBorders>
+              <w:top w:val="single" w:sz="4" w:space="0" w:color="auto"/>
+              <w:left w:val="single" w:sz="4" w:space="0" w:color="auto"/>
+              <w:bottom w:val="single" w:sz="12" w:space="0" w:color="auto"/>
+              <w:right w:val="single" w:sz="4" w:space="0" w:color="auto"/>
+            </w:tcBorders>
+          </w:tcPr>
+          <w:p>
+            <w:pPr>
+              <w:rPr>
+                <w:rFonts w:ascii="CaskaydiaCove NF" w:hAnsi="CaskaydiaCove NF" w:cs="CaskaydiaCove NF"/>
+                <w:sz w:val="18"/>
+                <w:szCs w:val="18"/>
+              </w:rPr>
+            </w:pPr>
+            <w:r>
+              <w:rPr>
+                <w:rFonts w:ascii="CaskaydiaCove NF" w:hAnsi="CaskaydiaCove NF" w:cs="CaskaydiaCove NF"/>
+                <w:sz w:val="18"/>
+                <w:szCs w:val="18"/>
+              </w:rPr>
+              <w:t>A</w:t>
+            </w:r>
+          </w:p>
+        </w:tc>
+        <w:tc>
+          <w:tcPr>
+            <w:tcW w:w="2410" w:type="dxa"/>
+            <w:tcBorders>
+              <w:top w:val="single" w:sz="4" w:space="0" w:color="auto"/>
+              <w:left w:val="single" w:sz="4" w:space="0" w:color="auto"/>
+              <w:bottom w:val="single" w:sz="12" w:space="0" w:color="auto"/>
+              <w:right w:val="single" w:sz="4" w:space="0" w:color="auto"/>
+            </w:tcBorders>
+          </w:tcPr>
+          <w:p>
+            <w:pPr>
+              <w:rPr>
+                <w:sz w:val="18"/>
+                <w:szCs w:val="18"/>
+                <w:lang w:val="en-US"/>
+              </w:rPr>
+            </w:pPr>
+            <w:r>
+              <w:rPr>
+                <w:sz w:val="18"/>
+                <w:szCs w:val="18"/>
+                <w:lang w:val="en-US"/>
+              </w:rPr>
+              <w:t>Zweites Dr</w:t>
+            </w:r>
+            <w:r>
+              <w:rPr>
+                <w:sz w:val="18"/>
+                <w:szCs w:val="18"/>
+                <w:lang w:val="en-US"/>
+              </w:rPr>
+              <w:t>it</w:t>
+            </w:r>
+            <w:r>
+              <w:rPr>
+                <w:sz w:val="18"/>
+                <w:szCs w:val="18"/>
+                <w:lang w:val="en-US"/>
+              </w:rPr>
+              <w:t>tel</w:t>
+            </w:r>
+          </w:p>
+        </w:tc>
+        <w:tc>
+          <w:tcPr>
+            <w:tcW w:w="992" w:type="dxa"/>
+            <w:tcBorders>
+              <w:top w:val="single" w:sz="4" w:space="0" w:color="auto"/>
+              <w:left w:val="single" w:sz="4" w:space="0" w:color="auto"/>
+              <w:bottom w:val="single" w:sz="12" w:space="0" w:color="auto"/>
+              <w:right w:val="single" w:sz="4" w:space="0" w:color="auto"/>
+            </w:tcBorders>
+          </w:tcPr>
+          <w:p>
+            <w:pPr>
+              <w:rPr>
+                <w:rFonts w:ascii="CaskaydiaCove NF" w:hAnsi="CaskaydiaCove NF" w:cs="CaskaydiaCove NF"/>
+                <w:sz w:val="18"/>
+                <w:szCs w:val="18"/>
+                <w:lang w:val="en-US"/>
+              </w:rPr>
+            </w:pPr>
+            <w:r>
+              <w:rPr>
+                <w:rFonts w:ascii="CaskaydiaCove NF" w:hAnsi="CaskaydiaCove NF" w:cs="CaskaydiaCove NF"/>
+                <w:sz w:val="18"/>
+                <w:szCs w:val="18"/>
+                <w:lang w:val="en-US"/>
+              </w:rPr>
+              <w:t>S</w:t>
+            </w:r>
+          </w:p>
+        </w:tc>
+        <w:tc>
+          <w:tcPr>
+            <w:tcW w:w="2457" w:type="dxa"/>
+            <w:gridSpan w:val="3"/>
+            <w:tcBorders>
+              <w:top w:val="single" w:sz="4" w:space="0" w:color="auto"/>
+              <w:left w:val="single" w:sz="4" w:space="0" w:color="auto"/>
+              <w:bottom w:val="single" w:sz="12" w:space="0" w:color="auto"/>
+              <w:right w:val="single" w:sz="4" w:space="0" w:color="auto"/>
+            </w:tcBorders>
+          </w:tcPr>
+          <w:p>
+            <w:pPr>
+              <w:rPr>
+                <w:sz w:val="18"/>
+                <w:szCs w:val="18"/>
+                <w:lang w:val="en-US"/>
+              </w:rPr>
+            </w:pPr>
+            <w:r>
+              <w:rPr>
+                <w:sz w:val="18"/>
+                <w:szCs w:val="18"/>
+                <w:lang w:val="en-US"/>
               </w:rPr>
               <w:t>Drittes Drittel</w:t>
             </w:r>
@@ -18561,124 +18257,10 @@
         </w:tc>
         <w:tc>
           <w:tcPr>
-            <w:tcW w:w="1276" w:type="dxa"/>
-            <w:tcBorders>
-              <w:bottom w:val="single" w:sz="12" w:space="0" w:color="auto"/>
-            </w:tcBorders>
-          </w:tcPr>
-          <w:p>
-            <w:pPr>
-              <w:rPr>
-                <w:rFonts w:ascii="CaskaydiaCove NF" w:hAnsi="CaskaydiaCove NF" w:cs="CaskaydiaCove NF"/>
-                <w:sz w:val="18"/>
-                <w:szCs w:val="18"/>
-                <w:lang w:val="en-US"/>
-              </w:rPr>
-            </w:pPr>
-            <w:r>
-              <w:rPr>
-                <w:rFonts w:ascii="CaskaydiaCove NF" w:hAnsi="CaskaydiaCove NF" w:cs="CaskaydiaCove NF"/>
-                <w:sz w:val="18"/>
-                <w:szCs w:val="18"/>
-              </w:rPr>
-              <w:t>󰘴</w:t>
-            </w:r>
-            <w:r>
-              <w:rPr>
-                <w:rFonts w:ascii="CaskaydiaCove NF" w:hAnsi="CaskaydiaCove NF" w:cs="CaskaydiaCove NF"/>
-                <w:sz w:val="18"/>
-                <w:szCs w:val="18"/>
-              </w:rPr>
-              <w:t xml:space="preserve"> </w:t>
-            </w:r>
-            <w:r>
-              <w:rPr>
-                <w:rFonts w:ascii="CaskaydiaCove NF" w:hAnsi="CaskaydiaCove NF" w:cs="CaskaydiaCove NF"/>
-                <w:sz w:val="18"/>
-                <w:szCs w:val="18"/>
-              </w:rPr>
-              <w:t>󰘵</w:t>
-            </w:r>
-            <w:r>
-              <w:rPr>
-                <w:rFonts w:ascii="CaskaydiaCove NF" w:hAnsi="CaskaydiaCove NF" w:cs="CaskaydiaCove NF"/>
-                <w:sz w:val="18"/>
-                <w:szCs w:val="18"/>
-              </w:rPr>
-              <w:t xml:space="preserve"> </w:t>
-            </w:r>
-            <w:r>
-              <w:rPr>
-                <w:rFonts w:ascii="CaskaydiaCove NF" w:hAnsi="CaskaydiaCove NF" w:cs="CaskaydiaCove NF"/>
-                <w:sz w:val="18"/>
-                <w:szCs w:val="18"/>
-              </w:rPr>
-              <w:t>G</w:t>
-            </w:r>
-          </w:p>
-        </w:tc>
-        <w:tc>
-          <w:tcPr>
-            <w:tcW w:w="2410" w:type="dxa"/>
-            <w:tcBorders>
-              <w:bottom w:val="single" w:sz="12" w:space="0" w:color="auto"/>
-            </w:tcBorders>
-          </w:tcPr>
-          <w:p>
-            <w:pPr>
-              <w:rPr>
-                <w:sz w:val="18"/>
-                <w:szCs w:val="18"/>
-                <w:lang w:val="en-US"/>
-              </w:rPr>
-            </w:pPr>
-            <w:r>
-              <w:rPr>
-                <w:sz w:val="18"/>
-                <w:szCs w:val="18"/>
-              </w:rPr>
-              <w:t>Ctrl+Opt+G</w:t>
-            </w:r>
-          </w:p>
-        </w:tc>
-        <w:tc>
-          <w:tcPr>
-            <w:tcW w:w="2126" w:type="dxa"/>
-            <w:tcBorders>
-              <w:bottom w:val="single" w:sz="12" w:space="0" w:color="auto"/>
-            </w:tcBorders>
-          </w:tcPr>
-          <w:p>
-            <w:pPr>
-              <w:rPr>
-                <w:sz w:val="18"/>
-                <w:szCs w:val="18"/>
-                <w:lang w:val="en-US"/>
-              </w:rPr>
-            </w:pPr>
-          </w:p>
-        </w:tc>
-        <w:tc>
-          <w:tcPr>
-            <w:tcW w:w="992" w:type="dxa"/>
-            <w:tcBorders>
-              <w:bottom w:val="single" w:sz="12" w:space="0" w:color="auto"/>
-            </w:tcBorders>
-          </w:tcPr>
-          <w:p>
-            <w:pPr>
-              <w:rPr>
-                <w:sz w:val="18"/>
-                <w:szCs w:val="18"/>
-                <w:lang w:val="en-US"/>
-              </w:rPr>
-            </w:pPr>
-          </w:p>
-        </w:tc>
-        <w:tc>
-          <w:tcPr>
-            <w:tcW w:w="2126" w:type="dxa"/>
-            <w:tcBorders>
+            <w:tcW w:w="1795" w:type="dxa"/>
+            <w:tcBorders>
+              <w:top w:val="single" w:sz="4" w:space="0" w:color="auto"/>
+              <w:left w:val="single" w:sz="4" w:space="0" w:color="auto"/>
               <w:bottom w:val="single" w:sz="12" w:space="0" w:color="auto"/>
               <w:right w:val="single" w:sz="12" w:space="0" w:color="auto"/>
             </w:tcBorders>
@@ -18686,100 +18268,431 @@
           <w:p>
             <w:pPr>
               <w:rPr>
-                <w:sz w:val="18"/>
-                <w:szCs w:val="18"/>
-                <w:lang w:val="en-US"/>
-              </w:rPr>
-            </w:pPr>
+                <w:rFonts w:ascii="CaskaydiaCove NF" w:hAnsi="CaskaydiaCove NF" w:cs="CaskaydiaCove NF"/>
+                <w:sz w:val="18"/>
+                <w:szCs w:val="18"/>
+              </w:rPr>
+            </w:pPr>
+            <w:r>
+              <w:rPr>
+                <w:rFonts w:ascii="CaskaydiaCove NF" w:hAnsi="CaskaydiaCove NF" w:cs="CaskaydiaCove NF"/>
+                <w:sz w:val="18"/>
+                <w:szCs w:val="18"/>
+              </w:rPr>
+              <w:t>D</w:t>
+            </w:r>
           </w:p>
         </w:tc>
       </w:tr>
       <w:tr>
         <w:tc>
           <w:tcPr>
-            <w:tcW w:w="1838" w:type="dxa"/>
+            <w:tcW w:w="1980" w:type="dxa"/>
+            <w:gridSpan w:val="2"/>
+            <w:tcBorders>
+              <w:top w:val="single" w:sz="12" w:space="0" w:color="auto"/>
+              <w:left w:val="single" w:sz="12" w:space="0" w:color="auto"/>
+              <w:bottom w:val="single" w:sz="4" w:space="0" w:color="auto"/>
+              <w:right w:val="single" w:sz="4" w:space="0" w:color="auto"/>
+            </w:tcBorders>
+          </w:tcPr>
+          <w:p>
+            <w:pPr>
+              <w:rPr>
+                <w:sz w:val="18"/>
+                <w:szCs w:val="18"/>
+                <w:lang w:val="en-US"/>
+              </w:rPr>
+            </w:pPr>
+            <w:bookmarkStart w:id="53" w:name="_Hlk180671787"/>
+            <w:r>
+              <w:rPr>
+                <w:sz w:val="18"/>
+                <w:szCs w:val="18"/>
+                <w:lang w:val="en-US"/>
+              </w:rPr>
+              <w:t>Oberes linkes Sechstel</w:t>
+            </w:r>
+            <w:bookmarkEnd w:id="53"/>
+          </w:p>
+        </w:tc>
+        <w:tc>
+          <w:tcPr>
+            <w:tcW w:w="1134" w:type="dxa"/>
+            <w:tcBorders>
+              <w:top w:val="single" w:sz="12" w:space="0" w:color="auto"/>
+              <w:left w:val="single" w:sz="4" w:space="0" w:color="auto"/>
+              <w:bottom w:val="single" w:sz="4" w:space="0" w:color="auto"/>
+              <w:right w:val="single" w:sz="4" w:space="0" w:color="auto"/>
+            </w:tcBorders>
+          </w:tcPr>
+          <w:p>
+            <w:pPr>
+              <w:rPr>
+                <w:rFonts w:ascii="CaskaydiaCove NF" w:hAnsi="CaskaydiaCove NF" w:cs="CaskaydiaCove NF"/>
+                <w:sz w:val="18"/>
+                <w:szCs w:val="18"/>
+              </w:rPr>
+            </w:pPr>
+            <w:r>
+              <w:rPr>
+                <w:rFonts w:ascii="CaskaydiaCove NF" w:hAnsi="CaskaydiaCove NF" w:cs="CaskaydiaCove NF"/>
+                <w:sz w:val="18"/>
+                <w:szCs w:val="18"/>
+              </w:rPr>
+              <w:t>R</w:t>
+            </w:r>
+          </w:p>
+        </w:tc>
+        <w:tc>
+          <w:tcPr>
+            <w:tcW w:w="2410" w:type="dxa"/>
+            <w:tcBorders>
+              <w:top w:val="single" w:sz="12" w:space="0" w:color="auto"/>
+              <w:left w:val="single" w:sz="4" w:space="0" w:color="auto"/>
+              <w:bottom w:val="single" w:sz="4" w:space="0" w:color="auto"/>
+              <w:right w:val="single" w:sz="4" w:space="0" w:color="auto"/>
+            </w:tcBorders>
+          </w:tcPr>
+          <w:p>
+            <w:pPr>
+              <w:rPr>
+                <w:sz w:val="18"/>
+                <w:szCs w:val="18"/>
+                <w:lang w:val="en-US"/>
+              </w:rPr>
+            </w:pPr>
+            <w:bookmarkStart w:id="54" w:name="_Hlk180671824"/>
+            <w:r>
+              <w:rPr>
+                <w:sz w:val="18"/>
+                <w:szCs w:val="18"/>
+                <w:lang w:val="en-US"/>
+              </w:rPr>
+              <w:t>Oberes mittleres Sechstel</w:t>
+            </w:r>
+            <w:bookmarkEnd w:id="54"/>
+          </w:p>
+        </w:tc>
+        <w:tc>
+          <w:tcPr>
+            <w:tcW w:w="992" w:type="dxa"/>
+            <w:tcBorders>
+              <w:top w:val="single" w:sz="12" w:space="0" w:color="auto"/>
+              <w:left w:val="single" w:sz="4" w:space="0" w:color="auto"/>
+              <w:bottom w:val="single" w:sz="4" w:space="0" w:color="auto"/>
+              <w:right w:val="single" w:sz="4" w:space="0" w:color="auto"/>
+            </w:tcBorders>
+          </w:tcPr>
+          <w:p>
+            <w:pPr>
+              <w:rPr>
+                <w:rFonts w:ascii="CaskaydiaCove NF" w:hAnsi="CaskaydiaCove NF" w:cs="CaskaydiaCove NF"/>
+                <w:sz w:val="18"/>
+                <w:szCs w:val="18"/>
+                <w:lang w:val="en-US"/>
+              </w:rPr>
+            </w:pPr>
+            <w:r>
+              <w:rPr>
+                <w:rFonts w:ascii="CaskaydiaCove NF" w:hAnsi="CaskaydiaCove NF" w:cs="CaskaydiaCove NF"/>
+                <w:sz w:val="18"/>
+                <w:szCs w:val="18"/>
+                <w:lang w:val="en-US"/>
+              </w:rPr>
+              <w:t>T</w:t>
+            </w:r>
+          </w:p>
+        </w:tc>
+        <w:tc>
+          <w:tcPr>
+            <w:tcW w:w="2457" w:type="dxa"/>
+            <w:gridSpan w:val="3"/>
+            <w:tcBorders>
+              <w:top w:val="single" w:sz="12" w:space="0" w:color="auto"/>
+              <w:left w:val="single" w:sz="4" w:space="0" w:color="auto"/>
+              <w:bottom w:val="single" w:sz="4" w:space="0" w:color="auto"/>
+              <w:right w:val="single" w:sz="4" w:space="0" w:color="auto"/>
+            </w:tcBorders>
+          </w:tcPr>
+          <w:p>
+            <w:pPr>
+              <w:rPr>
+                <w:sz w:val="18"/>
+                <w:szCs w:val="18"/>
+                <w:lang w:val="en-US"/>
+              </w:rPr>
+            </w:pPr>
+            <w:bookmarkStart w:id="55" w:name="_Hlk180671831"/>
+            <w:r>
+              <w:rPr>
+                <w:sz w:val="18"/>
+                <w:szCs w:val="18"/>
+                <w:lang w:val="en-US"/>
+              </w:rPr>
+              <w:t>Oberes rechtes Sechstel</w:t>
+            </w:r>
+            <w:bookmarkEnd w:id="55"/>
+          </w:p>
+        </w:tc>
+        <w:tc>
+          <w:tcPr>
+            <w:tcW w:w="1795" w:type="dxa"/>
+            <w:tcBorders>
+              <w:top w:val="single" w:sz="12" w:space="0" w:color="auto"/>
+              <w:left w:val="single" w:sz="4" w:space="0" w:color="auto"/>
+              <w:bottom w:val="single" w:sz="4" w:space="0" w:color="auto"/>
+              <w:right w:val="single" w:sz="12" w:space="0" w:color="auto"/>
+            </w:tcBorders>
+          </w:tcPr>
+          <w:p>
+            <w:pPr>
+              <w:rPr>
+                <w:rFonts w:ascii="CaskaydiaCove NF" w:hAnsi="CaskaydiaCove NF" w:cs="CaskaydiaCove NF"/>
+                <w:sz w:val="18"/>
+                <w:szCs w:val="18"/>
+              </w:rPr>
+            </w:pPr>
+            <w:r>
+              <w:rPr>
+                <w:rFonts w:ascii="CaskaydiaCove NF" w:hAnsi="CaskaydiaCove NF" w:cs="CaskaydiaCove NF"/>
+                <w:sz w:val="18"/>
+                <w:szCs w:val="18"/>
+              </w:rPr>
+              <w:t>Y</w:t>
+            </w:r>
+          </w:p>
+        </w:tc>
+      </w:tr>
+      <w:tr>
+        <w:tc>
+          <w:tcPr>
+            <w:tcW w:w="1980" w:type="dxa"/>
+            <w:gridSpan w:val="2"/>
+            <w:tcBorders>
+              <w:top w:val="single" w:sz="4" w:space="0" w:color="auto"/>
+              <w:left w:val="single" w:sz="12" w:space="0" w:color="auto"/>
+              <w:bottom w:val="single" w:sz="12" w:space="0" w:color="auto"/>
+              <w:right w:val="single" w:sz="4" w:space="0" w:color="auto"/>
+            </w:tcBorders>
+          </w:tcPr>
+          <w:p>
+            <w:pPr>
+              <w:rPr>
+                <w:sz w:val="18"/>
+                <w:szCs w:val="18"/>
+                <w:lang w:val="en-US"/>
+              </w:rPr>
+            </w:pPr>
+            <w:r>
+              <w:rPr>
+                <w:sz w:val="18"/>
+                <w:szCs w:val="18"/>
+                <w:lang w:val="en-US"/>
+              </w:rPr>
+              <w:t>Unteres linkes Sechstel</w:t>
+            </w:r>
+          </w:p>
+        </w:tc>
+        <w:tc>
+          <w:tcPr>
+            <w:tcW w:w="1134" w:type="dxa"/>
+            <w:tcBorders>
+              <w:top w:val="single" w:sz="4" w:space="0" w:color="auto"/>
+              <w:left w:val="single" w:sz="4" w:space="0" w:color="auto"/>
+              <w:bottom w:val="single" w:sz="12" w:space="0" w:color="auto"/>
+              <w:right w:val="single" w:sz="4" w:space="0" w:color="auto"/>
+            </w:tcBorders>
+          </w:tcPr>
+          <w:p>
+            <w:pPr>
+              <w:rPr>
+                <w:rFonts w:ascii="CaskaydiaCove NF" w:hAnsi="CaskaydiaCove NF" w:cs="CaskaydiaCove NF"/>
+                <w:sz w:val="18"/>
+                <w:szCs w:val="18"/>
+              </w:rPr>
+            </w:pPr>
+            <w:r>
+              <w:rPr>
+                <w:rFonts w:ascii="CaskaydiaCove NF" w:hAnsi="CaskaydiaCove NF" w:cs="CaskaydiaCove NF"/>
+                <w:sz w:val="18"/>
+                <w:szCs w:val="18"/>
+              </w:rPr>
+              <w:t>F</w:t>
+            </w:r>
+          </w:p>
+        </w:tc>
+        <w:tc>
+          <w:tcPr>
+            <w:tcW w:w="2410" w:type="dxa"/>
+            <w:tcBorders>
+              <w:top w:val="single" w:sz="4" w:space="0" w:color="auto"/>
+              <w:left w:val="single" w:sz="4" w:space="0" w:color="auto"/>
+              <w:bottom w:val="single" w:sz="12" w:space="0" w:color="auto"/>
+              <w:right w:val="single" w:sz="4" w:space="0" w:color="auto"/>
+            </w:tcBorders>
+          </w:tcPr>
+          <w:p>
+            <w:pPr>
+              <w:rPr>
+                <w:sz w:val="18"/>
+                <w:szCs w:val="18"/>
+                <w:lang w:val="en-US"/>
+              </w:rPr>
+            </w:pPr>
+            <w:r>
+              <w:rPr>
+                <w:sz w:val="18"/>
+                <w:szCs w:val="18"/>
+                <w:lang w:val="en-US"/>
+              </w:rPr>
+              <w:t>Unteres mittleres Sechstel</w:t>
+            </w:r>
+          </w:p>
+        </w:tc>
+        <w:tc>
+          <w:tcPr>
+            <w:tcW w:w="992" w:type="dxa"/>
+            <w:tcBorders>
+              <w:top w:val="single" w:sz="4" w:space="0" w:color="auto"/>
+              <w:left w:val="single" w:sz="4" w:space="0" w:color="auto"/>
+              <w:bottom w:val="single" w:sz="12" w:space="0" w:color="auto"/>
+              <w:right w:val="single" w:sz="4" w:space="0" w:color="auto"/>
+            </w:tcBorders>
+          </w:tcPr>
+          <w:p>
+            <w:pPr>
+              <w:rPr>
+                <w:rFonts w:ascii="CaskaydiaCove NF" w:hAnsi="CaskaydiaCove NF" w:cs="CaskaydiaCove NF"/>
+                <w:sz w:val="18"/>
+                <w:szCs w:val="18"/>
+                <w:lang w:val="en-US"/>
+              </w:rPr>
+            </w:pPr>
+            <w:r>
+              <w:rPr>
+                <w:rFonts w:ascii="CaskaydiaCove NF" w:hAnsi="CaskaydiaCove NF" w:cs="CaskaydiaCove NF"/>
+                <w:sz w:val="18"/>
+                <w:szCs w:val="18"/>
+                <w:lang w:val="en-US"/>
+              </w:rPr>
+              <w:t>G</w:t>
+            </w:r>
+          </w:p>
+        </w:tc>
+        <w:tc>
+          <w:tcPr>
+            <w:tcW w:w="2457" w:type="dxa"/>
+            <w:gridSpan w:val="3"/>
+            <w:tcBorders>
+              <w:top w:val="single" w:sz="4" w:space="0" w:color="auto"/>
+              <w:left w:val="single" w:sz="4" w:space="0" w:color="auto"/>
+              <w:bottom w:val="single" w:sz="12" w:space="0" w:color="auto"/>
+              <w:right w:val="single" w:sz="4" w:space="0" w:color="auto"/>
+            </w:tcBorders>
+          </w:tcPr>
+          <w:p>
+            <w:pPr>
+              <w:rPr>
+                <w:sz w:val="18"/>
+                <w:szCs w:val="18"/>
+                <w:lang w:val="en-US"/>
+              </w:rPr>
+            </w:pPr>
+            <w:r>
+              <w:rPr>
+                <w:sz w:val="18"/>
+                <w:szCs w:val="18"/>
+                <w:lang w:val="en-US"/>
+              </w:rPr>
+              <w:t>Unteres rechtes Sechstel</w:t>
+            </w:r>
+          </w:p>
+        </w:tc>
+        <w:tc>
+          <w:tcPr>
+            <w:tcW w:w="1795" w:type="dxa"/>
+            <w:tcBorders>
+              <w:top w:val="single" w:sz="4" w:space="0" w:color="auto"/>
+              <w:left w:val="single" w:sz="4" w:space="0" w:color="auto"/>
+              <w:bottom w:val="single" w:sz="12" w:space="0" w:color="auto"/>
+              <w:right w:val="single" w:sz="12" w:space="0" w:color="auto"/>
+            </w:tcBorders>
+          </w:tcPr>
+          <w:p>
+            <w:pPr>
+              <w:rPr>
+                <w:rFonts w:ascii="CaskaydiaCove NF" w:hAnsi="CaskaydiaCove NF" w:cs="CaskaydiaCove NF"/>
+                <w:sz w:val="18"/>
+                <w:szCs w:val="18"/>
+              </w:rPr>
+            </w:pPr>
+            <w:r>
+              <w:rPr>
+                <w:rFonts w:ascii="CaskaydiaCove NF" w:hAnsi="CaskaydiaCove NF" w:cs="CaskaydiaCove NF"/>
+                <w:sz w:val="18"/>
+                <w:szCs w:val="18"/>
+              </w:rPr>
+              <w:t>H</w:t>
+            </w:r>
+          </w:p>
+        </w:tc>
+      </w:tr>
+      <w:tr>
+        <w:tc>
+          <w:tcPr>
+            <w:tcW w:w="1980" w:type="dxa"/>
+            <w:gridSpan w:val="2"/>
             <w:tcBorders>
               <w:top w:val="single" w:sz="12" w:space="0" w:color="auto"/>
               <w:left w:val="single" w:sz="12" w:space="0" w:color="auto"/>
               <w:bottom w:val="single" w:sz="12" w:space="0" w:color="auto"/>
-            </w:tcBorders>
-          </w:tcPr>
-          <w:p>
-            <w:pPr>
-              <w:rPr>
-                <w:sz w:val="18"/>
-                <w:szCs w:val="18"/>
-                <w:lang w:val="en-US"/>
-              </w:rPr>
-            </w:pPr>
-            <w:bookmarkStart w:id="52" w:name="_Hlk179416785"/>
-            <w:r>
-              <w:rPr>
-                <w:sz w:val="18"/>
-                <w:szCs w:val="18"/>
-              </w:rPr>
-              <w:t>Zwei Drittel links</w:t>
-            </w:r>
-          </w:p>
-        </w:tc>
-        <w:tc>
-          <w:tcPr>
-            <w:tcW w:w="1276" w:type="dxa"/>
+              <w:right w:val="single" w:sz="4" w:space="0" w:color="auto"/>
+            </w:tcBorders>
+          </w:tcPr>
+          <w:p>
+            <w:pPr>
+              <w:rPr>
+                <w:sz w:val="18"/>
+                <w:szCs w:val="18"/>
+                <w:lang w:val="en-US"/>
+              </w:rPr>
+            </w:pPr>
+            <w:r>
+              <w:rPr>
+                <w:sz w:val="18"/>
+                <w:szCs w:val="18"/>
+                <w:lang w:val="en-US"/>
+              </w:rPr>
+              <w:t>Linkes Viertel</w:t>
+            </w:r>
+          </w:p>
+        </w:tc>
+        <w:tc>
+          <w:tcPr>
+            <w:tcW w:w="1134" w:type="dxa"/>
             <w:tcBorders>
               <w:top w:val="single" w:sz="12" w:space="0" w:color="auto"/>
+              <w:left w:val="single" w:sz="4" w:space="0" w:color="auto"/>
               <w:bottom w:val="single" w:sz="12" w:space="0" w:color="auto"/>
-            </w:tcBorders>
-          </w:tcPr>
-          <w:p>
-            <w:pPr>
-              <w:rPr>
-                <w:rFonts w:ascii="CaskaydiaCove NF" w:hAnsi="CaskaydiaCove NF" w:cs="CaskaydiaCove NF"/>
-                <w:sz w:val="18"/>
-                <w:szCs w:val="18"/>
-                <w:lang w:val="en-US"/>
-              </w:rPr>
-            </w:pPr>
-            <w:bookmarkStart w:id="53" w:name="_Hlk179416780"/>
-            <w:r>
-              <w:rPr>
-                <w:rFonts w:ascii="CaskaydiaCove NF" w:hAnsi="CaskaydiaCove NF" w:cs="CaskaydiaCove NF"/>
-                <w:sz w:val="18"/>
-                <w:szCs w:val="18"/>
-              </w:rPr>
-              <w:t>󰘴</w:t>
-            </w:r>
-            <w:r>
-              <w:rPr>
-                <w:rFonts w:ascii="CaskaydiaCove NF" w:hAnsi="CaskaydiaCove NF" w:cs="CaskaydiaCove NF"/>
-                <w:sz w:val="18"/>
-                <w:szCs w:val="18"/>
-              </w:rPr>
-              <w:t xml:space="preserve"> </w:t>
-            </w:r>
-            <w:r>
-              <w:rPr>
-                <w:rFonts w:ascii="CaskaydiaCove NF" w:hAnsi="CaskaydiaCove NF" w:cs="CaskaydiaCove NF"/>
-                <w:sz w:val="18"/>
-                <w:szCs w:val="18"/>
-              </w:rPr>
-              <w:t>󰘵</w:t>
-            </w:r>
-            <w:r>
-              <w:rPr>
-                <w:rFonts w:ascii="CaskaydiaCove NF" w:hAnsi="CaskaydiaCove NF" w:cs="CaskaydiaCove NF"/>
-                <w:sz w:val="18"/>
-                <w:szCs w:val="18"/>
-              </w:rPr>
-              <w:t xml:space="preserve"> </w:t>
-            </w:r>
-            <w:bookmarkEnd w:id="53"/>
-            <w:r>
-              <w:rPr>
-                <w:rFonts w:ascii="CaskaydiaCove NF" w:hAnsi="CaskaydiaCove NF" w:cs="CaskaydiaCove NF"/>
-                <w:sz w:val="18"/>
-                <w:szCs w:val="18"/>
-              </w:rPr>
-              <w:t>E</w:t>
+              <w:right w:val="single" w:sz="4" w:space="0" w:color="auto"/>
+            </w:tcBorders>
+          </w:tcPr>
+          <w:p>
+            <w:pPr>
+              <w:rPr>
+                <w:rFonts w:ascii="CaskaydiaCove NF" w:hAnsi="CaskaydiaCove NF" w:cs="CaskaydiaCove NF"/>
+                <w:sz w:val="18"/>
+                <w:szCs w:val="18"/>
+              </w:rPr>
+            </w:pPr>
+            <w:r>
+              <w:rPr>
+                <w:rFonts w:ascii="CaskaydiaCove NF" w:hAnsi="CaskaydiaCove NF" w:cs="CaskaydiaCove NF"/>
+                <w:sz w:val="18"/>
+                <w:szCs w:val="18"/>
+              </w:rPr>
+              <w:t>Z</w:t>
             </w:r>
           </w:p>
         </w:tc>
@@ -18788,116 +18701,94 @@
             <w:tcW w:w="2410" w:type="dxa"/>
             <w:tcBorders>
               <w:top w:val="single" w:sz="12" w:space="0" w:color="auto"/>
+              <w:left w:val="single" w:sz="4" w:space="0" w:color="auto"/>
               <w:bottom w:val="single" w:sz="12" w:space="0" w:color="auto"/>
-            </w:tcBorders>
-          </w:tcPr>
-          <w:p>
-            <w:pPr>
-              <w:rPr>
-                <w:sz w:val="18"/>
-                <w:szCs w:val="18"/>
-                <w:lang w:val="en-US"/>
-              </w:rPr>
-            </w:pPr>
-            <w:r>
-              <w:rPr>
-                <w:sz w:val="18"/>
-                <w:szCs w:val="18"/>
-              </w:rPr>
-              <w:t>Ctrl+Opt+E</w:t>
-            </w:r>
-          </w:p>
-        </w:tc>
-        <w:tc>
-          <w:tcPr>
-            <w:tcW w:w="2126" w:type="dxa"/>
+              <w:right w:val="single" w:sz="4" w:space="0" w:color="auto"/>
+            </w:tcBorders>
+          </w:tcPr>
+          <w:p>
+            <w:pPr>
+              <w:rPr>
+                <w:sz w:val="18"/>
+                <w:szCs w:val="18"/>
+                <w:lang w:val="en-US"/>
+              </w:rPr>
+            </w:pPr>
+            <w:r>
+              <w:rPr>
+                <w:sz w:val="18"/>
+                <w:szCs w:val="18"/>
+                <w:lang w:val="en-US"/>
+              </w:rPr>
+              <w:t>Mittlere Hälfte</w:t>
+            </w:r>
+          </w:p>
+        </w:tc>
+        <w:tc>
+          <w:tcPr>
+            <w:tcW w:w="992" w:type="dxa"/>
             <w:tcBorders>
               <w:top w:val="single" w:sz="12" w:space="0" w:color="auto"/>
+              <w:left w:val="single" w:sz="4" w:space="0" w:color="auto"/>
               <w:bottom w:val="single" w:sz="12" w:space="0" w:color="auto"/>
-            </w:tcBorders>
-          </w:tcPr>
-          <w:p>
-            <w:pPr>
-              <w:rPr>
-                <w:sz w:val="18"/>
-                <w:szCs w:val="18"/>
-                <w:lang w:val="en-US"/>
-              </w:rPr>
-            </w:pPr>
-            <w:r>
-              <w:rPr>
-                <w:sz w:val="18"/>
-                <w:szCs w:val="18"/>
-              </w:rPr>
-              <w:t>Zwei Drittel rechts</w:t>
-            </w:r>
-          </w:p>
-        </w:tc>
-        <w:tc>
-          <w:tcPr>
-            <w:tcW w:w="992" w:type="dxa"/>
+              <w:right w:val="single" w:sz="4" w:space="0" w:color="auto"/>
+            </w:tcBorders>
+          </w:tcPr>
+          <w:p>
+            <w:pPr>
+              <w:rPr>
+                <w:rFonts w:ascii="CaskaydiaCove NF" w:hAnsi="CaskaydiaCove NF" w:cs="CaskaydiaCove NF"/>
+                <w:sz w:val="18"/>
+                <w:szCs w:val="18"/>
+                <w:lang w:val="en-US"/>
+              </w:rPr>
+            </w:pPr>
+            <w:r>
+              <w:rPr>
+                <w:rFonts w:ascii="CaskaydiaCove NF" w:hAnsi="CaskaydiaCove NF" w:cs="CaskaydiaCove NF"/>
+                <w:sz w:val="18"/>
+                <w:szCs w:val="18"/>
+                <w:lang w:val="en-US"/>
+              </w:rPr>
+              <w:t>X</w:t>
+            </w:r>
+          </w:p>
+        </w:tc>
+        <w:tc>
+          <w:tcPr>
+            <w:tcW w:w="2457" w:type="dxa"/>
+            <w:gridSpan w:val="3"/>
             <w:tcBorders>
               <w:top w:val="single" w:sz="12" w:space="0" w:color="auto"/>
+              <w:left w:val="single" w:sz="4" w:space="0" w:color="auto"/>
               <w:bottom w:val="single" w:sz="12" w:space="0" w:color="auto"/>
-            </w:tcBorders>
-          </w:tcPr>
-          <w:p>
-            <w:pPr>
-              <w:rPr>
-                <w:sz w:val="18"/>
-                <w:szCs w:val="18"/>
-                <w:lang w:val="en-US"/>
-              </w:rPr>
-            </w:pPr>
-            <w:bookmarkStart w:id="54" w:name="_Hlk179416835"/>
-            <w:r>
-              <w:rPr>
-                <w:rFonts w:ascii="CaskaydiaCove NF" w:hAnsi="CaskaydiaCove NF" w:cs="CaskaydiaCove NF"/>
-                <w:sz w:val="18"/>
-                <w:szCs w:val="18"/>
-              </w:rPr>
-              <w:t>󰘴</w:t>
-            </w:r>
-            <w:r>
-              <w:rPr>
-                <w:rFonts w:ascii="CaskaydiaCove NF" w:hAnsi="CaskaydiaCove NF" w:cs="CaskaydiaCove NF"/>
-                <w:sz w:val="18"/>
-                <w:szCs w:val="18"/>
-              </w:rPr>
-              <w:t xml:space="preserve"> </w:t>
-            </w:r>
-            <w:r>
-              <w:rPr>
-                <w:rFonts w:ascii="CaskaydiaCove NF" w:hAnsi="CaskaydiaCove NF" w:cs="CaskaydiaCove NF"/>
-                <w:sz w:val="18"/>
-                <w:szCs w:val="18"/>
-              </w:rPr>
-              <w:t>󰘵</w:t>
-            </w:r>
-            <w:r>
-              <w:rPr>
-                <w:rFonts w:ascii="CaskaydiaCove NF" w:hAnsi="CaskaydiaCove NF" w:cs="CaskaydiaCove NF"/>
-                <w:sz w:val="18"/>
-                <w:szCs w:val="18"/>
-              </w:rPr>
-              <w:t xml:space="preserve"> </w:t>
-            </w:r>
-            <w:bookmarkEnd w:id="54"/>
-            <w:r>
-              <w:rPr>
-                <w:rFonts w:ascii="CaskaydiaCove NF" w:hAnsi="CaskaydiaCove NF" w:cs="CaskaydiaCove NF"/>
-                <w:sz w:val="18"/>
-                <w:szCs w:val="18"/>
-              </w:rPr>
-              <w:t>T</w:t>
-            </w:r>
-          </w:p>
-        </w:tc>
-        <w:tc>
-          <w:tcPr>
-            <w:tcW w:w="2126" w:type="dxa"/>
+              <w:right w:val="single" w:sz="4" w:space="0" w:color="auto"/>
+            </w:tcBorders>
+          </w:tcPr>
+          <w:p>
+            <w:pPr>
+              <w:rPr>
+                <w:sz w:val="18"/>
+                <w:szCs w:val="18"/>
+                <w:lang w:val="en-US"/>
+              </w:rPr>
+            </w:pPr>
+            <w:r>
+              <w:rPr>
+                <w:sz w:val="18"/>
+                <w:szCs w:val="18"/>
+                <w:lang w:val="en-US"/>
+              </w:rPr>
+              <w:t>Rechtes Viertel</w:t>
+            </w:r>
+          </w:p>
+        </w:tc>
+        <w:tc>
+          <w:tcPr>
+            <w:tcW w:w="1795" w:type="dxa"/>
             <w:tcBorders>
               <w:top w:val="single" w:sz="12" w:space="0" w:color="auto"/>
+              <w:left w:val="single" w:sz="4" w:space="0" w:color="auto"/>
               <w:bottom w:val="single" w:sz="12" w:space="0" w:color="auto"/>
               <w:right w:val="single" w:sz="12" w:space="0" w:color="auto"/>
             </w:tcBorders>
@@ -18905,26 +18796,26 @@
           <w:p>
             <w:pPr>
               <w:rPr>
-                <w:sz w:val="18"/>
-                <w:szCs w:val="18"/>
-                <w:lang w:val="en-US"/>
-              </w:rPr>
-            </w:pPr>
-            <w:r>
-              <w:rPr>
-                <w:sz w:val="18"/>
-                <w:szCs w:val="18"/>
-              </w:rPr>
-              <w:t>Ctrl+Opt+T</w:t>
+                <w:rFonts w:ascii="CaskaydiaCove NF" w:hAnsi="CaskaydiaCove NF" w:cs="CaskaydiaCove NF"/>
+                <w:sz w:val="18"/>
+                <w:szCs w:val="18"/>
+              </w:rPr>
+            </w:pPr>
+            <w:r>
+              <w:rPr>
+                <w:rFonts w:ascii="CaskaydiaCove NF" w:hAnsi="CaskaydiaCove NF" w:cs="CaskaydiaCove NF"/>
+                <w:sz w:val="18"/>
+                <w:szCs w:val="18"/>
+              </w:rPr>
+              <w:t>C</w:t>
             </w:r>
           </w:p>
         </w:tc>
       </w:tr>
     </w:tbl>
-    <w:bookmarkEnd w:id="52"/>
     <w:p>
       <w:pPr>
-        <w:pStyle w:val="Heading2"/>
+        <w:pStyle w:val="berschrift2"/>
         <w:rPr>
           <w:lang w:val="en-US"/>
         </w:rPr>
@@ -18938,7 +18829,7 @@
     </w:p>
     <w:tbl>
       <w:tblPr>
-        <w:tblStyle w:val="TableGrid"/>
+        <w:tblStyle w:val="Tabellenraster"/>
         <w:tblW w:w="10768" w:type="dxa"/>
         <w:tblLook w:val="04A0" w:firstRow="1" w:lastRow="0" w:firstColumn="1" w:lastColumn="0" w:noHBand="0" w:noVBand="1"/>
       </w:tblPr>
@@ -19216,7 +19107,7 @@
                 <w:lang w:val="en-US"/>
               </w:rPr>
             </w:pPr>
-            <w:bookmarkStart w:id="55" w:name="_Hlk160574947"/>
+            <w:bookmarkStart w:id="56" w:name="_Hlk160574947"/>
             <w:r>
               <w:rPr>
                 <w:rFonts w:ascii="CaskaydiaCove NF" w:hAnsi="CaskaydiaCove NF" w:cs="CaskaydiaCove NF"/>
@@ -19225,8 +19116,8 @@
               </w:rPr>
               <w:t>󰘴</w:t>
             </w:r>
-            <w:bookmarkStart w:id="56" w:name="_Hlk160573127"/>
-            <w:bookmarkEnd w:id="55"/>
+            <w:bookmarkStart w:id="57" w:name="_Hlk160573127"/>
+            <w:bookmarkEnd w:id="56"/>
             <w:r>
               <w:rPr>
                 <w:rFonts w:ascii="CaskaydiaCove NF" w:hAnsi="CaskaydiaCove NF" w:cs="CaskaydiaCove NF"/>
@@ -19235,7 +19126,7 @@
               </w:rPr>
               <w:t>(</w:t>
             </w:r>
-            <w:bookmarkStart w:id="57" w:name="_Hlk160573694"/>
+            <w:bookmarkStart w:id="58" w:name="_Hlk160573694"/>
             <w:r>
               <w:rPr>
                 <w:rFonts w:ascii="CaskaydiaCove NF" w:hAnsi="CaskaydiaCove NF" w:cs="CaskaydiaCove NF"/>
@@ -19244,36 +19135,36 @@
               </w:rPr>
               <w:t>󰘶</w:t>
             </w:r>
+            <w:bookmarkEnd w:id="58"/>
+            <w:r>
+              <w:rPr>
+                <w:rFonts w:ascii="CaskaydiaCove NF" w:hAnsi="CaskaydiaCove NF" w:cs="CaskaydiaCove NF"/>
+                <w:sz w:val="18"/>
+                <w:szCs w:val="18"/>
+              </w:rPr>
+              <w:t>)</w:t>
+            </w:r>
+            <w:bookmarkStart w:id="59" w:name="_Hlk160573114"/>
+            <w:r>
+              <w:rPr>
+                <w:rFonts w:ascii="CaskaydiaCove NF" w:hAnsi="CaskaydiaCove NF" w:cs="CaskaydiaCove NF"/>
+                <w:sz w:val="18"/>
+                <w:szCs w:val="18"/>
+                <w:lang w:val="en-US"/>
+              </w:rPr>
+              <w:t></w:t>
+            </w:r>
+            <w:r>
+              <w:rPr>
+                <w:rFonts w:ascii="CaskaydiaCove NF" w:hAnsi="CaskaydiaCove NF" w:cs="CaskaydiaCove NF"/>
+                <w:sz w:val="18"/>
+                <w:szCs w:val="18"/>
+                <w:lang w:val="en-US"/>
+              </w:rPr>
+              <w:t xml:space="preserve"> </w:t>
+            </w:r>
             <w:bookmarkEnd w:id="57"/>
-            <w:r>
-              <w:rPr>
-                <w:rFonts w:ascii="CaskaydiaCove NF" w:hAnsi="CaskaydiaCove NF" w:cs="CaskaydiaCove NF"/>
-                <w:sz w:val="18"/>
-                <w:szCs w:val="18"/>
-              </w:rPr>
-              <w:t>)</w:t>
-            </w:r>
-            <w:bookmarkStart w:id="58" w:name="_Hlk160573114"/>
-            <w:r>
-              <w:rPr>
-                <w:rFonts w:ascii="CaskaydiaCove NF" w:hAnsi="CaskaydiaCove NF" w:cs="CaskaydiaCove NF"/>
-                <w:sz w:val="18"/>
-                <w:szCs w:val="18"/>
-                <w:lang w:val="en-US"/>
-              </w:rPr>
-              <w:t></w:t>
-            </w:r>
-            <w:r>
-              <w:rPr>
-                <w:rFonts w:ascii="CaskaydiaCove NF" w:hAnsi="CaskaydiaCove NF" w:cs="CaskaydiaCove NF"/>
-                <w:sz w:val="18"/>
-                <w:szCs w:val="18"/>
-                <w:lang w:val="en-US"/>
-              </w:rPr>
-              <w:t xml:space="preserve"> </w:t>
-            </w:r>
-            <w:bookmarkEnd w:id="56"/>
-            <w:bookmarkEnd w:id="58"/>
+            <w:bookmarkEnd w:id="59"/>
           </w:p>
         </w:tc>
         <w:tc>
@@ -19570,7 +19461,7 @@
               </w:rPr>
               <w:t>Shift+Cmd+</w:t>
             </w:r>
-            <w:bookmarkStart w:id="59" w:name="_Hlk160575360"/>
+            <w:bookmarkStart w:id="60" w:name="_Hlk160575360"/>
             <w:r>
               <w:rPr>
                 <w:sz w:val="18"/>
@@ -19579,7 +19470,7 @@
               </w:rPr>
               <w:t>[/]</w:t>
             </w:r>
-            <w:bookmarkEnd w:id="59"/>
+            <w:bookmarkEnd w:id="60"/>
           </w:p>
         </w:tc>
       </w:tr>
@@ -19598,7 +19489,7 @@
                 <w:szCs w:val="18"/>
               </w:rPr>
             </w:pPr>
-            <w:bookmarkStart w:id="60" w:name="_Hlk161489046"/>
+            <w:bookmarkStart w:id="61" w:name="_Hlk161489046"/>
             <w:r>
               <w:rPr>
                 <w:sz w:val="18"/>
@@ -19714,8 +19605,8 @@
                 <w:szCs w:val="18"/>
               </w:rPr>
             </w:pPr>
-            <w:bookmarkStart w:id="61" w:name="_Hlk160574629"/>
-            <w:bookmarkStart w:id="62" w:name="_Hlk160575119"/>
+            <w:bookmarkStart w:id="62" w:name="_Hlk160574629"/>
+            <w:bookmarkStart w:id="63" w:name="_Hlk160575119"/>
             <w:r>
               <w:rPr>
                 <w:rFonts w:ascii="CaskaydiaCove NF" w:hAnsi="CaskaydiaCove NF" w:cs="CaskaydiaCove NF"/>
@@ -19724,7 +19615,7 @@
               </w:rPr>
               <w:t>󰘶</w:t>
             </w:r>
-            <w:bookmarkEnd w:id="61"/>
+            <w:bookmarkEnd w:id="62"/>
             <w:r>
               <w:rPr>
                 <w:rFonts w:ascii="CaskaydiaCove NF" w:hAnsi="CaskaydiaCove NF" w:cs="CaskaydiaCove NF"/>
@@ -19733,7 +19624,7 @@
               </w:rPr>
               <w:t xml:space="preserve"> </w:t>
             </w:r>
-            <w:bookmarkEnd w:id="62"/>
+            <w:bookmarkEnd w:id="63"/>
             <w:r>
               <w:rPr>
                 <w:rFonts w:ascii="CaskaydiaCove NF" w:hAnsi="CaskaydiaCove NF" w:cs="CaskaydiaCove NF"/>
@@ -19786,7 +19677,7 @@
           </w:p>
         </w:tc>
       </w:tr>
-      <w:bookmarkEnd w:id="60"/>
+      <w:bookmarkEnd w:id="61"/>
       <w:tr>
         <w:tc>
           <w:tcPr>
@@ -19913,7 +19804,7 @@
                 <w:lang w:val="en-US"/>
               </w:rPr>
             </w:pPr>
-            <w:bookmarkStart w:id="63" w:name="_Hlk160574254"/>
+            <w:bookmarkStart w:id="64" w:name="_Hlk160574254"/>
             <w:r>
               <w:rPr>
                 <w:rFonts w:ascii="CaskaydiaCove NF" w:hAnsi="CaskaydiaCove NF" w:cs="CaskaydiaCove NF"/>
@@ -19930,7 +19821,7 @@
               </w:rPr>
               <w:t xml:space="preserve"> </w:t>
             </w:r>
-            <w:bookmarkStart w:id="64" w:name="_Hlk160574141"/>
+            <w:bookmarkStart w:id="65" w:name="_Hlk160574141"/>
             <w:r>
               <w:rPr>
                 <w:rFonts w:ascii="CaskaydiaCove NF" w:hAnsi="CaskaydiaCove NF" w:cs="CaskaydiaCove NF"/>
@@ -19939,7 +19830,7 @@
               </w:rPr>
               <w:t>󰘳</w:t>
             </w:r>
-            <w:bookmarkEnd w:id="63"/>
+            <w:bookmarkEnd w:id="64"/>
             <w:r>
               <w:rPr>
                 <w:rFonts w:ascii="CaskaydiaCove NF" w:hAnsi="CaskaydiaCove NF" w:cs="CaskaydiaCove NF"/>
@@ -19948,7 +19839,7 @@
               </w:rPr>
               <w:t xml:space="preserve"> </w:t>
             </w:r>
-            <w:bookmarkEnd w:id="64"/>
+            <w:bookmarkEnd w:id="65"/>
             <w:r>
               <w:rPr>
                 <w:rFonts w:ascii="CaskaydiaCove NF" w:hAnsi="CaskaydiaCove NF" w:cs="CaskaydiaCove NF"/>
@@ -20059,7 +19950,7 @@
                 <w:szCs w:val="18"/>
               </w:rPr>
             </w:pPr>
-            <w:bookmarkStart w:id="65" w:name="_Hlk160575113"/>
+            <w:bookmarkStart w:id="66" w:name="_Hlk160575113"/>
             <w:r>
               <w:rPr>
                 <w:rFonts w:ascii="CaskaydiaCove NF" w:hAnsi="CaskaydiaCove NF" w:cs="CaskaydiaCove NF"/>
@@ -20092,7 +19983,7 @@
               </w:rPr>
               <w:t xml:space="preserve"> </w:t>
             </w:r>
-            <w:bookmarkEnd w:id="65"/>
+            <w:bookmarkEnd w:id="66"/>
             <w:r>
               <w:rPr>
                 <w:rFonts w:ascii="CaskaydiaCove NF" w:hAnsi="CaskaydiaCove NF" w:cs="CaskaydiaCove NF"/>
@@ -20365,7 +20256,7 @@
               </w:rPr>
               <w:t xml:space="preserve"> </w:t>
             </w:r>
-            <w:bookmarkStart w:id="66" w:name="_Hlk161488926"/>
+            <w:bookmarkStart w:id="67" w:name="_Hlk161488926"/>
             <w:r>
               <w:rPr>
                 <w:rFonts w:ascii="CaskaydiaCove NF" w:hAnsi="CaskaydiaCove NF" w:cs="CaskaydiaCove NF"/>
@@ -20374,7 +20265,7 @@
               </w:rPr>
               <w:t>Pg</w:t>
             </w:r>
-            <w:bookmarkStart w:id="67" w:name="_Hlk160574303"/>
+            <w:bookmarkStart w:id="68" w:name="_Hlk160574303"/>
             <w:r>
               <w:rPr>
                 <w:rFonts w:ascii="CaskaydiaCove NF" w:hAnsi="CaskaydiaCove NF" w:cs="CaskaydiaCove NF"/>
@@ -20383,8 +20274,8 @@
               </w:rPr>
               <w:t>▲/▼</w:t>
             </w:r>
-            <w:bookmarkEnd w:id="66"/>
             <w:bookmarkEnd w:id="67"/>
+            <w:bookmarkEnd w:id="68"/>
           </w:p>
         </w:tc>
         <w:tc>
@@ -20433,7 +20324,7 @@
                 <w:lang w:val="en-US"/>
               </w:rPr>
             </w:pPr>
-            <w:bookmarkStart w:id="68" w:name="_Hlk160573502"/>
+            <w:bookmarkStart w:id="69" w:name="_Hlk160573502"/>
             <w:r>
               <w:rPr>
                 <w:sz w:val="18"/>
@@ -20460,8 +20351,8 @@
                 <w:lang w:val="en-US"/>
               </w:rPr>
             </w:pPr>
-            <w:bookmarkStart w:id="69" w:name="_Hlk160573108"/>
-            <w:bookmarkStart w:id="70" w:name="_Hlk160573417"/>
+            <w:bookmarkStart w:id="70" w:name="_Hlk160573108"/>
+            <w:bookmarkStart w:id="71" w:name="_Hlk160573417"/>
             <w:r>
               <w:rPr>
                 <w:rFonts w:ascii="CaskaydiaCove NF" w:hAnsi="CaskaydiaCove NF" w:cs="CaskaydiaCove NF"/>
@@ -20470,7 +20361,7 @@
               </w:rPr>
               <w:t>󰘳</w:t>
             </w:r>
-            <w:bookmarkEnd w:id="69"/>
+            <w:bookmarkEnd w:id="70"/>
             <w:r>
               <w:rPr>
                 <w:rFonts w:ascii="CaskaydiaCove NF" w:hAnsi="CaskaydiaCove NF" w:cs="CaskaydiaCove NF"/>
@@ -20479,8 +20370,8 @@
               </w:rPr>
               <w:t xml:space="preserve"> </w:t>
             </w:r>
-            <w:bookmarkStart w:id="71" w:name="_Hlk160573428"/>
-            <w:bookmarkEnd w:id="70"/>
+            <w:bookmarkStart w:id="72" w:name="_Hlk160573428"/>
+            <w:bookmarkEnd w:id="71"/>
             <w:r>
               <w:rPr>
                 <w:rFonts w:ascii="CaskaydiaCove NF" w:hAnsi="CaskaydiaCove NF" w:cs="CaskaydiaCove NF"/>
@@ -20489,7 +20380,7 @@
               </w:rPr>
               <w:t>▲/▼</w:t>
             </w:r>
-            <w:bookmarkEnd w:id="71"/>
+            <w:bookmarkEnd w:id="72"/>
           </w:p>
         </w:tc>
         <w:tc>
@@ -20777,8 +20668,8 @@
                 <w:szCs w:val="18"/>
               </w:rPr>
             </w:pPr>
-            <w:bookmarkStart w:id="72" w:name="_Hlk160574577"/>
-            <w:bookmarkStart w:id="73" w:name="_Hlk160575355"/>
+            <w:bookmarkStart w:id="73" w:name="_Hlk160574577"/>
+            <w:bookmarkStart w:id="74" w:name="_Hlk160575355"/>
             <w:r>
               <w:rPr>
                 <w:rFonts w:ascii="CaskaydiaCove NF" w:hAnsi="CaskaydiaCove NF" w:cs="CaskaydiaCove NF"/>
@@ -20787,7 +20678,7 @@
               </w:rPr>
               <w:t>󰘶</w:t>
             </w:r>
-            <w:bookmarkEnd w:id="72"/>
+            <w:bookmarkEnd w:id="73"/>
             <w:r>
               <w:rPr>
                 <w:rFonts w:ascii="CaskaydiaCove NF" w:hAnsi="CaskaydiaCove NF" w:cs="CaskaydiaCove NF"/>
@@ -20812,7 +20703,7 @@
               </w:rPr>
               <w:t xml:space="preserve"> </w:t>
             </w:r>
-            <w:bookmarkEnd w:id="73"/>
+            <w:bookmarkEnd w:id="74"/>
             <w:r>
               <w:rPr>
                 <w:rFonts w:ascii="CaskaydiaCove NF" w:hAnsi="CaskaydiaCove NF" w:cs="CaskaydiaCove NF"/>
@@ -20895,7 +20786,7 @@
                 <w:szCs w:val="18"/>
               </w:rPr>
             </w:pPr>
-            <w:bookmarkStart w:id="74" w:name="_Hlk160574411"/>
+            <w:bookmarkStart w:id="75" w:name="_Hlk160574411"/>
             <w:r>
               <w:rPr>
                 <w:rFonts w:ascii="CaskaydiaCove NF" w:hAnsi="CaskaydiaCove NF" w:cs="CaskaydiaCove NF"/>
@@ -20912,7 +20803,7 @@
               </w:rPr>
               <w:t xml:space="preserve"> </w:t>
             </w:r>
-            <w:bookmarkStart w:id="75" w:name="_Hlk160574518"/>
+            <w:bookmarkStart w:id="76" w:name="_Hlk160574518"/>
             <w:r>
               <w:rPr>
                 <w:rFonts w:ascii="CaskaydiaCove NF" w:hAnsi="CaskaydiaCove NF" w:cs="CaskaydiaCove NF"/>
@@ -20929,8 +20820,8 @@
               </w:rPr>
               <w:t xml:space="preserve"> </w:t>
             </w:r>
-            <w:bookmarkEnd w:id="74"/>
             <w:bookmarkEnd w:id="75"/>
+            <w:bookmarkEnd w:id="76"/>
             <w:r>
               <w:rPr>
                 <w:rFonts w:ascii="CaskaydiaCove NF" w:hAnsi="CaskaydiaCove NF" w:cs="CaskaydiaCove NF"/>
@@ -21123,7 +21014,7 @@
                 <w:szCs w:val="18"/>
               </w:rPr>
             </w:pPr>
-            <w:bookmarkStart w:id="76" w:name="_Hlk165288091"/>
+            <w:bookmarkStart w:id="77" w:name="_Hlk165288091"/>
             <w:r>
               <w:rPr>
                 <w:rFonts w:ascii="CaskaydiaCove NF" w:hAnsi="CaskaydiaCove NF" w:cs="CaskaydiaCove NF"/>
@@ -21132,7 +21023,7 @@
               </w:rPr>
               <w:t>󰘴</w:t>
             </w:r>
-            <w:bookmarkEnd w:id="76"/>
+            <w:bookmarkEnd w:id="77"/>
             <w:r>
               <w:rPr>
                 <w:rFonts w:ascii="CaskaydiaCove NF" w:hAnsi="CaskaydiaCove NF" w:cs="CaskaydiaCove NF"/>
@@ -21323,7 +21214,7 @@
                 <w:lang w:val="en-US"/>
               </w:rPr>
             </w:pPr>
-            <w:bookmarkStart w:id="77" w:name="_Hlk160575087"/>
+            <w:bookmarkStart w:id="78" w:name="_Hlk160575087"/>
             <w:r>
               <w:rPr>
                 <w:sz w:val="18"/>
@@ -21332,7 +21223,7 @@
               </w:rPr>
               <w:t>Move Pane</w:t>
             </w:r>
-            <w:bookmarkEnd w:id="77"/>
+            <w:bookmarkEnd w:id="78"/>
           </w:p>
         </w:tc>
         <w:tc>
@@ -21367,7 +21258,7 @@
               </w:rPr>
               <w:t xml:space="preserve"> </w:t>
             </w:r>
-            <w:bookmarkStart w:id="78" w:name="_Hlk169858414"/>
+            <w:bookmarkStart w:id="79" w:name="_Hlk169858414"/>
             <w:r>
               <w:rPr>
                 <w:rFonts w:ascii="CaskaydiaCove NF" w:hAnsi="CaskaydiaCove NF" w:cs="CaskaydiaCove NF"/>
@@ -21400,7 +21291,7 @@
               </w:rPr>
               <w:t xml:space="preserve"> M</w:t>
             </w:r>
-            <w:bookmarkEnd w:id="78"/>
+            <w:bookmarkEnd w:id="79"/>
           </w:p>
         </w:tc>
         <w:tc>
@@ -21545,7 +21436,7 @@
                 <w:szCs w:val="18"/>
               </w:rPr>
             </w:pPr>
-            <w:bookmarkStart w:id="79" w:name="_Hlk160574951"/>
+            <w:bookmarkStart w:id="80" w:name="_Hlk160574951"/>
             <w:r>
               <w:rPr>
                 <w:rFonts w:ascii="CaskaydiaCove NF" w:hAnsi="CaskaydiaCove NF" w:cs="CaskaydiaCove NF"/>
@@ -21562,7 +21453,7 @@
               </w:rPr>
               <w:t xml:space="preserve"> </w:t>
             </w:r>
-            <w:bookmarkEnd w:id="79"/>
+            <w:bookmarkEnd w:id="80"/>
             <w:r>
               <w:rPr>
                 <w:rFonts w:ascii="CaskaydiaCove NF" w:hAnsi="CaskaydiaCove NF" w:cs="CaskaydiaCove NF"/>
@@ -21641,7 +21532,7 @@
                 <w:szCs w:val="18"/>
               </w:rPr>
             </w:pPr>
-            <w:bookmarkStart w:id="80" w:name="_Hlk161399902"/>
+            <w:bookmarkStart w:id="81" w:name="_Hlk161399902"/>
             <w:r>
               <w:rPr>
                 <w:rFonts w:ascii="CaskaydiaCove NF" w:hAnsi="CaskaydiaCove NF" w:cs="CaskaydiaCove NF"/>
@@ -21658,7 +21549,7 @@
               </w:rPr>
               <w:t xml:space="preserve"> 󰘳</w:t>
             </w:r>
-            <w:bookmarkEnd w:id="80"/>
+            <w:bookmarkEnd w:id="81"/>
             <w:r>
               <w:rPr>
                 <w:rFonts w:ascii="CaskaydiaCove NF" w:hAnsi="CaskaydiaCove NF" w:cs="CaskaydiaCove NF"/>
@@ -21757,7 +21648,7 @@
               </w:rPr>
               <w:t xml:space="preserve"> </w:t>
             </w:r>
-            <w:bookmarkStart w:id="81" w:name="_Hlk160575898"/>
+            <w:bookmarkStart w:id="82" w:name="_Hlk160575898"/>
             <w:r>
               <w:rPr>
                 <w:rFonts w:ascii="CaskaydiaCove NF" w:hAnsi="CaskaydiaCove NF" w:cs="CaskaydiaCove NF"/>
@@ -21774,7 +21665,7 @@
               </w:rPr>
               <w:t xml:space="preserve"> </w:t>
             </w:r>
-            <w:bookmarkEnd w:id="81"/>
+            <w:bookmarkEnd w:id="82"/>
             <w:r>
               <w:rPr>
                 <w:rFonts w:ascii="CaskaydiaCove NF" w:hAnsi="CaskaydiaCove NF" w:cs="CaskaydiaCove NF"/>
@@ -21902,13 +21793,13 @@
     </w:tbl>
     <w:p>
       <w:pPr>
-        <w:pStyle w:val="Heading2"/>
+        <w:pStyle w:val="berschrift2"/>
         <w:rPr>
           <w:lang w:val="en-US"/>
         </w:rPr>
       </w:pPr>
-      <w:bookmarkStart w:id="82" w:name="_Hlk165288065"/>
-      <w:bookmarkEnd w:id="68"/>
+      <w:bookmarkStart w:id="83" w:name="_Hlk165288065"/>
+      <w:bookmarkEnd w:id="69"/>
       <w:r>
         <w:rPr>
           <w:lang w:val="en-US"/>
@@ -21918,7 +21809,7 @@
     </w:p>
     <w:tbl>
       <w:tblPr>
-        <w:tblStyle w:val="TableGrid"/>
+        <w:tblStyle w:val="Tabellenraster"/>
         <w:tblW w:w="10768" w:type="dxa"/>
         <w:tblLook w:val="04A0" w:firstRow="1" w:lastRow="0" w:firstColumn="1" w:lastColumn="0" w:noHBand="0" w:noVBand="1"/>
       </w:tblPr>
@@ -22162,7 +22053,7 @@
                 <w:lang w:val="en-US"/>
               </w:rPr>
             </w:pPr>
-            <w:bookmarkStart w:id="83" w:name="_Hlk160573055"/>
+            <w:bookmarkStart w:id="84" w:name="_Hlk160573055"/>
             <w:r>
               <w:rPr>
                 <w:rFonts w:ascii="CaskaydiaCove NF" w:hAnsi="CaskaydiaCove NF" w:cs="CaskaydiaCove NF"/>
@@ -22179,7 +22070,7 @@
               </w:rPr>
               <w:t xml:space="preserve"> </w:t>
             </w:r>
-            <w:bookmarkEnd w:id="83"/>
+            <w:bookmarkEnd w:id="84"/>
             <w:r>
               <w:rPr>
                 <w:rFonts w:ascii="CaskaydiaCove NF" w:hAnsi="CaskaydiaCove NF" w:cs="CaskaydiaCove NF"/>
@@ -22244,7 +22135,7 @@
                 <w:lang w:val="en-US"/>
               </w:rPr>
             </w:pPr>
-            <w:bookmarkStart w:id="84" w:name="_Hlk160572869"/>
+            <w:bookmarkStart w:id="85" w:name="_Hlk160572869"/>
             <w:r>
               <w:rPr>
                 <w:rFonts w:ascii="CaskaydiaCove NF" w:hAnsi="CaskaydiaCove NF" w:cs="CaskaydiaCove NF"/>
@@ -22253,7 +22144,7 @@
               </w:rPr>
               <w:t>󰘶</w:t>
             </w:r>
-            <w:bookmarkEnd w:id="84"/>
+            <w:bookmarkEnd w:id="85"/>
             <w:r>
               <w:rPr>
                 <w:rFonts w:ascii="CaskaydiaCove NF" w:hAnsi="CaskaydiaCove NF" w:cs="CaskaydiaCove NF"/>
@@ -22262,7 +22153,7 @@
               </w:rPr>
               <w:t xml:space="preserve"> </w:t>
             </w:r>
-            <w:bookmarkStart w:id="85" w:name="_Hlk169858329"/>
+            <w:bookmarkStart w:id="86" w:name="_Hlk169858329"/>
             <w:r>
               <w:rPr>
                 <w:rFonts w:ascii="CaskaydiaCove NF" w:hAnsi="CaskaydiaCove NF" w:cs="CaskaydiaCove NF"/>
@@ -22271,7 +22162,7 @@
               </w:rPr>
               <w:t>󰘳</w:t>
             </w:r>
-            <w:bookmarkEnd w:id="85"/>
+            <w:bookmarkEnd w:id="86"/>
             <w:r>
               <w:rPr>
                 <w:rFonts w:ascii="CaskaydiaCove NF" w:hAnsi="CaskaydiaCove NF" w:cs="CaskaydiaCove NF"/>
@@ -22319,7 +22210,7 @@
           </w:p>
         </w:tc>
       </w:tr>
-      <w:bookmarkEnd w:id="82"/>
+      <w:bookmarkEnd w:id="83"/>
       <w:tr>
         <w:tc>
           <w:tcPr>
@@ -22355,7 +22246,7 @@
                 <w:lang w:val="en-US"/>
               </w:rPr>
             </w:pPr>
-            <w:bookmarkStart w:id="86" w:name="_Hlk169904791"/>
+            <w:bookmarkStart w:id="87" w:name="_Hlk169904791"/>
             <w:r>
               <w:rPr>
                 <w:rFonts w:ascii="CaskaydiaCove NF" w:hAnsi="CaskaydiaCove NF" w:cs="CaskaydiaCove NF"/>
@@ -22364,7 +22255,7 @@
               </w:rPr>
               <w:t>󰘴</w:t>
             </w:r>
-            <w:bookmarkEnd w:id="86"/>
+            <w:bookmarkEnd w:id="87"/>
             <w:r>
               <w:rPr>
                 <w:rFonts w:ascii="CaskaydiaCove NF" w:hAnsi="CaskaydiaCove NF" w:cs="CaskaydiaCove NF"/>
@@ -22609,8 +22500,8 @@
                 <w:szCs w:val="18"/>
               </w:rPr>
             </w:pPr>
-            <w:bookmarkStart w:id="87" w:name="_Hlk176808970"/>
-            <w:bookmarkStart w:id="88" w:name="_Hlk169904610"/>
+            <w:bookmarkStart w:id="88" w:name="_Hlk176808970"/>
+            <w:bookmarkStart w:id="89" w:name="_Hlk169904610"/>
             <w:r>
               <w:rPr>
                 <w:rFonts w:ascii="CaskaydiaCove NF" w:hAnsi="CaskaydiaCove NF" w:cs="CaskaydiaCove NF"/>
@@ -22619,7 +22510,7 @@
               </w:rPr>
               <w:t xml:space="preserve">󰘵 </w:t>
             </w:r>
-            <w:bookmarkEnd w:id="87"/>
+            <w:bookmarkEnd w:id="88"/>
             <w:r>
               <w:rPr>
                 <w:rFonts w:ascii="CaskaydiaCove NF" w:hAnsi="CaskaydiaCove NF" w:cs="CaskaydiaCove NF"/>
@@ -22628,7 +22519,7 @@
               </w:rPr>
               <w:t xml:space="preserve">󰘳 </w:t>
             </w:r>
-            <w:bookmarkEnd w:id="88"/>
+            <w:bookmarkEnd w:id="89"/>
             <w:r>
               <w:rPr>
                 <w:rFonts w:ascii="CaskaydiaCove NF" w:hAnsi="CaskaydiaCove NF" w:cs="CaskaydiaCove NF"/>
@@ -22821,12 +22712,12 @@
     </w:p>
     <w:p>
       <w:pPr>
-        <w:pStyle w:val="Heading2"/>
+        <w:pStyle w:val="berschrift2"/>
         <w:rPr>
           <w:lang w:val="en-US"/>
         </w:rPr>
       </w:pPr>
-      <w:bookmarkStart w:id="89" w:name="_Hlk170658520"/>
+      <w:bookmarkStart w:id="90" w:name="_Hlk170658520"/>
       <w:r>
         <w:rPr>
           <w:lang w:val="en-US"/>
@@ -22836,7 +22727,7 @@
     </w:p>
     <w:tbl>
       <w:tblPr>
-        <w:tblStyle w:val="TableGrid"/>
+        <w:tblStyle w:val="Tabellenraster"/>
         <w:tblW w:w="10768" w:type="dxa"/>
         <w:tblLook w:val="04A0" w:firstRow="1" w:lastRow="0" w:firstColumn="1" w:lastColumn="0" w:noHBand="0" w:noVBand="1"/>
       </w:tblPr>
@@ -22871,8 +22762,8 @@
                 <w:lang w:val="en-US"/>
               </w:rPr>
             </w:pPr>
-            <w:bookmarkStart w:id="90" w:name="_Hlk176801824"/>
-            <w:bookmarkEnd w:id="89"/>
+            <w:bookmarkStart w:id="91" w:name="_Hlk176801824"/>
+            <w:bookmarkEnd w:id="90"/>
             <w:r>
               <w:rPr>
                 <w:b/>
@@ -23187,10 +23078,10 @@
         </w:tc>
       </w:tr>
     </w:tbl>
-    <w:bookmarkEnd w:id="90"/>
+    <w:bookmarkEnd w:id="91"/>
     <w:p>
       <w:pPr>
-        <w:pStyle w:val="Heading2"/>
+        <w:pStyle w:val="berschrift2"/>
         <w:rPr>
           <w:lang w:val="en-US"/>
         </w:rPr>
@@ -23204,7 +23095,7 @@
     </w:p>
     <w:tbl>
       <w:tblPr>
-        <w:tblStyle w:val="TableGrid"/>
+        <w:tblStyle w:val="Tabellenraster"/>
         <w:tblW w:w="10768" w:type="dxa"/>
         <w:tblLook w:val="04A0" w:firstRow="1" w:lastRow="0" w:firstColumn="1" w:lastColumn="0" w:noHBand="0" w:noVBand="1"/>
       </w:tblPr>
@@ -23590,8 +23481,8 @@
                 <w:lang w:val="en-US"/>
               </w:rPr>
             </w:pPr>
-            <w:bookmarkStart w:id="91" w:name="_Hlk176806505"/>
-            <w:bookmarkStart w:id="92" w:name="_Hlk176801878"/>
+            <w:bookmarkStart w:id="92" w:name="_Hlk176806505"/>
+            <w:bookmarkStart w:id="93" w:name="_Hlk176801878"/>
             <w:r>
               <w:rPr>
                 <w:rFonts w:ascii="CaskaydiaCove NF" w:hAnsi="CaskaydiaCove NF" w:cs="CaskaydiaCove NF"/>
@@ -23600,7 +23491,7 @@
               </w:rPr>
               <w:t>󰘳</w:t>
             </w:r>
-            <w:bookmarkEnd w:id="91"/>
+            <w:bookmarkEnd w:id="92"/>
             <w:r>
               <w:rPr>
                 <w:rFonts w:ascii="CaskaydiaCove NF" w:hAnsi="CaskaydiaCove NF" w:cs="CaskaydiaCove NF"/>
@@ -23609,7 +23500,7 @@
               </w:rPr>
               <w:t xml:space="preserve"> </w:t>
             </w:r>
-            <w:bookmarkEnd w:id="92"/>
+            <w:bookmarkEnd w:id="93"/>
             <w:r>
               <w:rPr>
                 <w:rFonts w:ascii="CaskaydiaCove NF" w:hAnsi="CaskaydiaCove NF" w:cs="CaskaydiaCove NF"/>
@@ -23682,7 +23573,7 @@
                 <w:lang w:val="en-US"/>
               </w:rPr>
             </w:pPr>
-            <w:bookmarkStart w:id="93" w:name="_Hlk176806773"/>
+            <w:bookmarkStart w:id="94" w:name="_Hlk176806773"/>
             <w:r>
               <w:rPr>
                 <w:rFonts w:ascii="CaskaydiaCove NF" w:hAnsi="CaskaydiaCove NF" w:cs="CaskaydiaCove NF"/>
@@ -23691,7 +23582,7 @@
               </w:rPr>
               <w:t>󰘳</w:t>
             </w:r>
-            <w:bookmarkEnd w:id="93"/>
+            <w:bookmarkEnd w:id="94"/>
             <w:r>
               <w:rPr>
                 <w:rFonts w:ascii="CaskaydiaCove NF" w:hAnsi="CaskaydiaCove NF" w:cs="CaskaydiaCove NF"/>
@@ -23738,7 +23629,7 @@
                 <w:lang w:val="en-US"/>
               </w:rPr>
             </w:pPr>
-            <w:bookmarkStart w:id="94" w:name="_Hlk176806951"/>
+            <w:bookmarkStart w:id="95" w:name="_Hlk176806951"/>
             <w:r>
               <w:rPr>
                 <w:sz w:val="18"/>
@@ -23908,7 +23799,7 @@
           </w:p>
         </w:tc>
       </w:tr>
-      <w:bookmarkEnd w:id="94"/>
+      <w:bookmarkEnd w:id="95"/>
       <w:tr>
         <w:tc>
           <w:tcPr>
@@ -23961,7 +23852,7 @@
               </w:rPr>
               <w:t xml:space="preserve"> </w:t>
             </w:r>
-            <w:bookmarkStart w:id="95" w:name="_Hlk176809216"/>
+            <w:bookmarkStart w:id="96" w:name="_Hlk176809216"/>
             <w:r>
               <w:rPr>
                 <w:rFonts w:ascii="CaskaydiaCove NF" w:hAnsi="CaskaydiaCove NF" w:cs="CaskaydiaCove NF"/>
@@ -23970,7 +23861,7 @@
               </w:rPr>
               <w:t>󰘳</w:t>
             </w:r>
-            <w:bookmarkEnd w:id="95"/>
+            <w:bookmarkEnd w:id="96"/>
             <w:r>
               <w:rPr>
                 <w:rFonts w:ascii="CaskaydiaCove NF" w:hAnsi="CaskaydiaCove NF" w:cs="CaskaydiaCove NF"/>
@@ -24179,7 +24070,7 @@
                 <w:szCs w:val="18"/>
               </w:rPr>
             </w:pPr>
-            <w:bookmarkStart w:id="96" w:name="_Hlk176806539"/>
+            <w:bookmarkStart w:id="97" w:name="_Hlk176806539"/>
             <w:r>
               <w:rPr>
                 <w:rFonts w:ascii="CaskaydiaCove NF" w:hAnsi="CaskaydiaCove NF" w:cs="CaskaydiaCove NF"/>
@@ -24188,7 +24079,7 @@
               </w:rPr>
               <w:t>F/G</w:t>
             </w:r>
-            <w:bookmarkEnd w:id="96"/>
+            <w:bookmarkEnd w:id="97"/>
           </w:p>
         </w:tc>
         <w:tc>
@@ -24246,7 +24137,7 @@
                 <w:szCs w:val="18"/>
               </w:rPr>
             </w:pPr>
-            <w:bookmarkStart w:id="97" w:name="_Hlk176806551"/>
+            <w:bookmarkStart w:id="98" w:name="_Hlk176806551"/>
             <w:r>
               <w:rPr>
                 <w:rFonts w:ascii="CaskaydiaCove NF" w:hAnsi="CaskaydiaCove NF" w:cs="CaskaydiaCove NF"/>
@@ -24255,7 +24146,7 @@
               </w:rPr>
               <w:t>H/J</w:t>
             </w:r>
-            <w:bookmarkEnd w:id="97"/>
+            <w:bookmarkEnd w:id="98"/>
           </w:p>
         </w:tc>
         <w:tc>
@@ -24402,7 +24293,34 @@
     </w:tbl>
     <w:p>
       <w:pPr>
-        <w:pStyle w:val="Heading2"/>
+        <w:pStyle w:val="berschrift2"/>
+        <w:rPr>
+          <w:lang w:val="en-US"/>
+        </w:rPr>
+      </w:pPr>
+    </w:p>
+    <w:p>
+      <w:pPr>
+        <w:rPr>
+          <w:rFonts w:asciiTheme="majorHAnsi" w:eastAsiaTheme="majorEastAsia" w:hAnsiTheme="majorHAnsi" w:cstheme="majorBidi"/>
+          <w:b/>
+          <w:bCs/>
+          <w:color w:val="4F81BD" w:themeColor="accent1"/>
+          <w:sz w:val="26"/>
+          <w:szCs w:val="26"/>
+          <w:lang w:val="en-US"/>
+        </w:rPr>
+      </w:pPr>
+      <w:r>
+        <w:rPr>
+          <w:lang w:val="en-US"/>
+        </w:rPr>
+        <w:br w:type="page"/>
+      </w:r>
+    </w:p>
+    <w:p>
+      <w:pPr>
+        <w:pStyle w:val="berschrift2"/>
         <w:rPr>
           <w:lang w:val="en-US"/>
         </w:rPr>
@@ -24411,12 +24329,13 @@
         <w:rPr>
           <w:lang w:val="en-US"/>
         </w:rPr>
+        <w:lastRenderedPageBreak/>
         <w:t>Long Press Keys</w:t>
       </w:r>
     </w:p>
     <w:tbl>
       <w:tblPr>
-        <w:tblStyle w:val="TableGrid"/>
+        <w:tblStyle w:val="Tabellenraster"/>
         <w:tblW w:w="0" w:type="auto"/>
         <w:tblLook w:val="04A0" w:firstRow="1" w:lastRow="0" w:firstColumn="1" w:lastColumn="0" w:noHBand="0" w:noVBand="1"/>
       </w:tblPr>
@@ -24930,7 +24849,6 @@
               </w:rPr>
             </w:pPr>
             <w:r>
-              <w:lastRenderedPageBreak/>
               <w:t>C</w:t>
             </w:r>
           </w:p>
@@ -25333,7 +25251,7 @@
 </file>
 
 <file path=word/numbering.xml><?xml version="1.0" encoding="utf-8"?>
-<w:numbering xmlns:wpc="http://schemas.microsoft.com/office/word/2010/wordprocessingCanvas" xmlns:cx="http://schemas.microsoft.com/office/drawing/2014/chartex" xmlns:cx1="http://schemas.microsoft.com/office/drawing/2015/9/8/chartex" xmlns:cx2="http://schemas.microsoft.com/office/drawing/2015/10/21/chartex" xmlns:cx3="http://schemas.microsoft.com/office/drawing/2016/5/9/chartex" xmlns:cx4="http://schemas.microsoft.com/office/drawing/2016/5/10/chartex" xmlns:cx5="http://schemas.microsoft.com/office/drawing/2016/5/11/chartex" xmlns:cx6="http://schemas.microsoft.com/office/drawing/2016/5/12/chartex" xmlns:cx7="http://schemas.microsoft.com/office/drawing/2016/5/13/chartex" xmlns:cx8="http://schemas.microsoft.com/office/drawing/2016/5/14/chartex" xmlns:mc="http://schemas.openxmlformats.org/markup-compatibility/2006" xmlns:aink="http://schemas.microsoft.com/office/drawing/2016/ink" xmlns:am3d="http://schemas.microsoft.com/office/drawing/2017/model3d" xmlns:o="urn:schemas-microsoft-com:office:office" xmlns:oel="http://schemas.microsoft.com/office/2019/extlst" xmlns:r="http://schemas.openxmlformats.org/officeDocument/2006/relationships" xmlns:m="http://schemas.openxmlformats.org/officeDocument/2006/math" xmlns:v="urn:schemas-microsoft-com:vml" xmlns:wp14="http://schemas.microsoft.com/office/word/2010/wordprocessingDrawing" xmlns:wp="http://schemas.openxmlformats.org/drawingml/2006/wordprocessingDrawing" xmlns:w10="urn:schemas-microsoft-com:office:word" xmlns:w="http://schemas.openxmlformats.org/wordprocessingml/2006/main" xmlns:w14="http://schemas.microsoft.com/office/word/2010/wordml" xmlns:w15="http://schemas.microsoft.com/office/word/2012/wordml" xmlns:w16cex="http://schemas.microsoft.com/office/word/2018/wordml/cex" xmlns:w16cid="http://schemas.microsoft.com/office/word/2016/wordml/cid" xmlns:w16="http://schemas.microsoft.com/office/word/2018/wordml" xmlns:w16sdtdh="http://schemas.microsoft.com/office/word/2020/wordml/sdtdatahash" xmlns:w16se="http://schemas.microsoft.com/office/word/2015/wordml/symex" xmlns:wpg="http://schemas.microsoft.com/office/word/2010/wordprocessingGroup" xmlns:wpi="http://schemas.microsoft.com/office/word/2010/wordprocessingInk" xmlns:wne="http://schemas.microsoft.com/office/word/2006/wordml" xmlns:wps="http://schemas.microsoft.com/office/word/2010/wordprocessingShape" mc:Ignorable="w14 w15 w16se w16cid w16 w16cex w16sdtdh wp14">
+<w:numbering xmlns:wpc="http://schemas.microsoft.com/office/word/2010/wordprocessingCanvas" xmlns:cx="http://schemas.microsoft.com/office/drawing/2014/chartex" xmlns:cx1="http://schemas.microsoft.com/office/drawing/2015/9/8/chartex" xmlns:cx2="http://schemas.microsoft.com/office/drawing/2015/10/21/chartex" xmlns:cx3="http://schemas.microsoft.com/office/drawing/2016/5/9/chartex" xmlns:cx4="http://schemas.microsoft.com/office/drawing/2016/5/10/chartex" xmlns:cx5="http://schemas.microsoft.com/office/drawing/2016/5/11/chartex" xmlns:cx6="http://schemas.microsoft.com/office/drawing/2016/5/12/chartex" xmlns:cx7="http://schemas.microsoft.com/office/drawing/2016/5/13/chartex" xmlns:cx8="http://schemas.microsoft.com/office/drawing/2016/5/14/chartex" xmlns:mc="http://schemas.openxmlformats.org/markup-compatibility/2006" xmlns:aink="http://schemas.microsoft.com/office/drawing/2016/ink" xmlns:am3d="http://schemas.microsoft.com/office/drawing/2017/model3d" xmlns:o="urn:schemas-microsoft-com:office:office" xmlns:oel="http://schemas.microsoft.com/office/2019/extlst" xmlns:r="http://schemas.openxmlformats.org/officeDocument/2006/relationships" xmlns:m="http://schemas.openxmlformats.org/officeDocument/2006/math" xmlns:v="urn:schemas-microsoft-com:vml" xmlns:wp14="http://schemas.microsoft.com/office/word/2010/wordprocessingDrawing" xmlns:wp="http://schemas.openxmlformats.org/drawingml/2006/wordprocessingDrawing" xmlns:w10="urn:schemas-microsoft-com:office:word" xmlns:w="http://schemas.openxmlformats.org/wordprocessingml/2006/main" xmlns:w14="http://schemas.microsoft.com/office/word/2010/wordml" xmlns:w15="http://schemas.microsoft.com/office/word/2012/wordml" xmlns:w16cex="http://schemas.microsoft.com/office/word/2018/wordml/cex" xmlns:w16cid="http://schemas.microsoft.com/office/word/2016/wordml/cid" xmlns:w16="http://schemas.microsoft.com/office/word/2018/wordml" xmlns:w16du="http://schemas.microsoft.com/office/word/2023/wordml/word16du" xmlns:w16sdtdh="http://schemas.microsoft.com/office/word/2020/wordml/sdtdatahash" xmlns:w16se="http://schemas.microsoft.com/office/word/2015/wordml/symex" xmlns:wpg="http://schemas.microsoft.com/office/word/2010/wordprocessingGroup" xmlns:wpi="http://schemas.microsoft.com/office/word/2010/wordprocessingInk" xmlns:wne="http://schemas.microsoft.com/office/word/2006/wordml" xmlns:wps="http://schemas.microsoft.com/office/word/2010/wordprocessingShape" mc:Ignorable="w14 w15 w16se w16cid w16 w16cex w16sdtdh w16du wp14">
   <w:abstractNum w:abstractNumId="0" w15:restartNumberingAfterBreak="0">
     <w:nsid w:val="FFFFFF89"/>
     <w:multiLevelType w:val="singleLevel"/>
@@ -25341,7 +25259,7 @@
     <w:lvl w:ilvl="0">
       <w:start w:val="1"/>
       <w:numFmt w:val="bullet"/>
-      <w:pStyle w:val="ListBullet"/>
+      <w:pStyle w:val="Aufzhlungszeichen"/>
       <w:lvlText w:val=""/>
       <w:lvlJc w:val="left"/>
       <w:pPr>
@@ -25683,7 +25601,7 @@
 </file>
 
 <file path=word/styles.xml><?xml version="1.0" encoding="utf-8"?>
-<w:styles xmlns:mc="http://schemas.openxmlformats.org/markup-compatibility/2006" xmlns:r="http://schemas.openxmlformats.org/officeDocument/2006/relationships" xmlns:w="http://schemas.openxmlformats.org/wordprocessingml/2006/main" xmlns:w14="http://schemas.microsoft.com/office/word/2010/wordml" xmlns:w15="http://schemas.microsoft.com/office/word/2012/wordml" xmlns:w16cex="http://schemas.microsoft.com/office/word/2018/wordml/cex" xmlns:w16cid="http://schemas.microsoft.com/office/word/2016/wordml/cid" xmlns:w16="http://schemas.microsoft.com/office/word/2018/wordml" xmlns:w16sdtdh="http://schemas.microsoft.com/office/word/2020/wordml/sdtdatahash" xmlns:w16se="http://schemas.microsoft.com/office/word/2015/wordml/symex" mc:Ignorable="w14 w15 w16se w16cid w16 w16cex w16sdtdh">
+<w:styles xmlns:mc="http://schemas.openxmlformats.org/markup-compatibility/2006" xmlns:r="http://schemas.openxmlformats.org/officeDocument/2006/relationships" xmlns:w="http://schemas.openxmlformats.org/wordprocessingml/2006/main" xmlns:w14="http://schemas.microsoft.com/office/word/2010/wordml" xmlns:w15="http://schemas.microsoft.com/office/word/2012/wordml" xmlns:w16cex="http://schemas.microsoft.com/office/word/2018/wordml/cex" xmlns:w16cid="http://schemas.microsoft.com/office/word/2016/wordml/cid" xmlns:w16="http://schemas.microsoft.com/office/word/2018/wordml" xmlns:w16du="http://schemas.microsoft.com/office/word/2023/wordml/word16du" xmlns:w16sdtdh="http://schemas.microsoft.com/office/word/2020/wordml/sdtdatahash" xmlns:w16se="http://schemas.microsoft.com/office/word/2015/wordml/symex" mc:Ignorable="w14 w15 w16se w16cid w16 w16cex w16sdtdh w16du">
   <w:docDefaults>
     <w:rPrDefault>
       <w:rPr>
@@ -26077,16 +25995,16 @@
     <w:lsdException w:name="Unresolved Mention" w:semiHidden="1" w:unhideWhenUsed="1"/>
     <w:lsdException w:name="Smart Link" w:semiHidden="1" w:unhideWhenUsed="1"/>
   </w:latentStyles>
-  <w:style w:type="paragraph" w:default="1" w:styleId="Normal">
+  <w:style w:type="paragraph" w:default="1" w:styleId="Standard">
     <w:name w:val="Normal"/>
     <w:qFormat/>
     <w:rsid w:val="00EC373D"/>
   </w:style>
-  <w:style w:type="paragraph" w:styleId="Heading1">
+  <w:style w:type="paragraph" w:styleId="berschrift1">
     <w:name w:val="heading 1"/>
-    <w:basedOn w:val="Normal"/>
-    <w:next w:val="Normal"/>
-    <w:link w:val="Heading1Char"/>
+    <w:basedOn w:val="Standard"/>
+    <w:next w:val="Standard"/>
+    <w:link w:val="berschrift1Zchn"/>
     <w:uiPriority w:val="9"/>
     <w:qFormat/>
     <w:rsid w:val="001C1F5A"/>
@@ -26105,11 +26023,11 @@
       <w:szCs w:val="28"/>
     </w:rPr>
   </w:style>
-  <w:style w:type="paragraph" w:styleId="Heading2">
+  <w:style w:type="paragraph" w:styleId="berschrift2">
     <w:name w:val="heading 2"/>
-    <w:basedOn w:val="Normal"/>
-    <w:next w:val="Normal"/>
-    <w:link w:val="Heading2Char"/>
+    <w:basedOn w:val="Standard"/>
+    <w:next w:val="Standard"/>
+    <w:link w:val="berschrift2Zchn"/>
     <w:uiPriority w:val="9"/>
     <w:unhideWhenUsed/>
     <w:qFormat/>
@@ -26129,11 +26047,11 @@
       <w:szCs w:val="26"/>
     </w:rPr>
   </w:style>
-  <w:style w:type="paragraph" w:styleId="Heading3">
+  <w:style w:type="paragraph" w:styleId="berschrift3">
     <w:name w:val="heading 3"/>
-    <w:basedOn w:val="Normal"/>
-    <w:next w:val="Normal"/>
-    <w:link w:val="Heading3Char"/>
+    <w:basedOn w:val="Standard"/>
+    <w:next w:val="Standard"/>
+    <w:link w:val="berschrift3Zchn"/>
     <w:uiPriority w:val="9"/>
     <w:unhideWhenUsed/>
     <w:qFormat/>
@@ -26151,13 +26069,13 @@
       <w:szCs w:val="24"/>
     </w:rPr>
   </w:style>
-  <w:style w:type="character" w:default="1" w:styleId="DefaultParagraphFont">
+  <w:style w:type="character" w:default="1" w:styleId="Absatz-Standardschriftart">
     <w:name w:val="Default Paragraph Font"/>
     <w:uiPriority w:val="1"/>
     <w:semiHidden/>
     <w:unhideWhenUsed/>
   </w:style>
-  <w:style w:type="table" w:default="1" w:styleId="TableNormal">
+  <w:style w:type="table" w:default="1" w:styleId="NormaleTabelle">
     <w:name w:val="Normal Table"/>
     <w:uiPriority w:val="99"/>
     <w:semiHidden/>
@@ -26172,15 +26090,15 @@
       </w:tblCellMar>
     </w:tblPr>
   </w:style>
-  <w:style w:type="numbering" w:default="1" w:styleId="NoList">
+  <w:style w:type="numbering" w:default="1" w:styleId="KeineListe">
     <w:name w:val="No List"/>
     <w:uiPriority w:val="99"/>
     <w:semiHidden/>
     <w:unhideWhenUsed/>
   </w:style>
-  <w:style w:type="table" w:styleId="TableGrid">
+  <w:style w:type="table" w:styleId="Tabellenraster">
     <w:name w:val="Table Grid"/>
-    <w:basedOn w:val="TableNormal"/>
+    <w:basedOn w:val="NormaleTabelle"/>
     <w:uiPriority w:val="39"/>
     <w:rsid w:val="00391636"/>
     <w:pPr>
@@ -26197,10 +26115,10 @@
       </w:tblBorders>
     </w:tblPr>
   </w:style>
-  <w:style w:type="character" w:customStyle="1" w:styleId="Heading1Char">
-    <w:name w:val="Heading 1 Char"/>
-    <w:basedOn w:val="DefaultParagraphFont"/>
-    <w:link w:val="Heading1"/>
+  <w:style w:type="character" w:customStyle="1" w:styleId="berschrift1Zchn">
+    <w:name w:val="Überschrift 1 Zchn"/>
+    <w:basedOn w:val="Absatz-Standardschriftart"/>
+    <w:link w:val="berschrift1"/>
     <w:uiPriority w:val="9"/>
     <w:rsid w:val="001C1F5A"/>
     <w:rPr>
@@ -26212,10 +26130,10 @@
       <w:szCs w:val="28"/>
     </w:rPr>
   </w:style>
-  <w:style w:type="character" w:customStyle="1" w:styleId="Heading2Char">
-    <w:name w:val="Heading 2 Char"/>
-    <w:basedOn w:val="DefaultParagraphFont"/>
-    <w:link w:val="Heading2"/>
+  <w:style w:type="character" w:customStyle="1" w:styleId="berschrift2Zchn">
+    <w:name w:val="Überschrift 2 Zchn"/>
+    <w:basedOn w:val="Absatz-Standardschriftart"/>
+    <w:link w:val="berschrift2"/>
     <w:uiPriority w:val="9"/>
     <w:rsid w:val="00215244"/>
     <w:rPr>
@@ -26227,7 +26145,7 @@
       <w:szCs w:val="26"/>
     </w:rPr>
   </w:style>
-  <w:style w:type="paragraph" w:styleId="NoSpacing">
+  <w:style w:type="paragraph" w:styleId="KeinLeerraum">
     <w:name w:val="No Spacing"/>
     <w:uiPriority w:val="1"/>
     <w:qFormat/>
@@ -26239,10 +26157,10 @@
       <w:rFonts w:ascii="Calibri" w:eastAsia="Calibri" w:hAnsi="Calibri" w:cs="Times New Roman"/>
     </w:rPr>
   </w:style>
-  <w:style w:type="paragraph" w:styleId="DocumentMap">
+  <w:style w:type="paragraph" w:styleId="Dokumentstruktur">
     <w:name w:val="Document Map"/>
-    <w:basedOn w:val="Normal"/>
-    <w:link w:val="DocumentMapChar"/>
+    <w:basedOn w:val="Standard"/>
+    <w:link w:val="DokumentstrukturZchn"/>
     <w:uiPriority w:val="99"/>
     <w:semiHidden/>
     <w:unhideWhenUsed/>
@@ -26256,10 +26174,10 @@
       <w:szCs w:val="16"/>
     </w:rPr>
   </w:style>
-  <w:style w:type="character" w:customStyle="1" w:styleId="DocumentMapChar">
-    <w:name w:val="Document Map Char"/>
-    <w:basedOn w:val="DefaultParagraphFont"/>
-    <w:link w:val="DocumentMap"/>
+  <w:style w:type="character" w:customStyle="1" w:styleId="DokumentstrukturZchn">
+    <w:name w:val="Dokumentstruktur Zchn"/>
+    <w:basedOn w:val="Absatz-Standardschriftart"/>
+    <w:link w:val="Dokumentstruktur"/>
     <w:uiPriority w:val="99"/>
     <w:semiHidden/>
     <w:rsid w:val="00BC7C80"/>
@@ -26269,9 +26187,9 @@
       <w:szCs w:val="16"/>
     </w:rPr>
   </w:style>
-  <w:style w:type="paragraph" w:styleId="ListParagraph">
+  <w:style w:type="paragraph" w:styleId="Listenabsatz">
     <w:name w:val="List Paragraph"/>
-    <w:basedOn w:val="Normal"/>
+    <w:basedOn w:val="Standard"/>
     <w:uiPriority w:val="34"/>
     <w:qFormat/>
     <w:rsid w:val="00FD53A3"/>
@@ -26280,9 +26198,9 @@
       <w:contextualSpacing/>
     </w:pPr>
   </w:style>
-  <w:style w:type="paragraph" w:styleId="ListBullet">
+  <w:style w:type="paragraph" w:styleId="Aufzhlungszeichen">
     <w:name w:val="List Bullet"/>
-    <w:basedOn w:val="Normal"/>
+    <w:basedOn w:val="Standard"/>
     <w:uiPriority w:val="99"/>
     <w:unhideWhenUsed/>
     <w:rsid w:val="003A052C"/>
@@ -26293,9 +26211,9 @@
       <w:contextualSpacing/>
     </w:pPr>
   </w:style>
-  <w:style w:type="character" w:styleId="PlaceholderText">
+  <w:style w:type="character" w:styleId="Platzhaltertext">
     <w:name w:val="Placeholder Text"/>
-    <w:basedOn w:val="DefaultParagraphFont"/>
+    <w:basedOn w:val="Absatz-Standardschriftart"/>
     <w:uiPriority w:val="99"/>
     <w:semiHidden/>
     <w:rsid w:val="00770105"/>
@@ -26305,7 +26223,7 @@
   </w:style>
   <w:style w:type="character" w:styleId="Hyperlink">
     <w:name w:val="Hyperlink"/>
-    <w:basedOn w:val="DefaultParagraphFont"/>
+    <w:basedOn w:val="Absatz-Standardschriftart"/>
     <w:uiPriority w:val="99"/>
     <w:unhideWhenUsed/>
     <w:rsid w:val="001C487B"/>
@@ -26314,10 +26232,10 @@
       <w:u w:val="single"/>
     </w:rPr>
   </w:style>
-  <w:style w:type="paragraph" w:styleId="BalloonText">
+  <w:style w:type="paragraph" w:styleId="Sprechblasentext">
     <w:name w:val="Balloon Text"/>
-    <w:basedOn w:val="Normal"/>
-    <w:link w:val="BalloonTextChar"/>
+    <w:basedOn w:val="Standard"/>
+    <w:link w:val="SprechblasentextZchn"/>
     <w:uiPriority w:val="99"/>
     <w:semiHidden/>
     <w:unhideWhenUsed/>
@@ -26331,10 +26249,10 @@
       <w:szCs w:val="18"/>
     </w:rPr>
   </w:style>
-  <w:style w:type="character" w:customStyle="1" w:styleId="BalloonTextChar">
-    <w:name w:val="Balloon Text Char"/>
-    <w:basedOn w:val="DefaultParagraphFont"/>
-    <w:link w:val="BalloonText"/>
+  <w:style w:type="character" w:customStyle="1" w:styleId="SprechblasentextZchn">
+    <w:name w:val="Sprechblasentext Zchn"/>
+    <w:basedOn w:val="Absatz-Standardschriftart"/>
+    <w:link w:val="Sprechblasentext"/>
     <w:uiPriority w:val="99"/>
     <w:semiHidden/>
     <w:rsid w:val="007F2BB9"/>
@@ -26344,9 +26262,9 @@
       <w:szCs w:val="18"/>
     </w:rPr>
   </w:style>
-  <w:style w:type="character" w:styleId="UnresolvedMention">
+  <w:style w:type="character" w:styleId="NichtaufgelsteErwhnung">
     <w:name w:val="Unresolved Mention"/>
-    <w:basedOn w:val="DefaultParagraphFont"/>
+    <w:basedOn w:val="Absatz-Standardschriftart"/>
     <w:uiPriority w:val="99"/>
     <w:semiHidden/>
     <w:unhideWhenUsed/>
@@ -26356,9 +26274,9 @@
       <w:shd w:val="clear" w:color="auto" w:fill="E1DFDD"/>
     </w:rPr>
   </w:style>
-  <w:style w:type="character" w:styleId="FollowedHyperlink">
+  <w:style w:type="character" w:styleId="BesuchterLink">
     <w:name w:val="FollowedHyperlink"/>
-    <w:basedOn w:val="DefaultParagraphFont"/>
+    <w:basedOn w:val="Absatz-Standardschriftart"/>
     <w:uiPriority w:val="99"/>
     <w:semiHidden/>
     <w:unhideWhenUsed/>
@@ -26368,10 +26286,10 @@
       <w:u w:val="single"/>
     </w:rPr>
   </w:style>
-  <w:style w:type="character" w:customStyle="1" w:styleId="Heading3Char">
-    <w:name w:val="Heading 3 Char"/>
-    <w:basedOn w:val="DefaultParagraphFont"/>
-    <w:link w:val="Heading3"/>
+  <w:style w:type="character" w:customStyle="1" w:styleId="berschrift3Zchn">
+    <w:name w:val="Überschrift 3 Zchn"/>
+    <w:basedOn w:val="Absatz-Standardschriftart"/>
+    <w:link w:val="berschrift3"/>
     <w:uiPriority w:val="9"/>
     <w:rsid w:val="00AE5DA9"/>
     <w:rPr>
@@ -26381,9 +26299,9 @@
       <w:szCs w:val="24"/>
     </w:rPr>
   </w:style>
-  <w:style w:type="character" w:styleId="CommentReference">
+  <w:style w:type="character" w:styleId="Kommentarzeichen">
     <w:name w:val="annotation reference"/>
-    <w:basedOn w:val="DefaultParagraphFont"/>
+    <w:basedOn w:val="Absatz-Standardschriftart"/>
     <w:uiPriority w:val="99"/>
     <w:semiHidden/>
     <w:unhideWhenUsed/>
@@ -26393,10 +26311,10 @@
       <w:szCs w:val="16"/>
     </w:rPr>
   </w:style>
-  <w:style w:type="paragraph" w:styleId="CommentText">
+  <w:style w:type="paragraph" w:styleId="Kommentartext">
     <w:name w:val="annotation text"/>
-    <w:basedOn w:val="Normal"/>
-    <w:link w:val="CommentTextChar"/>
+    <w:basedOn w:val="Standard"/>
+    <w:link w:val="KommentartextZchn"/>
     <w:uiPriority w:val="99"/>
     <w:semiHidden/>
     <w:unhideWhenUsed/>
@@ -26409,10 +26327,10 @@
       <w:szCs w:val="20"/>
     </w:rPr>
   </w:style>
-  <w:style w:type="character" w:customStyle="1" w:styleId="CommentTextChar">
-    <w:name w:val="Comment Text Char"/>
-    <w:basedOn w:val="DefaultParagraphFont"/>
-    <w:link w:val="CommentText"/>
+  <w:style w:type="character" w:customStyle="1" w:styleId="KommentartextZchn">
+    <w:name w:val="Kommentartext Zchn"/>
+    <w:basedOn w:val="Absatz-Standardschriftart"/>
+    <w:link w:val="Kommentartext"/>
     <w:uiPriority w:val="99"/>
     <w:semiHidden/>
     <w:rsid w:val="000E7CAB"/>
@@ -26421,11 +26339,11 @@
       <w:szCs w:val="20"/>
     </w:rPr>
   </w:style>
-  <w:style w:type="paragraph" w:styleId="CommentSubject">
+  <w:style w:type="paragraph" w:styleId="Kommentarthema">
     <w:name w:val="annotation subject"/>
-    <w:basedOn w:val="CommentText"/>
-    <w:next w:val="CommentText"/>
-    <w:link w:val="CommentSubjectChar"/>
+    <w:basedOn w:val="Kommentartext"/>
+    <w:next w:val="Kommentartext"/>
+    <w:link w:val="KommentarthemaZchn"/>
     <w:uiPriority w:val="99"/>
     <w:semiHidden/>
     <w:unhideWhenUsed/>
@@ -26435,10 +26353,10 @@
       <w:bCs/>
     </w:rPr>
   </w:style>
-  <w:style w:type="character" w:customStyle="1" w:styleId="CommentSubjectChar">
-    <w:name w:val="Comment Subject Char"/>
-    <w:basedOn w:val="CommentTextChar"/>
-    <w:link w:val="CommentSubject"/>
+  <w:style w:type="character" w:customStyle="1" w:styleId="KommentarthemaZchn">
+    <w:name w:val="Kommentarthema Zchn"/>
+    <w:basedOn w:val="KommentartextZchn"/>
+    <w:link w:val="Kommentarthema"/>
     <w:uiPriority w:val="99"/>
     <w:semiHidden/>
     <w:rsid w:val="000E7CAB"/>
@@ -26449,11 +26367,11 @@
       <w:szCs w:val="20"/>
     </w:rPr>
   </w:style>
-  <w:style w:type="paragraph" w:styleId="Title">
+  <w:style w:type="paragraph" w:styleId="Titel">
     <w:name w:val="Title"/>
-    <w:basedOn w:val="Normal"/>
-    <w:next w:val="Normal"/>
-    <w:link w:val="TitleChar"/>
+    <w:basedOn w:val="Standard"/>
+    <w:next w:val="Standard"/>
+    <w:link w:val="TitelZchn"/>
     <w:uiPriority w:val="10"/>
     <w:qFormat/>
     <w:rsid w:val="00547F2C"/>
@@ -26469,10 +26387,10 @@
       <w:szCs w:val="56"/>
     </w:rPr>
   </w:style>
-  <w:style w:type="character" w:customStyle="1" w:styleId="TitleChar">
-    <w:name w:val="Title Char"/>
-    <w:basedOn w:val="DefaultParagraphFont"/>
-    <w:link w:val="Title"/>
+  <w:style w:type="character" w:customStyle="1" w:styleId="TitelZchn">
+    <w:name w:val="Titel Zchn"/>
+    <w:basedOn w:val="Absatz-Standardschriftart"/>
+    <w:link w:val="Titel"/>
     <w:uiPriority w:val="10"/>
     <w:rsid w:val="00547F2C"/>
     <w:rPr>
@@ -26483,10 +26401,10 @@
       <w:szCs w:val="56"/>
     </w:rPr>
   </w:style>
-  <w:style w:type="paragraph" w:styleId="Caption">
+  <w:style w:type="paragraph" w:styleId="Beschriftung">
     <w:name w:val="caption"/>
-    <w:basedOn w:val="Normal"/>
-    <w:next w:val="Normal"/>
+    <w:basedOn w:val="Standard"/>
+    <w:next w:val="Standard"/>
     <w:uiPriority w:val="35"/>
     <w:unhideWhenUsed/>
     <w:qFormat/>
@@ -26502,10 +26420,10 @@
       <w:szCs w:val="18"/>
     </w:rPr>
   </w:style>
-  <w:style w:type="paragraph" w:styleId="BodyText">
+  <w:style w:type="paragraph" w:styleId="Textkrper">
     <w:name w:val="Body Text"/>
-    <w:basedOn w:val="Normal"/>
-    <w:link w:val="BodyTextChar"/>
+    <w:basedOn w:val="Standard"/>
+    <w:link w:val="TextkrperZchn"/>
     <w:uiPriority w:val="99"/>
     <w:unhideWhenUsed/>
     <w:rsid w:val="004521C1"/>
@@ -26513,16 +26431,16 @@
       <w:spacing w:after="120"/>
     </w:pPr>
   </w:style>
-  <w:style w:type="character" w:customStyle="1" w:styleId="BodyTextChar">
-    <w:name w:val="Body Text Char"/>
-    <w:basedOn w:val="DefaultParagraphFont"/>
-    <w:link w:val="BodyText"/>
+  <w:style w:type="character" w:customStyle="1" w:styleId="TextkrperZchn">
+    <w:name w:val="Textkörper Zchn"/>
+    <w:basedOn w:val="Absatz-Standardschriftart"/>
+    <w:link w:val="Textkrper"/>
     <w:uiPriority w:val="99"/>
     <w:rsid w:val="004521C1"/>
   </w:style>
-  <w:style w:type="paragraph" w:styleId="NormalWeb">
+  <w:style w:type="paragraph" w:styleId="StandardWeb">
     <w:name w:val="Normal (Web)"/>
-    <w:basedOn w:val="Normal"/>
+    <w:basedOn w:val="Standard"/>
     <w:uiPriority w:val="99"/>
     <w:semiHidden/>
     <w:unhideWhenUsed/>
@@ -26539,7 +26457,7 @@
   </w:style>
   <w:style w:type="character" w:styleId="HTMLCode">
     <w:name w:val="HTML Code"/>
-    <w:basedOn w:val="DefaultParagraphFont"/>
+    <w:basedOn w:val="Absatz-Standardschriftart"/>
     <w:uiPriority w:val="99"/>
     <w:semiHidden/>
     <w:unhideWhenUsed/>
@@ -26550,10 +26468,10 @@
       <w:szCs w:val="20"/>
     </w:rPr>
   </w:style>
-  <w:style w:type="paragraph" w:styleId="HTMLPreformatted">
+  <w:style w:type="paragraph" w:styleId="HTMLVorformatiert">
     <w:name w:val="HTML Preformatted"/>
-    <w:basedOn w:val="Normal"/>
-    <w:link w:val="HTMLPreformattedChar"/>
+    <w:basedOn w:val="Standard"/>
+    <w:link w:val="HTMLVorformatiertZchn"/>
     <w:uiPriority w:val="99"/>
     <w:semiHidden/>
     <w:unhideWhenUsed/>
@@ -26586,10 +26504,10 @@
       <w:lang w:eastAsia="de-DE"/>
     </w:rPr>
   </w:style>
-  <w:style w:type="character" w:customStyle="1" w:styleId="HTMLPreformattedChar">
-    <w:name w:val="HTML Preformatted Char"/>
-    <w:basedOn w:val="DefaultParagraphFont"/>
-    <w:link w:val="HTMLPreformatted"/>
+  <w:style w:type="character" w:customStyle="1" w:styleId="HTMLVorformatiertZchn">
+    <w:name w:val="HTML Vorformatiert Zchn"/>
+    <w:basedOn w:val="Absatz-Standardschriftart"/>
+    <w:link w:val="HTMLVorformatiert"/>
     <w:uiPriority w:val="99"/>
     <w:semiHidden/>
     <w:rsid w:val="00A828AF"/>
@@ -26600,11 +26518,11 @@
       <w:lang w:eastAsia="de-DE"/>
     </w:rPr>
   </w:style>
-  <w:style w:type="paragraph" w:styleId="Subtitle">
+  <w:style w:type="paragraph" w:styleId="Untertitel">
     <w:name w:val="Subtitle"/>
-    <w:basedOn w:val="Normal"/>
-    <w:next w:val="Normal"/>
-    <w:link w:val="SubtitleChar"/>
+    <w:basedOn w:val="Standard"/>
+    <w:next w:val="Standard"/>
+    <w:link w:val="UntertitelZchn"/>
     <w:uiPriority w:val="11"/>
     <w:qFormat/>
     <w:rsid w:val="00461A0F"/>
@@ -26620,10 +26538,10 @@
       <w:spacing w:val="15"/>
     </w:rPr>
   </w:style>
-  <w:style w:type="character" w:customStyle="1" w:styleId="SubtitleChar">
-    <w:name w:val="Subtitle Char"/>
-    <w:basedOn w:val="DefaultParagraphFont"/>
-    <w:link w:val="Subtitle"/>
+  <w:style w:type="character" w:customStyle="1" w:styleId="UntertitelZchn">
+    <w:name w:val="Untertitel Zchn"/>
+    <w:basedOn w:val="Absatz-Standardschriftart"/>
+    <w:link w:val="Untertitel"/>
     <w:uiPriority w:val="11"/>
     <w:rsid w:val="00461A0F"/>
     <w:rPr>

</xml_diff>

<commit_message>
docs: refine Rectangle shortcuts
</commit_message>
<xml_diff>
--- a/Settings/Shortcuts-macOS.docx
+++ b/Settings/Shortcuts-macOS.docx
@@ -5900,15 +5900,7 @@
                 <w:sz w:val="18"/>
                 <w:szCs w:val="18"/>
               </w:rPr>
-              <w:t xml:space="preserve"> </w:t>
-            </w:r>
-            <w:r>
-              <w:rPr>
-                <w:rFonts w:ascii="CaskaydiaCove NF" w:hAnsi="CaskaydiaCove NF" w:cs="CaskaydiaCove NF"/>
-                <w:sz w:val="18"/>
-                <w:szCs w:val="18"/>
-              </w:rPr>
-              <w:t>+</w:t>
+              <w:t xml:space="preserve"> +</w:t>
             </w:r>
           </w:p>
         </w:tc>
@@ -6052,7 +6044,23 @@
                 <w:sz w:val="18"/>
                 <w:szCs w:val="18"/>
               </w:rPr>
-              <w:t>+- / Cmd+=</w:t>
+              <w:t xml:space="preserve">+- / </w:t>
+            </w:r>
+            <w:proofErr w:type="spellStart"/>
+            <w:r>
+              <w:rPr>
+                <w:sz w:val="18"/>
+                <w:szCs w:val="18"/>
+              </w:rPr>
+              <w:t>Cmd</w:t>
+            </w:r>
+            <w:proofErr w:type="spellEnd"/>
+            <w:r>
+              <w:rPr>
+                <w:sz w:val="18"/>
+                <w:szCs w:val="18"/>
+              </w:rPr>
+              <w:t>+=</w:t>
             </w:r>
           </w:p>
         </w:tc>
@@ -18863,16 +18871,18 @@
       </w:r>
     </w:p>
     <w:p>
-      <w:pPr>
-        <w:rPr>
-          <w:lang w:val="en-US"/>
-        </w:rPr>
-      </w:pPr>
+      <w:bookmarkStart w:id="52" w:name="_Hlk181804672"/>
+      <w:proofErr w:type="spellStart"/>
       <w:r>
-        <w:rPr>
-          <w:lang w:val="en-US"/>
-        </w:rPr>
-        <w:t xml:space="preserve">Alle Prefixes: </w:t>
+        <w:t>Prefix</w:t>
+      </w:r>
+      <w:bookmarkEnd w:id="52"/>
+      <w:proofErr w:type="spellEnd"/>
+      <w:r>
+        <w:t xml:space="preserve"> für alle Shortcuts</w:t>
+      </w:r>
+      <w:r>
+        <w:t xml:space="preserve">: </w:t>
       </w:r>
       <w:r>
         <w:rPr>
@@ -18898,6 +18908,38 @@
         </w:rPr>
         <w:t>󰘵</w:t>
       </w:r>
+      <w:r>
+        <w:rPr>
+          <w:rFonts w:ascii="CaskaydiaCove NF" w:hAnsi="CaskaydiaCove NF" w:cs="CaskaydiaCove NF"/>
+          <w:sz w:val="18"/>
+          <w:szCs w:val="18"/>
+        </w:rPr>
+        <w:tab/>
+      </w:r>
+      <w:r>
+        <w:rPr>
+          <w:rFonts w:ascii="CaskaydiaCove NF" w:hAnsi="CaskaydiaCove NF" w:cs="CaskaydiaCove NF"/>
+          <w:sz w:val="18"/>
+          <w:szCs w:val="18"/>
+        </w:rPr>
+        <w:tab/>
+      </w:r>
+      <w:proofErr w:type="gramStart"/>
+      <w:r>
+        <w:t>Wiederholbar</w:t>
+      </w:r>
+      <w:proofErr w:type="gramEnd"/>
+      <w:r>
+        <w:t xml:space="preserve">: </w:t>
+      </w:r>
+      <w:r>
+        <w:rPr>
+          <w:rFonts w:ascii="CaskaydiaCove NF" w:hAnsi="CaskaydiaCove NF" w:cs="CaskaydiaCove NF"/>
+          <w:sz w:val="18"/>
+          <w:szCs w:val="18"/>
+        </w:rPr>
+        <w:t>*</w:t>
+      </w:r>
     </w:p>
     <w:tbl>
       <w:tblPr>
@@ -19164,7 +19206,7 @@
                 <w:lang w:val="en-US"/>
               </w:rPr>
             </w:pPr>
-            <w:bookmarkStart w:id="52" w:name="_Hlk160573256"/>
+            <w:bookmarkStart w:id="53" w:name="_Hlk160573256"/>
             <w:r>
               <w:rPr>
                 <w:rFonts w:ascii="CaskaydiaCove NF" w:hAnsi="CaskaydiaCove NF" w:cs="CaskaydiaCove NF"/>
@@ -19173,7 +19215,15 @@
               </w:rPr>
               <w:t>◀︎/▶</w:t>
             </w:r>
-            <w:bookmarkEnd w:id="52"/>
+            <w:bookmarkEnd w:id="53"/>
+            <w:r>
+              <w:rPr>
+                <w:rFonts w:ascii="CaskaydiaCove NF" w:hAnsi="CaskaydiaCove NF" w:cs="CaskaydiaCove NF"/>
+                <w:sz w:val="18"/>
+                <w:szCs w:val="18"/>
+              </w:rPr>
+              <w:t xml:space="preserve"> *</w:t>
+            </w:r>
           </w:p>
         </w:tc>
         <w:tc>
@@ -19250,7 +19300,7 @@
                 <w:lang w:val="en-US"/>
               </w:rPr>
             </w:pPr>
-            <w:bookmarkStart w:id="53" w:name="_Hlk160573062"/>
+            <w:bookmarkStart w:id="54" w:name="_Hlk160573062"/>
             <w:r>
               <w:rPr>
                 <w:rFonts w:ascii="CaskaydiaCove NF" w:hAnsi="CaskaydiaCove NF" w:cs="CaskaydiaCove NF"/>
@@ -19259,7 +19309,7 @@
               </w:rPr>
               <w:t>▲/▼</w:t>
             </w:r>
-            <w:bookmarkEnd w:id="53"/>
+            <w:bookmarkEnd w:id="54"/>
           </w:p>
         </w:tc>
         <w:tc>
@@ -19363,6 +19413,14 @@
               </w:rPr>
               <w:t>◀︎</w:t>
             </w:r>
+            <w:r>
+              <w:rPr>
+                <w:rFonts w:ascii="CaskaydiaCove NF" w:hAnsi="CaskaydiaCove NF" w:cs="CaskaydiaCove NF"/>
+                <w:sz w:val="18"/>
+                <w:szCs w:val="18"/>
+              </w:rPr>
+              <w:t xml:space="preserve"> *</w:t>
+            </w:r>
           </w:p>
         </w:tc>
         <w:tc>
@@ -19455,6 +19513,24 @@
               </w:rPr>
               <w:t>▶</w:t>
             </w:r>
+            <w:r>
+              <w:rPr>
+                <w:rFonts w:ascii="CaskaydiaCove NF" w:hAnsi="CaskaydiaCove NF" w:cs="CaskaydiaCove NF"/>
+                <w:sz w:val="18"/>
+                <w:szCs w:val="18"/>
+              </w:rPr>
+              <w:t xml:space="preserve"> </w:t>
+            </w:r>
+            <w:bookmarkStart w:id="55" w:name="_Hlk181804742"/>
+            <w:r>
+              <w:rPr>
+                <w:rFonts w:ascii="CaskaydiaCove NF" w:hAnsi="CaskaydiaCove NF" w:cs="CaskaydiaCove NF"/>
+                <w:sz w:val="18"/>
+                <w:szCs w:val="18"/>
+              </w:rPr>
+              <w:t>*</w:t>
+            </w:r>
+            <w:bookmarkEnd w:id="55"/>
           </w:p>
         </w:tc>
         <w:tc>
@@ -19528,7 +19604,7 @@
                 <w:lang w:val="en-US"/>
               </w:rPr>
             </w:pPr>
-            <w:bookmarkStart w:id="54" w:name="_Hlk160573474"/>
+            <w:bookmarkStart w:id="56" w:name="_Hlk160573474"/>
             <w:r>
               <w:rPr>
                 <w:rFonts w:ascii="CaskaydiaCove NF" w:hAnsi="CaskaydiaCove NF" w:cs="CaskaydiaCove NF"/>
@@ -19545,7 +19621,7 @@
               </w:rPr>
               <w:t xml:space="preserve"> </w:t>
             </w:r>
-            <w:bookmarkEnd w:id="54"/>
+            <w:bookmarkEnd w:id="56"/>
             <w:r>
               <w:rPr>
                 <w:rFonts w:ascii="CaskaydiaCove NF" w:hAnsi="CaskaydiaCove NF" w:cs="CaskaydiaCove NF"/>
@@ -19691,6 +19767,13 @@
                 <w:szCs w:val="18"/>
               </w:rPr>
             </w:pPr>
+            <w:r>
+              <w:rPr>
+                <w:sz w:val="18"/>
+                <w:szCs w:val="18"/>
+              </w:rPr>
+              <w:t>Zentrieren</w:t>
+            </w:r>
           </w:p>
         </w:tc>
         <w:tc>
@@ -19709,6 +19792,14 @@
                 <w:szCs w:val="18"/>
               </w:rPr>
             </w:pPr>
+            <w:r>
+              <w:rPr>
+                <w:rFonts w:ascii="CaskaydiaCove NF" w:hAnsi="CaskaydiaCove NF" w:cs="CaskaydiaCove NF"/>
+                <w:sz w:val="18"/>
+                <w:szCs w:val="18"/>
+              </w:rPr>
+              <w:t>W</w:t>
+            </w:r>
           </w:p>
         </w:tc>
         <w:tc>
@@ -19725,6 +19816,13 @@
                 <w:szCs w:val="18"/>
               </w:rPr>
             </w:pPr>
+            <w:r>
+              <w:rPr>
+                <w:sz w:val="18"/>
+                <w:szCs w:val="18"/>
+              </w:rPr>
+              <w:t>Ctrl+Opt+Cmd+W</w:t>
+            </w:r>
           </w:p>
         </w:tc>
         <w:tc>
@@ -20196,7 +20294,7 @@
                 <w:lang w:val="en-US"/>
               </w:rPr>
             </w:pPr>
-            <w:bookmarkStart w:id="55" w:name="_Hlk180671583"/>
+            <w:bookmarkStart w:id="57" w:name="_Hlk180671583"/>
             <w:r>
               <w:rPr>
                 <w:rFonts w:ascii="CaskaydiaCove NF" w:hAnsi="CaskaydiaCove NF" w:cs="CaskaydiaCove NF"/>
@@ -20205,7 +20303,7 @@
               </w:rPr>
               <w:t>J</w:t>
             </w:r>
-            <w:bookmarkEnd w:id="55"/>
+            <w:bookmarkEnd w:id="57"/>
           </w:p>
         </w:tc>
         <w:tc>
@@ -20387,6 +20485,14 @@
               </w:rPr>
               <w:t>Q</w:t>
             </w:r>
+            <w:r>
+              <w:rPr>
+                <w:rFonts w:ascii="CaskaydiaCove NF" w:hAnsi="CaskaydiaCove NF" w:cs="CaskaydiaCove NF"/>
+                <w:sz w:val="18"/>
+                <w:szCs w:val="18"/>
+              </w:rPr>
+              <w:t xml:space="preserve"> *</w:t>
+            </w:r>
           </w:p>
         </w:tc>
         <w:tc>
@@ -20513,6 +20619,14 @@
               </w:rPr>
               <w:t>E</w:t>
             </w:r>
+            <w:r>
+              <w:rPr>
+                <w:rFonts w:ascii="CaskaydiaCove NF" w:hAnsi="CaskaydiaCove NF" w:cs="CaskaydiaCove NF"/>
+                <w:sz w:val="18"/>
+                <w:szCs w:val="18"/>
+              </w:rPr>
+              <w:t xml:space="preserve"> *</w:t>
+            </w:r>
           </w:p>
         </w:tc>
       </w:tr>
@@ -20592,6 +20706,14 @@
               </w:rPr>
               <w:t>A</w:t>
             </w:r>
+            <w:r>
+              <w:rPr>
+                <w:rFonts w:ascii="CaskaydiaCove NF" w:hAnsi="CaskaydiaCove NF" w:cs="CaskaydiaCove NF"/>
+                <w:sz w:val="18"/>
+                <w:szCs w:val="18"/>
+              </w:rPr>
+              <w:t xml:space="preserve"> *</w:t>
+            </w:r>
           </w:p>
         </w:tc>
         <w:tc>
@@ -20763,6 +20885,14 @@
               </w:rPr>
               <w:t>D</w:t>
             </w:r>
+            <w:r>
+              <w:rPr>
+                <w:rFonts w:ascii="CaskaydiaCove NF" w:hAnsi="CaskaydiaCove NF" w:cs="CaskaydiaCove NF"/>
+                <w:sz w:val="18"/>
+                <w:szCs w:val="18"/>
+              </w:rPr>
+              <w:t xml:space="preserve"> *</w:t>
+            </w:r>
           </w:p>
         </w:tc>
       </w:tr>
@@ -20786,7 +20916,7 @@
                 <w:lang w:val="en-US"/>
               </w:rPr>
             </w:pPr>
-            <w:bookmarkStart w:id="56" w:name="_Hlk180671787"/>
+            <w:bookmarkStart w:id="58" w:name="_Hlk180671787"/>
             <w:proofErr w:type="spellStart"/>
             <w:r>
               <w:rPr>
@@ -20832,7 +20962,7 @@
               </w:rPr>
               <w:t>Sechstel</w:t>
             </w:r>
-            <w:bookmarkEnd w:id="56"/>
+            <w:bookmarkEnd w:id="58"/>
             <w:proofErr w:type="spellEnd"/>
           </w:p>
         </w:tc>
@@ -20862,6 +20992,14 @@
               </w:rPr>
               <w:t>R</w:t>
             </w:r>
+            <w:r>
+              <w:rPr>
+                <w:rFonts w:ascii="CaskaydiaCove NF" w:hAnsi="CaskaydiaCove NF" w:cs="CaskaydiaCove NF"/>
+                <w:sz w:val="18"/>
+                <w:szCs w:val="18"/>
+              </w:rPr>
+              <w:t xml:space="preserve"> *</w:t>
+            </w:r>
           </w:p>
         </w:tc>
         <w:tc>
@@ -20882,7 +21020,7 @@
                 <w:lang w:val="en-US"/>
               </w:rPr>
             </w:pPr>
-            <w:bookmarkStart w:id="57" w:name="_Hlk180671824"/>
+            <w:bookmarkStart w:id="59" w:name="_Hlk180671824"/>
             <w:proofErr w:type="spellStart"/>
             <w:r>
               <w:rPr>
@@ -20928,7 +21066,7 @@
               </w:rPr>
               <w:t>Sechstel</w:t>
             </w:r>
-            <w:bookmarkEnd w:id="57"/>
+            <w:bookmarkEnd w:id="59"/>
             <w:proofErr w:type="spellEnd"/>
           </w:p>
         </w:tc>
@@ -20959,6 +21097,15 @@
                 <w:lang w:val="en-US"/>
               </w:rPr>
               <w:t>T</w:t>
+            </w:r>
+            <w:r>
+              <w:rPr>
+                <w:rFonts w:ascii="CaskaydiaCove NF" w:hAnsi="CaskaydiaCove NF" w:cs="CaskaydiaCove NF"/>
+                <w:sz w:val="18"/>
+                <w:szCs w:val="18"/>
+                <w:lang w:val="en-US"/>
+              </w:rPr>
+              <w:t xml:space="preserve"> *</w:t>
             </w:r>
           </w:p>
         </w:tc>
@@ -20981,7 +21128,7 @@
                 <w:lang w:val="en-US"/>
               </w:rPr>
             </w:pPr>
-            <w:bookmarkStart w:id="58" w:name="_Hlk180671831"/>
+            <w:bookmarkStart w:id="60" w:name="_Hlk180671831"/>
             <w:proofErr w:type="spellStart"/>
             <w:r>
               <w:rPr>
@@ -21027,7 +21174,7 @@
               </w:rPr>
               <w:t>Sechstel</w:t>
             </w:r>
-            <w:bookmarkEnd w:id="58"/>
+            <w:bookmarkEnd w:id="60"/>
             <w:proofErr w:type="spellEnd"/>
           </w:p>
         </w:tc>
@@ -21056,6 +21203,14 @@
                 <w:szCs w:val="18"/>
               </w:rPr>
               <w:t>Y</w:t>
+            </w:r>
+            <w:r>
+              <w:rPr>
+                <w:rFonts w:ascii="CaskaydiaCove NF" w:hAnsi="CaskaydiaCove NF" w:cs="CaskaydiaCove NF"/>
+                <w:sz w:val="18"/>
+                <w:szCs w:val="18"/>
+              </w:rPr>
+              <w:t xml:space="preserve"> *</w:t>
             </w:r>
           </w:p>
         </w:tc>
@@ -21154,6 +21309,14 @@
               </w:rPr>
               <w:t>F</w:t>
             </w:r>
+            <w:r>
+              <w:rPr>
+                <w:rFonts w:ascii="CaskaydiaCove NF" w:hAnsi="CaskaydiaCove NF" w:cs="CaskaydiaCove NF"/>
+                <w:sz w:val="18"/>
+                <w:szCs w:val="18"/>
+              </w:rPr>
+              <w:t xml:space="preserve"> *</w:t>
+            </w:r>
           </w:p>
         </w:tc>
         <w:tc>
@@ -21249,6 +21412,15 @@
                 <w:lang w:val="en-US"/>
               </w:rPr>
               <w:t>G</w:t>
+            </w:r>
+            <w:r>
+              <w:rPr>
+                <w:rFonts w:ascii="CaskaydiaCove NF" w:hAnsi="CaskaydiaCove NF" w:cs="CaskaydiaCove NF"/>
+                <w:sz w:val="18"/>
+                <w:szCs w:val="18"/>
+                <w:lang w:val="en-US"/>
+              </w:rPr>
+              <w:t xml:space="preserve"> *</w:t>
             </w:r>
           </w:p>
         </w:tc>
@@ -21345,6 +21517,14 @@
               </w:rPr>
               <w:t>H</w:t>
             </w:r>
+            <w:r>
+              <w:rPr>
+                <w:rFonts w:ascii="CaskaydiaCove NF" w:hAnsi="CaskaydiaCove NF" w:cs="CaskaydiaCove NF"/>
+                <w:sz w:val="18"/>
+                <w:szCs w:val="18"/>
+              </w:rPr>
+              <w:t xml:space="preserve"> *</w:t>
+            </w:r>
           </w:p>
         </w:tc>
       </w:tr>
@@ -21414,6 +21594,14 @@
               </w:rPr>
               <w:t>Z</w:t>
             </w:r>
+            <w:r>
+              <w:rPr>
+                <w:rFonts w:ascii="CaskaydiaCove NF" w:hAnsi="CaskaydiaCove NF" w:cs="CaskaydiaCove NF"/>
+                <w:sz w:val="18"/>
+                <w:szCs w:val="18"/>
+              </w:rPr>
+              <w:t xml:space="preserve"> *</w:t>
+            </w:r>
           </w:p>
         </w:tc>
         <w:tc>
@@ -21558,6 +21746,14 @@
                 <w:szCs w:val="18"/>
               </w:rPr>
               <w:t>C</w:t>
+            </w:r>
+            <w:r>
+              <w:rPr>
+                <w:rFonts w:ascii="CaskaydiaCove NF" w:hAnsi="CaskaydiaCove NF" w:cs="CaskaydiaCove NF"/>
+                <w:sz w:val="18"/>
+                <w:szCs w:val="18"/>
+              </w:rPr>
+              <w:t xml:space="preserve"> *</w:t>
             </w:r>
           </w:p>
         </w:tc>
@@ -21857,7 +22053,7 @@
                 <w:lang w:val="en-US"/>
               </w:rPr>
             </w:pPr>
-            <w:bookmarkStart w:id="59" w:name="_Hlk160574947"/>
+            <w:bookmarkStart w:id="61" w:name="_Hlk160574947"/>
             <w:r>
               <w:rPr>
                 <w:rFonts w:ascii="CaskaydiaCove NF" w:hAnsi="CaskaydiaCove NF" w:cs="CaskaydiaCove NF"/>
@@ -21866,8 +22062,8 @@
               </w:rPr>
               <w:t>󰘴</w:t>
             </w:r>
-            <w:bookmarkStart w:id="60" w:name="_Hlk160573127"/>
-            <w:bookmarkEnd w:id="59"/>
+            <w:bookmarkStart w:id="62" w:name="_Hlk160573127"/>
+            <w:bookmarkEnd w:id="61"/>
             <w:r>
               <w:rPr>
                 <w:rFonts w:ascii="CaskaydiaCove NF" w:hAnsi="CaskaydiaCove NF" w:cs="CaskaydiaCove NF"/>
@@ -21876,7 +22072,7 @@
               </w:rPr>
               <w:t>(</w:t>
             </w:r>
-            <w:bookmarkStart w:id="61" w:name="_Hlk160573694"/>
+            <w:bookmarkStart w:id="63" w:name="_Hlk160573694"/>
             <w:r>
               <w:rPr>
                 <w:rFonts w:ascii="CaskaydiaCove NF" w:hAnsi="CaskaydiaCove NF" w:cs="CaskaydiaCove NF"/>
@@ -21885,7 +22081,7 @@
               </w:rPr>
               <w:t>󰘶</w:t>
             </w:r>
-            <w:bookmarkEnd w:id="61"/>
+            <w:bookmarkEnd w:id="63"/>
             <w:r>
               <w:rPr>
                 <w:rFonts w:ascii="CaskaydiaCove NF" w:hAnsi="CaskaydiaCove NF" w:cs="CaskaydiaCove NF"/>
@@ -21894,7 +22090,7 @@
               </w:rPr>
               <w:t>)</w:t>
             </w:r>
-            <w:bookmarkStart w:id="62" w:name="_Hlk160573114"/>
+            <w:bookmarkStart w:id="64" w:name="_Hlk160573114"/>
             <w:r>
               <w:rPr>
                 <w:rFonts w:ascii="CaskaydiaCove NF" w:hAnsi="CaskaydiaCove NF" w:cs="CaskaydiaCove NF"/>
@@ -21913,8 +22109,8 @@
               </w:rPr>
               <w:t xml:space="preserve"> </w:t>
             </w:r>
-            <w:bookmarkEnd w:id="60"/>
             <w:bookmarkEnd w:id="62"/>
+            <w:bookmarkEnd w:id="64"/>
           </w:p>
         </w:tc>
         <w:tc>
@@ -22272,7 +22468,7 @@
               </w:rPr>
               <w:t>+</w:t>
             </w:r>
-            <w:bookmarkStart w:id="63" w:name="_Hlk160575360"/>
+            <w:bookmarkStart w:id="65" w:name="_Hlk160575360"/>
             <w:r>
               <w:rPr>
                 <w:sz w:val="18"/>
@@ -22290,7 +22486,7 @@
               </w:rPr>
               <w:t>/]</w:t>
             </w:r>
-            <w:bookmarkEnd w:id="63"/>
+            <w:bookmarkEnd w:id="65"/>
           </w:p>
         </w:tc>
       </w:tr>
@@ -22309,7 +22505,7 @@
                 <w:szCs w:val="18"/>
               </w:rPr>
             </w:pPr>
-            <w:bookmarkStart w:id="64" w:name="_Hlk161489046"/>
+            <w:bookmarkStart w:id="66" w:name="_Hlk161489046"/>
             <w:r>
               <w:rPr>
                 <w:sz w:val="18"/>
@@ -22445,8 +22641,8 @@
                 <w:szCs w:val="18"/>
               </w:rPr>
             </w:pPr>
-            <w:bookmarkStart w:id="65" w:name="_Hlk160574629"/>
-            <w:bookmarkStart w:id="66" w:name="_Hlk160575119"/>
+            <w:bookmarkStart w:id="67" w:name="_Hlk160574629"/>
+            <w:bookmarkStart w:id="68" w:name="_Hlk160575119"/>
             <w:r>
               <w:rPr>
                 <w:rFonts w:ascii="CaskaydiaCove NF" w:hAnsi="CaskaydiaCove NF" w:cs="CaskaydiaCove NF"/>
@@ -22455,7 +22651,7 @@
               </w:rPr>
               <w:t>󰘶</w:t>
             </w:r>
-            <w:bookmarkEnd w:id="65"/>
+            <w:bookmarkEnd w:id="67"/>
             <w:r>
               <w:rPr>
                 <w:rFonts w:ascii="CaskaydiaCove NF" w:hAnsi="CaskaydiaCove NF" w:cs="CaskaydiaCove NF"/>
@@ -22464,7 +22660,7 @@
               </w:rPr>
               <w:t xml:space="preserve"> </w:t>
             </w:r>
-            <w:bookmarkEnd w:id="66"/>
+            <w:bookmarkEnd w:id="68"/>
             <w:r>
               <w:rPr>
                 <w:rFonts w:ascii="CaskaydiaCove NF" w:hAnsi="CaskaydiaCove NF" w:cs="CaskaydiaCove NF"/>
@@ -22527,7 +22723,7 @@
           </w:p>
         </w:tc>
       </w:tr>
-      <w:bookmarkEnd w:id="64"/>
+      <w:bookmarkEnd w:id="66"/>
       <w:tr>
         <w:tc>
           <w:tcPr>
@@ -22656,7 +22852,7 @@
                 <w:lang w:val="en-US"/>
               </w:rPr>
             </w:pPr>
-            <w:bookmarkStart w:id="67" w:name="_Hlk160574254"/>
+            <w:bookmarkStart w:id="69" w:name="_Hlk160574254"/>
             <w:r>
               <w:rPr>
                 <w:rFonts w:ascii="CaskaydiaCove NF" w:hAnsi="CaskaydiaCove NF" w:cs="CaskaydiaCove NF"/>
@@ -22673,7 +22869,7 @@
               </w:rPr>
               <w:t xml:space="preserve"> </w:t>
             </w:r>
-            <w:bookmarkStart w:id="68" w:name="_Hlk160574141"/>
+            <w:bookmarkStart w:id="70" w:name="_Hlk160574141"/>
             <w:r>
               <w:rPr>
                 <w:rFonts w:ascii="CaskaydiaCove NF" w:hAnsi="CaskaydiaCove NF" w:cs="CaskaydiaCove NF"/>
@@ -22682,7 +22878,7 @@
               </w:rPr>
               <w:t>󰘳</w:t>
             </w:r>
-            <w:bookmarkEnd w:id="67"/>
+            <w:bookmarkEnd w:id="69"/>
             <w:r>
               <w:rPr>
                 <w:rFonts w:ascii="CaskaydiaCove NF" w:hAnsi="CaskaydiaCove NF" w:cs="CaskaydiaCove NF"/>
@@ -22691,7 +22887,7 @@
               </w:rPr>
               <w:t xml:space="preserve"> </w:t>
             </w:r>
-            <w:bookmarkEnd w:id="68"/>
+            <w:bookmarkEnd w:id="70"/>
             <w:r>
               <w:rPr>
                 <w:rFonts w:ascii="CaskaydiaCove NF" w:hAnsi="CaskaydiaCove NF" w:cs="CaskaydiaCove NF"/>
@@ -22804,7 +23000,7 @@
                 <w:szCs w:val="18"/>
               </w:rPr>
             </w:pPr>
-            <w:bookmarkStart w:id="69" w:name="_Hlk160575113"/>
+            <w:bookmarkStart w:id="71" w:name="_Hlk160575113"/>
             <w:r>
               <w:rPr>
                 <w:rFonts w:ascii="CaskaydiaCove NF" w:hAnsi="CaskaydiaCove NF" w:cs="CaskaydiaCove NF"/>
@@ -22837,7 +23033,7 @@
               </w:rPr>
               <w:t xml:space="preserve"> </w:t>
             </w:r>
-            <w:bookmarkEnd w:id="69"/>
+            <w:bookmarkEnd w:id="71"/>
             <w:r>
               <w:rPr>
                 <w:rFonts w:ascii="CaskaydiaCove NF" w:hAnsi="CaskaydiaCove NF" w:cs="CaskaydiaCove NF"/>
@@ -23124,7 +23320,7 @@
               </w:rPr>
               <w:t xml:space="preserve"> </w:t>
             </w:r>
-            <w:bookmarkStart w:id="70" w:name="_Hlk161488926"/>
+            <w:bookmarkStart w:id="72" w:name="_Hlk161488926"/>
             <w:proofErr w:type="spellStart"/>
             <w:r>
               <w:rPr>
@@ -23134,7 +23330,7 @@
               </w:rPr>
               <w:t>Pg</w:t>
             </w:r>
-            <w:bookmarkStart w:id="71" w:name="_Hlk160574303"/>
+            <w:bookmarkStart w:id="73" w:name="_Hlk160574303"/>
             <w:proofErr w:type="spellEnd"/>
             <w:r>
               <w:rPr>
@@ -23144,8 +23340,8 @@
               </w:rPr>
               <w:t>▲/▼</w:t>
             </w:r>
-            <w:bookmarkEnd w:id="70"/>
-            <w:bookmarkEnd w:id="71"/>
+            <w:bookmarkEnd w:id="72"/>
+            <w:bookmarkEnd w:id="73"/>
           </w:p>
         </w:tc>
         <w:tc>
@@ -23204,7 +23400,7 @@
                 <w:lang w:val="en-US"/>
               </w:rPr>
             </w:pPr>
-            <w:bookmarkStart w:id="72" w:name="_Hlk160573502"/>
+            <w:bookmarkStart w:id="74" w:name="_Hlk160573502"/>
             <w:r>
               <w:rPr>
                 <w:sz w:val="18"/>
@@ -23256,8 +23452,8 @@
                 <w:lang w:val="en-US"/>
               </w:rPr>
             </w:pPr>
-            <w:bookmarkStart w:id="73" w:name="_Hlk160573108"/>
-            <w:bookmarkStart w:id="74" w:name="_Hlk160573417"/>
+            <w:bookmarkStart w:id="75" w:name="_Hlk160573108"/>
+            <w:bookmarkStart w:id="76" w:name="_Hlk160573417"/>
             <w:r>
               <w:rPr>
                 <w:rFonts w:ascii="CaskaydiaCove NF" w:hAnsi="CaskaydiaCove NF" w:cs="CaskaydiaCove NF"/>
@@ -23266,7 +23462,7 @@
               </w:rPr>
               <w:t>󰘳</w:t>
             </w:r>
-            <w:bookmarkEnd w:id="73"/>
+            <w:bookmarkEnd w:id="75"/>
             <w:r>
               <w:rPr>
                 <w:rFonts w:ascii="CaskaydiaCove NF" w:hAnsi="CaskaydiaCove NF" w:cs="CaskaydiaCove NF"/>
@@ -23275,8 +23471,8 @@
               </w:rPr>
               <w:t xml:space="preserve"> </w:t>
             </w:r>
-            <w:bookmarkStart w:id="75" w:name="_Hlk160573428"/>
-            <w:bookmarkEnd w:id="74"/>
+            <w:bookmarkStart w:id="77" w:name="_Hlk160573428"/>
+            <w:bookmarkEnd w:id="76"/>
             <w:r>
               <w:rPr>
                 <w:rFonts w:ascii="CaskaydiaCove NF" w:hAnsi="CaskaydiaCove NF" w:cs="CaskaydiaCove NF"/>
@@ -23285,7 +23481,7 @@
               </w:rPr>
               <w:t>▲/▼</w:t>
             </w:r>
-            <w:bookmarkEnd w:id="75"/>
+            <w:bookmarkEnd w:id="77"/>
           </w:p>
         </w:tc>
         <w:tc>
@@ -23595,8 +23791,8 @@
                 <w:szCs w:val="18"/>
               </w:rPr>
             </w:pPr>
-            <w:bookmarkStart w:id="76" w:name="_Hlk160574577"/>
-            <w:bookmarkStart w:id="77" w:name="_Hlk160575355"/>
+            <w:bookmarkStart w:id="78" w:name="_Hlk160574577"/>
+            <w:bookmarkStart w:id="79" w:name="_Hlk160575355"/>
             <w:r>
               <w:rPr>
                 <w:rFonts w:ascii="CaskaydiaCove NF" w:hAnsi="CaskaydiaCove NF" w:cs="CaskaydiaCove NF"/>
@@ -23605,7 +23801,7 @@
               </w:rPr>
               <w:t>󰘶</w:t>
             </w:r>
-            <w:bookmarkEnd w:id="76"/>
+            <w:bookmarkEnd w:id="78"/>
             <w:r>
               <w:rPr>
                 <w:rFonts w:ascii="CaskaydiaCove NF" w:hAnsi="CaskaydiaCove NF" w:cs="CaskaydiaCove NF"/>
@@ -23630,7 +23826,7 @@
               </w:rPr>
               <w:t xml:space="preserve"> </w:t>
             </w:r>
-            <w:bookmarkEnd w:id="77"/>
+            <w:bookmarkEnd w:id="79"/>
             <w:r>
               <w:rPr>
                 <w:rFonts w:ascii="CaskaydiaCove NF" w:hAnsi="CaskaydiaCove NF" w:cs="CaskaydiaCove NF"/>
@@ -23715,7 +23911,7 @@
                 <w:szCs w:val="18"/>
               </w:rPr>
             </w:pPr>
-            <w:bookmarkStart w:id="78" w:name="_Hlk160574411"/>
+            <w:bookmarkStart w:id="80" w:name="_Hlk160574411"/>
             <w:r>
               <w:rPr>
                 <w:rFonts w:ascii="CaskaydiaCove NF" w:hAnsi="CaskaydiaCove NF" w:cs="CaskaydiaCove NF"/>
@@ -23732,7 +23928,7 @@
               </w:rPr>
               <w:t xml:space="preserve"> </w:t>
             </w:r>
-            <w:bookmarkStart w:id="79" w:name="_Hlk160574518"/>
+            <w:bookmarkStart w:id="81" w:name="_Hlk160574518"/>
             <w:r>
               <w:rPr>
                 <w:rFonts w:ascii="CaskaydiaCove NF" w:hAnsi="CaskaydiaCove NF" w:cs="CaskaydiaCove NF"/>
@@ -23749,8 +23945,8 @@
               </w:rPr>
               <w:t xml:space="preserve"> </w:t>
             </w:r>
-            <w:bookmarkEnd w:id="78"/>
-            <w:bookmarkEnd w:id="79"/>
+            <w:bookmarkEnd w:id="80"/>
+            <w:bookmarkEnd w:id="81"/>
             <w:r>
               <w:rPr>
                 <w:rFonts w:ascii="CaskaydiaCove NF" w:hAnsi="CaskaydiaCove NF" w:cs="CaskaydiaCove NF"/>
@@ -23963,7 +24159,7 @@
                 <w:szCs w:val="18"/>
               </w:rPr>
             </w:pPr>
-            <w:bookmarkStart w:id="80" w:name="_Hlk165288091"/>
+            <w:bookmarkStart w:id="82" w:name="_Hlk165288091"/>
             <w:r>
               <w:rPr>
                 <w:rFonts w:ascii="CaskaydiaCove NF" w:hAnsi="CaskaydiaCove NF" w:cs="CaskaydiaCove NF"/>
@@ -23972,7 +24168,7 @@
               </w:rPr>
               <w:t>󰘴</w:t>
             </w:r>
-            <w:bookmarkEnd w:id="80"/>
+            <w:bookmarkEnd w:id="82"/>
             <w:r>
               <w:rPr>
                 <w:rFonts w:ascii="CaskaydiaCove NF" w:hAnsi="CaskaydiaCove NF" w:cs="CaskaydiaCove NF"/>
@@ -24183,7 +24379,7 @@
                 <w:lang w:val="en-US"/>
               </w:rPr>
             </w:pPr>
-            <w:bookmarkStart w:id="81" w:name="_Hlk160575087"/>
+            <w:bookmarkStart w:id="83" w:name="_Hlk160575087"/>
             <w:r>
               <w:rPr>
                 <w:sz w:val="18"/>
@@ -24192,7 +24388,7 @@
               </w:rPr>
               <w:t>Move Pane</w:t>
             </w:r>
-            <w:bookmarkEnd w:id="81"/>
+            <w:bookmarkEnd w:id="83"/>
           </w:p>
         </w:tc>
         <w:tc>
@@ -24227,7 +24423,7 @@
               </w:rPr>
               <w:t xml:space="preserve"> </w:t>
             </w:r>
-            <w:bookmarkStart w:id="82" w:name="_Hlk169858414"/>
+            <w:bookmarkStart w:id="84" w:name="_Hlk169858414"/>
             <w:r>
               <w:rPr>
                 <w:rFonts w:ascii="CaskaydiaCove NF" w:hAnsi="CaskaydiaCove NF" w:cs="CaskaydiaCove NF"/>
@@ -24260,7 +24456,7 @@
               </w:rPr>
               <w:t xml:space="preserve"> M</w:t>
             </w:r>
-            <w:bookmarkEnd w:id="82"/>
+            <w:bookmarkEnd w:id="84"/>
           </w:p>
         </w:tc>
         <w:tc>
@@ -24415,7 +24611,7 @@
                 <w:szCs w:val="18"/>
               </w:rPr>
             </w:pPr>
-            <w:bookmarkStart w:id="83" w:name="_Hlk160574951"/>
+            <w:bookmarkStart w:id="85" w:name="_Hlk160574951"/>
             <w:r>
               <w:rPr>
                 <w:rFonts w:ascii="CaskaydiaCove NF" w:hAnsi="CaskaydiaCove NF" w:cs="CaskaydiaCove NF"/>
@@ -24432,7 +24628,7 @@
               </w:rPr>
               <w:t xml:space="preserve"> </w:t>
             </w:r>
-            <w:bookmarkEnd w:id="83"/>
+            <w:bookmarkEnd w:id="85"/>
             <w:r>
               <w:rPr>
                 <w:rFonts w:ascii="CaskaydiaCove NF" w:hAnsi="CaskaydiaCove NF" w:cs="CaskaydiaCove NF"/>
@@ -24531,7 +24727,7 @@
                 <w:szCs w:val="18"/>
               </w:rPr>
             </w:pPr>
-            <w:bookmarkStart w:id="84" w:name="_Hlk161399902"/>
+            <w:bookmarkStart w:id="86" w:name="_Hlk161399902"/>
             <w:r>
               <w:rPr>
                 <w:rFonts w:ascii="CaskaydiaCove NF" w:hAnsi="CaskaydiaCove NF" w:cs="CaskaydiaCove NF"/>
@@ -24548,7 +24744,7 @@
               </w:rPr>
               <w:t xml:space="preserve"> 󰘳</w:t>
             </w:r>
-            <w:bookmarkEnd w:id="84"/>
+            <w:bookmarkEnd w:id="86"/>
             <w:r>
               <w:rPr>
                 <w:rFonts w:ascii="CaskaydiaCove NF" w:hAnsi="CaskaydiaCove NF" w:cs="CaskaydiaCove NF"/>
@@ -24649,7 +24845,7 @@
               </w:rPr>
               <w:t xml:space="preserve"> </w:t>
             </w:r>
-            <w:bookmarkStart w:id="85" w:name="_Hlk160575898"/>
+            <w:bookmarkStart w:id="87" w:name="_Hlk160575898"/>
             <w:r>
               <w:rPr>
                 <w:rFonts w:ascii="CaskaydiaCove NF" w:hAnsi="CaskaydiaCove NF" w:cs="CaskaydiaCove NF"/>
@@ -24666,7 +24862,7 @@
               </w:rPr>
               <w:t xml:space="preserve"> </w:t>
             </w:r>
-            <w:bookmarkEnd w:id="85"/>
+            <w:bookmarkEnd w:id="87"/>
             <w:r>
               <w:rPr>
                 <w:rFonts w:ascii="CaskaydiaCove NF" w:hAnsi="CaskaydiaCove NF" w:cs="CaskaydiaCove NF"/>
@@ -24811,8 +25007,8 @@
           <w:lang w:val="en-US"/>
         </w:rPr>
       </w:pPr>
-      <w:bookmarkStart w:id="86" w:name="_Hlk165288065"/>
-      <w:bookmarkEnd w:id="72"/>
+      <w:bookmarkStart w:id="88" w:name="_Hlk165288065"/>
+      <w:bookmarkEnd w:id="74"/>
       <w:r>
         <w:rPr>
           <w:lang w:val="en-US"/>
@@ -25066,7 +25262,7 @@
                 <w:lang w:val="en-US"/>
               </w:rPr>
             </w:pPr>
-            <w:bookmarkStart w:id="87" w:name="_Hlk160573055"/>
+            <w:bookmarkStart w:id="89" w:name="_Hlk160573055"/>
             <w:r>
               <w:rPr>
                 <w:rFonts w:ascii="CaskaydiaCove NF" w:hAnsi="CaskaydiaCove NF" w:cs="CaskaydiaCove NF"/>
@@ -25083,7 +25279,7 @@
               </w:rPr>
               <w:t xml:space="preserve"> </w:t>
             </w:r>
-            <w:bookmarkEnd w:id="87"/>
+            <w:bookmarkEnd w:id="89"/>
             <w:r>
               <w:rPr>
                 <w:rFonts w:ascii="CaskaydiaCove NF" w:hAnsi="CaskaydiaCove NF" w:cs="CaskaydiaCove NF"/>
@@ -25150,7 +25346,7 @@
                 <w:lang w:val="en-US"/>
               </w:rPr>
             </w:pPr>
-            <w:bookmarkStart w:id="88" w:name="_Hlk160572869"/>
+            <w:bookmarkStart w:id="90" w:name="_Hlk160572869"/>
             <w:r>
               <w:rPr>
                 <w:rFonts w:ascii="CaskaydiaCove NF" w:hAnsi="CaskaydiaCove NF" w:cs="CaskaydiaCove NF"/>
@@ -25159,7 +25355,7 @@
               </w:rPr>
               <w:t>󰘶</w:t>
             </w:r>
-            <w:bookmarkEnd w:id="88"/>
+            <w:bookmarkEnd w:id="90"/>
             <w:r>
               <w:rPr>
                 <w:rFonts w:ascii="CaskaydiaCove NF" w:hAnsi="CaskaydiaCove NF" w:cs="CaskaydiaCove NF"/>
@@ -25168,7 +25364,7 @@
               </w:rPr>
               <w:t xml:space="preserve"> </w:t>
             </w:r>
-            <w:bookmarkStart w:id="89" w:name="_Hlk169858329"/>
+            <w:bookmarkStart w:id="91" w:name="_Hlk169858329"/>
             <w:r>
               <w:rPr>
                 <w:rFonts w:ascii="CaskaydiaCove NF" w:hAnsi="CaskaydiaCove NF" w:cs="CaskaydiaCove NF"/>
@@ -25177,7 +25373,7 @@
               </w:rPr>
               <w:t>󰘳</w:t>
             </w:r>
-            <w:bookmarkEnd w:id="89"/>
+            <w:bookmarkEnd w:id="91"/>
             <w:r>
               <w:rPr>
                 <w:rFonts w:ascii="CaskaydiaCove NF" w:hAnsi="CaskaydiaCove NF" w:cs="CaskaydiaCove NF"/>
@@ -25227,7 +25423,7 @@
           </w:p>
         </w:tc>
       </w:tr>
-      <w:bookmarkEnd w:id="86"/>
+      <w:bookmarkEnd w:id="88"/>
       <w:tr>
         <w:tc>
           <w:tcPr>
@@ -25265,7 +25461,7 @@
                 <w:lang w:val="en-US"/>
               </w:rPr>
             </w:pPr>
-            <w:bookmarkStart w:id="90" w:name="_Hlk169904791"/>
+            <w:bookmarkStart w:id="92" w:name="_Hlk169904791"/>
             <w:r>
               <w:rPr>
                 <w:rFonts w:ascii="CaskaydiaCove NF" w:hAnsi="CaskaydiaCove NF" w:cs="CaskaydiaCove NF"/>
@@ -25274,7 +25470,7 @@
               </w:rPr>
               <w:t>󰘴</w:t>
             </w:r>
-            <w:bookmarkEnd w:id="90"/>
+            <w:bookmarkEnd w:id="92"/>
             <w:r>
               <w:rPr>
                 <w:rFonts w:ascii="CaskaydiaCove NF" w:hAnsi="CaskaydiaCove NF" w:cs="CaskaydiaCove NF"/>
@@ -25572,8 +25768,8 @@
                 <w:szCs w:val="18"/>
               </w:rPr>
             </w:pPr>
-            <w:bookmarkStart w:id="91" w:name="_Hlk176808970"/>
-            <w:bookmarkStart w:id="92" w:name="_Hlk169904610"/>
+            <w:bookmarkStart w:id="93" w:name="_Hlk176808970"/>
+            <w:bookmarkStart w:id="94" w:name="_Hlk169904610"/>
             <w:r>
               <w:rPr>
                 <w:rFonts w:ascii="CaskaydiaCove NF" w:hAnsi="CaskaydiaCove NF" w:cs="CaskaydiaCove NF"/>
@@ -25582,7 +25778,7 @@
               </w:rPr>
               <w:t xml:space="preserve">󰘵 </w:t>
             </w:r>
-            <w:bookmarkEnd w:id="91"/>
+            <w:bookmarkEnd w:id="93"/>
             <w:r>
               <w:rPr>
                 <w:rFonts w:ascii="CaskaydiaCove NF" w:hAnsi="CaskaydiaCove NF" w:cs="CaskaydiaCove NF"/>
@@ -25591,7 +25787,7 @@
               </w:rPr>
               <w:t xml:space="preserve">󰘳 </w:t>
             </w:r>
-            <w:bookmarkEnd w:id="92"/>
+            <w:bookmarkEnd w:id="94"/>
             <w:r>
               <w:rPr>
                 <w:rFonts w:ascii="CaskaydiaCove NF" w:hAnsi="CaskaydiaCove NF" w:cs="CaskaydiaCove NF"/>
@@ -25838,7 +26034,7 @@
           <w:lang w:val="en-US"/>
         </w:rPr>
       </w:pPr>
-      <w:bookmarkStart w:id="93" w:name="_Hlk170658520"/>
+      <w:bookmarkStart w:id="95" w:name="_Hlk170658520"/>
       <w:r>
         <w:rPr>
           <w:lang w:val="en-US"/>
@@ -25883,8 +26079,8 @@
                 <w:lang w:val="en-US"/>
               </w:rPr>
             </w:pPr>
-            <w:bookmarkStart w:id="94" w:name="_Hlk176801824"/>
-            <w:bookmarkEnd w:id="93"/>
+            <w:bookmarkStart w:id="96" w:name="_Hlk176801824"/>
+            <w:bookmarkEnd w:id="95"/>
             <w:r>
               <w:rPr>
                 <w:b/>
@@ -26201,7 +26397,7 @@
         </w:tc>
       </w:tr>
     </w:tbl>
-    <w:bookmarkEnd w:id="94"/>
+    <w:bookmarkEnd w:id="96"/>
     <w:p>
       <w:pPr>
         <w:pStyle w:val="berschrift2"/>
@@ -26606,8 +26802,8 @@
                 <w:lang w:val="en-US"/>
               </w:rPr>
             </w:pPr>
-            <w:bookmarkStart w:id="95" w:name="_Hlk176806505"/>
-            <w:bookmarkStart w:id="96" w:name="_Hlk176801878"/>
+            <w:bookmarkStart w:id="97" w:name="_Hlk176806505"/>
+            <w:bookmarkStart w:id="98" w:name="_Hlk176801878"/>
             <w:r>
               <w:rPr>
                 <w:rFonts w:ascii="CaskaydiaCove NF" w:hAnsi="CaskaydiaCove NF" w:cs="CaskaydiaCove NF"/>
@@ -26616,7 +26812,7 @@
               </w:rPr>
               <w:t>󰘳</w:t>
             </w:r>
-            <w:bookmarkEnd w:id="95"/>
+            <w:bookmarkEnd w:id="97"/>
             <w:r>
               <w:rPr>
                 <w:rFonts w:ascii="CaskaydiaCove NF" w:hAnsi="CaskaydiaCove NF" w:cs="CaskaydiaCove NF"/>
@@ -26625,7 +26821,7 @@
               </w:rPr>
               <w:t xml:space="preserve"> </w:t>
             </w:r>
-            <w:bookmarkEnd w:id="96"/>
+            <w:bookmarkEnd w:id="98"/>
             <w:r>
               <w:rPr>
                 <w:rFonts w:ascii="CaskaydiaCove NF" w:hAnsi="CaskaydiaCove NF" w:cs="CaskaydiaCove NF"/>
@@ -26700,7 +26896,7 @@
                 <w:lang w:val="en-US"/>
               </w:rPr>
             </w:pPr>
-            <w:bookmarkStart w:id="97" w:name="_Hlk176806773"/>
+            <w:bookmarkStart w:id="99" w:name="_Hlk176806773"/>
             <w:r>
               <w:rPr>
                 <w:rFonts w:ascii="CaskaydiaCove NF" w:hAnsi="CaskaydiaCove NF" w:cs="CaskaydiaCove NF"/>
@@ -26709,7 +26905,7 @@
               </w:rPr>
               <w:t>󰘳</w:t>
             </w:r>
-            <w:bookmarkEnd w:id="97"/>
+            <w:bookmarkEnd w:id="99"/>
             <w:r>
               <w:rPr>
                 <w:rFonts w:ascii="CaskaydiaCove NF" w:hAnsi="CaskaydiaCove NF" w:cs="CaskaydiaCove NF"/>
@@ -26758,7 +26954,7 @@
                 <w:lang w:val="en-US"/>
               </w:rPr>
             </w:pPr>
-            <w:bookmarkStart w:id="98" w:name="_Hlk176806951"/>
+            <w:bookmarkStart w:id="100" w:name="_Hlk176806951"/>
             <w:proofErr w:type="spellStart"/>
             <w:r>
               <w:rPr>
@@ -27003,7 +27199,7 @@
           </w:p>
         </w:tc>
       </w:tr>
-      <w:bookmarkEnd w:id="98"/>
+      <w:bookmarkEnd w:id="100"/>
       <w:tr>
         <w:tc>
           <w:tcPr>
@@ -27084,7 +27280,7 @@
               </w:rPr>
               <w:t xml:space="preserve"> </w:t>
             </w:r>
-            <w:bookmarkStart w:id="99" w:name="_Hlk176809216"/>
+            <w:bookmarkStart w:id="101" w:name="_Hlk176809216"/>
             <w:r>
               <w:rPr>
                 <w:rFonts w:ascii="CaskaydiaCove NF" w:hAnsi="CaskaydiaCove NF" w:cs="CaskaydiaCove NF"/>
@@ -27093,7 +27289,7 @@
               </w:rPr>
               <w:t>󰘳</w:t>
             </w:r>
-            <w:bookmarkEnd w:id="99"/>
+            <w:bookmarkEnd w:id="101"/>
             <w:r>
               <w:rPr>
                 <w:rFonts w:ascii="CaskaydiaCove NF" w:hAnsi="CaskaydiaCove NF" w:cs="CaskaydiaCove NF"/>
@@ -27350,7 +27546,7 @@
                 <w:szCs w:val="18"/>
               </w:rPr>
             </w:pPr>
-            <w:bookmarkStart w:id="100" w:name="_Hlk176806539"/>
+            <w:bookmarkStart w:id="102" w:name="_Hlk176806539"/>
             <w:r>
               <w:rPr>
                 <w:rFonts w:ascii="CaskaydiaCove NF" w:hAnsi="CaskaydiaCove NF" w:cs="CaskaydiaCove NF"/>
@@ -27359,7 +27555,7 @@
               </w:rPr>
               <w:t>F/G</w:t>
             </w:r>
-            <w:bookmarkEnd w:id="100"/>
+            <w:bookmarkEnd w:id="102"/>
           </w:p>
         </w:tc>
         <w:tc>
@@ -27417,7 +27613,7 @@
                 <w:szCs w:val="18"/>
               </w:rPr>
             </w:pPr>
-            <w:bookmarkStart w:id="101" w:name="_Hlk176806551"/>
+            <w:bookmarkStart w:id="103" w:name="_Hlk176806551"/>
             <w:r>
               <w:rPr>
                 <w:rFonts w:ascii="CaskaydiaCove NF" w:hAnsi="CaskaydiaCove NF" w:cs="CaskaydiaCove NF"/>
@@ -27426,7 +27622,7 @@
               </w:rPr>
               <w:t>H/J</w:t>
             </w:r>
-            <w:bookmarkEnd w:id="101"/>
+            <w:bookmarkEnd w:id="103"/>
           </w:p>
         </w:tc>
         <w:tc>
@@ -28542,13 +28738,6 @@
         </w:tc>
       </w:tr>
     </w:tbl>
-    <w:p>
-      <w:pPr>
-        <w:rPr>
-          <w:lang w:val="en-US"/>
-        </w:rPr>
-      </w:pPr>
-    </w:p>
     <w:p>
       <w:pPr>
         <w:rPr>

</xml_diff>

<commit_message>
feat: add WhatsApp Shortcuts
</commit_message>
<xml_diff>
--- a/Settings/Shortcuts-macOS.docx
+++ b/Settings/Shortcuts-macOS.docx
@@ -18878,11 +18878,9 @@
         </w:rPr>
         <w:tab/>
       </w:r>
-      <w:proofErr w:type="gramStart"/>
       <w:r>
         <w:t>Wiederholbar</w:t>
       </w:r>
-      <w:proofErr w:type="gramEnd"/>
       <w:r>
         <w:t xml:space="preserve">: </w:t>
       </w:r>
@@ -19259,13 +19257,23 @@
               </w:rPr>
             </w:pPr>
             <w:bookmarkStart w:id="57" w:name="_Hlk160573062"/>
-            <w:r>
-              <w:rPr>
-                <w:rFonts w:ascii="CaskaydiaCove NF" w:hAnsi="CaskaydiaCove NF" w:cs="CaskaydiaCove NF"/>
-                <w:sz w:val="18"/>
-                <w:szCs w:val="18"/>
-              </w:rPr>
-              <w:t>▲/▼</w:t>
+            <w:bookmarkStart w:id="58" w:name="_Hlk184982800"/>
+            <w:r>
+              <w:rPr>
+                <w:rFonts w:ascii="CaskaydiaCove NF" w:hAnsi="CaskaydiaCove NF" w:cs="CaskaydiaCove NF"/>
+                <w:sz w:val="18"/>
+                <w:szCs w:val="18"/>
+              </w:rPr>
+              <w:t>▲</w:t>
+            </w:r>
+            <w:bookmarkEnd w:id="58"/>
+            <w:r>
+              <w:rPr>
+                <w:rFonts w:ascii="CaskaydiaCove NF" w:hAnsi="CaskaydiaCove NF" w:cs="CaskaydiaCove NF"/>
+                <w:sz w:val="18"/>
+                <w:szCs w:val="18"/>
+              </w:rPr>
+              <w:t>/▼</w:t>
             </w:r>
             <w:bookmarkEnd w:id="57"/>
           </w:p>
@@ -19443,7 +19451,7 @@
               </w:rPr>
               <w:t xml:space="preserve"> </w:t>
             </w:r>
-            <w:bookmarkStart w:id="58" w:name="_Hlk181804742"/>
+            <w:bookmarkStart w:id="59" w:name="_Hlk181804742"/>
             <w:r>
               <w:rPr>
                 <w:rFonts w:ascii="CaskaydiaCove NF" w:hAnsi="CaskaydiaCove NF" w:cs="CaskaydiaCove NF"/>
@@ -19452,7 +19460,7 @@
               </w:rPr>
               <w:t>*</w:t>
             </w:r>
-            <w:bookmarkEnd w:id="58"/>
+            <w:bookmarkEnd w:id="59"/>
           </w:p>
         </w:tc>
         <w:tc>
@@ -19566,7 +19574,7 @@
                 <w:lang w:val="en-US"/>
               </w:rPr>
             </w:pPr>
-            <w:bookmarkStart w:id="59" w:name="_Hlk160573474"/>
+            <w:bookmarkStart w:id="60" w:name="_Hlk160573474"/>
             <w:r>
               <w:rPr>
                 <w:rFonts w:ascii="CaskaydiaCove NF" w:hAnsi="CaskaydiaCove NF" w:cs="CaskaydiaCove NF"/>
@@ -19583,7 +19591,7 @@
               </w:rPr>
               <w:t xml:space="preserve"> </w:t>
             </w:r>
-            <w:bookmarkEnd w:id="59"/>
+            <w:bookmarkEnd w:id="60"/>
             <w:r>
               <w:rPr>
                 <w:rFonts w:ascii="CaskaydiaCove NF" w:hAnsi="CaskaydiaCove NF" w:cs="CaskaydiaCove NF"/>
@@ -20254,7 +20262,7 @@
                 <w:lang w:val="en-US"/>
               </w:rPr>
             </w:pPr>
-            <w:bookmarkStart w:id="60" w:name="_Hlk180671583"/>
+            <w:bookmarkStart w:id="61" w:name="_Hlk180671583"/>
             <w:r>
               <w:rPr>
                 <w:rFonts w:ascii="CaskaydiaCove NF" w:hAnsi="CaskaydiaCove NF" w:cs="CaskaydiaCove NF"/>
@@ -20263,7 +20271,7 @@
               </w:rPr>
               <w:t>J</w:t>
             </w:r>
-            <w:bookmarkEnd w:id="60"/>
+            <w:bookmarkEnd w:id="61"/>
           </w:p>
         </w:tc>
         <w:tc>
@@ -20905,7 +20913,7 @@
                 <w:lang w:val="en-US"/>
               </w:rPr>
             </w:pPr>
-            <w:bookmarkStart w:id="61" w:name="_Hlk180671787"/>
+            <w:bookmarkStart w:id="62" w:name="_Hlk180671787"/>
             <w:proofErr w:type="spellStart"/>
             <w:r>
               <w:rPr>
@@ -20951,7 +20959,7 @@
               </w:rPr>
               <w:t>Sechstel</w:t>
             </w:r>
-            <w:bookmarkEnd w:id="61"/>
+            <w:bookmarkEnd w:id="62"/>
             <w:proofErr w:type="spellEnd"/>
             <w:r>
               <w:rPr>
@@ -21017,7 +21025,7 @@
                 <w:lang w:val="en-US"/>
               </w:rPr>
             </w:pPr>
-            <w:bookmarkStart w:id="62" w:name="_Hlk180671824"/>
+            <w:bookmarkStart w:id="63" w:name="_Hlk180671824"/>
             <w:proofErr w:type="spellStart"/>
             <w:r>
               <w:rPr>
@@ -21063,7 +21071,7 @@
               </w:rPr>
               <w:t>Sechstel</w:t>
             </w:r>
-            <w:bookmarkEnd w:id="62"/>
+            <w:bookmarkEnd w:id="63"/>
             <w:proofErr w:type="spellEnd"/>
             <w:r>
               <w:rPr>
@@ -21141,7 +21149,7 @@
                 <w:lang w:val="en-US"/>
               </w:rPr>
             </w:pPr>
-            <w:bookmarkStart w:id="63" w:name="_Hlk180671831"/>
+            <w:bookmarkStart w:id="64" w:name="_Hlk180671831"/>
             <w:proofErr w:type="spellStart"/>
             <w:r>
               <w:rPr>
@@ -21187,7 +21195,7 @@
               </w:rPr>
               <w:t>Sechstel</w:t>
             </w:r>
-            <w:bookmarkEnd w:id="63"/>
+            <w:bookmarkEnd w:id="64"/>
             <w:proofErr w:type="spellEnd"/>
             <w:r>
               <w:rPr>
@@ -22136,7 +22144,7 @@
                 <w:lang w:val="en-US"/>
               </w:rPr>
             </w:pPr>
-            <w:bookmarkStart w:id="64" w:name="_Hlk160574947"/>
+            <w:bookmarkStart w:id="65" w:name="_Hlk160574947"/>
             <w:r>
               <w:rPr>
                 <w:rFonts w:ascii="CaskaydiaCove NF" w:hAnsi="CaskaydiaCove NF" w:cs="CaskaydiaCove NF"/>
@@ -22145,8 +22153,8 @@
               </w:rPr>
               <w:t>󰘴</w:t>
             </w:r>
-            <w:bookmarkStart w:id="65" w:name="_Hlk160573127"/>
-            <w:bookmarkEnd w:id="64"/>
+            <w:bookmarkStart w:id="66" w:name="_Hlk160573127"/>
+            <w:bookmarkEnd w:id="65"/>
             <w:r>
               <w:rPr>
                 <w:rFonts w:ascii="CaskaydiaCove NF" w:hAnsi="CaskaydiaCove NF" w:cs="CaskaydiaCove NF"/>
@@ -22155,7 +22163,7 @@
               </w:rPr>
               <w:t>(</w:t>
             </w:r>
-            <w:bookmarkStart w:id="66" w:name="_Hlk160573694"/>
+            <w:bookmarkStart w:id="67" w:name="_Hlk160573694"/>
             <w:r>
               <w:rPr>
                 <w:rFonts w:ascii="CaskaydiaCove NF" w:hAnsi="CaskaydiaCove NF" w:cs="CaskaydiaCove NF"/>
@@ -22164,36 +22172,36 @@
               </w:rPr>
               <w:t>󰘶</w:t>
             </w:r>
+            <w:bookmarkEnd w:id="67"/>
+            <w:r>
+              <w:rPr>
+                <w:rFonts w:ascii="CaskaydiaCove NF" w:hAnsi="CaskaydiaCove NF" w:cs="CaskaydiaCove NF"/>
+                <w:sz w:val="18"/>
+                <w:szCs w:val="18"/>
+              </w:rPr>
+              <w:t>)</w:t>
+            </w:r>
+            <w:bookmarkStart w:id="68" w:name="_Hlk160573114"/>
+            <w:r>
+              <w:rPr>
+                <w:rFonts w:ascii="CaskaydiaCove NF" w:hAnsi="CaskaydiaCove NF" w:cs="CaskaydiaCove NF"/>
+                <w:sz w:val="18"/>
+                <w:szCs w:val="18"/>
+                <w:lang w:val="en-US"/>
+              </w:rPr>
+              <w:t></w:t>
+            </w:r>
+            <w:r>
+              <w:rPr>
+                <w:rFonts w:ascii="CaskaydiaCove NF" w:hAnsi="CaskaydiaCove NF" w:cs="CaskaydiaCove NF"/>
+                <w:sz w:val="18"/>
+                <w:szCs w:val="18"/>
+                <w:lang w:val="en-US"/>
+              </w:rPr>
+              <w:t xml:space="preserve"> </w:t>
+            </w:r>
             <w:bookmarkEnd w:id="66"/>
-            <w:r>
-              <w:rPr>
-                <w:rFonts w:ascii="CaskaydiaCove NF" w:hAnsi="CaskaydiaCove NF" w:cs="CaskaydiaCove NF"/>
-                <w:sz w:val="18"/>
-                <w:szCs w:val="18"/>
-              </w:rPr>
-              <w:t>)</w:t>
-            </w:r>
-            <w:bookmarkStart w:id="67" w:name="_Hlk160573114"/>
-            <w:r>
-              <w:rPr>
-                <w:rFonts w:ascii="CaskaydiaCove NF" w:hAnsi="CaskaydiaCove NF" w:cs="CaskaydiaCove NF"/>
-                <w:sz w:val="18"/>
-                <w:szCs w:val="18"/>
-                <w:lang w:val="en-US"/>
-              </w:rPr>
-              <w:t></w:t>
-            </w:r>
-            <w:r>
-              <w:rPr>
-                <w:rFonts w:ascii="CaskaydiaCove NF" w:hAnsi="CaskaydiaCove NF" w:cs="CaskaydiaCove NF"/>
-                <w:sz w:val="18"/>
-                <w:szCs w:val="18"/>
-                <w:lang w:val="en-US"/>
-              </w:rPr>
-              <w:t xml:space="preserve"> </w:t>
-            </w:r>
-            <w:bookmarkEnd w:id="65"/>
-            <w:bookmarkEnd w:id="67"/>
+            <w:bookmarkEnd w:id="68"/>
           </w:p>
         </w:tc>
         <w:tc>
@@ -22551,7 +22559,7 @@
               </w:rPr>
               <w:t>+</w:t>
             </w:r>
-            <w:bookmarkStart w:id="68" w:name="_Hlk160575360"/>
+            <w:bookmarkStart w:id="69" w:name="_Hlk160575360"/>
             <w:r>
               <w:rPr>
                 <w:sz w:val="18"/>
@@ -22569,7 +22577,7 @@
               </w:rPr>
               <w:t>/]</w:t>
             </w:r>
-            <w:bookmarkEnd w:id="68"/>
+            <w:bookmarkEnd w:id="69"/>
           </w:p>
         </w:tc>
       </w:tr>
@@ -22588,7 +22596,7 @@
                 <w:szCs w:val="18"/>
               </w:rPr>
             </w:pPr>
-            <w:bookmarkStart w:id="69" w:name="_Hlk161489046"/>
+            <w:bookmarkStart w:id="70" w:name="_Hlk161489046"/>
             <w:r>
               <w:rPr>
                 <w:sz w:val="18"/>
@@ -22724,8 +22732,8 @@
                 <w:szCs w:val="18"/>
               </w:rPr>
             </w:pPr>
-            <w:bookmarkStart w:id="70" w:name="_Hlk160574629"/>
-            <w:bookmarkStart w:id="71" w:name="_Hlk160575119"/>
+            <w:bookmarkStart w:id="71" w:name="_Hlk160574629"/>
+            <w:bookmarkStart w:id="72" w:name="_Hlk160575119"/>
             <w:r>
               <w:rPr>
                 <w:rFonts w:ascii="CaskaydiaCove NF" w:hAnsi="CaskaydiaCove NF" w:cs="CaskaydiaCove NF"/>
@@ -22734,7 +22742,7 @@
               </w:rPr>
               <w:t>󰘶</w:t>
             </w:r>
-            <w:bookmarkEnd w:id="70"/>
+            <w:bookmarkEnd w:id="71"/>
             <w:r>
               <w:rPr>
                 <w:rFonts w:ascii="CaskaydiaCove NF" w:hAnsi="CaskaydiaCove NF" w:cs="CaskaydiaCove NF"/>
@@ -22743,7 +22751,7 @@
               </w:rPr>
               <w:t xml:space="preserve"> </w:t>
             </w:r>
-            <w:bookmarkEnd w:id="71"/>
+            <w:bookmarkEnd w:id="72"/>
             <w:r>
               <w:rPr>
                 <w:rFonts w:ascii="CaskaydiaCove NF" w:hAnsi="CaskaydiaCove NF" w:cs="CaskaydiaCove NF"/>
@@ -22806,7 +22814,7 @@
           </w:p>
         </w:tc>
       </w:tr>
-      <w:bookmarkEnd w:id="69"/>
+      <w:bookmarkEnd w:id="70"/>
       <w:tr>
         <w:tc>
           <w:tcPr>
@@ -22935,7 +22943,7 @@
                 <w:lang w:val="en-US"/>
               </w:rPr>
             </w:pPr>
-            <w:bookmarkStart w:id="72" w:name="_Hlk160574254"/>
+            <w:bookmarkStart w:id="73" w:name="_Hlk160574254"/>
             <w:r>
               <w:rPr>
                 <w:rFonts w:ascii="CaskaydiaCove NF" w:hAnsi="CaskaydiaCove NF" w:cs="CaskaydiaCove NF"/>
@@ -22952,7 +22960,7 @@
               </w:rPr>
               <w:t xml:space="preserve"> </w:t>
             </w:r>
-            <w:bookmarkStart w:id="73" w:name="_Hlk160574141"/>
+            <w:bookmarkStart w:id="74" w:name="_Hlk160574141"/>
             <w:r>
               <w:rPr>
                 <w:rFonts w:ascii="CaskaydiaCove NF" w:hAnsi="CaskaydiaCove NF" w:cs="CaskaydiaCove NF"/>
@@ -22961,7 +22969,7 @@
               </w:rPr>
               <w:t>󰘳</w:t>
             </w:r>
-            <w:bookmarkEnd w:id="72"/>
+            <w:bookmarkEnd w:id="73"/>
             <w:r>
               <w:rPr>
                 <w:rFonts w:ascii="CaskaydiaCove NF" w:hAnsi="CaskaydiaCove NF" w:cs="CaskaydiaCove NF"/>
@@ -22970,7 +22978,7 @@
               </w:rPr>
               <w:t xml:space="preserve"> </w:t>
             </w:r>
-            <w:bookmarkEnd w:id="73"/>
+            <w:bookmarkEnd w:id="74"/>
             <w:r>
               <w:rPr>
                 <w:rFonts w:ascii="CaskaydiaCove NF" w:hAnsi="CaskaydiaCove NF" w:cs="CaskaydiaCove NF"/>
@@ -23083,7 +23091,7 @@
                 <w:szCs w:val="18"/>
               </w:rPr>
             </w:pPr>
-            <w:bookmarkStart w:id="74" w:name="_Hlk160575113"/>
+            <w:bookmarkStart w:id="75" w:name="_Hlk160575113"/>
             <w:r>
               <w:rPr>
                 <w:rFonts w:ascii="CaskaydiaCove NF" w:hAnsi="CaskaydiaCove NF" w:cs="CaskaydiaCove NF"/>
@@ -23116,7 +23124,7 @@
               </w:rPr>
               <w:t xml:space="preserve"> </w:t>
             </w:r>
-            <w:bookmarkEnd w:id="74"/>
+            <w:bookmarkEnd w:id="75"/>
             <w:r>
               <w:rPr>
                 <w:rFonts w:ascii="CaskaydiaCove NF" w:hAnsi="CaskaydiaCove NF" w:cs="CaskaydiaCove NF"/>
@@ -23403,7 +23411,7 @@
               </w:rPr>
               <w:t xml:space="preserve"> </w:t>
             </w:r>
-            <w:bookmarkStart w:id="75" w:name="_Hlk161488926"/>
+            <w:bookmarkStart w:id="76" w:name="_Hlk161488926"/>
             <w:proofErr w:type="spellStart"/>
             <w:r>
               <w:rPr>
@@ -23413,7 +23421,7 @@
               </w:rPr>
               <w:t>Pg</w:t>
             </w:r>
-            <w:bookmarkStart w:id="76" w:name="_Hlk160574303"/>
+            <w:bookmarkStart w:id="77" w:name="_Hlk160574303"/>
             <w:proofErr w:type="spellEnd"/>
             <w:r>
               <w:rPr>
@@ -23423,8 +23431,8 @@
               </w:rPr>
               <w:t>▲/▼</w:t>
             </w:r>
-            <w:bookmarkEnd w:id="75"/>
             <w:bookmarkEnd w:id="76"/>
+            <w:bookmarkEnd w:id="77"/>
           </w:p>
         </w:tc>
         <w:tc>
@@ -23483,7 +23491,7 @@
                 <w:lang w:val="en-US"/>
               </w:rPr>
             </w:pPr>
-            <w:bookmarkStart w:id="77" w:name="_Hlk160573502"/>
+            <w:bookmarkStart w:id="78" w:name="_Hlk160573502"/>
             <w:r>
               <w:rPr>
                 <w:sz w:val="18"/>
@@ -23535,8 +23543,8 @@
                 <w:lang w:val="en-US"/>
               </w:rPr>
             </w:pPr>
-            <w:bookmarkStart w:id="78" w:name="_Hlk160573108"/>
-            <w:bookmarkStart w:id="79" w:name="_Hlk160573417"/>
+            <w:bookmarkStart w:id="79" w:name="_Hlk160573108"/>
+            <w:bookmarkStart w:id="80" w:name="_Hlk160573417"/>
             <w:r>
               <w:rPr>
                 <w:rFonts w:ascii="CaskaydiaCove NF" w:hAnsi="CaskaydiaCove NF" w:cs="CaskaydiaCove NF"/>
@@ -23545,7 +23553,7 @@
               </w:rPr>
               <w:t>󰘳</w:t>
             </w:r>
-            <w:bookmarkEnd w:id="78"/>
+            <w:bookmarkEnd w:id="79"/>
             <w:r>
               <w:rPr>
                 <w:rFonts w:ascii="CaskaydiaCove NF" w:hAnsi="CaskaydiaCove NF" w:cs="CaskaydiaCove NF"/>
@@ -23554,8 +23562,8 @@
               </w:rPr>
               <w:t xml:space="preserve"> </w:t>
             </w:r>
-            <w:bookmarkStart w:id="80" w:name="_Hlk160573428"/>
-            <w:bookmarkEnd w:id="79"/>
+            <w:bookmarkStart w:id="81" w:name="_Hlk160573428"/>
+            <w:bookmarkEnd w:id="80"/>
             <w:r>
               <w:rPr>
                 <w:rFonts w:ascii="CaskaydiaCove NF" w:hAnsi="CaskaydiaCove NF" w:cs="CaskaydiaCove NF"/>
@@ -23564,7 +23572,7 @@
               </w:rPr>
               <w:t>▲/▼</w:t>
             </w:r>
-            <w:bookmarkEnd w:id="80"/>
+            <w:bookmarkEnd w:id="81"/>
           </w:p>
         </w:tc>
         <w:tc>
@@ -23874,8 +23882,8 @@
                 <w:szCs w:val="18"/>
               </w:rPr>
             </w:pPr>
-            <w:bookmarkStart w:id="81" w:name="_Hlk160574577"/>
-            <w:bookmarkStart w:id="82" w:name="_Hlk160575355"/>
+            <w:bookmarkStart w:id="82" w:name="_Hlk160574577"/>
+            <w:bookmarkStart w:id="83" w:name="_Hlk160575355"/>
             <w:r>
               <w:rPr>
                 <w:rFonts w:ascii="CaskaydiaCove NF" w:hAnsi="CaskaydiaCove NF" w:cs="CaskaydiaCove NF"/>
@@ -23884,7 +23892,7 @@
               </w:rPr>
               <w:t>󰘶</w:t>
             </w:r>
-            <w:bookmarkEnd w:id="81"/>
+            <w:bookmarkEnd w:id="82"/>
             <w:r>
               <w:rPr>
                 <w:rFonts w:ascii="CaskaydiaCove NF" w:hAnsi="CaskaydiaCove NF" w:cs="CaskaydiaCove NF"/>
@@ -23909,7 +23917,7 @@
               </w:rPr>
               <w:t xml:space="preserve"> </w:t>
             </w:r>
-            <w:bookmarkEnd w:id="82"/>
+            <w:bookmarkEnd w:id="83"/>
             <w:r>
               <w:rPr>
                 <w:rFonts w:ascii="CaskaydiaCove NF" w:hAnsi="CaskaydiaCove NF" w:cs="CaskaydiaCove NF"/>
@@ -23994,7 +24002,7 @@
                 <w:szCs w:val="18"/>
               </w:rPr>
             </w:pPr>
-            <w:bookmarkStart w:id="83" w:name="_Hlk160574411"/>
+            <w:bookmarkStart w:id="84" w:name="_Hlk160574411"/>
             <w:r>
               <w:rPr>
                 <w:rFonts w:ascii="CaskaydiaCove NF" w:hAnsi="CaskaydiaCove NF" w:cs="CaskaydiaCove NF"/>
@@ -24011,7 +24019,7 @@
               </w:rPr>
               <w:t xml:space="preserve"> </w:t>
             </w:r>
-            <w:bookmarkStart w:id="84" w:name="_Hlk160574518"/>
+            <w:bookmarkStart w:id="85" w:name="_Hlk160574518"/>
             <w:r>
               <w:rPr>
                 <w:rFonts w:ascii="CaskaydiaCove NF" w:hAnsi="CaskaydiaCove NF" w:cs="CaskaydiaCove NF"/>
@@ -24028,8 +24036,8 @@
               </w:rPr>
               <w:t xml:space="preserve"> </w:t>
             </w:r>
-            <w:bookmarkEnd w:id="83"/>
             <w:bookmarkEnd w:id="84"/>
+            <w:bookmarkEnd w:id="85"/>
             <w:r>
               <w:rPr>
                 <w:rFonts w:ascii="CaskaydiaCove NF" w:hAnsi="CaskaydiaCove NF" w:cs="CaskaydiaCove NF"/>
@@ -24242,7 +24250,7 @@
                 <w:szCs w:val="18"/>
               </w:rPr>
             </w:pPr>
-            <w:bookmarkStart w:id="85" w:name="_Hlk165288091"/>
+            <w:bookmarkStart w:id="86" w:name="_Hlk165288091"/>
             <w:r>
               <w:rPr>
                 <w:rFonts w:ascii="CaskaydiaCove NF" w:hAnsi="CaskaydiaCove NF" w:cs="CaskaydiaCove NF"/>
@@ -24251,7 +24259,7 @@
               </w:rPr>
               <w:t>󰘴</w:t>
             </w:r>
-            <w:bookmarkEnd w:id="85"/>
+            <w:bookmarkEnd w:id="86"/>
             <w:r>
               <w:rPr>
                 <w:rFonts w:ascii="CaskaydiaCove NF" w:hAnsi="CaskaydiaCove NF" w:cs="CaskaydiaCove NF"/>
@@ -24462,7 +24470,7 @@
                 <w:lang w:val="en-US"/>
               </w:rPr>
             </w:pPr>
-            <w:bookmarkStart w:id="86" w:name="_Hlk160575087"/>
+            <w:bookmarkStart w:id="87" w:name="_Hlk160575087"/>
             <w:r>
               <w:rPr>
                 <w:sz w:val="18"/>
@@ -24471,7 +24479,7 @@
               </w:rPr>
               <w:t>Move Pane</w:t>
             </w:r>
-            <w:bookmarkEnd w:id="86"/>
+            <w:bookmarkEnd w:id="87"/>
           </w:p>
         </w:tc>
         <w:tc>
@@ -24506,7 +24514,7 @@
               </w:rPr>
               <w:t xml:space="preserve"> </w:t>
             </w:r>
-            <w:bookmarkStart w:id="87" w:name="_Hlk169858414"/>
+            <w:bookmarkStart w:id="88" w:name="_Hlk169858414"/>
             <w:r>
               <w:rPr>
                 <w:rFonts w:ascii="CaskaydiaCove NF" w:hAnsi="CaskaydiaCove NF" w:cs="CaskaydiaCove NF"/>
@@ -24539,7 +24547,7 @@
               </w:rPr>
               <w:t xml:space="preserve"> M</w:t>
             </w:r>
-            <w:bookmarkEnd w:id="87"/>
+            <w:bookmarkEnd w:id="88"/>
           </w:p>
         </w:tc>
         <w:tc>
@@ -24694,7 +24702,7 @@
                 <w:szCs w:val="18"/>
               </w:rPr>
             </w:pPr>
-            <w:bookmarkStart w:id="88" w:name="_Hlk160574951"/>
+            <w:bookmarkStart w:id="89" w:name="_Hlk160574951"/>
             <w:r>
               <w:rPr>
                 <w:rFonts w:ascii="CaskaydiaCove NF" w:hAnsi="CaskaydiaCove NF" w:cs="CaskaydiaCove NF"/>
@@ -24711,7 +24719,7 @@
               </w:rPr>
               <w:t xml:space="preserve"> </w:t>
             </w:r>
-            <w:bookmarkEnd w:id="88"/>
+            <w:bookmarkEnd w:id="89"/>
             <w:r>
               <w:rPr>
                 <w:rFonts w:ascii="CaskaydiaCove NF" w:hAnsi="CaskaydiaCove NF" w:cs="CaskaydiaCove NF"/>
@@ -24792,7 +24800,7 @@
                 <w:szCs w:val="18"/>
               </w:rPr>
             </w:pPr>
-            <w:bookmarkStart w:id="89" w:name="_Hlk161399902"/>
+            <w:bookmarkStart w:id="90" w:name="_Hlk161399902"/>
             <w:r>
               <w:rPr>
                 <w:rFonts w:ascii="CaskaydiaCove NF" w:hAnsi="CaskaydiaCove NF" w:cs="CaskaydiaCove NF"/>
@@ -24809,7 +24817,7 @@
               </w:rPr>
               <w:t xml:space="preserve"> 󰘳</w:t>
             </w:r>
-            <w:bookmarkEnd w:id="89"/>
+            <w:bookmarkEnd w:id="90"/>
             <w:r>
               <w:rPr>
                 <w:rFonts w:ascii="CaskaydiaCove NF" w:hAnsi="CaskaydiaCove NF" w:cs="CaskaydiaCove NF"/>
@@ -24910,7 +24918,7 @@
               </w:rPr>
               <w:t xml:space="preserve"> </w:t>
             </w:r>
-            <w:bookmarkStart w:id="90" w:name="_Hlk160575898"/>
+            <w:bookmarkStart w:id="91" w:name="_Hlk160575898"/>
             <w:r>
               <w:rPr>
                 <w:rFonts w:ascii="CaskaydiaCove NF" w:hAnsi="CaskaydiaCove NF" w:cs="CaskaydiaCove NF"/>
@@ -24927,7 +24935,7 @@
               </w:rPr>
               <w:t xml:space="preserve"> </w:t>
             </w:r>
-            <w:bookmarkEnd w:id="90"/>
+            <w:bookmarkEnd w:id="91"/>
             <w:r>
               <w:rPr>
                 <w:rFonts w:ascii="CaskaydiaCove NF" w:hAnsi="CaskaydiaCove NF" w:cs="CaskaydiaCove NF"/>
@@ -25072,8 +25080,8 @@
           <w:lang w:val="en-US"/>
         </w:rPr>
       </w:pPr>
-      <w:bookmarkStart w:id="91" w:name="_Hlk165288065"/>
-      <w:bookmarkEnd w:id="77"/>
+      <w:bookmarkStart w:id="92" w:name="_Hlk165288065"/>
+      <w:bookmarkEnd w:id="78"/>
       <w:r>
         <w:rPr>
           <w:lang w:val="en-US"/>
@@ -25327,7 +25335,7 @@
                 <w:lang w:val="en-US"/>
               </w:rPr>
             </w:pPr>
-            <w:bookmarkStart w:id="92" w:name="_Hlk160573055"/>
+            <w:bookmarkStart w:id="93" w:name="_Hlk160573055"/>
             <w:r>
               <w:rPr>
                 <w:rFonts w:ascii="CaskaydiaCove NF" w:hAnsi="CaskaydiaCove NF" w:cs="CaskaydiaCove NF"/>
@@ -25344,7 +25352,7 @@
               </w:rPr>
               <w:t xml:space="preserve"> </w:t>
             </w:r>
-            <w:bookmarkEnd w:id="92"/>
+            <w:bookmarkEnd w:id="93"/>
             <w:r>
               <w:rPr>
                 <w:rFonts w:ascii="CaskaydiaCove NF" w:hAnsi="CaskaydiaCove NF" w:cs="CaskaydiaCove NF"/>
@@ -25411,7 +25419,7 @@
                 <w:lang w:val="en-US"/>
               </w:rPr>
             </w:pPr>
-            <w:bookmarkStart w:id="93" w:name="_Hlk160572869"/>
+            <w:bookmarkStart w:id="94" w:name="_Hlk160572869"/>
             <w:r>
               <w:rPr>
                 <w:rFonts w:ascii="CaskaydiaCove NF" w:hAnsi="CaskaydiaCove NF" w:cs="CaskaydiaCove NF"/>
@@ -25420,7 +25428,7 @@
               </w:rPr>
               <w:t>󰘶</w:t>
             </w:r>
-            <w:bookmarkEnd w:id="93"/>
+            <w:bookmarkEnd w:id="94"/>
             <w:r>
               <w:rPr>
                 <w:rFonts w:ascii="CaskaydiaCove NF" w:hAnsi="CaskaydiaCove NF" w:cs="CaskaydiaCove NF"/>
@@ -25429,7 +25437,7 @@
               </w:rPr>
               <w:t xml:space="preserve"> </w:t>
             </w:r>
-            <w:bookmarkStart w:id="94" w:name="_Hlk169858329"/>
+            <w:bookmarkStart w:id="95" w:name="_Hlk169858329"/>
             <w:r>
               <w:rPr>
                 <w:rFonts w:ascii="CaskaydiaCove NF" w:hAnsi="CaskaydiaCove NF" w:cs="CaskaydiaCove NF"/>
@@ -25438,7 +25446,7 @@
               </w:rPr>
               <w:t>󰘳</w:t>
             </w:r>
-            <w:bookmarkEnd w:id="94"/>
+            <w:bookmarkEnd w:id="95"/>
             <w:r>
               <w:rPr>
                 <w:rFonts w:ascii="CaskaydiaCove NF" w:hAnsi="CaskaydiaCove NF" w:cs="CaskaydiaCove NF"/>
@@ -25488,7 +25496,7 @@
           </w:p>
         </w:tc>
       </w:tr>
-      <w:bookmarkEnd w:id="91"/>
+      <w:bookmarkEnd w:id="92"/>
       <w:tr>
         <w:tc>
           <w:tcPr>
@@ -25526,7 +25534,7 @@
                 <w:lang w:val="en-US"/>
               </w:rPr>
             </w:pPr>
-            <w:bookmarkStart w:id="95" w:name="_Hlk169904791"/>
+            <w:bookmarkStart w:id="96" w:name="_Hlk169904791"/>
             <w:r>
               <w:rPr>
                 <w:rFonts w:ascii="CaskaydiaCove NF" w:hAnsi="CaskaydiaCove NF" w:cs="CaskaydiaCove NF"/>
@@ -25535,7 +25543,7 @@
               </w:rPr>
               <w:t>󰘴</w:t>
             </w:r>
-            <w:bookmarkEnd w:id="95"/>
+            <w:bookmarkEnd w:id="96"/>
             <w:r>
               <w:rPr>
                 <w:rFonts w:ascii="CaskaydiaCove NF" w:hAnsi="CaskaydiaCove NF" w:cs="CaskaydiaCove NF"/>
@@ -25833,8 +25841,8 @@
                 <w:szCs w:val="18"/>
               </w:rPr>
             </w:pPr>
-            <w:bookmarkStart w:id="96" w:name="_Hlk176808970"/>
-            <w:bookmarkStart w:id="97" w:name="_Hlk169904610"/>
+            <w:bookmarkStart w:id="97" w:name="_Hlk176808970"/>
+            <w:bookmarkStart w:id="98" w:name="_Hlk169904610"/>
             <w:r>
               <w:rPr>
                 <w:rFonts w:ascii="CaskaydiaCove NF" w:hAnsi="CaskaydiaCove NF" w:cs="CaskaydiaCove NF"/>
@@ -25843,7 +25851,7 @@
               </w:rPr>
               <w:t xml:space="preserve">󰘵 </w:t>
             </w:r>
-            <w:bookmarkEnd w:id="96"/>
+            <w:bookmarkEnd w:id="97"/>
             <w:r>
               <w:rPr>
                 <w:rFonts w:ascii="CaskaydiaCove NF" w:hAnsi="CaskaydiaCove NF" w:cs="CaskaydiaCove NF"/>
@@ -25852,7 +25860,7 @@
               </w:rPr>
               <w:t xml:space="preserve">󰘳 </w:t>
             </w:r>
-            <w:bookmarkEnd w:id="97"/>
+            <w:bookmarkEnd w:id="98"/>
             <w:r>
               <w:rPr>
                 <w:rFonts w:ascii="CaskaydiaCove NF" w:hAnsi="CaskaydiaCove NF" w:cs="CaskaydiaCove NF"/>
@@ -26099,7 +26107,7 @@
           <w:lang w:val="en-US"/>
         </w:rPr>
       </w:pPr>
-      <w:bookmarkStart w:id="98" w:name="_Hlk170658520"/>
+      <w:bookmarkStart w:id="99" w:name="_Hlk170658520"/>
       <w:r>
         <w:rPr>
           <w:lang w:val="en-US"/>
@@ -26144,8 +26152,8 @@
                 <w:lang w:val="en-US"/>
               </w:rPr>
             </w:pPr>
-            <w:bookmarkStart w:id="99" w:name="_Hlk176801824"/>
-            <w:bookmarkEnd w:id="98"/>
+            <w:bookmarkStart w:id="100" w:name="_Hlk176801824"/>
+            <w:bookmarkEnd w:id="99"/>
             <w:r>
               <w:rPr>
                 <w:b/>
@@ -26514,16 +26522,7 @@
                 <w:sz w:val="18"/>
                 <w:szCs w:val="18"/>
               </w:rPr>
-              <w:t>󰘶 󰘳</w:t>
-            </w:r>
-            <w:r>
-              <w:rPr>
-                <w:rFonts w:ascii="CaskaydiaCove NF" w:hAnsi="CaskaydiaCove NF" w:cs="CaskaydiaCove NF"/>
-                <w:strike/>
-                <w:sz w:val="18"/>
-                <w:szCs w:val="18"/>
-              </w:rPr>
-              <w:t xml:space="preserve"> V</w:t>
+              <w:t>󰘶 󰘳 V</w:t>
             </w:r>
           </w:p>
         </w:tc>
@@ -26645,7 +26644,7 @@
         </w:tc>
       </w:tr>
     </w:tbl>
-    <w:bookmarkEnd w:id="99"/>
+    <w:bookmarkEnd w:id="100"/>
     <w:p>
       <w:pPr>
         <w:pStyle w:val="berschrift2"/>
@@ -26884,7 +26883,7 @@
                 <w:lang w:val="en-US"/>
               </w:rPr>
             </w:pPr>
-            <w:bookmarkStart w:id="100" w:name="_Hlk183423395"/>
+            <w:bookmarkStart w:id="101" w:name="_Hlk183423395"/>
             <w:r>
               <w:rPr>
                 <w:sz w:val="18"/>
@@ -26893,7 +26892,7 @@
               </w:rPr>
               <w:t>Fullscreen</w:t>
             </w:r>
-            <w:bookmarkEnd w:id="100"/>
+            <w:bookmarkEnd w:id="101"/>
           </w:p>
         </w:tc>
         <w:tc>
@@ -27052,8 +27051,8 @@
                 <w:lang w:val="en-US"/>
               </w:rPr>
             </w:pPr>
-            <w:bookmarkStart w:id="101" w:name="_Hlk176806505"/>
-            <w:bookmarkStart w:id="102" w:name="_Hlk176801878"/>
+            <w:bookmarkStart w:id="102" w:name="_Hlk176806505"/>
+            <w:bookmarkStart w:id="103" w:name="_Hlk176801878"/>
             <w:r>
               <w:rPr>
                 <w:rFonts w:ascii="CaskaydiaCove NF" w:hAnsi="CaskaydiaCove NF" w:cs="CaskaydiaCove NF"/>
@@ -27062,7 +27061,7 @@
               </w:rPr>
               <w:t>󰘳</w:t>
             </w:r>
-            <w:bookmarkEnd w:id="101"/>
+            <w:bookmarkEnd w:id="102"/>
             <w:r>
               <w:rPr>
                 <w:rFonts w:ascii="CaskaydiaCove NF" w:hAnsi="CaskaydiaCove NF" w:cs="CaskaydiaCove NF"/>
@@ -27071,7 +27070,7 @@
               </w:rPr>
               <w:t xml:space="preserve"> </w:t>
             </w:r>
-            <w:bookmarkEnd w:id="102"/>
+            <w:bookmarkEnd w:id="103"/>
             <w:r>
               <w:rPr>
                 <w:rFonts w:ascii="CaskaydiaCove NF" w:hAnsi="CaskaydiaCove NF" w:cs="CaskaydiaCove NF"/>
@@ -27146,7 +27145,7 @@
                 <w:lang w:val="en-US"/>
               </w:rPr>
             </w:pPr>
-            <w:bookmarkStart w:id="103" w:name="_Hlk176806773"/>
+            <w:bookmarkStart w:id="104" w:name="_Hlk176806773"/>
             <w:r>
               <w:rPr>
                 <w:rFonts w:ascii="CaskaydiaCove NF" w:hAnsi="CaskaydiaCove NF" w:cs="CaskaydiaCove NF"/>
@@ -27155,7 +27154,7 @@
               </w:rPr>
               <w:t>󰘳</w:t>
             </w:r>
-            <w:bookmarkEnd w:id="103"/>
+            <w:bookmarkEnd w:id="104"/>
             <w:r>
               <w:rPr>
                 <w:rFonts w:ascii="CaskaydiaCove NF" w:hAnsi="CaskaydiaCove NF" w:cs="CaskaydiaCove NF"/>
@@ -27204,7 +27203,7 @@
                 <w:lang w:val="en-US"/>
               </w:rPr>
             </w:pPr>
-            <w:bookmarkStart w:id="104" w:name="_Hlk176806951"/>
+            <w:bookmarkStart w:id="105" w:name="_Hlk176806951"/>
             <w:proofErr w:type="spellStart"/>
             <w:r>
               <w:rPr>
@@ -27391,6 +27390,7 @@
                 <w:szCs w:val="18"/>
               </w:rPr>
             </w:pPr>
+            <w:bookmarkStart w:id="106" w:name="_Hlk184982784"/>
             <w:r>
               <w:rPr>
                 <w:rFonts w:ascii="CaskaydiaCove NF" w:hAnsi="CaskaydiaCove NF" w:cs="CaskaydiaCove NF"/>
@@ -27416,6 +27416,7 @@
               </w:rPr>
               <w:t>▶</w:t>
             </w:r>
+            <w:bookmarkEnd w:id="106"/>
           </w:p>
         </w:tc>
         <w:tc>
@@ -27449,7 +27450,7 @@
           </w:p>
         </w:tc>
       </w:tr>
-      <w:bookmarkEnd w:id="104"/>
+      <w:bookmarkEnd w:id="105"/>
       <w:tr>
         <w:tc>
           <w:tcPr>
@@ -27530,7 +27531,7 @@
               </w:rPr>
               <w:t xml:space="preserve"> </w:t>
             </w:r>
-            <w:bookmarkStart w:id="105" w:name="_Hlk176809216"/>
+            <w:bookmarkStart w:id="107" w:name="_Hlk176809216"/>
             <w:r>
               <w:rPr>
                 <w:rFonts w:ascii="CaskaydiaCove NF" w:hAnsi="CaskaydiaCove NF" w:cs="CaskaydiaCove NF"/>
@@ -27539,7 +27540,7 @@
               </w:rPr>
               <w:t>󰘳</w:t>
             </w:r>
-            <w:bookmarkEnd w:id="105"/>
+            <w:bookmarkEnd w:id="107"/>
             <w:r>
               <w:rPr>
                 <w:rFonts w:ascii="CaskaydiaCove NF" w:hAnsi="CaskaydiaCove NF" w:cs="CaskaydiaCove NF"/>
@@ -27683,15 +27684,33 @@
                 <w:sz w:val="18"/>
                 <w:szCs w:val="18"/>
               </w:rPr>
-              <w:t xml:space="preserve"> 󰘳</w:t>
-            </w:r>
-            <w:r>
-              <w:rPr>
-                <w:rFonts w:ascii="CaskaydiaCove NF" w:hAnsi="CaskaydiaCove NF" w:cs="CaskaydiaCove NF"/>
-                <w:sz w:val="18"/>
-                <w:szCs w:val="18"/>
-              </w:rPr>
-              <w:t xml:space="preserve"> ◀︎</w:t>
+              <w:t xml:space="preserve"> </w:t>
+            </w:r>
+            <w:bookmarkStart w:id="108" w:name="_Hlk184982821"/>
+            <w:r>
+              <w:rPr>
+                <w:rFonts w:ascii="CaskaydiaCove NF" w:hAnsi="CaskaydiaCove NF" w:cs="CaskaydiaCove NF"/>
+                <w:sz w:val="18"/>
+                <w:szCs w:val="18"/>
+              </w:rPr>
+              <w:t>󰘳</w:t>
+            </w:r>
+            <w:r>
+              <w:rPr>
+                <w:rFonts w:ascii="CaskaydiaCove NF" w:hAnsi="CaskaydiaCove NF" w:cs="CaskaydiaCove NF"/>
+                <w:sz w:val="18"/>
+                <w:szCs w:val="18"/>
+              </w:rPr>
+              <w:t xml:space="preserve"> </w:t>
+            </w:r>
+            <w:bookmarkEnd w:id="108"/>
+            <w:r>
+              <w:rPr>
+                <w:rFonts w:ascii="CaskaydiaCove NF" w:hAnsi="CaskaydiaCove NF" w:cs="CaskaydiaCove NF"/>
+                <w:sz w:val="18"/>
+                <w:szCs w:val="18"/>
+              </w:rPr>
+              <w:t>◀︎</w:t>
             </w:r>
             <w:r>
               <w:rPr>
@@ -27796,7 +27815,7 @@
                 <w:szCs w:val="18"/>
               </w:rPr>
             </w:pPr>
-            <w:bookmarkStart w:id="106" w:name="_Hlk176806539"/>
+            <w:bookmarkStart w:id="109" w:name="_Hlk176806539"/>
             <w:r>
               <w:rPr>
                 <w:rFonts w:ascii="CaskaydiaCove NF" w:hAnsi="CaskaydiaCove NF" w:cs="CaskaydiaCove NF"/>
@@ -27805,7 +27824,7 @@
               </w:rPr>
               <w:t>F/G</w:t>
             </w:r>
-            <w:bookmarkEnd w:id="106"/>
+            <w:bookmarkEnd w:id="109"/>
           </w:p>
         </w:tc>
         <w:tc>
@@ -27863,7 +27882,7 @@
                 <w:szCs w:val="18"/>
               </w:rPr>
             </w:pPr>
-            <w:bookmarkStart w:id="107" w:name="_Hlk176806551"/>
+            <w:bookmarkStart w:id="110" w:name="_Hlk176806551"/>
             <w:r>
               <w:rPr>
                 <w:rFonts w:ascii="CaskaydiaCove NF" w:hAnsi="CaskaydiaCove NF" w:cs="CaskaydiaCove NF"/>
@@ -27872,7 +27891,7 @@
               </w:rPr>
               <w:t>H/J</w:t>
             </w:r>
-            <w:bookmarkEnd w:id="107"/>
+            <w:bookmarkEnd w:id="110"/>
           </w:p>
         </w:tc>
         <w:tc>
@@ -28058,6 +28077,990 @@
           <w:lang w:val="en-US"/>
         </w:rPr>
         <w:lastRenderedPageBreak/>
+        <w:t>WhatsApp</w:t>
+      </w:r>
+    </w:p>
+    <w:tbl>
+      <w:tblPr>
+        <w:tblStyle w:val="Tabellenraster"/>
+        <w:tblW w:w="10768" w:type="dxa"/>
+        <w:tblLook w:val="04A0" w:firstRow="1" w:lastRow="0" w:firstColumn="1" w:lastColumn="0" w:noHBand="0" w:noVBand="1"/>
+      </w:tblPr>
+      <w:tblGrid>
+        <w:gridCol w:w="1838"/>
+        <w:gridCol w:w="1276"/>
+        <w:gridCol w:w="2410"/>
+        <w:gridCol w:w="2126"/>
+        <w:gridCol w:w="992"/>
+        <w:gridCol w:w="2126"/>
+      </w:tblGrid>
+      <w:tr>
+        <w:tc>
+          <w:tcPr>
+            <w:tcW w:w="1838" w:type="dxa"/>
+            <w:tcBorders>
+              <w:top w:val="single" w:sz="4" w:space="0" w:color="auto"/>
+              <w:left w:val="single" w:sz="4" w:space="0" w:color="auto"/>
+              <w:bottom w:val="single" w:sz="4" w:space="0" w:color="auto"/>
+              <w:right w:val="single" w:sz="4" w:space="0" w:color="auto"/>
+            </w:tcBorders>
+            <w:shd w:val="clear" w:color="auto" w:fill="4F81BD" w:themeFill="accent1"/>
+            <w:hideMark/>
+          </w:tcPr>
+          <w:p>
+            <w:pPr>
+              <w:rPr>
+                <w:b/>
+                <w:color w:val="FFFFFF" w:themeColor="background1"/>
+                <w:sz w:val="18"/>
+                <w:szCs w:val="18"/>
+                <w:lang w:val="en-US"/>
+              </w:rPr>
+            </w:pPr>
+            <w:r>
+              <w:rPr>
+                <w:b/>
+                <w:color w:val="FFFFFF" w:themeColor="background1"/>
+                <w:sz w:val="18"/>
+                <w:szCs w:val="18"/>
+              </w:rPr>
+              <w:t>Funktion</w:t>
+            </w:r>
+          </w:p>
+        </w:tc>
+        <w:tc>
+          <w:tcPr>
+            <w:tcW w:w="1276" w:type="dxa"/>
+            <w:tcBorders>
+              <w:top w:val="single" w:sz="4" w:space="0" w:color="auto"/>
+              <w:left w:val="single" w:sz="4" w:space="0" w:color="auto"/>
+              <w:bottom w:val="single" w:sz="4" w:space="0" w:color="auto"/>
+              <w:right w:val="single" w:sz="4" w:space="0" w:color="auto"/>
+            </w:tcBorders>
+            <w:shd w:val="clear" w:color="auto" w:fill="4F81BD" w:themeFill="accent1"/>
+            <w:hideMark/>
+          </w:tcPr>
+          <w:p>
+            <w:pPr>
+              <w:rPr>
+                <w:b/>
+                <w:color w:val="FFFFFF" w:themeColor="background1"/>
+                <w:sz w:val="18"/>
+                <w:szCs w:val="18"/>
+                <w:lang w:val="en-US"/>
+              </w:rPr>
+            </w:pPr>
+            <w:r>
+              <w:rPr>
+                <w:b/>
+                <w:color w:val="FFFFFF" w:themeColor="background1"/>
+                <w:sz w:val="18"/>
+                <w:szCs w:val="18"/>
+              </w:rPr>
+              <w:t>Shortcut</w:t>
+            </w:r>
+          </w:p>
+        </w:tc>
+        <w:tc>
+          <w:tcPr>
+            <w:tcW w:w="2410" w:type="dxa"/>
+            <w:tcBorders>
+              <w:top w:val="single" w:sz="4" w:space="0" w:color="auto"/>
+              <w:left w:val="single" w:sz="4" w:space="0" w:color="auto"/>
+              <w:bottom w:val="single" w:sz="4" w:space="0" w:color="auto"/>
+              <w:right w:val="single" w:sz="4" w:space="0" w:color="auto"/>
+            </w:tcBorders>
+            <w:shd w:val="clear" w:color="auto" w:fill="4F81BD" w:themeFill="accent1"/>
+            <w:hideMark/>
+          </w:tcPr>
+          <w:p>
+            <w:pPr>
+              <w:rPr>
+                <w:b/>
+                <w:color w:val="FFFFFF" w:themeColor="background1"/>
+                <w:sz w:val="18"/>
+                <w:szCs w:val="18"/>
+                <w:lang w:val="en-US"/>
+              </w:rPr>
+            </w:pPr>
+            <w:r>
+              <w:rPr>
+                <w:b/>
+                <w:color w:val="FFFFFF" w:themeColor="background1"/>
+                <w:sz w:val="18"/>
+                <w:szCs w:val="18"/>
+              </w:rPr>
+              <w:t>Shortcut</w:t>
+            </w:r>
+          </w:p>
+        </w:tc>
+        <w:tc>
+          <w:tcPr>
+            <w:tcW w:w="2126" w:type="dxa"/>
+            <w:tcBorders>
+              <w:top w:val="single" w:sz="4" w:space="0" w:color="auto"/>
+              <w:left w:val="single" w:sz="4" w:space="0" w:color="auto"/>
+              <w:bottom w:val="single" w:sz="4" w:space="0" w:color="auto"/>
+              <w:right w:val="single" w:sz="4" w:space="0" w:color="auto"/>
+            </w:tcBorders>
+            <w:shd w:val="clear" w:color="auto" w:fill="4F81BD" w:themeFill="accent1"/>
+          </w:tcPr>
+          <w:p>
+            <w:pPr>
+              <w:rPr>
+                <w:b/>
+                <w:color w:val="FFFFFF" w:themeColor="background1"/>
+                <w:sz w:val="18"/>
+                <w:szCs w:val="18"/>
+                <w:lang w:val="en-US"/>
+              </w:rPr>
+            </w:pPr>
+            <w:r>
+              <w:rPr>
+                <w:b/>
+                <w:color w:val="FFFFFF" w:themeColor="background1"/>
+                <w:sz w:val="18"/>
+                <w:szCs w:val="18"/>
+              </w:rPr>
+              <w:t>Funktion</w:t>
+            </w:r>
+          </w:p>
+        </w:tc>
+        <w:tc>
+          <w:tcPr>
+            <w:tcW w:w="992" w:type="dxa"/>
+            <w:tcBorders>
+              <w:top w:val="single" w:sz="4" w:space="0" w:color="auto"/>
+              <w:left w:val="single" w:sz="4" w:space="0" w:color="auto"/>
+              <w:bottom w:val="single" w:sz="4" w:space="0" w:color="auto"/>
+              <w:right w:val="single" w:sz="4" w:space="0" w:color="auto"/>
+            </w:tcBorders>
+            <w:shd w:val="clear" w:color="auto" w:fill="4F81BD" w:themeFill="accent1"/>
+          </w:tcPr>
+          <w:p>
+            <w:pPr>
+              <w:rPr>
+                <w:b/>
+                <w:color w:val="FFFFFF" w:themeColor="background1"/>
+                <w:sz w:val="18"/>
+                <w:szCs w:val="18"/>
+                <w:lang w:val="en-US"/>
+              </w:rPr>
+            </w:pPr>
+            <w:r>
+              <w:rPr>
+                <w:b/>
+                <w:color w:val="FFFFFF" w:themeColor="background1"/>
+                <w:sz w:val="18"/>
+                <w:szCs w:val="18"/>
+              </w:rPr>
+              <w:t>Shortcut</w:t>
+            </w:r>
+          </w:p>
+        </w:tc>
+        <w:tc>
+          <w:tcPr>
+            <w:tcW w:w="2126" w:type="dxa"/>
+            <w:tcBorders>
+              <w:top w:val="single" w:sz="4" w:space="0" w:color="auto"/>
+              <w:left w:val="single" w:sz="4" w:space="0" w:color="auto"/>
+              <w:bottom w:val="single" w:sz="4" w:space="0" w:color="auto"/>
+              <w:right w:val="single" w:sz="4" w:space="0" w:color="auto"/>
+            </w:tcBorders>
+            <w:shd w:val="clear" w:color="auto" w:fill="4F81BD" w:themeFill="accent1"/>
+          </w:tcPr>
+          <w:p>
+            <w:pPr>
+              <w:rPr>
+                <w:b/>
+                <w:color w:val="FFFFFF" w:themeColor="background1"/>
+                <w:sz w:val="18"/>
+                <w:szCs w:val="18"/>
+                <w:lang w:val="en-US"/>
+              </w:rPr>
+            </w:pPr>
+            <w:r>
+              <w:rPr>
+                <w:b/>
+                <w:color w:val="FFFFFF" w:themeColor="background1"/>
+                <w:sz w:val="18"/>
+                <w:szCs w:val="18"/>
+              </w:rPr>
+              <w:t>Shortcut</w:t>
+            </w:r>
+          </w:p>
+        </w:tc>
+      </w:tr>
+      <w:tr>
+        <w:tc>
+          <w:tcPr>
+            <w:tcW w:w="1838" w:type="dxa"/>
+          </w:tcPr>
+          <w:p>
+            <w:pPr>
+              <w:rPr>
+                <w:sz w:val="18"/>
+                <w:szCs w:val="18"/>
+                <w:lang w:val="en-US"/>
+              </w:rPr>
+            </w:pPr>
+            <w:r>
+              <w:rPr>
+                <w:sz w:val="18"/>
+                <w:szCs w:val="18"/>
+                <w:lang w:val="en-US"/>
+              </w:rPr>
+              <w:t>Emoji Panel</w:t>
+            </w:r>
+          </w:p>
+        </w:tc>
+        <w:tc>
+          <w:tcPr>
+            <w:tcW w:w="1276" w:type="dxa"/>
+          </w:tcPr>
+          <w:p>
+            <w:pPr>
+              <w:rPr>
+                <w:rFonts w:ascii="CaskaydiaCove NF" w:hAnsi="CaskaydiaCove NF" w:cs="CaskaydiaCove NF"/>
+                <w:sz w:val="18"/>
+                <w:szCs w:val="18"/>
+                <w:lang w:val="en-US"/>
+              </w:rPr>
+            </w:pPr>
+            <w:r>
+              <w:rPr>
+                <w:rFonts w:ascii="CaskaydiaCove NF" w:hAnsi="CaskaydiaCove NF" w:cs="CaskaydiaCove NF"/>
+                <w:sz w:val="18"/>
+                <w:szCs w:val="18"/>
+              </w:rPr>
+              <w:t>󰘳</w:t>
+            </w:r>
+            <w:r>
+              <w:rPr>
+                <w:rFonts w:ascii="CaskaydiaCove NF" w:hAnsi="CaskaydiaCove NF" w:cs="CaskaydiaCove NF"/>
+                <w:sz w:val="18"/>
+                <w:szCs w:val="18"/>
+              </w:rPr>
+              <w:t xml:space="preserve"> E</w:t>
+            </w:r>
+          </w:p>
+        </w:tc>
+        <w:tc>
+          <w:tcPr>
+            <w:tcW w:w="2410" w:type="dxa"/>
+          </w:tcPr>
+          <w:p>
+            <w:pPr>
+              <w:rPr>
+                <w:sz w:val="18"/>
+                <w:szCs w:val="18"/>
+                <w:lang w:val="en-US"/>
+              </w:rPr>
+            </w:pPr>
+            <w:proofErr w:type="spellStart"/>
+            <w:r>
+              <w:rPr>
+                <w:sz w:val="18"/>
+                <w:szCs w:val="18"/>
+                <w:lang w:val="en-US"/>
+              </w:rPr>
+              <w:t>Cmd+E</w:t>
+            </w:r>
+            <w:proofErr w:type="spellEnd"/>
+          </w:p>
+        </w:tc>
+        <w:tc>
+          <w:tcPr>
+            <w:tcW w:w="2126" w:type="dxa"/>
+          </w:tcPr>
+          <w:p>
+            <w:pPr>
+              <w:rPr>
+                <w:sz w:val="18"/>
+                <w:szCs w:val="18"/>
+                <w:lang w:val="en-US"/>
+              </w:rPr>
+            </w:pPr>
+            <w:r>
+              <w:rPr>
+                <w:sz w:val="18"/>
+                <w:szCs w:val="18"/>
+                <w:lang w:val="en-US"/>
+              </w:rPr>
+              <w:t>Edit last message</w:t>
+            </w:r>
+          </w:p>
+        </w:tc>
+        <w:tc>
+          <w:tcPr>
+            <w:tcW w:w="992" w:type="dxa"/>
+          </w:tcPr>
+          <w:p>
+            <w:pPr>
+              <w:rPr>
+                <w:sz w:val="18"/>
+                <w:szCs w:val="18"/>
+                <w:lang w:val="en-US"/>
+              </w:rPr>
+            </w:pPr>
+            <w:r>
+              <w:rPr>
+                <w:rFonts w:ascii="CaskaydiaCove NF" w:hAnsi="CaskaydiaCove NF" w:cs="CaskaydiaCove NF"/>
+                <w:sz w:val="18"/>
+                <w:szCs w:val="18"/>
+              </w:rPr>
+              <w:t>▲</w:t>
+            </w:r>
+          </w:p>
+        </w:tc>
+        <w:tc>
+          <w:tcPr>
+            <w:tcW w:w="2126" w:type="dxa"/>
+          </w:tcPr>
+          <w:p>
+            <w:pPr>
+              <w:rPr>
+                <w:sz w:val="18"/>
+                <w:szCs w:val="18"/>
+                <w:lang w:val="en-US"/>
+              </w:rPr>
+            </w:pPr>
+            <w:r>
+              <w:rPr>
+                <w:sz w:val="18"/>
+                <w:szCs w:val="18"/>
+                <w:lang w:val="en-US"/>
+              </w:rPr>
+              <w:t>Up</w:t>
+            </w:r>
+          </w:p>
+        </w:tc>
+      </w:tr>
+      <w:tr>
+        <w:tc>
+          <w:tcPr>
+            <w:tcW w:w="1838" w:type="dxa"/>
+          </w:tcPr>
+          <w:p>
+            <w:pPr>
+              <w:rPr>
+                <w:strike/>
+                <w:sz w:val="18"/>
+                <w:szCs w:val="18"/>
+              </w:rPr>
+            </w:pPr>
+            <w:bookmarkStart w:id="111" w:name="_Hlk184982483"/>
+            <w:r>
+              <w:rPr>
+                <w:sz w:val="18"/>
+                <w:szCs w:val="18"/>
+                <w:lang w:val="en-US"/>
+              </w:rPr>
+              <w:t>Gif Panel</w:t>
+            </w:r>
+            <w:bookmarkEnd w:id="111"/>
+          </w:p>
+        </w:tc>
+        <w:tc>
+          <w:tcPr>
+            <w:tcW w:w="1276" w:type="dxa"/>
+          </w:tcPr>
+          <w:p>
+            <w:pPr>
+              <w:rPr>
+                <w:rFonts w:ascii="CaskaydiaCove NF" w:hAnsi="CaskaydiaCove NF" w:cs="CaskaydiaCove NF"/>
+                <w:sz w:val="18"/>
+                <w:szCs w:val="18"/>
+              </w:rPr>
+            </w:pPr>
+            <w:r>
+              <w:rPr>
+                <w:rFonts w:ascii="CaskaydiaCove NF" w:hAnsi="CaskaydiaCove NF" w:cs="CaskaydiaCove NF"/>
+                <w:sz w:val="18"/>
+                <w:szCs w:val="18"/>
+              </w:rPr>
+              <w:t>󰘳</w:t>
+            </w:r>
+            <w:r>
+              <w:rPr>
+                <w:rFonts w:ascii="CaskaydiaCove NF" w:hAnsi="CaskaydiaCove NF" w:cs="CaskaydiaCove NF"/>
+                <w:sz w:val="18"/>
+                <w:szCs w:val="18"/>
+              </w:rPr>
+              <w:t xml:space="preserve"> G</w:t>
+            </w:r>
+          </w:p>
+        </w:tc>
+        <w:tc>
+          <w:tcPr>
+            <w:tcW w:w="2410" w:type="dxa"/>
+          </w:tcPr>
+          <w:p>
+            <w:pPr>
+              <w:rPr>
+                <w:sz w:val="18"/>
+                <w:szCs w:val="18"/>
+              </w:rPr>
+            </w:pPr>
+            <w:proofErr w:type="spellStart"/>
+            <w:r>
+              <w:rPr>
+                <w:sz w:val="18"/>
+                <w:szCs w:val="18"/>
+              </w:rPr>
+              <w:t>Cmd+G</w:t>
+            </w:r>
+            <w:proofErr w:type="spellEnd"/>
+          </w:p>
+        </w:tc>
+        <w:tc>
+          <w:tcPr>
+            <w:tcW w:w="2126" w:type="dxa"/>
+          </w:tcPr>
+          <w:p>
+            <w:pPr>
+              <w:rPr>
+                <w:sz w:val="18"/>
+                <w:szCs w:val="18"/>
+                <w:lang w:val="en-US"/>
+              </w:rPr>
+            </w:pPr>
+            <w:r>
+              <w:rPr>
+                <w:sz w:val="18"/>
+                <w:szCs w:val="18"/>
+                <w:lang w:val="en-US"/>
+              </w:rPr>
+              <w:t>Cite last message</w:t>
+            </w:r>
+          </w:p>
+        </w:tc>
+        <w:tc>
+          <w:tcPr>
+            <w:tcW w:w="992" w:type="dxa"/>
+          </w:tcPr>
+          <w:p>
+            <w:pPr>
+              <w:rPr>
+                <w:sz w:val="18"/>
+                <w:szCs w:val="18"/>
+                <w:lang w:val="en-US"/>
+              </w:rPr>
+            </w:pPr>
+            <w:r>
+              <w:rPr>
+                <w:rFonts w:ascii="CaskaydiaCove NF" w:hAnsi="CaskaydiaCove NF" w:cs="CaskaydiaCove NF"/>
+                <w:sz w:val="18"/>
+                <w:szCs w:val="18"/>
+              </w:rPr>
+              <w:t>◀︎</w:t>
+            </w:r>
+          </w:p>
+        </w:tc>
+        <w:tc>
+          <w:tcPr>
+            <w:tcW w:w="2126" w:type="dxa"/>
+          </w:tcPr>
+          <w:p>
+            <w:pPr>
+              <w:rPr>
+                <w:sz w:val="18"/>
+                <w:szCs w:val="18"/>
+                <w:lang w:val="en-US"/>
+              </w:rPr>
+            </w:pPr>
+            <w:r>
+              <w:rPr>
+                <w:sz w:val="18"/>
+                <w:szCs w:val="18"/>
+                <w:lang w:val="en-US"/>
+              </w:rPr>
+              <w:t>Left</w:t>
+            </w:r>
+          </w:p>
+        </w:tc>
+      </w:tr>
+      <w:tr>
+        <w:tc>
+          <w:tcPr>
+            <w:tcW w:w="1838" w:type="dxa"/>
+          </w:tcPr>
+          <w:p>
+            <w:pPr>
+              <w:rPr>
+                <w:sz w:val="18"/>
+                <w:szCs w:val="18"/>
+                <w:lang w:val="en-US"/>
+              </w:rPr>
+            </w:pPr>
+            <w:r>
+              <w:rPr>
+                <w:sz w:val="18"/>
+                <w:szCs w:val="18"/>
+                <w:lang w:val="en-US"/>
+              </w:rPr>
+              <w:t>Sticker Panel</w:t>
+            </w:r>
+          </w:p>
+        </w:tc>
+        <w:tc>
+          <w:tcPr>
+            <w:tcW w:w="1276" w:type="dxa"/>
+          </w:tcPr>
+          <w:p>
+            <w:pPr>
+              <w:rPr>
+                <w:rFonts w:ascii="CaskaydiaCove NF" w:hAnsi="CaskaydiaCove NF" w:cs="CaskaydiaCove NF"/>
+                <w:sz w:val="18"/>
+                <w:szCs w:val="18"/>
+              </w:rPr>
+            </w:pPr>
+            <w:r>
+              <w:rPr>
+                <w:rFonts w:ascii="CaskaydiaCove NF" w:hAnsi="CaskaydiaCove NF" w:cs="CaskaydiaCove NF"/>
+                <w:sz w:val="18"/>
+                <w:szCs w:val="18"/>
+              </w:rPr>
+              <w:t>󰘳</w:t>
+            </w:r>
+            <w:r>
+              <w:rPr>
+                <w:rFonts w:ascii="CaskaydiaCove NF" w:hAnsi="CaskaydiaCove NF" w:cs="CaskaydiaCove NF"/>
+                <w:sz w:val="18"/>
+                <w:szCs w:val="18"/>
+              </w:rPr>
+              <w:t xml:space="preserve"> S</w:t>
+            </w:r>
+          </w:p>
+        </w:tc>
+        <w:tc>
+          <w:tcPr>
+            <w:tcW w:w="2410" w:type="dxa"/>
+          </w:tcPr>
+          <w:p>
+            <w:pPr>
+              <w:rPr>
+                <w:sz w:val="18"/>
+                <w:szCs w:val="18"/>
+              </w:rPr>
+            </w:pPr>
+            <w:proofErr w:type="spellStart"/>
+            <w:r>
+              <w:rPr>
+                <w:sz w:val="18"/>
+                <w:szCs w:val="18"/>
+              </w:rPr>
+              <w:t>Cmd+S</w:t>
+            </w:r>
+            <w:proofErr w:type="spellEnd"/>
+          </w:p>
+        </w:tc>
+        <w:tc>
+          <w:tcPr>
+            <w:tcW w:w="2126" w:type="dxa"/>
+          </w:tcPr>
+          <w:p>
+            <w:pPr>
+              <w:rPr>
+                <w:sz w:val="18"/>
+                <w:szCs w:val="18"/>
+                <w:lang w:val="en-US"/>
+              </w:rPr>
+            </w:pPr>
+            <w:r>
+              <w:rPr>
+                <w:sz w:val="18"/>
+                <w:szCs w:val="18"/>
+                <w:lang w:val="en-US"/>
+              </w:rPr>
+              <w:t>Emoji last message</w:t>
+            </w:r>
+          </w:p>
+        </w:tc>
+        <w:tc>
+          <w:tcPr>
+            <w:tcW w:w="992" w:type="dxa"/>
+          </w:tcPr>
+          <w:p>
+            <w:pPr>
+              <w:rPr>
+                <w:sz w:val="18"/>
+                <w:szCs w:val="18"/>
+                <w:lang w:val="en-US"/>
+              </w:rPr>
+            </w:pPr>
+            <w:r>
+              <w:rPr>
+                <w:rFonts w:ascii="CaskaydiaCove NF" w:hAnsi="CaskaydiaCove NF" w:cs="CaskaydiaCove NF"/>
+                <w:sz w:val="18"/>
+                <w:szCs w:val="18"/>
+              </w:rPr>
+              <w:t>▶</w:t>
+            </w:r>
+          </w:p>
+        </w:tc>
+        <w:tc>
+          <w:tcPr>
+            <w:tcW w:w="2126" w:type="dxa"/>
+          </w:tcPr>
+          <w:p>
+            <w:pPr>
+              <w:rPr>
+                <w:sz w:val="18"/>
+                <w:szCs w:val="18"/>
+                <w:lang w:val="en-US"/>
+              </w:rPr>
+            </w:pPr>
+            <w:r>
+              <w:rPr>
+                <w:sz w:val="18"/>
+                <w:szCs w:val="18"/>
+                <w:lang w:val="en-US"/>
+              </w:rPr>
+              <w:t>Right</w:t>
+            </w:r>
+          </w:p>
+        </w:tc>
+      </w:tr>
+      <w:tr>
+        <w:tc>
+          <w:tcPr>
+            <w:tcW w:w="1838" w:type="dxa"/>
+          </w:tcPr>
+          <w:p>
+            <w:pPr>
+              <w:rPr>
+                <w:sz w:val="18"/>
+                <w:szCs w:val="18"/>
+                <w:lang w:val="en-US"/>
+              </w:rPr>
+            </w:pPr>
+            <w:r>
+              <w:rPr>
+                <w:sz w:val="18"/>
+                <w:szCs w:val="18"/>
+                <w:lang w:val="en-US"/>
+              </w:rPr>
+              <w:t>Bold</w:t>
+            </w:r>
+          </w:p>
+        </w:tc>
+        <w:tc>
+          <w:tcPr>
+            <w:tcW w:w="1276" w:type="dxa"/>
+          </w:tcPr>
+          <w:p>
+            <w:pPr>
+              <w:rPr>
+                <w:rFonts w:ascii="CaskaydiaCove NF" w:hAnsi="CaskaydiaCove NF" w:cs="CaskaydiaCove NF"/>
+                <w:sz w:val="18"/>
+                <w:szCs w:val="18"/>
+                <w:lang w:val="en-US"/>
+              </w:rPr>
+            </w:pPr>
+            <w:r>
+              <w:rPr>
+                <w:rFonts w:ascii="CaskaydiaCove NF" w:hAnsi="CaskaydiaCove NF" w:cs="CaskaydiaCove NF"/>
+                <w:sz w:val="18"/>
+                <w:szCs w:val="18"/>
+              </w:rPr>
+              <w:t>󰘳</w:t>
+            </w:r>
+            <w:r>
+              <w:rPr>
+                <w:rFonts w:ascii="CaskaydiaCove NF" w:hAnsi="CaskaydiaCove NF" w:cs="CaskaydiaCove NF"/>
+                <w:sz w:val="18"/>
+                <w:szCs w:val="18"/>
+              </w:rPr>
+              <w:t xml:space="preserve"> B</w:t>
+            </w:r>
+          </w:p>
+        </w:tc>
+        <w:tc>
+          <w:tcPr>
+            <w:tcW w:w="2410" w:type="dxa"/>
+          </w:tcPr>
+          <w:p>
+            <w:pPr>
+              <w:rPr>
+                <w:sz w:val="18"/>
+                <w:szCs w:val="18"/>
+                <w:lang w:val="en-US"/>
+              </w:rPr>
+            </w:pPr>
+            <w:proofErr w:type="spellStart"/>
+            <w:r>
+              <w:rPr>
+                <w:sz w:val="18"/>
+                <w:szCs w:val="18"/>
+                <w:lang w:val="en-US"/>
+              </w:rPr>
+              <w:t>Cmd+B</w:t>
+            </w:r>
+            <w:proofErr w:type="spellEnd"/>
+          </w:p>
+        </w:tc>
+        <w:tc>
+          <w:tcPr>
+            <w:tcW w:w="2126" w:type="dxa"/>
+          </w:tcPr>
+          <w:p>
+            <w:pPr>
+              <w:rPr>
+                <w:sz w:val="18"/>
+                <w:szCs w:val="18"/>
+                <w:lang w:val="en-US"/>
+              </w:rPr>
+            </w:pPr>
+            <w:r>
+              <w:rPr>
+                <w:sz w:val="18"/>
+                <w:szCs w:val="18"/>
+                <w:lang w:val="en-US"/>
+              </w:rPr>
+              <w:t>Italic</w:t>
+            </w:r>
+          </w:p>
+        </w:tc>
+        <w:tc>
+          <w:tcPr>
+            <w:tcW w:w="992" w:type="dxa"/>
+          </w:tcPr>
+          <w:p>
+            <w:pPr>
+              <w:rPr>
+                <w:sz w:val="18"/>
+                <w:szCs w:val="18"/>
+                <w:lang w:val="en-US"/>
+              </w:rPr>
+            </w:pPr>
+            <w:r>
+              <w:rPr>
+                <w:rFonts w:ascii="CaskaydiaCove NF" w:hAnsi="CaskaydiaCove NF" w:cs="CaskaydiaCove NF"/>
+                <w:sz w:val="18"/>
+                <w:szCs w:val="18"/>
+              </w:rPr>
+              <w:t>󰘳</w:t>
+            </w:r>
+            <w:r>
+              <w:rPr>
+                <w:rFonts w:ascii="CaskaydiaCove NF" w:hAnsi="CaskaydiaCove NF" w:cs="CaskaydiaCove NF"/>
+                <w:sz w:val="18"/>
+                <w:szCs w:val="18"/>
+              </w:rPr>
+              <w:t xml:space="preserve"> I</w:t>
+            </w:r>
+          </w:p>
+        </w:tc>
+        <w:tc>
+          <w:tcPr>
+            <w:tcW w:w="2126" w:type="dxa"/>
+          </w:tcPr>
+          <w:p>
+            <w:pPr>
+              <w:rPr>
+                <w:sz w:val="18"/>
+                <w:szCs w:val="18"/>
+                <w:lang w:val="en-US"/>
+              </w:rPr>
+            </w:pPr>
+            <w:proofErr w:type="spellStart"/>
+            <w:r>
+              <w:rPr>
+                <w:sz w:val="18"/>
+                <w:szCs w:val="18"/>
+                <w:lang w:val="en-US"/>
+              </w:rPr>
+              <w:t>Cmd+I</w:t>
+            </w:r>
+            <w:proofErr w:type="spellEnd"/>
+          </w:p>
+        </w:tc>
+      </w:tr>
+      <w:tr>
+        <w:tc>
+          <w:tcPr>
+            <w:tcW w:w="1838" w:type="dxa"/>
+          </w:tcPr>
+          <w:p>
+            <w:pPr>
+              <w:rPr>
+                <w:sz w:val="18"/>
+                <w:szCs w:val="18"/>
+                <w:lang w:val="en-US"/>
+              </w:rPr>
+            </w:pPr>
+            <w:r>
+              <w:rPr>
+                <w:sz w:val="18"/>
+                <w:szCs w:val="18"/>
+                <w:lang w:val="en-US"/>
+              </w:rPr>
+              <w:t>Go to chat #</w:t>
+            </w:r>
+          </w:p>
+        </w:tc>
+        <w:tc>
+          <w:tcPr>
+            <w:tcW w:w="1276" w:type="dxa"/>
+          </w:tcPr>
+          <w:p>
+            <w:pPr>
+              <w:rPr>
+                <w:rFonts w:ascii="CaskaydiaCove NF" w:hAnsi="CaskaydiaCove NF" w:cs="CaskaydiaCove NF"/>
+                <w:sz w:val="18"/>
+                <w:szCs w:val="18"/>
+              </w:rPr>
+            </w:pPr>
+            <w:r>
+              <w:rPr>
+                <w:rFonts w:ascii="CaskaydiaCove NF" w:hAnsi="CaskaydiaCove NF" w:cs="CaskaydiaCove NF"/>
+                <w:sz w:val="18"/>
+                <w:szCs w:val="18"/>
+              </w:rPr>
+              <w:t>󰘳</w:t>
+            </w:r>
+            <w:r>
+              <w:rPr>
+                <w:rFonts w:ascii="CaskaydiaCove NF" w:hAnsi="CaskaydiaCove NF" w:cs="CaskaydiaCove NF"/>
+                <w:sz w:val="18"/>
+                <w:szCs w:val="18"/>
+              </w:rPr>
+              <w:t xml:space="preserve"> {</w:t>
+            </w:r>
+            <w:proofErr w:type="gramStart"/>
+            <w:r>
+              <w:rPr>
+                <w:rFonts w:ascii="CaskaydiaCove NF" w:hAnsi="CaskaydiaCove NF" w:cs="CaskaydiaCove NF"/>
+                <w:sz w:val="18"/>
+                <w:szCs w:val="18"/>
+              </w:rPr>
+              <w:t>1,…</w:t>
+            </w:r>
+            <w:proofErr w:type="gramEnd"/>
+            <w:r>
+              <w:rPr>
+                <w:rFonts w:ascii="CaskaydiaCove NF" w:hAnsi="CaskaydiaCove NF" w:cs="CaskaydiaCove NF"/>
+                <w:sz w:val="18"/>
+                <w:szCs w:val="18"/>
+              </w:rPr>
+              <w:t>,9}</w:t>
+            </w:r>
+          </w:p>
+        </w:tc>
+        <w:tc>
+          <w:tcPr>
+            <w:tcW w:w="2410" w:type="dxa"/>
+          </w:tcPr>
+          <w:p>
+            <w:pPr>
+              <w:rPr>
+                <w:sz w:val="18"/>
+                <w:szCs w:val="18"/>
+                <w:lang w:val="en-US"/>
+              </w:rPr>
+            </w:pPr>
+            <w:proofErr w:type="spellStart"/>
+            <w:r>
+              <w:rPr>
+                <w:sz w:val="18"/>
+                <w:szCs w:val="18"/>
+                <w:lang w:val="en-US"/>
+              </w:rPr>
+              <w:t>Cmd</w:t>
+            </w:r>
+            <w:proofErr w:type="spellEnd"/>
+            <w:proofErr w:type="gramStart"/>
+            <w:r>
+              <w:rPr>
+                <w:sz w:val="18"/>
+                <w:szCs w:val="18"/>
+                <w:lang w:val="en-US"/>
+              </w:rPr>
+              <w:t>+{</w:t>
+            </w:r>
+            <w:proofErr w:type="gramEnd"/>
+            <w:r>
+              <w:rPr>
+                <w:sz w:val="18"/>
+                <w:szCs w:val="18"/>
+                <w:lang w:val="en-US"/>
+              </w:rPr>
+              <w:t>1,…,9}</w:t>
+            </w:r>
+          </w:p>
+        </w:tc>
+        <w:tc>
+          <w:tcPr>
+            <w:tcW w:w="2126" w:type="dxa"/>
+          </w:tcPr>
+          <w:p>
+            <w:pPr>
+              <w:rPr>
+                <w:sz w:val="18"/>
+                <w:szCs w:val="18"/>
+                <w:lang w:val="en-US"/>
+              </w:rPr>
+            </w:pPr>
+            <w:r>
+              <w:rPr>
+                <w:sz w:val="18"/>
+                <w:szCs w:val="18"/>
+                <w:lang w:val="en-US"/>
+              </w:rPr>
+              <w:t>Autocomplete Emoji</w:t>
+            </w:r>
+          </w:p>
+        </w:tc>
+        <w:tc>
+          <w:tcPr>
+            <w:tcW w:w="992" w:type="dxa"/>
+          </w:tcPr>
+          <w:p>
+            <w:pPr>
+              <w:rPr>
+                <w:rFonts w:ascii="CaskaydiaCove NF" w:hAnsi="CaskaydiaCove NF" w:cs="CaskaydiaCove NF"/>
+                <w:sz w:val="18"/>
+                <w:szCs w:val="18"/>
+              </w:rPr>
+            </w:pPr>
+          </w:p>
+        </w:tc>
+        <w:tc>
+          <w:tcPr>
+            <w:tcW w:w="2126" w:type="dxa"/>
+          </w:tcPr>
+          <w:p>
+            <w:pPr>
+              <w:rPr>
+                <w:sz w:val="18"/>
+                <w:szCs w:val="18"/>
+                <w:lang w:val="en-US"/>
+              </w:rPr>
+            </w:pPr>
+            <w:r>
+              <w:rPr>
+                <w:sz w:val="18"/>
+                <w:szCs w:val="18"/>
+                <w:lang w:val="en-US"/>
+              </w:rPr>
+              <w:t>: + &lt;filter&gt;</w:t>
+            </w:r>
+          </w:p>
+        </w:tc>
+      </w:tr>
+    </w:tbl>
+    <w:p>
+      <w:pPr>
+        <w:pStyle w:val="berschrift2"/>
+        <w:rPr>
+          <w:lang w:val="en-US"/>
+        </w:rPr>
+      </w:pPr>
+      <w:r>
+        <w:rPr>
+          <w:lang w:val="en-US"/>
+        </w:rPr>
         <w:t>Long Press Keys</w:t>
       </w:r>
     </w:p>
@@ -29746,7 +30749,7 @@
   <w:style w:type="paragraph" w:default="1" w:styleId="Standard">
     <w:name w:val="Normal"/>
     <w:qFormat/>
-    <w:rsid w:val="00EC373D"/>
+    <w:rsid w:val="00A43EB3"/>
   </w:style>
   <w:style w:type="paragraph" w:styleId="berschrift1">
     <w:name w:val="heading 1"/>
@@ -29820,6 +30823,7 @@
   <w:style w:type="character" w:default="1" w:styleId="Absatz-Standardschriftart">
     <w:name w:val="Default Paragraph Font"/>
     <w:uiPriority w:val="1"/>
+    <w:semiHidden/>
     <w:unhideWhenUsed/>
   </w:style>
   <w:style w:type="table" w:default="1" w:styleId="NormaleTabelle">

</xml_diff>

<commit_message>
docs: add a few VS Code shortcuts on macOS
</commit_message>
<xml_diff>
--- a/Settings/Shortcuts-macOS.docx
+++ b/Settings/Shortcuts-macOS.docx
@@ -980,6 +980,7 @@
                 <w:lang w:val="en-US"/>
               </w:rPr>
             </w:pPr>
+            <w:bookmarkStart w:id="11" w:name="_Hlk187084034"/>
             <w:r>
               <w:rPr>
                 <w:rFonts w:ascii="CaskaydiaCove NF" w:hAnsi="CaskaydiaCove NF" w:cs="CaskaydiaCove NF"/>
@@ -998,7 +999,7 @@
               </w:rPr>
               <w:t xml:space="preserve"> </w:t>
             </w:r>
-            <w:bookmarkStart w:id="11" w:name="_Hlk179485598"/>
+            <w:bookmarkStart w:id="12" w:name="_Hlk179485598"/>
             <w:r>
               <w:rPr>
                 <w:rFonts w:ascii="CaskaydiaCove NF" w:hAnsi="CaskaydiaCove NF" w:cs="CaskaydiaCove NF"/>
@@ -1008,34 +1009,35 @@
               </w:rPr>
               <w:t>󰘵</w:t>
             </w:r>
+            <w:bookmarkEnd w:id="12"/>
+            <w:r>
+              <w:rPr>
+                <w:rFonts w:ascii="CaskaydiaCove NF" w:hAnsi="CaskaydiaCove NF" w:cs="CaskaydiaCove NF"/>
+                <w:sz w:val="18"/>
+                <w:szCs w:val="18"/>
+                <w:lang w:val="en-US"/>
+              </w:rPr>
+              <w:t xml:space="preserve"> </w:t>
+            </w:r>
+            <w:r>
+              <w:rPr>
+                <w:rFonts w:ascii="CaskaydiaCove NF" w:hAnsi="CaskaydiaCove NF" w:cs="CaskaydiaCove NF"/>
+                <w:sz w:val="18"/>
+                <w:szCs w:val="18"/>
+                <w:lang w:val="en-US"/>
+              </w:rPr>
+              <w:t>󰘶</w:t>
+            </w:r>
+            <w:r>
+              <w:rPr>
+                <w:rFonts w:ascii="CaskaydiaCove NF" w:hAnsi="CaskaydiaCove NF" w:cs="CaskaydiaCove NF"/>
+                <w:sz w:val="18"/>
+                <w:szCs w:val="18"/>
+                <w:lang w:val="en-US"/>
+              </w:rPr>
+              <w:t xml:space="preserve"> </w:t>
+            </w:r>
             <w:bookmarkEnd w:id="11"/>
-            <w:r>
-              <w:rPr>
-                <w:rFonts w:ascii="CaskaydiaCove NF" w:hAnsi="CaskaydiaCove NF" w:cs="CaskaydiaCove NF"/>
-                <w:sz w:val="18"/>
-                <w:szCs w:val="18"/>
-                <w:lang w:val="en-US"/>
-              </w:rPr>
-              <w:t xml:space="preserve"> </w:t>
-            </w:r>
-            <w:r>
-              <w:rPr>
-                <w:rFonts w:ascii="CaskaydiaCove NF" w:hAnsi="CaskaydiaCove NF" w:cs="CaskaydiaCove NF"/>
-                <w:sz w:val="18"/>
-                <w:szCs w:val="18"/>
-                <w:lang w:val="en-US"/>
-              </w:rPr>
-              <w:t>󰘶</w:t>
-            </w:r>
-            <w:r>
-              <w:rPr>
-                <w:rFonts w:ascii="CaskaydiaCove NF" w:hAnsi="CaskaydiaCove NF" w:cs="CaskaydiaCove NF"/>
-                <w:sz w:val="18"/>
-                <w:szCs w:val="18"/>
-                <w:lang w:val="en-US"/>
-              </w:rPr>
-              <w:t xml:space="preserve"> </w:t>
-            </w:r>
             <w:r>
               <w:rPr>
                 <w:rFonts w:ascii="CaskaydiaCove NF" w:hAnsi="CaskaydiaCove NF" w:cs="CaskaydiaCove NF"/>
@@ -1139,7 +1141,7 @@
                 <w:lang w:val="en-US"/>
               </w:rPr>
             </w:pPr>
-            <w:bookmarkStart w:id="12" w:name="_Hlk159590424"/>
+            <w:bookmarkStart w:id="13" w:name="_Hlk159590424"/>
             <w:r>
               <w:rPr>
                 <w:b/>
@@ -1282,7 +1284,7 @@
           </w:p>
         </w:tc>
       </w:tr>
-      <w:bookmarkEnd w:id="12"/>
+      <w:bookmarkEnd w:id="13"/>
       <w:tr>
         <w:tc>
           <w:tcPr>
@@ -1708,7 +1710,7 @@
               </w:rPr>
               <w:t xml:space="preserve"> </w:t>
             </w:r>
-            <w:bookmarkStart w:id="13" w:name="_Hlk179484762"/>
+            <w:bookmarkStart w:id="14" w:name="_Hlk179484762"/>
             <w:r>
               <w:rPr>
                 <w:rFonts w:ascii="CaskaydiaCove NF" w:hAnsi="CaskaydiaCove NF" w:cs="CaskaydiaCove NF"/>
@@ -1717,7 +1719,7 @@
               </w:rPr>
               <w:t>▲</w:t>
             </w:r>
-            <w:bookmarkEnd w:id="13"/>
+            <w:bookmarkEnd w:id="14"/>
           </w:p>
         </w:tc>
         <w:tc>
@@ -1764,7 +1766,7 @@
               </w:rPr>
               <w:t>A</w:t>
             </w:r>
-            <w:bookmarkStart w:id="14" w:name="_Hlk161949913"/>
+            <w:bookmarkStart w:id="15" w:name="_Hlk161949913"/>
             <w:r>
               <w:rPr>
                 <w:sz w:val="18"/>
@@ -1780,7 +1782,7 @@
               </w:rPr>
               <w:t>wi</w:t>
             </w:r>
-            <w:bookmarkEnd w:id="14"/>
+            <w:bookmarkEnd w:id="15"/>
             <w:r>
               <w:rPr>
                 <w:sz w:val="18"/>
@@ -1947,7 +1949,7 @@
               </w:rPr>
               <w:t xml:space="preserve">󰘵 </w:t>
             </w:r>
-            <w:bookmarkStart w:id="15" w:name="_Hlk161949934"/>
+            <w:bookmarkStart w:id="16" w:name="_Hlk161949934"/>
             <w:r>
               <w:rPr>
                 <w:rFonts w:ascii="CaskaydiaCove NF" w:hAnsi="CaskaydiaCove NF" w:cs="CaskaydiaCove NF"/>
@@ -1956,7 +1958,7 @@
               </w:rPr>
               <w:t>󰘳</w:t>
             </w:r>
-            <w:bookmarkStart w:id="16" w:name="_Hlk161949927"/>
+            <w:bookmarkStart w:id="17" w:name="_Hlk161949927"/>
             <w:r>
               <w:rPr>
                 <w:rFonts w:ascii="CaskaydiaCove NF" w:hAnsi="CaskaydiaCove NF" w:cs="CaskaydiaCove NF"/>
@@ -1965,8 +1967,8 @@
               </w:rPr>
               <w:t xml:space="preserve"> </w:t>
             </w:r>
-            <w:bookmarkEnd w:id="15"/>
             <w:bookmarkEnd w:id="16"/>
+            <w:bookmarkEnd w:id="17"/>
             <w:r>
               <w:rPr>
                 <w:rFonts w:ascii="CaskaydiaCove NF" w:hAnsi="CaskaydiaCove NF" w:cs="CaskaydiaCove NF"/>
@@ -2163,7 +2165,7 @@
                 <w:lang w:val="en-US"/>
               </w:rPr>
             </w:pPr>
-            <w:bookmarkStart w:id="17" w:name="_Hlk161439414"/>
+            <w:bookmarkStart w:id="18" w:name="_Hlk161439414"/>
             <w:r>
               <w:rPr>
                 <w:rFonts w:ascii="CaskaydiaCove NF" w:hAnsi="CaskaydiaCove NF" w:cs="CaskaydiaCove NF"/>
@@ -2172,7 +2174,7 @@
               </w:rPr>
               <w:t xml:space="preserve"> </w:t>
             </w:r>
-            <w:bookmarkEnd w:id="17"/>
+            <w:bookmarkEnd w:id="18"/>
             <w:r>
               <w:rPr>
                 <w:rFonts w:ascii="CaskaydiaCove NF" w:hAnsi="CaskaydiaCove NF" w:cs="CaskaydiaCove NF"/>
@@ -2246,7 +2248,7 @@
                 <w:lang w:val="en-US"/>
               </w:rPr>
             </w:pPr>
-            <w:bookmarkStart w:id="18" w:name="_Hlk161438104"/>
+            <w:bookmarkStart w:id="19" w:name="_Hlk161438104"/>
             <w:r>
               <w:rPr>
                 <w:rFonts w:ascii="CaskaydiaCove NF" w:hAnsi="CaskaydiaCove NF" w:cs="CaskaydiaCove NF"/>
@@ -2255,7 +2257,7 @@
               </w:rPr>
               <w:t>󰘴</w:t>
             </w:r>
-            <w:bookmarkEnd w:id="18"/>
+            <w:bookmarkEnd w:id="19"/>
             <w:r>
               <w:rPr>
                 <w:rFonts w:ascii="CaskaydiaCove NF" w:hAnsi="CaskaydiaCove NF" w:cs="CaskaydiaCove NF"/>
@@ -2272,7 +2274,7 @@
               </w:rPr>
               <w:t>F2/</w:t>
             </w:r>
-            <w:bookmarkStart w:id="19" w:name="_Hlk161438200"/>
+            <w:bookmarkStart w:id="20" w:name="_Hlk161438200"/>
             <w:r>
               <w:rPr>
                 <w:rFonts w:ascii="CaskaydiaCove NF" w:hAnsi="CaskaydiaCove NF" w:cs="CaskaydiaCove NF"/>
@@ -2281,7 +2283,7 @@
               </w:rPr>
               <w:t xml:space="preserve"> </w:t>
             </w:r>
-            <w:bookmarkEnd w:id="19"/>
+            <w:bookmarkEnd w:id="20"/>
             <w:r>
               <w:rPr>
                 <w:rFonts w:ascii="CaskaydiaCove NF" w:hAnsi="CaskaydiaCove NF" w:cs="CaskaydiaCove NF"/>
@@ -3558,7 +3560,7 @@
               </w:rPr>
               <w:t xml:space="preserve"> </w:t>
             </w:r>
-            <w:bookmarkStart w:id="20" w:name="_Hlk161949921"/>
+            <w:bookmarkStart w:id="21" w:name="_Hlk161949921"/>
             <w:r>
               <w:rPr>
                 <w:rFonts w:ascii="CaskaydiaCove NF" w:hAnsi="CaskaydiaCove NF" w:cs="CaskaydiaCove NF"/>
@@ -3567,7 +3569,7 @@
               </w:rPr>
               <w:t>󰘶</w:t>
             </w:r>
-            <w:bookmarkEnd w:id="20"/>
+            <w:bookmarkEnd w:id="21"/>
             <w:r>
               <w:rPr>
                 <w:rFonts w:ascii="CaskaydiaCove NF" w:hAnsi="CaskaydiaCove NF" w:cs="CaskaydiaCove NF"/>
@@ -3859,7 +3861,7 @@
               </w:rPr>
               <w:t xml:space="preserve">󰘶 </w:t>
             </w:r>
-            <w:bookmarkStart w:id="21" w:name="_Hlk161438108"/>
+            <w:bookmarkStart w:id="22" w:name="_Hlk161438108"/>
             <w:r>
               <w:rPr>
                 <w:rFonts w:ascii="CaskaydiaCove NF" w:hAnsi="CaskaydiaCove NF" w:cs="CaskaydiaCove NF"/>
@@ -3868,7 +3870,7 @@
               </w:rPr>
               <w:t>󰘳</w:t>
             </w:r>
-            <w:bookmarkEnd w:id="21"/>
+            <w:bookmarkEnd w:id="22"/>
             <w:r>
               <w:rPr>
                 <w:rFonts w:ascii="CaskaydiaCove NF" w:hAnsi="CaskaydiaCove NF" w:cs="CaskaydiaCove NF"/>
@@ -4147,7 +4149,7 @@
                 <w:szCs w:val="18"/>
               </w:rPr>
             </w:pPr>
-            <w:bookmarkStart w:id="22" w:name="_Hlk161438149"/>
+            <w:bookmarkStart w:id="23" w:name="_Hlk161438149"/>
             <w:r>
               <w:rPr>
                 <w:sz w:val="18"/>
@@ -4270,7 +4272,7 @@
                 <w:szCs w:val="18"/>
               </w:rPr>
             </w:pPr>
-            <w:bookmarkStart w:id="23" w:name="_Hlk161438189"/>
+            <w:bookmarkStart w:id="24" w:name="_Hlk161438189"/>
             <w:r>
               <w:rPr>
                 <w:rFonts w:ascii="CaskaydiaCove NF" w:hAnsi="CaskaydiaCove NF" w:cs="CaskaydiaCove NF"/>
@@ -4303,7 +4305,7 @@
               </w:rPr>
               <w:t xml:space="preserve"> </w:t>
             </w:r>
-            <w:bookmarkEnd w:id="23"/>
+            <w:bookmarkEnd w:id="24"/>
             <w:r>
               <w:rPr>
                 <w:rFonts w:ascii="CaskaydiaCove NF" w:hAnsi="CaskaydiaCove NF" w:cs="CaskaydiaCove NF"/>
@@ -4339,7 +4341,7 @@
         </w:tc>
       </w:tr>
     </w:tbl>
-    <w:bookmarkEnd w:id="22"/>
+    <w:bookmarkEnd w:id="23"/>
     <w:p>
       <w:pPr>
         <w:pStyle w:val="berschrift2"/>
@@ -4390,8 +4392,8 @@
                 <w:lang w:val="en-US"/>
               </w:rPr>
             </w:pPr>
-            <w:bookmarkStart w:id="24" w:name="_Hlk159590958"/>
-            <w:bookmarkStart w:id="25" w:name="_Hlk159590730"/>
+            <w:bookmarkStart w:id="25" w:name="_Hlk159590958"/>
+            <w:bookmarkStart w:id="26" w:name="_Hlk159590730"/>
             <w:r>
               <w:rPr>
                 <w:b/>
@@ -4534,8 +4536,8 @@
           </w:p>
         </w:tc>
       </w:tr>
-      <w:bookmarkEnd w:id="24"/>
       <w:bookmarkEnd w:id="25"/>
+      <w:bookmarkEnd w:id="26"/>
       <w:tr>
         <w:tc>
           <w:tcPr>
@@ -5397,7 +5399,7 @@
                 <w:lang w:val="en-US"/>
               </w:rPr>
             </w:pPr>
-            <w:bookmarkStart w:id="26" w:name="_Hlk179484681"/>
+            <w:bookmarkStart w:id="27" w:name="_Hlk179484681"/>
             <w:r>
               <w:rPr>
                 <w:rFonts w:ascii="CaskaydiaCove NF" w:hAnsi="CaskaydiaCove NF" w:cs="CaskaydiaCove NF"/>
@@ -5414,7 +5416,7 @@
               </w:rPr>
               <w:t xml:space="preserve"> </w:t>
             </w:r>
-            <w:bookmarkEnd w:id="26"/>
+            <w:bookmarkEnd w:id="27"/>
             <w:r>
               <w:rPr>
                 <w:rFonts w:ascii="CaskaydiaCove NF" w:hAnsi="CaskaydiaCove NF" w:cs="CaskaydiaCove NF"/>
@@ -5439,7 +5441,7 @@
               </w:rPr>
               <w:t xml:space="preserve">F / </w:t>
             </w:r>
-            <w:bookmarkStart w:id="27" w:name="_Hlk179484685"/>
+            <w:bookmarkStart w:id="28" w:name="_Hlk179484685"/>
             <w:r>
               <w:rPr>
                 <w:rFonts w:ascii="CaskaydiaCove NF" w:hAnsi="CaskaydiaCove NF" w:cs="CaskaydiaCove NF"/>
@@ -5448,7 +5450,7 @@
               </w:rPr>
               <w:t xml:space="preserve"> </w:t>
             </w:r>
-            <w:bookmarkEnd w:id="27"/>
+            <w:bookmarkEnd w:id="28"/>
             <w:r>
               <w:rPr>
                 <w:rFonts w:ascii="CaskaydiaCove NF" w:hAnsi="CaskaydiaCove NF" w:cs="CaskaydiaCove NF"/>
@@ -5635,7 +5637,7 @@
                 <w:lang w:val="en-US"/>
               </w:rPr>
             </w:pPr>
-            <w:bookmarkStart w:id="28" w:name="_Hlk181803607"/>
+            <w:bookmarkStart w:id="29" w:name="_Hlk181803607"/>
             <w:r>
               <w:rPr>
                 <w:rFonts w:ascii="CaskaydiaCove NF" w:hAnsi="CaskaydiaCove NF" w:cs="CaskaydiaCove NF"/>
@@ -5652,7 +5654,7 @@
               </w:rPr>
               <w:t xml:space="preserve"> </w:t>
             </w:r>
-            <w:bookmarkEnd w:id="28"/>
+            <w:bookmarkEnd w:id="29"/>
             <w:r>
               <w:rPr>
                 <w:rFonts w:ascii="CaskaydiaCove NF" w:hAnsi="CaskaydiaCove NF" w:cs="CaskaydiaCove NF"/>
@@ -5701,7 +5703,7 @@
                 <w:szCs w:val="18"/>
               </w:rPr>
             </w:pPr>
-            <w:bookmarkStart w:id="29" w:name="_Hlk181803648"/>
+            <w:bookmarkStart w:id="30" w:name="_Hlk181803648"/>
             <w:r>
               <w:rPr>
                 <w:sz w:val="18"/>
@@ -5852,7 +5854,7 @@
           </w:p>
         </w:tc>
       </w:tr>
-      <w:bookmarkEnd w:id="29"/>
+      <w:bookmarkEnd w:id="30"/>
       <w:tr>
         <w:tc>
           <w:tcPr>
@@ -5977,7 +5979,7 @@
                 <w:szCs w:val="18"/>
               </w:rPr>
             </w:pPr>
-            <w:bookmarkStart w:id="30" w:name="_Hlk181803673"/>
+            <w:bookmarkStart w:id="31" w:name="_Hlk181803673"/>
             <w:r>
               <w:rPr>
                 <w:rFonts w:ascii="CaskaydiaCove NF" w:hAnsi="CaskaydiaCove NF" w:cs="CaskaydiaCove NF"/>
@@ -5994,7 +5996,7 @@
               </w:rPr>
               <w:t xml:space="preserve"> </w:t>
             </w:r>
-            <w:bookmarkEnd w:id="30"/>
+            <w:bookmarkEnd w:id="31"/>
             <w:r>
               <w:rPr>
                 <w:rFonts w:ascii="CaskaydiaCove NF" w:hAnsi="CaskaydiaCove NF" w:cs="CaskaydiaCove NF"/>
@@ -6126,8 +6128,8 @@
                 <w:szCs w:val="18"/>
               </w:rPr>
             </w:pPr>
-            <w:bookmarkStart w:id="31" w:name="_Hlk179484785"/>
-            <w:bookmarkStart w:id="32" w:name="_Hlk179484741"/>
+            <w:bookmarkStart w:id="32" w:name="_Hlk179484785"/>
+            <w:bookmarkStart w:id="33" w:name="_Hlk179484741"/>
             <w:r>
               <w:rPr>
                 <w:sz w:val="18"/>
@@ -6135,7 +6137,7 @@
               </w:rPr>
               <w:t>H</w:t>
             </w:r>
-            <w:bookmarkEnd w:id="31"/>
+            <w:bookmarkEnd w:id="32"/>
             <w:r>
               <w:rPr>
                 <w:sz w:val="18"/>
@@ -6174,8 +6176,8 @@
                 <w:szCs w:val="18"/>
               </w:rPr>
             </w:pPr>
-            <w:bookmarkStart w:id="33" w:name="_Hlk179484752"/>
-            <w:bookmarkStart w:id="34" w:name="_Hlk179484813"/>
+            <w:bookmarkStart w:id="34" w:name="_Hlk179484752"/>
+            <w:bookmarkStart w:id="35" w:name="_Hlk179484813"/>
             <w:r>
               <w:rPr>
                 <w:rFonts w:ascii="CaskaydiaCove NF" w:hAnsi="CaskaydiaCove NF" w:cs="CaskaydiaCove NF"/>
@@ -6208,7 +6210,7 @@
               </w:rPr>
               <w:t xml:space="preserve"> </w:t>
             </w:r>
-            <w:bookmarkEnd w:id="33"/>
+            <w:bookmarkEnd w:id="34"/>
             <w:r>
               <w:rPr>
                 <w:rFonts w:ascii="CaskaydiaCove NF" w:hAnsi="CaskaydiaCove NF" w:cs="CaskaydiaCove NF"/>
@@ -6233,7 +6235,7 @@
               </w:rPr>
               <w:t>▶</w:t>
             </w:r>
-            <w:bookmarkEnd w:id="34"/>
+            <w:bookmarkEnd w:id="35"/>
           </w:p>
         </w:tc>
         <w:tc>
@@ -6282,7 +6284,7 @@
                 <w:szCs w:val="18"/>
               </w:rPr>
             </w:pPr>
-            <w:bookmarkStart w:id="35" w:name="_Hlk179485010"/>
+            <w:bookmarkStart w:id="36" w:name="_Hlk179485010"/>
             <w:r>
               <w:rPr>
                 <w:rFonts w:ascii="CaskaydiaCove NF" w:hAnsi="CaskaydiaCove NF" w:cs="CaskaydiaCove NF"/>
@@ -6307,7 +6309,7 @@
               </w:rPr>
               <w:t></w:t>
             </w:r>
-            <w:bookmarkEnd w:id="35"/>
+            <w:bookmarkEnd w:id="36"/>
             <w:r>
               <w:rPr>
                 <w:rFonts w:ascii="CaskaydiaCove NF" w:hAnsi="CaskaydiaCove NF" w:cs="CaskaydiaCove NF"/>
@@ -6316,7 +6318,7 @@
               </w:rPr>
               <w:t xml:space="preserve"> </w:t>
             </w:r>
-            <w:bookmarkStart w:id="36" w:name="_Hlk179484831"/>
+            <w:bookmarkStart w:id="37" w:name="_Hlk179484831"/>
             <w:r>
               <w:rPr>
                 <w:rFonts w:ascii="CaskaydiaCove NF" w:hAnsi="CaskaydiaCove NF" w:cs="CaskaydiaCove NF"/>
@@ -6341,7 +6343,7 @@
               </w:rPr>
               <w:t>▼</w:t>
             </w:r>
-            <w:bookmarkEnd w:id="36"/>
+            <w:bookmarkEnd w:id="37"/>
           </w:p>
         </w:tc>
         <w:tc>
@@ -6358,7 +6360,7 @@
           </w:p>
         </w:tc>
       </w:tr>
-      <w:bookmarkEnd w:id="32"/>
+      <w:bookmarkEnd w:id="33"/>
       <w:tr>
         <w:tc>
           <w:tcPr>
@@ -6419,7 +6421,7 @@
                 <w:szCs w:val="18"/>
               </w:rPr>
             </w:pPr>
-            <w:bookmarkStart w:id="37" w:name="_Hlk179485589"/>
+            <w:bookmarkStart w:id="38" w:name="_Hlk179485589"/>
             <w:r>
               <w:rPr>
                 <w:rFonts w:ascii="CaskaydiaCove NF" w:hAnsi="CaskaydiaCove NF" w:cs="CaskaydiaCove NF"/>
@@ -6485,7 +6487,7 @@
               </w:rPr>
               <w:t>▶</w:t>
             </w:r>
-            <w:bookmarkEnd w:id="37"/>
+            <w:bookmarkEnd w:id="38"/>
           </w:p>
         </w:tc>
         <w:tc>
@@ -6584,7 +6586,7 @@
               </w:rPr>
               <w:t xml:space="preserve"> </w:t>
             </w:r>
-            <w:bookmarkStart w:id="38" w:name="_Hlk179485616"/>
+            <w:bookmarkStart w:id="39" w:name="_Hlk179485616"/>
             <w:r>
               <w:rPr>
                 <w:rFonts w:ascii="CaskaydiaCove NF" w:hAnsi="CaskaydiaCove NF" w:cs="CaskaydiaCove NF"/>
@@ -6609,7 +6611,7 @@
               </w:rPr>
               <w:t>▼</w:t>
             </w:r>
-            <w:bookmarkEnd w:id="38"/>
+            <w:bookmarkEnd w:id="39"/>
           </w:p>
         </w:tc>
         <w:tc>
@@ -6679,7 +6681,7 @@
                 <w:szCs w:val="18"/>
               </w:rPr>
             </w:pPr>
-            <w:bookmarkStart w:id="39" w:name="_Hlk179485613"/>
+            <w:bookmarkStart w:id="40" w:name="_Hlk179485613"/>
             <w:r>
               <w:rPr>
                 <w:rFonts w:ascii="CaskaydiaCove NF" w:hAnsi="CaskaydiaCove NF" w:cs="CaskaydiaCove NF"/>
@@ -6713,7 +6715,7 @@
               </w:rPr>
               <w:t xml:space="preserve"> </w:t>
             </w:r>
-            <w:bookmarkEnd w:id="39"/>
+            <w:bookmarkEnd w:id="40"/>
             <w:r>
               <w:rPr>
                 <w:rFonts w:ascii="CaskaydiaCove NF" w:hAnsi="CaskaydiaCove NF" w:cs="CaskaydiaCove NF"/>
@@ -7096,7 +7098,7 @@
           <w:lang w:val="en-US"/>
         </w:rPr>
       </w:pPr>
-      <w:bookmarkStart w:id="40" w:name="_Hlk159590279"/>
+      <w:bookmarkStart w:id="41" w:name="_Hlk159590279"/>
       <w:r>
         <w:rPr>
           <w:lang w:val="en-US"/>
@@ -7134,7 +7136,7 @@
                 <w:lang w:val="en-US"/>
               </w:rPr>
             </w:pPr>
-            <w:bookmarkStart w:id="41" w:name="_Hlk159591016"/>
+            <w:bookmarkStart w:id="42" w:name="_Hlk159591016"/>
             <w:r>
               <w:rPr>
                 <w:b/>
@@ -7277,7 +7279,7 @@
           </w:p>
         </w:tc>
       </w:tr>
-      <w:bookmarkEnd w:id="41"/>
+      <w:bookmarkEnd w:id="42"/>
       <w:tr>
         <w:tc>
           <w:tcPr>
@@ -7307,7 +7309,7 @@
               </w:rPr>
               <w:t xml:space="preserve"> </w:t>
             </w:r>
-            <w:bookmarkStart w:id="42" w:name="_Hlk183421587"/>
+            <w:bookmarkStart w:id="43" w:name="_Hlk183421587"/>
             <w:r>
               <w:rPr>
                 <w:sz w:val="18"/>
@@ -7315,7 +7317,7 @@
               </w:rPr>
               <w:t>Dock</w:t>
             </w:r>
-            <w:bookmarkEnd w:id="42"/>
+            <w:bookmarkEnd w:id="43"/>
           </w:p>
         </w:tc>
         <w:tc>
@@ -7331,7 +7333,7 @@
                 <w:lang w:val="en-US"/>
               </w:rPr>
             </w:pPr>
-            <w:bookmarkStart w:id="43" w:name="_Hlk169858482"/>
+            <w:bookmarkStart w:id="44" w:name="_Hlk169858482"/>
             <w:r>
               <w:rPr>
                 <w:rFonts w:ascii="CaskaydiaCove NF" w:hAnsi="CaskaydiaCove NF" w:cs="CaskaydiaCove NF"/>
@@ -7340,7 +7342,7 @@
               </w:rPr>
               <w:t xml:space="preserve">󰘵 󰘳 </w:t>
             </w:r>
-            <w:bookmarkEnd w:id="43"/>
+            <w:bookmarkEnd w:id="44"/>
             <w:r>
               <w:rPr>
                 <w:rFonts w:ascii="CaskaydiaCove NF" w:hAnsi="CaskaydiaCove NF" w:cs="CaskaydiaCove NF"/>
@@ -7883,7 +7885,7 @@
               </w:rPr>
               <w:t>◀︎/</w:t>
             </w:r>
-            <w:bookmarkStart w:id="44" w:name="_Hlk179484706"/>
+            <w:bookmarkStart w:id="45" w:name="_Hlk179484706"/>
             <w:r>
               <w:rPr>
                 <w:rFonts w:ascii="CaskaydiaCove NF" w:hAnsi="CaskaydiaCove NF" w:cs="CaskaydiaCove NF"/>
@@ -7892,7 +7894,7 @@
               </w:rPr>
               <w:t>▶</w:t>
             </w:r>
-            <w:bookmarkEnd w:id="44"/>
+            <w:bookmarkEnd w:id="45"/>
           </w:p>
         </w:tc>
         <w:tc>
@@ -8379,7 +8381,7 @@
               </w:rPr>
               <w:t xml:space="preserve"> </w:t>
             </w:r>
-            <w:bookmarkStart w:id="45" w:name="_Hlk179484700"/>
+            <w:bookmarkStart w:id="46" w:name="_Hlk179484700"/>
             <w:r>
               <w:rPr>
                 <w:rFonts w:ascii="CaskaydiaCove NF" w:hAnsi="CaskaydiaCove NF" w:cs="CaskaydiaCove NF"/>
@@ -8388,7 +8390,7 @@
               </w:rPr>
               <w:t>◀︎</w:t>
             </w:r>
-            <w:bookmarkEnd w:id="45"/>
+            <w:bookmarkEnd w:id="46"/>
             <w:r>
               <w:rPr>
                 <w:rFonts w:ascii="CaskaydiaCove NF" w:hAnsi="CaskaydiaCove NF" w:cs="CaskaydiaCove NF"/>
@@ -9969,7 +9971,7 @@
             <w:tcW w:w="1979" w:type="dxa"/>
             <w:shd w:val="clear" w:color="auto" w:fill="4F81BD" w:themeFill="accent1"/>
           </w:tcPr>
-          <w:bookmarkEnd w:id="40"/>
+          <w:bookmarkEnd w:id="41"/>
           <w:p>
             <w:pPr>
               <w:rPr>
@@ -12403,7 +12405,7 @@
                 <w:lang w:val="en-US"/>
               </w:rPr>
             </w:pPr>
-            <w:bookmarkStart w:id="46" w:name="_Hlk162795179"/>
+            <w:bookmarkStart w:id="47" w:name="_Hlk162795179"/>
             <w:r>
               <w:rPr>
                 <w:rFonts w:ascii="CaskaydiaCove NF" w:hAnsi="CaskaydiaCove NF" w:cs="CaskaydiaCove NF"/>
@@ -12412,7 +12414,7 @@
               </w:rPr>
               <w:t>󰘶 󰘳</w:t>
             </w:r>
-            <w:bookmarkEnd w:id="46"/>
+            <w:bookmarkEnd w:id="47"/>
             <w:r>
               <w:rPr>
                 <w:rFonts w:ascii="CaskaydiaCove NF" w:hAnsi="CaskaydiaCove NF" w:cs="CaskaydiaCove NF"/>
@@ -13455,7 +13457,7 @@
                 <w:lang w:val="en-US"/>
               </w:rPr>
             </w:pPr>
-            <w:bookmarkStart w:id="47" w:name="_Hlk178940621"/>
+            <w:bookmarkStart w:id="48" w:name="_Hlk178940621"/>
             <w:r>
               <w:rPr>
                 <w:rFonts w:ascii="CaskaydiaCove NF" w:hAnsi="CaskaydiaCove NF" w:cs="CaskaydiaCove NF"/>
@@ -13464,7 +13466,7 @@
               </w:rPr>
               <w:t>󰘴</w:t>
             </w:r>
-            <w:bookmarkEnd w:id="47"/>
+            <w:bookmarkEnd w:id="48"/>
             <w:r>
               <w:rPr>
                 <w:rFonts w:ascii="CaskaydiaCove NF" w:hAnsi="CaskaydiaCove NF" w:cs="CaskaydiaCove NF"/>
@@ -14933,7 +14935,7 @@
                 <w:lang w:val="en-US"/>
               </w:rPr>
             </w:pPr>
-            <w:bookmarkStart w:id="48" w:name="_Hlk178940616"/>
+            <w:bookmarkStart w:id="49" w:name="_Hlk178940616"/>
             <w:r>
               <w:rPr>
                 <w:rFonts w:ascii="CaskaydiaCove NF" w:hAnsi="CaskaydiaCove NF" w:cs="CaskaydiaCove NF"/>
@@ -14942,7 +14944,7 @@
               </w:rPr>
               <w:t xml:space="preserve">󰘵 󰘳 </w:t>
             </w:r>
-            <w:bookmarkEnd w:id="48"/>
+            <w:bookmarkEnd w:id="49"/>
             <w:r>
               <w:rPr>
                 <w:rFonts w:ascii="CaskaydiaCove NF" w:hAnsi="CaskaydiaCove NF" w:cs="CaskaydiaCove NF"/>
@@ -15261,7 +15263,7 @@
                 <w:lang w:val="en-US"/>
               </w:rPr>
             </w:pPr>
-            <w:bookmarkStart w:id="49" w:name="_Hlk159590943"/>
+            <w:bookmarkStart w:id="50" w:name="_Hlk159590943"/>
             <w:r>
               <w:rPr>
                 <w:b/>
@@ -15326,7 +15328,7 @@
           </w:p>
         </w:tc>
       </w:tr>
-      <w:bookmarkEnd w:id="49"/>
+      <w:bookmarkEnd w:id="50"/>
       <w:tr>
         <w:tc>
           <w:tcPr>
@@ -16112,7 +16114,7 @@
                 <w:lang w:val="en-US"/>
               </w:rPr>
             </w:pPr>
-            <w:bookmarkStart w:id="50" w:name="_Hlk166249225"/>
+            <w:bookmarkStart w:id="51" w:name="_Hlk166249225"/>
             <w:r>
               <w:rPr>
                 <w:rFonts w:ascii="CaskaydiaCove NF" w:hAnsi="CaskaydiaCove NF" w:cs="CaskaydiaCove NF"/>
@@ -16121,7 +16123,7 @@
               </w:rPr>
               <w:t>󰘶</w:t>
             </w:r>
-            <w:bookmarkEnd w:id="50"/>
+            <w:bookmarkEnd w:id="51"/>
             <w:r>
               <w:rPr>
                 <w:rFonts w:ascii="CaskaydiaCove NF" w:hAnsi="CaskaydiaCove NF" w:cs="CaskaydiaCove NF"/>
@@ -16206,7 +16208,7 @@
                 <w:lang w:val="en-US"/>
               </w:rPr>
             </w:pPr>
-            <w:bookmarkStart w:id="51" w:name="_Hlk166249178"/>
+            <w:bookmarkStart w:id="52" w:name="_Hlk166249178"/>
             <w:r>
               <w:rPr>
                 <w:rFonts w:ascii="CaskaydiaCove NF" w:hAnsi="CaskaydiaCove NF" w:cs="CaskaydiaCove NF"/>
@@ -16215,7 +16217,7 @@
               </w:rPr>
               <w:t>󰘴</w:t>
             </w:r>
-            <w:bookmarkEnd w:id="51"/>
+            <w:bookmarkEnd w:id="52"/>
             <w:r>
               <w:rPr>
                 <w:rFonts w:ascii="CaskaydiaCove NF" w:hAnsi="CaskaydiaCove NF" w:cs="CaskaydiaCove NF"/>
@@ -16256,7 +16258,7 @@
               </w:rPr>
               <w:t xml:space="preserve"> /</w:t>
             </w:r>
-            <w:bookmarkStart w:id="52" w:name="_Hlk185415764"/>
+            <w:bookmarkStart w:id="53" w:name="_Hlk185415764"/>
             <w:r>
               <w:rPr>
                 <w:rFonts w:ascii="CaskaydiaCove NF" w:hAnsi="CaskaydiaCove NF" w:cs="CaskaydiaCove NF"/>
@@ -16273,7 +16275,7 @@
               </w:rPr>
               <w:t xml:space="preserve"> </w:t>
             </w:r>
-            <w:bookmarkEnd w:id="52"/>
+            <w:bookmarkEnd w:id="53"/>
             <w:r>
               <w:rPr>
                 <w:rFonts w:ascii="CaskaydiaCove NF" w:hAnsi="CaskaydiaCove NF" w:cs="CaskaydiaCove NF"/>
@@ -16409,8 +16411,8 @@
                 <w:lang w:val="en-US"/>
               </w:rPr>
             </w:pPr>
-            <w:bookmarkStart w:id="53" w:name="_Hlk166249153"/>
-            <w:bookmarkStart w:id="54" w:name="_Hlk185411082"/>
+            <w:bookmarkStart w:id="54" w:name="_Hlk166249153"/>
+            <w:bookmarkStart w:id="55" w:name="_Hlk185411082"/>
             <w:r>
               <w:rPr>
                 <w:rFonts w:ascii="CaskaydiaCove NF" w:hAnsi="CaskaydiaCove NF" w:cs="CaskaydiaCove NF"/>
@@ -16419,7 +16421,7 @@
               </w:rPr>
               <w:t></w:t>
             </w:r>
-            <w:bookmarkEnd w:id="53"/>
+            <w:bookmarkEnd w:id="54"/>
             <w:r>
               <w:rPr>
                 <w:rFonts w:ascii="CaskaydiaCove NF" w:hAnsi="CaskaydiaCove NF" w:cs="CaskaydiaCove NF"/>
@@ -16428,7 +16430,7 @@
               </w:rPr>
               <w:t xml:space="preserve"> </w:t>
             </w:r>
-            <w:bookmarkEnd w:id="54"/>
+            <w:bookmarkEnd w:id="55"/>
             <w:r>
               <w:rPr>
                 <w:rFonts w:ascii="CaskaydiaCove NF" w:hAnsi="CaskaydiaCove NF" w:cs="CaskaydiaCove NF"/>
@@ -17006,7 +17008,7 @@
               </w:rPr>
               <w:t xml:space="preserve"> </w:t>
             </w:r>
-            <w:bookmarkStart w:id="55" w:name="_Hlk166249182"/>
+            <w:bookmarkStart w:id="56" w:name="_Hlk166249182"/>
             <w:r>
               <w:rPr>
                 <w:rFonts w:ascii="CaskaydiaCove NF" w:hAnsi="CaskaydiaCove NF" w:cs="CaskaydiaCove NF"/>
@@ -17016,7 +17018,7 @@
               </w:rPr>
               <w:t>󰘲</w:t>
             </w:r>
-            <w:bookmarkEnd w:id="55"/>
+            <w:bookmarkEnd w:id="56"/>
           </w:p>
         </w:tc>
         <w:tc>
@@ -17538,8 +17540,8 @@
                 <w:lang w:val="en-US"/>
               </w:rPr>
             </w:pPr>
-            <w:bookmarkStart w:id="56" w:name="_Hlk185410790"/>
-            <w:bookmarkStart w:id="57" w:name="_Hlk185411373"/>
+            <w:bookmarkStart w:id="57" w:name="_Hlk185410790"/>
+            <w:bookmarkStart w:id="58" w:name="_Hlk185411373"/>
             <w:r>
               <w:rPr>
                 <w:sz w:val="18"/>
@@ -17564,7 +17566,7 @@
               </w:rPr>
               <w:t xml:space="preserve"> of line</w:t>
             </w:r>
-            <w:bookmarkEnd w:id="56"/>
+            <w:bookmarkEnd w:id="57"/>
           </w:p>
         </w:tc>
         <w:tc>
@@ -17846,8 +17848,8 @@
                 <w:lang w:val="en-US"/>
               </w:rPr>
             </w:pPr>
-            <w:bookmarkStart w:id="58" w:name="_Hlk185410947"/>
-            <w:bookmarkEnd w:id="57"/>
+            <w:bookmarkStart w:id="59" w:name="_Hlk185410947"/>
+            <w:bookmarkEnd w:id="58"/>
             <w:r>
               <w:rPr>
                 <w:sz w:val="18"/>
@@ -17872,7 +17874,7 @@
               </w:rPr>
               <w:t xml:space="preserve"> of line</w:t>
             </w:r>
-            <w:bookmarkEnd w:id="58"/>
+            <w:bookmarkEnd w:id="59"/>
           </w:p>
         </w:tc>
         <w:tc>
@@ -17889,7 +17891,7 @@
                 <w:szCs w:val="18"/>
               </w:rPr>
             </w:pPr>
-            <w:bookmarkStart w:id="59" w:name="_Hlk185415713"/>
+            <w:bookmarkStart w:id="60" w:name="_Hlk185415713"/>
             <w:r>
               <w:rPr>
                 <w:rFonts w:ascii="CaskaydiaCove NF" w:hAnsi="CaskaydiaCove NF" w:cs="CaskaydiaCove NF"/>
@@ -17898,7 +17900,7 @@
               </w:rPr>
               <w:t>󰘳</w:t>
             </w:r>
-            <w:bookmarkStart w:id="60" w:name="_Hlk185410966"/>
+            <w:bookmarkStart w:id="61" w:name="_Hlk185410966"/>
             <w:r>
               <w:rPr>
                 <w:rFonts w:ascii="CaskaydiaCove NF" w:hAnsi="CaskaydiaCove NF" w:cs="CaskaydiaCove NF"/>
@@ -17915,7 +17917,7 @@
               </w:rPr>
               <w:t>◀︎</w:t>
             </w:r>
-            <w:bookmarkStart w:id="61" w:name="_Hlk185415722"/>
+            <w:bookmarkStart w:id="62" w:name="_Hlk185415722"/>
             <w:r>
               <w:rPr>
                 <w:rFonts w:ascii="CaskaydiaCove NF" w:hAnsi="CaskaydiaCove NF" w:cs="CaskaydiaCove NF"/>
@@ -17924,8 +17926,8 @@
               </w:rPr>
               <w:t>/</w:t>
             </w:r>
-            <w:bookmarkEnd w:id="59"/>
             <w:bookmarkEnd w:id="60"/>
+            <w:bookmarkEnd w:id="61"/>
             <w:r>
               <w:rPr>
                 <w:rFonts w:ascii="CaskaydiaCove NF" w:hAnsi="CaskaydiaCove NF" w:cs="CaskaydiaCove NF"/>
@@ -17934,7 +17936,7 @@
               </w:rPr>
               <w:t>󰘳</w:t>
             </w:r>
-            <w:bookmarkStart w:id="62" w:name="_Hlk185415718"/>
+            <w:bookmarkStart w:id="63" w:name="_Hlk185415718"/>
             <w:r>
               <w:rPr>
                 <w:rFonts w:ascii="CaskaydiaCove NF" w:hAnsi="CaskaydiaCove NF" w:cs="CaskaydiaCove NF"/>
@@ -17951,8 +17953,8 @@
               </w:rPr>
               <w:t>▶</w:t>
             </w:r>
-            <w:bookmarkEnd w:id="61"/>
             <w:bookmarkEnd w:id="62"/>
+            <w:bookmarkEnd w:id="63"/>
           </w:p>
         </w:tc>
         <w:tc>
@@ -18039,7 +18041,7 @@
                 <w:lang w:val="en-US"/>
               </w:rPr>
             </w:pPr>
-            <w:bookmarkStart w:id="63" w:name="_Hlk185411392"/>
+            <w:bookmarkStart w:id="64" w:name="_Hlk185411392"/>
             <w:r>
               <w:rPr>
                 <w:rFonts w:ascii="Apple Color Emoji" w:hAnsi="Apple Color Emoji"/>
@@ -18049,8 +18051,8 @@
               </w:rPr>
               <w:t>✅</w:t>
             </w:r>
-            <w:bookmarkStart w:id="64" w:name="_Hlk185411863"/>
-            <w:bookmarkEnd w:id="63"/>
+            <w:bookmarkStart w:id="65" w:name="_Hlk185411863"/>
+            <w:bookmarkEnd w:id="64"/>
             <w:r>
               <w:rPr>
                 <w:rFonts w:ascii="Cambria" w:hAnsi="Cambria"/>
@@ -18060,7 +18062,7 @@
               </w:rPr>
               <w:t>^</w:t>
             </w:r>
-            <w:bookmarkEnd w:id="64"/>
+            <w:bookmarkEnd w:id="65"/>
           </w:p>
         </w:tc>
         <w:tc>
@@ -18110,7 +18112,7 @@
                 <w:lang w:val="en-US"/>
               </w:rPr>
             </w:pPr>
-            <w:bookmarkStart w:id="65" w:name="_Hlk185413108"/>
+            <w:bookmarkStart w:id="66" w:name="_Hlk185413108"/>
             <w:r>
               <w:rPr>
                 <w:rFonts w:ascii="Apple Color Emoji" w:hAnsi="Apple Color Emoji"/>
@@ -18120,7 +18122,7 @@
               </w:rPr>
               <w:t>✅</w:t>
             </w:r>
-            <w:bookmarkEnd w:id="65"/>
+            <w:bookmarkEnd w:id="66"/>
           </w:p>
         </w:tc>
         <w:tc>
@@ -18334,7 +18336,7 @@
                 <w:lang w:val="en-US"/>
               </w:rPr>
             </w:pPr>
-            <w:bookmarkStart w:id="66" w:name="_Hlk185413069"/>
+            <w:bookmarkStart w:id="67" w:name="_Hlk185413069"/>
             <w:r>
               <w:rPr>
                 <w:rFonts w:ascii="Apple Color Emoji" w:hAnsi="Apple Color Emoji"/>
@@ -18344,7 +18346,7 @@
               </w:rPr>
               <w:t>❌</w:t>
             </w:r>
-            <w:bookmarkEnd w:id="66"/>
+            <w:bookmarkEnd w:id="67"/>
           </w:p>
         </w:tc>
         <w:tc>
@@ -18558,7 +18560,7 @@
               </w:rPr>
               <w:t xml:space="preserve"> </w:t>
             </w:r>
-            <w:bookmarkStart w:id="67" w:name="_Hlk185415138"/>
+            <w:bookmarkStart w:id="68" w:name="_Hlk185415138"/>
             <w:r>
               <w:rPr>
                 <w:rFonts w:ascii="CaskaydiaCove NF" w:hAnsi="CaskaydiaCove NF" w:cs="CaskaydiaCove NF"/>
@@ -18567,7 +18569,7 @@
               </w:rPr>
               <w:t>◀︎/▶</w:t>
             </w:r>
-            <w:bookmarkEnd w:id="67"/>
+            <w:bookmarkEnd w:id="68"/>
           </w:p>
         </w:tc>
         <w:tc>
@@ -18831,7 +18833,7 @@
               </w:rPr>
               <w:t xml:space="preserve"> </w:t>
             </w:r>
-            <w:bookmarkStart w:id="68" w:name="_Hlk185415791"/>
+            <w:bookmarkStart w:id="69" w:name="_Hlk185415791"/>
             <w:r>
               <w:rPr>
                 <w:rFonts w:ascii="CaskaydiaCove NF" w:hAnsi="CaskaydiaCove NF" w:cs="CaskaydiaCove NF"/>
@@ -18856,7 +18858,7 @@
               </w:rPr>
               <w:t>▼</w:t>
             </w:r>
-            <w:bookmarkEnd w:id="68"/>
+            <w:bookmarkEnd w:id="69"/>
           </w:p>
         </w:tc>
         <w:tc>
@@ -18913,7 +18915,7 @@
                 <w:szCs w:val="18"/>
               </w:rPr>
             </w:pPr>
-            <w:bookmarkStart w:id="69" w:name="_Hlk185412027"/>
+            <w:bookmarkStart w:id="70" w:name="_Hlk185412027"/>
             <w:r>
               <w:rPr>
                 <w:rFonts w:ascii="Apple Color Emoji" w:hAnsi="Apple Color Emoji"/>
@@ -18923,7 +18925,7 @@
               </w:rPr>
               <w:t>❌</w:t>
             </w:r>
-            <w:bookmarkEnd w:id="69"/>
+            <w:bookmarkEnd w:id="70"/>
           </w:p>
         </w:tc>
         <w:tc>
@@ -18984,7 +18986,7 @@
                 <w:szCs w:val="18"/>
               </w:rPr>
             </w:pPr>
-            <w:bookmarkStart w:id="70" w:name="_Hlk185412045"/>
+            <w:bookmarkStart w:id="71" w:name="_Hlk185412045"/>
             <w:proofErr w:type="spellStart"/>
             <w:r>
               <w:rPr>
@@ -19001,7 +19003,7 @@
               </w:rPr>
               <w:t>.</w:t>
             </w:r>
-            <w:bookmarkEnd w:id="70"/>
+            <w:bookmarkEnd w:id="71"/>
           </w:p>
         </w:tc>
         <w:tc>
@@ -19086,7 +19088,7 @@
                 <w:lang w:val="en-US"/>
               </w:rPr>
             </w:pPr>
-            <w:bookmarkStart w:id="71" w:name="_Hlk185415108"/>
+            <w:bookmarkStart w:id="72" w:name="_Hlk185415108"/>
             <w:r>
               <w:rPr>
                 <w:sz w:val="18"/>
@@ -19103,7 +19105,7 @@
               </w:rPr>
               <w:t>/end of document</w:t>
             </w:r>
-            <w:bookmarkEnd w:id="71"/>
+            <w:bookmarkEnd w:id="72"/>
           </w:p>
         </w:tc>
         <w:tc>
@@ -19120,7 +19122,7 @@
                 <w:szCs w:val="18"/>
               </w:rPr>
             </w:pPr>
-            <w:bookmarkStart w:id="72" w:name="_Hlk185415131"/>
+            <w:bookmarkStart w:id="73" w:name="_Hlk185415131"/>
             <w:r>
               <w:rPr>
                 <w:rFonts w:ascii="CaskaydiaCove NF" w:hAnsi="CaskaydiaCove NF" w:cs="CaskaydiaCove NF"/>
@@ -19129,7 +19131,7 @@
               </w:rPr>
               <w:t>󰘳</w:t>
             </w:r>
-            <w:bookmarkEnd w:id="72"/>
+            <w:bookmarkEnd w:id="73"/>
             <w:r>
               <w:rPr>
                 <w:rFonts w:ascii="CaskaydiaCove NF" w:hAnsi="CaskaydiaCove NF" w:cs="CaskaydiaCove NF"/>
@@ -19207,7 +19209,7 @@
                 <w:szCs w:val="18"/>
               </w:rPr>
             </w:pPr>
-            <w:bookmarkStart w:id="73" w:name="_Hlk185415203"/>
+            <w:bookmarkStart w:id="74" w:name="_Hlk185415203"/>
             <w:r>
               <w:rPr>
                 <w:rFonts w:ascii="Apple Color Emoji" w:hAnsi="Apple Color Emoji"/>
@@ -19217,7 +19219,7 @@
               </w:rPr>
               <w:t>✅</w:t>
             </w:r>
-            <w:bookmarkEnd w:id="73"/>
+            <w:bookmarkEnd w:id="74"/>
           </w:p>
         </w:tc>
         <w:tc>
@@ -19231,7 +19233,7 @@
                 <w:szCs w:val="18"/>
               </w:rPr>
             </w:pPr>
-            <w:bookmarkStart w:id="74" w:name="_Hlk185415523"/>
+            <w:bookmarkStart w:id="75" w:name="_Hlk185415523"/>
             <w:r>
               <w:rPr>
                 <w:rFonts w:ascii="Apple Color Emoji" w:hAnsi="Apple Color Emoji"/>
@@ -19241,7 +19243,7 @@
               </w:rPr>
               <w:t>❌</w:t>
             </w:r>
-            <w:bookmarkEnd w:id="74"/>
+            <w:bookmarkEnd w:id="75"/>
           </w:p>
         </w:tc>
         <w:tc>
@@ -19255,7 +19257,7 @@
                 <w:szCs w:val="18"/>
               </w:rPr>
             </w:pPr>
-            <w:bookmarkStart w:id="75" w:name="_Hlk185412036"/>
+            <w:bookmarkStart w:id="76" w:name="_Hlk185412036"/>
             <w:r>
               <w:rPr>
                 <w:rFonts w:ascii="Apple Color Emoji" w:hAnsi="Apple Color Emoji"/>
@@ -19265,7 +19267,7 @@
               </w:rPr>
               <w:t>✅</w:t>
             </w:r>
-            <w:bookmarkEnd w:id="75"/>
+            <w:bookmarkEnd w:id="76"/>
           </w:p>
         </w:tc>
         <w:tc>
@@ -19279,7 +19281,7 @@
                 <w:szCs w:val="18"/>
               </w:rPr>
             </w:pPr>
-            <w:bookmarkStart w:id="76" w:name="_Hlk185412201"/>
+            <w:bookmarkStart w:id="77" w:name="_Hlk185412201"/>
             <w:proofErr w:type="spellStart"/>
             <w:r>
               <w:rPr>
@@ -19296,7 +19298,7 @@
               </w:rPr>
               <w:t>.</w:t>
             </w:r>
-            <w:bookmarkEnd w:id="76"/>
+            <w:bookmarkEnd w:id="77"/>
           </w:p>
         </w:tc>
         <w:tc>
@@ -19400,6 +19402,7 @@
                 <w:szCs w:val="18"/>
               </w:rPr>
             </w:pPr>
+            <w:bookmarkStart w:id="78" w:name="_Hlk187084059"/>
             <w:r>
               <w:rPr>
                 <w:rFonts w:ascii="CaskaydiaCove NF" w:hAnsi="CaskaydiaCove NF" w:cs="CaskaydiaCove NF"/>
@@ -19442,6 +19445,7 @@
               </w:rPr>
               <w:t>▼</w:t>
             </w:r>
+            <w:bookmarkEnd w:id="78"/>
           </w:p>
         </w:tc>
         <w:tc>
@@ -19786,7 +19790,7 @@
           <w:lang w:val="en-US"/>
         </w:rPr>
       </w:pPr>
-      <w:bookmarkStart w:id="77" w:name="_Hlk185416099"/>
+      <w:bookmarkStart w:id="79" w:name="_Hlk185416099"/>
       <w:r>
         <w:rPr>
           <w:vertAlign w:val="superscript"/>
@@ -19813,7 +19817,7 @@
         <w:t>Cursor</w:t>
       </w:r>
     </w:p>
-    <w:bookmarkEnd w:id="77"/>
+    <w:bookmarkEnd w:id="79"/>
     <w:p>
       <w:pPr>
         <w:pStyle w:val="berschrift2"/>
@@ -20700,7 +20704,7 @@
           <w:lang w:val="en-US"/>
         </w:rPr>
       </w:pPr>
-      <w:bookmarkStart w:id="78" w:name="_Hlk183418626"/>
+      <w:bookmarkStart w:id="80" w:name="_Hlk183418626"/>
       <w:r>
         <w:rPr>
           <w:lang w:val="en-US"/>
@@ -20716,19 +20720,19 @@
           <w:szCs w:val="18"/>
         </w:rPr>
       </w:pPr>
-      <w:bookmarkStart w:id="79" w:name="_Hlk181804672"/>
-      <w:bookmarkStart w:id="80" w:name="_Hlk183420280"/>
-      <w:bookmarkEnd w:id="78"/>
+      <w:bookmarkStart w:id="81" w:name="_Hlk181804672"/>
+      <w:bookmarkStart w:id="82" w:name="_Hlk183420280"/>
+      <w:bookmarkEnd w:id="80"/>
       <w:proofErr w:type="spellStart"/>
       <w:r>
         <w:t>Prefix</w:t>
       </w:r>
-      <w:bookmarkEnd w:id="79"/>
+      <w:bookmarkEnd w:id="81"/>
       <w:proofErr w:type="spellEnd"/>
       <w:r>
         <w:t xml:space="preserve"> </w:t>
       </w:r>
-      <w:bookmarkEnd w:id="80"/>
+      <w:bookmarkEnd w:id="82"/>
       <w:r>
         <w:t>für alle Shortcuts</w:t>
       </w:r>
@@ -21067,7 +21071,7 @@
                 <w:lang w:val="en-US"/>
               </w:rPr>
             </w:pPr>
-            <w:bookmarkStart w:id="81" w:name="_Hlk160573256"/>
+            <w:bookmarkStart w:id="83" w:name="_Hlk160573256"/>
             <w:r>
               <w:rPr>
                 <w:rFonts w:ascii="CaskaydiaCove NF" w:hAnsi="CaskaydiaCove NF" w:cs="CaskaydiaCove NF"/>
@@ -21076,7 +21080,7 @@
               </w:rPr>
               <w:t>◀︎/▶</w:t>
             </w:r>
-            <w:bookmarkEnd w:id="81"/>
+            <w:bookmarkEnd w:id="83"/>
           </w:p>
         </w:tc>
         <w:tc>
@@ -21153,8 +21157,8 @@
                 <w:lang w:val="en-US"/>
               </w:rPr>
             </w:pPr>
-            <w:bookmarkStart w:id="82" w:name="_Hlk184982800"/>
-            <w:bookmarkStart w:id="83" w:name="_Hlk160573062"/>
+            <w:bookmarkStart w:id="84" w:name="_Hlk184982800"/>
+            <w:bookmarkStart w:id="85" w:name="_Hlk160573062"/>
             <w:r>
               <w:rPr>
                 <w:rFonts w:ascii="CaskaydiaCove NF" w:hAnsi="CaskaydiaCove NF" w:cs="CaskaydiaCove NF"/>
@@ -21163,7 +21167,7 @@
               </w:rPr>
               <w:t>▲</w:t>
             </w:r>
-            <w:bookmarkEnd w:id="82"/>
+            <w:bookmarkEnd w:id="84"/>
             <w:r>
               <w:rPr>
                 <w:rFonts w:ascii="CaskaydiaCove NF" w:hAnsi="CaskaydiaCove NF" w:cs="CaskaydiaCove NF"/>
@@ -21172,7 +21176,7 @@
               </w:rPr>
               <w:t>/▼</w:t>
             </w:r>
-            <w:bookmarkEnd w:id="83"/>
+            <w:bookmarkEnd w:id="85"/>
           </w:p>
         </w:tc>
         <w:tc>
@@ -21348,7 +21352,7 @@
               </w:rPr>
               <w:t xml:space="preserve"> </w:t>
             </w:r>
-            <w:bookmarkStart w:id="84" w:name="_Hlk181804742"/>
+            <w:bookmarkStart w:id="86" w:name="_Hlk181804742"/>
             <w:r>
               <w:rPr>
                 <w:rFonts w:ascii="CaskaydiaCove NF" w:hAnsi="CaskaydiaCove NF" w:cs="CaskaydiaCove NF"/>
@@ -21357,7 +21361,7 @@
               </w:rPr>
               <w:t>*</w:t>
             </w:r>
-            <w:bookmarkEnd w:id="84"/>
+            <w:bookmarkEnd w:id="86"/>
           </w:p>
         </w:tc>
         <w:tc>
@@ -21471,7 +21475,7 @@
                 <w:lang w:val="en-US"/>
               </w:rPr>
             </w:pPr>
-            <w:bookmarkStart w:id="85" w:name="_Hlk160573474"/>
+            <w:bookmarkStart w:id="87" w:name="_Hlk160573474"/>
             <w:r>
               <w:rPr>
                 <w:rFonts w:ascii="CaskaydiaCove NF" w:hAnsi="CaskaydiaCove NF" w:cs="CaskaydiaCove NF"/>
@@ -21488,7 +21492,7 @@
               </w:rPr>
               <w:t xml:space="preserve"> </w:t>
             </w:r>
-            <w:bookmarkEnd w:id="85"/>
+            <w:bookmarkEnd w:id="87"/>
             <w:r>
               <w:rPr>
                 <w:rFonts w:ascii="CaskaydiaCove NF" w:hAnsi="CaskaydiaCove NF" w:cs="CaskaydiaCove NF"/>
@@ -22159,7 +22163,7 @@
                 <w:lang w:val="en-US"/>
               </w:rPr>
             </w:pPr>
-            <w:bookmarkStart w:id="86" w:name="_Hlk180671583"/>
+            <w:bookmarkStart w:id="88" w:name="_Hlk180671583"/>
             <w:r>
               <w:rPr>
                 <w:rFonts w:ascii="CaskaydiaCove NF" w:hAnsi="CaskaydiaCove NF" w:cs="CaskaydiaCove NF"/>
@@ -22168,7 +22172,7 @@
               </w:rPr>
               <w:t>J</w:t>
             </w:r>
-            <w:bookmarkEnd w:id="86"/>
+            <w:bookmarkEnd w:id="88"/>
           </w:p>
         </w:tc>
         <w:tc>
@@ -22810,7 +22814,7 @@
                 <w:lang w:val="en-US"/>
               </w:rPr>
             </w:pPr>
-            <w:bookmarkStart w:id="87" w:name="_Hlk180671787"/>
+            <w:bookmarkStart w:id="89" w:name="_Hlk180671787"/>
             <w:proofErr w:type="spellStart"/>
             <w:r>
               <w:rPr>
@@ -22856,7 +22860,7 @@
               </w:rPr>
               <w:t>Sechstel</w:t>
             </w:r>
-            <w:bookmarkEnd w:id="87"/>
+            <w:bookmarkEnd w:id="89"/>
             <w:proofErr w:type="spellEnd"/>
             <w:r>
               <w:rPr>
@@ -22922,7 +22926,7 @@
                 <w:lang w:val="en-US"/>
               </w:rPr>
             </w:pPr>
-            <w:bookmarkStart w:id="88" w:name="_Hlk180671824"/>
+            <w:bookmarkStart w:id="90" w:name="_Hlk180671824"/>
             <w:proofErr w:type="spellStart"/>
             <w:r>
               <w:rPr>
@@ -22968,7 +22972,7 @@
               </w:rPr>
               <w:t>Sechstel</w:t>
             </w:r>
-            <w:bookmarkEnd w:id="88"/>
+            <w:bookmarkEnd w:id="90"/>
             <w:proofErr w:type="spellEnd"/>
             <w:r>
               <w:rPr>
@@ -23046,7 +23050,7 @@
                 <w:lang w:val="en-US"/>
               </w:rPr>
             </w:pPr>
-            <w:bookmarkStart w:id="89" w:name="_Hlk180671831"/>
+            <w:bookmarkStart w:id="91" w:name="_Hlk180671831"/>
             <w:proofErr w:type="spellStart"/>
             <w:r>
               <w:rPr>
@@ -23092,7 +23096,7 @@
               </w:rPr>
               <w:t>Sechstel</w:t>
             </w:r>
-            <w:bookmarkEnd w:id="89"/>
+            <w:bookmarkEnd w:id="91"/>
             <w:proofErr w:type="spellEnd"/>
             <w:r>
               <w:rPr>
@@ -24041,7 +24045,7 @@
                 <w:lang w:val="en-US"/>
               </w:rPr>
             </w:pPr>
-            <w:bookmarkStart w:id="90" w:name="_Hlk160574947"/>
+            <w:bookmarkStart w:id="92" w:name="_Hlk160574947"/>
             <w:r>
               <w:rPr>
                 <w:rFonts w:ascii="CaskaydiaCove NF" w:hAnsi="CaskaydiaCove NF" w:cs="CaskaydiaCove NF"/>
@@ -24050,8 +24054,8 @@
               </w:rPr>
               <w:t>󰘴</w:t>
             </w:r>
-            <w:bookmarkStart w:id="91" w:name="_Hlk160573127"/>
-            <w:bookmarkEnd w:id="90"/>
+            <w:bookmarkStart w:id="93" w:name="_Hlk160573127"/>
+            <w:bookmarkEnd w:id="92"/>
             <w:r>
               <w:rPr>
                 <w:rFonts w:ascii="CaskaydiaCove NF" w:hAnsi="CaskaydiaCove NF" w:cs="CaskaydiaCove NF"/>
@@ -24060,7 +24064,7 @@
               </w:rPr>
               <w:t>(</w:t>
             </w:r>
-            <w:bookmarkStart w:id="92" w:name="_Hlk160573694"/>
+            <w:bookmarkStart w:id="94" w:name="_Hlk160573694"/>
             <w:r>
               <w:rPr>
                 <w:rFonts w:ascii="CaskaydiaCove NF" w:hAnsi="CaskaydiaCove NF" w:cs="CaskaydiaCove NF"/>
@@ -24069,7 +24073,7 @@
               </w:rPr>
               <w:t>󰘶</w:t>
             </w:r>
-            <w:bookmarkEnd w:id="92"/>
+            <w:bookmarkEnd w:id="94"/>
             <w:r>
               <w:rPr>
                 <w:rFonts w:ascii="CaskaydiaCove NF" w:hAnsi="CaskaydiaCove NF" w:cs="CaskaydiaCove NF"/>
@@ -24078,7 +24082,7 @@
               </w:rPr>
               <w:t>)</w:t>
             </w:r>
-            <w:bookmarkStart w:id="93" w:name="_Hlk160573114"/>
+            <w:bookmarkStart w:id="95" w:name="_Hlk160573114"/>
             <w:r>
               <w:rPr>
                 <w:rFonts w:ascii="CaskaydiaCove NF" w:hAnsi="CaskaydiaCove NF" w:cs="CaskaydiaCove NF"/>
@@ -24097,8 +24101,8 @@
               </w:rPr>
               <w:t xml:space="preserve"> </w:t>
             </w:r>
-            <w:bookmarkEnd w:id="91"/>
             <w:bookmarkEnd w:id="93"/>
+            <w:bookmarkEnd w:id="95"/>
           </w:p>
         </w:tc>
         <w:tc>
@@ -24456,7 +24460,7 @@
               </w:rPr>
               <w:t>+</w:t>
             </w:r>
-            <w:bookmarkStart w:id="94" w:name="_Hlk160575360"/>
+            <w:bookmarkStart w:id="96" w:name="_Hlk160575360"/>
             <w:r>
               <w:rPr>
                 <w:sz w:val="18"/>
@@ -24474,7 +24478,7 @@
               </w:rPr>
               <w:t>/]</w:t>
             </w:r>
-            <w:bookmarkEnd w:id="94"/>
+            <w:bookmarkEnd w:id="96"/>
           </w:p>
         </w:tc>
       </w:tr>
@@ -24493,7 +24497,7 @@
                 <w:szCs w:val="18"/>
               </w:rPr>
             </w:pPr>
-            <w:bookmarkStart w:id="95" w:name="_Hlk161489046"/>
+            <w:bookmarkStart w:id="97" w:name="_Hlk161489046"/>
             <w:r>
               <w:rPr>
                 <w:sz w:val="18"/>
@@ -24629,8 +24633,8 @@
                 <w:szCs w:val="18"/>
               </w:rPr>
             </w:pPr>
-            <w:bookmarkStart w:id="96" w:name="_Hlk160574629"/>
-            <w:bookmarkStart w:id="97" w:name="_Hlk160575119"/>
+            <w:bookmarkStart w:id="98" w:name="_Hlk160574629"/>
+            <w:bookmarkStart w:id="99" w:name="_Hlk160575119"/>
             <w:r>
               <w:rPr>
                 <w:rFonts w:ascii="CaskaydiaCove NF" w:hAnsi="CaskaydiaCove NF" w:cs="CaskaydiaCove NF"/>
@@ -24639,7 +24643,7 @@
               </w:rPr>
               <w:t>󰘶</w:t>
             </w:r>
-            <w:bookmarkEnd w:id="96"/>
+            <w:bookmarkEnd w:id="98"/>
             <w:r>
               <w:rPr>
                 <w:rFonts w:ascii="CaskaydiaCove NF" w:hAnsi="CaskaydiaCove NF" w:cs="CaskaydiaCove NF"/>
@@ -24648,7 +24652,7 @@
               </w:rPr>
               <w:t xml:space="preserve"> </w:t>
             </w:r>
-            <w:bookmarkEnd w:id="97"/>
+            <w:bookmarkEnd w:id="99"/>
             <w:r>
               <w:rPr>
                 <w:rFonts w:ascii="CaskaydiaCove NF" w:hAnsi="CaskaydiaCove NF" w:cs="CaskaydiaCove NF"/>
@@ -24711,7 +24715,7 @@
           </w:p>
         </w:tc>
       </w:tr>
-      <w:bookmarkEnd w:id="95"/>
+      <w:bookmarkEnd w:id="97"/>
       <w:tr>
         <w:tc>
           <w:tcPr>
@@ -24840,7 +24844,7 @@
                 <w:lang w:val="en-US"/>
               </w:rPr>
             </w:pPr>
-            <w:bookmarkStart w:id="98" w:name="_Hlk160574254"/>
+            <w:bookmarkStart w:id="100" w:name="_Hlk160574254"/>
             <w:r>
               <w:rPr>
                 <w:rFonts w:ascii="CaskaydiaCove NF" w:hAnsi="CaskaydiaCove NF" w:cs="CaskaydiaCove NF"/>
@@ -24857,7 +24861,7 @@
               </w:rPr>
               <w:t xml:space="preserve"> </w:t>
             </w:r>
-            <w:bookmarkStart w:id="99" w:name="_Hlk160574141"/>
+            <w:bookmarkStart w:id="101" w:name="_Hlk160574141"/>
             <w:r>
               <w:rPr>
                 <w:rFonts w:ascii="CaskaydiaCove NF" w:hAnsi="CaskaydiaCove NF" w:cs="CaskaydiaCove NF"/>
@@ -24866,7 +24870,7 @@
               </w:rPr>
               <w:t>󰘳</w:t>
             </w:r>
-            <w:bookmarkEnd w:id="98"/>
+            <w:bookmarkEnd w:id="100"/>
             <w:r>
               <w:rPr>
                 <w:rFonts w:ascii="CaskaydiaCove NF" w:hAnsi="CaskaydiaCove NF" w:cs="CaskaydiaCove NF"/>
@@ -24875,7 +24879,7 @@
               </w:rPr>
               <w:t xml:space="preserve"> </w:t>
             </w:r>
-            <w:bookmarkEnd w:id="99"/>
+            <w:bookmarkEnd w:id="101"/>
             <w:r>
               <w:rPr>
                 <w:rFonts w:ascii="CaskaydiaCove NF" w:hAnsi="CaskaydiaCove NF" w:cs="CaskaydiaCove NF"/>
@@ -24988,7 +24992,7 @@
                 <w:szCs w:val="18"/>
               </w:rPr>
             </w:pPr>
-            <w:bookmarkStart w:id="100" w:name="_Hlk160575113"/>
+            <w:bookmarkStart w:id="102" w:name="_Hlk160575113"/>
             <w:r>
               <w:rPr>
                 <w:rFonts w:ascii="CaskaydiaCove NF" w:hAnsi="CaskaydiaCove NF" w:cs="CaskaydiaCove NF"/>
@@ -25021,7 +25025,7 @@
               </w:rPr>
               <w:t xml:space="preserve"> </w:t>
             </w:r>
-            <w:bookmarkEnd w:id="100"/>
+            <w:bookmarkEnd w:id="102"/>
             <w:r>
               <w:rPr>
                 <w:rFonts w:ascii="CaskaydiaCove NF" w:hAnsi="CaskaydiaCove NF" w:cs="CaskaydiaCove NF"/>
@@ -25308,7 +25312,7 @@
               </w:rPr>
               <w:t xml:space="preserve"> </w:t>
             </w:r>
-            <w:bookmarkStart w:id="101" w:name="_Hlk161488926"/>
+            <w:bookmarkStart w:id="103" w:name="_Hlk161488926"/>
             <w:proofErr w:type="spellStart"/>
             <w:r>
               <w:rPr>
@@ -25318,7 +25322,7 @@
               </w:rPr>
               <w:t>Pg</w:t>
             </w:r>
-            <w:bookmarkStart w:id="102" w:name="_Hlk160574303"/>
+            <w:bookmarkStart w:id="104" w:name="_Hlk160574303"/>
             <w:proofErr w:type="spellEnd"/>
             <w:r>
               <w:rPr>
@@ -25328,8 +25332,8 @@
               </w:rPr>
               <w:t>▲/▼</w:t>
             </w:r>
-            <w:bookmarkEnd w:id="101"/>
-            <w:bookmarkEnd w:id="102"/>
+            <w:bookmarkEnd w:id="103"/>
+            <w:bookmarkEnd w:id="104"/>
           </w:p>
         </w:tc>
         <w:tc>
@@ -25388,7 +25392,7 @@
                 <w:lang w:val="en-US"/>
               </w:rPr>
             </w:pPr>
-            <w:bookmarkStart w:id="103" w:name="_Hlk160573502"/>
+            <w:bookmarkStart w:id="105" w:name="_Hlk160573502"/>
             <w:r>
               <w:rPr>
                 <w:sz w:val="18"/>
@@ -25440,8 +25444,8 @@
                 <w:lang w:val="en-US"/>
               </w:rPr>
             </w:pPr>
-            <w:bookmarkStart w:id="104" w:name="_Hlk160573108"/>
-            <w:bookmarkStart w:id="105" w:name="_Hlk160573417"/>
+            <w:bookmarkStart w:id="106" w:name="_Hlk160573108"/>
+            <w:bookmarkStart w:id="107" w:name="_Hlk160573417"/>
             <w:r>
               <w:rPr>
                 <w:rFonts w:ascii="CaskaydiaCove NF" w:hAnsi="CaskaydiaCove NF" w:cs="CaskaydiaCove NF"/>
@@ -25450,7 +25454,7 @@
               </w:rPr>
               <w:t>󰘳</w:t>
             </w:r>
-            <w:bookmarkEnd w:id="104"/>
+            <w:bookmarkEnd w:id="106"/>
             <w:r>
               <w:rPr>
                 <w:rFonts w:ascii="CaskaydiaCove NF" w:hAnsi="CaskaydiaCove NF" w:cs="CaskaydiaCove NF"/>
@@ -25459,8 +25463,8 @@
               </w:rPr>
               <w:t xml:space="preserve"> </w:t>
             </w:r>
-            <w:bookmarkStart w:id="106" w:name="_Hlk160573428"/>
-            <w:bookmarkEnd w:id="105"/>
+            <w:bookmarkStart w:id="108" w:name="_Hlk160573428"/>
+            <w:bookmarkEnd w:id="107"/>
             <w:r>
               <w:rPr>
                 <w:rFonts w:ascii="CaskaydiaCove NF" w:hAnsi="CaskaydiaCove NF" w:cs="CaskaydiaCove NF"/>
@@ -25469,7 +25473,7 @@
               </w:rPr>
               <w:t>▲/▼</w:t>
             </w:r>
-            <w:bookmarkEnd w:id="106"/>
+            <w:bookmarkEnd w:id="108"/>
           </w:p>
         </w:tc>
         <w:tc>
@@ -25779,8 +25783,8 @@
                 <w:szCs w:val="18"/>
               </w:rPr>
             </w:pPr>
-            <w:bookmarkStart w:id="107" w:name="_Hlk160574577"/>
-            <w:bookmarkStart w:id="108" w:name="_Hlk160575355"/>
+            <w:bookmarkStart w:id="109" w:name="_Hlk160574577"/>
+            <w:bookmarkStart w:id="110" w:name="_Hlk160575355"/>
             <w:r>
               <w:rPr>
                 <w:rFonts w:ascii="CaskaydiaCove NF" w:hAnsi="CaskaydiaCove NF" w:cs="CaskaydiaCove NF"/>
@@ -25789,7 +25793,7 @@
               </w:rPr>
               <w:t>󰘶</w:t>
             </w:r>
-            <w:bookmarkEnd w:id="107"/>
+            <w:bookmarkEnd w:id="109"/>
             <w:r>
               <w:rPr>
                 <w:rFonts w:ascii="CaskaydiaCove NF" w:hAnsi="CaskaydiaCove NF" w:cs="CaskaydiaCove NF"/>
@@ -25814,7 +25818,7 @@
               </w:rPr>
               <w:t xml:space="preserve"> </w:t>
             </w:r>
-            <w:bookmarkEnd w:id="108"/>
+            <w:bookmarkEnd w:id="110"/>
             <w:r>
               <w:rPr>
                 <w:rFonts w:ascii="CaskaydiaCove NF" w:hAnsi="CaskaydiaCove NF" w:cs="CaskaydiaCove NF"/>
@@ -25899,7 +25903,8 @@
                 <w:szCs w:val="18"/>
               </w:rPr>
             </w:pPr>
-            <w:bookmarkStart w:id="109" w:name="_Hlk160574411"/>
+            <w:bookmarkStart w:id="111" w:name="_Hlk160574411"/>
+            <w:bookmarkStart w:id="112" w:name="_Hlk187083925"/>
             <w:r>
               <w:rPr>
                 <w:rFonts w:ascii="CaskaydiaCove NF" w:hAnsi="CaskaydiaCove NF" w:cs="CaskaydiaCove NF"/>
@@ -25916,7 +25921,8 @@
               </w:rPr>
               <w:t xml:space="preserve"> </w:t>
             </w:r>
-            <w:bookmarkStart w:id="110" w:name="_Hlk160574518"/>
+            <w:bookmarkStart w:id="113" w:name="_Hlk160574518"/>
+            <w:bookmarkEnd w:id="112"/>
             <w:r>
               <w:rPr>
                 <w:rFonts w:ascii="CaskaydiaCove NF" w:hAnsi="CaskaydiaCove NF" w:cs="CaskaydiaCove NF"/>
@@ -25933,8 +25939,8 @@
               </w:rPr>
               <w:t xml:space="preserve"> </w:t>
             </w:r>
-            <w:bookmarkEnd w:id="109"/>
-            <w:bookmarkEnd w:id="110"/>
+            <w:bookmarkEnd w:id="111"/>
+            <w:bookmarkEnd w:id="113"/>
             <w:r>
               <w:rPr>
                 <w:rFonts w:ascii="CaskaydiaCove NF" w:hAnsi="CaskaydiaCove NF" w:cs="CaskaydiaCove NF"/>
@@ -26147,7 +26153,7 @@
                 <w:szCs w:val="18"/>
               </w:rPr>
             </w:pPr>
-            <w:bookmarkStart w:id="111" w:name="_Hlk165288091"/>
+            <w:bookmarkStart w:id="114" w:name="_Hlk165288091"/>
             <w:r>
               <w:rPr>
                 <w:rFonts w:ascii="CaskaydiaCove NF" w:hAnsi="CaskaydiaCove NF" w:cs="CaskaydiaCove NF"/>
@@ -26156,7 +26162,7 @@
               </w:rPr>
               <w:t>󰘴</w:t>
             </w:r>
-            <w:bookmarkEnd w:id="111"/>
+            <w:bookmarkEnd w:id="114"/>
             <w:r>
               <w:rPr>
                 <w:rFonts w:ascii="CaskaydiaCove NF" w:hAnsi="CaskaydiaCove NF" w:cs="CaskaydiaCove NF"/>
@@ -26367,7 +26373,7 @@
                 <w:lang w:val="en-US"/>
               </w:rPr>
             </w:pPr>
-            <w:bookmarkStart w:id="112" w:name="_Hlk160575087"/>
+            <w:bookmarkStart w:id="115" w:name="_Hlk160575087"/>
             <w:r>
               <w:rPr>
                 <w:sz w:val="18"/>
@@ -26376,7 +26382,7 @@
               </w:rPr>
               <w:t>Move Pane</w:t>
             </w:r>
-            <w:bookmarkEnd w:id="112"/>
+            <w:bookmarkEnd w:id="115"/>
           </w:p>
         </w:tc>
         <w:tc>
@@ -26411,7 +26417,7 @@
               </w:rPr>
               <w:t xml:space="preserve"> </w:t>
             </w:r>
-            <w:bookmarkStart w:id="113" w:name="_Hlk169858414"/>
+            <w:bookmarkStart w:id="116" w:name="_Hlk169858414"/>
             <w:r>
               <w:rPr>
                 <w:rFonts w:ascii="CaskaydiaCove NF" w:hAnsi="CaskaydiaCove NF" w:cs="CaskaydiaCove NF"/>
@@ -26444,7 +26450,7 @@
               </w:rPr>
               <w:t xml:space="preserve"> M</w:t>
             </w:r>
-            <w:bookmarkEnd w:id="113"/>
+            <w:bookmarkEnd w:id="116"/>
           </w:p>
         </w:tc>
         <w:tc>
@@ -26599,7 +26605,7 @@
                 <w:szCs w:val="18"/>
               </w:rPr>
             </w:pPr>
-            <w:bookmarkStart w:id="114" w:name="_Hlk160574951"/>
+            <w:bookmarkStart w:id="117" w:name="_Hlk160574951"/>
             <w:r>
               <w:rPr>
                 <w:rFonts w:ascii="CaskaydiaCove NF" w:hAnsi="CaskaydiaCove NF" w:cs="CaskaydiaCove NF"/>
@@ -26616,7 +26622,7 @@
               </w:rPr>
               <w:t xml:space="preserve"> </w:t>
             </w:r>
-            <w:bookmarkEnd w:id="114"/>
+            <w:bookmarkEnd w:id="117"/>
             <w:r>
               <w:rPr>
                 <w:rFonts w:ascii="CaskaydiaCove NF" w:hAnsi="CaskaydiaCove NF" w:cs="CaskaydiaCove NF"/>
@@ -26697,7 +26703,7 @@
                 <w:szCs w:val="18"/>
               </w:rPr>
             </w:pPr>
-            <w:bookmarkStart w:id="115" w:name="_Hlk161399902"/>
+            <w:bookmarkStart w:id="118" w:name="_Hlk161399902"/>
             <w:r>
               <w:rPr>
                 <w:rFonts w:ascii="CaskaydiaCove NF" w:hAnsi="CaskaydiaCove NF" w:cs="CaskaydiaCove NF"/>
@@ -26714,7 +26720,7 @@
               </w:rPr>
               <w:t xml:space="preserve"> 󰘳</w:t>
             </w:r>
-            <w:bookmarkEnd w:id="115"/>
+            <w:bookmarkEnd w:id="118"/>
             <w:r>
               <w:rPr>
                 <w:rFonts w:ascii="CaskaydiaCove NF" w:hAnsi="CaskaydiaCove NF" w:cs="CaskaydiaCove NF"/>
@@ -26815,7 +26821,7 @@
               </w:rPr>
               <w:t xml:space="preserve"> </w:t>
             </w:r>
-            <w:bookmarkStart w:id="116" w:name="_Hlk160575898"/>
+            <w:bookmarkStart w:id="119" w:name="_Hlk160575898"/>
             <w:r>
               <w:rPr>
                 <w:rFonts w:ascii="CaskaydiaCove NF" w:hAnsi="CaskaydiaCove NF" w:cs="CaskaydiaCove NF"/>
@@ -26832,7 +26838,7 @@
               </w:rPr>
               <w:t xml:space="preserve"> </w:t>
             </w:r>
-            <w:bookmarkEnd w:id="116"/>
+            <w:bookmarkEnd w:id="119"/>
             <w:r>
               <w:rPr>
                 <w:rFonts w:ascii="CaskaydiaCove NF" w:hAnsi="CaskaydiaCove NF" w:cs="CaskaydiaCove NF"/>
@@ -26977,8 +26983,8 @@
           <w:lang w:val="en-US"/>
         </w:rPr>
       </w:pPr>
-      <w:bookmarkStart w:id="117" w:name="_Hlk165288065"/>
-      <w:bookmarkEnd w:id="103"/>
+      <w:bookmarkStart w:id="120" w:name="_Hlk165288065"/>
+      <w:bookmarkEnd w:id="105"/>
       <w:r>
         <w:rPr>
           <w:lang w:val="en-US"/>
@@ -27232,7 +27238,7 @@
                 <w:lang w:val="en-US"/>
               </w:rPr>
             </w:pPr>
-            <w:bookmarkStart w:id="118" w:name="_Hlk160573055"/>
+            <w:bookmarkStart w:id="121" w:name="_Hlk160573055"/>
             <w:r>
               <w:rPr>
                 <w:rFonts w:ascii="CaskaydiaCove NF" w:hAnsi="CaskaydiaCove NF" w:cs="CaskaydiaCove NF"/>
@@ -27249,7 +27255,7 @@
               </w:rPr>
               <w:t xml:space="preserve"> </w:t>
             </w:r>
-            <w:bookmarkEnd w:id="118"/>
+            <w:bookmarkEnd w:id="121"/>
             <w:r>
               <w:rPr>
                 <w:rFonts w:ascii="CaskaydiaCove NF" w:hAnsi="CaskaydiaCove NF" w:cs="CaskaydiaCove NF"/>
@@ -27316,7 +27322,7 @@
                 <w:lang w:val="en-US"/>
               </w:rPr>
             </w:pPr>
-            <w:bookmarkStart w:id="119" w:name="_Hlk160572869"/>
+            <w:bookmarkStart w:id="122" w:name="_Hlk160572869"/>
             <w:r>
               <w:rPr>
                 <w:rFonts w:ascii="CaskaydiaCove NF" w:hAnsi="CaskaydiaCove NF" w:cs="CaskaydiaCove NF"/>
@@ -27325,7 +27331,7 @@
               </w:rPr>
               <w:t>󰘶</w:t>
             </w:r>
-            <w:bookmarkEnd w:id="119"/>
+            <w:bookmarkEnd w:id="122"/>
             <w:r>
               <w:rPr>
                 <w:rFonts w:ascii="CaskaydiaCove NF" w:hAnsi="CaskaydiaCove NF" w:cs="CaskaydiaCove NF"/>
@@ -27334,7 +27340,7 @@
               </w:rPr>
               <w:t xml:space="preserve"> </w:t>
             </w:r>
-            <w:bookmarkStart w:id="120" w:name="_Hlk169858329"/>
+            <w:bookmarkStart w:id="123" w:name="_Hlk169858329"/>
             <w:r>
               <w:rPr>
                 <w:rFonts w:ascii="CaskaydiaCove NF" w:hAnsi="CaskaydiaCove NF" w:cs="CaskaydiaCove NF"/>
@@ -27343,7 +27349,7 @@
               </w:rPr>
               <w:t>󰘳</w:t>
             </w:r>
-            <w:bookmarkEnd w:id="120"/>
+            <w:bookmarkEnd w:id="123"/>
             <w:r>
               <w:rPr>
                 <w:rFonts w:ascii="CaskaydiaCove NF" w:hAnsi="CaskaydiaCove NF" w:cs="CaskaydiaCove NF"/>
@@ -27393,7 +27399,7 @@
           </w:p>
         </w:tc>
       </w:tr>
-      <w:bookmarkEnd w:id="117"/>
+      <w:bookmarkEnd w:id="120"/>
       <w:tr>
         <w:tc>
           <w:tcPr>
@@ -27431,7 +27437,7 @@
                 <w:lang w:val="en-US"/>
               </w:rPr>
             </w:pPr>
-            <w:bookmarkStart w:id="121" w:name="_Hlk169904791"/>
+            <w:bookmarkStart w:id="124" w:name="_Hlk169904791"/>
             <w:r>
               <w:rPr>
                 <w:rFonts w:ascii="CaskaydiaCove NF" w:hAnsi="CaskaydiaCove NF" w:cs="CaskaydiaCove NF"/>
@@ -27440,7 +27446,7 @@
               </w:rPr>
               <w:t>󰘴</w:t>
             </w:r>
-            <w:bookmarkEnd w:id="121"/>
+            <w:bookmarkEnd w:id="124"/>
             <w:r>
               <w:rPr>
                 <w:rFonts w:ascii="CaskaydiaCove NF" w:hAnsi="CaskaydiaCove NF" w:cs="CaskaydiaCove NF"/>
@@ -27738,8 +27744,8 @@
                 <w:szCs w:val="18"/>
               </w:rPr>
             </w:pPr>
-            <w:bookmarkStart w:id="122" w:name="_Hlk176808970"/>
-            <w:bookmarkStart w:id="123" w:name="_Hlk169904610"/>
+            <w:bookmarkStart w:id="125" w:name="_Hlk176808970"/>
+            <w:bookmarkStart w:id="126" w:name="_Hlk169904610"/>
             <w:r>
               <w:rPr>
                 <w:rFonts w:ascii="CaskaydiaCove NF" w:hAnsi="CaskaydiaCove NF" w:cs="CaskaydiaCove NF"/>
@@ -27748,7 +27754,7 @@
               </w:rPr>
               <w:t xml:space="preserve">󰘵 </w:t>
             </w:r>
-            <w:bookmarkEnd w:id="122"/>
+            <w:bookmarkEnd w:id="125"/>
             <w:r>
               <w:rPr>
                 <w:rFonts w:ascii="CaskaydiaCove NF" w:hAnsi="CaskaydiaCove NF" w:cs="CaskaydiaCove NF"/>
@@ -27757,7 +27763,7 @@
               </w:rPr>
               <w:t xml:space="preserve">󰘳 </w:t>
             </w:r>
-            <w:bookmarkEnd w:id="123"/>
+            <w:bookmarkEnd w:id="126"/>
             <w:r>
               <w:rPr>
                 <w:rFonts w:ascii="CaskaydiaCove NF" w:hAnsi="CaskaydiaCove NF" w:cs="CaskaydiaCove NF"/>
@@ -28004,7 +28010,7 @@
           <w:lang w:val="en-US"/>
         </w:rPr>
       </w:pPr>
-      <w:bookmarkStart w:id="124" w:name="_Hlk170658520"/>
+      <w:bookmarkStart w:id="127" w:name="_Hlk170658520"/>
       <w:r>
         <w:rPr>
           <w:lang w:val="en-US"/>
@@ -28049,8 +28055,8 @@
                 <w:lang w:val="en-US"/>
               </w:rPr>
             </w:pPr>
-            <w:bookmarkStart w:id="125" w:name="_Hlk176801824"/>
-            <w:bookmarkEnd w:id="124"/>
+            <w:bookmarkStart w:id="128" w:name="_Hlk176801824"/>
+            <w:bookmarkEnd w:id="127"/>
             <w:r>
               <w:rPr>
                 <w:b/>
@@ -28541,7 +28547,7 @@
         </w:tc>
       </w:tr>
     </w:tbl>
-    <w:bookmarkEnd w:id="125"/>
+    <w:bookmarkEnd w:id="128"/>
     <w:p>
       <w:pPr>
         <w:pStyle w:val="berschrift2"/>
@@ -28780,7 +28786,7 @@
                 <w:lang w:val="en-US"/>
               </w:rPr>
             </w:pPr>
-            <w:bookmarkStart w:id="126" w:name="_Hlk183423395"/>
+            <w:bookmarkStart w:id="129" w:name="_Hlk183423395"/>
             <w:r>
               <w:rPr>
                 <w:sz w:val="18"/>
@@ -28789,7 +28795,7 @@
               </w:rPr>
               <w:t>Fullscreen</w:t>
             </w:r>
-            <w:bookmarkEnd w:id="126"/>
+            <w:bookmarkEnd w:id="129"/>
           </w:p>
         </w:tc>
         <w:tc>
@@ -28948,8 +28954,8 @@
                 <w:lang w:val="en-US"/>
               </w:rPr>
             </w:pPr>
-            <w:bookmarkStart w:id="127" w:name="_Hlk176806505"/>
-            <w:bookmarkStart w:id="128" w:name="_Hlk176801878"/>
+            <w:bookmarkStart w:id="130" w:name="_Hlk176806505"/>
+            <w:bookmarkStart w:id="131" w:name="_Hlk176801878"/>
             <w:r>
               <w:rPr>
                 <w:rFonts w:ascii="CaskaydiaCove NF" w:hAnsi="CaskaydiaCove NF" w:cs="CaskaydiaCove NF"/>
@@ -28958,7 +28964,7 @@
               </w:rPr>
               <w:t>󰘳</w:t>
             </w:r>
-            <w:bookmarkEnd w:id="127"/>
+            <w:bookmarkEnd w:id="130"/>
             <w:r>
               <w:rPr>
                 <w:rFonts w:ascii="CaskaydiaCove NF" w:hAnsi="CaskaydiaCove NF" w:cs="CaskaydiaCove NF"/>
@@ -28967,7 +28973,7 @@
               </w:rPr>
               <w:t xml:space="preserve"> </w:t>
             </w:r>
-            <w:bookmarkEnd w:id="128"/>
+            <w:bookmarkEnd w:id="131"/>
             <w:r>
               <w:rPr>
                 <w:rFonts w:ascii="CaskaydiaCove NF" w:hAnsi="CaskaydiaCove NF" w:cs="CaskaydiaCove NF"/>
@@ -29042,7 +29048,7 @@
                 <w:lang w:val="en-US"/>
               </w:rPr>
             </w:pPr>
-            <w:bookmarkStart w:id="129" w:name="_Hlk176806773"/>
+            <w:bookmarkStart w:id="132" w:name="_Hlk176806773"/>
             <w:r>
               <w:rPr>
                 <w:rFonts w:ascii="CaskaydiaCove NF" w:hAnsi="CaskaydiaCove NF" w:cs="CaskaydiaCove NF"/>
@@ -29051,7 +29057,7 @@
               </w:rPr>
               <w:t>󰘳</w:t>
             </w:r>
-            <w:bookmarkEnd w:id="129"/>
+            <w:bookmarkEnd w:id="132"/>
             <w:r>
               <w:rPr>
                 <w:rFonts w:ascii="CaskaydiaCove NF" w:hAnsi="CaskaydiaCove NF" w:cs="CaskaydiaCove NF"/>
@@ -29100,7 +29106,7 @@
                 <w:lang w:val="en-US"/>
               </w:rPr>
             </w:pPr>
-            <w:bookmarkStart w:id="130" w:name="_Hlk176806951"/>
+            <w:bookmarkStart w:id="133" w:name="_Hlk176806951"/>
             <w:proofErr w:type="spellStart"/>
             <w:r>
               <w:rPr>
@@ -29173,6 +29179,289 @@
                 <w:sz w:val="18"/>
                 <w:szCs w:val="18"/>
               </w:rPr>
+              <w:t xml:space="preserve"> </w:t>
+            </w:r>
+            <w:bookmarkStart w:id="134" w:name="_Hlk187083978"/>
+            <w:r>
+              <w:rPr>
+                <w:rFonts w:ascii="CaskaydiaCove NF" w:hAnsi="CaskaydiaCove NF" w:cs="CaskaydiaCove NF"/>
+                <w:sz w:val="18"/>
+                <w:szCs w:val="18"/>
+              </w:rPr>
+              <w:t>◀︎</w:t>
+            </w:r>
+            <w:bookmarkEnd w:id="134"/>
+            <w:r>
+              <w:rPr>
+                <w:rFonts w:ascii="CaskaydiaCove NF" w:hAnsi="CaskaydiaCove NF" w:cs="CaskaydiaCove NF"/>
+                <w:sz w:val="18"/>
+                <w:szCs w:val="18"/>
+                <w:lang w:eastAsia="ko-KR"/>
+              </w:rPr>
+              <w:t>/</w:t>
+            </w:r>
+            <w:r>
+              <w:rPr>
+                <w:rFonts w:ascii="CaskaydiaCove NF" w:hAnsi="CaskaydiaCove NF" w:cs="CaskaydiaCove NF"/>
+                <w:sz w:val="18"/>
+                <w:szCs w:val="18"/>
+              </w:rPr>
+              <w:t>▶</w:t>
+            </w:r>
+          </w:p>
+        </w:tc>
+        <w:tc>
+          <w:tcPr>
+            <w:tcW w:w="2404" w:type="dxa"/>
+          </w:tcPr>
+          <w:p>
+            <w:pPr>
+              <w:rPr>
+                <w:sz w:val="18"/>
+                <w:szCs w:val="18"/>
+              </w:rPr>
+            </w:pPr>
+            <w:proofErr w:type="spellStart"/>
+            <w:r>
+              <w:rPr>
+                <w:sz w:val="18"/>
+                <w:szCs w:val="18"/>
+                <w:lang w:val="en-US"/>
+              </w:rPr>
+              <w:t>Ctrl+Cmd+Left</w:t>
+            </w:r>
+            <w:proofErr w:type="spellEnd"/>
+            <w:r>
+              <w:rPr>
+                <w:sz w:val="18"/>
+                <w:szCs w:val="18"/>
+                <w:lang w:val="en-US"/>
+              </w:rPr>
+              <w:t>/Right</w:t>
+            </w:r>
+          </w:p>
+        </w:tc>
+        <w:tc>
+          <w:tcPr>
+            <w:tcW w:w="1861" w:type="dxa"/>
+          </w:tcPr>
+          <w:p>
+            <w:pPr>
+              <w:rPr>
+                <w:sz w:val="18"/>
+                <w:szCs w:val="18"/>
+                <w:lang w:val="en-US"/>
+              </w:rPr>
+            </w:pPr>
+            <w:proofErr w:type="spellStart"/>
+            <w:r>
+              <w:rPr>
+                <w:sz w:val="18"/>
+                <w:szCs w:val="18"/>
+                <w:lang w:val="en-US"/>
+              </w:rPr>
+              <w:t>Forw</w:t>
+            </w:r>
+            <w:proofErr w:type="spellEnd"/>
+            <w:r>
+              <w:rPr>
+                <w:sz w:val="18"/>
+                <w:szCs w:val="18"/>
+                <w:lang w:val="en-US"/>
+              </w:rPr>
+              <w:t>/</w:t>
+            </w:r>
+            <w:proofErr w:type="spellStart"/>
+            <w:r>
+              <w:rPr>
+                <w:sz w:val="18"/>
+                <w:szCs w:val="18"/>
+                <w:lang w:val="en-US"/>
+              </w:rPr>
+              <w:t>Backw</w:t>
+            </w:r>
+            <w:proofErr w:type="spellEnd"/>
+            <w:r>
+              <w:rPr>
+                <w:sz w:val="18"/>
+                <w:szCs w:val="18"/>
+                <w:lang w:val="en-US"/>
+              </w:rPr>
+              <w:t xml:space="preserve"> 10s</w:t>
+            </w:r>
+          </w:p>
+        </w:tc>
+        <w:tc>
+          <w:tcPr>
+            <w:tcW w:w="1246" w:type="dxa"/>
+          </w:tcPr>
+          <w:p>
+            <w:pPr>
+              <w:rPr>
+                <w:rFonts w:ascii="CaskaydiaCove NF" w:hAnsi="CaskaydiaCove NF" w:cs="CaskaydiaCove NF"/>
+                <w:sz w:val="18"/>
+                <w:szCs w:val="18"/>
+              </w:rPr>
+            </w:pPr>
+            <w:bookmarkStart w:id="135" w:name="_Hlk184982784"/>
+            <w:r>
+              <w:rPr>
+                <w:rFonts w:ascii="CaskaydiaCove NF" w:hAnsi="CaskaydiaCove NF" w:cs="CaskaydiaCove NF"/>
+                <w:sz w:val="18"/>
+                <w:szCs w:val="18"/>
+              </w:rPr>
+              <w:t>◀︎</w:t>
+            </w:r>
+            <w:r>
+              <w:rPr>
+                <w:rFonts w:ascii="CaskaydiaCove NF" w:hAnsi="CaskaydiaCove NF" w:cs="CaskaydiaCove NF"/>
+                <w:sz w:val="18"/>
+                <w:szCs w:val="18"/>
+                <w:lang w:eastAsia="ko-KR"/>
+              </w:rPr>
+              <w:t>/</w:t>
+            </w:r>
+            <w:r>
+              <w:rPr>
+                <w:rFonts w:ascii="CaskaydiaCove NF" w:hAnsi="CaskaydiaCove NF" w:cs="CaskaydiaCove NF"/>
+                <w:sz w:val="18"/>
+                <w:szCs w:val="18"/>
+              </w:rPr>
+              <w:t>▶</w:t>
+            </w:r>
+            <w:bookmarkEnd w:id="135"/>
+          </w:p>
+        </w:tc>
+        <w:tc>
+          <w:tcPr>
+            <w:tcW w:w="2156" w:type="dxa"/>
+          </w:tcPr>
+          <w:p>
+            <w:pPr>
+              <w:rPr>
+                <w:sz w:val="18"/>
+                <w:szCs w:val="18"/>
+                <w:lang w:val="en-US"/>
+              </w:rPr>
+            </w:pPr>
+            <w:proofErr w:type="spellStart"/>
+            <w:r>
+              <w:rPr>
+                <w:sz w:val="18"/>
+                <w:szCs w:val="18"/>
+              </w:rPr>
+              <w:t>Left</w:t>
+            </w:r>
+            <w:proofErr w:type="spellEnd"/>
+            <w:r>
+              <w:rPr>
+                <w:sz w:val="18"/>
+                <w:szCs w:val="18"/>
+              </w:rPr>
+              <w:t>/Right</w:t>
+            </w:r>
+          </w:p>
+        </w:tc>
+      </w:tr>
+      <w:bookmarkEnd w:id="133"/>
+      <w:tr>
+        <w:tc>
+          <w:tcPr>
+            <w:tcW w:w="1830" w:type="dxa"/>
+          </w:tcPr>
+          <w:p>
+            <w:pPr>
+              <w:rPr>
+                <w:sz w:val="18"/>
+                <w:szCs w:val="18"/>
+                <w:lang w:val="en-US"/>
+              </w:rPr>
+            </w:pPr>
+            <w:proofErr w:type="spellStart"/>
+            <w:r>
+              <w:rPr>
+                <w:sz w:val="18"/>
+                <w:szCs w:val="18"/>
+                <w:lang w:val="en-US"/>
+              </w:rPr>
+              <w:t>Forw</w:t>
+            </w:r>
+            <w:proofErr w:type="spellEnd"/>
+            <w:r>
+              <w:rPr>
+                <w:sz w:val="18"/>
+                <w:szCs w:val="18"/>
+                <w:lang w:val="en-US"/>
+              </w:rPr>
+              <w:t>/</w:t>
+            </w:r>
+            <w:proofErr w:type="spellStart"/>
+            <w:r>
+              <w:rPr>
+                <w:sz w:val="18"/>
+                <w:szCs w:val="18"/>
+                <w:lang w:val="en-US"/>
+              </w:rPr>
+              <w:t>Backw</w:t>
+            </w:r>
+            <w:proofErr w:type="spellEnd"/>
+            <w:r>
+              <w:rPr>
+                <w:sz w:val="18"/>
+                <w:szCs w:val="18"/>
+                <w:lang w:val="en-US"/>
+              </w:rPr>
+              <w:t xml:space="preserve"> 60s</w:t>
+            </w:r>
+          </w:p>
+        </w:tc>
+        <w:tc>
+          <w:tcPr>
+            <w:tcW w:w="1271" w:type="dxa"/>
+          </w:tcPr>
+          <w:p>
+            <w:pPr>
+              <w:rPr>
+                <w:rFonts w:ascii="CaskaydiaCove NF" w:hAnsi="CaskaydiaCove NF" w:cs="CaskaydiaCove NF"/>
+                <w:sz w:val="18"/>
+                <w:szCs w:val="18"/>
+              </w:rPr>
+            </w:pPr>
+            <w:bookmarkStart w:id="136" w:name="_Hlk187083864"/>
+            <w:r>
+              <w:rPr>
+                <w:rFonts w:ascii="CaskaydiaCove NF" w:hAnsi="CaskaydiaCove NF" w:cs="CaskaydiaCove NF"/>
+                <w:sz w:val="18"/>
+                <w:szCs w:val="18"/>
+                <w:lang w:val="en-US"/>
+              </w:rPr>
+              <w:t>󰘶</w:t>
+            </w:r>
+            <w:r>
+              <w:rPr>
+                <w:rFonts w:ascii="CaskaydiaCove NF" w:hAnsi="CaskaydiaCove NF" w:cs="CaskaydiaCove NF"/>
+                <w:sz w:val="18"/>
+                <w:szCs w:val="18"/>
+              </w:rPr>
+              <w:t xml:space="preserve"> </w:t>
+            </w:r>
+            <w:bookmarkStart w:id="137" w:name="_Hlk176809216"/>
+            <w:r>
+              <w:rPr>
+                <w:rFonts w:ascii="CaskaydiaCove NF" w:hAnsi="CaskaydiaCove NF" w:cs="CaskaydiaCove NF"/>
+                <w:sz w:val="18"/>
+                <w:szCs w:val="18"/>
+              </w:rPr>
+              <w:t>󰘳</w:t>
+            </w:r>
+            <w:bookmarkEnd w:id="136"/>
+            <w:bookmarkEnd w:id="137"/>
+            <w:r>
+              <w:rPr>
+                <w:rFonts w:ascii="CaskaydiaCove NF" w:hAnsi="CaskaydiaCove NF" w:cs="CaskaydiaCove NF"/>
+                <w:sz w:val="18"/>
+                <w:szCs w:val="18"/>
+              </w:rPr>
               <w:t xml:space="preserve"> ◀︎</w:t>
             </w:r>
             <w:r>
@@ -29184,6 +29473,7 @@
               </w:rPr>
               <w:t>/</w:t>
             </w:r>
+            <w:bookmarkStart w:id="138" w:name="_Hlk187083984"/>
             <w:r>
               <w:rPr>
                 <w:rFonts w:ascii="CaskaydiaCove NF" w:hAnsi="CaskaydiaCove NF" w:cs="CaskaydiaCove NF"/>
@@ -29192,6 +29482,7 @@
               </w:rPr>
               <w:t>▶</w:t>
             </w:r>
+            <w:bookmarkEnd w:id="138"/>
           </w:p>
         </w:tc>
         <w:tc>
@@ -29212,7 +29503,7 @@
                 <w:szCs w:val="18"/>
                 <w:lang w:val="en-US"/>
               </w:rPr>
-              <w:t>Ctrl+Cmd+Left</w:t>
+              <w:t>Shift+Cmd+Left</w:t>
             </w:r>
             <w:proofErr w:type="spellEnd"/>
             <w:r>
@@ -29271,7 +29562,7 @@
                 <w:szCs w:val="18"/>
                 <w:lang w:val="en-US"/>
               </w:rPr>
-              <w:t xml:space="preserve"> 10s</w:t>
+              <w:t xml:space="preserve"> 5m</w:t>
             </w:r>
           </w:p>
         </w:tc>
@@ -29287,130 +29578,23 @@
                 <w:szCs w:val="18"/>
               </w:rPr>
             </w:pPr>
-            <w:bookmarkStart w:id="131" w:name="_Hlk184982784"/>
-            <w:r>
-              <w:rPr>
-                <w:rFonts w:ascii="CaskaydiaCove NF" w:hAnsi="CaskaydiaCove NF" w:cs="CaskaydiaCove NF"/>
-                <w:sz w:val="18"/>
-                <w:szCs w:val="18"/>
-              </w:rPr>
-              <w:t>◀︎</w:t>
-            </w:r>
-            <w:r>
-              <w:rPr>
-                <w:rFonts w:ascii="CaskaydiaCove NF" w:hAnsi="CaskaydiaCove NF" w:cs="CaskaydiaCove NF"/>
-                <w:sz w:val="18"/>
-                <w:szCs w:val="18"/>
-                <w:lang w:eastAsia="ko-KR"/>
-              </w:rPr>
-              <w:t>/</w:t>
-            </w:r>
-            <w:r>
-              <w:rPr>
-                <w:rFonts w:ascii="CaskaydiaCove NF" w:hAnsi="CaskaydiaCove NF" w:cs="CaskaydiaCove NF"/>
-                <w:sz w:val="18"/>
-                <w:szCs w:val="18"/>
-              </w:rPr>
-              <w:t>▶</w:t>
-            </w:r>
-            <w:bookmarkEnd w:id="131"/>
-          </w:p>
-        </w:tc>
-        <w:tc>
-          <w:tcPr>
-            <w:tcW w:w="2156" w:type="dxa"/>
-          </w:tcPr>
-          <w:p>
-            <w:pPr>
-              <w:rPr>
-                <w:sz w:val="18"/>
-                <w:szCs w:val="18"/>
-                <w:lang w:val="en-US"/>
-              </w:rPr>
-            </w:pPr>
-            <w:proofErr w:type="spellStart"/>
-            <w:r>
-              <w:rPr>
-                <w:sz w:val="18"/>
-                <w:szCs w:val="18"/>
-              </w:rPr>
-              <w:t>Left</w:t>
-            </w:r>
-            <w:proofErr w:type="spellEnd"/>
-            <w:r>
-              <w:rPr>
-                <w:sz w:val="18"/>
-                <w:szCs w:val="18"/>
-              </w:rPr>
-              <w:t>/Right</w:t>
-            </w:r>
-          </w:p>
-        </w:tc>
-      </w:tr>
-      <w:bookmarkEnd w:id="130"/>
-      <w:tr>
-        <w:tc>
-          <w:tcPr>
-            <w:tcW w:w="1830" w:type="dxa"/>
-          </w:tcPr>
-          <w:p>
-            <w:pPr>
-              <w:rPr>
-                <w:sz w:val="18"/>
-                <w:szCs w:val="18"/>
-                <w:lang w:val="en-US"/>
-              </w:rPr>
-            </w:pPr>
-            <w:proofErr w:type="spellStart"/>
-            <w:r>
-              <w:rPr>
-                <w:sz w:val="18"/>
-                <w:szCs w:val="18"/>
-                <w:lang w:val="en-US"/>
-              </w:rPr>
-              <w:t>Forw</w:t>
-            </w:r>
-            <w:proofErr w:type="spellEnd"/>
-            <w:r>
-              <w:rPr>
-                <w:sz w:val="18"/>
-                <w:szCs w:val="18"/>
-                <w:lang w:val="en-US"/>
-              </w:rPr>
-              <w:t>/</w:t>
-            </w:r>
-            <w:proofErr w:type="spellStart"/>
-            <w:r>
-              <w:rPr>
-                <w:sz w:val="18"/>
-                <w:szCs w:val="18"/>
-                <w:lang w:val="en-US"/>
-              </w:rPr>
-              <w:t>Backw</w:t>
-            </w:r>
-            <w:proofErr w:type="spellEnd"/>
-            <w:r>
-              <w:rPr>
-                <w:sz w:val="18"/>
-                <w:szCs w:val="18"/>
-                <w:lang w:val="en-US"/>
-              </w:rPr>
-              <w:t xml:space="preserve"> 60s</w:t>
-            </w:r>
-          </w:p>
-        </w:tc>
-        <w:tc>
-          <w:tcPr>
-            <w:tcW w:w="1271" w:type="dxa"/>
-          </w:tcPr>
-          <w:p>
-            <w:pPr>
-              <w:rPr>
-                <w:rFonts w:ascii="CaskaydiaCove NF" w:hAnsi="CaskaydiaCove NF" w:cs="CaskaydiaCove NF"/>
-                <w:sz w:val="18"/>
-                <w:szCs w:val="18"/>
-              </w:rPr>
-            </w:pPr>
+            <w:r>
+              <w:rPr>
+                <w:rFonts w:ascii="CaskaydiaCove NF" w:hAnsi="CaskaydiaCove NF" w:cs="CaskaydiaCove NF"/>
+                <w:sz w:val="18"/>
+                <w:szCs w:val="18"/>
+              </w:rPr>
+              <w:t>󰘵</w:t>
+            </w:r>
+            <w:bookmarkStart w:id="139" w:name="_Hlk187083968"/>
+            <w:r>
+              <w:rPr>
+                <w:rFonts w:ascii="CaskaydiaCove NF" w:hAnsi="CaskaydiaCove NF" w:cs="CaskaydiaCove NF"/>
+                <w:sz w:val="18"/>
+                <w:szCs w:val="18"/>
+              </w:rPr>
+              <w:t xml:space="preserve"> </w:t>
+            </w:r>
             <w:r>
               <w:rPr>
                 <w:rFonts w:ascii="CaskaydiaCove NF" w:hAnsi="CaskaydiaCove NF" w:cs="CaskaydiaCove NF"/>
@@ -29428,7 +29612,8 @@
               </w:rPr>
               <w:t xml:space="preserve"> </w:t>
             </w:r>
-            <w:bookmarkStart w:id="132" w:name="_Hlk176809216"/>
+            <w:bookmarkStart w:id="140" w:name="_Hlk184982821"/>
+            <w:bookmarkEnd w:id="139"/>
             <w:r>
               <w:rPr>
                 <w:rFonts w:ascii="CaskaydiaCove NF" w:hAnsi="CaskaydiaCove NF" w:cs="CaskaydiaCove NF"/>
@@ -29437,144 +29622,6 @@
               </w:rPr>
               <w:t>󰘳</w:t>
             </w:r>
-            <w:bookmarkEnd w:id="132"/>
-            <w:r>
-              <w:rPr>
-                <w:rFonts w:ascii="CaskaydiaCove NF" w:hAnsi="CaskaydiaCove NF" w:cs="CaskaydiaCove NF"/>
-                <w:sz w:val="18"/>
-                <w:szCs w:val="18"/>
-              </w:rPr>
-              <w:t xml:space="preserve"> ◀︎</w:t>
-            </w:r>
-            <w:r>
-              <w:rPr>
-                <w:rFonts w:ascii="CaskaydiaCove NF" w:hAnsi="CaskaydiaCove NF" w:cs="CaskaydiaCove NF"/>
-                <w:sz w:val="18"/>
-                <w:szCs w:val="18"/>
-                <w:lang w:eastAsia="ko-KR"/>
-              </w:rPr>
-              <w:t>/</w:t>
-            </w:r>
-            <w:r>
-              <w:rPr>
-                <w:rFonts w:ascii="CaskaydiaCove NF" w:hAnsi="CaskaydiaCove NF" w:cs="CaskaydiaCove NF"/>
-                <w:sz w:val="18"/>
-                <w:szCs w:val="18"/>
-              </w:rPr>
-              <w:t>▶</w:t>
-            </w:r>
-          </w:p>
-        </w:tc>
-        <w:tc>
-          <w:tcPr>
-            <w:tcW w:w="2404" w:type="dxa"/>
-          </w:tcPr>
-          <w:p>
-            <w:pPr>
-              <w:rPr>
-                <w:sz w:val="18"/>
-                <w:szCs w:val="18"/>
-              </w:rPr>
-            </w:pPr>
-            <w:proofErr w:type="spellStart"/>
-            <w:r>
-              <w:rPr>
-                <w:sz w:val="18"/>
-                <w:szCs w:val="18"/>
-                <w:lang w:val="en-US"/>
-              </w:rPr>
-              <w:t>Shift+Cmd+Left</w:t>
-            </w:r>
-            <w:proofErr w:type="spellEnd"/>
-            <w:r>
-              <w:rPr>
-                <w:sz w:val="18"/>
-                <w:szCs w:val="18"/>
-                <w:lang w:val="en-US"/>
-              </w:rPr>
-              <w:t>/Right</w:t>
-            </w:r>
-          </w:p>
-        </w:tc>
-        <w:tc>
-          <w:tcPr>
-            <w:tcW w:w="1861" w:type="dxa"/>
-          </w:tcPr>
-          <w:p>
-            <w:pPr>
-              <w:rPr>
-                <w:sz w:val="18"/>
-                <w:szCs w:val="18"/>
-                <w:lang w:val="en-US"/>
-              </w:rPr>
-            </w:pPr>
-            <w:proofErr w:type="spellStart"/>
-            <w:r>
-              <w:rPr>
-                <w:sz w:val="18"/>
-                <w:szCs w:val="18"/>
-                <w:lang w:val="en-US"/>
-              </w:rPr>
-              <w:t>Forw</w:t>
-            </w:r>
-            <w:proofErr w:type="spellEnd"/>
-            <w:r>
-              <w:rPr>
-                <w:sz w:val="18"/>
-                <w:szCs w:val="18"/>
-                <w:lang w:val="en-US"/>
-              </w:rPr>
-              <w:t>/</w:t>
-            </w:r>
-            <w:proofErr w:type="spellStart"/>
-            <w:r>
-              <w:rPr>
-                <w:sz w:val="18"/>
-                <w:szCs w:val="18"/>
-                <w:lang w:val="en-US"/>
-              </w:rPr>
-              <w:t>Backw</w:t>
-            </w:r>
-            <w:proofErr w:type="spellEnd"/>
-            <w:r>
-              <w:rPr>
-                <w:sz w:val="18"/>
-                <w:szCs w:val="18"/>
-                <w:lang w:val="en-US"/>
-              </w:rPr>
-              <w:t xml:space="preserve"> 5m</w:t>
-            </w:r>
-          </w:p>
-        </w:tc>
-        <w:tc>
-          <w:tcPr>
-            <w:tcW w:w="1246" w:type="dxa"/>
-          </w:tcPr>
-          <w:p>
-            <w:pPr>
-              <w:rPr>
-                <w:rFonts w:ascii="CaskaydiaCove NF" w:hAnsi="CaskaydiaCove NF" w:cs="CaskaydiaCove NF"/>
-                <w:sz w:val="18"/>
-                <w:szCs w:val="18"/>
-              </w:rPr>
-            </w:pPr>
-            <w:r>
-              <w:rPr>
-                <w:rFonts w:ascii="CaskaydiaCove NF" w:hAnsi="CaskaydiaCove NF" w:cs="CaskaydiaCove NF"/>
-                <w:sz w:val="18"/>
-                <w:szCs w:val="18"/>
-              </w:rPr>
-              <w:t xml:space="preserve">󰘵 </w:t>
-            </w:r>
-            <w:r>
-              <w:rPr>
-                <w:rFonts w:ascii="CaskaydiaCove NF" w:hAnsi="CaskaydiaCove NF" w:cs="CaskaydiaCove NF"/>
-                <w:sz w:val="18"/>
-                <w:szCs w:val="18"/>
-                <w:lang w:val="en-US"/>
-              </w:rPr>
-              <w:t>󰘶</w:t>
-            </w:r>
             <w:r>
               <w:rPr>
                 <w:rFonts w:ascii="CaskaydiaCove NF" w:hAnsi="CaskaydiaCove NF" w:cs="CaskaydiaCove NF"/>
@@ -29583,24 +29630,7 @@
               </w:rPr>
               <w:t xml:space="preserve"> </w:t>
             </w:r>
-            <w:bookmarkStart w:id="133" w:name="_Hlk184982821"/>
-            <w:r>
-              <w:rPr>
-                <w:rFonts w:ascii="CaskaydiaCove NF" w:hAnsi="CaskaydiaCove NF" w:cs="CaskaydiaCove NF"/>
-                <w:sz w:val="18"/>
-                <w:szCs w:val="18"/>
-              </w:rPr>
-              <w:t>󰘳</w:t>
-            </w:r>
-            <w:r>
-              <w:rPr>
-                <w:rFonts w:ascii="CaskaydiaCove NF" w:hAnsi="CaskaydiaCove NF" w:cs="CaskaydiaCove NF"/>
-                <w:sz w:val="18"/>
-                <w:szCs w:val="18"/>
-              </w:rPr>
-              <w:t xml:space="preserve"> </w:t>
-            </w:r>
-            <w:bookmarkEnd w:id="133"/>
+            <w:bookmarkEnd w:id="140"/>
             <w:r>
               <w:rPr>
                 <w:rFonts w:ascii="CaskaydiaCove NF" w:hAnsi="CaskaydiaCove NF" w:cs="CaskaydiaCove NF"/>
@@ -29712,7 +29742,7 @@
                 <w:szCs w:val="18"/>
               </w:rPr>
             </w:pPr>
-            <w:bookmarkStart w:id="134" w:name="_Hlk176806539"/>
+            <w:bookmarkStart w:id="141" w:name="_Hlk176806539"/>
             <w:r>
               <w:rPr>
                 <w:rFonts w:ascii="CaskaydiaCove NF" w:hAnsi="CaskaydiaCove NF" w:cs="CaskaydiaCove NF"/>
@@ -29721,7 +29751,7 @@
               </w:rPr>
               <w:t>F/G</w:t>
             </w:r>
-            <w:bookmarkEnd w:id="134"/>
+            <w:bookmarkEnd w:id="141"/>
           </w:p>
         </w:tc>
         <w:tc>
@@ -29779,7 +29809,7 @@
                 <w:szCs w:val="18"/>
               </w:rPr>
             </w:pPr>
-            <w:bookmarkStart w:id="135" w:name="_Hlk176806551"/>
+            <w:bookmarkStart w:id="142" w:name="_Hlk176806551"/>
             <w:r>
               <w:rPr>
                 <w:rFonts w:ascii="CaskaydiaCove NF" w:hAnsi="CaskaydiaCove NF" w:cs="CaskaydiaCove NF"/>
@@ -29788,7 +29818,7 @@
               </w:rPr>
               <w:t>H/J</w:t>
             </w:r>
-            <w:bookmarkEnd w:id="135"/>
+            <w:bookmarkEnd w:id="142"/>
           </w:p>
         </w:tc>
         <w:tc>
@@ -30014,6 +30044,7 @@
                 <w:lang w:val="en-US"/>
               </w:rPr>
             </w:pPr>
+            <w:bookmarkStart w:id="143" w:name="_Hlk187083795"/>
             <w:r>
               <w:rPr>
                 <w:b/>
@@ -30346,7 +30377,7 @@
                 <w:szCs w:val="18"/>
               </w:rPr>
             </w:pPr>
-            <w:bookmarkStart w:id="136" w:name="_Hlk184982483"/>
+            <w:bookmarkStart w:id="144" w:name="_Hlk184982483"/>
             <w:r>
               <w:rPr>
                 <w:sz w:val="18"/>
@@ -30355,7 +30386,7 @@
               </w:rPr>
               <w:t>Gif Panel</w:t>
             </w:r>
-            <w:bookmarkEnd w:id="136"/>
+            <w:bookmarkEnd w:id="144"/>
           </w:p>
         </w:tc>
         <w:tc>
@@ -30947,6 +30978,1176 @@
         </w:tc>
       </w:tr>
     </w:tbl>
+    <w:bookmarkEnd w:id="143"/>
+    <w:p>
+      <w:pPr>
+        <w:pStyle w:val="berschrift2"/>
+        <w:rPr>
+          <w:lang w:val="en-US"/>
+        </w:rPr>
+      </w:pPr>
+      <w:r>
+        <w:rPr>
+          <w:lang w:val="en-US"/>
+        </w:rPr>
+        <w:t>Visual Studio Code</w:t>
+      </w:r>
+    </w:p>
+    <w:tbl>
+      <w:tblPr>
+        <w:tblStyle w:val="Tabellenraster"/>
+        <w:tblW w:w="10768" w:type="dxa"/>
+        <w:tblLook w:val="04A0" w:firstRow="1" w:lastRow="0" w:firstColumn="1" w:lastColumn="0" w:noHBand="0" w:noVBand="1"/>
+      </w:tblPr>
+      <w:tblGrid>
+        <w:gridCol w:w="1838"/>
+        <w:gridCol w:w="1276"/>
+        <w:gridCol w:w="2410"/>
+        <w:gridCol w:w="2126"/>
+        <w:gridCol w:w="1276"/>
+        <w:gridCol w:w="1842"/>
+      </w:tblGrid>
+      <w:tr>
+        <w:tc>
+          <w:tcPr>
+            <w:tcW w:w="1838" w:type="dxa"/>
+            <w:tcBorders>
+              <w:top w:val="single" w:sz="4" w:space="0" w:color="auto"/>
+              <w:left w:val="single" w:sz="4" w:space="0" w:color="auto"/>
+              <w:bottom w:val="single" w:sz="4" w:space="0" w:color="auto"/>
+              <w:right w:val="single" w:sz="4" w:space="0" w:color="auto"/>
+            </w:tcBorders>
+            <w:shd w:val="clear" w:color="auto" w:fill="4F81BD" w:themeFill="accent1"/>
+            <w:hideMark/>
+          </w:tcPr>
+          <w:p>
+            <w:pPr>
+              <w:rPr>
+                <w:b/>
+                <w:color w:val="FFFFFF" w:themeColor="background1"/>
+                <w:sz w:val="18"/>
+                <w:szCs w:val="18"/>
+                <w:lang w:val="en-US"/>
+              </w:rPr>
+            </w:pPr>
+            <w:r>
+              <w:rPr>
+                <w:b/>
+                <w:color w:val="FFFFFF" w:themeColor="background1"/>
+                <w:sz w:val="18"/>
+                <w:szCs w:val="18"/>
+              </w:rPr>
+              <w:t>Funktion</w:t>
+            </w:r>
+          </w:p>
+        </w:tc>
+        <w:tc>
+          <w:tcPr>
+            <w:tcW w:w="1276" w:type="dxa"/>
+            <w:tcBorders>
+              <w:top w:val="single" w:sz="4" w:space="0" w:color="auto"/>
+              <w:left w:val="single" w:sz="4" w:space="0" w:color="auto"/>
+              <w:bottom w:val="single" w:sz="4" w:space="0" w:color="auto"/>
+              <w:right w:val="single" w:sz="4" w:space="0" w:color="auto"/>
+            </w:tcBorders>
+            <w:shd w:val="clear" w:color="auto" w:fill="4F81BD" w:themeFill="accent1"/>
+            <w:hideMark/>
+          </w:tcPr>
+          <w:p>
+            <w:pPr>
+              <w:rPr>
+                <w:b/>
+                <w:color w:val="FFFFFF" w:themeColor="background1"/>
+                <w:sz w:val="18"/>
+                <w:szCs w:val="18"/>
+                <w:lang w:val="en-US"/>
+              </w:rPr>
+            </w:pPr>
+            <w:r>
+              <w:rPr>
+                <w:b/>
+                <w:color w:val="FFFFFF" w:themeColor="background1"/>
+                <w:sz w:val="18"/>
+                <w:szCs w:val="18"/>
+              </w:rPr>
+              <w:t>Shortcut</w:t>
+            </w:r>
+          </w:p>
+        </w:tc>
+        <w:tc>
+          <w:tcPr>
+            <w:tcW w:w="2410" w:type="dxa"/>
+            <w:tcBorders>
+              <w:top w:val="single" w:sz="4" w:space="0" w:color="auto"/>
+              <w:left w:val="single" w:sz="4" w:space="0" w:color="auto"/>
+              <w:bottom w:val="single" w:sz="4" w:space="0" w:color="auto"/>
+              <w:right w:val="single" w:sz="4" w:space="0" w:color="auto"/>
+            </w:tcBorders>
+            <w:shd w:val="clear" w:color="auto" w:fill="4F81BD" w:themeFill="accent1"/>
+            <w:hideMark/>
+          </w:tcPr>
+          <w:p>
+            <w:pPr>
+              <w:rPr>
+                <w:b/>
+                <w:color w:val="FFFFFF" w:themeColor="background1"/>
+                <w:sz w:val="18"/>
+                <w:szCs w:val="18"/>
+                <w:lang w:val="en-US"/>
+              </w:rPr>
+            </w:pPr>
+            <w:r>
+              <w:rPr>
+                <w:b/>
+                <w:color w:val="FFFFFF" w:themeColor="background1"/>
+                <w:sz w:val="18"/>
+                <w:szCs w:val="18"/>
+              </w:rPr>
+              <w:t>Shortcut</w:t>
+            </w:r>
+          </w:p>
+        </w:tc>
+        <w:tc>
+          <w:tcPr>
+            <w:tcW w:w="2126" w:type="dxa"/>
+            <w:tcBorders>
+              <w:top w:val="single" w:sz="4" w:space="0" w:color="auto"/>
+              <w:left w:val="single" w:sz="4" w:space="0" w:color="auto"/>
+              <w:bottom w:val="single" w:sz="4" w:space="0" w:color="auto"/>
+              <w:right w:val="single" w:sz="4" w:space="0" w:color="auto"/>
+            </w:tcBorders>
+            <w:shd w:val="clear" w:color="auto" w:fill="4F81BD" w:themeFill="accent1"/>
+          </w:tcPr>
+          <w:p>
+            <w:pPr>
+              <w:rPr>
+                <w:b/>
+                <w:color w:val="FFFFFF" w:themeColor="background1"/>
+                <w:sz w:val="18"/>
+                <w:szCs w:val="18"/>
+                <w:lang w:val="en-US"/>
+              </w:rPr>
+            </w:pPr>
+            <w:r>
+              <w:rPr>
+                <w:b/>
+                <w:color w:val="FFFFFF" w:themeColor="background1"/>
+                <w:sz w:val="18"/>
+                <w:szCs w:val="18"/>
+              </w:rPr>
+              <w:t>Funktion</w:t>
+            </w:r>
+          </w:p>
+        </w:tc>
+        <w:tc>
+          <w:tcPr>
+            <w:tcW w:w="1276" w:type="dxa"/>
+            <w:tcBorders>
+              <w:top w:val="single" w:sz="4" w:space="0" w:color="auto"/>
+              <w:left w:val="single" w:sz="4" w:space="0" w:color="auto"/>
+              <w:bottom w:val="single" w:sz="4" w:space="0" w:color="auto"/>
+              <w:right w:val="single" w:sz="4" w:space="0" w:color="auto"/>
+            </w:tcBorders>
+            <w:shd w:val="clear" w:color="auto" w:fill="4F81BD" w:themeFill="accent1"/>
+          </w:tcPr>
+          <w:p>
+            <w:pPr>
+              <w:rPr>
+                <w:b/>
+                <w:color w:val="FFFFFF" w:themeColor="background1"/>
+                <w:sz w:val="18"/>
+                <w:szCs w:val="18"/>
+                <w:lang w:val="en-US"/>
+              </w:rPr>
+            </w:pPr>
+            <w:r>
+              <w:rPr>
+                <w:b/>
+                <w:color w:val="FFFFFF" w:themeColor="background1"/>
+                <w:sz w:val="18"/>
+                <w:szCs w:val="18"/>
+              </w:rPr>
+              <w:t>Shortcut</w:t>
+            </w:r>
+          </w:p>
+        </w:tc>
+        <w:tc>
+          <w:tcPr>
+            <w:tcW w:w="1842" w:type="dxa"/>
+            <w:tcBorders>
+              <w:top w:val="single" w:sz="4" w:space="0" w:color="auto"/>
+              <w:left w:val="single" w:sz="4" w:space="0" w:color="auto"/>
+              <w:bottom w:val="single" w:sz="4" w:space="0" w:color="auto"/>
+              <w:right w:val="single" w:sz="4" w:space="0" w:color="auto"/>
+            </w:tcBorders>
+            <w:shd w:val="clear" w:color="auto" w:fill="4F81BD" w:themeFill="accent1"/>
+          </w:tcPr>
+          <w:p>
+            <w:pPr>
+              <w:rPr>
+                <w:b/>
+                <w:color w:val="FFFFFF" w:themeColor="background1"/>
+                <w:sz w:val="18"/>
+                <w:szCs w:val="18"/>
+                <w:lang w:val="en-US"/>
+              </w:rPr>
+            </w:pPr>
+            <w:r>
+              <w:rPr>
+                <w:b/>
+                <w:color w:val="FFFFFF" w:themeColor="background1"/>
+                <w:sz w:val="18"/>
+                <w:szCs w:val="18"/>
+              </w:rPr>
+              <w:t>Shortcut</w:t>
+            </w:r>
+          </w:p>
+        </w:tc>
+      </w:tr>
+      <w:tr>
+        <w:tc>
+          <w:tcPr>
+            <w:tcW w:w="1838" w:type="dxa"/>
+          </w:tcPr>
+          <w:p>
+            <w:pPr>
+              <w:rPr>
+                <w:sz w:val="18"/>
+                <w:szCs w:val="18"/>
+                <w:lang w:val="en-US"/>
+              </w:rPr>
+            </w:pPr>
+            <w:bookmarkStart w:id="145" w:name="_Hlk187083908"/>
+            <w:proofErr w:type="spellStart"/>
+            <w:r>
+              <w:rPr>
+                <w:sz w:val="18"/>
+                <w:szCs w:val="18"/>
+                <w:lang w:val="en-US"/>
+              </w:rPr>
+              <w:t>Vorheriger</w:t>
+            </w:r>
+            <w:proofErr w:type="spellEnd"/>
+            <w:r>
+              <w:rPr>
+                <w:sz w:val="18"/>
+                <w:szCs w:val="18"/>
+                <w:lang w:val="en-US"/>
+              </w:rPr>
+              <w:t xml:space="preserve"> Editor</w:t>
+            </w:r>
+          </w:p>
+        </w:tc>
+        <w:tc>
+          <w:tcPr>
+            <w:tcW w:w="1276" w:type="dxa"/>
+          </w:tcPr>
+          <w:p>
+            <w:pPr>
+              <w:rPr>
+                <w:rFonts w:ascii="CaskaydiaCove NF" w:hAnsi="CaskaydiaCove NF" w:cs="CaskaydiaCove NF"/>
+                <w:sz w:val="18"/>
+                <w:szCs w:val="18"/>
+                <w:lang w:val="en-US"/>
+              </w:rPr>
+            </w:pPr>
+            <w:r>
+              <w:rPr>
+                <w:rFonts w:ascii="CaskaydiaCove NF" w:hAnsi="CaskaydiaCove NF" w:cs="CaskaydiaCove NF"/>
+                <w:sz w:val="18"/>
+                <w:szCs w:val="18"/>
+                <w:lang w:val="en-US"/>
+              </w:rPr>
+              <w:t>󰘶</w:t>
+            </w:r>
+            <w:r>
+              <w:rPr>
+                <w:rFonts w:ascii="CaskaydiaCove NF" w:hAnsi="CaskaydiaCove NF" w:cs="CaskaydiaCove NF"/>
+                <w:sz w:val="18"/>
+                <w:szCs w:val="18"/>
+              </w:rPr>
+              <w:t xml:space="preserve"> 󰘳</w:t>
+            </w:r>
+            <w:r>
+              <w:rPr>
+                <w:rFonts w:ascii="CaskaydiaCove NF" w:hAnsi="CaskaydiaCove NF" w:cs="CaskaydiaCove NF"/>
+                <w:sz w:val="18"/>
+                <w:szCs w:val="18"/>
+              </w:rPr>
+              <w:t xml:space="preserve"> [</w:t>
+            </w:r>
+          </w:p>
+        </w:tc>
+        <w:tc>
+          <w:tcPr>
+            <w:tcW w:w="2410" w:type="dxa"/>
+          </w:tcPr>
+          <w:p>
+            <w:pPr>
+              <w:rPr>
+                <w:sz w:val="18"/>
+                <w:szCs w:val="18"/>
+                <w:lang w:val="en-US"/>
+              </w:rPr>
+            </w:pPr>
+            <w:bookmarkStart w:id="146" w:name="_Hlk187083902"/>
+            <w:proofErr w:type="spellStart"/>
+            <w:r>
+              <w:rPr>
+                <w:sz w:val="18"/>
+                <w:szCs w:val="18"/>
+                <w:lang w:val="en-US"/>
+              </w:rPr>
+              <w:t>Shift+Cmd</w:t>
+            </w:r>
+            <w:proofErr w:type="spellEnd"/>
+            <w:proofErr w:type="gramStart"/>
+            <w:r>
+              <w:rPr>
+                <w:sz w:val="18"/>
+                <w:szCs w:val="18"/>
+                <w:lang w:val="en-US"/>
+              </w:rPr>
+              <w:t>+[</w:t>
+            </w:r>
+            <w:bookmarkEnd w:id="146"/>
+            <w:proofErr w:type="gramEnd"/>
+          </w:p>
+        </w:tc>
+        <w:tc>
+          <w:tcPr>
+            <w:tcW w:w="2126" w:type="dxa"/>
+          </w:tcPr>
+          <w:p>
+            <w:pPr>
+              <w:rPr>
+                <w:sz w:val="18"/>
+                <w:szCs w:val="18"/>
+                <w:lang w:val="en-US"/>
+              </w:rPr>
+            </w:pPr>
+            <w:proofErr w:type="spellStart"/>
+            <w:r>
+              <w:rPr>
+                <w:sz w:val="18"/>
+                <w:szCs w:val="18"/>
+                <w:lang w:val="en-US"/>
+              </w:rPr>
+              <w:t>Nächster</w:t>
+            </w:r>
+            <w:proofErr w:type="spellEnd"/>
+            <w:r>
+              <w:rPr>
+                <w:sz w:val="18"/>
+                <w:szCs w:val="18"/>
+                <w:lang w:val="en-US"/>
+              </w:rPr>
+              <w:t xml:space="preserve"> Editor</w:t>
+            </w:r>
+          </w:p>
+        </w:tc>
+        <w:tc>
+          <w:tcPr>
+            <w:tcW w:w="1276" w:type="dxa"/>
+          </w:tcPr>
+          <w:p>
+            <w:pPr>
+              <w:rPr>
+                <w:sz w:val="18"/>
+                <w:szCs w:val="18"/>
+                <w:lang w:val="en-US"/>
+              </w:rPr>
+            </w:pPr>
+            <w:r>
+              <w:rPr>
+                <w:rFonts w:ascii="CaskaydiaCove NF" w:hAnsi="CaskaydiaCove NF" w:cs="CaskaydiaCove NF"/>
+                <w:sz w:val="18"/>
+                <w:szCs w:val="18"/>
+                <w:lang w:val="en-US"/>
+              </w:rPr>
+              <w:t>󰘶</w:t>
+            </w:r>
+            <w:r>
+              <w:rPr>
+                <w:rFonts w:ascii="CaskaydiaCove NF" w:hAnsi="CaskaydiaCove NF" w:cs="CaskaydiaCove NF"/>
+                <w:sz w:val="18"/>
+                <w:szCs w:val="18"/>
+              </w:rPr>
+              <w:t xml:space="preserve"> </w:t>
+            </w:r>
+            <w:bookmarkStart w:id="147" w:name="_Hlk187083941"/>
+            <w:r>
+              <w:rPr>
+                <w:rFonts w:ascii="CaskaydiaCove NF" w:hAnsi="CaskaydiaCove NF" w:cs="CaskaydiaCove NF"/>
+                <w:sz w:val="18"/>
+                <w:szCs w:val="18"/>
+              </w:rPr>
+              <w:t>󰘳</w:t>
+            </w:r>
+            <w:r>
+              <w:rPr>
+                <w:rFonts w:ascii="CaskaydiaCove NF" w:hAnsi="CaskaydiaCove NF" w:cs="CaskaydiaCove NF"/>
+                <w:sz w:val="18"/>
+                <w:szCs w:val="18"/>
+              </w:rPr>
+              <w:t xml:space="preserve"> </w:t>
+            </w:r>
+            <w:bookmarkEnd w:id="147"/>
+            <w:r>
+              <w:rPr>
+                <w:rFonts w:ascii="CaskaydiaCove NF" w:hAnsi="CaskaydiaCove NF" w:cs="CaskaydiaCove NF"/>
+                <w:sz w:val="18"/>
+                <w:szCs w:val="18"/>
+              </w:rPr>
+              <w:t>]</w:t>
+            </w:r>
+          </w:p>
+        </w:tc>
+        <w:tc>
+          <w:tcPr>
+            <w:tcW w:w="1842" w:type="dxa"/>
+          </w:tcPr>
+          <w:p>
+            <w:pPr>
+              <w:rPr>
+                <w:sz w:val="18"/>
+                <w:szCs w:val="18"/>
+                <w:lang w:val="en-US"/>
+              </w:rPr>
+            </w:pPr>
+            <w:proofErr w:type="spellStart"/>
+            <w:r>
+              <w:rPr>
+                <w:sz w:val="18"/>
+                <w:szCs w:val="18"/>
+                <w:lang w:val="en-US"/>
+              </w:rPr>
+              <w:t>Shift+</w:t>
+            </w:r>
+            <w:r>
+              <w:rPr>
+                <w:sz w:val="18"/>
+                <w:szCs w:val="18"/>
+                <w:lang w:val="en-US"/>
+              </w:rPr>
+              <w:t>Cmd</w:t>
+            </w:r>
+            <w:proofErr w:type="spellEnd"/>
+            <w:r>
+              <w:rPr>
+                <w:sz w:val="18"/>
+                <w:szCs w:val="18"/>
+                <w:lang w:val="en-US"/>
+              </w:rPr>
+              <w:t>+</w:t>
+            </w:r>
+            <w:r>
+              <w:rPr>
+                <w:sz w:val="18"/>
+                <w:szCs w:val="18"/>
+                <w:lang w:val="en-US"/>
+              </w:rPr>
+              <w:t>]</w:t>
+            </w:r>
+          </w:p>
+        </w:tc>
+      </w:tr>
+      <w:bookmarkEnd w:id="145"/>
+      <w:tr>
+        <w:tc>
+          <w:tcPr>
+            <w:tcW w:w="1838" w:type="dxa"/>
+          </w:tcPr>
+          <w:p>
+            <w:pPr>
+              <w:rPr>
+                <w:strike/>
+                <w:sz w:val="18"/>
+                <w:szCs w:val="18"/>
+              </w:rPr>
+            </w:pPr>
+            <w:proofErr w:type="spellStart"/>
+            <w:r>
+              <w:rPr>
+                <w:sz w:val="18"/>
+                <w:szCs w:val="18"/>
+                <w:lang w:val="en-US"/>
+              </w:rPr>
+              <w:t>Vorheriger</w:t>
+            </w:r>
+            <w:proofErr w:type="spellEnd"/>
+            <w:r>
+              <w:rPr>
+                <w:sz w:val="18"/>
+                <w:szCs w:val="18"/>
+                <w:lang w:val="en-US"/>
+              </w:rPr>
+              <w:t xml:space="preserve"> Editor</w:t>
+            </w:r>
+          </w:p>
+        </w:tc>
+        <w:tc>
+          <w:tcPr>
+            <w:tcW w:w="1276" w:type="dxa"/>
+          </w:tcPr>
+          <w:p>
+            <w:pPr>
+              <w:rPr>
+                <w:rFonts w:ascii="CaskaydiaCove NF" w:hAnsi="CaskaydiaCove NF" w:cs="CaskaydiaCove NF"/>
+                <w:sz w:val="18"/>
+                <w:szCs w:val="18"/>
+              </w:rPr>
+            </w:pPr>
+            <w:r>
+              <w:rPr>
+                <w:rFonts w:ascii="CaskaydiaCove NF" w:hAnsi="CaskaydiaCove NF" w:cs="CaskaydiaCove NF"/>
+                <w:sz w:val="18"/>
+                <w:szCs w:val="18"/>
+              </w:rPr>
+              <w:t>󰘵</w:t>
+            </w:r>
+            <w:r>
+              <w:rPr>
+                <w:rFonts w:ascii="CaskaydiaCove NF" w:hAnsi="CaskaydiaCove NF" w:cs="CaskaydiaCove NF"/>
+                <w:sz w:val="18"/>
+                <w:szCs w:val="18"/>
+              </w:rPr>
+              <w:t xml:space="preserve"> 󰘳</w:t>
+            </w:r>
+            <w:r>
+              <w:rPr>
+                <w:rFonts w:ascii="CaskaydiaCove NF" w:hAnsi="CaskaydiaCove NF" w:cs="CaskaydiaCove NF"/>
+                <w:sz w:val="18"/>
+                <w:szCs w:val="18"/>
+              </w:rPr>
+              <w:t xml:space="preserve"> </w:t>
+            </w:r>
+            <w:r>
+              <w:rPr>
+                <w:rFonts w:ascii="CaskaydiaCove NF" w:hAnsi="CaskaydiaCove NF" w:cs="CaskaydiaCove NF"/>
+                <w:sz w:val="18"/>
+                <w:szCs w:val="18"/>
+              </w:rPr>
+              <w:t>◀︎</w:t>
+            </w:r>
+          </w:p>
+        </w:tc>
+        <w:tc>
+          <w:tcPr>
+            <w:tcW w:w="2410" w:type="dxa"/>
+          </w:tcPr>
+          <w:p>
+            <w:pPr>
+              <w:rPr>
+                <w:sz w:val="18"/>
+                <w:szCs w:val="18"/>
+              </w:rPr>
+            </w:pPr>
+            <w:proofErr w:type="spellStart"/>
+            <w:r>
+              <w:rPr>
+                <w:sz w:val="18"/>
+                <w:szCs w:val="18"/>
+                <w:lang w:val="en-US"/>
+              </w:rPr>
+              <w:t>Opt</w:t>
+            </w:r>
+            <w:r>
+              <w:rPr>
+                <w:sz w:val="18"/>
+                <w:szCs w:val="18"/>
+                <w:lang w:val="en-US"/>
+              </w:rPr>
+              <w:t>+</w:t>
+            </w:r>
+            <w:r>
+              <w:rPr>
+                <w:sz w:val="18"/>
+                <w:szCs w:val="18"/>
+                <w:lang w:val="en-US"/>
+              </w:rPr>
+              <w:t>Cmd</w:t>
+            </w:r>
+            <w:proofErr w:type="spellEnd"/>
+            <w:r>
+              <w:rPr>
+                <w:sz w:val="18"/>
+                <w:szCs w:val="18"/>
+                <w:lang w:val="en-US"/>
+              </w:rPr>
+              <w:t xml:space="preserve"> </w:t>
+            </w:r>
+            <w:r>
+              <w:rPr>
+                <w:sz w:val="18"/>
+                <w:szCs w:val="18"/>
+                <w:lang w:val="en-US"/>
+              </w:rPr>
+              <w:t>+</w:t>
+            </w:r>
+            <w:r>
+              <w:rPr>
+                <w:sz w:val="18"/>
+                <w:szCs w:val="18"/>
+                <w:lang w:val="en-US"/>
+              </w:rPr>
+              <w:t>Links</w:t>
+            </w:r>
+          </w:p>
+        </w:tc>
+        <w:tc>
+          <w:tcPr>
+            <w:tcW w:w="2126" w:type="dxa"/>
+          </w:tcPr>
+          <w:p>
+            <w:pPr>
+              <w:rPr>
+                <w:sz w:val="18"/>
+                <w:szCs w:val="18"/>
+                <w:lang w:val="en-US"/>
+              </w:rPr>
+            </w:pPr>
+            <w:proofErr w:type="spellStart"/>
+            <w:r>
+              <w:rPr>
+                <w:sz w:val="18"/>
+                <w:szCs w:val="18"/>
+                <w:lang w:val="en-US"/>
+              </w:rPr>
+              <w:t>Nächster</w:t>
+            </w:r>
+            <w:proofErr w:type="spellEnd"/>
+            <w:r>
+              <w:rPr>
+                <w:sz w:val="18"/>
+                <w:szCs w:val="18"/>
+                <w:lang w:val="en-US"/>
+              </w:rPr>
+              <w:t xml:space="preserve"> Editor</w:t>
+            </w:r>
+          </w:p>
+        </w:tc>
+        <w:tc>
+          <w:tcPr>
+            <w:tcW w:w="1276" w:type="dxa"/>
+          </w:tcPr>
+          <w:p>
+            <w:pPr>
+              <w:rPr>
+                <w:sz w:val="18"/>
+                <w:szCs w:val="18"/>
+                <w:lang w:val="en-US"/>
+              </w:rPr>
+            </w:pPr>
+            <w:r>
+              <w:rPr>
+                <w:rFonts w:ascii="CaskaydiaCove NF" w:hAnsi="CaskaydiaCove NF" w:cs="CaskaydiaCove NF"/>
+                <w:sz w:val="18"/>
+                <w:szCs w:val="18"/>
+              </w:rPr>
+              <w:t>󰘵</w:t>
+            </w:r>
+            <w:r>
+              <w:rPr>
+                <w:rFonts w:ascii="CaskaydiaCove NF" w:hAnsi="CaskaydiaCove NF" w:cs="CaskaydiaCove NF"/>
+                <w:sz w:val="18"/>
+                <w:szCs w:val="18"/>
+              </w:rPr>
+              <w:t xml:space="preserve"> </w:t>
+            </w:r>
+            <w:r>
+              <w:rPr>
+                <w:rFonts w:ascii="CaskaydiaCove NF" w:hAnsi="CaskaydiaCove NF" w:cs="CaskaydiaCove NF"/>
+                <w:sz w:val="18"/>
+                <w:szCs w:val="18"/>
+              </w:rPr>
+              <w:t>󰘳</w:t>
+            </w:r>
+            <w:r>
+              <w:rPr>
+                <w:rFonts w:ascii="CaskaydiaCove NF" w:hAnsi="CaskaydiaCove NF" w:cs="CaskaydiaCove NF"/>
+                <w:sz w:val="18"/>
+                <w:szCs w:val="18"/>
+              </w:rPr>
+              <w:t xml:space="preserve"> </w:t>
+            </w:r>
+            <w:r>
+              <w:rPr>
+                <w:rFonts w:ascii="CaskaydiaCove NF" w:hAnsi="CaskaydiaCove NF" w:cs="CaskaydiaCove NF"/>
+                <w:sz w:val="18"/>
+                <w:szCs w:val="18"/>
+              </w:rPr>
+              <w:t>▶</w:t>
+            </w:r>
+          </w:p>
+        </w:tc>
+        <w:tc>
+          <w:tcPr>
+            <w:tcW w:w="1842" w:type="dxa"/>
+          </w:tcPr>
+          <w:p>
+            <w:pPr>
+              <w:rPr>
+                <w:sz w:val="18"/>
+                <w:szCs w:val="18"/>
+                <w:lang w:val="en-US"/>
+              </w:rPr>
+            </w:pPr>
+            <w:proofErr w:type="spellStart"/>
+            <w:r>
+              <w:rPr>
+                <w:sz w:val="18"/>
+                <w:szCs w:val="18"/>
+                <w:lang w:val="en-US"/>
+              </w:rPr>
+              <w:t>Opt+Cmd+Rechts</w:t>
+            </w:r>
+            <w:proofErr w:type="spellEnd"/>
+          </w:p>
+        </w:tc>
+      </w:tr>
+      <w:tr>
+        <w:tc>
+          <w:tcPr>
+            <w:tcW w:w="1838" w:type="dxa"/>
+            <w:shd w:val="clear" w:color="auto" w:fill="D9D9D9" w:themeFill="background1" w:themeFillShade="D9"/>
+          </w:tcPr>
+          <w:p>
+            <w:pPr>
+              <w:rPr>
+                <w:sz w:val="18"/>
+                <w:szCs w:val="18"/>
+                <w:lang w:val="en-US"/>
+              </w:rPr>
+            </w:pPr>
+            <w:r>
+              <w:rPr>
+                <w:sz w:val="18"/>
+                <w:szCs w:val="18"/>
+                <w:lang w:val="en-US"/>
+              </w:rPr>
+              <w:t xml:space="preserve">Editor links </w:t>
+            </w:r>
+            <w:proofErr w:type="spellStart"/>
+            <w:r>
+              <w:rPr>
+                <w:sz w:val="18"/>
+                <w:szCs w:val="18"/>
+                <w:lang w:val="en-US"/>
+              </w:rPr>
+              <w:t>schieben</w:t>
+            </w:r>
+            <w:proofErr w:type="spellEnd"/>
+          </w:p>
+        </w:tc>
+        <w:tc>
+          <w:tcPr>
+            <w:tcW w:w="1276" w:type="dxa"/>
+            <w:shd w:val="clear" w:color="auto" w:fill="D9D9D9" w:themeFill="background1" w:themeFillShade="D9"/>
+          </w:tcPr>
+          <w:p>
+            <w:pPr>
+              <w:rPr>
+                <w:rFonts w:ascii="CaskaydiaCove NF" w:hAnsi="CaskaydiaCove NF" w:cs="CaskaydiaCove NF"/>
+                <w:sz w:val="18"/>
+                <w:szCs w:val="18"/>
+              </w:rPr>
+            </w:pPr>
+            <w:bookmarkStart w:id="148" w:name="_Hlk187084072"/>
+            <w:r>
+              <w:rPr>
+                <w:rFonts w:ascii="CaskaydiaCove NF" w:hAnsi="CaskaydiaCove NF" w:cs="CaskaydiaCove NF"/>
+                <w:sz w:val="18"/>
+                <w:szCs w:val="18"/>
+                <w:lang w:val="en-US"/>
+              </w:rPr>
+              <w:t>󰘴</w:t>
+            </w:r>
+            <w:r>
+              <w:rPr>
+                <w:rFonts w:ascii="CaskaydiaCove NF" w:hAnsi="CaskaydiaCove NF" w:cs="CaskaydiaCove NF"/>
+                <w:sz w:val="18"/>
+                <w:szCs w:val="18"/>
+                <w:lang w:val="en-US"/>
+              </w:rPr>
+              <w:t xml:space="preserve"> </w:t>
+            </w:r>
+            <w:r>
+              <w:rPr>
+                <w:rFonts w:ascii="CaskaydiaCove NF" w:hAnsi="CaskaydiaCove NF" w:cs="CaskaydiaCove NF"/>
+                <w:sz w:val="18"/>
+                <w:szCs w:val="18"/>
+                <w:lang w:val="en-US"/>
+              </w:rPr>
+              <w:t>󰘶</w:t>
+            </w:r>
+            <w:r>
+              <w:rPr>
+                <w:rFonts w:ascii="CaskaydiaCove NF" w:hAnsi="CaskaydiaCove NF" w:cs="CaskaydiaCove NF"/>
+                <w:sz w:val="18"/>
+                <w:szCs w:val="18"/>
+                <w:lang w:val="en-US"/>
+              </w:rPr>
+              <w:t xml:space="preserve"> </w:t>
+            </w:r>
+            <w:bookmarkEnd w:id="148"/>
+            <w:r>
+              <w:rPr>
+                <w:rFonts w:ascii="CaskaydiaCove NF" w:hAnsi="CaskaydiaCove NF" w:cs="CaskaydiaCove NF"/>
+                <w:sz w:val="18"/>
+                <w:szCs w:val="18"/>
+              </w:rPr>
+              <w:t>Page</w:t>
+            </w:r>
+            <w:r>
+              <w:rPr>
+                <w:rFonts w:ascii="CaskaydiaCove NF" w:hAnsi="CaskaydiaCove NF" w:cs="CaskaydiaCove NF"/>
+                <w:sz w:val="18"/>
+                <w:szCs w:val="18"/>
+              </w:rPr>
+              <w:t>▲</w:t>
+            </w:r>
+          </w:p>
+        </w:tc>
+        <w:tc>
+          <w:tcPr>
+            <w:tcW w:w="2410" w:type="dxa"/>
+            <w:shd w:val="clear" w:color="auto" w:fill="D9D9D9" w:themeFill="background1" w:themeFillShade="D9"/>
+          </w:tcPr>
+          <w:p>
+            <w:pPr>
+              <w:rPr>
+                <w:sz w:val="18"/>
+                <w:szCs w:val="18"/>
+              </w:rPr>
+            </w:pPr>
+            <w:bookmarkStart w:id="149" w:name="_Hlk187084096"/>
+            <w:proofErr w:type="spellStart"/>
+            <w:r>
+              <w:rPr>
+                <w:sz w:val="18"/>
+                <w:szCs w:val="18"/>
+              </w:rPr>
+              <w:t>Ctrl+Shift+PageUp</w:t>
+            </w:r>
+            <w:bookmarkEnd w:id="149"/>
+            <w:proofErr w:type="spellEnd"/>
+          </w:p>
+        </w:tc>
+        <w:tc>
+          <w:tcPr>
+            <w:tcW w:w="2126" w:type="dxa"/>
+            <w:shd w:val="clear" w:color="auto" w:fill="D9D9D9" w:themeFill="background1" w:themeFillShade="D9"/>
+          </w:tcPr>
+          <w:p>
+            <w:pPr>
+              <w:rPr>
+                <w:sz w:val="18"/>
+                <w:szCs w:val="18"/>
+                <w:lang w:val="en-US"/>
+              </w:rPr>
+            </w:pPr>
+            <w:r>
+              <w:rPr>
+                <w:sz w:val="18"/>
+                <w:szCs w:val="18"/>
+                <w:lang w:val="en-US"/>
+              </w:rPr>
+              <w:t xml:space="preserve">Editor rechts </w:t>
+            </w:r>
+            <w:proofErr w:type="spellStart"/>
+            <w:r>
+              <w:rPr>
+                <w:sz w:val="18"/>
+                <w:szCs w:val="18"/>
+                <w:lang w:val="en-US"/>
+              </w:rPr>
+              <w:t>schieben</w:t>
+            </w:r>
+            <w:proofErr w:type="spellEnd"/>
+          </w:p>
+        </w:tc>
+        <w:tc>
+          <w:tcPr>
+            <w:tcW w:w="1276" w:type="dxa"/>
+            <w:shd w:val="clear" w:color="auto" w:fill="D9D9D9" w:themeFill="background1" w:themeFillShade="D9"/>
+          </w:tcPr>
+          <w:p>
+            <w:pPr>
+              <w:rPr>
+                <w:sz w:val="18"/>
+                <w:szCs w:val="18"/>
+                <w:lang w:val="en-US"/>
+              </w:rPr>
+            </w:pPr>
+            <w:r>
+              <w:rPr>
+                <w:rFonts w:ascii="CaskaydiaCove NF" w:hAnsi="CaskaydiaCove NF" w:cs="CaskaydiaCove NF"/>
+                <w:sz w:val="18"/>
+                <w:szCs w:val="18"/>
+                <w:lang w:val="en-US"/>
+              </w:rPr>
+              <w:t>󰘴</w:t>
+            </w:r>
+            <w:r>
+              <w:rPr>
+                <w:rFonts w:ascii="CaskaydiaCove NF" w:hAnsi="CaskaydiaCove NF" w:cs="CaskaydiaCove NF"/>
+                <w:sz w:val="18"/>
+                <w:szCs w:val="18"/>
+                <w:lang w:val="en-US"/>
+              </w:rPr>
+              <w:t xml:space="preserve"> </w:t>
+            </w:r>
+            <w:r>
+              <w:rPr>
+                <w:rFonts w:ascii="CaskaydiaCove NF" w:hAnsi="CaskaydiaCove NF" w:cs="CaskaydiaCove NF"/>
+                <w:sz w:val="18"/>
+                <w:szCs w:val="18"/>
+                <w:lang w:val="en-US"/>
+              </w:rPr>
+              <w:t>󰘶</w:t>
+            </w:r>
+            <w:r>
+              <w:rPr>
+                <w:rFonts w:ascii="CaskaydiaCove NF" w:hAnsi="CaskaydiaCove NF" w:cs="CaskaydiaCove NF"/>
+                <w:sz w:val="18"/>
+                <w:szCs w:val="18"/>
+                <w:lang w:val="en-US"/>
+              </w:rPr>
+              <w:t xml:space="preserve"> </w:t>
+            </w:r>
+            <w:r>
+              <w:rPr>
+                <w:rFonts w:ascii="CaskaydiaCove NF" w:hAnsi="CaskaydiaCove NF" w:cs="CaskaydiaCove NF"/>
+                <w:sz w:val="18"/>
+                <w:szCs w:val="18"/>
+                <w:lang w:val="en-US" w:eastAsia="ja-JP"/>
+              </w:rPr>
+              <w:t>Page</w:t>
+            </w:r>
+            <w:r>
+              <w:rPr>
+                <w:rFonts w:ascii="CaskaydiaCove NF" w:hAnsi="CaskaydiaCove NF" w:cs="CaskaydiaCove NF"/>
+                <w:sz w:val="18"/>
+                <w:szCs w:val="18"/>
+              </w:rPr>
+              <w:t>▼</w:t>
+            </w:r>
+          </w:p>
+        </w:tc>
+        <w:tc>
+          <w:tcPr>
+            <w:tcW w:w="1842" w:type="dxa"/>
+            <w:shd w:val="clear" w:color="auto" w:fill="D9D9D9" w:themeFill="background1" w:themeFillShade="D9"/>
+          </w:tcPr>
+          <w:p>
+            <w:pPr>
+              <w:rPr>
+                <w:sz w:val="18"/>
+                <w:szCs w:val="18"/>
+                <w:lang w:val="en-US"/>
+              </w:rPr>
+            </w:pPr>
+            <w:proofErr w:type="spellStart"/>
+            <w:r>
+              <w:rPr>
+                <w:sz w:val="18"/>
+                <w:szCs w:val="18"/>
+              </w:rPr>
+              <w:t>Ctrl+Shift+Page</w:t>
+            </w:r>
+            <w:r>
+              <w:rPr>
+                <w:sz w:val="18"/>
+                <w:szCs w:val="18"/>
+              </w:rPr>
+              <w:t>Down</w:t>
+            </w:r>
+            <w:proofErr w:type="spellEnd"/>
+          </w:p>
+        </w:tc>
+      </w:tr>
+      <w:tr>
+        <w:tc>
+          <w:tcPr>
+            <w:tcW w:w="1838" w:type="dxa"/>
+          </w:tcPr>
+          <w:p>
+            <w:pPr>
+              <w:rPr>
+                <w:sz w:val="18"/>
+                <w:szCs w:val="18"/>
+                <w:lang w:val="en-US"/>
+              </w:rPr>
+            </w:pPr>
+          </w:p>
+        </w:tc>
+        <w:tc>
+          <w:tcPr>
+            <w:tcW w:w="1276" w:type="dxa"/>
+          </w:tcPr>
+          <w:p>
+            <w:pPr>
+              <w:rPr>
+                <w:rFonts w:ascii="CaskaydiaCove NF" w:hAnsi="CaskaydiaCove NF" w:cs="CaskaydiaCove NF"/>
+                <w:sz w:val="18"/>
+                <w:szCs w:val="18"/>
+                <w:lang w:val="en-US"/>
+              </w:rPr>
+            </w:pPr>
+          </w:p>
+        </w:tc>
+        <w:tc>
+          <w:tcPr>
+            <w:tcW w:w="2410" w:type="dxa"/>
+          </w:tcPr>
+          <w:p>
+            <w:pPr>
+              <w:rPr>
+                <w:sz w:val="18"/>
+                <w:szCs w:val="18"/>
+                <w:lang w:val="en-US"/>
+              </w:rPr>
+            </w:pPr>
+          </w:p>
+        </w:tc>
+        <w:tc>
+          <w:tcPr>
+            <w:tcW w:w="2126" w:type="dxa"/>
+          </w:tcPr>
+          <w:p>
+            <w:pPr>
+              <w:rPr>
+                <w:sz w:val="18"/>
+                <w:szCs w:val="18"/>
+                <w:lang w:val="en-US"/>
+              </w:rPr>
+            </w:pPr>
+          </w:p>
+        </w:tc>
+        <w:tc>
+          <w:tcPr>
+            <w:tcW w:w="1276" w:type="dxa"/>
+          </w:tcPr>
+          <w:p>
+            <w:pPr>
+              <w:rPr>
+                <w:sz w:val="18"/>
+                <w:szCs w:val="18"/>
+                <w:lang w:val="en-US"/>
+              </w:rPr>
+            </w:pPr>
+          </w:p>
+        </w:tc>
+        <w:tc>
+          <w:tcPr>
+            <w:tcW w:w="1842" w:type="dxa"/>
+          </w:tcPr>
+          <w:p>
+            <w:pPr>
+              <w:rPr>
+                <w:sz w:val="18"/>
+                <w:szCs w:val="18"/>
+                <w:lang w:val="en-US"/>
+              </w:rPr>
+            </w:pPr>
+          </w:p>
+        </w:tc>
+      </w:tr>
+      <w:tr>
+        <w:tc>
+          <w:tcPr>
+            <w:tcW w:w="1838" w:type="dxa"/>
+          </w:tcPr>
+          <w:p>
+            <w:pPr>
+              <w:rPr>
+                <w:sz w:val="18"/>
+                <w:szCs w:val="18"/>
+                <w:lang w:val="en-US"/>
+              </w:rPr>
+            </w:pPr>
+          </w:p>
+        </w:tc>
+        <w:tc>
+          <w:tcPr>
+            <w:tcW w:w="1276" w:type="dxa"/>
+          </w:tcPr>
+          <w:p>
+            <w:pPr>
+              <w:rPr>
+                <w:rFonts w:ascii="CaskaydiaCove NF" w:hAnsi="CaskaydiaCove NF" w:cs="CaskaydiaCove NF"/>
+                <w:sz w:val="18"/>
+                <w:szCs w:val="18"/>
+              </w:rPr>
+            </w:pPr>
+          </w:p>
+        </w:tc>
+        <w:tc>
+          <w:tcPr>
+            <w:tcW w:w="2410" w:type="dxa"/>
+          </w:tcPr>
+          <w:p>
+            <w:pPr>
+              <w:rPr>
+                <w:sz w:val="18"/>
+                <w:szCs w:val="18"/>
+                <w:lang w:val="en-US"/>
+              </w:rPr>
+            </w:pPr>
+          </w:p>
+        </w:tc>
+        <w:tc>
+          <w:tcPr>
+            <w:tcW w:w="2126" w:type="dxa"/>
+          </w:tcPr>
+          <w:p>
+            <w:pPr>
+              <w:rPr>
+                <w:sz w:val="18"/>
+                <w:szCs w:val="18"/>
+                <w:lang w:val="en-US"/>
+              </w:rPr>
+            </w:pPr>
+          </w:p>
+        </w:tc>
+        <w:tc>
+          <w:tcPr>
+            <w:tcW w:w="1276" w:type="dxa"/>
+          </w:tcPr>
+          <w:p>
+            <w:pPr>
+              <w:rPr>
+                <w:rFonts w:ascii="CaskaydiaCove NF" w:hAnsi="CaskaydiaCove NF" w:cs="CaskaydiaCove NF"/>
+                <w:sz w:val="18"/>
+                <w:szCs w:val="18"/>
+              </w:rPr>
+            </w:pPr>
+          </w:p>
+        </w:tc>
+        <w:tc>
+          <w:tcPr>
+            <w:tcW w:w="1842" w:type="dxa"/>
+          </w:tcPr>
+          <w:p>
+            <w:pPr>
+              <w:rPr>
+                <w:sz w:val="18"/>
+                <w:szCs w:val="18"/>
+                <w:lang w:val="en-US"/>
+              </w:rPr>
+            </w:pPr>
+          </w:p>
+        </w:tc>
+      </w:tr>
+    </w:tbl>
+    <w:p>
+      <w:pPr>
+        <w:rPr>
+          <w:lang w:val="en-US"/>
+        </w:rPr>
+      </w:pPr>
+    </w:p>
     <w:p>
       <w:pPr>
         <w:pStyle w:val="berschrift2"/>
@@ -32880,7 +34081,7 @@
   <w:style w:type="paragraph" w:default="1" w:styleId="Standard">
     <w:name w:val="Normal"/>
     <w:qFormat/>
-    <w:rsid w:val="00A43EB3"/>
+    <w:rsid w:val="00BF6F82"/>
   </w:style>
   <w:style w:type="paragraph" w:styleId="berschrift1">
     <w:name w:val="heading 1"/>

</xml_diff>

<commit_message>
feat: navigate in VS-Code on macOS
</commit_message>
<xml_diff>
--- a/Settings/Shortcuts-macOS.docx
+++ b/Settings/Shortcuts-macOS.docx
@@ -1,6 +1,6 @@
 
 <file path=word/document.xml><?xml version="1.0" encoding="utf-8"?>
-<w:document xmlns:wpc="http://schemas.microsoft.com/office/word/2010/wordprocessingCanvas" xmlns:cx="http://schemas.microsoft.com/office/drawing/2014/chartex" xmlns:cx1="http://schemas.microsoft.com/office/drawing/2015/9/8/chartex" xmlns:cx2="http://schemas.microsoft.com/office/drawing/2015/10/21/chartex" xmlns:cx3="http://schemas.microsoft.com/office/drawing/2016/5/9/chartex" xmlns:cx4="http://schemas.microsoft.com/office/drawing/2016/5/10/chartex" xmlns:cx5="http://schemas.microsoft.com/office/drawing/2016/5/11/chartex" xmlns:cx6="http://schemas.microsoft.com/office/drawing/2016/5/12/chartex" xmlns:cx7="http://schemas.microsoft.com/office/drawing/2016/5/13/chartex" xmlns:cx8="http://schemas.microsoft.com/office/drawing/2016/5/14/chartex" xmlns:mc="http://schemas.openxmlformats.org/markup-compatibility/2006" xmlns:aink="http://schemas.microsoft.com/office/drawing/2016/ink" xmlns:am3d="http://schemas.microsoft.com/office/drawing/2017/model3d" xmlns:o="urn:schemas-microsoft-com:office:office" xmlns:oel="http://schemas.microsoft.com/office/2019/extlst" xmlns:r="http://schemas.openxmlformats.org/officeDocument/2006/relationships" xmlns:m="http://schemas.openxmlformats.org/officeDocument/2006/math" xmlns:v="urn:schemas-microsoft-com:vml" xmlns:wp14="http://schemas.microsoft.com/office/word/2010/wordprocessingDrawing" xmlns:wp="http://schemas.openxmlformats.org/drawingml/2006/wordprocessingDrawing" xmlns:w10="urn:schemas-microsoft-com:office:word" xmlns:w="http://schemas.openxmlformats.org/wordprocessingml/2006/main" xmlns:w14="http://schemas.microsoft.com/office/word/2010/wordml" xmlns:w15="http://schemas.microsoft.com/office/word/2012/wordml" xmlns:w16cex="http://schemas.microsoft.com/office/word/2018/wordml/cex" xmlns:w16cid="http://schemas.microsoft.com/office/word/2016/wordml/cid" xmlns:w16="http://schemas.microsoft.com/office/word/2018/wordml" xmlns:w16du="http://schemas.microsoft.com/office/word/2023/wordml/word16du" xmlns:w16sdtdh="http://schemas.microsoft.com/office/word/2020/wordml/sdtdatahash" xmlns:w16se="http://schemas.microsoft.com/office/word/2015/wordml/symex" xmlns:wpg="http://schemas.microsoft.com/office/word/2010/wordprocessingGroup" xmlns:wpi="http://schemas.microsoft.com/office/word/2010/wordprocessingInk" xmlns:wne="http://schemas.microsoft.com/office/word/2006/wordml" xmlns:wps="http://schemas.microsoft.com/office/word/2010/wordprocessingShape" mc:Ignorable="w14 w15 w16se w16cid w16 w16cex w16sdtdh w16du wp14">
+<w:document xmlns:wpc="http://schemas.microsoft.com/office/word/2010/wordprocessingCanvas" xmlns:cx="http://schemas.microsoft.com/office/drawing/2014/chartex" xmlns:cx1="http://schemas.microsoft.com/office/drawing/2015/9/8/chartex" xmlns:cx2="http://schemas.microsoft.com/office/drawing/2015/10/21/chartex" xmlns:cx3="http://schemas.microsoft.com/office/drawing/2016/5/9/chartex" xmlns:cx4="http://schemas.microsoft.com/office/drawing/2016/5/10/chartex" xmlns:cx5="http://schemas.microsoft.com/office/drawing/2016/5/11/chartex" xmlns:cx6="http://schemas.microsoft.com/office/drawing/2016/5/12/chartex" xmlns:cx7="http://schemas.microsoft.com/office/drawing/2016/5/13/chartex" xmlns:cx8="http://schemas.microsoft.com/office/drawing/2016/5/14/chartex" xmlns:mc="http://schemas.openxmlformats.org/markup-compatibility/2006" xmlns:aink="http://schemas.microsoft.com/office/drawing/2016/ink" xmlns:am3d="http://schemas.microsoft.com/office/drawing/2017/model3d" xmlns:o="urn:schemas-microsoft-com:office:office" xmlns:oel="http://schemas.microsoft.com/office/2019/extlst" xmlns:r="http://schemas.openxmlformats.org/officeDocument/2006/relationships" xmlns:m="http://schemas.openxmlformats.org/officeDocument/2006/math" xmlns:v="urn:schemas-microsoft-com:vml" xmlns:wp14="http://schemas.microsoft.com/office/word/2010/wordprocessingDrawing" xmlns:wp="http://schemas.openxmlformats.org/drawingml/2006/wordprocessingDrawing" xmlns:w10="urn:schemas-microsoft-com:office:word" xmlns:w="http://schemas.openxmlformats.org/wordprocessingml/2006/main" xmlns:w14="http://schemas.microsoft.com/office/word/2010/wordml" xmlns:w15="http://schemas.microsoft.com/office/word/2012/wordml" xmlns:w16cex="http://schemas.microsoft.com/office/word/2018/wordml/cex" xmlns:w16cid="http://schemas.microsoft.com/office/word/2016/wordml/cid" xmlns:w16="http://schemas.microsoft.com/office/word/2018/wordml" xmlns:w16du="http://schemas.microsoft.com/office/word/2023/wordml/word16du" xmlns:w16sdtdh="http://schemas.microsoft.com/office/word/2020/wordml/sdtdatahash" xmlns:w16sdtfl="http://schemas.microsoft.com/office/word/2024/wordml/sdtformatlock" xmlns:w16se="http://schemas.microsoft.com/office/word/2015/wordml/symex" xmlns:wpg="http://schemas.microsoft.com/office/word/2010/wordprocessingGroup" xmlns:wpi="http://schemas.microsoft.com/office/word/2010/wordprocessingInk" xmlns:wne="http://schemas.microsoft.com/office/word/2006/wordml" xmlns:wps="http://schemas.microsoft.com/office/word/2010/wordprocessingShape" mc:Ignorable="w14 w15 w16se w16cid w16 w16cex w16sdtdh w16sdtfl w16du wp14">
   <w:body>
     <w:p>
       <w:pPr>
@@ -25903,8 +25903,8 @@
                 <w:szCs w:val="18"/>
               </w:rPr>
             </w:pPr>
-            <w:bookmarkStart w:id="111" w:name="_Hlk160574411"/>
-            <w:bookmarkStart w:id="112" w:name="_Hlk187083925"/>
+            <w:bookmarkStart w:id="111" w:name="_Hlk187083925"/>
+            <w:bookmarkStart w:id="112" w:name="_Hlk160574411"/>
             <w:r>
               <w:rPr>
                 <w:rFonts w:ascii="CaskaydiaCove NF" w:hAnsi="CaskaydiaCove NF" w:cs="CaskaydiaCove NF"/>
@@ -25922,24 +25922,24 @@
               <w:t xml:space="preserve"> </w:t>
             </w:r>
             <w:bookmarkStart w:id="113" w:name="_Hlk160574518"/>
+            <w:bookmarkEnd w:id="111"/>
+            <w:r>
+              <w:rPr>
+                <w:rFonts w:ascii="CaskaydiaCove NF" w:hAnsi="CaskaydiaCove NF" w:cs="CaskaydiaCove NF"/>
+                <w:sz w:val="18"/>
+                <w:szCs w:val="18"/>
+              </w:rPr>
+              <w:t>󰘳</w:t>
+            </w:r>
+            <w:r>
+              <w:rPr>
+                <w:rFonts w:ascii="CaskaydiaCove NF" w:hAnsi="CaskaydiaCove NF" w:cs="CaskaydiaCove NF"/>
+                <w:sz w:val="18"/>
+                <w:szCs w:val="18"/>
+              </w:rPr>
+              <w:t xml:space="preserve"> </w:t>
+            </w:r>
             <w:bookmarkEnd w:id="112"/>
-            <w:r>
-              <w:rPr>
-                <w:rFonts w:ascii="CaskaydiaCove NF" w:hAnsi="CaskaydiaCove NF" w:cs="CaskaydiaCove NF"/>
-                <w:sz w:val="18"/>
-                <w:szCs w:val="18"/>
-              </w:rPr>
-              <w:t>󰘳</w:t>
-            </w:r>
-            <w:r>
-              <w:rPr>
-                <w:rFonts w:ascii="CaskaydiaCove NF" w:hAnsi="CaskaydiaCove NF" w:cs="CaskaydiaCove NF"/>
-                <w:sz w:val="18"/>
-                <w:szCs w:val="18"/>
-              </w:rPr>
-              <w:t xml:space="preserve"> </w:t>
-            </w:r>
-            <w:bookmarkEnd w:id="111"/>
             <w:bookmarkEnd w:id="113"/>
             <w:r>
               <w:rPr>
@@ -31422,32 +31422,16 @@
                 <w:szCs w:val="18"/>
                 <w:lang w:val="en-US"/>
               </w:rPr>
-              <w:t>Shift+</w:t>
-            </w:r>
-            <w:r>
-              <w:rPr>
-                <w:sz w:val="18"/>
-                <w:szCs w:val="18"/>
-                <w:lang w:val="en-US"/>
-              </w:rPr>
-              <w:t>Cmd</w:t>
-            </w:r>
-            <w:proofErr w:type="spellEnd"/>
-            <w:r>
-              <w:rPr>
-                <w:sz w:val="18"/>
-                <w:szCs w:val="18"/>
-                <w:lang w:val="en-US"/>
-              </w:rPr>
-              <w:t>+</w:t>
-            </w:r>
-            <w:r>
-              <w:rPr>
-                <w:sz w:val="18"/>
-                <w:szCs w:val="18"/>
-                <w:lang w:val="en-US"/>
-              </w:rPr>
-              <w:t>]</w:t>
+              <w:t>Shift+Cmd</w:t>
+            </w:r>
+            <w:proofErr w:type="spellEnd"/>
+            <w:r>
+              <w:rPr>
+                <w:sz w:val="18"/>
+                <w:szCs w:val="18"/>
+                <w:lang w:val="en-US"/>
+              </w:rPr>
+              <w:t>+]</w:t>
             </w:r>
           </w:p>
         </w:tc>
@@ -31550,48 +31534,16 @@
                 <w:szCs w:val="18"/>
                 <w:lang w:val="en-US"/>
               </w:rPr>
-              <w:t>Opt</w:t>
-            </w:r>
-            <w:r>
-              <w:rPr>
-                <w:sz w:val="18"/>
-                <w:szCs w:val="18"/>
-                <w:lang w:val="en-US"/>
-              </w:rPr>
-              <w:t>+</w:t>
-            </w:r>
-            <w:r>
-              <w:rPr>
-                <w:sz w:val="18"/>
-                <w:szCs w:val="18"/>
-                <w:lang w:val="en-US"/>
-              </w:rPr>
-              <w:t>Cmd</w:t>
-            </w:r>
-            <w:proofErr w:type="spellEnd"/>
-            <w:r>
-              <w:rPr>
-                <w:sz w:val="18"/>
-                <w:szCs w:val="18"/>
-                <w:lang w:val="en-US"/>
-              </w:rPr>
-              <w:t xml:space="preserve"> </w:t>
-            </w:r>
-            <w:r>
-              <w:rPr>
-                <w:sz w:val="18"/>
-                <w:szCs w:val="18"/>
-                <w:lang w:val="en-US"/>
-              </w:rPr>
-              <w:t>+</w:t>
-            </w:r>
-            <w:r>
-              <w:rPr>
-                <w:sz w:val="18"/>
-                <w:szCs w:val="18"/>
-                <w:lang w:val="en-US"/>
-              </w:rPr>
-              <w:t>Links</w:t>
+              <w:t>Opt+Cmd</w:t>
+            </w:r>
+            <w:proofErr w:type="spellEnd"/>
+            <w:r>
+              <w:rPr>
+                <w:sz w:val="18"/>
+                <w:szCs w:val="18"/>
+                <w:lang w:val="en-US"/>
+              </w:rPr>
+              <w:t xml:space="preserve"> +Links</w:t>
             </w:r>
           </w:p>
         </w:tc>
@@ -31754,6 +31706,7 @@
               </w:rPr>
             </w:pPr>
             <w:bookmarkStart w:id="148" w:name="_Hlk187084072"/>
+            <w:bookmarkStart w:id="149" w:name="_Hlk188284347"/>
             <w:r>
               <w:rPr>
                 <w:rFonts w:ascii="CaskaydiaCove NF" w:hAnsi="CaskaydiaCove NF" w:cs="CaskaydiaCove NF"/>
@@ -31781,6 +31734,7 @@
               </w:rPr>
               <w:t>󰘶</w:t>
             </w:r>
+            <w:bookmarkEnd w:id="149"/>
             <w:r>
               <w:rPr>
                 <w:rFonts w:ascii="CaskaydiaCove NF" w:hAnsi="CaskaydiaCove NF" w:cs="CaskaydiaCove NF"/>
@@ -31799,6 +31753,7 @@
               </w:rPr>
               <w:t>Page</w:t>
             </w:r>
+            <w:bookmarkStart w:id="150" w:name="_Hlk188284352"/>
             <w:r>
               <w:rPr>
                 <w:rFonts w:ascii="CaskaydiaCove NF" w:hAnsi="CaskaydiaCove NF" w:cs="CaskaydiaCove NF"/>
@@ -31807,6 +31762,7 @@
               </w:rPr>
               <w:t>▲</w:t>
             </w:r>
+            <w:bookmarkEnd w:id="150"/>
           </w:p>
         </w:tc>
         <w:tc>
@@ -31821,7 +31777,7 @@
                 <w:szCs w:val="18"/>
               </w:rPr>
             </w:pPr>
-            <w:bookmarkStart w:id="149" w:name="_Hlk187084096"/>
+            <w:bookmarkStart w:id="151" w:name="_Hlk187084096"/>
             <w:proofErr w:type="spellStart"/>
             <w:r>
               <w:rPr>
@@ -31830,7 +31786,7 @@
               </w:rPr>
               <w:t>Ctrl+Shift+PageUp</w:t>
             </w:r>
-            <w:bookmarkEnd w:id="149"/>
+            <w:bookmarkEnd w:id="151"/>
             <w:proofErr w:type="spellEnd"/>
           </w:p>
         </w:tc>
@@ -31853,7 +31809,25 @@
                 <w:szCs w:val="18"/>
                 <w:lang w:val="en-US"/>
               </w:rPr>
-              <w:t xml:space="preserve">Editor rechts </w:t>
+              <w:t xml:space="preserve">Editor </w:t>
+            </w:r>
+            <w:proofErr w:type="spellStart"/>
+            <w:r>
+              <w:rPr>
+                <w:sz w:val="18"/>
+                <w:szCs w:val="18"/>
+                <w:lang w:val="en-US"/>
+              </w:rPr>
+              <w:t>rechts</w:t>
+            </w:r>
+            <w:proofErr w:type="spellEnd"/>
+            <w:r>
+              <w:rPr>
+                <w:sz w:val="18"/>
+                <w:szCs w:val="18"/>
+                <w:lang w:val="en-US"/>
+              </w:rPr>
+              <w:t xml:space="preserve"> </w:t>
             </w:r>
             <w:proofErr w:type="spellStart"/>
             <w:r>
@@ -31925,6 +31899,7 @@
               </w:rPr>
               <w:t>Page</w:t>
             </w:r>
+            <w:bookmarkStart w:id="152" w:name="_Hlk188284393"/>
             <w:r>
               <w:rPr>
                 <w:rFonts w:ascii="CaskaydiaCove NF" w:hAnsi="CaskaydiaCove NF" w:cs="CaskaydiaCove NF"/>
@@ -31933,6 +31908,7 @@
               </w:rPr>
               <w:t>▼</w:t>
             </w:r>
+            <w:bookmarkEnd w:id="152"/>
           </w:p>
         </w:tc>
         <w:tc>
@@ -31954,14 +31930,7 @@
                 <w:sz w:val="18"/>
                 <w:szCs w:val="18"/>
               </w:rPr>
-              <w:t>Ctrl+Shift+Page</w:t>
-            </w:r>
-            <w:r>
-              <w:rPr>
-                <w:sz w:val="18"/>
-                <w:szCs w:val="18"/>
-              </w:rPr>
-              <w:t>Down</w:t>
+              <w:t>Ctrl+Shift+PageDown</w:t>
             </w:r>
             <w:proofErr w:type="spellEnd"/>
           </w:p>
@@ -31971,183 +31940,516 @@
         <w:tc>
           <w:tcPr>
             <w:tcW w:w="1838" w:type="dxa"/>
-          </w:tcPr>
-          <w:p>
-            <w:pPr>
-              <w:rPr>
-                <w:sz w:val="18"/>
-                <w:szCs w:val="18"/>
-                <w:lang w:val="en-US"/>
-              </w:rPr>
-            </w:pPr>
+            <w:shd w:val="clear" w:color="auto" w:fill="D9D9D9" w:themeFill="background1" w:themeFillShade="D9"/>
+          </w:tcPr>
+          <w:p>
+            <w:pPr>
+              <w:rPr>
+                <w:sz w:val="18"/>
+                <w:szCs w:val="18"/>
+                <w:lang w:val="en-US"/>
+              </w:rPr>
+            </w:pPr>
+            <w:bookmarkStart w:id="153" w:name="_Hlk188284428"/>
+            <w:proofErr w:type="spellStart"/>
+            <w:r>
+              <w:rPr>
+                <w:sz w:val="18"/>
+                <w:szCs w:val="18"/>
+                <w:lang w:val="en-US"/>
+              </w:rPr>
+              <w:t>Vorherige</w:t>
+            </w:r>
+            <w:proofErr w:type="spellEnd"/>
+            <w:r>
+              <w:rPr>
+                <w:sz w:val="18"/>
+                <w:szCs w:val="18"/>
+                <w:lang w:val="en-US"/>
+              </w:rPr>
+              <w:t xml:space="preserve"> Position</w:t>
+            </w:r>
           </w:p>
         </w:tc>
         <w:tc>
           <w:tcPr>
             <w:tcW w:w="1276" w:type="dxa"/>
-          </w:tcPr>
-          <w:p>
-            <w:pPr>
-              <w:rPr>
-                <w:rFonts w:ascii="CaskaydiaCove NF" w:hAnsi="CaskaydiaCove NF" w:cs="CaskaydiaCove NF"/>
-                <w:sz w:val="18"/>
-                <w:szCs w:val="18"/>
-                <w:lang w:val="en-US"/>
-              </w:rPr>
-            </w:pPr>
+            <w:shd w:val="clear" w:color="auto" w:fill="D9D9D9" w:themeFill="background1" w:themeFillShade="D9"/>
+          </w:tcPr>
+          <w:p>
+            <w:pPr>
+              <w:rPr>
+                <w:rFonts w:ascii="CaskaydiaCove NF" w:hAnsi="CaskaydiaCove NF" w:cs="CaskaydiaCove NF"/>
+                <w:sz w:val="18"/>
+                <w:szCs w:val="18"/>
+                <w:lang w:val="en-US"/>
+              </w:rPr>
+            </w:pPr>
+            <w:bookmarkStart w:id="154" w:name="_Hlk188284388"/>
+            <w:r>
+              <w:rPr>
+                <w:rFonts w:ascii="CaskaydiaCove NF" w:hAnsi="CaskaydiaCove NF" w:cs="CaskaydiaCove NF"/>
+                <w:sz w:val="18"/>
+                <w:szCs w:val="18"/>
+                <w:lang w:val="en-US"/>
+              </w:rPr>
+              <w:t>󰘴</w:t>
+            </w:r>
+            <w:r>
+              <w:rPr>
+                <w:rFonts w:ascii="CaskaydiaCove NF" w:hAnsi="CaskaydiaCove NF" w:cs="CaskaydiaCove NF"/>
+                <w:sz w:val="18"/>
+                <w:szCs w:val="18"/>
+                <w:lang w:val="en-US"/>
+              </w:rPr>
+              <w:t xml:space="preserve"> </w:t>
+            </w:r>
+            <w:r>
+              <w:rPr>
+                <w:rFonts w:ascii="CaskaydiaCove NF" w:hAnsi="CaskaydiaCove NF" w:cs="CaskaydiaCove NF"/>
+                <w:sz w:val="18"/>
+                <w:szCs w:val="18"/>
+                <w:lang w:val="en-US"/>
+              </w:rPr>
+              <w:t>󰘶</w:t>
+            </w:r>
+            <w:r>
+              <w:rPr>
+                <w:rFonts w:ascii="CaskaydiaCove NF" w:hAnsi="CaskaydiaCove NF" w:cs="CaskaydiaCove NF"/>
+                <w:sz w:val="18"/>
+                <w:szCs w:val="18"/>
+                <w:lang w:val="en-US"/>
+              </w:rPr>
+              <w:t xml:space="preserve"> </w:t>
+            </w:r>
+            <w:bookmarkEnd w:id="154"/>
+            <w:r>
+              <w:rPr>
+                <w:rFonts w:ascii="CaskaydiaCove NF" w:hAnsi="CaskaydiaCove NF" w:cs="CaskaydiaCove NF"/>
+                <w:sz w:val="18"/>
+                <w:szCs w:val="18"/>
+              </w:rPr>
+              <w:t>▲</w:t>
+            </w:r>
           </w:p>
         </w:tc>
         <w:tc>
           <w:tcPr>
             <w:tcW w:w="2410" w:type="dxa"/>
-          </w:tcPr>
-          <w:p>
-            <w:pPr>
-              <w:rPr>
-                <w:sz w:val="18"/>
-                <w:szCs w:val="18"/>
-                <w:lang w:val="en-US"/>
-              </w:rPr>
-            </w:pPr>
+            <w:shd w:val="clear" w:color="auto" w:fill="D9D9D9" w:themeFill="background1" w:themeFillShade="D9"/>
+          </w:tcPr>
+          <w:p>
+            <w:pPr>
+              <w:rPr>
+                <w:sz w:val="18"/>
+                <w:szCs w:val="18"/>
+                <w:lang w:val="en-US"/>
+              </w:rPr>
+            </w:pPr>
+            <w:proofErr w:type="spellStart"/>
+            <w:r>
+              <w:rPr>
+                <w:sz w:val="18"/>
+                <w:szCs w:val="18"/>
+                <w:lang w:val="en-US"/>
+              </w:rPr>
+              <w:t>Ctrl+Shift+Up</w:t>
+            </w:r>
+            <w:proofErr w:type="spellEnd"/>
           </w:p>
         </w:tc>
         <w:tc>
           <w:tcPr>
             <w:tcW w:w="2126" w:type="dxa"/>
-          </w:tcPr>
-          <w:p>
-            <w:pPr>
-              <w:rPr>
-                <w:sz w:val="18"/>
-                <w:szCs w:val="18"/>
-                <w:lang w:val="en-US"/>
-              </w:rPr>
-            </w:pPr>
+            <w:shd w:val="clear" w:color="auto" w:fill="D9D9D9" w:themeFill="background1" w:themeFillShade="D9"/>
+          </w:tcPr>
+          <w:p>
+            <w:pPr>
+              <w:rPr>
+                <w:sz w:val="18"/>
+                <w:szCs w:val="18"/>
+                <w:lang w:val="en-US"/>
+              </w:rPr>
+            </w:pPr>
+            <w:proofErr w:type="spellStart"/>
+            <w:r>
+              <w:rPr>
+                <w:sz w:val="18"/>
+                <w:szCs w:val="18"/>
+                <w:lang w:val="en-US"/>
+              </w:rPr>
+              <w:t>Nächste</w:t>
+            </w:r>
+            <w:proofErr w:type="spellEnd"/>
+            <w:r>
+              <w:rPr>
+                <w:sz w:val="18"/>
+                <w:szCs w:val="18"/>
+                <w:lang w:val="en-US"/>
+              </w:rPr>
+              <w:t xml:space="preserve"> Position</w:t>
+            </w:r>
           </w:p>
         </w:tc>
         <w:tc>
           <w:tcPr>
             <w:tcW w:w="1276" w:type="dxa"/>
-          </w:tcPr>
-          <w:p>
-            <w:pPr>
-              <w:rPr>
-                <w:sz w:val="18"/>
-                <w:szCs w:val="18"/>
-                <w:lang w:val="en-US"/>
-              </w:rPr>
-            </w:pPr>
+            <w:shd w:val="clear" w:color="auto" w:fill="D9D9D9" w:themeFill="background1" w:themeFillShade="D9"/>
+          </w:tcPr>
+          <w:p>
+            <w:pPr>
+              <w:rPr>
+                <w:sz w:val="18"/>
+                <w:szCs w:val="18"/>
+                <w:lang w:val="en-US"/>
+              </w:rPr>
+            </w:pPr>
+            <w:r>
+              <w:rPr>
+                <w:rFonts w:ascii="CaskaydiaCove NF" w:hAnsi="CaskaydiaCove NF" w:cs="CaskaydiaCove NF"/>
+                <w:sz w:val="18"/>
+                <w:szCs w:val="18"/>
+                <w:lang w:val="en-US"/>
+              </w:rPr>
+              <w:t>󰘴</w:t>
+            </w:r>
+            <w:r>
+              <w:rPr>
+                <w:rFonts w:ascii="CaskaydiaCove NF" w:hAnsi="CaskaydiaCove NF" w:cs="CaskaydiaCove NF"/>
+                <w:sz w:val="18"/>
+                <w:szCs w:val="18"/>
+                <w:lang w:val="en-US"/>
+              </w:rPr>
+              <w:t xml:space="preserve"> </w:t>
+            </w:r>
+            <w:r>
+              <w:rPr>
+                <w:rFonts w:ascii="CaskaydiaCove NF" w:hAnsi="CaskaydiaCove NF" w:cs="CaskaydiaCove NF"/>
+                <w:sz w:val="18"/>
+                <w:szCs w:val="18"/>
+                <w:lang w:val="en-US"/>
+              </w:rPr>
+              <w:t>󰘶</w:t>
+            </w:r>
+            <w:r>
+              <w:rPr>
+                <w:rFonts w:ascii="CaskaydiaCove NF" w:hAnsi="CaskaydiaCove NF" w:cs="CaskaydiaCove NF"/>
+                <w:sz w:val="18"/>
+                <w:szCs w:val="18"/>
+                <w:lang w:val="en-US"/>
+              </w:rPr>
+              <w:t xml:space="preserve"> </w:t>
+            </w:r>
+            <w:r>
+              <w:rPr>
+                <w:rFonts w:ascii="CaskaydiaCove NF" w:hAnsi="CaskaydiaCove NF" w:cs="CaskaydiaCove NF"/>
+                <w:sz w:val="18"/>
+                <w:szCs w:val="18"/>
+              </w:rPr>
+              <w:t>▼</w:t>
+            </w:r>
           </w:p>
         </w:tc>
         <w:tc>
           <w:tcPr>
             <w:tcW w:w="1842" w:type="dxa"/>
-          </w:tcPr>
-          <w:p>
-            <w:pPr>
-              <w:rPr>
-                <w:sz w:val="18"/>
-                <w:szCs w:val="18"/>
-                <w:lang w:val="en-US"/>
-              </w:rPr>
-            </w:pPr>
+            <w:shd w:val="clear" w:color="auto" w:fill="D9D9D9" w:themeFill="background1" w:themeFillShade="D9"/>
+          </w:tcPr>
+          <w:p>
+            <w:pPr>
+              <w:rPr>
+                <w:sz w:val="18"/>
+                <w:szCs w:val="18"/>
+                <w:lang w:val="en-US"/>
+              </w:rPr>
+            </w:pPr>
+            <w:proofErr w:type="spellStart"/>
+            <w:r>
+              <w:rPr>
+                <w:sz w:val="18"/>
+                <w:szCs w:val="18"/>
+                <w:lang w:val="en-US"/>
+              </w:rPr>
+              <w:t>Ctrl+Shift+Down</w:t>
+            </w:r>
+            <w:proofErr w:type="spellEnd"/>
           </w:p>
         </w:tc>
       </w:tr>
+      <w:bookmarkEnd w:id="153"/>
       <w:tr>
         <w:tc>
           <w:tcPr>
             <w:tcW w:w="1838" w:type="dxa"/>
-          </w:tcPr>
-          <w:p>
-            <w:pPr>
-              <w:rPr>
-                <w:sz w:val="18"/>
-                <w:szCs w:val="18"/>
-                <w:lang w:val="en-US"/>
-              </w:rPr>
-            </w:pPr>
+            <w:shd w:val="clear" w:color="auto" w:fill="D9D9D9" w:themeFill="background1" w:themeFillShade="D9"/>
+          </w:tcPr>
+          <w:p>
+            <w:pPr>
+              <w:rPr>
+                <w:sz w:val="18"/>
+                <w:szCs w:val="18"/>
+                <w:lang w:val="en-US"/>
+              </w:rPr>
+            </w:pPr>
+            <w:proofErr w:type="spellStart"/>
+            <w:r>
+              <w:rPr>
+                <w:sz w:val="18"/>
+                <w:szCs w:val="18"/>
+                <w:lang w:val="en-US"/>
+              </w:rPr>
+              <w:t>Vorherige</w:t>
+            </w:r>
+            <w:proofErr w:type="spellEnd"/>
+            <w:r>
+              <w:rPr>
+                <w:sz w:val="18"/>
+                <w:szCs w:val="18"/>
+                <w:lang w:val="en-US"/>
+              </w:rPr>
+              <w:t xml:space="preserve"> Position</w:t>
+            </w:r>
           </w:p>
         </w:tc>
         <w:tc>
           <w:tcPr>
             <w:tcW w:w="1276" w:type="dxa"/>
-          </w:tcPr>
-          <w:p>
-            <w:pPr>
-              <w:rPr>
-                <w:rFonts w:ascii="CaskaydiaCove NF" w:hAnsi="CaskaydiaCove NF" w:cs="CaskaydiaCove NF"/>
-                <w:sz w:val="18"/>
-                <w:szCs w:val="18"/>
-              </w:rPr>
-            </w:pPr>
+            <w:shd w:val="clear" w:color="auto" w:fill="D9D9D9" w:themeFill="background1" w:themeFillShade="D9"/>
+          </w:tcPr>
+          <w:p>
+            <w:pPr>
+              <w:rPr>
+                <w:rFonts w:ascii="CaskaydiaCove NF" w:hAnsi="CaskaydiaCove NF" w:cs="CaskaydiaCove NF"/>
+                <w:sz w:val="18"/>
+                <w:szCs w:val="18"/>
+              </w:rPr>
+            </w:pPr>
+            <w:r>
+              <w:rPr>
+                <w:rFonts w:ascii="CaskaydiaCove NF" w:hAnsi="CaskaydiaCove NF" w:cs="CaskaydiaCove NF"/>
+                <w:sz w:val="18"/>
+                <w:szCs w:val="18"/>
+                <w:lang w:val="en-US"/>
+              </w:rPr>
+              <w:t>󰘴</w:t>
+            </w:r>
+            <w:r>
+              <w:rPr>
+                <w:rFonts w:ascii="CaskaydiaCove NF" w:hAnsi="CaskaydiaCove NF" w:cs="CaskaydiaCove NF"/>
+                <w:sz w:val="18"/>
+                <w:szCs w:val="18"/>
+                <w:lang w:val="en-US"/>
+              </w:rPr>
+              <w:t xml:space="preserve"> </w:t>
+            </w:r>
+            <w:r>
+              <w:rPr>
+                <w:rFonts w:ascii="CaskaydiaCove NF" w:hAnsi="CaskaydiaCove NF" w:cs="CaskaydiaCove NF"/>
+                <w:sz w:val="18"/>
+                <w:szCs w:val="18"/>
+                <w:lang w:val="en-US"/>
+              </w:rPr>
+              <w:t>󰘶</w:t>
+            </w:r>
+            <w:r>
+              <w:rPr>
+                <w:rFonts w:ascii="CaskaydiaCove NF" w:hAnsi="CaskaydiaCove NF" w:cs="CaskaydiaCove NF"/>
+                <w:sz w:val="18"/>
+                <w:szCs w:val="18"/>
+                <w:lang w:val="en-US"/>
+              </w:rPr>
+              <w:t xml:space="preserve"> </w:t>
+            </w:r>
+            <w:r>
+              <w:rPr>
+                <w:rFonts w:ascii="CaskaydiaCove NF" w:hAnsi="CaskaydiaCove NF" w:cs="CaskaydiaCove NF"/>
+                <w:sz w:val="18"/>
+                <w:szCs w:val="18"/>
+                <w:lang w:val="en-US"/>
+              </w:rPr>
+              <w:t>[</w:t>
+            </w:r>
           </w:p>
         </w:tc>
         <w:tc>
           <w:tcPr>
             <w:tcW w:w="2410" w:type="dxa"/>
-          </w:tcPr>
-          <w:p>
-            <w:pPr>
-              <w:rPr>
-                <w:sz w:val="18"/>
-                <w:szCs w:val="18"/>
-                <w:lang w:val="en-US"/>
-              </w:rPr>
-            </w:pPr>
+            <w:shd w:val="clear" w:color="auto" w:fill="D9D9D9" w:themeFill="background1" w:themeFillShade="D9"/>
+          </w:tcPr>
+          <w:p>
+            <w:pPr>
+              <w:rPr>
+                <w:sz w:val="18"/>
+                <w:szCs w:val="18"/>
+                <w:lang w:val="en-US"/>
+              </w:rPr>
+            </w:pPr>
+            <w:proofErr w:type="spellStart"/>
+            <w:r>
+              <w:rPr>
+                <w:sz w:val="18"/>
+                <w:szCs w:val="18"/>
+                <w:lang w:val="en-US"/>
+              </w:rPr>
+              <w:t>Ctrl+Shift</w:t>
+            </w:r>
+            <w:proofErr w:type="spellEnd"/>
+            <w:proofErr w:type="gramStart"/>
+            <w:r>
+              <w:rPr>
+                <w:sz w:val="18"/>
+                <w:szCs w:val="18"/>
+                <w:lang w:val="en-US"/>
+              </w:rPr>
+              <w:t>+</w:t>
+            </w:r>
+            <w:r>
+              <w:rPr>
+                <w:sz w:val="18"/>
+                <w:szCs w:val="18"/>
+                <w:lang w:val="en-US"/>
+              </w:rPr>
+              <w:t>[</w:t>
+            </w:r>
+            <w:proofErr w:type="gramEnd"/>
           </w:p>
         </w:tc>
         <w:tc>
           <w:tcPr>
             <w:tcW w:w="2126" w:type="dxa"/>
-          </w:tcPr>
-          <w:p>
-            <w:pPr>
-              <w:rPr>
-                <w:sz w:val="18"/>
-                <w:szCs w:val="18"/>
-                <w:lang w:val="en-US"/>
-              </w:rPr>
-            </w:pPr>
+            <w:shd w:val="clear" w:color="auto" w:fill="D9D9D9" w:themeFill="background1" w:themeFillShade="D9"/>
+          </w:tcPr>
+          <w:p>
+            <w:pPr>
+              <w:rPr>
+                <w:sz w:val="18"/>
+                <w:szCs w:val="18"/>
+                <w:lang w:val="en-US"/>
+              </w:rPr>
+            </w:pPr>
+            <w:proofErr w:type="spellStart"/>
+            <w:r>
+              <w:rPr>
+                <w:sz w:val="18"/>
+                <w:szCs w:val="18"/>
+                <w:lang w:val="en-US"/>
+              </w:rPr>
+              <w:t>Nächste</w:t>
+            </w:r>
+            <w:proofErr w:type="spellEnd"/>
+            <w:r>
+              <w:rPr>
+                <w:sz w:val="18"/>
+                <w:szCs w:val="18"/>
+                <w:lang w:val="en-US"/>
+              </w:rPr>
+              <w:t xml:space="preserve"> Position</w:t>
+            </w:r>
           </w:p>
         </w:tc>
         <w:tc>
           <w:tcPr>
             <w:tcW w:w="1276" w:type="dxa"/>
-          </w:tcPr>
-          <w:p>
-            <w:pPr>
-              <w:rPr>
-                <w:rFonts w:ascii="CaskaydiaCove NF" w:hAnsi="CaskaydiaCove NF" w:cs="CaskaydiaCove NF"/>
-                <w:sz w:val="18"/>
-                <w:szCs w:val="18"/>
-              </w:rPr>
-            </w:pPr>
+            <w:shd w:val="clear" w:color="auto" w:fill="D9D9D9" w:themeFill="background1" w:themeFillShade="D9"/>
+          </w:tcPr>
+          <w:p>
+            <w:pPr>
+              <w:rPr>
+                <w:rFonts w:ascii="CaskaydiaCove NF" w:hAnsi="CaskaydiaCove NF" w:cs="CaskaydiaCove NF"/>
+                <w:sz w:val="18"/>
+                <w:szCs w:val="18"/>
+              </w:rPr>
+            </w:pPr>
+            <w:r>
+              <w:rPr>
+                <w:rFonts w:ascii="CaskaydiaCove NF" w:hAnsi="CaskaydiaCove NF" w:cs="CaskaydiaCove NF"/>
+                <w:sz w:val="18"/>
+                <w:szCs w:val="18"/>
+                <w:lang w:val="en-US"/>
+              </w:rPr>
+              <w:t>󰘴</w:t>
+            </w:r>
+            <w:r>
+              <w:rPr>
+                <w:rFonts w:ascii="CaskaydiaCove NF" w:hAnsi="CaskaydiaCove NF" w:cs="CaskaydiaCove NF"/>
+                <w:sz w:val="18"/>
+                <w:szCs w:val="18"/>
+                <w:lang w:val="en-US"/>
+              </w:rPr>
+              <w:t xml:space="preserve"> </w:t>
+            </w:r>
+            <w:r>
+              <w:rPr>
+                <w:rFonts w:ascii="CaskaydiaCove NF" w:hAnsi="CaskaydiaCove NF" w:cs="CaskaydiaCove NF"/>
+                <w:sz w:val="18"/>
+                <w:szCs w:val="18"/>
+                <w:lang w:val="en-US"/>
+              </w:rPr>
+              <w:t>󰘶</w:t>
+            </w:r>
+            <w:r>
+              <w:rPr>
+                <w:rFonts w:ascii="CaskaydiaCove NF" w:hAnsi="CaskaydiaCove NF" w:cs="CaskaydiaCove NF"/>
+                <w:sz w:val="18"/>
+                <w:szCs w:val="18"/>
+                <w:lang w:val="en-US"/>
+              </w:rPr>
+              <w:t xml:space="preserve"> </w:t>
+            </w:r>
+            <w:r>
+              <w:rPr>
+                <w:rFonts w:ascii="CaskaydiaCove NF" w:hAnsi="CaskaydiaCove NF" w:cs="CaskaydiaCove NF"/>
+                <w:sz w:val="18"/>
+                <w:szCs w:val="18"/>
+                <w:lang w:val="en-US"/>
+              </w:rPr>
+              <w:t>]</w:t>
+            </w:r>
           </w:p>
         </w:tc>
         <w:tc>
           <w:tcPr>
             <w:tcW w:w="1842" w:type="dxa"/>
-          </w:tcPr>
-          <w:p>
-            <w:pPr>
-              <w:rPr>
-                <w:sz w:val="18"/>
-                <w:szCs w:val="18"/>
-                <w:lang w:val="en-US"/>
-              </w:rPr>
-            </w:pPr>
+            <w:shd w:val="clear" w:color="auto" w:fill="D9D9D9" w:themeFill="background1" w:themeFillShade="D9"/>
+          </w:tcPr>
+          <w:p>
+            <w:pPr>
+              <w:rPr>
+                <w:sz w:val="18"/>
+                <w:szCs w:val="18"/>
+                <w:lang w:val="en-US"/>
+              </w:rPr>
+            </w:pPr>
+            <w:proofErr w:type="spellStart"/>
+            <w:r>
+              <w:rPr>
+                <w:sz w:val="18"/>
+                <w:szCs w:val="18"/>
+                <w:lang w:val="en-US"/>
+              </w:rPr>
+              <w:t>Ctrl+Shift</w:t>
+            </w:r>
+            <w:proofErr w:type="spellEnd"/>
+            <w:r>
+              <w:rPr>
+                <w:sz w:val="18"/>
+                <w:szCs w:val="18"/>
+                <w:lang w:val="en-US"/>
+              </w:rPr>
+              <w:t>+</w:t>
+            </w:r>
+            <w:r>
+              <w:rPr>
+                <w:sz w:val="18"/>
+                <w:szCs w:val="18"/>
+                <w:lang w:val="en-US"/>
+              </w:rPr>
+              <w:t>]</w:t>
+            </w:r>
           </w:p>
         </w:tc>
       </w:tr>
     </w:tbl>
-    <w:p>
-      <w:pPr>
-        <w:rPr>
-          <w:lang w:val="en-US"/>
-        </w:rPr>
-      </w:pPr>
-    </w:p>
     <w:p>
       <w:pPr>
         <w:pStyle w:val="berschrift2"/>
@@ -33100,7 +33402,7 @@
 </file>
 
 <file path=word/numbering.xml><?xml version="1.0" encoding="utf-8"?>
-<w:numbering xmlns:wpc="http://schemas.microsoft.com/office/word/2010/wordprocessingCanvas" xmlns:cx="http://schemas.microsoft.com/office/drawing/2014/chartex" xmlns:cx1="http://schemas.microsoft.com/office/drawing/2015/9/8/chartex" xmlns:cx2="http://schemas.microsoft.com/office/drawing/2015/10/21/chartex" xmlns:cx3="http://schemas.microsoft.com/office/drawing/2016/5/9/chartex" xmlns:cx4="http://schemas.microsoft.com/office/drawing/2016/5/10/chartex" xmlns:cx5="http://schemas.microsoft.com/office/drawing/2016/5/11/chartex" xmlns:cx6="http://schemas.microsoft.com/office/drawing/2016/5/12/chartex" xmlns:cx7="http://schemas.microsoft.com/office/drawing/2016/5/13/chartex" xmlns:cx8="http://schemas.microsoft.com/office/drawing/2016/5/14/chartex" xmlns:mc="http://schemas.openxmlformats.org/markup-compatibility/2006" xmlns:aink="http://schemas.microsoft.com/office/drawing/2016/ink" xmlns:am3d="http://schemas.microsoft.com/office/drawing/2017/model3d" xmlns:o="urn:schemas-microsoft-com:office:office" xmlns:oel="http://schemas.microsoft.com/office/2019/extlst" xmlns:r="http://schemas.openxmlformats.org/officeDocument/2006/relationships" xmlns:m="http://schemas.openxmlformats.org/officeDocument/2006/math" xmlns:v="urn:schemas-microsoft-com:vml" xmlns:wp14="http://schemas.microsoft.com/office/word/2010/wordprocessingDrawing" xmlns:wp="http://schemas.openxmlformats.org/drawingml/2006/wordprocessingDrawing" xmlns:w10="urn:schemas-microsoft-com:office:word" xmlns:w="http://schemas.openxmlformats.org/wordprocessingml/2006/main" xmlns:w14="http://schemas.microsoft.com/office/word/2010/wordml" xmlns:w15="http://schemas.microsoft.com/office/word/2012/wordml" xmlns:w16cex="http://schemas.microsoft.com/office/word/2018/wordml/cex" xmlns:w16cid="http://schemas.microsoft.com/office/word/2016/wordml/cid" xmlns:w16="http://schemas.microsoft.com/office/word/2018/wordml" xmlns:w16du="http://schemas.microsoft.com/office/word/2023/wordml/word16du" xmlns:w16sdtdh="http://schemas.microsoft.com/office/word/2020/wordml/sdtdatahash" xmlns:w16se="http://schemas.microsoft.com/office/word/2015/wordml/symex" xmlns:wpg="http://schemas.microsoft.com/office/word/2010/wordprocessingGroup" xmlns:wpi="http://schemas.microsoft.com/office/word/2010/wordprocessingInk" xmlns:wne="http://schemas.microsoft.com/office/word/2006/wordml" xmlns:wps="http://schemas.microsoft.com/office/word/2010/wordprocessingShape" mc:Ignorable="w14 w15 w16se w16cid w16 w16cex w16sdtdh w16du wp14">
+<w:numbering xmlns:wpc="http://schemas.microsoft.com/office/word/2010/wordprocessingCanvas" xmlns:cx="http://schemas.microsoft.com/office/drawing/2014/chartex" xmlns:cx1="http://schemas.microsoft.com/office/drawing/2015/9/8/chartex" xmlns:cx2="http://schemas.microsoft.com/office/drawing/2015/10/21/chartex" xmlns:cx3="http://schemas.microsoft.com/office/drawing/2016/5/9/chartex" xmlns:cx4="http://schemas.microsoft.com/office/drawing/2016/5/10/chartex" xmlns:cx5="http://schemas.microsoft.com/office/drawing/2016/5/11/chartex" xmlns:cx6="http://schemas.microsoft.com/office/drawing/2016/5/12/chartex" xmlns:cx7="http://schemas.microsoft.com/office/drawing/2016/5/13/chartex" xmlns:cx8="http://schemas.microsoft.com/office/drawing/2016/5/14/chartex" xmlns:mc="http://schemas.openxmlformats.org/markup-compatibility/2006" xmlns:aink="http://schemas.microsoft.com/office/drawing/2016/ink" xmlns:am3d="http://schemas.microsoft.com/office/drawing/2017/model3d" xmlns:o="urn:schemas-microsoft-com:office:office" xmlns:oel="http://schemas.microsoft.com/office/2019/extlst" xmlns:r="http://schemas.openxmlformats.org/officeDocument/2006/relationships" xmlns:m="http://schemas.openxmlformats.org/officeDocument/2006/math" xmlns:v="urn:schemas-microsoft-com:vml" xmlns:wp14="http://schemas.microsoft.com/office/word/2010/wordprocessingDrawing" xmlns:wp="http://schemas.openxmlformats.org/drawingml/2006/wordprocessingDrawing" xmlns:w10="urn:schemas-microsoft-com:office:word" xmlns:w="http://schemas.openxmlformats.org/wordprocessingml/2006/main" xmlns:w14="http://schemas.microsoft.com/office/word/2010/wordml" xmlns:w15="http://schemas.microsoft.com/office/word/2012/wordml" xmlns:w16cex="http://schemas.microsoft.com/office/word/2018/wordml/cex" xmlns:w16cid="http://schemas.microsoft.com/office/word/2016/wordml/cid" xmlns:w16="http://schemas.microsoft.com/office/word/2018/wordml" xmlns:w16du="http://schemas.microsoft.com/office/word/2023/wordml/word16du" xmlns:w16sdtdh="http://schemas.microsoft.com/office/word/2020/wordml/sdtdatahash" xmlns:w16sdtfl="http://schemas.microsoft.com/office/word/2024/wordml/sdtformatlock" xmlns:w16se="http://schemas.microsoft.com/office/word/2015/wordml/symex" xmlns:wpg="http://schemas.microsoft.com/office/word/2010/wordprocessingGroup" xmlns:wpi="http://schemas.microsoft.com/office/word/2010/wordprocessingInk" xmlns:wne="http://schemas.microsoft.com/office/word/2006/wordml" xmlns:wps="http://schemas.microsoft.com/office/word/2010/wordprocessingShape" mc:Ignorable="w14 w15 w16se w16cid w16 w16cex w16sdtdh w16sdtfl w16du wp14">
   <w:abstractNum w:abstractNumId="0" w15:restartNumberingAfterBreak="0">
     <w:nsid w:val="FFFFFF89"/>
     <w:multiLevelType w:val="singleLevel"/>
@@ -33684,7 +33986,7 @@
 </file>
 
 <file path=word/styles.xml><?xml version="1.0" encoding="utf-8"?>
-<w:styles xmlns:mc="http://schemas.openxmlformats.org/markup-compatibility/2006" xmlns:r="http://schemas.openxmlformats.org/officeDocument/2006/relationships" xmlns:w="http://schemas.openxmlformats.org/wordprocessingml/2006/main" xmlns:w14="http://schemas.microsoft.com/office/word/2010/wordml" xmlns:w15="http://schemas.microsoft.com/office/word/2012/wordml" xmlns:w16cex="http://schemas.microsoft.com/office/word/2018/wordml/cex" xmlns:w16cid="http://schemas.microsoft.com/office/word/2016/wordml/cid" xmlns:w16="http://schemas.microsoft.com/office/word/2018/wordml" xmlns:w16du="http://schemas.microsoft.com/office/word/2023/wordml/word16du" xmlns:w16sdtdh="http://schemas.microsoft.com/office/word/2020/wordml/sdtdatahash" xmlns:w16se="http://schemas.microsoft.com/office/word/2015/wordml/symex" mc:Ignorable="w14 w15 w16se w16cid w16 w16cex w16sdtdh w16du">
+<w:styles xmlns:mc="http://schemas.openxmlformats.org/markup-compatibility/2006" xmlns:r="http://schemas.openxmlformats.org/officeDocument/2006/relationships" xmlns:w="http://schemas.openxmlformats.org/wordprocessingml/2006/main" xmlns:w14="http://schemas.microsoft.com/office/word/2010/wordml" xmlns:w15="http://schemas.microsoft.com/office/word/2012/wordml" xmlns:w16cex="http://schemas.microsoft.com/office/word/2018/wordml/cex" xmlns:w16cid="http://schemas.microsoft.com/office/word/2016/wordml/cid" xmlns:w16="http://schemas.microsoft.com/office/word/2018/wordml" xmlns:w16du="http://schemas.microsoft.com/office/word/2023/wordml/word16du" xmlns:w16sdtdh="http://schemas.microsoft.com/office/word/2020/wordml/sdtdatahash" xmlns:w16sdtfl="http://schemas.microsoft.com/office/word/2024/wordml/sdtformatlock" xmlns:w16se="http://schemas.microsoft.com/office/word/2015/wordml/symex" mc:Ignorable="w14 w15 w16se w16cid w16 w16cex w16sdtdh w16sdtfl w16du">
   <w:docDefaults>
     <w:rPrDefault>
       <w:rPr>

</xml_diff>

<commit_message>
docs: add missing Word section
* section about Zoom/Superscript/Subscript went missing
* new Shortcuts for Zoom/Superscript/Subscript don't work anymore
</commit_message>
<xml_diff>
--- a/Settings/Shortcuts-macOS.docx
+++ b/Settings/Shortcuts-macOS.docx
@@ -27918,15 +27918,13 @@
                 <w:lang w:val="en-US"/>
               </w:rPr>
             </w:pPr>
-            <w:proofErr w:type="gramStart"/>
-            <w:r>
-              <w:rPr>
-                <w:sz w:val="18"/>
-                <w:szCs w:val="18"/>
-              </w:rPr>
-              <w:t>Kennzeichnung  löschen</w:t>
-            </w:r>
-            <w:proofErr w:type="gramEnd"/>
+            <w:r>
+              <w:rPr>
+                <w:sz w:val="18"/>
+                <w:szCs w:val="18"/>
+              </w:rPr>
+              <w:t>Kennzeichnung löschen</w:t>
+            </w:r>
           </w:p>
         </w:tc>
         <w:tc>
@@ -28559,7 +28557,7 @@
         <w:rPr>
           <w:lang w:val="en-US"/>
         </w:rPr>
-        <w:t>VLC</w:t>
+        <w:t>Word</w:t>
       </w:r>
     </w:p>
     <w:tbl>
@@ -28569,17 +28567,17 @@
         <w:tblLook w:val="04A0" w:firstRow="1" w:lastRow="0" w:firstColumn="1" w:lastColumn="0" w:noHBand="0" w:noVBand="1"/>
       </w:tblPr>
       <w:tblGrid>
-        <w:gridCol w:w="1830"/>
-        <w:gridCol w:w="1271"/>
-        <w:gridCol w:w="2404"/>
-        <w:gridCol w:w="1861"/>
-        <w:gridCol w:w="1246"/>
-        <w:gridCol w:w="2156"/>
+        <w:gridCol w:w="1838"/>
+        <w:gridCol w:w="1276"/>
+        <w:gridCol w:w="2410"/>
+        <w:gridCol w:w="2126"/>
+        <w:gridCol w:w="992"/>
+        <w:gridCol w:w="2126"/>
       </w:tblGrid>
       <w:tr>
         <w:tc>
           <w:tcPr>
-            <w:tcW w:w="1830" w:type="dxa"/>
+            <w:tcW w:w="1838" w:type="dxa"/>
             <w:tcBorders>
               <w:top w:val="single" w:sz="4" w:space="0" w:color="auto"/>
               <w:left w:val="single" w:sz="4" w:space="0" w:color="auto"/>
@@ -28612,7 +28610,7 @@
         </w:tc>
         <w:tc>
           <w:tcPr>
-            <w:tcW w:w="1271" w:type="dxa"/>
+            <w:tcW w:w="1276" w:type="dxa"/>
             <w:tcBorders>
               <w:top w:val="single" w:sz="4" w:space="0" w:color="auto"/>
               <w:left w:val="single" w:sz="4" w:space="0" w:color="auto"/>
@@ -28645,7 +28643,7 @@
         </w:tc>
         <w:tc>
           <w:tcPr>
-            <w:tcW w:w="2404" w:type="dxa"/>
+            <w:tcW w:w="2410" w:type="dxa"/>
             <w:tcBorders>
               <w:top w:val="single" w:sz="4" w:space="0" w:color="auto"/>
               <w:left w:val="single" w:sz="4" w:space="0" w:color="auto"/>
@@ -28678,7 +28676,7 @@
         </w:tc>
         <w:tc>
           <w:tcPr>
-            <w:tcW w:w="1861" w:type="dxa"/>
+            <w:tcW w:w="2126" w:type="dxa"/>
             <w:tcBorders>
               <w:top w:val="single" w:sz="4" w:space="0" w:color="auto"/>
               <w:left w:val="single" w:sz="4" w:space="0" w:color="auto"/>
@@ -28710,7 +28708,7 @@
         </w:tc>
         <w:tc>
           <w:tcPr>
-            <w:tcW w:w="1246" w:type="dxa"/>
+            <w:tcW w:w="992" w:type="dxa"/>
             <w:tcBorders>
               <w:top w:val="single" w:sz="4" w:space="0" w:color="auto"/>
               <w:left w:val="single" w:sz="4" w:space="0" w:color="auto"/>
@@ -28742,7 +28740,7 @@
         </w:tc>
         <w:tc>
           <w:tcPr>
-            <w:tcW w:w="2156" w:type="dxa"/>
+            <w:tcW w:w="2126" w:type="dxa"/>
             <w:tcBorders>
               <w:top w:val="single" w:sz="4" w:space="0" w:color="auto"/>
               <w:left w:val="single" w:sz="4" w:space="0" w:color="auto"/>
@@ -28776,1190 +28774,187 @@
       <w:tr>
         <w:tc>
           <w:tcPr>
-            <w:tcW w:w="1830" w:type="dxa"/>
-          </w:tcPr>
-          <w:p>
-            <w:pPr>
-              <w:rPr>
-                <w:sz w:val="18"/>
-                <w:szCs w:val="18"/>
-                <w:lang w:val="en-US"/>
-              </w:rPr>
-            </w:pPr>
-            <w:bookmarkStart w:id="129" w:name="_Hlk183423395"/>
-            <w:r>
-              <w:rPr>
-                <w:sz w:val="18"/>
-                <w:szCs w:val="18"/>
-                <w:lang w:val="en-US"/>
-              </w:rPr>
-              <w:t>Fullscreen</w:t>
-            </w:r>
-            <w:bookmarkEnd w:id="129"/>
-          </w:p>
-        </w:tc>
-        <w:tc>
-          <w:tcPr>
-            <w:tcW w:w="1271" w:type="dxa"/>
-          </w:tcPr>
-          <w:p>
-            <w:pPr>
-              <w:rPr>
-                <w:rFonts w:ascii="CaskaydiaCove NF" w:hAnsi="CaskaydiaCove NF" w:cs="CaskaydiaCove NF"/>
-                <w:sz w:val="18"/>
-                <w:szCs w:val="18"/>
-              </w:rPr>
-            </w:pPr>
-            <w:r>
-              <w:rPr>
-                <w:rFonts w:ascii="CaskaydiaCove NF" w:hAnsi="CaskaydiaCove NF" w:cs="CaskaydiaCove NF"/>
-                <w:sz w:val="18"/>
-                <w:szCs w:val="18"/>
-              </w:rPr>
-              <w:t>󰘳</w:t>
-            </w:r>
-            <w:r>
-              <w:rPr>
-                <w:rFonts w:ascii="CaskaydiaCove NF" w:hAnsi="CaskaydiaCove NF" w:cs="CaskaydiaCove NF"/>
-                <w:sz w:val="18"/>
-                <w:szCs w:val="18"/>
-              </w:rPr>
-              <w:t xml:space="preserve"> F</w:t>
-            </w:r>
-          </w:p>
-        </w:tc>
-        <w:tc>
-          <w:tcPr>
-            <w:tcW w:w="2404" w:type="dxa"/>
-          </w:tcPr>
-          <w:p>
-            <w:pPr>
-              <w:rPr>
-                <w:sz w:val="18"/>
-                <w:szCs w:val="18"/>
-              </w:rPr>
-            </w:pPr>
-            <w:proofErr w:type="spellStart"/>
-            <w:r>
-              <w:rPr>
-                <w:sz w:val="18"/>
-                <w:szCs w:val="18"/>
-              </w:rPr>
-              <w:t>Cmd+F</w:t>
-            </w:r>
-            <w:proofErr w:type="spellEnd"/>
-          </w:p>
-        </w:tc>
-        <w:tc>
-          <w:tcPr>
-            <w:tcW w:w="1861" w:type="dxa"/>
-          </w:tcPr>
-          <w:p>
-            <w:pPr>
-              <w:rPr>
-                <w:sz w:val="18"/>
-                <w:szCs w:val="18"/>
-                <w:lang w:val="en-US"/>
-              </w:rPr>
-            </w:pPr>
-            <w:r>
-              <w:rPr>
-                <w:sz w:val="18"/>
-                <w:szCs w:val="18"/>
-                <w:lang w:val="en-US"/>
-              </w:rPr>
-              <w:t>Pause</w:t>
-            </w:r>
-          </w:p>
-        </w:tc>
-        <w:tc>
-          <w:tcPr>
-            <w:tcW w:w="1246" w:type="dxa"/>
-          </w:tcPr>
-          <w:p>
-            <w:pPr>
-              <w:rPr>
-                <w:rFonts w:ascii="CaskaydiaCove NF" w:hAnsi="CaskaydiaCove NF" w:cs="CaskaydiaCove NF"/>
-                <w:sz w:val="18"/>
-                <w:szCs w:val="18"/>
-              </w:rPr>
-            </w:pPr>
-            <w:r>
-              <w:rPr>
-                <w:rFonts w:ascii="CaskaydiaCove NF" w:hAnsi="CaskaydiaCove NF" w:cs="CaskaydiaCove NF"/>
-                <w:sz w:val="18"/>
-                <w:szCs w:val="18"/>
-                <w:lang w:val="en-US"/>
-              </w:rPr>
-              <w:t>󱁐</w:t>
-            </w:r>
-          </w:p>
-        </w:tc>
-        <w:tc>
-          <w:tcPr>
-            <w:tcW w:w="2156" w:type="dxa"/>
-          </w:tcPr>
-          <w:p>
-            <w:pPr>
-              <w:rPr>
-                <w:sz w:val="18"/>
-                <w:szCs w:val="18"/>
-                <w:lang w:val="en-US"/>
-              </w:rPr>
-            </w:pPr>
-            <w:r>
-              <w:rPr>
-                <w:sz w:val="18"/>
-                <w:szCs w:val="18"/>
-                <w:lang w:val="en-US"/>
-              </w:rPr>
-              <w:t>Space</w:t>
-            </w:r>
+            <w:tcW w:w="1838" w:type="dxa"/>
+          </w:tcPr>
+          <w:p>
+            <w:pPr>
+              <w:rPr>
+                <w:sz w:val="18"/>
+                <w:szCs w:val="18"/>
+                <w:lang w:val="en-US"/>
+              </w:rPr>
+            </w:pPr>
+            <w:r>
+              <w:rPr>
+                <w:sz w:val="18"/>
+                <w:szCs w:val="18"/>
+                <w:lang w:val="en-US"/>
+              </w:rPr>
+              <w:t>Zoom</w:t>
+            </w:r>
+          </w:p>
+        </w:tc>
+        <w:tc>
+          <w:tcPr>
+            <w:tcW w:w="1276" w:type="dxa"/>
+          </w:tcPr>
+          <w:p>
+            <w:pPr>
+              <w:rPr>
+                <w:rFonts w:ascii="CaskaydiaCove NF" w:hAnsi="CaskaydiaCove NF" w:cs="CaskaydiaCove NF"/>
+                <w:sz w:val="18"/>
+                <w:szCs w:val="18"/>
+                <w:lang w:val="en-US"/>
+              </w:rPr>
+            </w:pPr>
+          </w:p>
+        </w:tc>
+        <w:tc>
+          <w:tcPr>
+            <w:tcW w:w="2410" w:type="dxa"/>
+          </w:tcPr>
+          <w:p>
+            <w:pPr>
+              <w:rPr>
+                <w:sz w:val="18"/>
+                <w:szCs w:val="18"/>
+                <w:lang w:val="en-US"/>
+              </w:rPr>
+            </w:pPr>
+          </w:p>
+        </w:tc>
+        <w:tc>
+          <w:tcPr>
+            <w:tcW w:w="2126" w:type="dxa"/>
+          </w:tcPr>
+          <w:p>
+            <w:pPr>
+              <w:rPr>
+                <w:sz w:val="18"/>
+                <w:szCs w:val="18"/>
+                <w:lang w:val="en-US"/>
+              </w:rPr>
+            </w:pPr>
+          </w:p>
+        </w:tc>
+        <w:tc>
+          <w:tcPr>
+            <w:tcW w:w="992" w:type="dxa"/>
+          </w:tcPr>
+          <w:p>
+            <w:pPr>
+              <w:rPr>
+                <w:sz w:val="18"/>
+                <w:szCs w:val="18"/>
+                <w:lang w:val="en-US"/>
+              </w:rPr>
+            </w:pPr>
+          </w:p>
+        </w:tc>
+        <w:tc>
+          <w:tcPr>
+            <w:tcW w:w="2126" w:type="dxa"/>
+          </w:tcPr>
+          <w:p>
+            <w:pPr>
+              <w:rPr>
+                <w:sz w:val="18"/>
+                <w:szCs w:val="18"/>
+                <w:lang w:val="en-US"/>
+              </w:rPr>
+            </w:pPr>
           </w:p>
         </w:tc>
       </w:tr>
       <w:tr>
         <w:tc>
           <w:tcPr>
-            <w:tcW w:w="1830" w:type="dxa"/>
-          </w:tcPr>
-          <w:p>
-            <w:pPr>
-              <w:rPr>
-                <w:sz w:val="18"/>
-                <w:szCs w:val="18"/>
-                <w:lang w:val="en-US"/>
-              </w:rPr>
-            </w:pPr>
-            <w:r>
-              <w:rPr>
-                <w:sz w:val="18"/>
-                <w:szCs w:val="18"/>
-                <w:lang w:val="en-US"/>
-              </w:rPr>
-              <w:t>Jump to time</w:t>
-            </w:r>
-          </w:p>
-        </w:tc>
-        <w:tc>
-          <w:tcPr>
-            <w:tcW w:w="1271" w:type="dxa"/>
-          </w:tcPr>
-          <w:p>
-            <w:pPr>
-              <w:rPr>
-                <w:rFonts w:ascii="CaskaydiaCove NF" w:hAnsi="CaskaydiaCove NF" w:cs="CaskaydiaCove NF"/>
-                <w:sz w:val="18"/>
-                <w:szCs w:val="18"/>
-                <w:lang w:val="en-US"/>
-              </w:rPr>
-            </w:pPr>
-            <w:bookmarkStart w:id="130" w:name="_Hlk176806505"/>
-            <w:bookmarkStart w:id="131" w:name="_Hlk176801878"/>
-            <w:r>
-              <w:rPr>
-                <w:rFonts w:ascii="CaskaydiaCove NF" w:hAnsi="CaskaydiaCove NF" w:cs="CaskaydiaCove NF"/>
-                <w:sz w:val="18"/>
-                <w:szCs w:val="18"/>
-              </w:rPr>
-              <w:t>󰘳</w:t>
-            </w:r>
-            <w:bookmarkEnd w:id="130"/>
-            <w:r>
-              <w:rPr>
-                <w:rFonts w:ascii="CaskaydiaCove NF" w:hAnsi="CaskaydiaCove NF" w:cs="CaskaydiaCove NF"/>
-                <w:sz w:val="18"/>
-                <w:szCs w:val="18"/>
-              </w:rPr>
-              <w:t xml:space="preserve"> </w:t>
-            </w:r>
-            <w:bookmarkEnd w:id="131"/>
-            <w:r>
-              <w:rPr>
-                <w:rFonts w:ascii="CaskaydiaCove NF" w:hAnsi="CaskaydiaCove NF" w:cs="CaskaydiaCove NF"/>
-                <w:sz w:val="18"/>
-                <w:szCs w:val="18"/>
-              </w:rPr>
-              <w:t>J</w:t>
-            </w:r>
-          </w:p>
-        </w:tc>
-        <w:tc>
-          <w:tcPr>
-            <w:tcW w:w="2404" w:type="dxa"/>
-          </w:tcPr>
-          <w:p>
-            <w:pPr>
-              <w:rPr>
-                <w:sz w:val="18"/>
-                <w:szCs w:val="18"/>
-                <w:lang w:val="en-US"/>
-              </w:rPr>
-            </w:pPr>
-            <w:proofErr w:type="spellStart"/>
-            <w:r>
-              <w:rPr>
-                <w:sz w:val="18"/>
-                <w:szCs w:val="18"/>
-              </w:rPr>
-              <w:t>Cmd+</w:t>
-            </w:r>
-            <w:r>
-              <w:rPr>
-                <w:sz w:val="18"/>
-                <w:szCs w:val="18"/>
-              </w:rPr>
-              <w:t>J</w:t>
-            </w:r>
-            <w:proofErr w:type="spellEnd"/>
-          </w:p>
-        </w:tc>
-        <w:tc>
-          <w:tcPr>
-            <w:tcW w:w="1861" w:type="dxa"/>
-          </w:tcPr>
-          <w:p>
-            <w:pPr>
-              <w:rPr>
-                <w:sz w:val="18"/>
-                <w:szCs w:val="18"/>
-                <w:lang w:val="en-US"/>
-              </w:rPr>
-            </w:pPr>
-            <w:r>
-              <w:rPr>
-                <w:sz w:val="18"/>
-                <w:szCs w:val="18"/>
-                <w:lang w:val="en-US"/>
-              </w:rPr>
-              <w:t>Bookmarks</w:t>
-            </w:r>
-          </w:p>
-        </w:tc>
-        <w:tc>
-          <w:tcPr>
-            <w:tcW w:w="1246" w:type="dxa"/>
-          </w:tcPr>
-          <w:p>
-            <w:pPr>
-              <w:rPr>
-                <w:sz w:val="18"/>
-                <w:szCs w:val="18"/>
-                <w:lang w:val="en-US"/>
-              </w:rPr>
-            </w:pPr>
-            <w:bookmarkStart w:id="132" w:name="_Hlk176806773"/>
-            <w:r>
-              <w:rPr>
-                <w:rFonts w:ascii="CaskaydiaCove NF" w:hAnsi="CaskaydiaCove NF" w:cs="CaskaydiaCove NF"/>
-                <w:sz w:val="18"/>
-                <w:szCs w:val="18"/>
-              </w:rPr>
-              <w:t>󰘳</w:t>
-            </w:r>
-            <w:bookmarkEnd w:id="132"/>
-            <w:r>
-              <w:rPr>
-                <w:rFonts w:ascii="CaskaydiaCove NF" w:hAnsi="CaskaydiaCove NF" w:cs="CaskaydiaCove NF"/>
-                <w:sz w:val="18"/>
-                <w:szCs w:val="18"/>
-              </w:rPr>
-              <w:t xml:space="preserve"> B</w:t>
-            </w:r>
-          </w:p>
-        </w:tc>
-        <w:tc>
-          <w:tcPr>
-            <w:tcW w:w="2156" w:type="dxa"/>
-          </w:tcPr>
-          <w:p>
-            <w:pPr>
-              <w:rPr>
-                <w:sz w:val="18"/>
-                <w:szCs w:val="18"/>
-                <w:lang w:val="en-US"/>
-              </w:rPr>
-            </w:pPr>
-            <w:proofErr w:type="spellStart"/>
-            <w:r>
-              <w:rPr>
-                <w:sz w:val="18"/>
-                <w:szCs w:val="18"/>
-                <w:lang w:val="en-US"/>
-              </w:rPr>
-              <w:t>Cmd+B</w:t>
-            </w:r>
-            <w:proofErr w:type="spellEnd"/>
-          </w:p>
-        </w:tc>
-      </w:tr>
-      <w:tr>
-        <w:tc>
-          <w:tcPr>
-            <w:tcW w:w="1830" w:type="dxa"/>
-          </w:tcPr>
-          <w:p>
-            <w:pPr>
-              <w:rPr>
-                <w:sz w:val="18"/>
-                <w:szCs w:val="18"/>
-                <w:lang w:val="en-US"/>
-              </w:rPr>
-            </w:pPr>
-            <w:bookmarkStart w:id="133" w:name="_Hlk176806951"/>
-            <w:proofErr w:type="spellStart"/>
-            <w:r>
-              <w:rPr>
-                <w:sz w:val="18"/>
-                <w:szCs w:val="18"/>
-                <w:lang w:val="en-US"/>
-              </w:rPr>
-              <w:t>Forw</w:t>
-            </w:r>
-            <w:proofErr w:type="spellEnd"/>
-            <w:r>
-              <w:rPr>
-                <w:sz w:val="18"/>
-                <w:szCs w:val="18"/>
-                <w:lang w:val="en-US"/>
-              </w:rPr>
-              <w:t>/</w:t>
-            </w:r>
-            <w:proofErr w:type="spellStart"/>
-            <w:r>
-              <w:rPr>
-                <w:sz w:val="18"/>
-                <w:szCs w:val="18"/>
-                <w:lang w:val="en-US"/>
-              </w:rPr>
-              <w:t>Backw</w:t>
-            </w:r>
-            <w:proofErr w:type="spellEnd"/>
-            <w:r>
-              <w:rPr>
-                <w:sz w:val="18"/>
-                <w:szCs w:val="18"/>
-                <w:lang w:val="en-US"/>
-              </w:rPr>
-              <w:t xml:space="preserve"> 3s</w:t>
-            </w:r>
-          </w:p>
-        </w:tc>
-        <w:tc>
-          <w:tcPr>
-            <w:tcW w:w="1271" w:type="dxa"/>
-          </w:tcPr>
-          <w:p>
-            <w:pPr>
-              <w:rPr>
-                <w:rFonts w:ascii="CaskaydiaCove NF" w:hAnsi="CaskaydiaCove NF" w:cs="CaskaydiaCove NF"/>
-                <w:sz w:val="18"/>
-                <w:szCs w:val="18"/>
-              </w:rPr>
-            </w:pPr>
-            <w:r>
-              <w:rPr>
-                <w:rFonts w:ascii="CaskaydiaCove NF" w:hAnsi="CaskaydiaCove NF" w:cs="CaskaydiaCove NF"/>
-                <w:sz w:val="18"/>
-                <w:szCs w:val="18"/>
-              </w:rPr>
-              <w:t>󰘴</w:t>
-            </w:r>
-            <w:r>
-              <w:rPr>
-                <w:rFonts w:ascii="CaskaydiaCove NF" w:hAnsi="CaskaydiaCove NF" w:cs="CaskaydiaCove NF"/>
-                <w:sz w:val="18"/>
-                <w:szCs w:val="18"/>
-              </w:rPr>
-              <w:t xml:space="preserve"> 󰘳</w:t>
-            </w:r>
-            <w:r>
-              <w:rPr>
-                <w:rFonts w:ascii="CaskaydiaCove NF" w:hAnsi="CaskaydiaCove NF" w:cs="CaskaydiaCove NF"/>
-                <w:sz w:val="18"/>
-                <w:szCs w:val="18"/>
-              </w:rPr>
-              <w:t xml:space="preserve"> </w:t>
-            </w:r>
-            <w:bookmarkStart w:id="134" w:name="_Hlk187083978"/>
-            <w:r>
-              <w:rPr>
-                <w:rFonts w:ascii="CaskaydiaCove NF" w:hAnsi="CaskaydiaCove NF" w:cs="CaskaydiaCove NF"/>
-                <w:sz w:val="18"/>
-                <w:szCs w:val="18"/>
-              </w:rPr>
-              <w:t>◀︎</w:t>
-            </w:r>
-            <w:bookmarkEnd w:id="134"/>
-            <w:r>
-              <w:rPr>
-                <w:rFonts w:ascii="CaskaydiaCove NF" w:hAnsi="CaskaydiaCove NF" w:cs="CaskaydiaCove NF"/>
-                <w:sz w:val="18"/>
-                <w:szCs w:val="18"/>
-                <w:lang w:eastAsia="ko-KR"/>
-              </w:rPr>
-              <w:t>/</w:t>
-            </w:r>
-            <w:r>
-              <w:rPr>
-                <w:rFonts w:ascii="CaskaydiaCove NF" w:hAnsi="CaskaydiaCove NF" w:cs="CaskaydiaCove NF"/>
-                <w:sz w:val="18"/>
-                <w:szCs w:val="18"/>
-              </w:rPr>
-              <w:t>▶</w:t>
-            </w:r>
-          </w:p>
-        </w:tc>
-        <w:tc>
-          <w:tcPr>
-            <w:tcW w:w="2404" w:type="dxa"/>
-          </w:tcPr>
-          <w:p>
-            <w:pPr>
-              <w:rPr>
-                <w:sz w:val="18"/>
-                <w:szCs w:val="18"/>
-              </w:rPr>
-            </w:pPr>
-            <w:proofErr w:type="spellStart"/>
-            <w:r>
-              <w:rPr>
-                <w:sz w:val="18"/>
-                <w:szCs w:val="18"/>
-                <w:lang w:val="en-US"/>
-              </w:rPr>
-              <w:t>Ctrl+Cmd+Left</w:t>
-            </w:r>
-            <w:proofErr w:type="spellEnd"/>
-            <w:r>
-              <w:rPr>
-                <w:sz w:val="18"/>
-                <w:szCs w:val="18"/>
-                <w:lang w:val="en-US"/>
-              </w:rPr>
-              <w:t>/Right</w:t>
-            </w:r>
-          </w:p>
-        </w:tc>
-        <w:tc>
-          <w:tcPr>
-            <w:tcW w:w="1861" w:type="dxa"/>
-          </w:tcPr>
-          <w:p>
-            <w:pPr>
-              <w:rPr>
-                <w:sz w:val="18"/>
-                <w:szCs w:val="18"/>
-                <w:lang w:val="en-US"/>
-              </w:rPr>
-            </w:pPr>
-            <w:proofErr w:type="spellStart"/>
-            <w:r>
-              <w:rPr>
-                <w:sz w:val="18"/>
-                <w:szCs w:val="18"/>
-                <w:lang w:val="en-US"/>
-              </w:rPr>
-              <w:t>Forw</w:t>
-            </w:r>
-            <w:proofErr w:type="spellEnd"/>
-            <w:r>
-              <w:rPr>
-                <w:sz w:val="18"/>
-                <w:szCs w:val="18"/>
-                <w:lang w:val="en-US"/>
-              </w:rPr>
-              <w:t>/</w:t>
-            </w:r>
-            <w:proofErr w:type="spellStart"/>
-            <w:r>
-              <w:rPr>
-                <w:sz w:val="18"/>
-                <w:szCs w:val="18"/>
-                <w:lang w:val="en-US"/>
-              </w:rPr>
-              <w:t>Backw</w:t>
-            </w:r>
-            <w:proofErr w:type="spellEnd"/>
-            <w:r>
-              <w:rPr>
-                <w:sz w:val="18"/>
-                <w:szCs w:val="18"/>
-                <w:lang w:val="en-US"/>
-              </w:rPr>
-              <w:t xml:space="preserve"> 10s</w:t>
-            </w:r>
-          </w:p>
-        </w:tc>
-        <w:tc>
-          <w:tcPr>
-            <w:tcW w:w="1246" w:type="dxa"/>
-          </w:tcPr>
-          <w:p>
-            <w:pPr>
-              <w:rPr>
-                <w:rFonts w:ascii="CaskaydiaCove NF" w:hAnsi="CaskaydiaCove NF" w:cs="CaskaydiaCove NF"/>
-                <w:sz w:val="18"/>
-                <w:szCs w:val="18"/>
-              </w:rPr>
-            </w:pPr>
-            <w:bookmarkStart w:id="135" w:name="_Hlk184982784"/>
-            <w:r>
-              <w:rPr>
-                <w:rFonts w:ascii="CaskaydiaCove NF" w:hAnsi="CaskaydiaCove NF" w:cs="CaskaydiaCove NF"/>
-                <w:sz w:val="18"/>
-                <w:szCs w:val="18"/>
-              </w:rPr>
-              <w:t>◀︎</w:t>
-            </w:r>
-            <w:r>
-              <w:rPr>
-                <w:rFonts w:ascii="CaskaydiaCove NF" w:hAnsi="CaskaydiaCove NF" w:cs="CaskaydiaCove NF"/>
-                <w:sz w:val="18"/>
-                <w:szCs w:val="18"/>
-                <w:lang w:eastAsia="ko-KR"/>
-              </w:rPr>
-              <w:t>/</w:t>
-            </w:r>
-            <w:r>
-              <w:rPr>
-                <w:rFonts w:ascii="CaskaydiaCove NF" w:hAnsi="CaskaydiaCove NF" w:cs="CaskaydiaCove NF"/>
-                <w:sz w:val="18"/>
-                <w:szCs w:val="18"/>
-              </w:rPr>
-              <w:t>▶</w:t>
-            </w:r>
-            <w:bookmarkEnd w:id="135"/>
-          </w:p>
-        </w:tc>
-        <w:tc>
-          <w:tcPr>
-            <w:tcW w:w="2156" w:type="dxa"/>
-          </w:tcPr>
-          <w:p>
-            <w:pPr>
-              <w:rPr>
-                <w:sz w:val="18"/>
-                <w:szCs w:val="18"/>
-                <w:lang w:val="en-US"/>
-              </w:rPr>
-            </w:pPr>
-            <w:proofErr w:type="spellStart"/>
-            <w:r>
-              <w:rPr>
-                <w:sz w:val="18"/>
-                <w:szCs w:val="18"/>
-              </w:rPr>
-              <w:t>Left</w:t>
-            </w:r>
-            <w:proofErr w:type="spellEnd"/>
-            <w:r>
-              <w:rPr>
-                <w:sz w:val="18"/>
-                <w:szCs w:val="18"/>
-              </w:rPr>
-              <w:t>/Right</w:t>
-            </w:r>
-          </w:p>
-        </w:tc>
-      </w:tr>
-      <w:bookmarkEnd w:id="133"/>
-      <w:tr>
-        <w:tc>
-          <w:tcPr>
-            <w:tcW w:w="1830" w:type="dxa"/>
-          </w:tcPr>
-          <w:p>
-            <w:pPr>
-              <w:rPr>
-                <w:sz w:val="18"/>
-                <w:szCs w:val="18"/>
-                <w:lang w:val="en-US"/>
-              </w:rPr>
-            </w:pPr>
-            <w:proofErr w:type="spellStart"/>
-            <w:r>
-              <w:rPr>
-                <w:sz w:val="18"/>
-                <w:szCs w:val="18"/>
-                <w:lang w:val="en-US"/>
-              </w:rPr>
-              <w:t>Forw</w:t>
-            </w:r>
-            <w:proofErr w:type="spellEnd"/>
-            <w:r>
-              <w:rPr>
-                <w:sz w:val="18"/>
-                <w:szCs w:val="18"/>
-                <w:lang w:val="en-US"/>
-              </w:rPr>
-              <w:t>/</w:t>
-            </w:r>
-            <w:proofErr w:type="spellStart"/>
-            <w:r>
-              <w:rPr>
-                <w:sz w:val="18"/>
-                <w:szCs w:val="18"/>
-                <w:lang w:val="en-US"/>
-              </w:rPr>
-              <w:t>Backw</w:t>
-            </w:r>
-            <w:proofErr w:type="spellEnd"/>
-            <w:r>
-              <w:rPr>
-                <w:sz w:val="18"/>
-                <w:szCs w:val="18"/>
-                <w:lang w:val="en-US"/>
-              </w:rPr>
-              <w:t xml:space="preserve"> 60s</w:t>
-            </w:r>
-          </w:p>
-        </w:tc>
-        <w:tc>
-          <w:tcPr>
-            <w:tcW w:w="1271" w:type="dxa"/>
-          </w:tcPr>
-          <w:p>
-            <w:pPr>
-              <w:rPr>
-                <w:rFonts w:ascii="CaskaydiaCove NF" w:hAnsi="CaskaydiaCove NF" w:cs="CaskaydiaCove NF"/>
-                <w:sz w:val="18"/>
-                <w:szCs w:val="18"/>
-              </w:rPr>
-            </w:pPr>
-            <w:bookmarkStart w:id="136" w:name="_Hlk187083864"/>
-            <w:r>
-              <w:rPr>
-                <w:rFonts w:ascii="CaskaydiaCove NF" w:hAnsi="CaskaydiaCove NF" w:cs="CaskaydiaCove NF"/>
-                <w:sz w:val="18"/>
-                <w:szCs w:val="18"/>
-                <w:lang w:val="en-US"/>
-              </w:rPr>
-              <w:t>󰘶</w:t>
-            </w:r>
-            <w:r>
-              <w:rPr>
-                <w:rFonts w:ascii="CaskaydiaCove NF" w:hAnsi="CaskaydiaCove NF" w:cs="CaskaydiaCove NF"/>
-                <w:sz w:val="18"/>
-                <w:szCs w:val="18"/>
-              </w:rPr>
-              <w:t xml:space="preserve"> </w:t>
-            </w:r>
-            <w:bookmarkStart w:id="137" w:name="_Hlk176809216"/>
-            <w:r>
-              <w:rPr>
-                <w:rFonts w:ascii="CaskaydiaCove NF" w:hAnsi="CaskaydiaCove NF" w:cs="CaskaydiaCove NF"/>
-                <w:sz w:val="18"/>
-                <w:szCs w:val="18"/>
-              </w:rPr>
-              <w:t>󰘳</w:t>
-            </w:r>
-            <w:bookmarkEnd w:id="136"/>
-            <w:bookmarkEnd w:id="137"/>
-            <w:r>
-              <w:rPr>
-                <w:rFonts w:ascii="CaskaydiaCove NF" w:hAnsi="CaskaydiaCove NF" w:cs="CaskaydiaCove NF"/>
-                <w:sz w:val="18"/>
-                <w:szCs w:val="18"/>
-              </w:rPr>
-              <w:t xml:space="preserve"> ◀︎</w:t>
-            </w:r>
-            <w:r>
-              <w:rPr>
-                <w:rFonts w:ascii="CaskaydiaCove NF" w:hAnsi="CaskaydiaCove NF" w:cs="CaskaydiaCove NF"/>
-                <w:sz w:val="18"/>
-                <w:szCs w:val="18"/>
-                <w:lang w:eastAsia="ko-KR"/>
-              </w:rPr>
-              <w:t>/</w:t>
-            </w:r>
-            <w:bookmarkStart w:id="138" w:name="_Hlk187083984"/>
-            <w:r>
-              <w:rPr>
-                <w:rFonts w:ascii="CaskaydiaCove NF" w:hAnsi="CaskaydiaCove NF" w:cs="CaskaydiaCove NF"/>
-                <w:sz w:val="18"/>
-                <w:szCs w:val="18"/>
-              </w:rPr>
-              <w:t>▶</w:t>
-            </w:r>
-            <w:bookmarkEnd w:id="138"/>
-          </w:p>
-        </w:tc>
-        <w:tc>
-          <w:tcPr>
-            <w:tcW w:w="2404" w:type="dxa"/>
-          </w:tcPr>
-          <w:p>
-            <w:pPr>
-              <w:rPr>
-                <w:sz w:val="18"/>
-                <w:szCs w:val="18"/>
-              </w:rPr>
-            </w:pPr>
-            <w:proofErr w:type="spellStart"/>
-            <w:r>
-              <w:rPr>
-                <w:sz w:val="18"/>
-                <w:szCs w:val="18"/>
-                <w:lang w:val="en-US"/>
-              </w:rPr>
-              <w:t>Shift+Cmd+Left</w:t>
-            </w:r>
-            <w:proofErr w:type="spellEnd"/>
-            <w:r>
-              <w:rPr>
-                <w:sz w:val="18"/>
-                <w:szCs w:val="18"/>
-                <w:lang w:val="en-US"/>
-              </w:rPr>
-              <w:t>/Right</w:t>
-            </w:r>
-          </w:p>
-        </w:tc>
-        <w:tc>
-          <w:tcPr>
-            <w:tcW w:w="1861" w:type="dxa"/>
-          </w:tcPr>
-          <w:p>
-            <w:pPr>
-              <w:rPr>
-                <w:sz w:val="18"/>
-                <w:szCs w:val="18"/>
-                <w:lang w:val="en-US"/>
-              </w:rPr>
-            </w:pPr>
-            <w:proofErr w:type="spellStart"/>
-            <w:r>
-              <w:rPr>
-                <w:sz w:val="18"/>
-                <w:szCs w:val="18"/>
-                <w:lang w:val="en-US"/>
-              </w:rPr>
-              <w:t>Forw</w:t>
-            </w:r>
-            <w:proofErr w:type="spellEnd"/>
-            <w:r>
-              <w:rPr>
-                <w:sz w:val="18"/>
-                <w:szCs w:val="18"/>
-                <w:lang w:val="en-US"/>
-              </w:rPr>
-              <w:t>/</w:t>
-            </w:r>
-            <w:proofErr w:type="spellStart"/>
-            <w:r>
-              <w:rPr>
-                <w:sz w:val="18"/>
-                <w:szCs w:val="18"/>
-                <w:lang w:val="en-US"/>
-              </w:rPr>
-              <w:t>Backw</w:t>
-            </w:r>
-            <w:proofErr w:type="spellEnd"/>
-            <w:r>
-              <w:rPr>
-                <w:sz w:val="18"/>
-                <w:szCs w:val="18"/>
-                <w:lang w:val="en-US"/>
-              </w:rPr>
-              <w:t xml:space="preserve"> 5m</w:t>
-            </w:r>
-          </w:p>
-        </w:tc>
-        <w:tc>
-          <w:tcPr>
-            <w:tcW w:w="1246" w:type="dxa"/>
-          </w:tcPr>
-          <w:p>
-            <w:pPr>
-              <w:rPr>
-                <w:rFonts w:ascii="CaskaydiaCove NF" w:hAnsi="CaskaydiaCove NF" w:cs="CaskaydiaCove NF"/>
-                <w:sz w:val="18"/>
-                <w:szCs w:val="18"/>
-              </w:rPr>
-            </w:pPr>
-            <w:r>
-              <w:rPr>
-                <w:rFonts w:ascii="CaskaydiaCove NF" w:hAnsi="CaskaydiaCove NF" w:cs="CaskaydiaCove NF"/>
-                <w:sz w:val="18"/>
-                <w:szCs w:val="18"/>
-              </w:rPr>
-              <w:t>󰘵</w:t>
-            </w:r>
-            <w:bookmarkStart w:id="139" w:name="_Hlk187083968"/>
-            <w:r>
-              <w:rPr>
-                <w:rFonts w:ascii="CaskaydiaCove NF" w:hAnsi="CaskaydiaCove NF" w:cs="CaskaydiaCove NF"/>
-                <w:sz w:val="18"/>
-                <w:szCs w:val="18"/>
-              </w:rPr>
-              <w:t xml:space="preserve"> </w:t>
-            </w:r>
-            <w:r>
-              <w:rPr>
-                <w:rFonts w:ascii="CaskaydiaCove NF" w:hAnsi="CaskaydiaCove NF" w:cs="CaskaydiaCove NF"/>
-                <w:sz w:val="18"/>
-                <w:szCs w:val="18"/>
-                <w:lang w:val="en-US"/>
-              </w:rPr>
-              <w:t>󰘶</w:t>
-            </w:r>
-            <w:r>
-              <w:rPr>
-                <w:rFonts w:ascii="CaskaydiaCove NF" w:hAnsi="CaskaydiaCove NF" w:cs="CaskaydiaCove NF"/>
-                <w:sz w:val="18"/>
-                <w:szCs w:val="18"/>
-              </w:rPr>
-              <w:t xml:space="preserve"> </w:t>
-            </w:r>
-            <w:bookmarkStart w:id="140" w:name="_Hlk184982821"/>
-            <w:bookmarkEnd w:id="139"/>
-            <w:r>
-              <w:rPr>
-                <w:rFonts w:ascii="CaskaydiaCove NF" w:hAnsi="CaskaydiaCove NF" w:cs="CaskaydiaCove NF"/>
-                <w:sz w:val="18"/>
-                <w:szCs w:val="18"/>
-              </w:rPr>
-              <w:t>󰘳</w:t>
-            </w:r>
-            <w:r>
-              <w:rPr>
-                <w:rFonts w:ascii="CaskaydiaCove NF" w:hAnsi="CaskaydiaCove NF" w:cs="CaskaydiaCove NF"/>
-                <w:sz w:val="18"/>
-                <w:szCs w:val="18"/>
-              </w:rPr>
-              <w:t xml:space="preserve"> </w:t>
-            </w:r>
-            <w:bookmarkEnd w:id="140"/>
-            <w:r>
-              <w:rPr>
-                <w:rFonts w:ascii="CaskaydiaCove NF" w:hAnsi="CaskaydiaCove NF" w:cs="CaskaydiaCove NF"/>
-                <w:sz w:val="18"/>
-                <w:szCs w:val="18"/>
-              </w:rPr>
-              <w:t>◀︎</w:t>
-            </w:r>
-            <w:r>
-              <w:rPr>
-                <w:rFonts w:ascii="CaskaydiaCove NF" w:hAnsi="CaskaydiaCove NF" w:cs="CaskaydiaCove NF"/>
-                <w:sz w:val="18"/>
-                <w:szCs w:val="18"/>
-                <w:lang w:eastAsia="ko-KR"/>
-              </w:rPr>
-              <w:t>/</w:t>
-            </w:r>
-            <w:r>
-              <w:rPr>
-                <w:rFonts w:ascii="CaskaydiaCove NF" w:hAnsi="CaskaydiaCove NF" w:cs="CaskaydiaCove NF"/>
-                <w:sz w:val="18"/>
-                <w:szCs w:val="18"/>
-              </w:rPr>
-              <w:t>▶</w:t>
-            </w:r>
-          </w:p>
-        </w:tc>
-        <w:tc>
-          <w:tcPr>
-            <w:tcW w:w="2156" w:type="dxa"/>
-          </w:tcPr>
-          <w:p>
-            <w:pPr>
-              <w:rPr>
-                <w:sz w:val="18"/>
-                <w:szCs w:val="18"/>
-                <w:lang w:val="en-US"/>
-              </w:rPr>
-            </w:pPr>
-            <w:proofErr w:type="spellStart"/>
-            <w:r>
-              <w:rPr>
-                <w:sz w:val="18"/>
-                <w:szCs w:val="18"/>
-                <w:lang w:val="en-US"/>
-              </w:rPr>
-              <w:t>Opt</w:t>
-            </w:r>
-            <w:r>
-              <w:rPr>
-                <w:sz w:val="18"/>
-                <w:szCs w:val="18"/>
-                <w:lang w:val="en-US"/>
-              </w:rPr>
-              <w:t>+</w:t>
-            </w:r>
-            <w:r>
-              <w:rPr>
-                <w:sz w:val="18"/>
-                <w:szCs w:val="18"/>
-                <w:lang w:val="en-US"/>
-              </w:rPr>
-              <w:t>Shift+Cmd+Left</w:t>
-            </w:r>
-            <w:proofErr w:type="spellEnd"/>
-            <w:r>
-              <w:rPr>
-                <w:sz w:val="18"/>
-                <w:szCs w:val="18"/>
-                <w:lang w:val="en-US"/>
-              </w:rPr>
-              <w:t>/Right</w:t>
-            </w:r>
-          </w:p>
-        </w:tc>
-      </w:tr>
-      <w:tr>
-        <w:tc>
-          <w:tcPr>
-            <w:tcW w:w="1830" w:type="dxa"/>
-          </w:tcPr>
-          <w:p>
-            <w:pPr>
-              <w:rPr>
-                <w:sz w:val="18"/>
-                <w:szCs w:val="18"/>
-                <w:lang w:val="en-US"/>
-              </w:rPr>
-            </w:pPr>
-            <w:r>
-              <w:rPr>
-                <w:sz w:val="18"/>
-                <w:szCs w:val="18"/>
-                <w:lang w:val="en-US"/>
-              </w:rPr>
-              <w:t>Dec/Inc Audio Delay</w:t>
-            </w:r>
-          </w:p>
-        </w:tc>
-        <w:tc>
-          <w:tcPr>
-            <w:tcW w:w="1271" w:type="dxa"/>
-          </w:tcPr>
-          <w:p>
-            <w:pPr>
-              <w:rPr>
-                <w:rFonts w:ascii="CaskaydiaCove NF" w:hAnsi="CaskaydiaCove NF" w:cs="CaskaydiaCove NF"/>
-                <w:sz w:val="18"/>
-                <w:szCs w:val="18"/>
-              </w:rPr>
-            </w:pPr>
-            <w:bookmarkStart w:id="141" w:name="_Hlk176806539"/>
-            <w:r>
-              <w:rPr>
-                <w:rFonts w:ascii="CaskaydiaCove NF" w:hAnsi="CaskaydiaCove NF" w:cs="CaskaydiaCove NF"/>
-                <w:sz w:val="18"/>
-                <w:szCs w:val="18"/>
-              </w:rPr>
-              <w:t>F/G</w:t>
-            </w:r>
-            <w:bookmarkEnd w:id="141"/>
-          </w:p>
-        </w:tc>
-        <w:tc>
-          <w:tcPr>
-            <w:tcW w:w="2404" w:type="dxa"/>
-          </w:tcPr>
-          <w:p>
-            <w:pPr>
-              <w:rPr>
-                <w:sz w:val="18"/>
-                <w:szCs w:val="18"/>
-              </w:rPr>
-            </w:pPr>
-            <w:r>
-              <w:rPr>
-                <w:sz w:val="18"/>
-                <w:szCs w:val="18"/>
-                <w:lang w:val="en-US"/>
-              </w:rPr>
-              <w:t>F/G</w:t>
-            </w:r>
-          </w:p>
-        </w:tc>
-        <w:tc>
-          <w:tcPr>
-            <w:tcW w:w="1861" w:type="dxa"/>
-          </w:tcPr>
-          <w:p>
-            <w:pPr>
-              <w:rPr>
-                <w:sz w:val="18"/>
-                <w:szCs w:val="18"/>
-                <w:lang w:val="en-US"/>
-              </w:rPr>
-            </w:pPr>
-            <w:r>
-              <w:rPr>
-                <w:sz w:val="18"/>
-                <w:szCs w:val="18"/>
-                <w:lang w:val="en-US"/>
-              </w:rPr>
-              <w:t>Dec/Inc Subtitle Delay</w:t>
-            </w:r>
-          </w:p>
-        </w:tc>
-        <w:tc>
-          <w:tcPr>
-            <w:tcW w:w="1246" w:type="dxa"/>
-          </w:tcPr>
-          <w:p>
-            <w:pPr>
-              <w:rPr>
-                <w:rFonts w:ascii="CaskaydiaCove NF" w:hAnsi="CaskaydiaCove NF" w:cs="CaskaydiaCove NF"/>
-                <w:sz w:val="18"/>
-                <w:szCs w:val="18"/>
-              </w:rPr>
-            </w:pPr>
-            <w:bookmarkStart w:id="142" w:name="_Hlk176806551"/>
-            <w:r>
-              <w:rPr>
-                <w:rFonts w:ascii="CaskaydiaCove NF" w:hAnsi="CaskaydiaCove NF" w:cs="CaskaydiaCove NF"/>
-                <w:sz w:val="18"/>
-                <w:szCs w:val="18"/>
-              </w:rPr>
-              <w:t>H/J</w:t>
-            </w:r>
-            <w:bookmarkEnd w:id="142"/>
-          </w:p>
-        </w:tc>
-        <w:tc>
-          <w:tcPr>
-            <w:tcW w:w="2156" w:type="dxa"/>
-          </w:tcPr>
-          <w:p>
-            <w:pPr>
-              <w:rPr>
-                <w:sz w:val="18"/>
-                <w:szCs w:val="18"/>
-                <w:lang w:val="en-US"/>
-              </w:rPr>
-            </w:pPr>
-            <w:r>
-              <w:rPr>
-                <w:sz w:val="18"/>
-                <w:szCs w:val="18"/>
-                <w:lang w:val="en-US"/>
-              </w:rPr>
-              <w:t>H/J</w:t>
-            </w:r>
-          </w:p>
-        </w:tc>
-      </w:tr>
-      <w:tr>
-        <w:tc>
-          <w:tcPr>
-            <w:tcW w:w="1830" w:type="dxa"/>
-          </w:tcPr>
-          <w:p>
-            <w:pPr>
-              <w:rPr>
-                <w:sz w:val="18"/>
-                <w:szCs w:val="18"/>
-                <w:lang w:val="en-US"/>
-              </w:rPr>
-            </w:pPr>
-            <w:r>
-              <w:rPr>
-                <w:sz w:val="18"/>
-                <w:szCs w:val="18"/>
-                <w:lang w:val="en-US"/>
-              </w:rPr>
-              <w:t>Speed -/+</w:t>
-            </w:r>
-          </w:p>
-        </w:tc>
-        <w:tc>
-          <w:tcPr>
-            <w:tcW w:w="1271" w:type="dxa"/>
-          </w:tcPr>
-          <w:p>
-            <w:pPr>
-              <w:rPr>
-                <w:rFonts w:ascii="CaskaydiaCove NF" w:hAnsi="CaskaydiaCove NF" w:cs="CaskaydiaCove NF"/>
-                <w:sz w:val="18"/>
-                <w:szCs w:val="18"/>
-              </w:rPr>
-            </w:pPr>
-            <w:r>
-              <w:rPr>
-                <w:rFonts w:ascii="CaskaydiaCove NF" w:hAnsi="CaskaydiaCove NF" w:cs="CaskaydiaCove NF"/>
-                <w:sz w:val="18"/>
-                <w:szCs w:val="18"/>
-              </w:rPr>
-              <w:t>󰘳</w:t>
-            </w:r>
-            <w:r>
-              <w:rPr>
-                <w:rFonts w:ascii="CaskaydiaCove NF" w:hAnsi="CaskaydiaCove NF" w:cs="CaskaydiaCove NF"/>
-                <w:sz w:val="18"/>
-                <w:szCs w:val="18"/>
-              </w:rPr>
-              <w:t xml:space="preserve"> -/=</w:t>
-            </w:r>
-          </w:p>
-        </w:tc>
-        <w:tc>
-          <w:tcPr>
-            <w:tcW w:w="2404" w:type="dxa"/>
-          </w:tcPr>
-          <w:p>
-            <w:pPr>
-              <w:rPr>
-                <w:sz w:val="18"/>
-                <w:szCs w:val="18"/>
-                <w:lang w:val="en-US"/>
-              </w:rPr>
-            </w:pPr>
-            <w:proofErr w:type="spellStart"/>
-            <w:r>
-              <w:rPr>
-                <w:sz w:val="18"/>
-                <w:szCs w:val="18"/>
-                <w:lang w:val="en-US"/>
-              </w:rPr>
-              <w:t>Cmd</w:t>
-            </w:r>
-            <w:proofErr w:type="spellEnd"/>
-            <w:r>
-              <w:rPr>
-                <w:sz w:val="18"/>
-                <w:szCs w:val="18"/>
-                <w:lang w:val="en-US"/>
-              </w:rPr>
-              <w:t xml:space="preserve"> -/=</w:t>
-            </w:r>
-          </w:p>
-        </w:tc>
-        <w:tc>
-          <w:tcPr>
-            <w:tcW w:w="1861" w:type="dxa"/>
-          </w:tcPr>
-          <w:p>
-            <w:pPr>
-              <w:rPr>
-                <w:sz w:val="18"/>
-                <w:szCs w:val="18"/>
-                <w:lang w:val="en-US"/>
-              </w:rPr>
-            </w:pPr>
-          </w:p>
-        </w:tc>
-        <w:tc>
-          <w:tcPr>
-            <w:tcW w:w="1246" w:type="dxa"/>
-          </w:tcPr>
-          <w:p>
-            <w:pPr>
-              <w:rPr>
-                <w:rFonts w:ascii="CaskaydiaCove NF" w:hAnsi="CaskaydiaCove NF" w:cs="CaskaydiaCove NF"/>
-                <w:sz w:val="18"/>
-                <w:szCs w:val="18"/>
-              </w:rPr>
-            </w:pPr>
-          </w:p>
-        </w:tc>
-        <w:tc>
-          <w:tcPr>
-            <w:tcW w:w="2156" w:type="dxa"/>
+            <w:tcW w:w="1838" w:type="dxa"/>
+          </w:tcPr>
+          <w:p>
+            <w:pPr>
+              <w:rPr>
+                <w:sz w:val="18"/>
+                <w:szCs w:val="18"/>
+              </w:rPr>
+            </w:pPr>
+            <w:proofErr w:type="spellStart"/>
+            <w:r>
+              <w:rPr>
+                <w:sz w:val="18"/>
+                <w:szCs w:val="18"/>
+              </w:rPr>
+              <w:t>Superscript</w:t>
+            </w:r>
+            <w:proofErr w:type="spellEnd"/>
+          </w:p>
+        </w:tc>
+        <w:tc>
+          <w:tcPr>
+            <w:tcW w:w="1276" w:type="dxa"/>
+          </w:tcPr>
+          <w:p>
+            <w:pPr>
+              <w:rPr>
+                <w:rFonts w:ascii="CaskaydiaCove NF" w:hAnsi="CaskaydiaCove NF" w:cs="CaskaydiaCove NF"/>
+                <w:sz w:val="18"/>
+                <w:szCs w:val="18"/>
+              </w:rPr>
+            </w:pPr>
+          </w:p>
+        </w:tc>
+        <w:tc>
+          <w:tcPr>
+            <w:tcW w:w="2410" w:type="dxa"/>
+          </w:tcPr>
+          <w:p>
+            <w:pPr>
+              <w:rPr>
+                <w:sz w:val="18"/>
+                <w:szCs w:val="18"/>
+              </w:rPr>
+            </w:pPr>
+          </w:p>
+        </w:tc>
+        <w:tc>
+          <w:tcPr>
+            <w:tcW w:w="2126" w:type="dxa"/>
+          </w:tcPr>
+          <w:p>
+            <w:pPr>
+              <w:rPr>
+                <w:sz w:val="18"/>
+                <w:szCs w:val="18"/>
+                <w:lang w:val="en-US"/>
+              </w:rPr>
+            </w:pPr>
+            <w:r>
+              <w:rPr>
+                <w:sz w:val="18"/>
+                <w:szCs w:val="18"/>
+                <w:lang w:val="en-US"/>
+              </w:rPr>
+              <w:t>Subscript</w:t>
+            </w:r>
+          </w:p>
+        </w:tc>
+        <w:tc>
+          <w:tcPr>
+            <w:tcW w:w="992" w:type="dxa"/>
+          </w:tcPr>
+          <w:p>
+            <w:pPr>
+              <w:rPr>
+                <w:sz w:val="18"/>
+                <w:szCs w:val="18"/>
+                <w:lang w:val="en-US"/>
+              </w:rPr>
+            </w:pPr>
+          </w:p>
+        </w:tc>
+        <w:tc>
+          <w:tcPr>
+            <w:tcW w:w="2126" w:type="dxa"/>
           </w:tcPr>
           <w:p>
             <w:pPr>
@@ -29973,6 +28968,24 @@
         </w:tc>
       </w:tr>
     </w:tbl>
+    <w:p>
+      <w:pPr>
+        <w:rPr>
+          <w:sz w:val="16"/>
+          <w:szCs w:val="16"/>
+        </w:rPr>
+      </w:pPr>
+      <w:hyperlink r:id="rId7" w:history="1">
+        <w:r>
+          <w:rPr>
+            <w:rStyle w:val="Hyperlink"/>
+            <w:sz w:val="16"/>
+            <w:szCs w:val="16"/>
+          </w:rPr>
+          <w:t>https://techcommunity.microsoft.com/blog/microsoft365insiderblog/new-zoom-shortcuts-in-word/4219049</w:t>
+        </w:r>
+      </w:hyperlink>
+    </w:p>
     <w:p>
       <w:pPr>
         <w:rPr>
@@ -30004,6 +29017,1431 @@
           <w:lang w:val="en-US"/>
         </w:rPr>
         <w:lastRenderedPageBreak/>
+        <w:t>VLC</w:t>
+      </w:r>
+    </w:p>
+    <w:tbl>
+      <w:tblPr>
+        <w:tblStyle w:val="Tabellenraster"/>
+        <w:tblW w:w="10768" w:type="dxa"/>
+        <w:tblLook w:val="04A0" w:firstRow="1" w:lastRow="0" w:firstColumn="1" w:lastColumn="0" w:noHBand="0" w:noVBand="1"/>
+      </w:tblPr>
+      <w:tblGrid>
+        <w:gridCol w:w="1830"/>
+        <w:gridCol w:w="1271"/>
+        <w:gridCol w:w="2404"/>
+        <w:gridCol w:w="1861"/>
+        <w:gridCol w:w="1246"/>
+        <w:gridCol w:w="2156"/>
+      </w:tblGrid>
+      <w:tr>
+        <w:tc>
+          <w:tcPr>
+            <w:tcW w:w="1830" w:type="dxa"/>
+            <w:tcBorders>
+              <w:top w:val="single" w:sz="4" w:space="0" w:color="auto"/>
+              <w:left w:val="single" w:sz="4" w:space="0" w:color="auto"/>
+              <w:bottom w:val="single" w:sz="4" w:space="0" w:color="auto"/>
+              <w:right w:val="single" w:sz="4" w:space="0" w:color="auto"/>
+            </w:tcBorders>
+            <w:shd w:val="clear" w:color="auto" w:fill="4F81BD" w:themeFill="accent1"/>
+            <w:hideMark/>
+          </w:tcPr>
+          <w:p>
+            <w:pPr>
+              <w:rPr>
+                <w:b/>
+                <w:color w:val="FFFFFF" w:themeColor="background1"/>
+                <w:sz w:val="18"/>
+                <w:szCs w:val="18"/>
+                <w:lang w:val="en-US"/>
+              </w:rPr>
+            </w:pPr>
+            <w:r>
+              <w:rPr>
+                <w:b/>
+                <w:color w:val="FFFFFF" w:themeColor="background1"/>
+                <w:sz w:val="18"/>
+                <w:szCs w:val="18"/>
+              </w:rPr>
+              <w:t>Funktion</w:t>
+            </w:r>
+          </w:p>
+        </w:tc>
+        <w:tc>
+          <w:tcPr>
+            <w:tcW w:w="1271" w:type="dxa"/>
+            <w:tcBorders>
+              <w:top w:val="single" w:sz="4" w:space="0" w:color="auto"/>
+              <w:left w:val="single" w:sz="4" w:space="0" w:color="auto"/>
+              <w:bottom w:val="single" w:sz="4" w:space="0" w:color="auto"/>
+              <w:right w:val="single" w:sz="4" w:space="0" w:color="auto"/>
+            </w:tcBorders>
+            <w:shd w:val="clear" w:color="auto" w:fill="4F81BD" w:themeFill="accent1"/>
+            <w:hideMark/>
+          </w:tcPr>
+          <w:p>
+            <w:pPr>
+              <w:rPr>
+                <w:b/>
+                <w:color w:val="FFFFFF" w:themeColor="background1"/>
+                <w:sz w:val="18"/>
+                <w:szCs w:val="18"/>
+                <w:lang w:val="en-US"/>
+              </w:rPr>
+            </w:pPr>
+            <w:r>
+              <w:rPr>
+                <w:b/>
+                <w:color w:val="FFFFFF" w:themeColor="background1"/>
+                <w:sz w:val="18"/>
+                <w:szCs w:val="18"/>
+              </w:rPr>
+              <w:t>Shortcut</w:t>
+            </w:r>
+          </w:p>
+        </w:tc>
+        <w:tc>
+          <w:tcPr>
+            <w:tcW w:w="2404" w:type="dxa"/>
+            <w:tcBorders>
+              <w:top w:val="single" w:sz="4" w:space="0" w:color="auto"/>
+              <w:left w:val="single" w:sz="4" w:space="0" w:color="auto"/>
+              <w:bottom w:val="single" w:sz="4" w:space="0" w:color="auto"/>
+              <w:right w:val="single" w:sz="4" w:space="0" w:color="auto"/>
+            </w:tcBorders>
+            <w:shd w:val="clear" w:color="auto" w:fill="4F81BD" w:themeFill="accent1"/>
+            <w:hideMark/>
+          </w:tcPr>
+          <w:p>
+            <w:pPr>
+              <w:rPr>
+                <w:b/>
+                <w:color w:val="FFFFFF" w:themeColor="background1"/>
+                <w:sz w:val="18"/>
+                <w:szCs w:val="18"/>
+                <w:lang w:val="en-US"/>
+              </w:rPr>
+            </w:pPr>
+            <w:r>
+              <w:rPr>
+                <w:b/>
+                <w:color w:val="FFFFFF" w:themeColor="background1"/>
+                <w:sz w:val="18"/>
+                <w:szCs w:val="18"/>
+              </w:rPr>
+              <w:t>Shortcut</w:t>
+            </w:r>
+          </w:p>
+        </w:tc>
+        <w:tc>
+          <w:tcPr>
+            <w:tcW w:w="1861" w:type="dxa"/>
+            <w:tcBorders>
+              <w:top w:val="single" w:sz="4" w:space="0" w:color="auto"/>
+              <w:left w:val="single" w:sz="4" w:space="0" w:color="auto"/>
+              <w:bottom w:val="single" w:sz="4" w:space="0" w:color="auto"/>
+              <w:right w:val="single" w:sz="4" w:space="0" w:color="auto"/>
+            </w:tcBorders>
+            <w:shd w:val="clear" w:color="auto" w:fill="4F81BD" w:themeFill="accent1"/>
+          </w:tcPr>
+          <w:p>
+            <w:pPr>
+              <w:rPr>
+                <w:b/>
+                <w:color w:val="FFFFFF" w:themeColor="background1"/>
+                <w:sz w:val="18"/>
+                <w:szCs w:val="18"/>
+                <w:lang w:val="en-US"/>
+              </w:rPr>
+            </w:pPr>
+            <w:r>
+              <w:rPr>
+                <w:b/>
+                <w:color w:val="FFFFFF" w:themeColor="background1"/>
+                <w:sz w:val="18"/>
+                <w:szCs w:val="18"/>
+              </w:rPr>
+              <w:t>Funktion</w:t>
+            </w:r>
+          </w:p>
+        </w:tc>
+        <w:tc>
+          <w:tcPr>
+            <w:tcW w:w="1246" w:type="dxa"/>
+            <w:tcBorders>
+              <w:top w:val="single" w:sz="4" w:space="0" w:color="auto"/>
+              <w:left w:val="single" w:sz="4" w:space="0" w:color="auto"/>
+              <w:bottom w:val="single" w:sz="4" w:space="0" w:color="auto"/>
+              <w:right w:val="single" w:sz="4" w:space="0" w:color="auto"/>
+            </w:tcBorders>
+            <w:shd w:val="clear" w:color="auto" w:fill="4F81BD" w:themeFill="accent1"/>
+          </w:tcPr>
+          <w:p>
+            <w:pPr>
+              <w:rPr>
+                <w:b/>
+                <w:color w:val="FFFFFF" w:themeColor="background1"/>
+                <w:sz w:val="18"/>
+                <w:szCs w:val="18"/>
+                <w:lang w:val="en-US"/>
+              </w:rPr>
+            </w:pPr>
+            <w:r>
+              <w:rPr>
+                <w:b/>
+                <w:color w:val="FFFFFF" w:themeColor="background1"/>
+                <w:sz w:val="18"/>
+                <w:szCs w:val="18"/>
+              </w:rPr>
+              <w:t>Shortcut</w:t>
+            </w:r>
+          </w:p>
+        </w:tc>
+        <w:tc>
+          <w:tcPr>
+            <w:tcW w:w="2156" w:type="dxa"/>
+            <w:tcBorders>
+              <w:top w:val="single" w:sz="4" w:space="0" w:color="auto"/>
+              <w:left w:val="single" w:sz="4" w:space="0" w:color="auto"/>
+              <w:bottom w:val="single" w:sz="4" w:space="0" w:color="auto"/>
+              <w:right w:val="single" w:sz="4" w:space="0" w:color="auto"/>
+            </w:tcBorders>
+            <w:shd w:val="clear" w:color="auto" w:fill="4F81BD" w:themeFill="accent1"/>
+          </w:tcPr>
+          <w:p>
+            <w:pPr>
+              <w:rPr>
+                <w:b/>
+                <w:color w:val="FFFFFF" w:themeColor="background1"/>
+                <w:sz w:val="18"/>
+                <w:szCs w:val="18"/>
+                <w:lang w:val="en-US"/>
+              </w:rPr>
+            </w:pPr>
+            <w:r>
+              <w:rPr>
+                <w:b/>
+                <w:color w:val="FFFFFF" w:themeColor="background1"/>
+                <w:sz w:val="18"/>
+                <w:szCs w:val="18"/>
+              </w:rPr>
+              <w:t>Shortcut</w:t>
+            </w:r>
+          </w:p>
+        </w:tc>
+      </w:tr>
+      <w:tr>
+        <w:tc>
+          <w:tcPr>
+            <w:tcW w:w="1830" w:type="dxa"/>
+          </w:tcPr>
+          <w:p>
+            <w:pPr>
+              <w:rPr>
+                <w:sz w:val="18"/>
+                <w:szCs w:val="18"/>
+                <w:lang w:val="en-US"/>
+              </w:rPr>
+            </w:pPr>
+            <w:bookmarkStart w:id="129" w:name="_Hlk183423395"/>
+            <w:r>
+              <w:rPr>
+                <w:sz w:val="18"/>
+                <w:szCs w:val="18"/>
+                <w:lang w:val="en-US"/>
+              </w:rPr>
+              <w:t>Fullscreen</w:t>
+            </w:r>
+            <w:bookmarkEnd w:id="129"/>
+          </w:p>
+        </w:tc>
+        <w:tc>
+          <w:tcPr>
+            <w:tcW w:w="1271" w:type="dxa"/>
+          </w:tcPr>
+          <w:p>
+            <w:pPr>
+              <w:rPr>
+                <w:rFonts w:ascii="CaskaydiaCove NF" w:hAnsi="CaskaydiaCove NF" w:cs="CaskaydiaCove NF"/>
+                <w:sz w:val="18"/>
+                <w:szCs w:val="18"/>
+              </w:rPr>
+            </w:pPr>
+            <w:r>
+              <w:rPr>
+                <w:rFonts w:ascii="CaskaydiaCove NF" w:hAnsi="CaskaydiaCove NF" w:cs="CaskaydiaCove NF"/>
+                <w:sz w:val="18"/>
+                <w:szCs w:val="18"/>
+              </w:rPr>
+              <w:t>󰘳</w:t>
+            </w:r>
+            <w:r>
+              <w:rPr>
+                <w:rFonts w:ascii="CaskaydiaCove NF" w:hAnsi="CaskaydiaCove NF" w:cs="CaskaydiaCove NF"/>
+                <w:sz w:val="18"/>
+                <w:szCs w:val="18"/>
+              </w:rPr>
+              <w:t xml:space="preserve"> F</w:t>
+            </w:r>
+          </w:p>
+        </w:tc>
+        <w:tc>
+          <w:tcPr>
+            <w:tcW w:w="2404" w:type="dxa"/>
+          </w:tcPr>
+          <w:p>
+            <w:pPr>
+              <w:rPr>
+                <w:sz w:val="18"/>
+                <w:szCs w:val="18"/>
+              </w:rPr>
+            </w:pPr>
+            <w:proofErr w:type="spellStart"/>
+            <w:r>
+              <w:rPr>
+                <w:sz w:val="18"/>
+                <w:szCs w:val="18"/>
+              </w:rPr>
+              <w:t>Cmd+F</w:t>
+            </w:r>
+            <w:proofErr w:type="spellEnd"/>
+          </w:p>
+        </w:tc>
+        <w:tc>
+          <w:tcPr>
+            <w:tcW w:w="1861" w:type="dxa"/>
+          </w:tcPr>
+          <w:p>
+            <w:pPr>
+              <w:rPr>
+                <w:sz w:val="18"/>
+                <w:szCs w:val="18"/>
+                <w:lang w:val="en-US"/>
+              </w:rPr>
+            </w:pPr>
+            <w:r>
+              <w:rPr>
+                <w:sz w:val="18"/>
+                <w:szCs w:val="18"/>
+                <w:lang w:val="en-US"/>
+              </w:rPr>
+              <w:t>Pause</w:t>
+            </w:r>
+          </w:p>
+        </w:tc>
+        <w:tc>
+          <w:tcPr>
+            <w:tcW w:w="1246" w:type="dxa"/>
+          </w:tcPr>
+          <w:p>
+            <w:pPr>
+              <w:rPr>
+                <w:rFonts w:ascii="CaskaydiaCove NF" w:hAnsi="CaskaydiaCove NF" w:cs="CaskaydiaCove NF"/>
+                <w:sz w:val="18"/>
+                <w:szCs w:val="18"/>
+              </w:rPr>
+            </w:pPr>
+            <w:r>
+              <w:rPr>
+                <w:rFonts w:ascii="CaskaydiaCove NF" w:hAnsi="CaskaydiaCove NF" w:cs="CaskaydiaCove NF"/>
+                <w:sz w:val="18"/>
+                <w:szCs w:val="18"/>
+                <w:lang w:val="en-US"/>
+              </w:rPr>
+              <w:t>󱁐</w:t>
+            </w:r>
+          </w:p>
+        </w:tc>
+        <w:tc>
+          <w:tcPr>
+            <w:tcW w:w="2156" w:type="dxa"/>
+          </w:tcPr>
+          <w:p>
+            <w:pPr>
+              <w:rPr>
+                <w:sz w:val="18"/>
+                <w:szCs w:val="18"/>
+                <w:lang w:val="en-US"/>
+              </w:rPr>
+            </w:pPr>
+            <w:r>
+              <w:rPr>
+                <w:sz w:val="18"/>
+                <w:szCs w:val="18"/>
+                <w:lang w:val="en-US"/>
+              </w:rPr>
+              <w:t>Space</w:t>
+            </w:r>
+          </w:p>
+        </w:tc>
+      </w:tr>
+      <w:tr>
+        <w:tc>
+          <w:tcPr>
+            <w:tcW w:w="1830" w:type="dxa"/>
+          </w:tcPr>
+          <w:p>
+            <w:pPr>
+              <w:rPr>
+                <w:sz w:val="18"/>
+                <w:szCs w:val="18"/>
+                <w:lang w:val="en-US"/>
+              </w:rPr>
+            </w:pPr>
+            <w:r>
+              <w:rPr>
+                <w:sz w:val="18"/>
+                <w:szCs w:val="18"/>
+                <w:lang w:val="en-US"/>
+              </w:rPr>
+              <w:t>Jump to time</w:t>
+            </w:r>
+          </w:p>
+        </w:tc>
+        <w:tc>
+          <w:tcPr>
+            <w:tcW w:w="1271" w:type="dxa"/>
+          </w:tcPr>
+          <w:p>
+            <w:pPr>
+              <w:rPr>
+                <w:rFonts w:ascii="CaskaydiaCove NF" w:hAnsi="CaskaydiaCove NF" w:cs="CaskaydiaCove NF"/>
+                <w:sz w:val="18"/>
+                <w:szCs w:val="18"/>
+                <w:lang w:val="en-US"/>
+              </w:rPr>
+            </w:pPr>
+            <w:bookmarkStart w:id="130" w:name="_Hlk176806505"/>
+            <w:bookmarkStart w:id="131" w:name="_Hlk176801878"/>
+            <w:r>
+              <w:rPr>
+                <w:rFonts w:ascii="CaskaydiaCove NF" w:hAnsi="CaskaydiaCove NF" w:cs="CaskaydiaCove NF"/>
+                <w:sz w:val="18"/>
+                <w:szCs w:val="18"/>
+              </w:rPr>
+              <w:t>󰘳</w:t>
+            </w:r>
+            <w:bookmarkEnd w:id="130"/>
+            <w:r>
+              <w:rPr>
+                <w:rFonts w:ascii="CaskaydiaCove NF" w:hAnsi="CaskaydiaCove NF" w:cs="CaskaydiaCove NF"/>
+                <w:sz w:val="18"/>
+                <w:szCs w:val="18"/>
+              </w:rPr>
+              <w:t xml:space="preserve"> </w:t>
+            </w:r>
+            <w:bookmarkEnd w:id="131"/>
+            <w:r>
+              <w:rPr>
+                <w:rFonts w:ascii="CaskaydiaCove NF" w:hAnsi="CaskaydiaCove NF" w:cs="CaskaydiaCove NF"/>
+                <w:sz w:val="18"/>
+                <w:szCs w:val="18"/>
+              </w:rPr>
+              <w:t>J</w:t>
+            </w:r>
+          </w:p>
+        </w:tc>
+        <w:tc>
+          <w:tcPr>
+            <w:tcW w:w="2404" w:type="dxa"/>
+          </w:tcPr>
+          <w:p>
+            <w:pPr>
+              <w:rPr>
+                <w:sz w:val="18"/>
+                <w:szCs w:val="18"/>
+                <w:lang w:val="en-US"/>
+              </w:rPr>
+            </w:pPr>
+            <w:proofErr w:type="spellStart"/>
+            <w:r>
+              <w:rPr>
+                <w:sz w:val="18"/>
+                <w:szCs w:val="18"/>
+              </w:rPr>
+              <w:t>Cmd+</w:t>
+            </w:r>
+            <w:r>
+              <w:rPr>
+                <w:sz w:val="18"/>
+                <w:szCs w:val="18"/>
+              </w:rPr>
+              <w:t>J</w:t>
+            </w:r>
+            <w:proofErr w:type="spellEnd"/>
+          </w:p>
+        </w:tc>
+        <w:tc>
+          <w:tcPr>
+            <w:tcW w:w="1861" w:type="dxa"/>
+          </w:tcPr>
+          <w:p>
+            <w:pPr>
+              <w:rPr>
+                <w:sz w:val="18"/>
+                <w:szCs w:val="18"/>
+                <w:lang w:val="en-US"/>
+              </w:rPr>
+            </w:pPr>
+            <w:r>
+              <w:rPr>
+                <w:sz w:val="18"/>
+                <w:szCs w:val="18"/>
+                <w:lang w:val="en-US"/>
+              </w:rPr>
+              <w:t>Bookmarks</w:t>
+            </w:r>
+          </w:p>
+        </w:tc>
+        <w:tc>
+          <w:tcPr>
+            <w:tcW w:w="1246" w:type="dxa"/>
+          </w:tcPr>
+          <w:p>
+            <w:pPr>
+              <w:rPr>
+                <w:sz w:val="18"/>
+                <w:szCs w:val="18"/>
+                <w:lang w:val="en-US"/>
+              </w:rPr>
+            </w:pPr>
+            <w:bookmarkStart w:id="132" w:name="_Hlk176806773"/>
+            <w:r>
+              <w:rPr>
+                <w:rFonts w:ascii="CaskaydiaCove NF" w:hAnsi="CaskaydiaCove NF" w:cs="CaskaydiaCove NF"/>
+                <w:sz w:val="18"/>
+                <w:szCs w:val="18"/>
+              </w:rPr>
+              <w:t>󰘳</w:t>
+            </w:r>
+            <w:bookmarkEnd w:id="132"/>
+            <w:r>
+              <w:rPr>
+                <w:rFonts w:ascii="CaskaydiaCove NF" w:hAnsi="CaskaydiaCove NF" w:cs="CaskaydiaCove NF"/>
+                <w:sz w:val="18"/>
+                <w:szCs w:val="18"/>
+              </w:rPr>
+              <w:t xml:space="preserve"> B</w:t>
+            </w:r>
+          </w:p>
+        </w:tc>
+        <w:tc>
+          <w:tcPr>
+            <w:tcW w:w="2156" w:type="dxa"/>
+          </w:tcPr>
+          <w:p>
+            <w:pPr>
+              <w:rPr>
+                <w:sz w:val="18"/>
+                <w:szCs w:val="18"/>
+                <w:lang w:val="en-US"/>
+              </w:rPr>
+            </w:pPr>
+            <w:proofErr w:type="spellStart"/>
+            <w:r>
+              <w:rPr>
+                <w:sz w:val="18"/>
+                <w:szCs w:val="18"/>
+                <w:lang w:val="en-US"/>
+              </w:rPr>
+              <w:t>Cmd+B</w:t>
+            </w:r>
+            <w:proofErr w:type="spellEnd"/>
+          </w:p>
+        </w:tc>
+      </w:tr>
+      <w:tr>
+        <w:tc>
+          <w:tcPr>
+            <w:tcW w:w="1830" w:type="dxa"/>
+          </w:tcPr>
+          <w:p>
+            <w:pPr>
+              <w:rPr>
+                <w:sz w:val="18"/>
+                <w:szCs w:val="18"/>
+                <w:lang w:val="en-US"/>
+              </w:rPr>
+            </w:pPr>
+            <w:bookmarkStart w:id="133" w:name="_Hlk176806951"/>
+            <w:proofErr w:type="spellStart"/>
+            <w:r>
+              <w:rPr>
+                <w:sz w:val="18"/>
+                <w:szCs w:val="18"/>
+                <w:lang w:val="en-US"/>
+              </w:rPr>
+              <w:t>Forw</w:t>
+            </w:r>
+            <w:proofErr w:type="spellEnd"/>
+            <w:r>
+              <w:rPr>
+                <w:sz w:val="18"/>
+                <w:szCs w:val="18"/>
+                <w:lang w:val="en-US"/>
+              </w:rPr>
+              <w:t>/</w:t>
+            </w:r>
+            <w:proofErr w:type="spellStart"/>
+            <w:r>
+              <w:rPr>
+                <w:sz w:val="18"/>
+                <w:szCs w:val="18"/>
+                <w:lang w:val="en-US"/>
+              </w:rPr>
+              <w:t>Backw</w:t>
+            </w:r>
+            <w:proofErr w:type="spellEnd"/>
+            <w:r>
+              <w:rPr>
+                <w:sz w:val="18"/>
+                <w:szCs w:val="18"/>
+                <w:lang w:val="en-US"/>
+              </w:rPr>
+              <w:t xml:space="preserve"> 3s</w:t>
+            </w:r>
+          </w:p>
+        </w:tc>
+        <w:tc>
+          <w:tcPr>
+            <w:tcW w:w="1271" w:type="dxa"/>
+          </w:tcPr>
+          <w:p>
+            <w:pPr>
+              <w:rPr>
+                <w:rFonts w:ascii="CaskaydiaCove NF" w:hAnsi="CaskaydiaCove NF" w:cs="CaskaydiaCove NF"/>
+                <w:sz w:val="18"/>
+                <w:szCs w:val="18"/>
+              </w:rPr>
+            </w:pPr>
+            <w:r>
+              <w:rPr>
+                <w:rFonts w:ascii="CaskaydiaCove NF" w:hAnsi="CaskaydiaCove NF" w:cs="CaskaydiaCove NF"/>
+                <w:sz w:val="18"/>
+                <w:szCs w:val="18"/>
+              </w:rPr>
+              <w:t>󰘴</w:t>
+            </w:r>
+            <w:r>
+              <w:rPr>
+                <w:rFonts w:ascii="CaskaydiaCove NF" w:hAnsi="CaskaydiaCove NF" w:cs="CaskaydiaCove NF"/>
+                <w:sz w:val="18"/>
+                <w:szCs w:val="18"/>
+              </w:rPr>
+              <w:t xml:space="preserve"> 󰘳</w:t>
+            </w:r>
+            <w:r>
+              <w:rPr>
+                <w:rFonts w:ascii="CaskaydiaCove NF" w:hAnsi="CaskaydiaCove NF" w:cs="CaskaydiaCove NF"/>
+                <w:sz w:val="18"/>
+                <w:szCs w:val="18"/>
+              </w:rPr>
+              <w:t xml:space="preserve"> </w:t>
+            </w:r>
+            <w:bookmarkStart w:id="134" w:name="_Hlk187083978"/>
+            <w:r>
+              <w:rPr>
+                <w:rFonts w:ascii="CaskaydiaCove NF" w:hAnsi="CaskaydiaCove NF" w:cs="CaskaydiaCove NF"/>
+                <w:sz w:val="18"/>
+                <w:szCs w:val="18"/>
+              </w:rPr>
+              <w:t>◀︎</w:t>
+            </w:r>
+            <w:bookmarkEnd w:id="134"/>
+            <w:r>
+              <w:rPr>
+                <w:rFonts w:ascii="CaskaydiaCove NF" w:hAnsi="CaskaydiaCove NF" w:cs="CaskaydiaCove NF"/>
+                <w:sz w:val="18"/>
+                <w:szCs w:val="18"/>
+                <w:lang w:eastAsia="ko-KR"/>
+              </w:rPr>
+              <w:t>/</w:t>
+            </w:r>
+            <w:r>
+              <w:rPr>
+                <w:rFonts w:ascii="CaskaydiaCove NF" w:hAnsi="CaskaydiaCove NF" w:cs="CaskaydiaCove NF"/>
+                <w:sz w:val="18"/>
+                <w:szCs w:val="18"/>
+              </w:rPr>
+              <w:t>▶</w:t>
+            </w:r>
+          </w:p>
+        </w:tc>
+        <w:tc>
+          <w:tcPr>
+            <w:tcW w:w="2404" w:type="dxa"/>
+          </w:tcPr>
+          <w:p>
+            <w:pPr>
+              <w:rPr>
+                <w:sz w:val="18"/>
+                <w:szCs w:val="18"/>
+              </w:rPr>
+            </w:pPr>
+            <w:proofErr w:type="spellStart"/>
+            <w:r>
+              <w:rPr>
+                <w:sz w:val="18"/>
+                <w:szCs w:val="18"/>
+                <w:lang w:val="en-US"/>
+              </w:rPr>
+              <w:t>Ctrl+Cmd+Left</w:t>
+            </w:r>
+            <w:proofErr w:type="spellEnd"/>
+            <w:r>
+              <w:rPr>
+                <w:sz w:val="18"/>
+                <w:szCs w:val="18"/>
+                <w:lang w:val="en-US"/>
+              </w:rPr>
+              <w:t>/Right</w:t>
+            </w:r>
+          </w:p>
+        </w:tc>
+        <w:tc>
+          <w:tcPr>
+            <w:tcW w:w="1861" w:type="dxa"/>
+          </w:tcPr>
+          <w:p>
+            <w:pPr>
+              <w:rPr>
+                <w:sz w:val="18"/>
+                <w:szCs w:val="18"/>
+                <w:lang w:val="en-US"/>
+              </w:rPr>
+            </w:pPr>
+            <w:proofErr w:type="spellStart"/>
+            <w:r>
+              <w:rPr>
+                <w:sz w:val="18"/>
+                <w:szCs w:val="18"/>
+                <w:lang w:val="en-US"/>
+              </w:rPr>
+              <w:t>Forw</w:t>
+            </w:r>
+            <w:proofErr w:type="spellEnd"/>
+            <w:r>
+              <w:rPr>
+                <w:sz w:val="18"/>
+                <w:szCs w:val="18"/>
+                <w:lang w:val="en-US"/>
+              </w:rPr>
+              <w:t>/</w:t>
+            </w:r>
+            <w:proofErr w:type="spellStart"/>
+            <w:r>
+              <w:rPr>
+                <w:sz w:val="18"/>
+                <w:szCs w:val="18"/>
+                <w:lang w:val="en-US"/>
+              </w:rPr>
+              <w:t>Backw</w:t>
+            </w:r>
+            <w:proofErr w:type="spellEnd"/>
+            <w:r>
+              <w:rPr>
+                <w:sz w:val="18"/>
+                <w:szCs w:val="18"/>
+                <w:lang w:val="en-US"/>
+              </w:rPr>
+              <w:t xml:space="preserve"> 10s</w:t>
+            </w:r>
+          </w:p>
+        </w:tc>
+        <w:tc>
+          <w:tcPr>
+            <w:tcW w:w="1246" w:type="dxa"/>
+          </w:tcPr>
+          <w:p>
+            <w:pPr>
+              <w:rPr>
+                <w:rFonts w:ascii="CaskaydiaCove NF" w:hAnsi="CaskaydiaCove NF" w:cs="CaskaydiaCove NF"/>
+                <w:sz w:val="18"/>
+                <w:szCs w:val="18"/>
+              </w:rPr>
+            </w:pPr>
+            <w:bookmarkStart w:id="135" w:name="_Hlk184982784"/>
+            <w:r>
+              <w:rPr>
+                <w:rFonts w:ascii="CaskaydiaCove NF" w:hAnsi="CaskaydiaCove NF" w:cs="CaskaydiaCove NF"/>
+                <w:sz w:val="18"/>
+                <w:szCs w:val="18"/>
+              </w:rPr>
+              <w:t>◀︎</w:t>
+            </w:r>
+            <w:r>
+              <w:rPr>
+                <w:rFonts w:ascii="CaskaydiaCove NF" w:hAnsi="CaskaydiaCove NF" w:cs="CaskaydiaCove NF"/>
+                <w:sz w:val="18"/>
+                <w:szCs w:val="18"/>
+                <w:lang w:eastAsia="ko-KR"/>
+              </w:rPr>
+              <w:t>/</w:t>
+            </w:r>
+            <w:r>
+              <w:rPr>
+                <w:rFonts w:ascii="CaskaydiaCove NF" w:hAnsi="CaskaydiaCove NF" w:cs="CaskaydiaCove NF"/>
+                <w:sz w:val="18"/>
+                <w:szCs w:val="18"/>
+              </w:rPr>
+              <w:t>▶</w:t>
+            </w:r>
+            <w:bookmarkEnd w:id="135"/>
+          </w:p>
+        </w:tc>
+        <w:tc>
+          <w:tcPr>
+            <w:tcW w:w="2156" w:type="dxa"/>
+          </w:tcPr>
+          <w:p>
+            <w:pPr>
+              <w:rPr>
+                <w:sz w:val="18"/>
+                <w:szCs w:val="18"/>
+                <w:lang w:val="en-US"/>
+              </w:rPr>
+            </w:pPr>
+            <w:proofErr w:type="spellStart"/>
+            <w:r>
+              <w:rPr>
+                <w:sz w:val="18"/>
+                <w:szCs w:val="18"/>
+              </w:rPr>
+              <w:t>Left</w:t>
+            </w:r>
+            <w:proofErr w:type="spellEnd"/>
+            <w:r>
+              <w:rPr>
+                <w:sz w:val="18"/>
+                <w:szCs w:val="18"/>
+              </w:rPr>
+              <w:t>/Right</w:t>
+            </w:r>
+          </w:p>
+        </w:tc>
+      </w:tr>
+      <w:bookmarkEnd w:id="133"/>
+      <w:tr>
+        <w:tc>
+          <w:tcPr>
+            <w:tcW w:w="1830" w:type="dxa"/>
+          </w:tcPr>
+          <w:p>
+            <w:pPr>
+              <w:rPr>
+                <w:sz w:val="18"/>
+                <w:szCs w:val="18"/>
+                <w:lang w:val="en-US"/>
+              </w:rPr>
+            </w:pPr>
+            <w:proofErr w:type="spellStart"/>
+            <w:r>
+              <w:rPr>
+                <w:sz w:val="18"/>
+                <w:szCs w:val="18"/>
+                <w:lang w:val="en-US"/>
+              </w:rPr>
+              <w:t>Forw</w:t>
+            </w:r>
+            <w:proofErr w:type="spellEnd"/>
+            <w:r>
+              <w:rPr>
+                <w:sz w:val="18"/>
+                <w:szCs w:val="18"/>
+                <w:lang w:val="en-US"/>
+              </w:rPr>
+              <w:t>/</w:t>
+            </w:r>
+            <w:proofErr w:type="spellStart"/>
+            <w:r>
+              <w:rPr>
+                <w:sz w:val="18"/>
+                <w:szCs w:val="18"/>
+                <w:lang w:val="en-US"/>
+              </w:rPr>
+              <w:t>Backw</w:t>
+            </w:r>
+            <w:proofErr w:type="spellEnd"/>
+            <w:r>
+              <w:rPr>
+                <w:sz w:val="18"/>
+                <w:szCs w:val="18"/>
+                <w:lang w:val="en-US"/>
+              </w:rPr>
+              <w:t xml:space="preserve"> 60s</w:t>
+            </w:r>
+          </w:p>
+        </w:tc>
+        <w:tc>
+          <w:tcPr>
+            <w:tcW w:w="1271" w:type="dxa"/>
+          </w:tcPr>
+          <w:p>
+            <w:pPr>
+              <w:rPr>
+                <w:rFonts w:ascii="CaskaydiaCove NF" w:hAnsi="CaskaydiaCove NF" w:cs="CaskaydiaCove NF"/>
+                <w:sz w:val="18"/>
+                <w:szCs w:val="18"/>
+              </w:rPr>
+            </w:pPr>
+            <w:bookmarkStart w:id="136" w:name="_Hlk187083864"/>
+            <w:r>
+              <w:rPr>
+                <w:rFonts w:ascii="CaskaydiaCove NF" w:hAnsi="CaskaydiaCove NF" w:cs="CaskaydiaCove NF"/>
+                <w:sz w:val="18"/>
+                <w:szCs w:val="18"/>
+                <w:lang w:val="en-US"/>
+              </w:rPr>
+              <w:t>󰘶</w:t>
+            </w:r>
+            <w:r>
+              <w:rPr>
+                <w:rFonts w:ascii="CaskaydiaCove NF" w:hAnsi="CaskaydiaCove NF" w:cs="CaskaydiaCove NF"/>
+                <w:sz w:val="18"/>
+                <w:szCs w:val="18"/>
+              </w:rPr>
+              <w:t xml:space="preserve"> </w:t>
+            </w:r>
+            <w:bookmarkStart w:id="137" w:name="_Hlk176809216"/>
+            <w:r>
+              <w:rPr>
+                <w:rFonts w:ascii="CaskaydiaCove NF" w:hAnsi="CaskaydiaCove NF" w:cs="CaskaydiaCove NF"/>
+                <w:sz w:val="18"/>
+                <w:szCs w:val="18"/>
+              </w:rPr>
+              <w:t>󰘳</w:t>
+            </w:r>
+            <w:bookmarkEnd w:id="136"/>
+            <w:bookmarkEnd w:id="137"/>
+            <w:r>
+              <w:rPr>
+                <w:rFonts w:ascii="CaskaydiaCove NF" w:hAnsi="CaskaydiaCove NF" w:cs="CaskaydiaCove NF"/>
+                <w:sz w:val="18"/>
+                <w:szCs w:val="18"/>
+              </w:rPr>
+              <w:t xml:space="preserve"> ◀︎</w:t>
+            </w:r>
+            <w:r>
+              <w:rPr>
+                <w:rFonts w:ascii="CaskaydiaCove NF" w:hAnsi="CaskaydiaCove NF" w:cs="CaskaydiaCove NF"/>
+                <w:sz w:val="18"/>
+                <w:szCs w:val="18"/>
+                <w:lang w:eastAsia="ko-KR"/>
+              </w:rPr>
+              <w:t>/</w:t>
+            </w:r>
+            <w:bookmarkStart w:id="138" w:name="_Hlk187083984"/>
+            <w:r>
+              <w:rPr>
+                <w:rFonts w:ascii="CaskaydiaCove NF" w:hAnsi="CaskaydiaCove NF" w:cs="CaskaydiaCove NF"/>
+                <w:sz w:val="18"/>
+                <w:szCs w:val="18"/>
+              </w:rPr>
+              <w:t>▶</w:t>
+            </w:r>
+            <w:bookmarkEnd w:id="138"/>
+          </w:p>
+        </w:tc>
+        <w:tc>
+          <w:tcPr>
+            <w:tcW w:w="2404" w:type="dxa"/>
+          </w:tcPr>
+          <w:p>
+            <w:pPr>
+              <w:rPr>
+                <w:sz w:val="18"/>
+                <w:szCs w:val="18"/>
+              </w:rPr>
+            </w:pPr>
+            <w:proofErr w:type="spellStart"/>
+            <w:r>
+              <w:rPr>
+                <w:sz w:val="18"/>
+                <w:szCs w:val="18"/>
+                <w:lang w:val="en-US"/>
+              </w:rPr>
+              <w:t>Shift+Cmd+Left</w:t>
+            </w:r>
+            <w:proofErr w:type="spellEnd"/>
+            <w:r>
+              <w:rPr>
+                <w:sz w:val="18"/>
+                <w:szCs w:val="18"/>
+                <w:lang w:val="en-US"/>
+              </w:rPr>
+              <w:t>/Right</w:t>
+            </w:r>
+          </w:p>
+        </w:tc>
+        <w:tc>
+          <w:tcPr>
+            <w:tcW w:w="1861" w:type="dxa"/>
+          </w:tcPr>
+          <w:p>
+            <w:pPr>
+              <w:rPr>
+                <w:sz w:val="18"/>
+                <w:szCs w:val="18"/>
+                <w:lang w:val="en-US"/>
+              </w:rPr>
+            </w:pPr>
+            <w:proofErr w:type="spellStart"/>
+            <w:r>
+              <w:rPr>
+                <w:sz w:val="18"/>
+                <w:szCs w:val="18"/>
+                <w:lang w:val="en-US"/>
+              </w:rPr>
+              <w:t>Forw</w:t>
+            </w:r>
+            <w:proofErr w:type="spellEnd"/>
+            <w:r>
+              <w:rPr>
+                <w:sz w:val="18"/>
+                <w:szCs w:val="18"/>
+                <w:lang w:val="en-US"/>
+              </w:rPr>
+              <w:t>/</w:t>
+            </w:r>
+            <w:proofErr w:type="spellStart"/>
+            <w:r>
+              <w:rPr>
+                <w:sz w:val="18"/>
+                <w:szCs w:val="18"/>
+                <w:lang w:val="en-US"/>
+              </w:rPr>
+              <w:t>Backw</w:t>
+            </w:r>
+            <w:proofErr w:type="spellEnd"/>
+            <w:r>
+              <w:rPr>
+                <w:sz w:val="18"/>
+                <w:szCs w:val="18"/>
+                <w:lang w:val="en-US"/>
+              </w:rPr>
+              <w:t xml:space="preserve"> 5m</w:t>
+            </w:r>
+          </w:p>
+        </w:tc>
+        <w:tc>
+          <w:tcPr>
+            <w:tcW w:w="1246" w:type="dxa"/>
+          </w:tcPr>
+          <w:p>
+            <w:pPr>
+              <w:rPr>
+                <w:rFonts w:ascii="CaskaydiaCove NF" w:hAnsi="CaskaydiaCove NF" w:cs="CaskaydiaCove NF"/>
+                <w:sz w:val="18"/>
+                <w:szCs w:val="18"/>
+              </w:rPr>
+            </w:pPr>
+            <w:r>
+              <w:rPr>
+                <w:rFonts w:ascii="CaskaydiaCove NF" w:hAnsi="CaskaydiaCove NF" w:cs="CaskaydiaCove NF"/>
+                <w:sz w:val="18"/>
+                <w:szCs w:val="18"/>
+              </w:rPr>
+              <w:t>󰘵</w:t>
+            </w:r>
+            <w:bookmarkStart w:id="139" w:name="_Hlk187083968"/>
+            <w:r>
+              <w:rPr>
+                <w:rFonts w:ascii="CaskaydiaCove NF" w:hAnsi="CaskaydiaCove NF" w:cs="CaskaydiaCove NF"/>
+                <w:sz w:val="18"/>
+                <w:szCs w:val="18"/>
+              </w:rPr>
+              <w:t xml:space="preserve"> </w:t>
+            </w:r>
+            <w:r>
+              <w:rPr>
+                <w:rFonts w:ascii="CaskaydiaCove NF" w:hAnsi="CaskaydiaCove NF" w:cs="CaskaydiaCove NF"/>
+                <w:sz w:val="18"/>
+                <w:szCs w:val="18"/>
+                <w:lang w:val="en-US"/>
+              </w:rPr>
+              <w:t>󰘶</w:t>
+            </w:r>
+            <w:r>
+              <w:rPr>
+                <w:rFonts w:ascii="CaskaydiaCove NF" w:hAnsi="CaskaydiaCove NF" w:cs="CaskaydiaCove NF"/>
+                <w:sz w:val="18"/>
+                <w:szCs w:val="18"/>
+              </w:rPr>
+              <w:t xml:space="preserve"> </w:t>
+            </w:r>
+            <w:bookmarkStart w:id="140" w:name="_Hlk184982821"/>
+            <w:bookmarkEnd w:id="139"/>
+            <w:r>
+              <w:rPr>
+                <w:rFonts w:ascii="CaskaydiaCove NF" w:hAnsi="CaskaydiaCove NF" w:cs="CaskaydiaCove NF"/>
+                <w:sz w:val="18"/>
+                <w:szCs w:val="18"/>
+              </w:rPr>
+              <w:t>󰘳</w:t>
+            </w:r>
+            <w:r>
+              <w:rPr>
+                <w:rFonts w:ascii="CaskaydiaCove NF" w:hAnsi="CaskaydiaCove NF" w:cs="CaskaydiaCove NF"/>
+                <w:sz w:val="18"/>
+                <w:szCs w:val="18"/>
+              </w:rPr>
+              <w:t xml:space="preserve"> </w:t>
+            </w:r>
+            <w:bookmarkEnd w:id="140"/>
+            <w:r>
+              <w:rPr>
+                <w:rFonts w:ascii="CaskaydiaCove NF" w:hAnsi="CaskaydiaCove NF" w:cs="CaskaydiaCove NF"/>
+                <w:sz w:val="18"/>
+                <w:szCs w:val="18"/>
+              </w:rPr>
+              <w:t>◀︎</w:t>
+            </w:r>
+            <w:r>
+              <w:rPr>
+                <w:rFonts w:ascii="CaskaydiaCove NF" w:hAnsi="CaskaydiaCove NF" w:cs="CaskaydiaCove NF"/>
+                <w:sz w:val="18"/>
+                <w:szCs w:val="18"/>
+                <w:lang w:eastAsia="ko-KR"/>
+              </w:rPr>
+              <w:t>/</w:t>
+            </w:r>
+            <w:r>
+              <w:rPr>
+                <w:rFonts w:ascii="CaskaydiaCove NF" w:hAnsi="CaskaydiaCove NF" w:cs="CaskaydiaCove NF"/>
+                <w:sz w:val="18"/>
+                <w:szCs w:val="18"/>
+              </w:rPr>
+              <w:t>▶</w:t>
+            </w:r>
+          </w:p>
+        </w:tc>
+        <w:tc>
+          <w:tcPr>
+            <w:tcW w:w="2156" w:type="dxa"/>
+          </w:tcPr>
+          <w:p>
+            <w:pPr>
+              <w:rPr>
+                <w:sz w:val="18"/>
+                <w:szCs w:val="18"/>
+                <w:lang w:val="en-US"/>
+              </w:rPr>
+            </w:pPr>
+            <w:proofErr w:type="spellStart"/>
+            <w:r>
+              <w:rPr>
+                <w:sz w:val="18"/>
+                <w:szCs w:val="18"/>
+                <w:lang w:val="en-US"/>
+              </w:rPr>
+              <w:t>Opt</w:t>
+            </w:r>
+            <w:r>
+              <w:rPr>
+                <w:sz w:val="18"/>
+                <w:szCs w:val="18"/>
+                <w:lang w:val="en-US"/>
+              </w:rPr>
+              <w:t>+</w:t>
+            </w:r>
+            <w:r>
+              <w:rPr>
+                <w:sz w:val="18"/>
+                <w:szCs w:val="18"/>
+                <w:lang w:val="en-US"/>
+              </w:rPr>
+              <w:t>Shift+Cmd+Left</w:t>
+            </w:r>
+            <w:proofErr w:type="spellEnd"/>
+            <w:r>
+              <w:rPr>
+                <w:sz w:val="18"/>
+                <w:szCs w:val="18"/>
+                <w:lang w:val="en-US"/>
+              </w:rPr>
+              <w:t>/Right</w:t>
+            </w:r>
+          </w:p>
+        </w:tc>
+      </w:tr>
+      <w:tr>
+        <w:tc>
+          <w:tcPr>
+            <w:tcW w:w="1830" w:type="dxa"/>
+          </w:tcPr>
+          <w:p>
+            <w:pPr>
+              <w:rPr>
+                <w:sz w:val="18"/>
+                <w:szCs w:val="18"/>
+                <w:lang w:val="en-US"/>
+              </w:rPr>
+            </w:pPr>
+            <w:r>
+              <w:rPr>
+                <w:sz w:val="18"/>
+                <w:szCs w:val="18"/>
+                <w:lang w:val="en-US"/>
+              </w:rPr>
+              <w:t>Dec/Inc Audio Delay</w:t>
+            </w:r>
+          </w:p>
+        </w:tc>
+        <w:tc>
+          <w:tcPr>
+            <w:tcW w:w="1271" w:type="dxa"/>
+          </w:tcPr>
+          <w:p>
+            <w:pPr>
+              <w:rPr>
+                <w:rFonts w:ascii="CaskaydiaCove NF" w:hAnsi="CaskaydiaCove NF" w:cs="CaskaydiaCove NF"/>
+                <w:sz w:val="18"/>
+                <w:szCs w:val="18"/>
+              </w:rPr>
+            </w:pPr>
+            <w:bookmarkStart w:id="141" w:name="_Hlk176806539"/>
+            <w:r>
+              <w:rPr>
+                <w:rFonts w:ascii="CaskaydiaCove NF" w:hAnsi="CaskaydiaCove NF" w:cs="CaskaydiaCove NF"/>
+                <w:sz w:val="18"/>
+                <w:szCs w:val="18"/>
+              </w:rPr>
+              <w:t>F/G</w:t>
+            </w:r>
+            <w:bookmarkEnd w:id="141"/>
+          </w:p>
+        </w:tc>
+        <w:tc>
+          <w:tcPr>
+            <w:tcW w:w="2404" w:type="dxa"/>
+          </w:tcPr>
+          <w:p>
+            <w:pPr>
+              <w:rPr>
+                <w:sz w:val="18"/>
+                <w:szCs w:val="18"/>
+              </w:rPr>
+            </w:pPr>
+            <w:r>
+              <w:rPr>
+                <w:sz w:val="18"/>
+                <w:szCs w:val="18"/>
+                <w:lang w:val="en-US"/>
+              </w:rPr>
+              <w:t>F/G</w:t>
+            </w:r>
+          </w:p>
+        </w:tc>
+        <w:tc>
+          <w:tcPr>
+            <w:tcW w:w="1861" w:type="dxa"/>
+          </w:tcPr>
+          <w:p>
+            <w:pPr>
+              <w:rPr>
+                <w:sz w:val="18"/>
+                <w:szCs w:val="18"/>
+                <w:lang w:val="en-US"/>
+              </w:rPr>
+            </w:pPr>
+            <w:r>
+              <w:rPr>
+                <w:sz w:val="18"/>
+                <w:szCs w:val="18"/>
+                <w:lang w:val="en-US"/>
+              </w:rPr>
+              <w:t>Dec/Inc Subtitle Delay</w:t>
+            </w:r>
+          </w:p>
+        </w:tc>
+        <w:tc>
+          <w:tcPr>
+            <w:tcW w:w="1246" w:type="dxa"/>
+          </w:tcPr>
+          <w:p>
+            <w:pPr>
+              <w:rPr>
+                <w:rFonts w:ascii="CaskaydiaCove NF" w:hAnsi="CaskaydiaCove NF" w:cs="CaskaydiaCove NF"/>
+                <w:sz w:val="18"/>
+                <w:szCs w:val="18"/>
+              </w:rPr>
+            </w:pPr>
+            <w:bookmarkStart w:id="142" w:name="_Hlk176806551"/>
+            <w:r>
+              <w:rPr>
+                <w:rFonts w:ascii="CaskaydiaCove NF" w:hAnsi="CaskaydiaCove NF" w:cs="CaskaydiaCove NF"/>
+                <w:sz w:val="18"/>
+                <w:szCs w:val="18"/>
+              </w:rPr>
+              <w:t>H/J</w:t>
+            </w:r>
+            <w:bookmarkEnd w:id="142"/>
+          </w:p>
+        </w:tc>
+        <w:tc>
+          <w:tcPr>
+            <w:tcW w:w="2156" w:type="dxa"/>
+          </w:tcPr>
+          <w:p>
+            <w:pPr>
+              <w:rPr>
+                <w:sz w:val="18"/>
+                <w:szCs w:val="18"/>
+                <w:lang w:val="en-US"/>
+              </w:rPr>
+            </w:pPr>
+            <w:r>
+              <w:rPr>
+                <w:sz w:val="18"/>
+                <w:szCs w:val="18"/>
+                <w:lang w:val="en-US"/>
+              </w:rPr>
+              <w:t>H/J</w:t>
+            </w:r>
+          </w:p>
+        </w:tc>
+      </w:tr>
+      <w:tr>
+        <w:tc>
+          <w:tcPr>
+            <w:tcW w:w="1830" w:type="dxa"/>
+          </w:tcPr>
+          <w:p>
+            <w:pPr>
+              <w:rPr>
+                <w:sz w:val="18"/>
+                <w:szCs w:val="18"/>
+                <w:lang w:val="en-US"/>
+              </w:rPr>
+            </w:pPr>
+            <w:r>
+              <w:rPr>
+                <w:sz w:val="18"/>
+                <w:szCs w:val="18"/>
+                <w:lang w:val="en-US"/>
+              </w:rPr>
+              <w:t>Speed -/+</w:t>
+            </w:r>
+          </w:p>
+        </w:tc>
+        <w:tc>
+          <w:tcPr>
+            <w:tcW w:w="1271" w:type="dxa"/>
+          </w:tcPr>
+          <w:p>
+            <w:pPr>
+              <w:rPr>
+                <w:rFonts w:ascii="CaskaydiaCove NF" w:hAnsi="CaskaydiaCove NF" w:cs="CaskaydiaCove NF"/>
+                <w:sz w:val="18"/>
+                <w:szCs w:val="18"/>
+              </w:rPr>
+            </w:pPr>
+            <w:r>
+              <w:rPr>
+                <w:rFonts w:ascii="CaskaydiaCove NF" w:hAnsi="CaskaydiaCove NF" w:cs="CaskaydiaCove NF"/>
+                <w:sz w:val="18"/>
+                <w:szCs w:val="18"/>
+              </w:rPr>
+              <w:t>󰘳</w:t>
+            </w:r>
+            <w:r>
+              <w:rPr>
+                <w:rFonts w:ascii="CaskaydiaCove NF" w:hAnsi="CaskaydiaCove NF" w:cs="CaskaydiaCove NF"/>
+                <w:sz w:val="18"/>
+                <w:szCs w:val="18"/>
+              </w:rPr>
+              <w:t xml:space="preserve"> -/=</w:t>
+            </w:r>
+          </w:p>
+        </w:tc>
+        <w:tc>
+          <w:tcPr>
+            <w:tcW w:w="2404" w:type="dxa"/>
+          </w:tcPr>
+          <w:p>
+            <w:pPr>
+              <w:rPr>
+                <w:sz w:val="18"/>
+                <w:szCs w:val="18"/>
+                <w:lang w:val="en-US"/>
+              </w:rPr>
+            </w:pPr>
+            <w:proofErr w:type="spellStart"/>
+            <w:r>
+              <w:rPr>
+                <w:sz w:val="18"/>
+                <w:szCs w:val="18"/>
+                <w:lang w:val="en-US"/>
+              </w:rPr>
+              <w:t>Cmd</w:t>
+            </w:r>
+            <w:proofErr w:type="spellEnd"/>
+            <w:r>
+              <w:rPr>
+                <w:sz w:val="18"/>
+                <w:szCs w:val="18"/>
+                <w:lang w:val="en-US"/>
+              </w:rPr>
+              <w:t xml:space="preserve"> -/=</w:t>
+            </w:r>
+          </w:p>
+        </w:tc>
+        <w:tc>
+          <w:tcPr>
+            <w:tcW w:w="1861" w:type="dxa"/>
+          </w:tcPr>
+          <w:p>
+            <w:pPr>
+              <w:rPr>
+                <w:sz w:val="18"/>
+                <w:szCs w:val="18"/>
+                <w:lang w:val="en-US"/>
+              </w:rPr>
+            </w:pPr>
+          </w:p>
+        </w:tc>
+        <w:tc>
+          <w:tcPr>
+            <w:tcW w:w="1246" w:type="dxa"/>
+          </w:tcPr>
+          <w:p>
+            <w:pPr>
+              <w:rPr>
+                <w:rFonts w:ascii="CaskaydiaCove NF" w:hAnsi="CaskaydiaCove NF" w:cs="CaskaydiaCove NF"/>
+                <w:sz w:val="18"/>
+                <w:szCs w:val="18"/>
+              </w:rPr>
+            </w:pPr>
+          </w:p>
+        </w:tc>
+        <w:tc>
+          <w:tcPr>
+            <w:tcW w:w="2156" w:type="dxa"/>
+          </w:tcPr>
+          <w:p>
+            <w:pPr>
+              <w:rPr>
+                <w:sz w:val="18"/>
+                <w:szCs w:val="18"/>
+                <w:lang w:val="en-US"/>
+              </w:rPr>
+            </w:pPr>
+          </w:p>
+        </w:tc>
+      </w:tr>
+    </w:tbl>
+    <w:p>
+      <w:pPr>
+        <w:pStyle w:val="berschrift2"/>
+        <w:rPr>
+          <w:lang w:val="en-US"/>
+        </w:rPr>
+      </w:pPr>
+      <w:r>
+        <w:rPr>
+          <w:lang w:val="en-US"/>
+        </w:rPr>
         <w:t>WhatsApp</w:t>
       </w:r>
     </w:p>
@@ -31705,8 +32143,8 @@
                 <w:szCs w:val="18"/>
               </w:rPr>
             </w:pPr>
-            <w:bookmarkStart w:id="148" w:name="_Hlk187084072"/>
-            <w:bookmarkStart w:id="149" w:name="_Hlk188284347"/>
+            <w:bookmarkStart w:id="148" w:name="_Hlk188284347"/>
+            <w:bookmarkStart w:id="149" w:name="_Hlk187084072"/>
             <w:r>
               <w:rPr>
                 <w:rFonts w:ascii="CaskaydiaCove NF" w:hAnsi="CaskaydiaCove NF" w:cs="CaskaydiaCove NF"/>
@@ -31734,17 +32172,17 @@
               </w:rPr>
               <w:t>󰘶</w:t>
             </w:r>
+            <w:bookmarkEnd w:id="148"/>
+            <w:r>
+              <w:rPr>
+                <w:rFonts w:ascii="CaskaydiaCove NF" w:hAnsi="CaskaydiaCove NF" w:cs="CaskaydiaCove NF"/>
+                <w:sz w:val="18"/>
+                <w:szCs w:val="18"/>
+                <w:lang w:val="en-US"/>
+              </w:rPr>
+              <w:t xml:space="preserve"> </w:t>
+            </w:r>
             <w:bookmarkEnd w:id="149"/>
-            <w:r>
-              <w:rPr>
-                <w:rFonts w:ascii="CaskaydiaCove NF" w:hAnsi="CaskaydiaCove NF" w:cs="CaskaydiaCove NF"/>
-                <w:sz w:val="18"/>
-                <w:szCs w:val="18"/>
-                <w:lang w:val="en-US"/>
-              </w:rPr>
-              <w:t xml:space="preserve"> </w:t>
-            </w:r>
-            <w:bookmarkEnd w:id="148"/>
             <w:r>
               <w:rPr>
                 <w:rFonts w:ascii="CaskaydiaCove NF" w:hAnsi="CaskaydiaCove NF" w:cs="CaskaydiaCove NF"/>
@@ -32258,16 +32696,7 @@
                 <w:szCs w:val="18"/>
                 <w:lang w:val="en-US"/>
               </w:rPr>
-              <w:t xml:space="preserve"> </w:t>
-            </w:r>
-            <w:r>
-              <w:rPr>
-                <w:rFonts w:ascii="CaskaydiaCove NF" w:hAnsi="CaskaydiaCove NF" w:cs="CaskaydiaCove NF"/>
-                <w:sz w:val="18"/>
-                <w:szCs w:val="18"/>
-                <w:lang w:val="en-US"/>
-              </w:rPr>
-              <w:t>[</w:t>
+              <w:t xml:space="preserve"> [</w:t>
             </w:r>
           </w:p>
         </w:tc>
@@ -32301,15 +32730,7 @@
                 <w:szCs w:val="18"/>
                 <w:lang w:val="en-US"/>
               </w:rPr>
-              <w:t>+</w:t>
-            </w:r>
-            <w:r>
-              <w:rPr>
-                <w:sz w:val="18"/>
-                <w:szCs w:val="18"/>
-                <w:lang w:val="en-US"/>
-              </w:rPr>
-              <w:t>[</w:t>
+              <w:t>+[</w:t>
             </w:r>
             <w:proofErr w:type="gramEnd"/>
           </w:p>
@@ -32394,16 +32815,7 @@
                 <w:szCs w:val="18"/>
                 <w:lang w:val="en-US"/>
               </w:rPr>
-              <w:t xml:space="preserve"> </w:t>
-            </w:r>
-            <w:r>
-              <w:rPr>
-                <w:rFonts w:ascii="CaskaydiaCove NF" w:hAnsi="CaskaydiaCove NF" w:cs="CaskaydiaCove NF"/>
-                <w:sz w:val="18"/>
-                <w:szCs w:val="18"/>
-                <w:lang w:val="en-US"/>
-              </w:rPr>
-              <w:t>]</w:t>
+              <w:t xml:space="preserve"> ]</w:t>
             </w:r>
           </w:p>
         </w:tc>
@@ -32436,15 +32848,7 @@
                 <w:szCs w:val="18"/>
                 <w:lang w:val="en-US"/>
               </w:rPr>
-              <w:t>+</w:t>
-            </w:r>
-            <w:r>
-              <w:rPr>
-                <w:sz w:val="18"/>
-                <w:szCs w:val="18"/>
-                <w:lang w:val="en-US"/>
-              </w:rPr>
-              <w:t>]</w:t>
+              <w:t>+]</w:t>
             </w:r>
           </w:p>
         </w:tc>

</xml_diff>

<commit_message>
docs: update Word Shortcuts for macOS
</commit_message>
<xml_diff>
--- a/Settings/Shortcuts-macOS.docx
+++ b/Settings/Shortcuts-macOS.docx
@@ -832,7 +832,6 @@
           </w:p>
         </w:tc>
       </w:tr>
-      <w:bookmarkEnd w:id="9"/>
       <w:tr>
         <w:tc>
           <w:tcPr>
@@ -847,6 +846,8 @@
                 <w:lang w:val="en-US"/>
               </w:rPr>
             </w:pPr>
+            <w:bookmarkStart w:id="11" w:name="_Hlk196152318"/>
+            <w:bookmarkEnd w:id="9"/>
             <w:r>
               <w:rPr>
                 <w:rFonts w:ascii="CaskaydiaCove NF" w:hAnsi="CaskaydiaCove NF" w:cs="CaskaydiaCove NF"/>
@@ -980,7 +981,7 @@
                 <w:lang w:val="en-US"/>
               </w:rPr>
             </w:pPr>
-            <w:bookmarkStart w:id="11" w:name="_Hlk187084034"/>
+            <w:bookmarkStart w:id="12" w:name="_Hlk187084034"/>
             <w:r>
               <w:rPr>
                 <w:rFonts w:ascii="CaskaydiaCove NF" w:hAnsi="CaskaydiaCove NF" w:cs="CaskaydiaCove NF"/>
@@ -999,7 +1000,8 @@
               </w:rPr>
               <w:t xml:space="preserve"> </w:t>
             </w:r>
-            <w:bookmarkStart w:id="12" w:name="_Hlk179485598"/>
+            <w:bookmarkStart w:id="13" w:name="_Hlk179485598"/>
+            <w:bookmarkStart w:id="14" w:name="_Hlk196152317"/>
             <w:r>
               <w:rPr>
                 <w:rFonts w:ascii="CaskaydiaCove NF" w:hAnsi="CaskaydiaCove NF" w:cs="CaskaydiaCove NF"/>
@@ -1009,6 +1011,34 @@
               </w:rPr>
               <w:t>󰘵</w:t>
             </w:r>
+            <w:bookmarkEnd w:id="13"/>
+            <w:r>
+              <w:rPr>
+                <w:rFonts w:ascii="CaskaydiaCove NF" w:hAnsi="CaskaydiaCove NF" w:cs="CaskaydiaCove NF"/>
+                <w:sz w:val="18"/>
+                <w:szCs w:val="18"/>
+                <w:lang w:val="en-US"/>
+              </w:rPr>
+              <w:t xml:space="preserve"> </w:t>
+            </w:r>
+            <w:r>
+              <w:rPr>
+                <w:rFonts w:ascii="CaskaydiaCove NF" w:hAnsi="CaskaydiaCove NF" w:cs="CaskaydiaCove NF"/>
+                <w:sz w:val="18"/>
+                <w:szCs w:val="18"/>
+                <w:lang w:val="en-US"/>
+              </w:rPr>
+              <w:t>󰘶</w:t>
+            </w:r>
+            <w:r>
+              <w:rPr>
+                <w:rFonts w:ascii="CaskaydiaCove NF" w:hAnsi="CaskaydiaCove NF" w:cs="CaskaydiaCove NF"/>
+                <w:sz w:val="18"/>
+                <w:szCs w:val="18"/>
+                <w:lang w:val="en-US"/>
+              </w:rPr>
+              <w:t xml:space="preserve"> </w:t>
+            </w:r>
             <w:bookmarkEnd w:id="12"/>
             <w:r>
               <w:rPr>
@@ -1017,36 +1047,9 @@
                 <w:szCs w:val="18"/>
                 <w:lang w:val="en-US"/>
               </w:rPr>
-              <w:t xml:space="preserve"> </w:t>
-            </w:r>
-            <w:r>
-              <w:rPr>
-                <w:rFonts w:ascii="CaskaydiaCove NF" w:hAnsi="CaskaydiaCove NF" w:cs="CaskaydiaCove NF"/>
-                <w:sz w:val="18"/>
-                <w:szCs w:val="18"/>
-                <w:lang w:val="en-US"/>
-              </w:rPr>
-              <w:t>󰘶</w:t>
-            </w:r>
-            <w:r>
-              <w:rPr>
-                <w:rFonts w:ascii="CaskaydiaCove NF" w:hAnsi="CaskaydiaCove NF" w:cs="CaskaydiaCove NF"/>
-                <w:sz w:val="18"/>
-                <w:szCs w:val="18"/>
-                <w:lang w:val="en-US"/>
-              </w:rPr>
-              <w:t xml:space="preserve"> </w:t>
-            </w:r>
-            <w:bookmarkEnd w:id="11"/>
-            <w:r>
-              <w:rPr>
-                <w:rFonts w:ascii="CaskaydiaCove NF" w:hAnsi="CaskaydiaCove NF" w:cs="CaskaydiaCove NF"/>
-                <w:sz w:val="18"/>
-                <w:szCs w:val="18"/>
-                <w:lang w:val="en-US"/>
-              </w:rPr>
               <w:t>󰘳</w:t>
             </w:r>
+            <w:bookmarkEnd w:id="14"/>
           </w:p>
         </w:tc>
         <w:tc>
@@ -1096,6 +1099,7 @@
         </w:tc>
       </w:tr>
     </w:tbl>
+    <w:bookmarkEnd w:id="11"/>
     <w:p>
       <w:pPr>
         <w:pStyle w:val="berschrift2"/>
@@ -1141,7 +1145,7 @@
                 <w:lang w:val="en-US"/>
               </w:rPr>
             </w:pPr>
-            <w:bookmarkStart w:id="13" w:name="_Hlk159590424"/>
+            <w:bookmarkStart w:id="15" w:name="_Hlk159590424"/>
             <w:r>
               <w:rPr>
                 <w:b/>
@@ -1284,7 +1288,7 @@
           </w:p>
         </w:tc>
       </w:tr>
-      <w:bookmarkEnd w:id="13"/>
+      <w:bookmarkEnd w:id="15"/>
       <w:tr>
         <w:tc>
           <w:tcPr>
@@ -1710,7 +1714,7 @@
               </w:rPr>
               <w:t xml:space="preserve"> </w:t>
             </w:r>
-            <w:bookmarkStart w:id="14" w:name="_Hlk179484762"/>
+            <w:bookmarkStart w:id="16" w:name="_Hlk179484762"/>
             <w:r>
               <w:rPr>
                 <w:rFonts w:ascii="CaskaydiaCove NF" w:hAnsi="CaskaydiaCove NF" w:cs="CaskaydiaCove NF"/>
@@ -1719,7 +1723,7 @@
               </w:rPr>
               <w:t>▲</w:t>
             </w:r>
-            <w:bookmarkEnd w:id="14"/>
+            <w:bookmarkEnd w:id="16"/>
           </w:p>
         </w:tc>
         <w:tc>
@@ -1766,7 +1770,7 @@
               </w:rPr>
               <w:t>A</w:t>
             </w:r>
-            <w:bookmarkStart w:id="15" w:name="_Hlk161949913"/>
+            <w:bookmarkStart w:id="17" w:name="_Hlk161949913"/>
             <w:r>
               <w:rPr>
                 <w:sz w:val="18"/>
@@ -1782,7 +1786,7 @@
               </w:rPr>
               <w:t>wi</w:t>
             </w:r>
-            <w:bookmarkEnd w:id="15"/>
+            <w:bookmarkEnd w:id="17"/>
             <w:r>
               <w:rPr>
                 <w:sz w:val="18"/>
@@ -1949,7 +1953,7 @@
               </w:rPr>
               <w:t xml:space="preserve">󰘵 </w:t>
             </w:r>
-            <w:bookmarkStart w:id="16" w:name="_Hlk161949934"/>
+            <w:bookmarkStart w:id="18" w:name="_Hlk161949934"/>
             <w:r>
               <w:rPr>
                 <w:rFonts w:ascii="CaskaydiaCove NF" w:hAnsi="CaskaydiaCove NF" w:cs="CaskaydiaCove NF"/>
@@ -1958,7 +1962,7 @@
               </w:rPr>
               <w:t>󰘳</w:t>
             </w:r>
-            <w:bookmarkStart w:id="17" w:name="_Hlk161949927"/>
+            <w:bookmarkStart w:id="19" w:name="_Hlk161949927"/>
             <w:r>
               <w:rPr>
                 <w:rFonts w:ascii="CaskaydiaCove NF" w:hAnsi="CaskaydiaCove NF" w:cs="CaskaydiaCove NF"/>
@@ -1967,8 +1971,8 @@
               </w:rPr>
               <w:t xml:space="preserve"> </w:t>
             </w:r>
-            <w:bookmarkEnd w:id="16"/>
-            <w:bookmarkEnd w:id="17"/>
+            <w:bookmarkEnd w:id="18"/>
+            <w:bookmarkEnd w:id="19"/>
             <w:r>
               <w:rPr>
                 <w:rFonts w:ascii="CaskaydiaCove NF" w:hAnsi="CaskaydiaCove NF" w:cs="CaskaydiaCove NF"/>
@@ -2165,7 +2169,7 @@
                 <w:lang w:val="en-US"/>
               </w:rPr>
             </w:pPr>
-            <w:bookmarkStart w:id="18" w:name="_Hlk161439414"/>
+            <w:bookmarkStart w:id="20" w:name="_Hlk161439414"/>
             <w:r>
               <w:rPr>
                 <w:rFonts w:ascii="CaskaydiaCove NF" w:hAnsi="CaskaydiaCove NF" w:cs="CaskaydiaCove NF"/>
@@ -2174,7 +2178,7 @@
               </w:rPr>
               <w:t xml:space="preserve"> </w:t>
             </w:r>
-            <w:bookmarkEnd w:id="18"/>
+            <w:bookmarkEnd w:id="20"/>
             <w:r>
               <w:rPr>
                 <w:rFonts w:ascii="CaskaydiaCove NF" w:hAnsi="CaskaydiaCove NF" w:cs="CaskaydiaCove NF"/>
@@ -2248,7 +2252,7 @@
                 <w:lang w:val="en-US"/>
               </w:rPr>
             </w:pPr>
-            <w:bookmarkStart w:id="19" w:name="_Hlk161438104"/>
+            <w:bookmarkStart w:id="21" w:name="_Hlk161438104"/>
             <w:r>
               <w:rPr>
                 <w:rFonts w:ascii="CaskaydiaCove NF" w:hAnsi="CaskaydiaCove NF" w:cs="CaskaydiaCove NF"/>
@@ -2257,7 +2261,7 @@
               </w:rPr>
               <w:t>󰘴</w:t>
             </w:r>
-            <w:bookmarkEnd w:id="19"/>
+            <w:bookmarkEnd w:id="21"/>
             <w:r>
               <w:rPr>
                 <w:rFonts w:ascii="CaskaydiaCove NF" w:hAnsi="CaskaydiaCove NF" w:cs="CaskaydiaCove NF"/>
@@ -2274,7 +2278,7 @@
               </w:rPr>
               <w:t>F2/</w:t>
             </w:r>
-            <w:bookmarkStart w:id="20" w:name="_Hlk161438200"/>
+            <w:bookmarkStart w:id="22" w:name="_Hlk161438200"/>
             <w:r>
               <w:rPr>
                 <w:rFonts w:ascii="CaskaydiaCove NF" w:hAnsi="CaskaydiaCove NF" w:cs="CaskaydiaCove NF"/>
@@ -2283,7 +2287,7 @@
               </w:rPr>
               <w:t xml:space="preserve"> </w:t>
             </w:r>
-            <w:bookmarkEnd w:id="20"/>
+            <w:bookmarkEnd w:id="22"/>
             <w:r>
               <w:rPr>
                 <w:rFonts w:ascii="CaskaydiaCove NF" w:hAnsi="CaskaydiaCove NF" w:cs="CaskaydiaCove NF"/>
@@ -3560,7 +3564,7 @@
               </w:rPr>
               <w:t xml:space="preserve"> </w:t>
             </w:r>
-            <w:bookmarkStart w:id="21" w:name="_Hlk161949921"/>
+            <w:bookmarkStart w:id="23" w:name="_Hlk161949921"/>
             <w:r>
               <w:rPr>
                 <w:rFonts w:ascii="CaskaydiaCove NF" w:hAnsi="CaskaydiaCove NF" w:cs="CaskaydiaCove NF"/>
@@ -3569,7 +3573,7 @@
               </w:rPr>
               <w:t>󰘶</w:t>
             </w:r>
-            <w:bookmarkEnd w:id="21"/>
+            <w:bookmarkEnd w:id="23"/>
             <w:r>
               <w:rPr>
                 <w:rFonts w:ascii="CaskaydiaCove NF" w:hAnsi="CaskaydiaCove NF" w:cs="CaskaydiaCove NF"/>
@@ -3861,7 +3865,7 @@
               </w:rPr>
               <w:t xml:space="preserve">󰘶 </w:t>
             </w:r>
-            <w:bookmarkStart w:id="22" w:name="_Hlk161438108"/>
+            <w:bookmarkStart w:id="24" w:name="_Hlk161438108"/>
             <w:r>
               <w:rPr>
                 <w:rFonts w:ascii="CaskaydiaCove NF" w:hAnsi="CaskaydiaCove NF" w:cs="CaskaydiaCove NF"/>
@@ -3870,7 +3874,7 @@
               </w:rPr>
               <w:t>󰘳</w:t>
             </w:r>
-            <w:bookmarkEnd w:id="22"/>
+            <w:bookmarkEnd w:id="24"/>
             <w:r>
               <w:rPr>
                 <w:rFonts w:ascii="CaskaydiaCove NF" w:hAnsi="CaskaydiaCove NF" w:cs="CaskaydiaCove NF"/>
@@ -4149,7 +4153,7 @@
                 <w:szCs w:val="18"/>
               </w:rPr>
             </w:pPr>
-            <w:bookmarkStart w:id="23" w:name="_Hlk161438149"/>
+            <w:bookmarkStart w:id="25" w:name="_Hlk161438149"/>
             <w:r>
               <w:rPr>
                 <w:sz w:val="18"/>
@@ -4272,7 +4276,7 @@
                 <w:szCs w:val="18"/>
               </w:rPr>
             </w:pPr>
-            <w:bookmarkStart w:id="24" w:name="_Hlk161438189"/>
+            <w:bookmarkStart w:id="26" w:name="_Hlk161438189"/>
             <w:r>
               <w:rPr>
                 <w:rFonts w:ascii="CaskaydiaCove NF" w:hAnsi="CaskaydiaCove NF" w:cs="CaskaydiaCove NF"/>
@@ -4305,7 +4309,7 @@
               </w:rPr>
               <w:t xml:space="preserve"> </w:t>
             </w:r>
-            <w:bookmarkEnd w:id="24"/>
+            <w:bookmarkEnd w:id="26"/>
             <w:r>
               <w:rPr>
                 <w:rFonts w:ascii="CaskaydiaCove NF" w:hAnsi="CaskaydiaCove NF" w:cs="CaskaydiaCove NF"/>
@@ -4341,7 +4345,7 @@
         </w:tc>
       </w:tr>
     </w:tbl>
-    <w:bookmarkEnd w:id="23"/>
+    <w:bookmarkEnd w:id="25"/>
     <w:p>
       <w:pPr>
         <w:pStyle w:val="berschrift2"/>
@@ -4392,8 +4396,8 @@
                 <w:lang w:val="en-US"/>
               </w:rPr>
             </w:pPr>
-            <w:bookmarkStart w:id="25" w:name="_Hlk159590958"/>
-            <w:bookmarkStart w:id="26" w:name="_Hlk159590730"/>
+            <w:bookmarkStart w:id="27" w:name="_Hlk159590958"/>
+            <w:bookmarkStart w:id="28" w:name="_Hlk159590730"/>
             <w:r>
               <w:rPr>
                 <w:b/>
@@ -4536,8 +4540,8 @@
           </w:p>
         </w:tc>
       </w:tr>
-      <w:bookmarkEnd w:id="25"/>
-      <w:bookmarkEnd w:id="26"/>
+      <w:bookmarkEnd w:id="27"/>
+      <w:bookmarkEnd w:id="28"/>
       <w:tr>
         <w:tc>
           <w:tcPr>
@@ -5399,7 +5403,7 @@
                 <w:lang w:val="en-US"/>
               </w:rPr>
             </w:pPr>
-            <w:bookmarkStart w:id="27" w:name="_Hlk179484681"/>
+            <w:bookmarkStart w:id="29" w:name="_Hlk179484681"/>
             <w:r>
               <w:rPr>
                 <w:rFonts w:ascii="CaskaydiaCove NF" w:hAnsi="CaskaydiaCove NF" w:cs="CaskaydiaCove NF"/>
@@ -5416,7 +5420,7 @@
               </w:rPr>
               <w:t xml:space="preserve"> </w:t>
             </w:r>
-            <w:bookmarkEnd w:id="27"/>
+            <w:bookmarkEnd w:id="29"/>
             <w:r>
               <w:rPr>
                 <w:rFonts w:ascii="CaskaydiaCove NF" w:hAnsi="CaskaydiaCove NF" w:cs="CaskaydiaCove NF"/>
@@ -5441,7 +5445,7 @@
               </w:rPr>
               <w:t xml:space="preserve">F / </w:t>
             </w:r>
-            <w:bookmarkStart w:id="28" w:name="_Hlk179484685"/>
+            <w:bookmarkStart w:id="30" w:name="_Hlk179484685"/>
             <w:r>
               <w:rPr>
                 <w:rFonts w:ascii="CaskaydiaCove NF" w:hAnsi="CaskaydiaCove NF" w:cs="CaskaydiaCove NF"/>
@@ -5450,7 +5454,7 @@
               </w:rPr>
               <w:t xml:space="preserve"> </w:t>
             </w:r>
-            <w:bookmarkEnd w:id="28"/>
+            <w:bookmarkEnd w:id="30"/>
             <w:r>
               <w:rPr>
                 <w:rFonts w:ascii="CaskaydiaCove NF" w:hAnsi="CaskaydiaCove NF" w:cs="CaskaydiaCove NF"/>
@@ -5637,7 +5641,7 @@
                 <w:lang w:val="en-US"/>
               </w:rPr>
             </w:pPr>
-            <w:bookmarkStart w:id="29" w:name="_Hlk181803607"/>
+            <w:bookmarkStart w:id="31" w:name="_Hlk181803607"/>
             <w:r>
               <w:rPr>
                 <w:rFonts w:ascii="CaskaydiaCove NF" w:hAnsi="CaskaydiaCove NF" w:cs="CaskaydiaCove NF"/>
@@ -5654,7 +5658,7 @@
               </w:rPr>
               <w:t xml:space="preserve"> </w:t>
             </w:r>
-            <w:bookmarkEnd w:id="29"/>
+            <w:bookmarkEnd w:id="31"/>
             <w:r>
               <w:rPr>
                 <w:rFonts w:ascii="CaskaydiaCove NF" w:hAnsi="CaskaydiaCove NF" w:cs="CaskaydiaCove NF"/>
@@ -5703,7 +5707,7 @@
                 <w:szCs w:val="18"/>
               </w:rPr>
             </w:pPr>
-            <w:bookmarkStart w:id="30" w:name="_Hlk181803648"/>
+            <w:bookmarkStart w:id="32" w:name="_Hlk181803648"/>
             <w:r>
               <w:rPr>
                 <w:sz w:val="18"/>
@@ -5854,7 +5858,7 @@
           </w:p>
         </w:tc>
       </w:tr>
-      <w:bookmarkEnd w:id="30"/>
+      <w:bookmarkEnd w:id="32"/>
       <w:tr>
         <w:tc>
           <w:tcPr>
@@ -5979,7 +5983,7 @@
                 <w:szCs w:val="18"/>
               </w:rPr>
             </w:pPr>
-            <w:bookmarkStart w:id="31" w:name="_Hlk181803673"/>
+            <w:bookmarkStart w:id="33" w:name="_Hlk181803673"/>
             <w:r>
               <w:rPr>
                 <w:rFonts w:ascii="CaskaydiaCove NF" w:hAnsi="CaskaydiaCove NF" w:cs="CaskaydiaCove NF"/>
@@ -5996,7 +6000,7 @@
               </w:rPr>
               <w:t xml:space="preserve"> </w:t>
             </w:r>
-            <w:bookmarkEnd w:id="31"/>
+            <w:bookmarkEnd w:id="33"/>
             <w:r>
               <w:rPr>
                 <w:rFonts w:ascii="CaskaydiaCove NF" w:hAnsi="CaskaydiaCove NF" w:cs="CaskaydiaCove NF"/>
@@ -6128,8 +6132,8 @@
                 <w:szCs w:val="18"/>
               </w:rPr>
             </w:pPr>
-            <w:bookmarkStart w:id="32" w:name="_Hlk179484785"/>
-            <w:bookmarkStart w:id="33" w:name="_Hlk179484741"/>
+            <w:bookmarkStart w:id="34" w:name="_Hlk179484785"/>
+            <w:bookmarkStart w:id="35" w:name="_Hlk179484741"/>
             <w:r>
               <w:rPr>
                 <w:sz w:val="18"/>
@@ -6137,7 +6141,7 @@
               </w:rPr>
               <w:t>H</w:t>
             </w:r>
-            <w:bookmarkEnd w:id="32"/>
+            <w:bookmarkEnd w:id="34"/>
             <w:r>
               <w:rPr>
                 <w:sz w:val="18"/>
@@ -6176,8 +6180,8 @@
                 <w:szCs w:val="18"/>
               </w:rPr>
             </w:pPr>
-            <w:bookmarkStart w:id="34" w:name="_Hlk179484752"/>
-            <w:bookmarkStart w:id="35" w:name="_Hlk179484813"/>
+            <w:bookmarkStart w:id="36" w:name="_Hlk179484752"/>
+            <w:bookmarkStart w:id="37" w:name="_Hlk179484813"/>
             <w:r>
               <w:rPr>
                 <w:rFonts w:ascii="CaskaydiaCove NF" w:hAnsi="CaskaydiaCove NF" w:cs="CaskaydiaCove NF"/>
@@ -6210,7 +6214,7 @@
               </w:rPr>
               <w:t xml:space="preserve"> </w:t>
             </w:r>
-            <w:bookmarkEnd w:id="34"/>
+            <w:bookmarkEnd w:id="36"/>
             <w:r>
               <w:rPr>
                 <w:rFonts w:ascii="CaskaydiaCove NF" w:hAnsi="CaskaydiaCove NF" w:cs="CaskaydiaCove NF"/>
@@ -6235,7 +6239,7 @@
               </w:rPr>
               <w:t>▶</w:t>
             </w:r>
-            <w:bookmarkEnd w:id="35"/>
+            <w:bookmarkEnd w:id="37"/>
           </w:p>
         </w:tc>
         <w:tc>
@@ -6284,7 +6288,7 @@
                 <w:szCs w:val="18"/>
               </w:rPr>
             </w:pPr>
-            <w:bookmarkStart w:id="36" w:name="_Hlk179485010"/>
+            <w:bookmarkStart w:id="38" w:name="_Hlk179485010"/>
             <w:r>
               <w:rPr>
                 <w:rFonts w:ascii="CaskaydiaCove NF" w:hAnsi="CaskaydiaCove NF" w:cs="CaskaydiaCove NF"/>
@@ -6309,7 +6313,7 @@
               </w:rPr>
               <w:t></w:t>
             </w:r>
-            <w:bookmarkEnd w:id="36"/>
+            <w:bookmarkEnd w:id="38"/>
             <w:r>
               <w:rPr>
                 <w:rFonts w:ascii="CaskaydiaCove NF" w:hAnsi="CaskaydiaCove NF" w:cs="CaskaydiaCove NF"/>
@@ -6318,7 +6322,7 @@
               </w:rPr>
               <w:t xml:space="preserve"> </w:t>
             </w:r>
-            <w:bookmarkStart w:id="37" w:name="_Hlk179484831"/>
+            <w:bookmarkStart w:id="39" w:name="_Hlk179484831"/>
             <w:r>
               <w:rPr>
                 <w:rFonts w:ascii="CaskaydiaCove NF" w:hAnsi="CaskaydiaCove NF" w:cs="CaskaydiaCove NF"/>
@@ -6343,7 +6347,7 @@
               </w:rPr>
               <w:t>▼</w:t>
             </w:r>
-            <w:bookmarkEnd w:id="37"/>
+            <w:bookmarkEnd w:id="39"/>
           </w:p>
         </w:tc>
         <w:tc>
@@ -6360,7 +6364,7 @@
           </w:p>
         </w:tc>
       </w:tr>
-      <w:bookmarkEnd w:id="33"/>
+      <w:bookmarkEnd w:id="35"/>
       <w:tr>
         <w:tc>
           <w:tcPr>
@@ -6421,7 +6425,7 @@
                 <w:szCs w:val="18"/>
               </w:rPr>
             </w:pPr>
-            <w:bookmarkStart w:id="38" w:name="_Hlk179485589"/>
+            <w:bookmarkStart w:id="40" w:name="_Hlk179485589"/>
             <w:r>
               <w:rPr>
                 <w:rFonts w:ascii="CaskaydiaCove NF" w:hAnsi="CaskaydiaCove NF" w:cs="CaskaydiaCove NF"/>
@@ -6487,7 +6491,7 @@
               </w:rPr>
               <w:t>▶</w:t>
             </w:r>
-            <w:bookmarkEnd w:id="38"/>
+            <w:bookmarkEnd w:id="40"/>
           </w:p>
         </w:tc>
         <w:tc>
@@ -6586,7 +6590,7 @@
               </w:rPr>
               <w:t xml:space="preserve"> </w:t>
             </w:r>
-            <w:bookmarkStart w:id="39" w:name="_Hlk179485616"/>
+            <w:bookmarkStart w:id="41" w:name="_Hlk179485616"/>
             <w:r>
               <w:rPr>
                 <w:rFonts w:ascii="CaskaydiaCove NF" w:hAnsi="CaskaydiaCove NF" w:cs="CaskaydiaCove NF"/>
@@ -6611,7 +6615,7 @@
               </w:rPr>
               <w:t>▼</w:t>
             </w:r>
-            <w:bookmarkEnd w:id="39"/>
+            <w:bookmarkEnd w:id="41"/>
           </w:p>
         </w:tc>
         <w:tc>
@@ -6681,7 +6685,7 @@
                 <w:szCs w:val="18"/>
               </w:rPr>
             </w:pPr>
-            <w:bookmarkStart w:id="40" w:name="_Hlk179485613"/>
+            <w:bookmarkStart w:id="42" w:name="_Hlk179485613"/>
             <w:r>
               <w:rPr>
                 <w:rFonts w:ascii="CaskaydiaCove NF" w:hAnsi="CaskaydiaCove NF" w:cs="CaskaydiaCove NF"/>
@@ -6715,7 +6719,7 @@
               </w:rPr>
               <w:t xml:space="preserve"> </w:t>
             </w:r>
-            <w:bookmarkEnd w:id="40"/>
+            <w:bookmarkEnd w:id="42"/>
             <w:r>
               <w:rPr>
                 <w:rFonts w:ascii="CaskaydiaCove NF" w:hAnsi="CaskaydiaCove NF" w:cs="CaskaydiaCove NF"/>
@@ -7098,7 +7102,7 @@
           <w:lang w:val="en-US"/>
         </w:rPr>
       </w:pPr>
-      <w:bookmarkStart w:id="41" w:name="_Hlk159590279"/>
+      <w:bookmarkStart w:id="43" w:name="_Hlk159590279"/>
       <w:r>
         <w:rPr>
           <w:lang w:val="en-US"/>
@@ -7136,7 +7140,7 @@
                 <w:lang w:val="en-US"/>
               </w:rPr>
             </w:pPr>
-            <w:bookmarkStart w:id="42" w:name="_Hlk159591016"/>
+            <w:bookmarkStart w:id="44" w:name="_Hlk159591016"/>
             <w:r>
               <w:rPr>
                 <w:b/>
@@ -7279,7 +7283,7 @@
           </w:p>
         </w:tc>
       </w:tr>
-      <w:bookmarkEnd w:id="42"/>
+      <w:bookmarkEnd w:id="44"/>
       <w:tr>
         <w:tc>
           <w:tcPr>
@@ -7309,7 +7313,7 @@
               </w:rPr>
               <w:t xml:space="preserve"> </w:t>
             </w:r>
-            <w:bookmarkStart w:id="43" w:name="_Hlk183421587"/>
+            <w:bookmarkStart w:id="45" w:name="_Hlk183421587"/>
             <w:r>
               <w:rPr>
                 <w:sz w:val="18"/>
@@ -7317,7 +7321,7 @@
               </w:rPr>
               <w:t>Dock</w:t>
             </w:r>
-            <w:bookmarkEnd w:id="43"/>
+            <w:bookmarkEnd w:id="45"/>
           </w:p>
         </w:tc>
         <w:tc>
@@ -7333,7 +7337,7 @@
                 <w:lang w:val="en-US"/>
               </w:rPr>
             </w:pPr>
-            <w:bookmarkStart w:id="44" w:name="_Hlk169858482"/>
+            <w:bookmarkStart w:id="46" w:name="_Hlk169858482"/>
             <w:r>
               <w:rPr>
                 <w:rFonts w:ascii="CaskaydiaCove NF" w:hAnsi="CaskaydiaCove NF" w:cs="CaskaydiaCove NF"/>
@@ -7342,7 +7346,7 @@
               </w:rPr>
               <w:t xml:space="preserve">󰘵 󰘳 </w:t>
             </w:r>
-            <w:bookmarkEnd w:id="44"/>
+            <w:bookmarkEnd w:id="46"/>
             <w:r>
               <w:rPr>
                 <w:rFonts w:ascii="CaskaydiaCove NF" w:hAnsi="CaskaydiaCove NF" w:cs="CaskaydiaCove NF"/>
@@ -7885,7 +7889,7 @@
               </w:rPr>
               <w:t>◀︎/</w:t>
             </w:r>
-            <w:bookmarkStart w:id="45" w:name="_Hlk179484706"/>
+            <w:bookmarkStart w:id="47" w:name="_Hlk179484706"/>
             <w:r>
               <w:rPr>
                 <w:rFonts w:ascii="CaskaydiaCove NF" w:hAnsi="CaskaydiaCove NF" w:cs="CaskaydiaCove NF"/>
@@ -7894,7 +7898,7 @@
               </w:rPr>
               <w:t>▶</w:t>
             </w:r>
-            <w:bookmarkEnd w:id="45"/>
+            <w:bookmarkEnd w:id="47"/>
           </w:p>
         </w:tc>
         <w:tc>
@@ -8381,7 +8385,7 @@
               </w:rPr>
               <w:t xml:space="preserve"> </w:t>
             </w:r>
-            <w:bookmarkStart w:id="46" w:name="_Hlk179484700"/>
+            <w:bookmarkStart w:id="48" w:name="_Hlk179484700"/>
             <w:r>
               <w:rPr>
                 <w:rFonts w:ascii="CaskaydiaCove NF" w:hAnsi="CaskaydiaCove NF" w:cs="CaskaydiaCove NF"/>
@@ -8390,7 +8394,7 @@
               </w:rPr>
               <w:t>◀︎</w:t>
             </w:r>
-            <w:bookmarkEnd w:id="46"/>
+            <w:bookmarkEnd w:id="48"/>
             <w:r>
               <w:rPr>
                 <w:rFonts w:ascii="CaskaydiaCove NF" w:hAnsi="CaskaydiaCove NF" w:cs="CaskaydiaCove NF"/>
@@ -9278,16 +9282,8 @@
         <w:rPr>
           <w:lang w:val="en-US"/>
         </w:rPr>
-        <w:t xml:space="preserve"> </w:t>
+        <w:t xml:space="preserve"> Ecken</w:t>
       </w:r>
-      <w:proofErr w:type="spellStart"/>
-      <w:r>
-        <w:rPr>
-          <w:lang w:val="en-US"/>
-        </w:rPr>
-        <w:t>Ecken</w:t>
-      </w:r>
-      <w:proofErr w:type="spellEnd"/>
     </w:p>
     <w:tbl>
       <w:tblPr>
@@ -9357,7 +9353,6 @@
                 <w:lang w:val="en-US"/>
               </w:rPr>
             </w:pPr>
-            <w:proofErr w:type="spellStart"/>
             <w:r>
               <w:rPr>
                 <w:b/>
@@ -9368,7 +9363,6 @@
               </w:rPr>
               <w:t>Geste</w:t>
             </w:r>
-            <w:proofErr w:type="spellEnd"/>
           </w:p>
         </w:tc>
         <w:tc>
@@ -9425,7 +9419,6 @@
                 <w:lang w:val="en-US"/>
               </w:rPr>
             </w:pPr>
-            <w:proofErr w:type="spellStart"/>
             <w:r>
               <w:rPr>
                 <w:b/>
@@ -9436,7 +9429,6 @@
               </w:rPr>
               <w:t>Geste</w:t>
             </w:r>
-            <w:proofErr w:type="spellEnd"/>
           </w:p>
         </w:tc>
       </w:tr>
@@ -9971,7 +9963,7 @@
             <w:tcW w:w="1979" w:type="dxa"/>
             <w:shd w:val="clear" w:color="auto" w:fill="4F81BD" w:themeFill="accent1"/>
           </w:tcPr>
-          <w:bookmarkEnd w:id="41"/>
+          <w:bookmarkEnd w:id="43"/>
           <w:p>
             <w:pPr>
               <w:rPr>
@@ -12405,7 +12397,7 @@
                 <w:lang w:val="en-US"/>
               </w:rPr>
             </w:pPr>
-            <w:bookmarkStart w:id="47" w:name="_Hlk162795179"/>
+            <w:bookmarkStart w:id="49" w:name="_Hlk162795179"/>
             <w:r>
               <w:rPr>
                 <w:rFonts w:ascii="CaskaydiaCove NF" w:hAnsi="CaskaydiaCove NF" w:cs="CaskaydiaCove NF"/>
@@ -12414,7 +12406,7 @@
               </w:rPr>
               <w:t>󰘶 󰘳</w:t>
             </w:r>
-            <w:bookmarkEnd w:id="47"/>
+            <w:bookmarkEnd w:id="49"/>
             <w:r>
               <w:rPr>
                 <w:rFonts w:ascii="CaskaydiaCove NF" w:hAnsi="CaskaydiaCove NF" w:cs="CaskaydiaCove NF"/>
@@ -13457,7 +13449,7 @@
                 <w:lang w:val="en-US"/>
               </w:rPr>
             </w:pPr>
-            <w:bookmarkStart w:id="48" w:name="_Hlk178940621"/>
+            <w:bookmarkStart w:id="50" w:name="_Hlk178940621"/>
             <w:r>
               <w:rPr>
                 <w:rFonts w:ascii="CaskaydiaCove NF" w:hAnsi="CaskaydiaCove NF" w:cs="CaskaydiaCove NF"/>
@@ -13466,7 +13458,7 @@
               </w:rPr>
               <w:t>󰘴</w:t>
             </w:r>
-            <w:bookmarkEnd w:id="48"/>
+            <w:bookmarkEnd w:id="50"/>
             <w:r>
               <w:rPr>
                 <w:rFonts w:ascii="CaskaydiaCove NF" w:hAnsi="CaskaydiaCove NF" w:cs="CaskaydiaCove NF"/>
@@ -14935,7 +14927,7 @@
                 <w:lang w:val="en-US"/>
               </w:rPr>
             </w:pPr>
-            <w:bookmarkStart w:id="49" w:name="_Hlk178940616"/>
+            <w:bookmarkStart w:id="51" w:name="_Hlk178940616"/>
             <w:r>
               <w:rPr>
                 <w:rFonts w:ascii="CaskaydiaCove NF" w:hAnsi="CaskaydiaCove NF" w:cs="CaskaydiaCove NF"/>
@@ -14944,7 +14936,7 @@
               </w:rPr>
               <w:t xml:space="preserve">󰘵 󰘳 </w:t>
             </w:r>
-            <w:bookmarkEnd w:id="49"/>
+            <w:bookmarkEnd w:id="51"/>
             <w:r>
               <w:rPr>
                 <w:rFonts w:ascii="CaskaydiaCove NF" w:hAnsi="CaskaydiaCove NF" w:cs="CaskaydiaCove NF"/>
@@ -15263,7 +15255,7 @@
                 <w:lang w:val="en-US"/>
               </w:rPr>
             </w:pPr>
-            <w:bookmarkStart w:id="50" w:name="_Hlk159590943"/>
+            <w:bookmarkStart w:id="52" w:name="_Hlk159590943"/>
             <w:r>
               <w:rPr>
                 <w:b/>
@@ -15328,7 +15320,7 @@
           </w:p>
         </w:tc>
       </w:tr>
-      <w:bookmarkEnd w:id="50"/>
+      <w:bookmarkEnd w:id="52"/>
       <w:tr>
         <w:tc>
           <w:tcPr>
@@ -16114,7 +16106,7 @@
                 <w:lang w:val="en-US"/>
               </w:rPr>
             </w:pPr>
-            <w:bookmarkStart w:id="51" w:name="_Hlk166249225"/>
+            <w:bookmarkStart w:id="53" w:name="_Hlk166249225"/>
             <w:r>
               <w:rPr>
                 <w:rFonts w:ascii="CaskaydiaCove NF" w:hAnsi="CaskaydiaCove NF" w:cs="CaskaydiaCove NF"/>
@@ -16123,7 +16115,7 @@
               </w:rPr>
               <w:t>󰘶</w:t>
             </w:r>
-            <w:bookmarkEnd w:id="51"/>
+            <w:bookmarkEnd w:id="53"/>
             <w:r>
               <w:rPr>
                 <w:rFonts w:ascii="CaskaydiaCove NF" w:hAnsi="CaskaydiaCove NF" w:cs="CaskaydiaCove NF"/>
@@ -16208,7 +16200,7 @@
                 <w:lang w:val="en-US"/>
               </w:rPr>
             </w:pPr>
-            <w:bookmarkStart w:id="52" w:name="_Hlk166249178"/>
+            <w:bookmarkStart w:id="54" w:name="_Hlk166249178"/>
             <w:r>
               <w:rPr>
                 <w:rFonts w:ascii="CaskaydiaCove NF" w:hAnsi="CaskaydiaCove NF" w:cs="CaskaydiaCove NF"/>
@@ -16217,7 +16209,7 @@
               </w:rPr>
               <w:t>󰘴</w:t>
             </w:r>
-            <w:bookmarkEnd w:id="52"/>
+            <w:bookmarkEnd w:id="54"/>
             <w:r>
               <w:rPr>
                 <w:rFonts w:ascii="CaskaydiaCove NF" w:hAnsi="CaskaydiaCove NF" w:cs="CaskaydiaCove NF"/>
@@ -16258,7 +16250,7 @@
               </w:rPr>
               <w:t xml:space="preserve"> /</w:t>
             </w:r>
-            <w:bookmarkStart w:id="53" w:name="_Hlk185415764"/>
+            <w:bookmarkStart w:id="55" w:name="_Hlk185415764"/>
             <w:r>
               <w:rPr>
                 <w:rFonts w:ascii="CaskaydiaCove NF" w:hAnsi="CaskaydiaCove NF" w:cs="CaskaydiaCove NF"/>
@@ -16275,7 +16267,7 @@
               </w:rPr>
               <w:t xml:space="preserve"> </w:t>
             </w:r>
-            <w:bookmarkEnd w:id="53"/>
+            <w:bookmarkEnd w:id="55"/>
             <w:r>
               <w:rPr>
                 <w:rFonts w:ascii="CaskaydiaCove NF" w:hAnsi="CaskaydiaCove NF" w:cs="CaskaydiaCove NF"/>
@@ -16411,8 +16403,8 @@
                 <w:lang w:val="en-US"/>
               </w:rPr>
             </w:pPr>
-            <w:bookmarkStart w:id="54" w:name="_Hlk166249153"/>
-            <w:bookmarkStart w:id="55" w:name="_Hlk185411082"/>
+            <w:bookmarkStart w:id="56" w:name="_Hlk166249153"/>
+            <w:bookmarkStart w:id="57" w:name="_Hlk185411082"/>
             <w:r>
               <w:rPr>
                 <w:rFonts w:ascii="CaskaydiaCove NF" w:hAnsi="CaskaydiaCove NF" w:cs="CaskaydiaCove NF"/>
@@ -16421,7 +16413,7 @@
               </w:rPr>
               <w:t></w:t>
             </w:r>
-            <w:bookmarkEnd w:id="54"/>
+            <w:bookmarkEnd w:id="56"/>
             <w:r>
               <w:rPr>
                 <w:rFonts w:ascii="CaskaydiaCove NF" w:hAnsi="CaskaydiaCove NF" w:cs="CaskaydiaCove NF"/>
@@ -16430,7 +16422,7 @@
               </w:rPr>
               <w:t xml:space="preserve"> </w:t>
             </w:r>
-            <w:bookmarkEnd w:id="55"/>
+            <w:bookmarkEnd w:id="57"/>
             <w:r>
               <w:rPr>
                 <w:rFonts w:ascii="CaskaydiaCove NF" w:hAnsi="CaskaydiaCove NF" w:cs="CaskaydiaCove NF"/>
@@ -17008,7 +17000,7 @@
               </w:rPr>
               <w:t xml:space="preserve"> </w:t>
             </w:r>
-            <w:bookmarkStart w:id="56" w:name="_Hlk166249182"/>
+            <w:bookmarkStart w:id="58" w:name="_Hlk166249182"/>
             <w:r>
               <w:rPr>
                 <w:rFonts w:ascii="CaskaydiaCove NF" w:hAnsi="CaskaydiaCove NF" w:cs="CaskaydiaCove NF"/>
@@ -17018,7 +17010,7 @@
               </w:rPr>
               <w:t>󰘲</w:t>
             </w:r>
-            <w:bookmarkEnd w:id="56"/>
+            <w:bookmarkEnd w:id="58"/>
           </w:p>
         </w:tc>
         <w:tc>
@@ -17540,8 +17532,8 @@
                 <w:lang w:val="en-US"/>
               </w:rPr>
             </w:pPr>
-            <w:bookmarkStart w:id="57" w:name="_Hlk185410790"/>
-            <w:bookmarkStart w:id="58" w:name="_Hlk185411373"/>
+            <w:bookmarkStart w:id="59" w:name="_Hlk185410790"/>
+            <w:bookmarkStart w:id="60" w:name="_Hlk185411373"/>
             <w:r>
               <w:rPr>
                 <w:sz w:val="18"/>
@@ -17566,7 +17558,7 @@
               </w:rPr>
               <w:t xml:space="preserve"> of line</w:t>
             </w:r>
-            <w:bookmarkEnd w:id="57"/>
+            <w:bookmarkEnd w:id="59"/>
           </w:p>
         </w:tc>
         <w:tc>
@@ -17848,8 +17840,8 @@
                 <w:lang w:val="en-US"/>
               </w:rPr>
             </w:pPr>
-            <w:bookmarkStart w:id="59" w:name="_Hlk185410947"/>
-            <w:bookmarkEnd w:id="58"/>
+            <w:bookmarkStart w:id="61" w:name="_Hlk185410947"/>
+            <w:bookmarkEnd w:id="60"/>
             <w:r>
               <w:rPr>
                 <w:sz w:val="18"/>
@@ -17874,7 +17866,7 @@
               </w:rPr>
               <w:t xml:space="preserve"> of line</w:t>
             </w:r>
-            <w:bookmarkEnd w:id="59"/>
+            <w:bookmarkEnd w:id="61"/>
           </w:p>
         </w:tc>
         <w:tc>
@@ -17891,7 +17883,7 @@
                 <w:szCs w:val="18"/>
               </w:rPr>
             </w:pPr>
-            <w:bookmarkStart w:id="60" w:name="_Hlk185415713"/>
+            <w:bookmarkStart w:id="62" w:name="_Hlk185415713"/>
             <w:r>
               <w:rPr>
                 <w:rFonts w:ascii="CaskaydiaCove NF" w:hAnsi="CaskaydiaCove NF" w:cs="CaskaydiaCove NF"/>
@@ -17900,7 +17892,7 @@
               </w:rPr>
               <w:t>󰘳</w:t>
             </w:r>
-            <w:bookmarkStart w:id="61" w:name="_Hlk185410966"/>
+            <w:bookmarkStart w:id="63" w:name="_Hlk185410966"/>
             <w:r>
               <w:rPr>
                 <w:rFonts w:ascii="CaskaydiaCove NF" w:hAnsi="CaskaydiaCove NF" w:cs="CaskaydiaCove NF"/>
@@ -17917,7 +17909,7 @@
               </w:rPr>
               <w:t>◀︎</w:t>
             </w:r>
-            <w:bookmarkStart w:id="62" w:name="_Hlk185415722"/>
+            <w:bookmarkStart w:id="64" w:name="_Hlk185415722"/>
             <w:r>
               <w:rPr>
                 <w:rFonts w:ascii="CaskaydiaCove NF" w:hAnsi="CaskaydiaCove NF" w:cs="CaskaydiaCove NF"/>
@@ -17925,36 +17917,36 @@
                 <w:szCs w:val="18"/>
               </w:rPr>
               <w:t>/</w:t>
-            </w:r>
-            <w:bookmarkEnd w:id="60"/>
-            <w:bookmarkEnd w:id="61"/>
-            <w:r>
-              <w:rPr>
-                <w:rFonts w:ascii="CaskaydiaCove NF" w:hAnsi="CaskaydiaCove NF" w:cs="CaskaydiaCove NF"/>
-                <w:sz w:val="18"/>
-                <w:szCs w:val="18"/>
-              </w:rPr>
-              <w:t>󰘳</w:t>
-            </w:r>
-            <w:bookmarkStart w:id="63" w:name="_Hlk185415718"/>
-            <w:r>
-              <w:rPr>
-                <w:rFonts w:ascii="CaskaydiaCove NF" w:hAnsi="CaskaydiaCove NF" w:cs="CaskaydiaCove NF"/>
-                <w:sz w:val="18"/>
-                <w:szCs w:val="18"/>
-              </w:rPr>
-              <w:t xml:space="preserve"> </w:t>
-            </w:r>
-            <w:r>
-              <w:rPr>
-                <w:rFonts w:ascii="CaskaydiaCove NF" w:hAnsi="CaskaydiaCove NF" w:cs="CaskaydiaCove NF"/>
-                <w:sz w:val="18"/>
-                <w:szCs w:val="18"/>
-              </w:rPr>
-              <w:t>▶</w:t>
             </w:r>
             <w:bookmarkEnd w:id="62"/>
             <w:bookmarkEnd w:id="63"/>
+            <w:r>
+              <w:rPr>
+                <w:rFonts w:ascii="CaskaydiaCove NF" w:hAnsi="CaskaydiaCove NF" w:cs="CaskaydiaCove NF"/>
+                <w:sz w:val="18"/>
+                <w:szCs w:val="18"/>
+              </w:rPr>
+              <w:t>󰘳</w:t>
+            </w:r>
+            <w:bookmarkStart w:id="65" w:name="_Hlk185415718"/>
+            <w:r>
+              <w:rPr>
+                <w:rFonts w:ascii="CaskaydiaCove NF" w:hAnsi="CaskaydiaCove NF" w:cs="CaskaydiaCove NF"/>
+                <w:sz w:val="18"/>
+                <w:szCs w:val="18"/>
+              </w:rPr>
+              <w:t xml:space="preserve"> </w:t>
+            </w:r>
+            <w:r>
+              <w:rPr>
+                <w:rFonts w:ascii="CaskaydiaCove NF" w:hAnsi="CaskaydiaCove NF" w:cs="CaskaydiaCove NF"/>
+                <w:sz w:val="18"/>
+                <w:szCs w:val="18"/>
+              </w:rPr>
+              <w:t>▶</w:t>
+            </w:r>
+            <w:bookmarkEnd w:id="64"/>
+            <w:bookmarkEnd w:id="65"/>
           </w:p>
         </w:tc>
         <w:tc>
@@ -18041,7 +18033,7 @@
                 <w:lang w:val="en-US"/>
               </w:rPr>
             </w:pPr>
-            <w:bookmarkStart w:id="64" w:name="_Hlk185411392"/>
+            <w:bookmarkStart w:id="66" w:name="_Hlk185411392"/>
             <w:r>
               <w:rPr>
                 <w:rFonts w:ascii="Apple Color Emoji" w:hAnsi="Apple Color Emoji"/>
@@ -18051,8 +18043,8 @@
               </w:rPr>
               <w:t>✅</w:t>
             </w:r>
-            <w:bookmarkStart w:id="65" w:name="_Hlk185411863"/>
-            <w:bookmarkEnd w:id="64"/>
+            <w:bookmarkStart w:id="67" w:name="_Hlk185411863"/>
+            <w:bookmarkEnd w:id="66"/>
             <w:r>
               <w:rPr>
                 <w:rFonts w:ascii="Cambria" w:hAnsi="Cambria"/>
@@ -18062,7 +18054,7 @@
               </w:rPr>
               <w:t>^</w:t>
             </w:r>
-            <w:bookmarkEnd w:id="65"/>
+            <w:bookmarkEnd w:id="67"/>
           </w:p>
         </w:tc>
         <w:tc>
@@ -18112,7 +18104,7 @@
                 <w:lang w:val="en-US"/>
               </w:rPr>
             </w:pPr>
-            <w:bookmarkStart w:id="66" w:name="_Hlk185413108"/>
+            <w:bookmarkStart w:id="68" w:name="_Hlk185413108"/>
             <w:r>
               <w:rPr>
                 <w:rFonts w:ascii="Apple Color Emoji" w:hAnsi="Apple Color Emoji"/>
@@ -18122,7 +18114,7 @@
               </w:rPr>
               <w:t>✅</w:t>
             </w:r>
-            <w:bookmarkEnd w:id="66"/>
+            <w:bookmarkEnd w:id="68"/>
           </w:p>
         </w:tc>
         <w:tc>
@@ -18336,7 +18328,7 @@
                 <w:lang w:val="en-US"/>
               </w:rPr>
             </w:pPr>
-            <w:bookmarkStart w:id="67" w:name="_Hlk185413069"/>
+            <w:bookmarkStart w:id="69" w:name="_Hlk185413069"/>
             <w:r>
               <w:rPr>
                 <w:rFonts w:ascii="Apple Color Emoji" w:hAnsi="Apple Color Emoji"/>
@@ -18346,7 +18338,7 @@
               </w:rPr>
               <w:t>❌</w:t>
             </w:r>
-            <w:bookmarkEnd w:id="67"/>
+            <w:bookmarkEnd w:id="69"/>
           </w:p>
         </w:tc>
         <w:tc>
@@ -18560,7 +18552,7 @@
               </w:rPr>
               <w:t xml:space="preserve"> </w:t>
             </w:r>
-            <w:bookmarkStart w:id="68" w:name="_Hlk185415138"/>
+            <w:bookmarkStart w:id="70" w:name="_Hlk185415138"/>
             <w:r>
               <w:rPr>
                 <w:rFonts w:ascii="CaskaydiaCove NF" w:hAnsi="CaskaydiaCove NF" w:cs="CaskaydiaCove NF"/>
@@ -18569,7 +18561,7 @@
               </w:rPr>
               <w:t>◀︎/▶</w:t>
             </w:r>
-            <w:bookmarkEnd w:id="68"/>
+            <w:bookmarkEnd w:id="70"/>
           </w:p>
         </w:tc>
         <w:tc>
@@ -18833,7 +18825,7 @@
               </w:rPr>
               <w:t xml:space="preserve"> </w:t>
             </w:r>
-            <w:bookmarkStart w:id="69" w:name="_Hlk185415791"/>
+            <w:bookmarkStart w:id="71" w:name="_Hlk185415791"/>
             <w:r>
               <w:rPr>
                 <w:rFonts w:ascii="CaskaydiaCove NF" w:hAnsi="CaskaydiaCove NF" w:cs="CaskaydiaCove NF"/>
@@ -18858,7 +18850,7 @@
               </w:rPr>
               <w:t>▼</w:t>
             </w:r>
-            <w:bookmarkEnd w:id="69"/>
+            <w:bookmarkEnd w:id="71"/>
           </w:p>
         </w:tc>
         <w:tc>
@@ -18915,7 +18907,7 @@
                 <w:szCs w:val="18"/>
               </w:rPr>
             </w:pPr>
-            <w:bookmarkStart w:id="70" w:name="_Hlk185412027"/>
+            <w:bookmarkStart w:id="72" w:name="_Hlk185412027"/>
             <w:r>
               <w:rPr>
                 <w:rFonts w:ascii="Apple Color Emoji" w:hAnsi="Apple Color Emoji"/>
@@ -18925,7 +18917,7 @@
               </w:rPr>
               <w:t>❌</w:t>
             </w:r>
-            <w:bookmarkEnd w:id="70"/>
+            <w:bookmarkEnd w:id="72"/>
           </w:p>
         </w:tc>
         <w:tc>
@@ -18986,7 +18978,7 @@
                 <w:szCs w:val="18"/>
               </w:rPr>
             </w:pPr>
-            <w:bookmarkStart w:id="71" w:name="_Hlk185412045"/>
+            <w:bookmarkStart w:id="73" w:name="_Hlk185412045"/>
             <w:proofErr w:type="spellStart"/>
             <w:r>
               <w:rPr>
@@ -19003,7 +18995,7 @@
               </w:rPr>
               <w:t>.</w:t>
             </w:r>
-            <w:bookmarkEnd w:id="71"/>
+            <w:bookmarkEnd w:id="73"/>
           </w:p>
         </w:tc>
         <w:tc>
@@ -19088,7 +19080,7 @@
                 <w:lang w:val="en-US"/>
               </w:rPr>
             </w:pPr>
-            <w:bookmarkStart w:id="72" w:name="_Hlk185415108"/>
+            <w:bookmarkStart w:id="74" w:name="_Hlk185415108"/>
             <w:r>
               <w:rPr>
                 <w:sz w:val="18"/>
@@ -19105,7 +19097,7 @@
               </w:rPr>
               <w:t>/end of document</w:t>
             </w:r>
-            <w:bookmarkEnd w:id="72"/>
+            <w:bookmarkEnd w:id="74"/>
           </w:p>
         </w:tc>
         <w:tc>
@@ -19122,7 +19114,7 @@
                 <w:szCs w:val="18"/>
               </w:rPr>
             </w:pPr>
-            <w:bookmarkStart w:id="73" w:name="_Hlk185415131"/>
+            <w:bookmarkStart w:id="75" w:name="_Hlk185415131"/>
             <w:r>
               <w:rPr>
                 <w:rFonts w:ascii="CaskaydiaCove NF" w:hAnsi="CaskaydiaCove NF" w:cs="CaskaydiaCove NF"/>
@@ -19131,7 +19123,7 @@
               </w:rPr>
               <w:t>󰘳</w:t>
             </w:r>
-            <w:bookmarkEnd w:id="73"/>
+            <w:bookmarkEnd w:id="75"/>
             <w:r>
               <w:rPr>
                 <w:rFonts w:ascii="CaskaydiaCove NF" w:hAnsi="CaskaydiaCove NF" w:cs="CaskaydiaCove NF"/>
@@ -19209,7 +19201,7 @@
                 <w:szCs w:val="18"/>
               </w:rPr>
             </w:pPr>
-            <w:bookmarkStart w:id="74" w:name="_Hlk185415203"/>
+            <w:bookmarkStart w:id="76" w:name="_Hlk185415203"/>
             <w:r>
               <w:rPr>
                 <w:rFonts w:ascii="Apple Color Emoji" w:hAnsi="Apple Color Emoji"/>
@@ -19219,7 +19211,7 @@
               </w:rPr>
               <w:t>✅</w:t>
             </w:r>
-            <w:bookmarkEnd w:id="74"/>
+            <w:bookmarkEnd w:id="76"/>
           </w:p>
         </w:tc>
         <w:tc>
@@ -19233,7 +19225,7 @@
                 <w:szCs w:val="18"/>
               </w:rPr>
             </w:pPr>
-            <w:bookmarkStart w:id="75" w:name="_Hlk185415523"/>
+            <w:bookmarkStart w:id="77" w:name="_Hlk185415523"/>
             <w:r>
               <w:rPr>
                 <w:rFonts w:ascii="Apple Color Emoji" w:hAnsi="Apple Color Emoji"/>
@@ -19243,7 +19235,7 @@
               </w:rPr>
               <w:t>❌</w:t>
             </w:r>
-            <w:bookmarkEnd w:id="75"/>
+            <w:bookmarkEnd w:id="77"/>
           </w:p>
         </w:tc>
         <w:tc>
@@ -19257,7 +19249,7 @@
                 <w:szCs w:val="18"/>
               </w:rPr>
             </w:pPr>
-            <w:bookmarkStart w:id="76" w:name="_Hlk185412036"/>
+            <w:bookmarkStart w:id="78" w:name="_Hlk185412036"/>
             <w:r>
               <w:rPr>
                 <w:rFonts w:ascii="Apple Color Emoji" w:hAnsi="Apple Color Emoji"/>
@@ -19267,7 +19259,7 @@
               </w:rPr>
               <w:t>✅</w:t>
             </w:r>
-            <w:bookmarkEnd w:id="76"/>
+            <w:bookmarkEnd w:id="78"/>
           </w:p>
         </w:tc>
         <w:tc>
@@ -19281,7 +19273,7 @@
                 <w:szCs w:val="18"/>
               </w:rPr>
             </w:pPr>
-            <w:bookmarkStart w:id="77" w:name="_Hlk185412201"/>
+            <w:bookmarkStart w:id="79" w:name="_Hlk185412201"/>
             <w:proofErr w:type="spellStart"/>
             <w:r>
               <w:rPr>
@@ -19298,7 +19290,7 @@
               </w:rPr>
               <w:t>.</w:t>
             </w:r>
-            <w:bookmarkEnd w:id="77"/>
+            <w:bookmarkEnd w:id="79"/>
           </w:p>
         </w:tc>
         <w:tc>
@@ -19402,7 +19394,7 @@
                 <w:szCs w:val="18"/>
               </w:rPr>
             </w:pPr>
-            <w:bookmarkStart w:id="78" w:name="_Hlk187084059"/>
+            <w:bookmarkStart w:id="80" w:name="_Hlk187084059"/>
             <w:r>
               <w:rPr>
                 <w:rFonts w:ascii="CaskaydiaCove NF" w:hAnsi="CaskaydiaCove NF" w:cs="CaskaydiaCove NF"/>
@@ -19445,7 +19437,7 @@
               </w:rPr>
               <w:t>▼</w:t>
             </w:r>
-            <w:bookmarkEnd w:id="78"/>
+            <w:bookmarkEnd w:id="80"/>
           </w:p>
         </w:tc>
         <w:tc>
@@ -19790,7 +19782,7 @@
           <w:lang w:val="en-US"/>
         </w:rPr>
       </w:pPr>
-      <w:bookmarkStart w:id="79" w:name="_Hlk185416099"/>
+      <w:bookmarkStart w:id="81" w:name="_Hlk185416099"/>
       <w:r>
         <w:rPr>
           <w:vertAlign w:val="superscript"/>
@@ -19817,7 +19809,7 @@
         <w:t>Cursor</w:t>
       </w:r>
     </w:p>
-    <w:bookmarkEnd w:id="79"/>
+    <w:bookmarkEnd w:id="81"/>
     <w:p>
       <w:pPr>
         <w:pStyle w:val="berschrift2"/>
@@ -20704,7 +20696,7 @@
           <w:lang w:val="en-US"/>
         </w:rPr>
       </w:pPr>
-      <w:bookmarkStart w:id="80" w:name="_Hlk183418626"/>
+      <w:bookmarkStart w:id="82" w:name="_Hlk183418626"/>
       <w:r>
         <w:rPr>
           <w:lang w:val="en-US"/>
@@ -20720,19 +20712,19 @@
           <w:szCs w:val="18"/>
         </w:rPr>
       </w:pPr>
-      <w:bookmarkStart w:id="81" w:name="_Hlk181804672"/>
-      <w:bookmarkStart w:id="82" w:name="_Hlk183420280"/>
-      <w:bookmarkEnd w:id="80"/>
+      <w:bookmarkStart w:id="83" w:name="_Hlk181804672"/>
+      <w:bookmarkStart w:id="84" w:name="_Hlk183420280"/>
+      <w:bookmarkEnd w:id="82"/>
       <w:proofErr w:type="spellStart"/>
       <w:r>
         <w:t>Prefix</w:t>
       </w:r>
-      <w:bookmarkEnd w:id="81"/>
+      <w:bookmarkEnd w:id="83"/>
       <w:proofErr w:type="spellEnd"/>
       <w:r>
         <w:t xml:space="preserve"> </w:t>
       </w:r>
-      <w:bookmarkEnd w:id="82"/>
+      <w:bookmarkEnd w:id="84"/>
       <w:r>
         <w:t>für alle Shortcuts</w:t>
       </w:r>
@@ -21071,7 +21063,7 @@
                 <w:lang w:val="en-US"/>
               </w:rPr>
             </w:pPr>
-            <w:bookmarkStart w:id="83" w:name="_Hlk160573256"/>
+            <w:bookmarkStart w:id="85" w:name="_Hlk160573256"/>
             <w:r>
               <w:rPr>
                 <w:rFonts w:ascii="CaskaydiaCove NF" w:hAnsi="CaskaydiaCove NF" w:cs="CaskaydiaCove NF"/>
@@ -21080,7 +21072,7 @@
               </w:rPr>
               <w:t>◀︎/▶</w:t>
             </w:r>
-            <w:bookmarkEnd w:id="83"/>
+            <w:bookmarkEnd w:id="85"/>
           </w:p>
         </w:tc>
         <w:tc>
@@ -21157,8 +21149,8 @@
                 <w:lang w:val="en-US"/>
               </w:rPr>
             </w:pPr>
-            <w:bookmarkStart w:id="84" w:name="_Hlk184982800"/>
-            <w:bookmarkStart w:id="85" w:name="_Hlk160573062"/>
+            <w:bookmarkStart w:id="86" w:name="_Hlk184982800"/>
+            <w:bookmarkStart w:id="87" w:name="_Hlk160573062"/>
             <w:r>
               <w:rPr>
                 <w:rFonts w:ascii="CaskaydiaCove NF" w:hAnsi="CaskaydiaCove NF" w:cs="CaskaydiaCove NF"/>
@@ -21167,7 +21159,7 @@
               </w:rPr>
               <w:t>▲</w:t>
             </w:r>
-            <w:bookmarkEnd w:id="84"/>
+            <w:bookmarkEnd w:id="86"/>
             <w:r>
               <w:rPr>
                 <w:rFonts w:ascii="CaskaydiaCove NF" w:hAnsi="CaskaydiaCove NF" w:cs="CaskaydiaCove NF"/>
@@ -21176,7 +21168,7 @@
               </w:rPr>
               <w:t>/▼</w:t>
             </w:r>
-            <w:bookmarkEnd w:id="85"/>
+            <w:bookmarkEnd w:id="87"/>
           </w:p>
         </w:tc>
         <w:tc>
@@ -21352,7 +21344,7 @@
               </w:rPr>
               <w:t xml:space="preserve"> </w:t>
             </w:r>
-            <w:bookmarkStart w:id="86" w:name="_Hlk181804742"/>
+            <w:bookmarkStart w:id="88" w:name="_Hlk181804742"/>
             <w:r>
               <w:rPr>
                 <w:rFonts w:ascii="CaskaydiaCove NF" w:hAnsi="CaskaydiaCove NF" w:cs="CaskaydiaCove NF"/>
@@ -21361,7 +21353,7 @@
               </w:rPr>
               <w:t>*</w:t>
             </w:r>
-            <w:bookmarkEnd w:id="86"/>
+            <w:bookmarkEnd w:id="88"/>
           </w:p>
         </w:tc>
         <w:tc>
@@ -21475,7 +21467,7 @@
                 <w:lang w:val="en-US"/>
               </w:rPr>
             </w:pPr>
-            <w:bookmarkStart w:id="87" w:name="_Hlk160573474"/>
+            <w:bookmarkStart w:id="89" w:name="_Hlk160573474"/>
             <w:r>
               <w:rPr>
                 <w:rFonts w:ascii="CaskaydiaCove NF" w:hAnsi="CaskaydiaCove NF" w:cs="CaskaydiaCove NF"/>
@@ -21492,7 +21484,7 @@
               </w:rPr>
               <w:t xml:space="preserve"> </w:t>
             </w:r>
-            <w:bookmarkEnd w:id="87"/>
+            <w:bookmarkEnd w:id="89"/>
             <w:r>
               <w:rPr>
                 <w:rFonts w:ascii="CaskaydiaCove NF" w:hAnsi="CaskaydiaCove NF" w:cs="CaskaydiaCove NF"/>
@@ -22163,7 +22155,7 @@
                 <w:lang w:val="en-US"/>
               </w:rPr>
             </w:pPr>
-            <w:bookmarkStart w:id="88" w:name="_Hlk180671583"/>
+            <w:bookmarkStart w:id="90" w:name="_Hlk180671583"/>
             <w:r>
               <w:rPr>
                 <w:rFonts w:ascii="CaskaydiaCove NF" w:hAnsi="CaskaydiaCove NF" w:cs="CaskaydiaCove NF"/>
@@ -22172,7 +22164,7 @@
               </w:rPr>
               <w:t>J</w:t>
             </w:r>
-            <w:bookmarkEnd w:id="88"/>
+            <w:bookmarkEnd w:id="90"/>
           </w:p>
         </w:tc>
         <w:tc>
@@ -22814,7 +22806,7 @@
                 <w:lang w:val="en-US"/>
               </w:rPr>
             </w:pPr>
-            <w:bookmarkStart w:id="89" w:name="_Hlk180671787"/>
+            <w:bookmarkStart w:id="91" w:name="_Hlk180671787"/>
             <w:proofErr w:type="spellStart"/>
             <w:r>
               <w:rPr>
@@ -22860,7 +22852,7 @@
               </w:rPr>
               <w:t>Sechstel</w:t>
             </w:r>
-            <w:bookmarkEnd w:id="89"/>
+            <w:bookmarkEnd w:id="91"/>
             <w:proofErr w:type="spellEnd"/>
             <w:r>
               <w:rPr>
@@ -22926,7 +22918,7 @@
                 <w:lang w:val="en-US"/>
               </w:rPr>
             </w:pPr>
-            <w:bookmarkStart w:id="90" w:name="_Hlk180671824"/>
+            <w:bookmarkStart w:id="92" w:name="_Hlk180671824"/>
             <w:proofErr w:type="spellStart"/>
             <w:r>
               <w:rPr>
@@ -22972,7 +22964,7 @@
               </w:rPr>
               <w:t>Sechstel</w:t>
             </w:r>
-            <w:bookmarkEnd w:id="90"/>
+            <w:bookmarkEnd w:id="92"/>
             <w:proofErr w:type="spellEnd"/>
             <w:r>
               <w:rPr>
@@ -23050,7 +23042,7 @@
                 <w:lang w:val="en-US"/>
               </w:rPr>
             </w:pPr>
-            <w:bookmarkStart w:id="91" w:name="_Hlk180671831"/>
+            <w:bookmarkStart w:id="93" w:name="_Hlk180671831"/>
             <w:proofErr w:type="spellStart"/>
             <w:r>
               <w:rPr>
@@ -23096,7 +23088,7 @@
               </w:rPr>
               <w:t>Sechstel</w:t>
             </w:r>
-            <w:bookmarkEnd w:id="91"/>
+            <w:bookmarkEnd w:id="93"/>
             <w:proofErr w:type="spellEnd"/>
             <w:r>
               <w:rPr>
@@ -23508,23 +23500,13 @@
                 <w:lang w:val="en-US"/>
               </w:rPr>
             </w:pPr>
-            <w:proofErr w:type="spellStart"/>
-            <w:r>
-              <w:rPr>
-                <w:sz w:val="18"/>
-                <w:szCs w:val="18"/>
-                <w:lang w:val="en-US"/>
-              </w:rPr>
-              <w:t>Linkes</w:t>
-            </w:r>
-            <w:proofErr w:type="spellEnd"/>
-            <w:r>
-              <w:rPr>
-                <w:sz w:val="18"/>
-                <w:szCs w:val="18"/>
-                <w:lang w:val="en-US"/>
-              </w:rPr>
-              <w:t xml:space="preserve"> Viertel</w:t>
+            <w:r>
+              <w:rPr>
+                <w:sz w:val="18"/>
+                <w:szCs w:val="18"/>
+                <w:lang w:val="en-US"/>
+              </w:rPr>
+              <w:t>Linkes Viertel</w:t>
             </w:r>
             <w:r>
               <w:rPr>
@@ -24045,7 +24027,7 @@
                 <w:lang w:val="en-US"/>
               </w:rPr>
             </w:pPr>
-            <w:bookmarkStart w:id="92" w:name="_Hlk160574947"/>
+            <w:bookmarkStart w:id="94" w:name="_Hlk160574947"/>
             <w:r>
               <w:rPr>
                 <w:rFonts w:ascii="CaskaydiaCove NF" w:hAnsi="CaskaydiaCove NF" w:cs="CaskaydiaCove NF"/>
@@ -24054,8 +24036,8 @@
               </w:rPr>
               <w:t>󰘴</w:t>
             </w:r>
-            <w:bookmarkStart w:id="93" w:name="_Hlk160573127"/>
-            <w:bookmarkEnd w:id="92"/>
+            <w:bookmarkStart w:id="95" w:name="_Hlk160573127"/>
+            <w:bookmarkEnd w:id="94"/>
             <w:r>
               <w:rPr>
                 <w:rFonts w:ascii="CaskaydiaCove NF" w:hAnsi="CaskaydiaCove NF" w:cs="CaskaydiaCove NF"/>
@@ -24064,7 +24046,7 @@
               </w:rPr>
               <w:t>(</w:t>
             </w:r>
-            <w:bookmarkStart w:id="94" w:name="_Hlk160573694"/>
+            <w:bookmarkStart w:id="96" w:name="_Hlk160573694"/>
             <w:r>
               <w:rPr>
                 <w:rFonts w:ascii="CaskaydiaCove NF" w:hAnsi="CaskaydiaCove NF" w:cs="CaskaydiaCove NF"/>
@@ -24073,7 +24055,7 @@
               </w:rPr>
               <w:t>󰘶</w:t>
             </w:r>
-            <w:bookmarkEnd w:id="94"/>
+            <w:bookmarkEnd w:id="96"/>
             <w:r>
               <w:rPr>
                 <w:rFonts w:ascii="CaskaydiaCove NF" w:hAnsi="CaskaydiaCove NF" w:cs="CaskaydiaCove NF"/>
@@ -24082,7 +24064,7 @@
               </w:rPr>
               <w:t>)</w:t>
             </w:r>
-            <w:bookmarkStart w:id="95" w:name="_Hlk160573114"/>
+            <w:bookmarkStart w:id="97" w:name="_Hlk160573114"/>
             <w:r>
               <w:rPr>
                 <w:rFonts w:ascii="CaskaydiaCove NF" w:hAnsi="CaskaydiaCove NF" w:cs="CaskaydiaCove NF"/>
@@ -24101,8 +24083,8 @@
               </w:rPr>
               <w:t xml:space="preserve"> </w:t>
             </w:r>
-            <w:bookmarkEnd w:id="93"/>
             <w:bookmarkEnd w:id="95"/>
+            <w:bookmarkEnd w:id="97"/>
           </w:p>
         </w:tc>
         <w:tc>
@@ -24460,7 +24442,7 @@
               </w:rPr>
               <w:t>+</w:t>
             </w:r>
-            <w:bookmarkStart w:id="96" w:name="_Hlk160575360"/>
+            <w:bookmarkStart w:id="98" w:name="_Hlk160575360"/>
             <w:r>
               <w:rPr>
                 <w:sz w:val="18"/>
@@ -24478,7 +24460,7 @@
               </w:rPr>
               <w:t>/]</w:t>
             </w:r>
-            <w:bookmarkEnd w:id="96"/>
+            <w:bookmarkEnd w:id="98"/>
           </w:p>
         </w:tc>
       </w:tr>
@@ -24497,7 +24479,7 @@
                 <w:szCs w:val="18"/>
               </w:rPr>
             </w:pPr>
-            <w:bookmarkStart w:id="97" w:name="_Hlk161489046"/>
+            <w:bookmarkStart w:id="99" w:name="_Hlk161489046"/>
             <w:r>
               <w:rPr>
                 <w:sz w:val="18"/>
@@ -24633,8 +24615,8 @@
                 <w:szCs w:val="18"/>
               </w:rPr>
             </w:pPr>
-            <w:bookmarkStart w:id="98" w:name="_Hlk160574629"/>
-            <w:bookmarkStart w:id="99" w:name="_Hlk160575119"/>
+            <w:bookmarkStart w:id="100" w:name="_Hlk160574629"/>
+            <w:bookmarkStart w:id="101" w:name="_Hlk160575119"/>
             <w:r>
               <w:rPr>
                 <w:rFonts w:ascii="CaskaydiaCove NF" w:hAnsi="CaskaydiaCove NF" w:cs="CaskaydiaCove NF"/>
@@ -24643,7 +24625,7 @@
               </w:rPr>
               <w:t>󰘶</w:t>
             </w:r>
-            <w:bookmarkEnd w:id="98"/>
+            <w:bookmarkEnd w:id="100"/>
             <w:r>
               <w:rPr>
                 <w:rFonts w:ascii="CaskaydiaCove NF" w:hAnsi="CaskaydiaCove NF" w:cs="CaskaydiaCove NF"/>
@@ -24652,7 +24634,7 @@
               </w:rPr>
               <w:t xml:space="preserve"> </w:t>
             </w:r>
-            <w:bookmarkEnd w:id="99"/>
+            <w:bookmarkEnd w:id="101"/>
             <w:r>
               <w:rPr>
                 <w:rFonts w:ascii="CaskaydiaCove NF" w:hAnsi="CaskaydiaCove NF" w:cs="CaskaydiaCove NF"/>
@@ -24715,7 +24697,7 @@
           </w:p>
         </w:tc>
       </w:tr>
-      <w:bookmarkEnd w:id="97"/>
+      <w:bookmarkEnd w:id="99"/>
       <w:tr>
         <w:tc>
           <w:tcPr>
@@ -24844,7 +24826,7 @@
                 <w:lang w:val="en-US"/>
               </w:rPr>
             </w:pPr>
-            <w:bookmarkStart w:id="100" w:name="_Hlk160574254"/>
+            <w:bookmarkStart w:id="102" w:name="_Hlk160574254"/>
             <w:r>
               <w:rPr>
                 <w:rFonts w:ascii="CaskaydiaCove NF" w:hAnsi="CaskaydiaCove NF" w:cs="CaskaydiaCove NF"/>
@@ -24861,7 +24843,7 @@
               </w:rPr>
               <w:t xml:space="preserve"> </w:t>
             </w:r>
-            <w:bookmarkStart w:id="101" w:name="_Hlk160574141"/>
+            <w:bookmarkStart w:id="103" w:name="_Hlk160574141"/>
             <w:r>
               <w:rPr>
                 <w:rFonts w:ascii="CaskaydiaCove NF" w:hAnsi="CaskaydiaCove NF" w:cs="CaskaydiaCove NF"/>
@@ -24870,7 +24852,7 @@
               </w:rPr>
               <w:t>󰘳</w:t>
             </w:r>
-            <w:bookmarkEnd w:id="100"/>
+            <w:bookmarkEnd w:id="102"/>
             <w:r>
               <w:rPr>
                 <w:rFonts w:ascii="CaskaydiaCove NF" w:hAnsi="CaskaydiaCove NF" w:cs="CaskaydiaCove NF"/>
@@ -24879,7 +24861,7 @@
               </w:rPr>
               <w:t xml:space="preserve"> </w:t>
             </w:r>
-            <w:bookmarkEnd w:id="101"/>
+            <w:bookmarkEnd w:id="103"/>
             <w:r>
               <w:rPr>
                 <w:rFonts w:ascii="CaskaydiaCove NF" w:hAnsi="CaskaydiaCove NF" w:cs="CaskaydiaCove NF"/>
@@ -24992,7 +24974,7 @@
                 <w:szCs w:val="18"/>
               </w:rPr>
             </w:pPr>
-            <w:bookmarkStart w:id="102" w:name="_Hlk160575113"/>
+            <w:bookmarkStart w:id="104" w:name="_Hlk160575113"/>
             <w:r>
               <w:rPr>
                 <w:rFonts w:ascii="CaskaydiaCove NF" w:hAnsi="CaskaydiaCove NF" w:cs="CaskaydiaCove NF"/>
@@ -25025,7 +25007,7 @@
               </w:rPr>
               <w:t xml:space="preserve"> </w:t>
             </w:r>
-            <w:bookmarkEnd w:id="102"/>
+            <w:bookmarkEnd w:id="104"/>
             <w:r>
               <w:rPr>
                 <w:rFonts w:ascii="CaskaydiaCove NF" w:hAnsi="CaskaydiaCove NF" w:cs="CaskaydiaCove NF"/>
@@ -25312,7 +25294,7 @@
               </w:rPr>
               <w:t xml:space="preserve"> </w:t>
             </w:r>
-            <w:bookmarkStart w:id="103" w:name="_Hlk161488926"/>
+            <w:bookmarkStart w:id="105" w:name="_Hlk161488926"/>
             <w:proofErr w:type="spellStart"/>
             <w:r>
               <w:rPr>
@@ -25322,7 +25304,7 @@
               </w:rPr>
               <w:t>Pg</w:t>
             </w:r>
-            <w:bookmarkStart w:id="104" w:name="_Hlk160574303"/>
+            <w:bookmarkStart w:id="106" w:name="_Hlk160574303"/>
             <w:proofErr w:type="spellEnd"/>
             <w:r>
               <w:rPr>
@@ -25332,8 +25314,8 @@
               </w:rPr>
               <w:t>▲/▼</w:t>
             </w:r>
-            <w:bookmarkEnd w:id="103"/>
-            <w:bookmarkEnd w:id="104"/>
+            <w:bookmarkEnd w:id="105"/>
+            <w:bookmarkEnd w:id="106"/>
           </w:p>
         </w:tc>
         <w:tc>
@@ -25392,7 +25374,7 @@
                 <w:lang w:val="en-US"/>
               </w:rPr>
             </w:pPr>
-            <w:bookmarkStart w:id="105" w:name="_Hlk160573502"/>
+            <w:bookmarkStart w:id="107" w:name="_Hlk160573502"/>
             <w:r>
               <w:rPr>
                 <w:sz w:val="18"/>
@@ -25444,8 +25426,8 @@
                 <w:lang w:val="en-US"/>
               </w:rPr>
             </w:pPr>
-            <w:bookmarkStart w:id="106" w:name="_Hlk160573108"/>
-            <w:bookmarkStart w:id="107" w:name="_Hlk160573417"/>
+            <w:bookmarkStart w:id="108" w:name="_Hlk160573108"/>
+            <w:bookmarkStart w:id="109" w:name="_Hlk160573417"/>
             <w:r>
               <w:rPr>
                 <w:rFonts w:ascii="CaskaydiaCove NF" w:hAnsi="CaskaydiaCove NF" w:cs="CaskaydiaCove NF"/>
@@ -25454,7 +25436,7 @@
               </w:rPr>
               <w:t>󰘳</w:t>
             </w:r>
-            <w:bookmarkEnd w:id="106"/>
+            <w:bookmarkEnd w:id="108"/>
             <w:r>
               <w:rPr>
                 <w:rFonts w:ascii="CaskaydiaCove NF" w:hAnsi="CaskaydiaCove NF" w:cs="CaskaydiaCove NF"/>
@@ -25463,8 +25445,8 @@
               </w:rPr>
               <w:t xml:space="preserve"> </w:t>
             </w:r>
-            <w:bookmarkStart w:id="108" w:name="_Hlk160573428"/>
-            <w:bookmarkEnd w:id="107"/>
+            <w:bookmarkStart w:id="110" w:name="_Hlk160573428"/>
+            <w:bookmarkEnd w:id="109"/>
             <w:r>
               <w:rPr>
                 <w:rFonts w:ascii="CaskaydiaCove NF" w:hAnsi="CaskaydiaCove NF" w:cs="CaskaydiaCove NF"/>
@@ -25473,7 +25455,7 @@
               </w:rPr>
               <w:t>▲/▼</w:t>
             </w:r>
-            <w:bookmarkEnd w:id="108"/>
+            <w:bookmarkEnd w:id="110"/>
           </w:p>
         </w:tc>
         <w:tc>
@@ -25783,8 +25765,8 @@
                 <w:szCs w:val="18"/>
               </w:rPr>
             </w:pPr>
-            <w:bookmarkStart w:id="109" w:name="_Hlk160574577"/>
-            <w:bookmarkStart w:id="110" w:name="_Hlk160575355"/>
+            <w:bookmarkStart w:id="111" w:name="_Hlk160574577"/>
+            <w:bookmarkStart w:id="112" w:name="_Hlk160575355"/>
             <w:r>
               <w:rPr>
                 <w:rFonts w:ascii="CaskaydiaCove NF" w:hAnsi="CaskaydiaCove NF" w:cs="CaskaydiaCove NF"/>
@@ -25793,7 +25775,7 @@
               </w:rPr>
               <w:t>󰘶</w:t>
             </w:r>
-            <w:bookmarkEnd w:id="109"/>
+            <w:bookmarkEnd w:id="111"/>
             <w:r>
               <w:rPr>
                 <w:rFonts w:ascii="CaskaydiaCove NF" w:hAnsi="CaskaydiaCove NF" w:cs="CaskaydiaCove NF"/>
@@ -25818,7 +25800,7 @@
               </w:rPr>
               <w:t xml:space="preserve"> </w:t>
             </w:r>
-            <w:bookmarkEnd w:id="110"/>
+            <w:bookmarkEnd w:id="112"/>
             <w:r>
               <w:rPr>
                 <w:rFonts w:ascii="CaskaydiaCove NF" w:hAnsi="CaskaydiaCove NF" w:cs="CaskaydiaCove NF"/>
@@ -25903,8 +25885,8 @@
                 <w:szCs w:val="18"/>
               </w:rPr>
             </w:pPr>
-            <w:bookmarkStart w:id="111" w:name="_Hlk187083925"/>
-            <w:bookmarkStart w:id="112" w:name="_Hlk160574411"/>
+            <w:bookmarkStart w:id="113" w:name="_Hlk187083925"/>
+            <w:bookmarkStart w:id="114" w:name="_Hlk160574411"/>
             <w:r>
               <w:rPr>
                 <w:rFonts w:ascii="CaskaydiaCove NF" w:hAnsi="CaskaydiaCove NF" w:cs="CaskaydiaCove NF"/>
@@ -25921,8 +25903,8 @@
               </w:rPr>
               <w:t xml:space="preserve"> </w:t>
             </w:r>
-            <w:bookmarkStart w:id="113" w:name="_Hlk160574518"/>
-            <w:bookmarkEnd w:id="111"/>
+            <w:bookmarkStart w:id="115" w:name="_Hlk160574518"/>
+            <w:bookmarkEnd w:id="113"/>
             <w:r>
               <w:rPr>
                 <w:rFonts w:ascii="CaskaydiaCove NF" w:hAnsi="CaskaydiaCove NF" w:cs="CaskaydiaCove NF"/>
@@ -25939,8 +25921,8 @@
               </w:rPr>
               <w:t xml:space="preserve"> </w:t>
             </w:r>
-            <w:bookmarkEnd w:id="112"/>
-            <w:bookmarkEnd w:id="113"/>
+            <w:bookmarkEnd w:id="114"/>
+            <w:bookmarkEnd w:id="115"/>
             <w:r>
               <w:rPr>
                 <w:rFonts w:ascii="CaskaydiaCove NF" w:hAnsi="CaskaydiaCove NF" w:cs="CaskaydiaCove NF"/>
@@ -26153,7 +26135,7 @@
                 <w:szCs w:val="18"/>
               </w:rPr>
             </w:pPr>
-            <w:bookmarkStart w:id="114" w:name="_Hlk165288091"/>
+            <w:bookmarkStart w:id="116" w:name="_Hlk165288091"/>
             <w:r>
               <w:rPr>
                 <w:rFonts w:ascii="CaskaydiaCove NF" w:hAnsi="CaskaydiaCove NF" w:cs="CaskaydiaCove NF"/>
@@ -26162,7 +26144,7 @@
               </w:rPr>
               <w:t>󰘴</w:t>
             </w:r>
-            <w:bookmarkEnd w:id="114"/>
+            <w:bookmarkEnd w:id="116"/>
             <w:r>
               <w:rPr>
                 <w:rFonts w:ascii="CaskaydiaCove NF" w:hAnsi="CaskaydiaCove NF" w:cs="CaskaydiaCove NF"/>
@@ -26373,7 +26355,7 @@
                 <w:lang w:val="en-US"/>
               </w:rPr>
             </w:pPr>
-            <w:bookmarkStart w:id="115" w:name="_Hlk160575087"/>
+            <w:bookmarkStart w:id="117" w:name="_Hlk160575087"/>
             <w:r>
               <w:rPr>
                 <w:sz w:val="18"/>
@@ -26382,7 +26364,7 @@
               </w:rPr>
               <w:t>Move Pane</w:t>
             </w:r>
-            <w:bookmarkEnd w:id="115"/>
+            <w:bookmarkEnd w:id="117"/>
           </w:p>
         </w:tc>
         <w:tc>
@@ -26417,7 +26399,7 @@
               </w:rPr>
               <w:t xml:space="preserve"> </w:t>
             </w:r>
-            <w:bookmarkStart w:id="116" w:name="_Hlk169858414"/>
+            <w:bookmarkStart w:id="118" w:name="_Hlk169858414"/>
             <w:r>
               <w:rPr>
                 <w:rFonts w:ascii="CaskaydiaCove NF" w:hAnsi="CaskaydiaCove NF" w:cs="CaskaydiaCove NF"/>
@@ -26450,7 +26432,7 @@
               </w:rPr>
               <w:t xml:space="preserve"> M</w:t>
             </w:r>
-            <w:bookmarkEnd w:id="116"/>
+            <w:bookmarkEnd w:id="118"/>
           </w:p>
         </w:tc>
         <w:tc>
@@ -26605,7 +26587,7 @@
                 <w:szCs w:val="18"/>
               </w:rPr>
             </w:pPr>
-            <w:bookmarkStart w:id="117" w:name="_Hlk160574951"/>
+            <w:bookmarkStart w:id="119" w:name="_Hlk160574951"/>
             <w:r>
               <w:rPr>
                 <w:rFonts w:ascii="CaskaydiaCove NF" w:hAnsi="CaskaydiaCove NF" w:cs="CaskaydiaCove NF"/>
@@ -26622,7 +26604,7 @@
               </w:rPr>
               <w:t xml:space="preserve"> </w:t>
             </w:r>
-            <w:bookmarkEnd w:id="117"/>
+            <w:bookmarkEnd w:id="119"/>
             <w:r>
               <w:rPr>
                 <w:rFonts w:ascii="CaskaydiaCove NF" w:hAnsi="CaskaydiaCove NF" w:cs="CaskaydiaCove NF"/>
@@ -26703,7 +26685,7 @@
                 <w:szCs w:val="18"/>
               </w:rPr>
             </w:pPr>
-            <w:bookmarkStart w:id="118" w:name="_Hlk161399902"/>
+            <w:bookmarkStart w:id="120" w:name="_Hlk161399902"/>
             <w:r>
               <w:rPr>
                 <w:rFonts w:ascii="CaskaydiaCove NF" w:hAnsi="CaskaydiaCove NF" w:cs="CaskaydiaCove NF"/>
@@ -26720,7 +26702,7 @@
               </w:rPr>
               <w:t xml:space="preserve"> 󰘳</w:t>
             </w:r>
-            <w:bookmarkEnd w:id="118"/>
+            <w:bookmarkEnd w:id="120"/>
             <w:r>
               <w:rPr>
                 <w:rFonts w:ascii="CaskaydiaCove NF" w:hAnsi="CaskaydiaCove NF" w:cs="CaskaydiaCove NF"/>
@@ -26821,7 +26803,7 @@
               </w:rPr>
               <w:t xml:space="preserve"> </w:t>
             </w:r>
-            <w:bookmarkStart w:id="119" w:name="_Hlk160575898"/>
+            <w:bookmarkStart w:id="121" w:name="_Hlk160575898"/>
             <w:r>
               <w:rPr>
                 <w:rFonts w:ascii="CaskaydiaCove NF" w:hAnsi="CaskaydiaCove NF" w:cs="CaskaydiaCove NF"/>
@@ -26838,7 +26820,7 @@
               </w:rPr>
               <w:t xml:space="preserve"> </w:t>
             </w:r>
-            <w:bookmarkEnd w:id="119"/>
+            <w:bookmarkEnd w:id="121"/>
             <w:r>
               <w:rPr>
                 <w:rFonts w:ascii="CaskaydiaCove NF" w:hAnsi="CaskaydiaCove NF" w:cs="CaskaydiaCove NF"/>
@@ -26983,8 +26965,8 @@
           <w:lang w:val="en-US"/>
         </w:rPr>
       </w:pPr>
-      <w:bookmarkStart w:id="120" w:name="_Hlk165288065"/>
-      <w:bookmarkEnd w:id="105"/>
+      <w:bookmarkStart w:id="122" w:name="_Hlk165288065"/>
+      <w:bookmarkEnd w:id="107"/>
       <w:r>
         <w:rPr>
           <w:lang w:val="en-US"/>
@@ -27238,7 +27220,7 @@
                 <w:lang w:val="en-US"/>
               </w:rPr>
             </w:pPr>
-            <w:bookmarkStart w:id="121" w:name="_Hlk160573055"/>
+            <w:bookmarkStart w:id="123" w:name="_Hlk160573055"/>
             <w:r>
               <w:rPr>
                 <w:rFonts w:ascii="CaskaydiaCove NF" w:hAnsi="CaskaydiaCove NF" w:cs="CaskaydiaCove NF"/>
@@ -27255,7 +27237,7 @@
               </w:rPr>
               <w:t xml:space="preserve"> </w:t>
             </w:r>
-            <w:bookmarkEnd w:id="121"/>
+            <w:bookmarkEnd w:id="123"/>
             <w:r>
               <w:rPr>
                 <w:rFonts w:ascii="CaskaydiaCove NF" w:hAnsi="CaskaydiaCove NF" w:cs="CaskaydiaCove NF"/>
@@ -27322,7 +27304,7 @@
                 <w:lang w:val="en-US"/>
               </w:rPr>
             </w:pPr>
-            <w:bookmarkStart w:id="122" w:name="_Hlk160572869"/>
+            <w:bookmarkStart w:id="124" w:name="_Hlk160572869"/>
             <w:r>
               <w:rPr>
                 <w:rFonts w:ascii="CaskaydiaCove NF" w:hAnsi="CaskaydiaCove NF" w:cs="CaskaydiaCove NF"/>
@@ -27331,7 +27313,7 @@
               </w:rPr>
               <w:t>󰘶</w:t>
             </w:r>
-            <w:bookmarkEnd w:id="122"/>
+            <w:bookmarkEnd w:id="124"/>
             <w:r>
               <w:rPr>
                 <w:rFonts w:ascii="CaskaydiaCove NF" w:hAnsi="CaskaydiaCove NF" w:cs="CaskaydiaCove NF"/>
@@ -27340,7 +27322,7 @@
               </w:rPr>
               <w:t xml:space="preserve"> </w:t>
             </w:r>
-            <w:bookmarkStart w:id="123" w:name="_Hlk169858329"/>
+            <w:bookmarkStart w:id="125" w:name="_Hlk169858329"/>
             <w:r>
               <w:rPr>
                 <w:rFonts w:ascii="CaskaydiaCove NF" w:hAnsi="CaskaydiaCove NF" w:cs="CaskaydiaCove NF"/>
@@ -27349,7 +27331,7 @@
               </w:rPr>
               <w:t>󰘳</w:t>
             </w:r>
-            <w:bookmarkEnd w:id="123"/>
+            <w:bookmarkEnd w:id="125"/>
             <w:r>
               <w:rPr>
                 <w:rFonts w:ascii="CaskaydiaCove NF" w:hAnsi="CaskaydiaCove NF" w:cs="CaskaydiaCove NF"/>
@@ -27399,7 +27381,7 @@
           </w:p>
         </w:tc>
       </w:tr>
-      <w:bookmarkEnd w:id="120"/>
+      <w:bookmarkEnd w:id="122"/>
       <w:tr>
         <w:tc>
           <w:tcPr>
@@ -27437,7 +27419,7 @@
                 <w:lang w:val="en-US"/>
               </w:rPr>
             </w:pPr>
-            <w:bookmarkStart w:id="124" w:name="_Hlk169904791"/>
+            <w:bookmarkStart w:id="126" w:name="_Hlk169904791"/>
             <w:r>
               <w:rPr>
                 <w:rFonts w:ascii="CaskaydiaCove NF" w:hAnsi="CaskaydiaCove NF" w:cs="CaskaydiaCove NF"/>
@@ -27446,7 +27428,7 @@
               </w:rPr>
               <w:t>󰘴</w:t>
             </w:r>
-            <w:bookmarkEnd w:id="124"/>
+            <w:bookmarkEnd w:id="126"/>
             <w:r>
               <w:rPr>
                 <w:rFonts w:ascii="CaskaydiaCove NF" w:hAnsi="CaskaydiaCove NF" w:cs="CaskaydiaCove NF"/>
@@ -27643,6 +27625,7 @@
                 <w:szCs w:val="18"/>
               </w:rPr>
             </w:pPr>
+            <w:bookmarkStart w:id="127" w:name="_Hlk196152026"/>
             <w:r>
               <w:rPr>
                 <w:rFonts w:ascii="CaskaydiaCove NF" w:hAnsi="CaskaydiaCove NF" w:cs="CaskaydiaCove NF"/>
@@ -27659,6 +27642,7 @@
               </w:rPr>
               <w:t xml:space="preserve"> </w:t>
             </w:r>
+            <w:bookmarkEnd w:id="127"/>
             <w:r>
               <w:rPr>
                 <w:rFonts w:ascii="CaskaydiaCove NF" w:hAnsi="CaskaydiaCove NF" w:cs="CaskaydiaCove NF"/>
@@ -27744,8 +27728,8 @@
                 <w:szCs w:val="18"/>
               </w:rPr>
             </w:pPr>
-            <w:bookmarkStart w:id="125" w:name="_Hlk176808970"/>
-            <w:bookmarkStart w:id="126" w:name="_Hlk169904610"/>
+            <w:bookmarkStart w:id="128" w:name="_Hlk176808970"/>
+            <w:bookmarkStart w:id="129" w:name="_Hlk169904610"/>
             <w:r>
               <w:rPr>
                 <w:rFonts w:ascii="CaskaydiaCove NF" w:hAnsi="CaskaydiaCove NF" w:cs="CaskaydiaCove NF"/>
@@ -27754,7 +27738,7 @@
               </w:rPr>
               <w:t xml:space="preserve">󰘵 </w:t>
             </w:r>
-            <w:bookmarkEnd w:id="125"/>
+            <w:bookmarkEnd w:id="128"/>
             <w:r>
               <w:rPr>
                 <w:rFonts w:ascii="CaskaydiaCove NF" w:hAnsi="CaskaydiaCove NF" w:cs="CaskaydiaCove NF"/>
@@ -27763,7 +27747,7 @@
               </w:rPr>
               <w:t xml:space="preserve">󰘳 </w:t>
             </w:r>
-            <w:bookmarkEnd w:id="126"/>
+            <w:bookmarkEnd w:id="129"/>
             <w:r>
               <w:rPr>
                 <w:rFonts w:ascii="CaskaydiaCove NF" w:hAnsi="CaskaydiaCove NF" w:cs="CaskaydiaCove NF"/>
@@ -27894,7 +27878,7 @@
                 <w:sz w:val="18"/>
                 <w:szCs w:val="18"/>
               </w:rPr>
-              <w:t>+{</w:t>
+              <w:t>+{1..</w:t>
             </w:r>
             <w:proofErr w:type="gramEnd"/>
             <w:r>
@@ -27902,7 +27886,23 @@
                 <w:sz w:val="18"/>
                 <w:szCs w:val="18"/>
               </w:rPr>
-              <w:t>1..6,0,=}</w:t>
+              <w:t>6,</w:t>
+            </w:r>
+            <w:proofErr w:type="gramStart"/>
+            <w:r>
+              <w:rPr>
+                <w:sz w:val="18"/>
+                <w:szCs w:val="18"/>
+              </w:rPr>
+              <w:t>0,=</w:t>
+            </w:r>
+            <w:proofErr w:type="gramEnd"/>
+            <w:r>
+              <w:rPr>
+                <w:sz w:val="18"/>
+                <w:szCs w:val="18"/>
+              </w:rPr>
+              <w:t>}</w:t>
             </w:r>
           </w:p>
         </w:tc>
@@ -28008,7 +28008,7 @@
           <w:lang w:val="en-US"/>
         </w:rPr>
       </w:pPr>
-      <w:bookmarkStart w:id="127" w:name="_Hlk170658520"/>
+      <w:bookmarkStart w:id="130" w:name="_Hlk170658520"/>
       <w:r>
         <w:rPr>
           <w:lang w:val="en-US"/>
@@ -28053,8 +28053,8 @@
                 <w:lang w:val="en-US"/>
               </w:rPr>
             </w:pPr>
-            <w:bookmarkStart w:id="128" w:name="_Hlk176801824"/>
-            <w:bookmarkEnd w:id="127"/>
+            <w:bookmarkStart w:id="131" w:name="_Hlk176801824"/>
+            <w:bookmarkEnd w:id="130"/>
             <w:r>
               <w:rPr>
                 <w:b/>
@@ -28545,7 +28545,7 @@
         </w:tc>
       </w:tr>
     </w:tbl>
-    <w:bookmarkEnd w:id="128"/>
+    <w:bookmarkEnd w:id="131"/>
     <w:p>
       <w:pPr>
         <w:pStyle w:val="berschrift2"/>
@@ -28807,6 +28807,32 @@
                 <w:lang w:val="en-US"/>
               </w:rPr>
             </w:pPr>
+            <w:bookmarkStart w:id="132" w:name="_Hlk196152022"/>
+            <w:r>
+              <w:rPr>
+                <w:rFonts w:ascii="CaskaydiaCove NF" w:hAnsi="CaskaydiaCove NF" w:cs="CaskaydiaCove NF"/>
+                <w:sz w:val="18"/>
+                <w:szCs w:val="18"/>
+              </w:rPr>
+              <w:t>󰘳</w:t>
+            </w:r>
+            <w:r>
+              <w:rPr>
+                <w:rFonts w:ascii="CaskaydiaCove NF" w:hAnsi="CaskaydiaCove NF" w:cs="CaskaydiaCove NF"/>
+                <w:sz w:val="18"/>
+                <w:szCs w:val="18"/>
+              </w:rPr>
+              <w:t xml:space="preserve"> </w:t>
+            </w:r>
+            <w:bookmarkEnd w:id="132"/>
+            <w:r>
+              <w:rPr>
+                <w:rFonts w:ascii="CaskaydiaCove NF" w:hAnsi="CaskaydiaCove NF" w:cs="CaskaydiaCove NF"/>
+                <w:sz w:val="18"/>
+                <w:szCs w:val="18"/>
+              </w:rPr>
+              <w:t>+/-</w:t>
+            </w:r>
           </w:p>
         </w:tc>
         <w:tc>
@@ -28821,6 +28847,42 @@
                 <w:lang w:val="en-US"/>
               </w:rPr>
             </w:pPr>
+            <w:proofErr w:type="spellStart"/>
+            <w:r>
+              <w:rPr>
+                <w:sz w:val="18"/>
+                <w:szCs w:val="18"/>
+                <w:lang w:val="en-US"/>
+              </w:rPr>
+              <w:t>Cmd</w:t>
+            </w:r>
+            <w:proofErr w:type="spellEnd"/>
+            <w:r>
+              <w:rPr>
+                <w:sz w:val="18"/>
+                <w:szCs w:val="18"/>
+                <w:lang w:val="en-US"/>
+              </w:rPr>
+              <w:t xml:space="preserve">++ / </w:t>
+            </w:r>
+            <w:proofErr w:type="spellStart"/>
+            <w:r>
+              <w:rPr>
+                <w:sz w:val="18"/>
+                <w:szCs w:val="18"/>
+                <w:lang w:val="en-US"/>
+              </w:rPr>
+              <w:t>Cmd</w:t>
+            </w:r>
+            <w:proofErr w:type="spellEnd"/>
+            <w:r>
+              <w:rPr>
+                <w:sz w:val="18"/>
+                <w:szCs w:val="18"/>
+                <w:lang w:val="en-US"/>
+              </w:rPr>
+              <w:t>+-</w:t>
+            </w:r>
           </w:p>
         </w:tc>
         <w:tc>
@@ -28835,6 +28897,14 @@
                 <w:lang w:val="en-US"/>
               </w:rPr>
             </w:pPr>
+            <w:r>
+              <w:rPr>
+                <w:sz w:val="18"/>
+                <w:szCs w:val="18"/>
+                <w:lang w:val="en-US"/>
+              </w:rPr>
+              <w:t>Zoom</w:t>
+            </w:r>
           </w:p>
         </w:tc>
         <w:tc>
@@ -28849,6 +28919,30 @@
                 <w:lang w:val="en-US"/>
               </w:rPr>
             </w:pPr>
+            <w:r>
+              <w:rPr>
+                <w:rFonts w:ascii="CaskaydiaCove NF" w:hAnsi="CaskaydiaCove NF" w:cs="CaskaydiaCove NF"/>
+                <w:sz w:val="18"/>
+                <w:szCs w:val="18"/>
+              </w:rPr>
+              <w:t>󰘴</w:t>
+            </w:r>
+            <w:r>
+              <w:rPr>
+                <w:rFonts w:ascii="CaskaydiaCove NF" w:hAnsi="CaskaydiaCove NF" w:cs="CaskaydiaCove NF"/>
+                <w:sz w:val="18"/>
+                <w:szCs w:val="18"/>
+              </w:rPr>
+              <w:t xml:space="preserve"> </w:t>
+            </w:r>
+            <w:r>
+              <w:rPr>
+                <w:rFonts w:ascii="CaskaydiaCove NF" w:hAnsi="CaskaydiaCove NF" w:cs="CaskaydiaCove NF"/>
+                <w:sz w:val="16"/>
+                <w:szCs w:val="16"/>
+              </w:rPr>
+              <w:t>Scroll</w:t>
+            </w:r>
           </w:p>
         </w:tc>
         <w:tc>
@@ -28863,6 +28957,16 @@
                 <w:lang w:val="en-US"/>
               </w:rPr>
             </w:pPr>
+            <w:proofErr w:type="spellStart"/>
+            <w:r>
+              <w:rPr>
+                <w:sz w:val="18"/>
+                <w:szCs w:val="18"/>
+                <w:lang w:val="en-US"/>
+              </w:rPr>
+              <w:t>Ctrl+Scroll</w:t>
+            </w:r>
+            <w:proofErr w:type="spellEnd"/>
           </w:p>
         </w:tc>
       </w:tr>
@@ -28876,6 +28980,124 @@
               <w:rPr>
                 <w:sz w:val="18"/>
                 <w:szCs w:val="18"/>
+                <w:lang w:val="en-US"/>
+              </w:rPr>
+            </w:pPr>
+            <w:r>
+              <w:rPr>
+                <w:sz w:val="18"/>
+                <w:szCs w:val="18"/>
+                <w:lang w:val="en-US"/>
+              </w:rPr>
+              <w:t>Zoom Reset</w:t>
+            </w:r>
+          </w:p>
+        </w:tc>
+        <w:tc>
+          <w:tcPr>
+            <w:tcW w:w="1276" w:type="dxa"/>
+          </w:tcPr>
+          <w:p>
+            <w:pPr>
+              <w:rPr>
+                <w:rFonts w:ascii="CaskaydiaCove NF" w:hAnsi="CaskaydiaCove NF" w:cs="CaskaydiaCove NF"/>
+                <w:sz w:val="18"/>
+                <w:szCs w:val="18"/>
+              </w:rPr>
+            </w:pPr>
+            <w:r>
+              <w:rPr>
+                <w:rFonts w:ascii="CaskaydiaCove NF" w:hAnsi="CaskaydiaCove NF" w:cs="CaskaydiaCove NF"/>
+                <w:sz w:val="18"/>
+                <w:szCs w:val="18"/>
+              </w:rPr>
+              <w:t>󰘳</w:t>
+            </w:r>
+            <w:r>
+              <w:rPr>
+                <w:rFonts w:ascii="CaskaydiaCove NF" w:hAnsi="CaskaydiaCove NF" w:cs="CaskaydiaCove NF"/>
+                <w:sz w:val="18"/>
+                <w:szCs w:val="18"/>
+              </w:rPr>
+              <w:t xml:space="preserve"> 0</w:t>
+            </w:r>
+          </w:p>
+        </w:tc>
+        <w:tc>
+          <w:tcPr>
+            <w:tcW w:w="2410" w:type="dxa"/>
+          </w:tcPr>
+          <w:p>
+            <w:pPr>
+              <w:rPr>
+                <w:sz w:val="18"/>
+                <w:szCs w:val="18"/>
+                <w:lang w:val="en-US"/>
+              </w:rPr>
+            </w:pPr>
+            <w:r>
+              <w:rPr>
+                <w:sz w:val="18"/>
+                <w:szCs w:val="18"/>
+                <w:lang w:val="en-US"/>
+              </w:rPr>
+              <w:t>Cmd+0</w:t>
+            </w:r>
+          </w:p>
+        </w:tc>
+        <w:tc>
+          <w:tcPr>
+            <w:tcW w:w="2126" w:type="dxa"/>
+          </w:tcPr>
+          <w:p>
+            <w:pPr>
+              <w:rPr>
+                <w:sz w:val="18"/>
+                <w:szCs w:val="18"/>
+                <w:lang w:val="en-US"/>
+              </w:rPr>
+            </w:pPr>
+          </w:p>
+        </w:tc>
+        <w:tc>
+          <w:tcPr>
+            <w:tcW w:w="992" w:type="dxa"/>
+          </w:tcPr>
+          <w:p>
+            <w:pPr>
+              <w:rPr>
+                <w:rFonts w:ascii="CaskaydiaCove NF" w:hAnsi="CaskaydiaCove NF" w:cs="CaskaydiaCove NF"/>
+                <w:sz w:val="18"/>
+                <w:szCs w:val="18"/>
+              </w:rPr>
+            </w:pPr>
+          </w:p>
+        </w:tc>
+        <w:tc>
+          <w:tcPr>
+            <w:tcW w:w="2126" w:type="dxa"/>
+          </w:tcPr>
+          <w:p>
+            <w:pPr>
+              <w:rPr>
+                <w:sz w:val="18"/>
+                <w:szCs w:val="18"/>
+                <w:lang w:val="en-US"/>
+              </w:rPr>
+            </w:pPr>
+          </w:p>
+        </w:tc>
+      </w:tr>
+      <w:tr>
+        <w:tc>
+          <w:tcPr>
+            <w:tcW w:w="1838" w:type="dxa"/>
+          </w:tcPr>
+          <w:p>
+            <w:pPr>
+              <w:rPr>
+                <w:sz w:val="18"/>
+                <w:szCs w:val="18"/>
               </w:rPr>
             </w:pPr>
             <w:proofErr w:type="spellStart"/>
@@ -28901,6 +29123,34 @@
                 <w:szCs w:val="18"/>
               </w:rPr>
             </w:pPr>
+            <w:bookmarkStart w:id="133" w:name="_Hlk196152064"/>
+            <w:r>
+              <w:rPr>
+                <w:rFonts w:ascii="CaskaydiaCove NF" w:hAnsi="CaskaydiaCove NF" w:cs="CaskaydiaCove NF"/>
+                <w:sz w:val="18"/>
+                <w:szCs w:val="18"/>
+              </w:rPr>
+              <w:t>󰘶</w:t>
+            </w:r>
+            <w:bookmarkStart w:id="134" w:name="_Hlk196152043"/>
+            <w:r>
+              <w:rPr>
+                <w:rFonts w:ascii="CaskaydiaCove NF" w:hAnsi="CaskaydiaCove NF" w:cs="CaskaydiaCove NF"/>
+                <w:sz w:val="18"/>
+                <w:szCs w:val="18"/>
+              </w:rPr>
+              <w:t xml:space="preserve"> 󰘳</w:t>
+            </w:r>
+            <w:r>
+              <w:rPr>
+                <w:rFonts w:ascii="CaskaydiaCove NF" w:hAnsi="CaskaydiaCove NF" w:cs="CaskaydiaCove NF"/>
+                <w:sz w:val="18"/>
+                <w:szCs w:val="18"/>
+              </w:rPr>
+              <w:t xml:space="preserve"> +</w:t>
+            </w:r>
+            <w:bookmarkEnd w:id="133"/>
+            <w:bookmarkEnd w:id="134"/>
           </w:p>
         </w:tc>
         <w:tc>
@@ -28914,6 +29164,32 @@
                 <w:szCs w:val="18"/>
               </w:rPr>
             </w:pPr>
+            <w:proofErr w:type="spellStart"/>
+            <w:r>
+              <w:rPr>
+                <w:sz w:val="18"/>
+                <w:szCs w:val="18"/>
+                <w:lang w:val="en-US"/>
+              </w:rPr>
+              <w:t>Shift+Cmd</w:t>
+            </w:r>
+            <w:proofErr w:type="spellEnd"/>
+            <w:r>
+              <w:rPr>
+                <w:sz w:val="18"/>
+                <w:szCs w:val="18"/>
+                <w:lang w:val="en-US"/>
+              </w:rPr>
+              <w:t>+</w:t>
+            </w:r>
+            <w:r>
+              <w:rPr>
+                <w:sz w:val="18"/>
+                <w:szCs w:val="18"/>
+                <w:lang w:val="en-US"/>
+              </w:rPr>
+              <w:t>+</w:t>
+            </w:r>
           </w:p>
         </w:tc>
         <w:tc>
@@ -28950,6 +29226,48 @@
                 <w:lang w:val="en-US"/>
               </w:rPr>
             </w:pPr>
+            <w:r>
+              <w:rPr>
+                <w:rFonts w:ascii="CaskaydiaCove NF" w:hAnsi="CaskaydiaCove NF" w:cs="CaskaydiaCove NF"/>
+                <w:sz w:val="18"/>
+                <w:szCs w:val="18"/>
+              </w:rPr>
+              <w:t>󰘶</w:t>
+            </w:r>
+            <w:r>
+              <w:rPr>
+                <w:rFonts w:ascii="CaskaydiaCove NF" w:hAnsi="CaskaydiaCove NF" w:cs="CaskaydiaCove NF"/>
+                <w:sz w:val="18"/>
+                <w:szCs w:val="18"/>
+              </w:rPr>
+              <w:t xml:space="preserve"> </w:t>
+            </w:r>
+            <w:bookmarkStart w:id="135" w:name="_Hlk196152529"/>
+            <w:r>
+              <w:rPr>
+                <w:rFonts w:ascii="CaskaydiaCove NF" w:hAnsi="CaskaydiaCove NF" w:cs="CaskaydiaCove NF"/>
+                <w:sz w:val="18"/>
+                <w:szCs w:val="18"/>
+              </w:rPr>
+              <w:t>󰘳</w:t>
+            </w:r>
+            <w:r>
+              <w:rPr>
+                <w:rFonts w:ascii="CaskaydiaCove NF" w:hAnsi="CaskaydiaCove NF" w:cs="CaskaydiaCove NF"/>
+                <w:sz w:val="18"/>
+                <w:szCs w:val="18"/>
+              </w:rPr>
+              <w:t xml:space="preserve"> </w:t>
+            </w:r>
+            <w:bookmarkEnd w:id="135"/>
+            <w:r>
+              <w:rPr>
+                <w:rFonts w:ascii="CaskaydiaCove NF" w:hAnsi="CaskaydiaCove NF" w:cs="CaskaydiaCove NF"/>
+                <w:sz w:val="18"/>
+                <w:szCs w:val="18"/>
+              </w:rPr>
+              <w:t>-</w:t>
+            </w:r>
           </w:p>
         </w:tc>
         <w:tc>
@@ -28964,6 +29282,272 @@
                 <w:lang w:val="en-US"/>
               </w:rPr>
             </w:pPr>
+            <w:bookmarkStart w:id="136" w:name="_Hlk196152091"/>
+            <w:proofErr w:type="spellStart"/>
+            <w:r>
+              <w:rPr>
+                <w:sz w:val="18"/>
+                <w:szCs w:val="18"/>
+                <w:lang w:val="en-US"/>
+              </w:rPr>
+              <w:t>Shift+Cmd</w:t>
+            </w:r>
+            <w:proofErr w:type="spellEnd"/>
+            <w:r>
+              <w:rPr>
+                <w:sz w:val="18"/>
+                <w:szCs w:val="18"/>
+                <w:lang w:val="en-US"/>
+              </w:rPr>
+              <w:t>+-</w:t>
+            </w:r>
+            <w:bookmarkEnd w:id="136"/>
+          </w:p>
+        </w:tc>
+      </w:tr>
+      <w:tr>
+        <w:tc>
+          <w:tcPr>
+            <w:tcW w:w="1838" w:type="dxa"/>
+          </w:tcPr>
+          <w:p>
+            <w:pPr>
+              <w:rPr>
+                <w:sz w:val="18"/>
+                <w:szCs w:val="18"/>
+              </w:rPr>
+            </w:pPr>
+            <w:proofErr w:type="spellStart"/>
+            <w:r>
+              <w:rPr>
+                <w:sz w:val="18"/>
+                <w:szCs w:val="18"/>
+              </w:rPr>
+              <w:t>Opt</w:t>
+            </w:r>
+            <w:proofErr w:type="spellEnd"/>
+            <w:r>
+              <w:rPr>
+                <w:sz w:val="18"/>
+                <w:szCs w:val="18"/>
+              </w:rPr>
+              <w:t>. Bindestrich</w:t>
+            </w:r>
+          </w:p>
+        </w:tc>
+        <w:tc>
+          <w:tcPr>
+            <w:tcW w:w="1276" w:type="dxa"/>
+          </w:tcPr>
+          <w:p>
+            <w:pPr>
+              <w:rPr>
+                <w:rFonts w:ascii="CaskaydiaCove NF" w:hAnsi="CaskaydiaCove NF" w:cs="CaskaydiaCove NF"/>
+                <w:sz w:val="18"/>
+                <w:szCs w:val="18"/>
+              </w:rPr>
+            </w:pPr>
+            <w:r>
+              <w:rPr>
+                <w:rFonts w:ascii="CaskaydiaCove NF" w:hAnsi="CaskaydiaCove NF" w:cs="CaskaydiaCove NF"/>
+                <w:sz w:val="18"/>
+                <w:szCs w:val="18"/>
+                <w:lang w:val="en-US"/>
+              </w:rPr>
+              <w:t>󰘵</w:t>
+            </w:r>
+            <w:r>
+              <w:rPr>
+                <w:rFonts w:ascii="CaskaydiaCove NF" w:hAnsi="CaskaydiaCove NF" w:cs="CaskaydiaCove NF"/>
+                <w:sz w:val="18"/>
+                <w:szCs w:val="18"/>
+                <w:lang w:val="en-US"/>
+              </w:rPr>
+              <w:t xml:space="preserve"> </w:t>
+            </w:r>
+            <w:r>
+              <w:rPr>
+                <w:rFonts w:ascii="CaskaydiaCove NF" w:hAnsi="CaskaydiaCove NF" w:cs="CaskaydiaCove NF"/>
+                <w:sz w:val="18"/>
+                <w:szCs w:val="18"/>
+                <w:lang w:val="en-US"/>
+              </w:rPr>
+              <w:t>󰘳</w:t>
+            </w:r>
+            <w:r>
+              <w:rPr>
+                <w:rFonts w:ascii="CaskaydiaCove NF" w:hAnsi="CaskaydiaCove NF" w:cs="CaskaydiaCove NF"/>
+                <w:sz w:val="18"/>
+                <w:szCs w:val="18"/>
+                <w:lang w:val="en-US"/>
+              </w:rPr>
+              <w:t xml:space="preserve"> -</w:t>
+            </w:r>
+          </w:p>
+        </w:tc>
+        <w:tc>
+          <w:tcPr>
+            <w:tcW w:w="2410" w:type="dxa"/>
+          </w:tcPr>
+          <w:p>
+            <w:pPr>
+              <w:rPr>
+                <w:sz w:val="18"/>
+                <w:szCs w:val="18"/>
+                <w:lang w:val="en-US"/>
+              </w:rPr>
+            </w:pPr>
+            <w:proofErr w:type="spellStart"/>
+            <w:r>
+              <w:rPr>
+                <w:sz w:val="18"/>
+                <w:szCs w:val="18"/>
+                <w:lang w:val="en-US"/>
+              </w:rPr>
+              <w:t>Opt+Cmd</w:t>
+            </w:r>
+            <w:proofErr w:type="spellEnd"/>
+            <w:r>
+              <w:rPr>
+                <w:sz w:val="18"/>
+                <w:szCs w:val="18"/>
+                <w:lang w:val="en-US"/>
+              </w:rPr>
+              <w:t>+-</w:t>
+            </w:r>
+          </w:p>
+        </w:tc>
+        <w:tc>
+          <w:tcPr>
+            <w:tcW w:w="2126" w:type="dxa"/>
+          </w:tcPr>
+          <w:p>
+            <w:pPr>
+              <w:rPr>
+                <w:sz w:val="18"/>
+                <w:szCs w:val="18"/>
+                <w:lang w:val="en-US"/>
+              </w:rPr>
+            </w:pPr>
+            <w:proofErr w:type="spellStart"/>
+            <w:r>
+              <w:rPr>
+                <w:sz w:val="18"/>
+                <w:szCs w:val="18"/>
+                <w:lang w:val="en-US"/>
+              </w:rPr>
+              <w:t>Unterbr.freier</w:t>
+            </w:r>
+            <w:proofErr w:type="spellEnd"/>
+            <w:r>
+              <w:rPr>
+                <w:sz w:val="18"/>
+                <w:szCs w:val="18"/>
+                <w:lang w:val="en-US"/>
+              </w:rPr>
+              <w:t xml:space="preserve"> </w:t>
+            </w:r>
+            <w:proofErr w:type="spellStart"/>
+            <w:r>
+              <w:rPr>
+                <w:sz w:val="18"/>
+                <w:szCs w:val="18"/>
+                <w:lang w:val="en-US"/>
+              </w:rPr>
+              <w:t>Bindestrich</w:t>
+            </w:r>
+            <w:proofErr w:type="spellEnd"/>
+          </w:p>
+        </w:tc>
+        <w:tc>
+          <w:tcPr>
+            <w:tcW w:w="992" w:type="dxa"/>
+          </w:tcPr>
+          <w:p>
+            <w:pPr>
+              <w:rPr>
+                <w:rFonts w:ascii="CaskaydiaCove NF" w:hAnsi="CaskaydiaCove NF" w:cs="CaskaydiaCove NF"/>
+                <w:sz w:val="18"/>
+                <w:szCs w:val="18"/>
+              </w:rPr>
+            </w:pPr>
+            <w:r>
+              <w:rPr>
+                <w:rFonts w:ascii="CaskaydiaCove NF" w:hAnsi="CaskaydiaCove NF" w:cs="CaskaydiaCove NF"/>
+                <w:sz w:val="18"/>
+                <w:szCs w:val="18"/>
+                <w:lang w:val="en-US"/>
+              </w:rPr>
+              <w:t>󰘵</w:t>
+            </w:r>
+            <w:r>
+              <w:rPr>
+                <w:rFonts w:ascii="CaskaydiaCove NF" w:hAnsi="CaskaydiaCove NF" w:cs="CaskaydiaCove NF"/>
+                <w:sz w:val="18"/>
+                <w:szCs w:val="18"/>
+                <w:lang w:val="en-US"/>
+              </w:rPr>
+              <w:t xml:space="preserve"> </w:t>
+            </w:r>
+            <w:r>
+              <w:rPr>
+                <w:rFonts w:ascii="CaskaydiaCove NF" w:hAnsi="CaskaydiaCove NF" w:cs="CaskaydiaCove NF"/>
+                <w:sz w:val="18"/>
+                <w:szCs w:val="18"/>
+                <w:lang w:val="en-US"/>
+              </w:rPr>
+              <w:t>󰘶</w:t>
+            </w:r>
+            <w:r>
+              <w:rPr>
+                <w:rFonts w:ascii="CaskaydiaCove NF" w:hAnsi="CaskaydiaCove NF" w:cs="CaskaydiaCove NF"/>
+                <w:sz w:val="18"/>
+                <w:szCs w:val="18"/>
+                <w:lang w:val="en-US"/>
+              </w:rPr>
+              <w:t xml:space="preserve"> </w:t>
+            </w:r>
+            <w:r>
+              <w:rPr>
+                <w:rFonts w:ascii="CaskaydiaCove NF" w:hAnsi="CaskaydiaCove NF" w:cs="CaskaydiaCove NF"/>
+                <w:sz w:val="18"/>
+                <w:szCs w:val="18"/>
+                <w:lang w:val="en-US"/>
+              </w:rPr>
+              <w:t>-</w:t>
+            </w:r>
+          </w:p>
+        </w:tc>
+        <w:tc>
+          <w:tcPr>
+            <w:tcW w:w="2126" w:type="dxa"/>
+          </w:tcPr>
+          <w:p>
+            <w:pPr>
+              <w:rPr>
+                <w:sz w:val="18"/>
+                <w:szCs w:val="18"/>
+                <w:lang w:val="en-US"/>
+              </w:rPr>
+            </w:pPr>
+            <w:proofErr w:type="spellStart"/>
+            <w:r>
+              <w:rPr>
+                <w:sz w:val="18"/>
+                <w:szCs w:val="18"/>
+                <w:lang w:val="en-US"/>
+              </w:rPr>
+              <w:t>Opt+Shift</w:t>
+            </w:r>
+            <w:proofErr w:type="spellEnd"/>
+            <w:r>
+              <w:rPr>
+                <w:sz w:val="18"/>
+                <w:szCs w:val="18"/>
+                <w:lang w:val="en-US"/>
+              </w:rPr>
+              <w:t>+-</w:t>
+            </w:r>
           </w:p>
         </w:tc>
       </w:tr>
@@ -28995,13 +29579,9 @@
           <w:color w:val="4F81BD" w:themeColor="accent1"/>
           <w:sz w:val="26"/>
           <w:szCs w:val="26"/>
-          <w:lang w:val="en-US"/>
         </w:rPr>
       </w:pPr>
       <w:r>
-        <w:rPr>
-          <w:lang w:val="en-US"/>
-        </w:rPr>
         <w:br w:type="page"/>
       </w:r>
     </w:p>
@@ -29244,7 +29824,7 @@
                 <w:lang w:val="en-US"/>
               </w:rPr>
             </w:pPr>
-            <w:bookmarkStart w:id="129" w:name="_Hlk183423395"/>
+            <w:bookmarkStart w:id="137" w:name="_Hlk183423395"/>
             <w:r>
               <w:rPr>
                 <w:sz w:val="18"/>
@@ -29253,7 +29833,7 @@
               </w:rPr>
               <w:t>Fullscreen</w:t>
             </w:r>
-            <w:bookmarkEnd w:id="129"/>
+            <w:bookmarkEnd w:id="137"/>
           </w:p>
         </w:tc>
         <w:tc>
@@ -29412,8 +29992,8 @@
                 <w:lang w:val="en-US"/>
               </w:rPr>
             </w:pPr>
-            <w:bookmarkStart w:id="130" w:name="_Hlk176806505"/>
-            <w:bookmarkStart w:id="131" w:name="_Hlk176801878"/>
+            <w:bookmarkStart w:id="138" w:name="_Hlk176806505"/>
+            <w:bookmarkStart w:id="139" w:name="_Hlk176801878"/>
             <w:r>
               <w:rPr>
                 <w:rFonts w:ascii="CaskaydiaCove NF" w:hAnsi="CaskaydiaCove NF" w:cs="CaskaydiaCove NF"/>
@@ -29422,7 +30002,7 @@
               </w:rPr>
               <w:t>󰘳</w:t>
             </w:r>
-            <w:bookmarkEnd w:id="130"/>
+            <w:bookmarkEnd w:id="138"/>
             <w:r>
               <w:rPr>
                 <w:rFonts w:ascii="CaskaydiaCove NF" w:hAnsi="CaskaydiaCove NF" w:cs="CaskaydiaCove NF"/>
@@ -29431,7 +30011,7 @@
               </w:rPr>
               <w:t xml:space="preserve"> </w:t>
             </w:r>
-            <w:bookmarkEnd w:id="131"/>
+            <w:bookmarkEnd w:id="139"/>
             <w:r>
               <w:rPr>
                 <w:rFonts w:ascii="CaskaydiaCove NF" w:hAnsi="CaskaydiaCove NF" w:cs="CaskaydiaCove NF"/>
@@ -29506,7 +30086,7 @@
                 <w:lang w:val="en-US"/>
               </w:rPr>
             </w:pPr>
-            <w:bookmarkStart w:id="132" w:name="_Hlk176806773"/>
+            <w:bookmarkStart w:id="140" w:name="_Hlk176806773"/>
             <w:r>
               <w:rPr>
                 <w:rFonts w:ascii="CaskaydiaCove NF" w:hAnsi="CaskaydiaCove NF" w:cs="CaskaydiaCove NF"/>
@@ -29515,7 +30095,7 @@
               </w:rPr>
               <w:t>󰘳</w:t>
             </w:r>
-            <w:bookmarkEnd w:id="132"/>
+            <w:bookmarkEnd w:id="140"/>
             <w:r>
               <w:rPr>
                 <w:rFonts w:ascii="CaskaydiaCove NF" w:hAnsi="CaskaydiaCove NF" w:cs="CaskaydiaCove NF"/>
@@ -29564,7 +30144,7 @@
                 <w:lang w:val="en-US"/>
               </w:rPr>
             </w:pPr>
-            <w:bookmarkStart w:id="133" w:name="_Hlk176806951"/>
+            <w:bookmarkStart w:id="141" w:name="_Hlk176806951"/>
             <w:proofErr w:type="spellStart"/>
             <w:r>
               <w:rPr>
@@ -29639,7 +30219,7 @@
               </w:rPr>
               <w:t xml:space="preserve"> </w:t>
             </w:r>
-            <w:bookmarkStart w:id="134" w:name="_Hlk187083978"/>
+            <w:bookmarkStart w:id="142" w:name="_Hlk187083978"/>
             <w:r>
               <w:rPr>
                 <w:rFonts w:ascii="CaskaydiaCove NF" w:hAnsi="CaskaydiaCove NF" w:cs="CaskaydiaCove NF"/>
@@ -29648,7 +30228,7 @@
               </w:rPr>
               <w:t>◀︎</w:t>
             </w:r>
-            <w:bookmarkEnd w:id="134"/>
+            <w:bookmarkEnd w:id="142"/>
             <w:r>
               <w:rPr>
                 <w:rFonts w:ascii="CaskaydiaCove NF" w:hAnsi="CaskaydiaCove NF" w:cs="CaskaydiaCove NF"/>
@@ -29761,7 +30341,7 @@
                 <w:szCs w:val="18"/>
               </w:rPr>
             </w:pPr>
-            <w:bookmarkStart w:id="135" w:name="_Hlk184982784"/>
+            <w:bookmarkStart w:id="143" w:name="_Hlk184982784"/>
             <w:r>
               <w:rPr>
                 <w:rFonts w:ascii="CaskaydiaCove NF" w:hAnsi="CaskaydiaCove NF" w:cs="CaskaydiaCove NF"/>
@@ -29787,7 +30367,7 @@
               </w:rPr>
               <w:t>▶</w:t>
             </w:r>
-            <w:bookmarkEnd w:id="135"/>
+            <w:bookmarkEnd w:id="143"/>
           </w:p>
         </w:tc>
         <w:tc>
@@ -29821,7 +30401,7 @@
           </w:p>
         </w:tc>
       </w:tr>
-      <w:bookmarkEnd w:id="133"/>
+      <w:bookmarkEnd w:id="141"/>
       <w:tr>
         <w:tc>
           <w:tcPr>
@@ -29885,7 +30465,7 @@
                 <w:szCs w:val="18"/>
               </w:rPr>
             </w:pPr>
-            <w:bookmarkStart w:id="136" w:name="_Hlk187083864"/>
+            <w:bookmarkStart w:id="144" w:name="_Hlk187083864"/>
             <w:r>
               <w:rPr>
                 <w:rFonts w:ascii="CaskaydiaCove NF" w:hAnsi="CaskaydiaCove NF" w:cs="CaskaydiaCove NF"/>
@@ -29903,7 +30483,7 @@
               </w:rPr>
               <w:t xml:space="preserve"> </w:t>
             </w:r>
-            <w:bookmarkStart w:id="137" w:name="_Hlk176809216"/>
+            <w:bookmarkStart w:id="145" w:name="_Hlk176809216"/>
             <w:r>
               <w:rPr>
                 <w:rFonts w:ascii="CaskaydiaCove NF" w:hAnsi="CaskaydiaCove NF" w:cs="CaskaydiaCove NF"/>
@@ -29912,8 +30492,8 @@
               </w:rPr>
               <w:t>󰘳</w:t>
             </w:r>
-            <w:bookmarkEnd w:id="136"/>
-            <w:bookmarkEnd w:id="137"/>
+            <w:bookmarkEnd w:id="144"/>
+            <w:bookmarkEnd w:id="145"/>
             <w:r>
               <w:rPr>
                 <w:rFonts w:ascii="CaskaydiaCove NF" w:hAnsi="CaskaydiaCove NF" w:cs="CaskaydiaCove NF"/>
@@ -29931,7 +30511,7 @@
               </w:rPr>
               <w:t>/</w:t>
             </w:r>
-            <w:bookmarkStart w:id="138" w:name="_Hlk187083984"/>
+            <w:bookmarkStart w:id="146" w:name="_Hlk187083984"/>
             <w:r>
               <w:rPr>
                 <w:rFonts w:ascii="CaskaydiaCove NF" w:hAnsi="CaskaydiaCove NF" w:cs="CaskaydiaCove NF"/>
@@ -29940,7 +30520,7 @@
               </w:rPr>
               <w:t>▶</w:t>
             </w:r>
-            <w:bookmarkEnd w:id="138"/>
+            <w:bookmarkEnd w:id="146"/>
           </w:p>
         </w:tc>
         <w:tc>
@@ -30044,7 +30624,7 @@
               </w:rPr>
               <w:t>󰘵</w:t>
             </w:r>
-            <w:bookmarkStart w:id="139" w:name="_Hlk187083968"/>
+            <w:bookmarkStart w:id="147" w:name="_Hlk187083968"/>
             <w:r>
               <w:rPr>
                 <w:rFonts w:ascii="CaskaydiaCove NF" w:hAnsi="CaskaydiaCove NF" w:cs="CaskaydiaCove NF"/>
@@ -30070,8 +30650,8 @@
               </w:rPr>
               <w:t xml:space="preserve"> </w:t>
             </w:r>
-            <w:bookmarkStart w:id="140" w:name="_Hlk184982821"/>
-            <w:bookmarkEnd w:id="139"/>
+            <w:bookmarkStart w:id="148" w:name="_Hlk184982821"/>
+            <w:bookmarkEnd w:id="147"/>
             <w:r>
               <w:rPr>
                 <w:rFonts w:ascii="CaskaydiaCove NF" w:hAnsi="CaskaydiaCove NF" w:cs="CaskaydiaCove NF"/>
@@ -30088,7 +30668,7 @@
               </w:rPr>
               <w:t xml:space="preserve"> </w:t>
             </w:r>
-            <w:bookmarkEnd w:id="140"/>
+            <w:bookmarkEnd w:id="148"/>
             <w:r>
               <w:rPr>
                 <w:rFonts w:ascii="CaskaydiaCove NF" w:hAnsi="CaskaydiaCove NF" w:cs="CaskaydiaCove NF"/>
@@ -30200,7 +30780,7 @@
                 <w:szCs w:val="18"/>
               </w:rPr>
             </w:pPr>
-            <w:bookmarkStart w:id="141" w:name="_Hlk176806539"/>
+            <w:bookmarkStart w:id="149" w:name="_Hlk176806539"/>
             <w:r>
               <w:rPr>
                 <w:rFonts w:ascii="CaskaydiaCove NF" w:hAnsi="CaskaydiaCove NF" w:cs="CaskaydiaCove NF"/>
@@ -30209,7 +30789,7 @@
               </w:rPr>
               <w:t>F/G</w:t>
             </w:r>
-            <w:bookmarkEnd w:id="141"/>
+            <w:bookmarkEnd w:id="149"/>
           </w:p>
         </w:tc>
         <w:tc>
@@ -30267,7 +30847,7 @@
                 <w:szCs w:val="18"/>
               </w:rPr>
             </w:pPr>
-            <w:bookmarkStart w:id="142" w:name="_Hlk176806551"/>
+            <w:bookmarkStart w:id="150" w:name="_Hlk176806551"/>
             <w:r>
               <w:rPr>
                 <w:rFonts w:ascii="CaskaydiaCove NF" w:hAnsi="CaskaydiaCove NF" w:cs="CaskaydiaCove NF"/>
@@ -30276,7 +30856,7 @@
               </w:rPr>
               <w:t>H/J</w:t>
             </w:r>
-            <w:bookmarkEnd w:id="142"/>
+            <w:bookmarkEnd w:id="150"/>
           </w:p>
         </w:tc>
         <w:tc>
@@ -30482,7 +31062,7 @@
                 <w:lang w:val="en-US"/>
               </w:rPr>
             </w:pPr>
-            <w:bookmarkStart w:id="143" w:name="_Hlk187083795"/>
+            <w:bookmarkStart w:id="151" w:name="_Hlk187083795"/>
             <w:r>
               <w:rPr>
                 <w:b/>
@@ -30815,7 +31395,7 @@
                 <w:szCs w:val="18"/>
               </w:rPr>
             </w:pPr>
-            <w:bookmarkStart w:id="144" w:name="_Hlk184982483"/>
+            <w:bookmarkStart w:id="152" w:name="_Hlk184982483"/>
             <w:r>
               <w:rPr>
                 <w:sz w:val="18"/>
@@ -30824,7 +31404,7 @@
               </w:rPr>
               <w:t>Gif Panel</w:t>
             </w:r>
-            <w:bookmarkEnd w:id="144"/>
+            <w:bookmarkEnd w:id="152"/>
           </w:p>
         </w:tc>
         <w:tc>
@@ -31343,7 +31923,7 @@
                 <w:szCs w:val="18"/>
                 <w:lang w:val="en-US"/>
               </w:rPr>
-              <w:t>+{</w:t>
+              <w:t>+{1,…</w:t>
             </w:r>
             <w:proofErr w:type="gramEnd"/>
             <w:r>
@@ -31352,7 +31932,7 @@
                 <w:szCs w:val="18"/>
                 <w:lang w:val="en-US"/>
               </w:rPr>
-              <w:t>1,…,9}</w:t>
+              <w:t>,9}</w:t>
             </w:r>
           </w:p>
         </w:tc>
@@ -31416,7 +31996,7 @@
         </w:tc>
       </w:tr>
     </w:tbl>
-    <w:bookmarkEnd w:id="143"/>
+    <w:bookmarkEnd w:id="151"/>
     <w:p>
       <w:pPr>
         <w:pStyle w:val="berschrift2"/>
@@ -31655,7 +32235,7 @@
                 <w:lang w:val="en-US"/>
               </w:rPr>
             </w:pPr>
-            <w:bookmarkStart w:id="145" w:name="_Hlk187083908"/>
+            <w:bookmarkStart w:id="153" w:name="_Hlk187083908"/>
             <w:proofErr w:type="spellStart"/>
             <w:r>
               <w:rPr>
@@ -31728,7 +32308,7 @@
                 <w:lang w:val="en-US"/>
               </w:rPr>
             </w:pPr>
-            <w:bookmarkStart w:id="146" w:name="_Hlk187083902"/>
+            <w:bookmarkStart w:id="154" w:name="_Hlk187083902"/>
             <w:proofErr w:type="spellStart"/>
             <w:r>
               <w:rPr>
@@ -31748,7 +32328,7 @@
               </w:rPr>
               <w:t>+[</w:t>
             </w:r>
-            <w:bookmarkEnd w:id="146"/>
+            <w:bookmarkEnd w:id="154"/>
             <w:proofErr w:type="gramEnd"/>
           </w:p>
         </w:tc>
@@ -31813,7 +32393,7 @@
               </w:rPr>
               <w:t xml:space="preserve"> </w:t>
             </w:r>
-            <w:bookmarkStart w:id="147" w:name="_Hlk187083941"/>
+            <w:bookmarkStart w:id="155" w:name="_Hlk187083941"/>
             <w:r>
               <w:rPr>
                 <w:rFonts w:ascii="CaskaydiaCove NF" w:hAnsi="CaskaydiaCove NF" w:cs="CaskaydiaCove NF"/>
@@ -31830,7 +32410,7 @@
               </w:rPr>
               <w:t xml:space="preserve"> </w:t>
             </w:r>
-            <w:bookmarkEnd w:id="147"/>
+            <w:bookmarkEnd w:id="155"/>
             <w:r>
               <w:rPr>
                 <w:rFonts w:ascii="CaskaydiaCove NF" w:hAnsi="CaskaydiaCove NF" w:cs="CaskaydiaCove NF"/>
@@ -31874,7 +32454,7 @@
           </w:p>
         </w:tc>
       </w:tr>
-      <w:bookmarkEnd w:id="145"/>
+      <w:bookmarkEnd w:id="153"/>
       <w:tr>
         <w:tc>
           <w:tcPr>
@@ -32143,8 +32723,8 @@
                 <w:szCs w:val="18"/>
               </w:rPr>
             </w:pPr>
-            <w:bookmarkStart w:id="148" w:name="_Hlk188284347"/>
-            <w:bookmarkStart w:id="149" w:name="_Hlk187084072"/>
+            <w:bookmarkStart w:id="156" w:name="_Hlk188284347"/>
+            <w:bookmarkStart w:id="157" w:name="_Hlk187084072"/>
             <w:r>
               <w:rPr>
                 <w:rFonts w:ascii="CaskaydiaCove NF" w:hAnsi="CaskaydiaCove NF" w:cs="CaskaydiaCove NF"/>
@@ -32172,7 +32752,7 @@
               </w:rPr>
               <w:t>󰘶</w:t>
             </w:r>
-            <w:bookmarkEnd w:id="148"/>
+            <w:bookmarkEnd w:id="156"/>
             <w:r>
               <w:rPr>
                 <w:rFonts w:ascii="CaskaydiaCove NF" w:hAnsi="CaskaydiaCove NF" w:cs="CaskaydiaCove NF"/>
@@ -32182,7 +32762,7 @@
               </w:rPr>
               <w:t xml:space="preserve"> </w:t>
             </w:r>
-            <w:bookmarkEnd w:id="149"/>
+            <w:bookmarkEnd w:id="157"/>
             <w:r>
               <w:rPr>
                 <w:rFonts w:ascii="CaskaydiaCove NF" w:hAnsi="CaskaydiaCove NF" w:cs="CaskaydiaCove NF"/>
@@ -32191,7 +32771,7 @@
               </w:rPr>
               <w:t>Page</w:t>
             </w:r>
-            <w:bookmarkStart w:id="150" w:name="_Hlk188284352"/>
+            <w:bookmarkStart w:id="158" w:name="_Hlk188284352"/>
             <w:r>
               <w:rPr>
                 <w:rFonts w:ascii="CaskaydiaCove NF" w:hAnsi="CaskaydiaCove NF" w:cs="CaskaydiaCove NF"/>
@@ -32200,7 +32780,7 @@
               </w:rPr>
               <w:t>▲</w:t>
             </w:r>
-            <w:bookmarkEnd w:id="150"/>
+            <w:bookmarkEnd w:id="158"/>
           </w:p>
         </w:tc>
         <w:tc>
@@ -32215,7 +32795,7 @@
                 <w:szCs w:val="18"/>
               </w:rPr>
             </w:pPr>
-            <w:bookmarkStart w:id="151" w:name="_Hlk187084096"/>
+            <w:bookmarkStart w:id="159" w:name="_Hlk187084096"/>
             <w:proofErr w:type="spellStart"/>
             <w:r>
               <w:rPr>
@@ -32224,7 +32804,7 @@
               </w:rPr>
               <w:t>Ctrl+Shift+PageUp</w:t>
             </w:r>
-            <w:bookmarkEnd w:id="151"/>
+            <w:bookmarkEnd w:id="159"/>
             <w:proofErr w:type="spellEnd"/>
           </w:p>
         </w:tc>
@@ -32337,7 +32917,7 @@
               </w:rPr>
               <w:t>Page</w:t>
             </w:r>
-            <w:bookmarkStart w:id="152" w:name="_Hlk188284393"/>
+            <w:bookmarkStart w:id="160" w:name="_Hlk188284393"/>
             <w:r>
               <w:rPr>
                 <w:rFonts w:ascii="CaskaydiaCove NF" w:hAnsi="CaskaydiaCove NF" w:cs="CaskaydiaCove NF"/>
@@ -32346,7 +32926,7 @@
               </w:rPr>
               <w:t>▼</w:t>
             </w:r>
-            <w:bookmarkEnd w:id="152"/>
+            <w:bookmarkEnd w:id="160"/>
           </w:p>
         </w:tc>
         <w:tc>
@@ -32388,7 +32968,7 @@
                 <w:lang w:val="en-US"/>
               </w:rPr>
             </w:pPr>
-            <w:bookmarkStart w:id="153" w:name="_Hlk188284428"/>
+            <w:bookmarkStart w:id="161" w:name="_Hlk188284428"/>
             <w:proofErr w:type="spellStart"/>
             <w:r>
               <w:rPr>
@@ -32423,7 +33003,7 @@
                 <w:lang w:val="en-US"/>
               </w:rPr>
             </w:pPr>
-            <w:bookmarkStart w:id="154" w:name="_Hlk188284388"/>
+            <w:bookmarkStart w:id="162" w:name="_Hlk188284388"/>
             <w:r>
               <w:rPr>
                 <w:rFonts w:ascii="CaskaydiaCove NF" w:hAnsi="CaskaydiaCove NF" w:cs="CaskaydiaCove NF"/>
@@ -32460,7 +33040,7 @@
               </w:rPr>
               <w:t xml:space="preserve"> </w:t>
             </w:r>
-            <w:bookmarkEnd w:id="154"/>
+            <w:bookmarkEnd w:id="162"/>
             <w:r>
               <w:rPr>
                 <w:rFonts w:ascii="CaskaydiaCove NF" w:hAnsi="CaskaydiaCove NF" w:cs="CaskaydiaCove NF"/>
@@ -32614,7 +33194,7 @@
           </w:p>
         </w:tc>
       </w:tr>
-      <w:bookmarkEnd w:id="153"/>
+      <w:bookmarkEnd w:id="161"/>
       <w:tr>
         <w:tc>
           <w:tcPr>
@@ -33787,14 +34367,7 @@
         </w:tc>
       </w:tr>
     </w:tbl>
-    <w:p>
-      <w:pPr>
-        <w:rPr>
-          <w:sz w:val="18"/>
-          <w:szCs w:val="18"/>
-        </w:rPr>
-      </w:pPr>
-    </w:p>
+    <w:p/>
     <w:sectPr>
       <w:pgSz w:w="11906" w:h="16838"/>
       <w:pgMar w:top="284" w:right="849" w:bottom="284" w:left="567" w:header="709" w:footer="709" w:gutter="0"/>

</xml_diff>

<commit_message>
docs: add macOS shortcut
</commit_message>
<xml_diff>
--- a/Settings/Shortcuts-macOS.docx
+++ b/Settings/Shortcuts-macOS.docx
@@ -984,6 +984,7 @@
               </w:rPr>
             </w:pPr>
             <w:bookmarkStart w:id="13" w:name="_Hlk187084034"/>
+            <w:bookmarkStart w:id="14" w:name="_Hlk218329606"/>
             <w:r>
               <w:rPr>
                 <w:rFonts w:ascii="CaskaydiaCove NF" w:hAnsi="CaskaydiaCove NF" w:cs="CaskaydiaCove NF"/>
@@ -1002,8 +1003,8 @@
               </w:rPr>
               <w:t xml:space="preserve"> </w:t>
             </w:r>
-            <w:bookmarkStart w:id="14" w:name="_Hlk179485598"/>
-            <w:bookmarkStart w:id="15" w:name="_Hlk196152317"/>
+            <w:bookmarkStart w:id="15" w:name="_Hlk179485598"/>
+            <w:bookmarkStart w:id="16" w:name="_Hlk196152317"/>
             <w:r>
               <w:rPr>
                 <w:rFonts w:ascii="CaskaydiaCove NF" w:hAnsi="CaskaydiaCove NF" w:cs="CaskaydiaCove NF"/>
@@ -1013,45 +1014,46 @@
               </w:rPr>
               <w:t>󰘵</w:t>
             </w:r>
+            <w:bookmarkEnd w:id="15"/>
+            <w:r>
+              <w:rPr>
+                <w:rFonts w:ascii="CaskaydiaCove NF" w:hAnsi="CaskaydiaCove NF" w:cs="CaskaydiaCove NF"/>
+                <w:sz w:val="18"/>
+                <w:szCs w:val="18"/>
+                <w:lang w:val="en-US"/>
+              </w:rPr>
+              <w:t xml:space="preserve"> </w:t>
+            </w:r>
+            <w:r>
+              <w:rPr>
+                <w:rFonts w:ascii="CaskaydiaCove NF" w:hAnsi="CaskaydiaCove NF" w:cs="CaskaydiaCove NF"/>
+                <w:sz w:val="18"/>
+                <w:szCs w:val="18"/>
+                <w:lang w:val="en-US"/>
+              </w:rPr>
+              <w:t>󰘶</w:t>
+            </w:r>
+            <w:r>
+              <w:rPr>
+                <w:rFonts w:ascii="CaskaydiaCove NF" w:hAnsi="CaskaydiaCove NF" w:cs="CaskaydiaCove NF"/>
+                <w:sz w:val="18"/>
+                <w:szCs w:val="18"/>
+                <w:lang w:val="en-US"/>
+              </w:rPr>
+              <w:t xml:space="preserve"> </w:t>
+            </w:r>
+            <w:bookmarkEnd w:id="13"/>
+            <w:r>
+              <w:rPr>
+                <w:rFonts w:ascii="CaskaydiaCove NF" w:hAnsi="CaskaydiaCove NF" w:cs="CaskaydiaCove NF"/>
+                <w:sz w:val="18"/>
+                <w:szCs w:val="18"/>
+                <w:lang w:val="en-US"/>
+              </w:rPr>
+              <w:t>󰘳</w:t>
+            </w:r>
             <w:bookmarkEnd w:id="14"/>
-            <w:r>
-              <w:rPr>
-                <w:rFonts w:ascii="CaskaydiaCove NF" w:hAnsi="CaskaydiaCove NF" w:cs="CaskaydiaCove NF"/>
-                <w:sz w:val="18"/>
-                <w:szCs w:val="18"/>
-                <w:lang w:val="en-US"/>
-              </w:rPr>
-              <w:t xml:space="preserve"> </w:t>
-            </w:r>
-            <w:r>
-              <w:rPr>
-                <w:rFonts w:ascii="CaskaydiaCove NF" w:hAnsi="CaskaydiaCove NF" w:cs="CaskaydiaCove NF"/>
-                <w:sz w:val="18"/>
-                <w:szCs w:val="18"/>
-                <w:lang w:val="en-US"/>
-              </w:rPr>
-              <w:t>󰘶</w:t>
-            </w:r>
-            <w:r>
-              <w:rPr>
-                <w:rFonts w:ascii="CaskaydiaCove NF" w:hAnsi="CaskaydiaCove NF" w:cs="CaskaydiaCove NF"/>
-                <w:sz w:val="18"/>
-                <w:szCs w:val="18"/>
-                <w:lang w:val="en-US"/>
-              </w:rPr>
-              <w:t xml:space="preserve"> </w:t>
-            </w:r>
-            <w:bookmarkEnd w:id="13"/>
-            <w:r>
-              <w:rPr>
-                <w:rFonts w:ascii="CaskaydiaCove NF" w:hAnsi="CaskaydiaCove NF" w:cs="CaskaydiaCove NF"/>
-                <w:sz w:val="18"/>
-                <w:szCs w:val="18"/>
-                <w:lang w:val="en-US"/>
-              </w:rPr>
-              <w:t>󰘳</w:t>
-            </w:r>
-            <w:bookmarkEnd w:id="15"/>
+            <w:bookmarkEnd w:id="16"/>
           </w:p>
         </w:tc>
         <w:tc>
@@ -1147,7 +1149,7 @@
                 <w:lang w:val="en-US"/>
               </w:rPr>
             </w:pPr>
-            <w:bookmarkStart w:id="16" w:name="_Hlk159590424"/>
+            <w:bookmarkStart w:id="17" w:name="_Hlk159590424"/>
             <w:r>
               <w:rPr>
                 <w:b/>
@@ -1290,7 +1292,7 @@
           </w:p>
         </w:tc>
       </w:tr>
-      <w:bookmarkEnd w:id="16"/>
+      <w:bookmarkEnd w:id="17"/>
       <w:tr>
         <w:tc>
           <w:tcPr>
@@ -1326,7 +1328,7 @@
                 <w:lang w:val="en-US"/>
               </w:rPr>
             </w:pPr>
-            <w:bookmarkStart w:id="17" w:name="_Hlk212987463"/>
+            <w:bookmarkStart w:id="18" w:name="_Hlk212987463"/>
             <w:r>
               <w:rPr>
                 <w:rFonts w:ascii="CaskaydiaCove NF" w:hAnsi="CaskaydiaCove NF" w:cs="CaskaydiaCove NF"/>
@@ -1343,7 +1345,7 @@
               </w:rPr>
               <w:t xml:space="preserve"> </w:t>
             </w:r>
-            <w:bookmarkEnd w:id="17"/>
+            <w:bookmarkEnd w:id="18"/>
             <w:r>
               <w:rPr>
                 <w:rFonts w:ascii="CaskaydiaCove NF" w:hAnsi="CaskaydiaCove NF" w:cs="CaskaydiaCove NF"/>
@@ -1718,7 +1720,7 @@
               </w:rPr>
               <w:t xml:space="preserve"> </w:t>
             </w:r>
-            <w:bookmarkStart w:id="18" w:name="_Hlk179484762"/>
+            <w:bookmarkStart w:id="19" w:name="_Hlk179484762"/>
             <w:r>
               <w:rPr>
                 <w:rFonts w:ascii="CaskaydiaCove NF" w:hAnsi="CaskaydiaCove NF" w:cs="CaskaydiaCove NF"/>
@@ -1727,7 +1729,7 @@
               </w:rPr>
               <w:t>▲</w:t>
             </w:r>
-            <w:bookmarkEnd w:id="18"/>
+            <w:bookmarkEnd w:id="19"/>
           </w:p>
         </w:tc>
         <w:tc>
@@ -1774,7 +1776,7 @@
               </w:rPr>
               <w:t>A</w:t>
             </w:r>
-            <w:bookmarkStart w:id="19" w:name="_Hlk161949913"/>
+            <w:bookmarkStart w:id="20" w:name="_Hlk161949913"/>
             <w:r>
               <w:rPr>
                 <w:sz w:val="18"/>
@@ -1790,7 +1792,7 @@
               </w:rPr>
               <w:t>wi</w:t>
             </w:r>
-            <w:bookmarkEnd w:id="19"/>
+            <w:bookmarkEnd w:id="20"/>
             <w:r>
               <w:rPr>
                 <w:sz w:val="18"/>
@@ -1957,7 +1959,7 @@
               </w:rPr>
               <w:t xml:space="preserve">󰘵 </w:t>
             </w:r>
-            <w:bookmarkStart w:id="20" w:name="_Hlk161949934"/>
+            <w:bookmarkStart w:id="21" w:name="_Hlk161949934"/>
             <w:r>
               <w:rPr>
                 <w:rFonts w:ascii="CaskaydiaCove NF" w:hAnsi="CaskaydiaCove NF" w:cs="CaskaydiaCove NF"/>
@@ -1966,7 +1968,7 @@
               </w:rPr>
               <w:t>󰘳</w:t>
             </w:r>
-            <w:bookmarkStart w:id="21" w:name="_Hlk161949927"/>
+            <w:bookmarkStart w:id="22" w:name="_Hlk161949927"/>
             <w:r>
               <w:rPr>
                 <w:rFonts w:ascii="CaskaydiaCove NF" w:hAnsi="CaskaydiaCove NF" w:cs="CaskaydiaCove NF"/>
@@ -1975,8 +1977,8 @@
               </w:rPr>
               <w:t xml:space="preserve"> </w:t>
             </w:r>
-            <w:bookmarkEnd w:id="20"/>
             <w:bookmarkEnd w:id="21"/>
+            <w:bookmarkEnd w:id="22"/>
             <w:r>
               <w:rPr>
                 <w:rFonts w:ascii="CaskaydiaCove NF" w:hAnsi="CaskaydiaCove NF" w:cs="CaskaydiaCove NF"/>
@@ -2170,7 +2172,7 @@
                 <w:lang w:val="en-US"/>
               </w:rPr>
             </w:pPr>
-            <w:bookmarkStart w:id="22" w:name="_Hlk161439414"/>
+            <w:bookmarkStart w:id="23" w:name="_Hlk161439414"/>
             <w:r>
               <w:rPr>
                 <w:rFonts w:ascii="CaskaydiaCove NF" w:hAnsi="CaskaydiaCove NF" w:cs="CaskaydiaCove NF"/>
@@ -2179,7 +2181,7 @@
               </w:rPr>
               <w:t xml:space="preserve"> </w:t>
             </w:r>
-            <w:bookmarkEnd w:id="22"/>
+            <w:bookmarkEnd w:id="23"/>
             <w:r>
               <w:rPr>
                 <w:rFonts w:ascii="CaskaydiaCove NF" w:hAnsi="CaskaydiaCove NF" w:cs="CaskaydiaCove NF"/>
@@ -2253,7 +2255,7 @@
                 <w:lang w:val="en-US"/>
               </w:rPr>
             </w:pPr>
-            <w:bookmarkStart w:id="23" w:name="_Hlk161438104"/>
+            <w:bookmarkStart w:id="24" w:name="_Hlk161438104"/>
             <w:r>
               <w:rPr>
                 <w:rFonts w:ascii="CaskaydiaCove NF" w:hAnsi="CaskaydiaCove NF" w:cs="CaskaydiaCove NF"/>
@@ -2262,7 +2264,7 @@
               </w:rPr>
               <w:t>󰘴</w:t>
             </w:r>
-            <w:bookmarkEnd w:id="23"/>
+            <w:bookmarkEnd w:id="24"/>
             <w:r>
               <w:rPr>
                 <w:rFonts w:ascii="CaskaydiaCove NF" w:hAnsi="CaskaydiaCove NF" w:cs="CaskaydiaCove NF"/>
@@ -2279,7 +2281,7 @@
               </w:rPr>
               <w:t>F2/</w:t>
             </w:r>
-            <w:bookmarkStart w:id="24" w:name="_Hlk161438200"/>
+            <w:bookmarkStart w:id="25" w:name="_Hlk161438200"/>
             <w:r>
               <w:rPr>
                 <w:rFonts w:ascii="CaskaydiaCove NF" w:hAnsi="CaskaydiaCove NF" w:cs="CaskaydiaCove NF"/>
@@ -2288,7 +2290,7 @@
               </w:rPr>
               <w:t xml:space="preserve"> </w:t>
             </w:r>
-            <w:bookmarkEnd w:id="24"/>
+            <w:bookmarkEnd w:id="25"/>
             <w:r>
               <w:rPr>
                 <w:rFonts w:ascii="CaskaydiaCove NF" w:hAnsi="CaskaydiaCove NF" w:cs="CaskaydiaCove NF"/>
@@ -3565,7 +3567,7 @@
               </w:rPr>
               <w:t xml:space="preserve"> </w:t>
             </w:r>
-            <w:bookmarkStart w:id="25" w:name="_Hlk161949921"/>
+            <w:bookmarkStart w:id="26" w:name="_Hlk161949921"/>
             <w:r>
               <w:rPr>
                 <w:rFonts w:ascii="CaskaydiaCove NF" w:hAnsi="CaskaydiaCove NF" w:cs="CaskaydiaCove NF"/>
@@ -3574,7 +3576,7 @@
               </w:rPr>
               <w:t>󰘶</w:t>
             </w:r>
-            <w:bookmarkEnd w:id="25"/>
+            <w:bookmarkEnd w:id="26"/>
             <w:r>
               <w:rPr>
                 <w:rFonts w:ascii="CaskaydiaCove NF" w:hAnsi="CaskaydiaCove NF" w:cs="CaskaydiaCove NF"/>
@@ -3866,7 +3868,7 @@
               </w:rPr>
               <w:t xml:space="preserve">󰘶 </w:t>
             </w:r>
-            <w:bookmarkStart w:id="26" w:name="_Hlk161438108"/>
+            <w:bookmarkStart w:id="27" w:name="_Hlk161438108"/>
             <w:r>
               <w:rPr>
                 <w:rFonts w:ascii="CaskaydiaCove NF" w:hAnsi="CaskaydiaCove NF" w:cs="CaskaydiaCove NF"/>
@@ -3875,7 +3877,7 @@
               </w:rPr>
               <w:t>󰘳</w:t>
             </w:r>
-            <w:bookmarkEnd w:id="26"/>
+            <w:bookmarkEnd w:id="27"/>
             <w:r>
               <w:rPr>
                 <w:rFonts w:ascii="CaskaydiaCove NF" w:hAnsi="CaskaydiaCove NF" w:cs="CaskaydiaCove NF"/>
@@ -4605,7 +4607,7 @@
                 <w:szCs w:val="18"/>
               </w:rPr>
             </w:pPr>
-            <w:bookmarkStart w:id="27" w:name="_Hlk161438149"/>
+            <w:bookmarkStart w:id="28" w:name="_Hlk161438149"/>
             <w:r>
               <w:rPr>
                 <w:sz w:val="18"/>
@@ -4728,7 +4730,7 @@
                 <w:szCs w:val="18"/>
               </w:rPr>
             </w:pPr>
-            <w:bookmarkStart w:id="28" w:name="_Hlk161438189"/>
+            <w:bookmarkStart w:id="29" w:name="_Hlk161438189"/>
             <w:r>
               <w:rPr>
                 <w:rFonts w:ascii="CaskaydiaCove NF" w:hAnsi="CaskaydiaCove NF" w:cs="CaskaydiaCove NF"/>
@@ -4761,7 +4763,7 @@
               </w:rPr>
               <w:t xml:space="preserve"> </w:t>
             </w:r>
-            <w:bookmarkEnd w:id="28"/>
+            <w:bookmarkEnd w:id="29"/>
             <w:r>
               <w:rPr>
                 <w:rFonts w:ascii="CaskaydiaCove NF" w:hAnsi="CaskaydiaCove NF" w:cs="CaskaydiaCove NF"/>
@@ -4797,7 +4799,7 @@
         </w:tc>
       </w:tr>
     </w:tbl>
-    <w:bookmarkEnd w:id="27"/>
+    <w:bookmarkEnd w:id="28"/>
     <w:p>
       <w:pPr>
         <w:pStyle w:val="berschrift2"/>
@@ -4849,8 +4851,8 @@
                 <w:lang w:val="en-US"/>
               </w:rPr>
             </w:pPr>
-            <w:bookmarkStart w:id="29" w:name="_Hlk159590958"/>
-            <w:bookmarkStart w:id="30" w:name="_Hlk159590730"/>
+            <w:bookmarkStart w:id="30" w:name="_Hlk159590958"/>
+            <w:bookmarkStart w:id="31" w:name="_Hlk159590730"/>
             <w:r>
               <w:rPr>
                 <w:b/>
@@ -4993,8 +4995,8 @@
           </w:p>
         </w:tc>
       </w:tr>
-      <w:bookmarkEnd w:id="29"/>
       <w:bookmarkEnd w:id="30"/>
+      <w:bookmarkEnd w:id="31"/>
       <w:tr>
         <w:tc>
           <w:tcPr>
@@ -5856,7 +5858,7 @@
                 <w:lang w:val="en-US"/>
               </w:rPr>
             </w:pPr>
-            <w:bookmarkStart w:id="31" w:name="_Hlk179484681"/>
+            <w:bookmarkStart w:id="32" w:name="_Hlk179484681"/>
             <w:r>
               <w:rPr>
                 <w:rFonts w:ascii="CaskaydiaCove NF" w:hAnsi="CaskaydiaCove NF" w:cs="CaskaydiaCove NF"/>
@@ -5873,7 +5875,7 @@
               </w:rPr>
               <w:t xml:space="preserve"> </w:t>
             </w:r>
-            <w:bookmarkEnd w:id="31"/>
+            <w:bookmarkEnd w:id="32"/>
             <w:r>
               <w:rPr>
                 <w:rFonts w:ascii="CaskaydiaCove NF" w:hAnsi="CaskaydiaCove NF" w:cs="CaskaydiaCove NF"/>
@@ -5898,7 +5900,7 @@
               </w:rPr>
               <w:t xml:space="preserve">F / </w:t>
             </w:r>
-            <w:bookmarkStart w:id="32" w:name="_Hlk179484685"/>
+            <w:bookmarkStart w:id="33" w:name="_Hlk179484685"/>
             <w:r>
               <w:rPr>
                 <w:rFonts w:ascii="CaskaydiaCove NF" w:hAnsi="CaskaydiaCove NF" w:cs="CaskaydiaCove NF"/>
@@ -5907,7 +5909,7 @@
               </w:rPr>
               <w:t xml:space="preserve"> </w:t>
             </w:r>
-            <w:bookmarkEnd w:id="32"/>
+            <w:bookmarkEnd w:id="33"/>
             <w:r>
               <w:rPr>
                 <w:rFonts w:ascii="CaskaydiaCove NF" w:hAnsi="CaskaydiaCove NF" w:cs="CaskaydiaCove NF"/>
@@ -6094,7 +6096,7 @@
                 <w:lang w:val="en-US"/>
               </w:rPr>
             </w:pPr>
-            <w:bookmarkStart w:id="33" w:name="_Hlk181803607"/>
+            <w:bookmarkStart w:id="34" w:name="_Hlk181803607"/>
             <w:r>
               <w:rPr>
                 <w:rFonts w:ascii="CaskaydiaCove NF" w:hAnsi="CaskaydiaCove NF" w:cs="CaskaydiaCove NF"/>
@@ -6111,7 +6113,7 @@
               </w:rPr>
               <w:t xml:space="preserve"> </w:t>
             </w:r>
-            <w:bookmarkEnd w:id="33"/>
+            <w:bookmarkEnd w:id="34"/>
             <w:r>
               <w:rPr>
                 <w:rFonts w:ascii="CaskaydiaCove NF" w:hAnsi="CaskaydiaCove NF" w:cs="CaskaydiaCove NF"/>
@@ -6160,7 +6162,7 @@
                 <w:szCs w:val="18"/>
               </w:rPr>
             </w:pPr>
-            <w:bookmarkStart w:id="34" w:name="_Hlk181803648"/>
+            <w:bookmarkStart w:id="35" w:name="_Hlk181803648"/>
             <w:r>
               <w:rPr>
                 <w:sz w:val="18"/>
@@ -6311,7 +6313,7 @@
           </w:p>
         </w:tc>
       </w:tr>
-      <w:bookmarkEnd w:id="34"/>
+      <w:bookmarkEnd w:id="35"/>
       <w:tr>
         <w:tc>
           <w:tcPr>
@@ -6433,7 +6435,7 @@
                 <w:szCs w:val="18"/>
               </w:rPr>
             </w:pPr>
-            <w:bookmarkStart w:id="35" w:name="_Hlk181803673"/>
+            <w:bookmarkStart w:id="36" w:name="_Hlk181803673"/>
             <w:r>
               <w:rPr>
                 <w:rFonts w:ascii="CaskaydiaCove NF" w:hAnsi="CaskaydiaCove NF" w:cs="CaskaydiaCove NF"/>
@@ -6450,7 +6452,7 @@
               </w:rPr>
               <w:t xml:space="preserve"> </w:t>
             </w:r>
-            <w:bookmarkEnd w:id="35"/>
+            <w:bookmarkEnd w:id="36"/>
             <w:r>
               <w:rPr>
                 <w:rFonts w:ascii="CaskaydiaCove NF" w:hAnsi="CaskaydiaCove NF" w:cs="CaskaydiaCove NF"/>
@@ -6581,8 +6583,8 @@
                 <w:szCs w:val="18"/>
               </w:rPr>
             </w:pPr>
-            <w:bookmarkStart w:id="36" w:name="_Hlk179484785"/>
-            <w:bookmarkStart w:id="37" w:name="_Hlk179484741"/>
+            <w:bookmarkStart w:id="37" w:name="_Hlk179484785"/>
+            <w:bookmarkStart w:id="38" w:name="_Hlk179484741"/>
             <w:r>
               <w:rPr>
                 <w:sz w:val="18"/>
@@ -6590,7 +6592,7 @@
               </w:rPr>
               <w:t>H</w:t>
             </w:r>
-            <w:bookmarkEnd w:id="36"/>
+            <w:bookmarkEnd w:id="37"/>
             <w:r>
               <w:rPr>
                 <w:sz w:val="18"/>
@@ -6628,8 +6630,8 @@
                 <w:szCs w:val="18"/>
               </w:rPr>
             </w:pPr>
-            <w:bookmarkStart w:id="38" w:name="_Hlk179484752"/>
-            <w:bookmarkStart w:id="39" w:name="_Hlk179484813"/>
+            <w:bookmarkStart w:id="39" w:name="_Hlk179484752"/>
+            <w:bookmarkStart w:id="40" w:name="_Hlk179484813"/>
             <w:r>
               <w:rPr>
                 <w:rFonts w:ascii="CaskaydiaCove NF" w:hAnsi="CaskaydiaCove NF" w:cs="CaskaydiaCove NF"/>
@@ -6662,7 +6664,7 @@
               </w:rPr>
               <w:t xml:space="preserve"> </w:t>
             </w:r>
-            <w:bookmarkEnd w:id="38"/>
+            <w:bookmarkEnd w:id="39"/>
             <w:r>
               <w:rPr>
                 <w:rFonts w:ascii="CaskaydiaCove NF" w:hAnsi="CaskaydiaCove NF" w:cs="CaskaydiaCove NF"/>
@@ -6687,7 +6689,7 @@
               </w:rPr>
               <w:t>▶</w:t>
             </w:r>
-            <w:bookmarkEnd w:id="39"/>
+            <w:bookmarkEnd w:id="40"/>
           </w:p>
         </w:tc>
         <w:tc>
@@ -6735,7 +6737,7 @@
                 <w:szCs w:val="18"/>
               </w:rPr>
             </w:pPr>
-            <w:bookmarkStart w:id="40" w:name="_Hlk179485010"/>
+            <w:bookmarkStart w:id="41" w:name="_Hlk179485010"/>
             <w:r>
               <w:rPr>
                 <w:rFonts w:ascii="CaskaydiaCove NF" w:hAnsi="CaskaydiaCove NF" w:cs="CaskaydiaCove NF"/>
@@ -6760,7 +6762,7 @@
               </w:rPr>
               <w:t></w:t>
             </w:r>
-            <w:bookmarkEnd w:id="40"/>
+            <w:bookmarkEnd w:id="41"/>
             <w:r>
               <w:rPr>
                 <w:rFonts w:ascii="CaskaydiaCove NF" w:hAnsi="CaskaydiaCove NF" w:cs="CaskaydiaCove NF"/>
@@ -6769,7 +6771,7 @@
               </w:rPr>
               <w:t xml:space="preserve"> </w:t>
             </w:r>
-            <w:bookmarkStart w:id="41" w:name="_Hlk179484831"/>
+            <w:bookmarkStart w:id="42" w:name="_Hlk179484831"/>
             <w:r>
               <w:rPr>
                 <w:rFonts w:ascii="CaskaydiaCove NF" w:hAnsi="CaskaydiaCove NF" w:cs="CaskaydiaCove NF"/>
@@ -6794,7 +6796,7 @@
               </w:rPr>
               <w:t>▼</w:t>
             </w:r>
-            <w:bookmarkEnd w:id="41"/>
+            <w:bookmarkEnd w:id="42"/>
           </w:p>
         </w:tc>
         <w:tc>
@@ -6811,7 +6813,7 @@
           </w:p>
         </w:tc>
       </w:tr>
-      <w:bookmarkEnd w:id="37"/>
+      <w:bookmarkEnd w:id="38"/>
       <w:tr>
         <w:tc>
           <w:tcPr>
@@ -6870,7 +6872,7 @@
                 <w:szCs w:val="18"/>
               </w:rPr>
             </w:pPr>
-            <w:bookmarkStart w:id="42" w:name="_Hlk179485589"/>
+            <w:bookmarkStart w:id="43" w:name="_Hlk179485589"/>
             <w:r>
               <w:rPr>
                 <w:rFonts w:ascii="CaskaydiaCove NF" w:hAnsi="CaskaydiaCove NF" w:cs="CaskaydiaCove NF"/>
@@ -6936,7 +6938,7 @@
               </w:rPr>
               <w:t>▶</w:t>
             </w:r>
-            <w:bookmarkEnd w:id="42"/>
+            <w:bookmarkEnd w:id="43"/>
           </w:p>
         </w:tc>
         <w:tc>
@@ -7034,7 +7036,7 @@
               </w:rPr>
               <w:t xml:space="preserve"> </w:t>
             </w:r>
-            <w:bookmarkStart w:id="43" w:name="_Hlk179485616"/>
+            <w:bookmarkStart w:id="44" w:name="_Hlk179485616"/>
             <w:r>
               <w:rPr>
                 <w:rFonts w:ascii="CaskaydiaCove NF" w:hAnsi="CaskaydiaCove NF" w:cs="CaskaydiaCove NF"/>
@@ -7059,7 +7061,7 @@
               </w:rPr>
               <w:t>▼</w:t>
             </w:r>
-            <w:bookmarkEnd w:id="43"/>
+            <w:bookmarkEnd w:id="44"/>
           </w:p>
         </w:tc>
         <w:tc>
@@ -7127,7 +7129,7 @@
                 <w:szCs w:val="18"/>
               </w:rPr>
             </w:pPr>
-            <w:bookmarkStart w:id="44" w:name="_Hlk179485613"/>
+            <w:bookmarkStart w:id="45" w:name="_Hlk179485613"/>
             <w:r>
               <w:rPr>
                 <w:rFonts w:ascii="CaskaydiaCove NF" w:hAnsi="CaskaydiaCove NF" w:cs="CaskaydiaCove NF"/>
@@ -7161,7 +7163,7 @@
               </w:rPr>
               <w:t xml:space="preserve"> </w:t>
             </w:r>
-            <w:bookmarkEnd w:id="44"/>
+            <w:bookmarkEnd w:id="45"/>
             <w:r>
               <w:rPr>
                 <w:rFonts w:ascii="CaskaydiaCove NF" w:hAnsi="CaskaydiaCove NF" w:cs="CaskaydiaCove NF"/>
@@ -7541,7 +7543,7 @@
           <w:lang w:val="en-US"/>
         </w:rPr>
       </w:pPr>
-      <w:bookmarkStart w:id="45" w:name="_Hlk159590279"/>
+      <w:bookmarkStart w:id="46" w:name="_Hlk159590279"/>
       <w:r>
         <w:rPr>
           <w:lang w:val="en-US"/>
@@ -7579,7 +7581,7 @@
                 <w:lang w:val="en-US"/>
               </w:rPr>
             </w:pPr>
-            <w:bookmarkStart w:id="46" w:name="_Hlk159591016"/>
+            <w:bookmarkStart w:id="47" w:name="_Hlk159591016"/>
             <w:r>
               <w:rPr>
                 <w:b/>
@@ -7722,7 +7724,7 @@
           </w:p>
         </w:tc>
       </w:tr>
-      <w:bookmarkEnd w:id="46"/>
+      <w:bookmarkEnd w:id="47"/>
       <w:tr>
         <w:tc>
           <w:tcPr>
@@ -7752,7 +7754,7 @@
               </w:rPr>
               <w:t xml:space="preserve"> </w:t>
             </w:r>
-            <w:bookmarkStart w:id="47" w:name="_Hlk183421587"/>
+            <w:bookmarkStart w:id="48" w:name="_Hlk183421587"/>
             <w:r>
               <w:rPr>
                 <w:sz w:val="18"/>
@@ -7760,7 +7762,7 @@
               </w:rPr>
               <w:t>Dock</w:t>
             </w:r>
-            <w:bookmarkEnd w:id="47"/>
+            <w:bookmarkEnd w:id="48"/>
           </w:p>
         </w:tc>
         <w:tc>
@@ -7776,7 +7778,7 @@
                 <w:lang w:val="en-US"/>
               </w:rPr>
             </w:pPr>
-            <w:bookmarkStart w:id="48" w:name="_Hlk169858482"/>
+            <w:bookmarkStart w:id="49" w:name="_Hlk169858482"/>
             <w:r>
               <w:rPr>
                 <w:rFonts w:ascii="CaskaydiaCove NF" w:hAnsi="CaskaydiaCove NF" w:cs="CaskaydiaCove NF"/>
@@ -7785,7 +7787,7 @@
               </w:rPr>
               <w:t xml:space="preserve">󰘵 󰘳 </w:t>
             </w:r>
-            <w:bookmarkEnd w:id="48"/>
+            <w:bookmarkEnd w:id="49"/>
             <w:r>
               <w:rPr>
                 <w:rFonts w:ascii="CaskaydiaCove NF" w:hAnsi="CaskaydiaCove NF" w:cs="CaskaydiaCove NF"/>
@@ -8328,7 +8330,7 @@
               </w:rPr>
               <w:t>◀︎/</w:t>
             </w:r>
-            <w:bookmarkStart w:id="49" w:name="_Hlk179484706"/>
+            <w:bookmarkStart w:id="50" w:name="_Hlk179484706"/>
             <w:r>
               <w:rPr>
                 <w:rFonts w:ascii="CaskaydiaCove NF" w:hAnsi="CaskaydiaCove NF" w:cs="CaskaydiaCove NF"/>
@@ -8337,7 +8339,7 @@
               </w:rPr>
               <w:t>▶</w:t>
             </w:r>
-            <w:bookmarkEnd w:id="49"/>
+            <w:bookmarkEnd w:id="50"/>
           </w:p>
         </w:tc>
         <w:tc>
@@ -8824,7 +8826,7 @@
               </w:rPr>
               <w:t xml:space="preserve"> </w:t>
             </w:r>
-            <w:bookmarkStart w:id="50" w:name="_Hlk179484700"/>
+            <w:bookmarkStart w:id="51" w:name="_Hlk179484700"/>
             <w:r>
               <w:rPr>
                 <w:rFonts w:ascii="CaskaydiaCove NF" w:hAnsi="CaskaydiaCove NF" w:cs="CaskaydiaCove NF"/>
@@ -8833,7 +8835,7 @@
               </w:rPr>
               <w:t>◀︎</w:t>
             </w:r>
-            <w:bookmarkEnd w:id="50"/>
+            <w:bookmarkEnd w:id="51"/>
             <w:r>
               <w:rPr>
                 <w:rFonts w:ascii="CaskaydiaCove NF" w:hAnsi="CaskaydiaCove NF" w:cs="CaskaydiaCove NF"/>
@@ -9709,7 +9711,21 @@
         <w:rPr>
           <w:lang w:val="en-US"/>
         </w:rPr>
-        <w:t>/Aktive Ecken</w:t>
+        <w:t>/</w:t>
+      </w:r>
+      <w:proofErr w:type="spellStart"/>
+      <w:r>
+        <w:rPr>
+          <w:lang w:val="en-US"/>
+        </w:rPr>
+        <w:t>Aktive</w:t>
+      </w:r>
+      <w:proofErr w:type="spellEnd"/>
+      <w:r>
+        <w:rPr>
+          <w:lang w:val="en-US"/>
+        </w:rPr>
+        <w:t xml:space="preserve"> Ecken</w:t>
       </w:r>
     </w:p>
     <w:tbl>
@@ -10386,7 +10402,7 @@
             <w:tcW w:w="1979" w:type="dxa"/>
             <w:shd w:val="clear" w:color="auto" w:fill="4F81BD" w:themeFill="accent1"/>
           </w:tcPr>
-          <w:bookmarkEnd w:id="45"/>
+          <w:bookmarkEnd w:id="46"/>
           <w:p>
             <w:pPr>
               <w:rPr>
@@ -12820,7 +12836,7 @@
                 <w:lang w:val="en-US"/>
               </w:rPr>
             </w:pPr>
-            <w:bookmarkStart w:id="51" w:name="_Hlk162795179"/>
+            <w:bookmarkStart w:id="52" w:name="_Hlk162795179"/>
             <w:r>
               <w:rPr>
                 <w:rFonts w:ascii="CaskaydiaCove NF" w:hAnsi="CaskaydiaCove NF" w:cs="CaskaydiaCove NF"/>
@@ -12829,7 +12845,7 @@
               </w:rPr>
               <w:t>󰘶 󰘳</w:t>
             </w:r>
-            <w:bookmarkEnd w:id="51"/>
+            <w:bookmarkEnd w:id="52"/>
             <w:r>
               <w:rPr>
                 <w:rFonts w:ascii="CaskaydiaCove NF" w:hAnsi="CaskaydiaCove NF" w:cs="CaskaydiaCove NF"/>
@@ -13872,7 +13888,7 @@
                 <w:lang w:val="en-US"/>
               </w:rPr>
             </w:pPr>
-            <w:bookmarkStart w:id="52" w:name="_Hlk178940621"/>
+            <w:bookmarkStart w:id="53" w:name="_Hlk178940621"/>
             <w:r>
               <w:rPr>
                 <w:rFonts w:ascii="CaskaydiaCove NF" w:hAnsi="CaskaydiaCove NF" w:cs="CaskaydiaCove NF"/>
@@ -13881,7 +13897,7 @@
               </w:rPr>
               <w:t>󰘴</w:t>
             </w:r>
-            <w:bookmarkEnd w:id="52"/>
+            <w:bookmarkEnd w:id="53"/>
             <w:r>
               <w:rPr>
                 <w:rFonts w:ascii="CaskaydiaCove NF" w:hAnsi="CaskaydiaCove NF" w:cs="CaskaydiaCove NF"/>
@@ -15350,7 +15366,7 @@
                 <w:lang w:val="en-US"/>
               </w:rPr>
             </w:pPr>
-            <w:bookmarkStart w:id="53" w:name="_Hlk178940616"/>
+            <w:bookmarkStart w:id="54" w:name="_Hlk178940616"/>
             <w:r>
               <w:rPr>
                 <w:rFonts w:ascii="CaskaydiaCove NF" w:hAnsi="CaskaydiaCove NF" w:cs="CaskaydiaCove NF"/>
@@ -15359,7 +15375,7 @@
               </w:rPr>
               <w:t xml:space="preserve">󰘵 󰘳 </w:t>
             </w:r>
-            <w:bookmarkEnd w:id="53"/>
+            <w:bookmarkEnd w:id="54"/>
             <w:r>
               <w:rPr>
                 <w:rFonts w:ascii="CaskaydiaCove NF" w:hAnsi="CaskaydiaCove NF" w:cs="CaskaydiaCove NF"/>
@@ -15678,7 +15694,7 @@
                 <w:lang w:val="en-US"/>
               </w:rPr>
             </w:pPr>
-            <w:bookmarkStart w:id="54" w:name="_Hlk159590943"/>
+            <w:bookmarkStart w:id="55" w:name="_Hlk159590943"/>
             <w:r>
               <w:rPr>
                 <w:b/>
@@ -15743,7 +15759,7 @@
           </w:p>
         </w:tc>
       </w:tr>
-      <w:bookmarkEnd w:id="54"/>
+      <w:bookmarkEnd w:id="55"/>
       <w:tr>
         <w:tc>
           <w:tcPr>
@@ -16330,16 +16346,24 @@
               <w:rPr>
                 <w:sz w:val="18"/>
                 <w:szCs w:val="18"/>
-                <w:lang w:val="en-US"/>
-              </w:rPr>
-            </w:pPr>
-            <w:r>
-              <w:rPr>
-                <w:sz w:val="18"/>
-                <w:szCs w:val="18"/>
-              </w:rPr>
-              <w:t>Select All</w:t>
-            </w:r>
+              </w:rPr>
+            </w:pPr>
+            <w:r>
+              <w:rPr>
+                <w:sz w:val="18"/>
+                <w:szCs w:val="18"/>
+              </w:rPr>
+              <w:t xml:space="preserve">Insert </w:t>
+            </w:r>
+            <w:proofErr w:type="spellStart"/>
+            <w:r>
+              <w:rPr>
+                <w:sz w:val="18"/>
+                <w:szCs w:val="18"/>
+              </w:rPr>
+              <w:t>unformatted</w:t>
+            </w:r>
+            <w:proofErr w:type="spellEnd"/>
           </w:p>
         </w:tc>
         <w:tc>
@@ -16352,14 +16376,50 @@
                 <w:rFonts w:ascii="CaskaydiaCove NF" w:hAnsi="CaskaydiaCove NF" w:cs="CaskaydiaCove NF"/>
                 <w:sz w:val="18"/>
                 <w:szCs w:val="18"/>
-                <w:lang w:val="en-US"/>
-              </w:rPr>
-            </w:pPr>
-            <w:r>
-              <w:rPr>
-                <w:rFonts w:ascii="CaskaydiaCove NF" w:hAnsi="CaskaydiaCove NF" w:cs="CaskaydiaCove NF"/>
-                <w:sz w:val="18"/>
-                <w:szCs w:val="18"/>
+              </w:rPr>
+            </w:pPr>
+            <w:r>
+              <w:rPr>
+                <w:rFonts w:ascii="CaskaydiaCove NF" w:hAnsi="CaskaydiaCove NF" w:cs="CaskaydiaCove NF"/>
+                <w:sz w:val="18"/>
+                <w:szCs w:val="18"/>
+                <w:lang w:val="en-US"/>
+              </w:rPr>
+              <w:t>󰘵</w:t>
+            </w:r>
+            <w:r>
+              <w:rPr>
+                <w:rFonts w:ascii="CaskaydiaCove NF" w:hAnsi="CaskaydiaCove NF" w:cs="CaskaydiaCove NF"/>
+                <w:sz w:val="18"/>
+                <w:szCs w:val="18"/>
+                <w:lang w:val="en-US"/>
+              </w:rPr>
+              <w:t xml:space="preserve"> </w:t>
+            </w:r>
+            <w:r>
+              <w:rPr>
+                <w:rFonts w:ascii="CaskaydiaCove NF" w:hAnsi="CaskaydiaCove NF" w:cs="CaskaydiaCove NF"/>
+                <w:sz w:val="18"/>
+                <w:szCs w:val="18"/>
+                <w:lang w:val="en-US"/>
+              </w:rPr>
+              <w:t>󰘶</w:t>
+            </w:r>
+            <w:r>
+              <w:rPr>
+                <w:rFonts w:ascii="CaskaydiaCove NF" w:hAnsi="CaskaydiaCove NF" w:cs="CaskaydiaCove NF"/>
+                <w:sz w:val="18"/>
+                <w:szCs w:val="18"/>
+                <w:lang w:val="en-US"/>
+              </w:rPr>
+              <w:t xml:space="preserve"> </w:t>
+            </w:r>
+            <w:r>
+              <w:rPr>
+                <w:rFonts w:ascii="CaskaydiaCove NF" w:hAnsi="CaskaydiaCove NF" w:cs="CaskaydiaCove NF"/>
+                <w:sz w:val="18"/>
+                <w:szCs w:val="18"/>
+                <w:lang w:val="en-US"/>
               </w:rPr>
               <w:t>󰘳</w:t>
             </w:r>
@@ -16368,16 +16428,9 @@
                 <w:rFonts w:ascii="CaskaydiaCove NF" w:hAnsi="CaskaydiaCove NF" w:cs="CaskaydiaCove NF"/>
                 <w:sz w:val="18"/>
                 <w:szCs w:val="18"/>
-              </w:rPr>
-              <w:t xml:space="preserve"> </w:t>
-            </w:r>
-            <w:r>
-              <w:rPr>
-                <w:rFonts w:ascii="CaskaydiaCove NF" w:hAnsi="CaskaydiaCove NF" w:cs="CaskaydiaCove NF"/>
-                <w:sz w:val="18"/>
-                <w:szCs w:val="18"/>
-              </w:rPr>
-              <w:t>A</w:t>
+                <w:lang w:val="en-US"/>
+              </w:rPr>
+              <w:t xml:space="preserve"> V</w:t>
             </w:r>
           </w:p>
         </w:tc>
@@ -16390,18 +16443,15 @@
               <w:rPr>
                 <w:sz w:val="18"/>
                 <w:szCs w:val="18"/>
-                <w:lang w:val="en-US"/>
-              </w:rPr>
-            </w:pPr>
-            <w:proofErr w:type="spellStart"/>
-            <w:r>
-              <w:rPr>
-                <w:sz w:val="18"/>
-                <w:szCs w:val="18"/>
-              </w:rPr>
-              <w:t>Cmd+A</w:t>
-            </w:r>
-            <w:proofErr w:type="spellEnd"/>
+              </w:rPr>
+            </w:pPr>
+            <w:r>
+              <w:rPr>
+                <w:sz w:val="18"/>
+                <w:szCs w:val="18"/>
+              </w:rPr>
+              <w:t>Opt+Shift+Cmd+V</w:t>
+            </w:r>
           </w:p>
         </w:tc>
       </w:tr>
@@ -16418,15 +16468,13 @@
                 <w:lang w:val="en-US"/>
               </w:rPr>
             </w:pPr>
-            <w:proofErr w:type="spellStart"/>
-            <w:r>
-              <w:rPr>
-                <w:sz w:val="18"/>
-                <w:szCs w:val="18"/>
-              </w:rPr>
-              <w:t>Undo</w:t>
-            </w:r>
-            <w:proofErr w:type="spellEnd"/>
+            <w:r>
+              <w:rPr>
+                <w:sz w:val="18"/>
+                <w:szCs w:val="18"/>
+              </w:rPr>
+              <w:t>Select All</w:t>
+            </w:r>
           </w:p>
         </w:tc>
         <w:tc>
@@ -16464,7 +16512,7 @@
                 <w:sz w:val="18"/>
                 <w:szCs w:val="18"/>
               </w:rPr>
-              <w:t>Z</w:t>
+              <w:t>A</w:t>
             </w:r>
           </w:p>
         </w:tc>
@@ -16486,7 +16534,7 @@
                 <w:sz w:val="18"/>
                 <w:szCs w:val="18"/>
               </w:rPr>
-              <w:t>Cmd+Z</w:t>
+              <w:t>Cmd+A</w:t>
             </w:r>
             <w:proofErr w:type="spellEnd"/>
           </w:p>
@@ -16511,7 +16559,7 @@
                 <w:sz w:val="18"/>
                 <w:szCs w:val="18"/>
               </w:rPr>
-              <w:t>Redo</w:t>
+              <w:t>Undo</w:t>
             </w:r>
             <w:proofErr w:type="spellEnd"/>
           </w:p>
@@ -16529,23 +16577,21 @@
                 <w:lang w:val="en-US"/>
               </w:rPr>
             </w:pPr>
-            <w:bookmarkStart w:id="55" w:name="_Hlk166249225"/>
-            <w:r>
-              <w:rPr>
-                <w:rFonts w:ascii="CaskaydiaCove NF" w:hAnsi="CaskaydiaCove NF" w:cs="CaskaydiaCove NF"/>
-                <w:sz w:val="18"/>
-                <w:szCs w:val="18"/>
-              </w:rPr>
-              <w:t>󰘶</w:t>
-            </w:r>
-            <w:bookmarkEnd w:id="55"/>
-            <w:r>
-              <w:rPr>
-                <w:rFonts w:ascii="CaskaydiaCove NF" w:hAnsi="CaskaydiaCove NF" w:cs="CaskaydiaCove NF"/>
-                <w:sz w:val="18"/>
-                <w:szCs w:val="18"/>
-              </w:rPr>
-              <w:t xml:space="preserve"> 󰘳 </w:t>
+            <w:r>
+              <w:rPr>
+                <w:rFonts w:ascii="CaskaydiaCove NF" w:hAnsi="CaskaydiaCove NF" w:cs="CaskaydiaCove NF"/>
+                <w:sz w:val="18"/>
+                <w:szCs w:val="18"/>
+              </w:rPr>
+              <w:t>󰘳</w:t>
+            </w:r>
+            <w:r>
+              <w:rPr>
+                <w:rFonts w:ascii="CaskaydiaCove NF" w:hAnsi="CaskaydiaCove NF" w:cs="CaskaydiaCove NF"/>
+                <w:sz w:val="18"/>
+                <w:szCs w:val="18"/>
+              </w:rPr>
+              <w:t xml:space="preserve"> </w:t>
             </w:r>
             <w:r>
               <w:rPr>
@@ -16575,14 +16621,7 @@
                 <w:sz w:val="18"/>
                 <w:szCs w:val="18"/>
               </w:rPr>
-              <w:t>Shift+Cmd+</w:t>
-            </w:r>
-            <w:r>
-              <w:rPr>
-                <w:sz w:val="18"/>
-                <w:szCs w:val="18"/>
-              </w:rPr>
-              <w:t>Z</w:t>
+              <w:t>Cmd+Z</w:t>
             </w:r>
             <w:proofErr w:type="spellEnd"/>
           </w:p>
@@ -16601,13 +16640,15 @@
                 <w:lang w:val="en-US"/>
               </w:rPr>
             </w:pPr>
-            <w:r>
-              <w:rPr>
-                <w:sz w:val="18"/>
-                <w:szCs w:val="18"/>
-              </w:rPr>
-              <w:t>Emoji</w:t>
-            </w:r>
+            <w:proofErr w:type="spellStart"/>
+            <w:r>
+              <w:rPr>
+                <w:sz w:val="18"/>
+                <w:szCs w:val="18"/>
+              </w:rPr>
+              <w:t>Redo</w:t>
+            </w:r>
+            <w:proofErr w:type="spellEnd"/>
           </w:p>
         </w:tc>
         <w:tc>
@@ -16623,14 +16664,14 @@
                 <w:lang w:val="en-US"/>
               </w:rPr>
             </w:pPr>
-            <w:bookmarkStart w:id="56" w:name="_Hlk166249178"/>
-            <w:r>
-              <w:rPr>
-                <w:rFonts w:ascii="CaskaydiaCove NF" w:hAnsi="CaskaydiaCove NF" w:cs="CaskaydiaCove NF"/>
-                <w:sz w:val="18"/>
-                <w:szCs w:val="18"/>
-              </w:rPr>
-              <w:t>󰘴</w:t>
+            <w:bookmarkStart w:id="56" w:name="_Hlk166249225"/>
+            <w:r>
+              <w:rPr>
+                <w:rFonts w:ascii="CaskaydiaCove NF" w:hAnsi="CaskaydiaCove NF" w:cs="CaskaydiaCove NF"/>
+                <w:sz w:val="18"/>
+                <w:szCs w:val="18"/>
+              </w:rPr>
+              <w:t>󰘶</w:t>
             </w:r>
             <w:bookmarkEnd w:id="56"/>
             <w:r>
@@ -16639,65 +16680,15 @@
                 <w:sz w:val="18"/>
                 <w:szCs w:val="18"/>
               </w:rPr>
-              <w:t xml:space="preserve"> </w:t>
-            </w:r>
-            <w:r>
-              <w:rPr>
-                <w:rFonts w:ascii="CaskaydiaCove NF" w:hAnsi="CaskaydiaCove NF" w:cs="CaskaydiaCove NF"/>
-                <w:sz w:val="18"/>
-                <w:szCs w:val="18"/>
-              </w:rPr>
-              <w:t>󰘳</w:t>
-            </w:r>
-            <w:r>
-              <w:rPr>
-                <w:rFonts w:ascii="CaskaydiaCove NF" w:hAnsi="CaskaydiaCove NF" w:cs="CaskaydiaCove NF"/>
-                <w:sz w:val="18"/>
-                <w:szCs w:val="18"/>
-              </w:rPr>
-              <w:t xml:space="preserve"> </w:t>
-            </w:r>
-            <w:r>
-              <w:rPr>
-                <w:rFonts w:ascii="CaskaydiaCove NF" w:hAnsi="CaskaydiaCove NF" w:cs="CaskaydiaCove NF"/>
-                <w:sz w:val="18"/>
-                <w:szCs w:val="18"/>
-              </w:rPr>
-              <w:t>󱁐</w:t>
-            </w:r>
-            <w:r>
-              <w:rPr>
-                <w:rFonts w:ascii="CaskaydiaCove NF" w:hAnsi="CaskaydiaCove NF" w:cs="CaskaydiaCove NF"/>
-                <w:sz w:val="18"/>
-                <w:szCs w:val="18"/>
-              </w:rPr>
-              <w:t xml:space="preserve"> /</w:t>
-            </w:r>
-            <w:bookmarkStart w:id="57" w:name="_Hlk185415764"/>
-            <w:r>
-              <w:rPr>
-                <w:rFonts w:ascii="CaskaydiaCove NF" w:hAnsi="CaskaydiaCove NF" w:cs="CaskaydiaCove NF"/>
-                <w:sz w:val="18"/>
-                <w:szCs w:val="18"/>
-              </w:rPr>
-              <w:t xml:space="preserve"> </w:t>
-            </w:r>
-            <w:r>
-              <w:rPr>
-                <w:rFonts w:ascii="CaskaydiaCove NF" w:hAnsi="CaskaydiaCove NF" w:cs="CaskaydiaCove NF"/>
-                <w:sz w:val="18"/>
-                <w:szCs w:val="18"/>
-              </w:rPr>
-              <w:t xml:space="preserve"> </w:t>
-            </w:r>
-            <w:bookmarkEnd w:id="57"/>
-            <w:r>
-              <w:rPr>
-                <w:rFonts w:ascii="CaskaydiaCove NF" w:hAnsi="CaskaydiaCove NF" w:cs="CaskaydiaCove NF"/>
-                <w:sz w:val="18"/>
-                <w:szCs w:val="18"/>
-              </w:rPr>
-              <w:t>E</w:t>
+              <w:t xml:space="preserve"> 󰘳 </w:t>
+            </w:r>
+            <w:r>
+              <w:rPr>
+                <w:rFonts w:ascii="CaskaydiaCove NF" w:hAnsi="CaskaydiaCove NF" w:cs="CaskaydiaCove NF"/>
+                <w:sz w:val="18"/>
+                <w:szCs w:val="18"/>
+              </w:rPr>
+              <w:t>Z</w:t>
             </w:r>
           </w:p>
         </w:tc>
@@ -16718,74 +16709,17 @@
               <w:rPr>
                 <w:sz w:val="18"/>
                 <w:szCs w:val="18"/>
-                <w:lang w:val="en-US"/>
-              </w:rPr>
-              <w:t>Ctrl+Cmd+Space</w:t>
-            </w:r>
-            <w:proofErr w:type="spellEnd"/>
-            <w:r>
-              <w:rPr>
-                <w:sz w:val="18"/>
-                <w:szCs w:val="18"/>
-                <w:lang w:val="en-US"/>
-              </w:rPr>
-              <w:t xml:space="preserve"> / </w:t>
-            </w:r>
-            <w:proofErr w:type="spellStart"/>
-            <w:r>
-              <w:rPr>
-                <w:sz w:val="18"/>
-                <w:szCs w:val="18"/>
-                <w:lang w:val="en-US"/>
-              </w:rPr>
-              <w:t>Globe+</w:t>
-            </w:r>
-            <w:proofErr w:type="gramStart"/>
-            <w:r>
-              <w:rPr>
-                <w:sz w:val="18"/>
-                <w:szCs w:val="18"/>
-                <w:lang w:val="en-US"/>
-              </w:rPr>
-              <w:t>E</w:t>
-            </w:r>
-            <w:proofErr w:type="spellEnd"/>
-            <w:r>
-              <w:rPr>
-                <w:sz w:val="18"/>
-                <w:szCs w:val="18"/>
-                <w:lang w:val="en-US"/>
-              </w:rPr>
-              <w:t xml:space="preserve">  </w:t>
-            </w:r>
-            <w:r>
-              <w:rPr>
-                <w:i/>
-                <w:sz w:val="18"/>
-                <w:szCs w:val="18"/>
-                <w:lang w:val="en-US"/>
-              </w:rPr>
-              <w:t>(</w:t>
-            </w:r>
-            <w:proofErr w:type="gramEnd"/>
-            <w:r>
-              <w:rPr>
-                <w:i/>
-                <w:sz w:val="18"/>
-                <w:szCs w:val="18"/>
-                <w:lang w:val="en-US"/>
-              </w:rPr>
-              <w:t>Note: always use minimized mode!</w:t>
-            </w:r>
-            <w:r>
-              <w:rPr>
-                <w:i/>
-                <w:sz w:val="18"/>
-                <w:szCs w:val="18"/>
-                <w:lang w:val="en-US"/>
-              </w:rPr>
-              <w:t>)</w:t>
-            </w:r>
+              </w:rPr>
+              <w:t>Shift+Cmd+</w:t>
+            </w:r>
+            <w:r>
+              <w:rPr>
+                <w:sz w:val="18"/>
+                <w:szCs w:val="18"/>
+              </w:rPr>
+              <w:t>Z</w:t>
+            </w:r>
+            <w:proofErr w:type="spellEnd"/>
           </w:p>
         </w:tc>
       </w:tr>
@@ -16802,6 +16736,207 @@
                 <w:lang w:val="en-US"/>
               </w:rPr>
             </w:pPr>
+            <w:r>
+              <w:rPr>
+                <w:sz w:val="18"/>
+                <w:szCs w:val="18"/>
+              </w:rPr>
+              <w:t>Emoji</w:t>
+            </w:r>
+          </w:p>
+        </w:tc>
+        <w:tc>
+          <w:tcPr>
+            <w:tcW w:w="2126" w:type="dxa"/>
+          </w:tcPr>
+          <w:p>
+            <w:pPr>
+              <w:rPr>
+                <w:rFonts w:ascii="CaskaydiaCove NF" w:hAnsi="CaskaydiaCove NF" w:cs="CaskaydiaCove NF"/>
+                <w:sz w:val="18"/>
+                <w:szCs w:val="18"/>
+                <w:lang w:val="en-US"/>
+              </w:rPr>
+            </w:pPr>
+            <w:bookmarkStart w:id="57" w:name="_Hlk166249178"/>
+            <w:r>
+              <w:rPr>
+                <w:rFonts w:ascii="CaskaydiaCove NF" w:hAnsi="CaskaydiaCove NF" w:cs="CaskaydiaCove NF"/>
+                <w:sz w:val="18"/>
+                <w:szCs w:val="18"/>
+              </w:rPr>
+              <w:t>󰘴</w:t>
+            </w:r>
+            <w:bookmarkEnd w:id="57"/>
+            <w:r>
+              <w:rPr>
+                <w:rFonts w:ascii="CaskaydiaCove NF" w:hAnsi="CaskaydiaCove NF" w:cs="CaskaydiaCove NF"/>
+                <w:sz w:val="18"/>
+                <w:szCs w:val="18"/>
+              </w:rPr>
+              <w:t xml:space="preserve"> </w:t>
+            </w:r>
+            <w:r>
+              <w:rPr>
+                <w:rFonts w:ascii="CaskaydiaCove NF" w:hAnsi="CaskaydiaCove NF" w:cs="CaskaydiaCove NF"/>
+                <w:sz w:val="18"/>
+                <w:szCs w:val="18"/>
+              </w:rPr>
+              <w:t>󰘳</w:t>
+            </w:r>
+            <w:r>
+              <w:rPr>
+                <w:rFonts w:ascii="CaskaydiaCove NF" w:hAnsi="CaskaydiaCove NF" w:cs="CaskaydiaCove NF"/>
+                <w:sz w:val="18"/>
+                <w:szCs w:val="18"/>
+              </w:rPr>
+              <w:t xml:space="preserve"> </w:t>
+            </w:r>
+            <w:r>
+              <w:rPr>
+                <w:rFonts w:ascii="CaskaydiaCove NF" w:hAnsi="CaskaydiaCove NF" w:cs="CaskaydiaCove NF"/>
+                <w:sz w:val="18"/>
+                <w:szCs w:val="18"/>
+              </w:rPr>
+              <w:t>󱁐</w:t>
+            </w:r>
+            <w:r>
+              <w:rPr>
+                <w:rFonts w:ascii="CaskaydiaCove NF" w:hAnsi="CaskaydiaCove NF" w:cs="CaskaydiaCove NF"/>
+                <w:sz w:val="18"/>
+                <w:szCs w:val="18"/>
+              </w:rPr>
+              <w:t xml:space="preserve"> /</w:t>
+            </w:r>
+            <w:bookmarkStart w:id="58" w:name="_Hlk185415764"/>
+            <w:r>
+              <w:rPr>
+                <w:rFonts w:ascii="CaskaydiaCove NF" w:hAnsi="CaskaydiaCove NF" w:cs="CaskaydiaCove NF"/>
+                <w:sz w:val="18"/>
+                <w:szCs w:val="18"/>
+              </w:rPr>
+              <w:t xml:space="preserve"> </w:t>
+            </w:r>
+            <w:r>
+              <w:rPr>
+                <w:rFonts w:ascii="CaskaydiaCove NF" w:hAnsi="CaskaydiaCove NF" w:cs="CaskaydiaCove NF"/>
+                <w:sz w:val="18"/>
+                <w:szCs w:val="18"/>
+              </w:rPr>
+              <w:t xml:space="preserve"> </w:t>
+            </w:r>
+            <w:bookmarkEnd w:id="58"/>
+            <w:r>
+              <w:rPr>
+                <w:rFonts w:ascii="CaskaydiaCove NF" w:hAnsi="CaskaydiaCove NF" w:cs="CaskaydiaCove NF"/>
+                <w:sz w:val="18"/>
+                <w:szCs w:val="18"/>
+              </w:rPr>
+              <w:t>E</w:t>
+            </w:r>
+          </w:p>
+        </w:tc>
+        <w:tc>
+          <w:tcPr>
+            <w:tcW w:w="6237" w:type="dxa"/>
+          </w:tcPr>
+          <w:p>
+            <w:pPr>
+              <w:rPr>
+                <w:sz w:val="18"/>
+                <w:szCs w:val="18"/>
+                <w:lang w:val="en-US"/>
+              </w:rPr>
+            </w:pPr>
+            <w:proofErr w:type="spellStart"/>
+            <w:r>
+              <w:rPr>
+                <w:sz w:val="18"/>
+                <w:szCs w:val="18"/>
+                <w:lang w:val="en-US"/>
+              </w:rPr>
+              <w:t>Ctrl+Cmd+Space</w:t>
+            </w:r>
+            <w:proofErr w:type="spellEnd"/>
+            <w:r>
+              <w:rPr>
+                <w:sz w:val="18"/>
+                <w:szCs w:val="18"/>
+                <w:lang w:val="en-US"/>
+              </w:rPr>
+              <w:t xml:space="preserve"> / </w:t>
+            </w:r>
+            <w:proofErr w:type="spellStart"/>
+            <w:r>
+              <w:rPr>
+                <w:sz w:val="18"/>
+                <w:szCs w:val="18"/>
+                <w:lang w:val="en-US"/>
+              </w:rPr>
+              <w:t>Globe+</w:t>
+            </w:r>
+            <w:proofErr w:type="gramStart"/>
+            <w:r>
+              <w:rPr>
+                <w:sz w:val="18"/>
+                <w:szCs w:val="18"/>
+                <w:lang w:val="en-US"/>
+              </w:rPr>
+              <w:t>E</w:t>
+            </w:r>
+            <w:proofErr w:type="spellEnd"/>
+            <w:r>
+              <w:rPr>
+                <w:sz w:val="18"/>
+                <w:szCs w:val="18"/>
+                <w:lang w:val="en-US"/>
+              </w:rPr>
+              <w:t xml:space="preserve">  </w:t>
+            </w:r>
+            <w:r>
+              <w:rPr>
+                <w:i/>
+                <w:sz w:val="18"/>
+                <w:szCs w:val="18"/>
+                <w:lang w:val="en-US"/>
+              </w:rPr>
+              <w:t>(</w:t>
+            </w:r>
+            <w:proofErr w:type="gramEnd"/>
+            <w:r>
+              <w:rPr>
+                <w:i/>
+                <w:sz w:val="18"/>
+                <w:szCs w:val="18"/>
+                <w:lang w:val="en-US"/>
+              </w:rPr>
+              <w:t>Note: always use minimized mode!</w:t>
+            </w:r>
+            <w:r>
+              <w:rPr>
+                <w:i/>
+                <w:sz w:val="18"/>
+                <w:szCs w:val="18"/>
+                <w:lang w:val="en-US"/>
+              </w:rPr>
+              <w:t>)</w:t>
+            </w:r>
+          </w:p>
+        </w:tc>
+      </w:tr>
+      <w:tr>
+        <w:tc>
+          <w:tcPr>
+            <w:tcW w:w="2405" w:type="dxa"/>
+          </w:tcPr>
+          <w:p>
+            <w:pPr>
+              <w:rPr>
+                <w:sz w:val="18"/>
+                <w:szCs w:val="18"/>
+                <w:lang w:val="en-US"/>
+              </w:rPr>
+            </w:pPr>
             <w:proofErr w:type="spellStart"/>
             <w:r>
               <w:rPr>
@@ -16826,8 +16961,8 @@
                 <w:lang w:val="en-US"/>
               </w:rPr>
             </w:pPr>
-            <w:bookmarkStart w:id="58" w:name="_Hlk166249153"/>
-            <w:bookmarkStart w:id="59" w:name="_Hlk185411082"/>
+            <w:bookmarkStart w:id="59" w:name="_Hlk166249153"/>
+            <w:bookmarkStart w:id="60" w:name="_Hlk185411082"/>
             <w:r>
               <w:rPr>
                 <w:rFonts w:ascii="CaskaydiaCove NF" w:hAnsi="CaskaydiaCove NF" w:cs="CaskaydiaCove NF"/>
@@ -16836,7 +16971,7 @@
               </w:rPr>
               <w:t></w:t>
             </w:r>
-            <w:bookmarkEnd w:id="58"/>
+            <w:bookmarkEnd w:id="59"/>
             <w:r>
               <w:rPr>
                 <w:rFonts w:ascii="CaskaydiaCove NF" w:hAnsi="CaskaydiaCove NF" w:cs="CaskaydiaCove NF"/>
@@ -16845,7 +16980,7 @@
               </w:rPr>
               <w:t xml:space="preserve"> </w:t>
             </w:r>
-            <w:bookmarkEnd w:id="59"/>
+            <w:bookmarkEnd w:id="60"/>
             <w:r>
               <w:rPr>
                 <w:rFonts w:ascii="CaskaydiaCove NF" w:hAnsi="CaskaydiaCove NF" w:cs="CaskaydiaCove NF"/>
@@ -17227,7 +17362,7 @@
               </w:rPr>
               <w:t>󰁮 /</w:t>
             </w:r>
-            <w:bookmarkStart w:id="60" w:name="_Hlk210294208"/>
+            <w:bookmarkStart w:id="61" w:name="_Hlk210294208"/>
             <w:r>
               <w:rPr>
                 <w:rFonts w:ascii="CaskaydiaCove NF" w:hAnsi="CaskaydiaCove NF" w:cs="CaskaydiaCove NF"/>
@@ -17236,7 +17371,7 @@
               </w:rPr>
               <w:t>Del</w:t>
             </w:r>
-            <w:bookmarkEnd w:id="60"/>
+            <w:bookmarkEnd w:id="61"/>
           </w:p>
         </w:tc>
         <w:tc>
@@ -17433,7 +17568,7 @@
               </w:rPr>
               <w:t xml:space="preserve"> </w:t>
             </w:r>
-            <w:bookmarkStart w:id="61" w:name="_Hlk166249182"/>
+            <w:bookmarkStart w:id="62" w:name="_Hlk166249182"/>
             <w:r>
               <w:rPr>
                 <w:rFonts w:ascii="CaskaydiaCove NF" w:hAnsi="CaskaydiaCove NF" w:cs="CaskaydiaCove NF"/>
@@ -17443,7 +17578,7 @@
               </w:rPr>
               <w:t>󰘲</w:t>
             </w:r>
-            <w:bookmarkEnd w:id="61"/>
+            <w:bookmarkEnd w:id="62"/>
           </w:p>
         </w:tc>
         <w:tc>
@@ -17960,8 +18095,8 @@
                 <w:lang w:val="en-US"/>
               </w:rPr>
             </w:pPr>
-            <w:bookmarkStart w:id="62" w:name="_Hlk185410790"/>
-            <w:bookmarkStart w:id="63" w:name="_Hlk185411373"/>
+            <w:bookmarkStart w:id="63" w:name="_Hlk185410790"/>
+            <w:bookmarkStart w:id="64" w:name="_Hlk185411373"/>
             <w:r>
               <w:rPr>
                 <w:sz w:val="18"/>
@@ -17986,7 +18121,7 @@
               </w:rPr>
               <w:t xml:space="preserve"> of line</w:t>
             </w:r>
-            <w:bookmarkEnd w:id="62"/>
+            <w:bookmarkEnd w:id="63"/>
           </w:p>
         </w:tc>
         <w:tc>
@@ -18266,8 +18401,8 @@
                 <w:lang w:val="en-US"/>
               </w:rPr>
             </w:pPr>
-            <w:bookmarkStart w:id="64" w:name="_Hlk185410947"/>
-            <w:bookmarkEnd w:id="63"/>
+            <w:bookmarkStart w:id="65" w:name="_Hlk185410947"/>
+            <w:bookmarkEnd w:id="64"/>
             <w:r>
               <w:rPr>
                 <w:sz w:val="18"/>
@@ -18292,7 +18427,7 @@
               </w:rPr>
               <w:t xml:space="preserve"> of line</w:t>
             </w:r>
-            <w:bookmarkEnd w:id="64"/>
+            <w:bookmarkEnd w:id="65"/>
           </w:p>
         </w:tc>
         <w:tc>
@@ -18309,7 +18444,7 @@
                 <w:szCs w:val="18"/>
               </w:rPr>
             </w:pPr>
-            <w:bookmarkStart w:id="65" w:name="_Hlk185415713"/>
+            <w:bookmarkStart w:id="66" w:name="_Hlk185415713"/>
             <w:r>
               <w:rPr>
                 <w:rFonts w:ascii="CaskaydiaCove NF" w:hAnsi="CaskaydiaCove NF" w:cs="CaskaydiaCove NF"/>
@@ -18318,7 +18453,7 @@
               </w:rPr>
               <w:t>󰘳</w:t>
             </w:r>
-            <w:bookmarkStart w:id="66" w:name="_Hlk185410966"/>
+            <w:bookmarkStart w:id="67" w:name="_Hlk185410966"/>
             <w:r>
               <w:rPr>
                 <w:rFonts w:ascii="CaskaydiaCove NF" w:hAnsi="CaskaydiaCove NF" w:cs="CaskaydiaCove NF"/>
@@ -18335,7 +18470,7 @@
               </w:rPr>
               <w:t>◀︎</w:t>
             </w:r>
-            <w:bookmarkStart w:id="67" w:name="_Hlk185415722"/>
+            <w:bookmarkStart w:id="68" w:name="_Hlk185415722"/>
             <w:r>
               <w:rPr>
                 <w:rFonts w:ascii="CaskaydiaCove NF" w:hAnsi="CaskaydiaCove NF" w:cs="CaskaydiaCove NF"/>
@@ -18344,8 +18479,8 @@
               </w:rPr>
               <w:t>/</w:t>
             </w:r>
-            <w:bookmarkEnd w:id="65"/>
             <w:bookmarkEnd w:id="66"/>
+            <w:bookmarkEnd w:id="67"/>
             <w:r>
               <w:rPr>
                 <w:rFonts w:ascii="CaskaydiaCove NF" w:hAnsi="CaskaydiaCove NF" w:cs="CaskaydiaCove NF"/>
@@ -18354,7 +18489,7 @@
               </w:rPr>
               <w:t>󰘳</w:t>
             </w:r>
-            <w:bookmarkStart w:id="68" w:name="_Hlk185415718"/>
+            <w:bookmarkStart w:id="69" w:name="_Hlk185415718"/>
             <w:r>
               <w:rPr>
                 <w:rFonts w:ascii="CaskaydiaCove NF" w:hAnsi="CaskaydiaCove NF" w:cs="CaskaydiaCove NF"/>
@@ -18371,8 +18506,8 @@
               </w:rPr>
               <w:t>▶</w:t>
             </w:r>
-            <w:bookmarkEnd w:id="67"/>
             <w:bookmarkEnd w:id="68"/>
+            <w:bookmarkEnd w:id="69"/>
           </w:p>
         </w:tc>
         <w:tc>
@@ -18459,7 +18594,7 @@
                 <w:lang w:val="en-US"/>
               </w:rPr>
             </w:pPr>
-            <w:bookmarkStart w:id="69" w:name="_Hlk185411392"/>
+            <w:bookmarkStart w:id="70" w:name="_Hlk185411392"/>
             <w:r>
               <w:rPr>
                 <w:rFonts w:ascii="Apple Color Emoji" w:hAnsi="Apple Color Emoji"/>
@@ -18469,8 +18604,8 @@
               </w:rPr>
               <w:t>✅</w:t>
             </w:r>
-            <w:bookmarkStart w:id="70" w:name="_Hlk185411863"/>
-            <w:bookmarkEnd w:id="69"/>
+            <w:bookmarkStart w:id="71" w:name="_Hlk185411863"/>
+            <w:bookmarkEnd w:id="70"/>
             <w:r>
               <w:rPr>
                 <w:rFonts w:ascii="Cambria" w:hAnsi="Cambria"/>
@@ -18480,7 +18615,7 @@
               </w:rPr>
               <w:t>^</w:t>
             </w:r>
-            <w:bookmarkEnd w:id="70"/>
+            <w:bookmarkEnd w:id="71"/>
           </w:p>
         </w:tc>
         <w:tc>
@@ -18530,7 +18665,7 @@
                 <w:lang w:val="en-US"/>
               </w:rPr>
             </w:pPr>
-            <w:bookmarkStart w:id="71" w:name="_Hlk185413108"/>
+            <w:bookmarkStart w:id="72" w:name="_Hlk185413108"/>
             <w:r>
               <w:rPr>
                 <w:rFonts w:ascii="Apple Color Emoji" w:hAnsi="Apple Color Emoji"/>
@@ -18540,7 +18675,7 @@
               </w:rPr>
               <w:t>✅</w:t>
             </w:r>
-            <w:bookmarkEnd w:id="71"/>
+            <w:bookmarkEnd w:id="72"/>
           </w:p>
         </w:tc>
         <w:tc>
@@ -18751,7 +18886,7 @@
                 <w:lang w:val="en-US"/>
               </w:rPr>
             </w:pPr>
-            <w:bookmarkStart w:id="72" w:name="_Hlk185413069"/>
+            <w:bookmarkStart w:id="73" w:name="_Hlk185413069"/>
             <w:r>
               <w:rPr>
                 <w:rFonts w:ascii="Apple Color Emoji" w:hAnsi="Apple Color Emoji"/>
@@ -18761,7 +18896,7 @@
               </w:rPr>
               <w:t>❌</w:t>
             </w:r>
-            <w:bookmarkEnd w:id="72"/>
+            <w:bookmarkEnd w:id="73"/>
           </w:p>
         </w:tc>
         <w:tc>
@@ -18975,7 +19110,7 @@
               </w:rPr>
               <w:t xml:space="preserve"> </w:t>
             </w:r>
-            <w:bookmarkStart w:id="73" w:name="_Hlk185415138"/>
+            <w:bookmarkStart w:id="74" w:name="_Hlk185415138"/>
             <w:r>
               <w:rPr>
                 <w:rFonts w:ascii="CaskaydiaCove NF" w:hAnsi="CaskaydiaCove NF" w:cs="CaskaydiaCove NF"/>
@@ -18984,7 +19119,7 @@
               </w:rPr>
               <w:t>◀︎/▶</w:t>
             </w:r>
-            <w:bookmarkEnd w:id="73"/>
+            <w:bookmarkEnd w:id="74"/>
           </w:p>
         </w:tc>
         <w:tc>
@@ -19248,7 +19383,7 @@
               </w:rPr>
               <w:t xml:space="preserve"> </w:t>
             </w:r>
-            <w:bookmarkStart w:id="74" w:name="_Hlk185415791"/>
+            <w:bookmarkStart w:id="75" w:name="_Hlk185415791"/>
             <w:r>
               <w:rPr>
                 <w:rFonts w:ascii="CaskaydiaCove NF" w:hAnsi="CaskaydiaCove NF" w:cs="CaskaydiaCove NF"/>
@@ -19273,7 +19408,7 @@
               </w:rPr>
               <w:t>▼</w:t>
             </w:r>
-            <w:bookmarkEnd w:id="74"/>
+            <w:bookmarkEnd w:id="75"/>
           </w:p>
         </w:tc>
         <w:tc>
@@ -19330,7 +19465,7 @@
                 <w:szCs w:val="18"/>
               </w:rPr>
             </w:pPr>
-            <w:bookmarkStart w:id="75" w:name="_Hlk185412027"/>
+            <w:bookmarkStart w:id="76" w:name="_Hlk185412027"/>
             <w:r>
               <w:rPr>
                 <w:rFonts w:ascii="Apple Color Emoji" w:hAnsi="Apple Color Emoji"/>
@@ -19340,7 +19475,7 @@
               </w:rPr>
               <w:t>❌</w:t>
             </w:r>
-            <w:bookmarkEnd w:id="75"/>
+            <w:bookmarkEnd w:id="76"/>
           </w:p>
         </w:tc>
         <w:tc>
@@ -19401,7 +19536,7 @@
                 <w:szCs w:val="18"/>
               </w:rPr>
             </w:pPr>
-            <w:bookmarkStart w:id="76" w:name="_Hlk185412045"/>
+            <w:bookmarkStart w:id="77" w:name="_Hlk185412045"/>
             <w:proofErr w:type="spellStart"/>
             <w:r>
               <w:rPr>
@@ -19418,7 +19553,7 @@
               </w:rPr>
               <w:t>.</w:t>
             </w:r>
-            <w:bookmarkEnd w:id="76"/>
+            <w:bookmarkEnd w:id="77"/>
           </w:p>
         </w:tc>
         <w:tc>
@@ -19502,7 +19637,7 @@
                 <w:lang w:val="en-US"/>
               </w:rPr>
             </w:pPr>
-            <w:bookmarkStart w:id="77" w:name="_Hlk185415108"/>
+            <w:bookmarkStart w:id="78" w:name="_Hlk185415108"/>
             <w:r>
               <w:rPr>
                 <w:sz w:val="18"/>
@@ -19519,7 +19654,7 @@
               </w:rPr>
               <w:t>/end of document</w:t>
             </w:r>
-            <w:bookmarkEnd w:id="77"/>
+            <w:bookmarkEnd w:id="78"/>
           </w:p>
         </w:tc>
         <w:tc>
@@ -19535,7 +19670,7 @@
                 <w:szCs w:val="18"/>
               </w:rPr>
             </w:pPr>
-            <w:bookmarkStart w:id="78" w:name="_Hlk185415131"/>
+            <w:bookmarkStart w:id="79" w:name="_Hlk185415131"/>
             <w:r>
               <w:rPr>
                 <w:rFonts w:ascii="CaskaydiaCove NF" w:hAnsi="CaskaydiaCove NF" w:cs="CaskaydiaCove NF"/>
@@ -19544,7 +19679,7 @@
               </w:rPr>
               <w:t>󰘳</w:t>
             </w:r>
-            <w:bookmarkEnd w:id="78"/>
+            <w:bookmarkEnd w:id="79"/>
             <w:r>
               <w:rPr>
                 <w:rFonts w:ascii="CaskaydiaCove NF" w:hAnsi="CaskaydiaCove NF" w:cs="CaskaydiaCove NF"/>
@@ -19621,7 +19756,7 @@
                 <w:szCs w:val="18"/>
               </w:rPr>
             </w:pPr>
-            <w:bookmarkStart w:id="79" w:name="_Hlk185415203"/>
+            <w:bookmarkStart w:id="80" w:name="_Hlk185415203"/>
             <w:r>
               <w:rPr>
                 <w:rFonts w:ascii="Apple Color Emoji" w:hAnsi="Apple Color Emoji"/>
@@ -19631,7 +19766,7 @@
               </w:rPr>
               <w:t>✅</w:t>
             </w:r>
-            <w:bookmarkEnd w:id="79"/>
+            <w:bookmarkEnd w:id="80"/>
           </w:p>
         </w:tc>
         <w:tc>
@@ -19645,7 +19780,7 @@
                 <w:szCs w:val="18"/>
               </w:rPr>
             </w:pPr>
-            <w:bookmarkStart w:id="80" w:name="_Hlk185415523"/>
+            <w:bookmarkStart w:id="81" w:name="_Hlk185415523"/>
             <w:r>
               <w:rPr>
                 <w:rFonts w:ascii="Apple Color Emoji" w:hAnsi="Apple Color Emoji"/>
@@ -19655,7 +19790,7 @@
               </w:rPr>
               <w:t>❌</w:t>
             </w:r>
-            <w:bookmarkEnd w:id="80"/>
+            <w:bookmarkEnd w:id="81"/>
           </w:p>
         </w:tc>
         <w:tc>
@@ -19669,7 +19804,7 @@
                 <w:szCs w:val="18"/>
               </w:rPr>
             </w:pPr>
-            <w:bookmarkStart w:id="81" w:name="_Hlk185412036"/>
+            <w:bookmarkStart w:id="82" w:name="_Hlk185412036"/>
             <w:r>
               <w:rPr>
                 <w:rFonts w:ascii="Apple Color Emoji" w:hAnsi="Apple Color Emoji"/>
@@ -19679,7 +19814,7 @@
               </w:rPr>
               <w:t>✅</w:t>
             </w:r>
-            <w:bookmarkEnd w:id="81"/>
+            <w:bookmarkEnd w:id="82"/>
           </w:p>
         </w:tc>
         <w:tc>
@@ -19693,7 +19828,7 @@
                 <w:szCs w:val="18"/>
               </w:rPr>
             </w:pPr>
-            <w:bookmarkStart w:id="82" w:name="_Hlk185412201"/>
+            <w:bookmarkStart w:id="83" w:name="_Hlk185412201"/>
             <w:proofErr w:type="spellStart"/>
             <w:r>
               <w:rPr>
@@ -19710,7 +19845,7 @@
               </w:rPr>
               <w:t>.</w:t>
             </w:r>
-            <w:bookmarkEnd w:id="82"/>
+            <w:bookmarkEnd w:id="83"/>
           </w:p>
         </w:tc>
         <w:tc>
@@ -19814,7 +19949,7 @@
                 <w:szCs w:val="18"/>
               </w:rPr>
             </w:pPr>
-            <w:bookmarkStart w:id="83" w:name="_Hlk187084059"/>
+            <w:bookmarkStart w:id="84" w:name="_Hlk187084059"/>
             <w:r>
               <w:rPr>
                 <w:rFonts w:ascii="CaskaydiaCove NF" w:hAnsi="CaskaydiaCove NF" w:cs="CaskaydiaCove NF"/>
@@ -19857,7 +19992,7 @@
               </w:rPr>
               <w:t>▼</w:t>
             </w:r>
-            <w:bookmarkEnd w:id="83"/>
+            <w:bookmarkEnd w:id="84"/>
           </w:p>
         </w:tc>
         <w:tc>
@@ -20202,7 +20337,7 @@
           <w:lang w:val="en-US"/>
         </w:rPr>
       </w:pPr>
-      <w:bookmarkStart w:id="84" w:name="_Hlk185416099"/>
+      <w:bookmarkStart w:id="85" w:name="_Hlk185416099"/>
       <w:r>
         <w:rPr>
           <w:vertAlign w:val="superscript"/>
@@ -20229,7 +20364,7 @@
         <w:t>Cursor</w:t>
       </w:r>
     </w:p>
-    <w:bookmarkEnd w:id="84"/>
+    <w:bookmarkEnd w:id="85"/>
     <w:p>
       <w:pPr>
         <w:pStyle w:val="berschrift2"/>
@@ -21116,7 +21251,7 @@
           <w:lang w:val="en-US"/>
         </w:rPr>
       </w:pPr>
-      <w:bookmarkStart w:id="85" w:name="_Hlk183418626"/>
+      <w:bookmarkStart w:id="86" w:name="_Hlk183418626"/>
       <w:r>
         <w:rPr>
           <w:lang w:val="en-US"/>
@@ -21132,19 +21267,19 @@
           <w:szCs w:val="18"/>
         </w:rPr>
       </w:pPr>
-      <w:bookmarkStart w:id="86" w:name="_Hlk181804672"/>
-      <w:bookmarkStart w:id="87" w:name="_Hlk183420280"/>
-      <w:bookmarkEnd w:id="85"/>
+      <w:bookmarkStart w:id="87" w:name="_Hlk181804672"/>
+      <w:bookmarkStart w:id="88" w:name="_Hlk183420280"/>
+      <w:bookmarkEnd w:id="86"/>
       <w:proofErr w:type="spellStart"/>
       <w:r>
         <w:t>Prefix</w:t>
       </w:r>
-      <w:bookmarkEnd w:id="86"/>
+      <w:bookmarkEnd w:id="87"/>
       <w:proofErr w:type="spellEnd"/>
       <w:r>
         <w:t xml:space="preserve"> </w:t>
       </w:r>
-      <w:bookmarkEnd w:id="87"/>
+      <w:bookmarkEnd w:id="88"/>
       <w:r>
         <w:t>für alle Shortcuts</w:t>
       </w:r>
@@ -21483,7 +21618,7 @@
                 <w:lang w:val="en-US"/>
               </w:rPr>
             </w:pPr>
-            <w:bookmarkStart w:id="88" w:name="_Hlk160573256"/>
+            <w:bookmarkStart w:id="89" w:name="_Hlk160573256"/>
             <w:r>
               <w:rPr>
                 <w:rFonts w:ascii="CaskaydiaCove NF" w:hAnsi="CaskaydiaCove NF" w:cs="CaskaydiaCove NF"/>
@@ -21492,7 +21627,7 @@
               </w:rPr>
               <w:t>◀︎/▶</w:t>
             </w:r>
-            <w:bookmarkEnd w:id="88"/>
+            <w:bookmarkEnd w:id="89"/>
           </w:p>
         </w:tc>
         <w:tc>
@@ -21569,8 +21704,8 @@
                 <w:lang w:val="en-US"/>
               </w:rPr>
             </w:pPr>
-            <w:bookmarkStart w:id="89" w:name="_Hlk184982800"/>
-            <w:bookmarkStart w:id="90" w:name="_Hlk160573062"/>
+            <w:bookmarkStart w:id="90" w:name="_Hlk184982800"/>
+            <w:bookmarkStart w:id="91" w:name="_Hlk160573062"/>
             <w:r>
               <w:rPr>
                 <w:rFonts w:ascii="CaskaydiaCove NF" w:hAnsi="CaskaydiaCove NF" w:cs="CaskaydiaCove NF"/>
@@ -21579,7 +21714,7 @@
               </w:rPr>
               <w:t>▲</w:t>
             </w:r>
-            <w:bookmarkEnd w:id="89"/>
+            <w:bookmarkEnd w:id="90"/>
             <w:r>
               <w:rPr>
                 <w:rFonts w:ascii="CaskaydiaCove NF" w:hAnsi="CaskaydiaCove NF" w:cs="CaskaydiaCove NF"/>
@@ -21588,7 +21723,7 @@
               </w:rPr>
               <w:t>/▼</w:t>
             </w:r>
-            <w:bookmarkEnd w:id="90"/>
+            <w:bookmarkEnd w:id="91"/>
           </w:p>
         </w:tc>
         <w:tc>
@@ -21764,7 +21899,7 @@
               </w:rPr>
               <w:t xml:space="preserve"> </w:t>
             </w:r>
-            <w:bookmarkStart w:id="91" w:name="_Hlk181804742"/>
+            <w:bookmarkStart w:id="92" w:name="_Hlk181804742"/>
             <w:r>
               <w:rPr>
                 <w:rFonts w:ascii="CaskaydiaCove NF" w:hAnsi="CaskaydiaCove NF" w:cs="CaskaydiaCove NF"/>
@@ -21773,7 +21908,7 @@
               </w:rPr>
               <w:t>*</w:t>
             </w:r>
-            <w:bookmarkEnd w:id="91"/>
+            <w:bookmarkEnd w:id="92"/>
           </w:p>
         </w:tc>
         <w:tc>
@@ -21887,7 +22022,7 @@
                 <w:lang w:val="en-US"/>
               </w:rPr>
             </w:pPr>
-            <w:bookmarkStart w:id="92" w:name="_Hlk160573474"/>
+            <w:bookmarkStart w:id="93" w:name="_Hlk160573474"/>
             <w:r>
               <w:rPr>
                 <w:rFonts w:ascii="CaskaydiaCove NF" w:hAnsi="CaskaydiaCove NF" w:cs="CaskaydiaCove NF"/>
@@ -21904,7 +22039,7 @@
               </w:rPr>
               <w:t xml:space="preserve"> </w:t>
             </w:r>
-            <w:bookmarkEnd w:id="92"/>
+            <w:bookmarkEnd w:id="93"/>
             <w:r>
               <w:rPr>
                 <w:rFonts w:ascii="CaskaydiaCove NF" w:hAnsi="CaskaydiaCove NF" w:cs="CaskaydiaCove NF"/>
@@ -22575,7 +22710,7 @@
                 <w:lang w:val="en-US"/>
               </w:rPr>
             </w:pPr>
-            <w:bookmarkStart w:id="93" w:name="_Hlk180671583"/>
+            <w:bookmarkStart w:id="94" w:name="_Hlk180671583"/>
             <w:r>
               <w:rPr>
                 <w:rFonts w:ascii="CaskaydiaCove NF" w:hAnsi="CaskaydiaCove NF" w:cs="CaskaydiaCove NF"/>
@@ -22584,7 +22719,7 @@
               </w:rPr>
               <w:t>J</w:t>
             </w:r>
-            <w:bookmarkEnd w:id="93"/>
+            <w:bookmarkEnd w:id="94"/>
           </w:p>
         </w:tc>
         <w:tc>
@@ -23226,7 +23361,7 @@
                 <w:lang w:val="en-US"/>
               </w:rPr>
             </w:pPr>
-            <w:bookmarkStart w:id="94" w:name="_Hlk180671787"/>
+            <w:bookmarkStart w:id="95" w:name="_Hlk180671787"/>
             <w:proofErr w:type="spellStart"/>
             <w:r>
               <w:rPr>
@@ -23272,7 +23407,7 @@
               </w:rPr>
               <w:t>Sechstel</w:t>
             </w:r>
-            <w:bookmarkEnd w:id="94"/>
+            <w:bookmarkEnd w:id="95"/>
             <w:proofErr w:type="spellEnd"/>
             <w:r>
               <w:rPr>
@@ -23338,7 +23473,7 @@
                 <w:lang w:val="en-US"/>
               </w:rPr>
             </w:pPr>
-            <w:bookmarkStart w:id="95" w:name="_Hlk180671824"/>
+            <w:bookmarkStart w:id="96" w:name="_Hlk180671824"/>
             <w:proofErr w:type="spellStart"/>
             <w:r>
               <w:rPr>
@@ -23384,7 +23519,7 @@
               </w:rPr>
               <w:t>Sechstel</w:t>
             </w:r>
-            <w:bookmarkEnd w:id="95"/>
+            <w:bookmarkEnd w:id="96"/>
             <w:proofErr w:type="spellEnd"/>
             <w:r>
               <w:rPr>
@@ -23462,7 +23597,7 @@
                 <w:lang w:val="en-US"/>
               </w:rPr>
             </w:pPr>
-            <w:bookmarkStart w:id="96" w:name="_Hlk180671831"/>
+            <w:bookmarkStart w:id="97" w:name="_Hlk180671831"/>
             <w:proofErr w:type="spellStart"/>
             <w:r>
               <w:rPr>
@@ -23508,7 +23643,7 @@
               </w:rPr>
               <w:t>Sechstel</w:t>
             </w:r>
-            <w:bookmarkEnd w:id="96"/>
+            <w:bookmarkEnd w:id="97"/>
             <w:proofErr w:type="spellEnd"/>
             <w:r>
               <w:rPr>
@@ -24447,7 +24582,7 @@
                 <w:lang w:val="en-US"/>
               </w:rPr>
             </w:pPr>
-            <w:bookmarkStart w:id="97" w:name="_Hlk160574947"/>
+            <w:bookmarkStart w:id="98" w:name="_Hlk160574947"/>
             <w:r>
               <w:rPr>
                 <w:rFonts w:ascii="CaskaydiaCove NF" w:hAnsi="CaskaydiaCove NF" w:cs="CaskaydiaCove NF"/>
@@ -24456,8 +24591,8 @@
               </w:rPr>
               <w:t>󰘴</w:t>
             </w:r>
-            <w:bookmarkStart w:id="98" w:name="_Hlk160573127"/>
-            <w:bookmarkEnd w:id="97"/>
+            <w:bookmarkStart w:id="99" w:name="_Hlk160573127"/>
+            <w:bookmarkEnd w:id="98"/>
             <w:r>
               <w:rPr>
                 <w:rFonts w:ascii="CaskaydiaCove NF" w:hAnsi="CaskaydiaCove NF" w:cs="CaskaydiaCove NF"/>
@@ -24466,7 +24601,7 @@
               </w:rPr>
               <w:t>(</w:t>
             </w:r>
-            <w:bookmarkStart w:id="99" w:name="_Hlk160573694"/>
+            <w:bookmarkStart w:id="100" w:name="_Hlk160573694"/>
             <w:r>
               <w:rPr>
                 <w:rFonts w:ascii="CaskaydiaCove NF" w:hAnsi="CaskaydiaCove NF" w:cs="CaskaydiaCove NF"/>
@@ -24475,36 +24610,36 @@
               </w:rPr>
               <w:t>󰘶</w:t>
             </w:r>
+            <w:bookmarkEnd w:id="100"/>
+            <w:r>
+              <w:rPr>
+                <w:rFonts w:ascii="CaskaydiaCove NF" w:hAnsi="CaskaydiaCove NF" w:cs="CaskaydiaCove NF"/>
+                <w:sz w:val="18"/>
+                <w:szCs w:val="18"/>
+              </w:rPr>
+              <w:t>)</w:t>
+            </w:r>
+            <w:bookmarkStart w:id="101" w:name="_Hlk160573114"/>
+            <w:r>
+              <w:rPr>
+                <w:rFonts w:ascii="CaskaydiaCove NF" w:hAnsi="CaskaydiaCove NF" w:cs="CaskaydiaCove NF"/>
+                <w:sz w:val="18"/>
+                <w:szCs w:val="18"/>
+                <w:lang w:val="en-US"/>
+              </w:rPr>
+              <w:t></w:t>
+            </w:r>
+            <w:r>
+              <w:rPr>
+                <w:rFonts w:ascii="CaskaydiaCove NF" w:hAnsi="CaskaydiaCove NF" w:cs="CaskaydiaCove NF"/>
+                <w:sz w:val="18"/>
+                <w:szCs w:val="18"/>
+                <w:lang w:val="en-US"/>
+              </w:rPr>
+              <w:t xml:space="preserve"> </w:t>
+            </w:r>
             <w:bookmarkEnd w:id="99"/>
-            <w:r>
-              <w:rPr>
-                <w:rFonts w:ascii="CaskaydiaCove NF" w:hAnsi="CaskaydiaCove NF" w:cs="CaskaydiaCove NF"/>
-                <w:sz w:val="18"/>
-                <w:szCs w:val="18"/>
-              </w:rPr>
-              <w:t>)</w:t>
-            </w:r>
-            <w:bookmarkStart w:id="100" w:name="_Hlk160573114"/>
-            <w:r>
-              <w:rPr>
-                <w:rFonts w:ascii="CaskaydiaCove NF" w:hAnsi="CaskaydiaCove NF" w:cs="CaskaydiaCove NF"/>
-                <w:sz w:val="18"/>
-                <w:szCs w:val="18"/>
-                <w:lang w:val="en-US"/>
-              </w:rPr>
-              <w:t></w:t>
-            </w:r>
-            <w:r>
-              <w:rPr>
-                <w:rFonts w:ascii="CaskaydiaCove NF" w:hAnsi="CaskaydiaCove NF" w:cs="CaskaydiaCove NF"/>
-                <w:sz w:val="18"/>
-                <w:szCs w:val="18"/>
-                <w:lang w:val="en-US"/>
-              </w:rPr>
-              <w:t xml:space="preserve"> </w:t>
-            </w:r>
-            <w:bookmarkEnd w:id="98"/>
-            <w:bookmarkEnd w:id="100"/>
+            <w:bookmarkEnd w:id="101"/>
           </w:p>
         </w:tc>
         <w:tc>
@@ -24635,8 +24770,8 @@
                 <w:szCs w:val="18"/>
               </w:rPr>
             </w:pPr>
-            <w:bookmarkStart w:id="101" w:name="_Hlk210293214"/>
-            <w:bookmarkStart w:id="102" w:name="_Hlk210293300"/>
+            <w:bookmarkStart w:id="102" w:name="_Hlk210293214"/>
+            <w:bookmarkStart w:id="103" w:name="_Hlk210293300"/>
             <w:proofErr w:type="spellStart"/>
             <w:r>
               <w:rPr>
@@ -24858,7 +24993,7 @@
               </w:rPr>
               <w:t>+</w:t>
             </w:r>
-            <w:bookmarkStart w:id="103" w:name="_Hlk160575360"/>
+            <w:bookmarkStart w:id="104" w:name="_Hlk160575360"/>
             <w:r>
               <w:rPr>
                 <w:sz w:val="18"/>
@@ -24876,7 +25011,7 @@
               </w:rPr>
               <w:t>/]</w:t>
             </w:r>
-            <w:bookmarkEnd w:id="103"/>
+            <w:bookmarkEnd w:id="104"/>
           </w:p>
         </w:tc>
       </w:tr>
@@ -24895,8 +25030,8 @@
                 <w:szCs w:val="18"/>
               </w:rPr>
             </w:pPr>
-            <w:bookmarkStart w:id="104" w:name="_Hlk161489046"/>
-            <w:bookmarkEnd w:id="101"/>
+            <w:bookmarkStart w:id="105" w:name="_Hlk161489046"/>
+            <w:bookmarkEnd w:id="102"/>
             <w:r>
               <w:rPr>
                 <w:sz w:val="18"/>
@@ -25032,8 +25167,8 @@
                 <w:szCs w:val="18"/>
               </w:rPr>
             </w:pPr>
-            <w:bookmarkStart w:id="105" w:name="_Hlk160574629"/>
-            <w:bookmarkStart w:id="106" w:name="_Hlk160575119"/>
+            <w:bookmarkStart w:id="106" w:name="_Hlk160574629"/>
+            <w:bookmarkStart w:id="107" w:name="_Hlk160575119"/>
             <w:r>
               <w:rPr>
                 <w:rFonts w:ascii="CaskaydiaCove NF" w:hAnsi="CaskaydiaCove NF" w:cs="CaskaydiaCove NF"/>
@@ -25042,7 +25177,7 @@
               </w:rPr>
               <w:t>󰘶</w:t>
             </w:r>
-            <w:bookmarkEnd w:id="105"/>
+            <w:bookmarkEnd w:id="106"/>
             <w:r>
               <w:rPr>
                 <w:rFonts w:ascii="CaskaydiaCove NF" w:hAnsi="CaskaydiaCove NF" w:cs="CaskaydiaCove NF"/>
@@ -25051,7 +25186,7 @@
               </w:rPr>
               <w:t xml:space="preserve"> </w:t>
             </w:r>
-            <w:bookmarkEnd w:id="106"/>
+            <w:bookmarkEnd w:id="107"/>
             <w:r>
               <w:rPr>
                 <w:rFonts w:ascii="CaskaydiaCove NF" w:hAnsi="CaskaydiaCove NF" w:cs="CaskaydiaCove NF"/>
@@ -25114,8 +25249,8 @@
           </w:p>
         </w:tc>
       </w:tr>
-      <w:bookmarkEnd w:id="102"/>
-      <w:bookmarkEnd w:id="104"/>
+      <w:bookmarkEnd w:id="103"/>
+      <w:bookmarkEnd w:id="105"/>
       <w:tr>
         <w:tc>
           <w:tcPr>
@@ -25244,7 +25379,7 @@
                 <w:lang w:val="en-US"/>
               </w:rPr>
             </w:pPr>
-            <w:bookmarkStart w:id="107" w:name="_Hlk160574254"/>
+            <w:bookmarkStart w:id="108" w:name="_Hlk160574254"/>
             <w:r>
               <w:rPr>
                 <w:rFonts w:ascii="CaskaydiaCove NF" w:hAnsi="CaskaydiaCove NF" w:cs="CaskaydiaCove NF"/>
@@ -25261,7 +25396,7 @@
               </w:rPr>
               <w:t xml:space="preserve"> </w:t>
             </w:r>
-            <w:bookmarkStart w:id="108" w:name="_Hlk160574141"/>
+            <w:bookmarkStart w:id="109" w:name="_Hlk160574141"/>
             <w:r>
               <w:rPr>
                 <w:rFonts w:ascii="CaskaydiaCove NF" w:hAnsi="CaskaydiaCove NF" w:cs="CaskaydiaCove NF"/>
@@ -25270,7 +25405,7 @@
               </w:rPr>
               <w:t>󰘳</w:t>
             </w:r>
-            <w:bookmarkEnd w:id="107"/>
+            <w:bookmarkEnd w:id="108"/>
             <w:r>
               <w:rPr>
                 <w:rFonts w:ascii="CaskaydiaCove NF" w:hAnsi="CaskaydiaCove NF" w:cs="CaskaydiaCove NF"/>
@@ -25279,7 +25414,7 @@
               </w:rPr>
               <w:t xml:space="preserve"> </w:t>
             </w:r>
-            <w:bookmarkEnd w:id="108"/>
+            <w:bookmarkEnd w:id="109"/>
             <w:r>
               <w:rPr>
                 <w:rFonts w:ascii="CaskaydiaCove NF" w:hAnsi="CaskaydiaCove NF" w:cs="CaskaydiaCove NF"/>
@@ -25392,7 +25527,7 @@
                 <w:szCs w:val="18"/>
               </w:rPr>
             </w:pPr>
-            <w:bookmarkStart w:id="109" w:name="_Hlk160575113"/>
+            <w:bookmarkStart w:id="110" w:name="_Hlk160575113"/>
             <w:r>
               <w:rPr>
                 <w:rFonts w:ascii="CaskaydiaCove NF" w:hAnsi="CaskaydiaCove NF" w:cs="CaskaydiaCove NF"/>
@@ -25425,7 +25560,7 @@
               </w:rPr>
               <w:t xml:space="preserve"> </w:t>
             </w:r>
-            <w:bookmarkEnd w:id="109"/>
+            <w:bookmarkEnd w:id="110"/>
             <w:r>
               <w:rPr>
                 <w:rFonts w:ascii="CaskaydiaCove NF" w:hAnsi="CaskaydiaCove NF" w:cs="CaskaydiaCove NF"/>
@@ -25712,7 +25847,7 @@
               </w:rPr>
               <w:t xml:space="preserve"> </w:t>
             </w:r>
-            <w:bookmarkStart w:id="110" w:name="_Hlk161488926"/>
+            <w:bookmarkStart w:id="111" w:name="_Hlk161488926"/>
             <w:proofErr w:type="spellStart"/>
             <w:r>
               <w:rPr>
@@ -25722,7 +25857,7 @@
               </w:rPr>
               <w:t>Pg</w:t>
             </w:r>
-            <w:bookmarkStart w:id="111" w:name="_Hlk160574303"/>
+            <w:bookmarkStart w:id="112" w:name="_Hlk160574303"/>
             <w:proofErr w:type="spellEnd"/>
             <w:r>
               <w:rPr>
@@ -25732,8 +25867,8 @@
               </w:rPr>
               <w:t>▲/▼</w:t>
             </w:r>
-            <w:bookmarkEnd w:id="110"/>
             <w:bookmarkEnd w:id="111"/>
+            <w:bookmarkEnd w:id="112"/>
           </w:p>
         </w:tc>
         <w:tc>
@@ -25792,7 +25927,7 @@
                 <w:lang w:val="en-US"/>
               </w:rPr>
             </w:pPr>
-            <w:bookmarkStart w:id="112" w:name="_Hlk160573502"/>
+            <w:bookmarkStart w:id="113" w:name="_Hlk160573502"/>
             <w:r>
               <w:rPr>
                 <w:sz w:val="18"/>
@@ -25844,8 +25979,8 @@
                 <w:lang w:val="en-US"/>
               </w:rPr>
             </w:pPr>
-            <w:bookmarkStart w:id="113" w:name="_Hlk160573108"/>
-            <w:bookmarkStart w:id="114" w:name="_Hlk160573417"/>
+            <w:bookmarkStart w:id="114" w:name="_Hlk160573108"/>
+            <w:bookmarkStart w:id="115" w:name="_Hlk160573417"/>
             <w:r>
               <w:rPr>
                 <w:rFonts w:ascii="CaskaydiaCove NF" w:hAnsi="CaskaydiaCove NF" w:cs="CaskaydiaCove NF"/>
@@ -25854,7 +25989,7 @@
               </w:rPr>
               <w:t>󰘳</w:t>
             </w:r>
-            <w:bookmarkEnd w:id="113"/>
+            <w:bookmarkEnd w:id="114"/>
             <w:r>
               <w:rPr>
                 <w:rFonts w:ascii="CaskaydiaCove NF" w:hAnsi="CaskaydiaCove NF" w:cs="CaskaydiaCove NF"/>
@@ -25863,8 +25998,8 @@
               </w:rPr>
               <w:t xml:space="preserve"> </w:t>
             </w:r>
-            <w:bookmarkStart w:id="115" w:name="_Hlk160573428"/>
-            <w:bookmarkEnd w:id="114"/>
+            <w:bookmarkStart w:id="116" w:name="_Hlk160573428"/>
+            <w:bookmarkEnd w:id="115"/>
             <w:r>
               <w:rPr>
                 <w:rFonts w:ascii="CaskaydiaCove NF" w:hAnsi="CaskaydiaCove NF" w:cs="CaskaydiaCove NF"/>
@@ -25873,7 +26008,7 @@
               </w:rPr>
               <w:t>▲/▼</w:t>
             </w:r>
-            <w:bookmarkEnd w:id="115"/>
+            <w:bookmarkEnd w:id="116"/>
           </w:p>
         </w:tc>
         <w:tc>
@@ -26183,8 +26318,8 @@
                 <w:szCs w:val="18"/>
               </w:rPr>
             </w:pPr>
-            <w:bookmarkStart w:id="116" w:name="_Hlk160574577"/>
-            <w:bookmarkStart w:id="117" w:name="_Hlk160575355"/>
+            <w:bookmarkStart w:id="117" w:name="_Hlk160574577"/>
+            <w:bookmarkStart w:id="118" w:name="_Hlk160575355"/>
             <w:r>
               <w:rPr>
                 <w:rFonts w:ascii="CaskaydiaCove NF" w:hAnsi="CaskaydiaCove NF" w:cs="CaskaydiaCove NF"/>
@@ -26193,7 +26328,7 @@
               </w:rPr>
               <w:t>󰘶</w:t>
             </w:r>
-            <w:bookmarkEnd w:id="116"/>
+            <w:bookmarkEnd w:id="117"/>
             <w:r>
               <w:rPr>
                 <w:rFonts w:ascii="CaskaydiaCove NF" w:hAnsi="CaskaydiaCove NF" w:cs="CaskaydiaCove NF"/>
@@ -26218,7 +26353,7 @@
               </w:rPr>
               <w:t xml:space="preserve"> </w:t>
             </w:r>
-            <w:bookmarkEnd w:id="117"/>
+            <w:bookmarkEnd w:id="118"/>
             <w:r>
               <w:rPr>
                 <w:rFonts w:ascii="CaskaydiaCove NF" w:hAnsi="CaskaydiaCove NF" w:cs="CaskaydiaCove NF"/>
@@ -26303,8 +26438,8 @@
                 <w:szCs w:val="18"/>
               </w:rPr>
             </w:pPr>
-            <w:bookmarkStart w:id="118" w:name="_Hlk187083925"/>
-            <w:bookmarkStart w:id="119" w:name="_Hlk160574411"/>
+            <w:bookmarkStart w:id="119" w:name="_Hlk187083925"/>
+            <w:bookmarkStart w:id="120" w:name="_Hlk160574411"/>
             <w:r>
               <w:rPr>
                 <w:rFonts w:ascii="CaskaydiaCove NF" w:hAnsi="CaskaydiaCove NF" w:cs="CaskaydiaCove NF"/>
@@ -26321,8 +26456,8 @@
               </w:rPr>
               <w:t xml:space="preserve"> </w:t>
             </w:r>
-            <w:bookmarkStart w:id="120" w:name="_Hlk160574518"/>
-            <w:bookmarkEnd w:id="118"/>
+            <w:bookmarkStart w:id="121" w:name="_Hlk160574518"/>
+            <w:bookmarkEnd w:id="119"/>
             <w:r>
               <w:rPr>
                 <w:rFonts w:ascii="CaskaydiaCove NF" w:hAnsi="CaskaydiaCove NF" w:cs="CaskaydiaCove NF"/>
@@ -26339,8 +26474,8 @@
               </w:rPr>
               <w:t xml:space="preserve"> </w:t>
             </w:r>
-            <w:bookmarkEnd w:id="119"/>
             <w:bookmarkEnd w:id="120"/>
+            <w:bookmarkEnd w:id="121"/>
             <w:r>
               <w:rPr>
                 <w:rFonts w:ascii="CaskaydiaCove NF" w:hAnsi="CaskaydiaCove NF" w:cs="CaskaydiaCove NF"/>
@@ -26553,7 +26688,7 @@
                 <w:szCs w:val="18"/>
               </w:rPr>
             </w:pPr>
-            <w:bookmarkStart w:id="121" w:name="_Hlk165288091"/>
+            <w:bookmarkStart w:id="122" w:name="_Hlk165288091"/>
             <w:r>
               <w:rPr>
                 <w:rFonts w:ascii="CaskaydiaCove NF" w:hAnsi="CaskaydiaCove NF" w:cs="CaskaydiaCove NF"/>
@@ -26562,7 +26697,7 @@
               </w:rPr>
               <w:t>󰘴</w:t>
             </w:r>
-            <w:bookmarkEnd w:id="121"/>
+            <w:bookmarkEnd w:id="122"/>
             <w:r>
               <w:rPr>
                 <w:rFonts w:ascii="CaskaydiaCove NF" w:hAnsi="CaskaydiaCove NF" w:cs="CaskaydiaCove NF"/>
@@ -26773,7 +26908,7 @@
                 <w:lang w:val="en-US"/>
               </w:rPr>
             </w:pPr>
-            <w:bookmarkStart w:id="122" w:name="_Hlk160575087"/>
+            <w:bookmarkStart w:id="123" w:name="_Hlk160575087"/>
             <w:r>
               <w:rPr>
                 <w:sz w:val="18"/>
@@ -26782,7 +26917,7 @@
               </w:rPr>
               <w:t>Move Pane</w:t>
             </w:r>
-            <w:bookmarkEnd w:id="122"/>
+            <w:bookmarkEnd w:id="123"/>
           </w:p>
         </w:tc>
         <w:tc>
@@ -26817,7 +26952,7 @@
               </w:rPr>
               <w:t xml:space="preserve"> </w:t>
             </w:r>
-            <w:bookmarkStart w:id="123" w:name="_Hlk169858414"/>
+            <w:bookmarkStart w:id="124" w:name="_Hlk169858414"/>
             <w:r>
               <w:rPr>
                 <w:rFonts w:ascii="CaskaydiaCove NF" w:hAnsi="CaskaydiaCove NF" w:cs="CaskaydiaCove NF"/>
@@ -26850,7 +26985,7 @@
               </w:rPr>
               <w:t xml:space="preserve"> M</w:t>
             </w:r>
-            <w:bookmarkEnd w:id="123"/>
+            <w:bookmarkEnd w:id="124"/>
           </w:p>
         </w:tc>
         <w:tc>
@@ -27005,7 +27140,7 @@
                 <w:szCs w:val="18"/>
               </w:rPr>
             </w:pPr>
-            <w:bookmarkStart w:id="124" w:name="_Hlk160574951"/>
+            <w:bookmarkStart w:id="125" w:name="_Hlk160574951"/>
             <w:r>
               <w:rPr>
                 <w:rFonts w:ascii="CaskaydiaCove NF" w:hAnsi="CaskaydiaCove NF" w:cs="CaskaydiaCove NF"/>
@@ -27022,7 +27157,7 @@
               </w:rPr>
               <w:t xml:space="preserve"> </w:t>
             </w:r>
-            <w:bookmarkEnd w:id="124"/>
+            <w:bookmarkEnd w:id="125"/>
             <w:r>
               <w:rPr>
                 <w:rFonts w:ascii="CaskaydiaCove NF" w:hAnsi="CaskaydiaCove NF" w:cs="CaskaydiaCove NF"/>
@@ -27113,7 +27248,7 @@
                 <w:szCs w:val="18"/>
               </w:rPr>
             </w:pPr>
-            <w:bookmarkStart w:id="125" w:name="_Hlk161399902"/>
+            <w:bookmarkStart w:id="126" w:name="_Hlk161399902"/>
             <w:r>
               <w:rPr>
                 <w:rFonts w:ascii="CaskaydiaCove NF" w:hAnsi="CaskaydiaCove NF" w:cs="CaskaydiaCove NF"/>
@@ -27130,7 +27265,7 @@
               </w:rPr>
               <w:t xml:space="preserve"> 󰘳</w:t>
             </w:r>
-            <w:bookmarkEnd w:id="125"/>
+            <w:bookmarkEnd w:id="126"/>
             <w:r>
               <w:rPr>
                 <w:rFonts w:ascii="CaskaydiaCove NF" w:hAnsi="CaskaydiaCove NF" w:cs="CaskaydiaCove NF"/>
@@ -27231,7 +27366,7 @@
               </w:rPr>
               <w:t xml:space="preserve"> </w:t>
             </w:r>
-            <w:bookmarkStart w:id="126" w:name="_Hlk160575898"/>
+            <w:bookmarkStart w:id="127" w:name="_Hlk160575898"/>
             <w:r>
               <w:rPr>
                 <w:rFonts w:ascii="CaskaydiaCove NF" w:hAnsi="CaskaydiaCove NF" w:cs="CaskaydiaCove NF"/>
@@ -27248,7 +27383,7 @@
               </w:rPr>
               <w:t xml:space="preserve"> </w:t>
             </w:r>
-            <w:bookmarkEnd w:id="126"/>
+            <w:bookmarkEnd w:id="127"/>
             <w:r>
               <w:rPr>
                 <w:rFonts w:ascii="CaskaydiaCove NF" w:hAnsi="CaskaydiaCove NF" w:cs="CaskaydiaCove NF"/>
@@ -27393,8 +27528,8 @@
           <w:lang w:val="en-US"/>
         </w:rPr>
       </w:pPr>
-      <w:bookmarkStart w:id="127" w:name="_Hlk165288065"/>
-      <w:bookmarkEnd w:id="112"/>
+      <w:bookmarkStart w:id="128" w:name="_Hlk165288065"/>
+      <w:bookmarkEnd w:id="113"/>
       <w:r>
         <w:rPr>
           <w:lang w:val="en-US"/>
@@ -27648,7 +27783,7 @@
                 <w:lang w:val="en-US"/>
               </w:rPr>
             </w:pPr>
-            <w:bookmarkStart w:id="128" w:name="_Hlk160573055"/>
+            <w:bookmarkStart w:id="129" w:name="_Hlk160573055"/>
             <w:r>
               <w:rPr>
                 <w:rFonts w:ascii="CaskaydiaCove NF" w:hAnsi="CaskaydiaCove NF" w:cs="CaskaydiaCove NF"/>
@@ -27665,7 +27800,7 @@
               </w:rPr>
               <w:t xml:space="preserve"> </w:t>
             </w:r>
-            <w:bookmarkEnd w:id="128"/>
+            <w:bookmarkEnd w:id="129"/>
             <w:r>
               <w:rPr>
                 <w:rFonts w:ascii="CaskaydiaCove NF" w:hAnsi="CaskaydiaCove NF" w:cs="CaskaydiaCove NF"/>
@@ -27732,7 +27867,7 @@
                 <w:lang w:val="en-US"/>
               </w:rPr>
             </w:pPr>
-            <w:bookmarkStart w:id="129" w:name="_Hlk160572869"/>
+            <w:bookmarkStart w:id="130" w:name="_Hlk160572869"/>
             <w:r>
               <w:rPr>
                 <w:rFonts w:ascii="CaskaydiaCove NF" w:hAnsi="CaskaydiaCove NF" w:cs="CaskaydiaCove NF"/>
@@ -27741,7 +27876,7 @@
               </w:rPr>
               <w:t>󰘶</w:t>
             </w:r>
-            <w:bookmarkEnd w:id="129"/>
+            <w:bookmarkEnd w:id="130"/>
             <w:r>
               <w:rPr>
                 <w:rFonts w:ascii="CaskaydiaCove NF" w:hAnsi="CaskaydiaCove NF" w:cs="CaskaydiaCove NF"/>
@@ -27750,7 +27885,7 @@
               </w:rPr>
               <w:t xml:space="preserve"> </w:t>
             </w:r>
-            <w:bookmarkStart w:id="130" w:name="_Hlk169858329"/>
+            <w:bookmarkStart w:id="131" w:name="_Hlk169858329"/>
             <w:r>
               <w:rPr>
                 <w:rFonts w:ascii="CaskaydiaCove NF" w:hAnsi="CaskaydiaCove NF" w:cs="CaskaydiaCove NF"/>
@@ -27759,7 +27894,7 @@
               </w:rPr>
               <w:t>󰘳</w:t>
             </w:r>
-            <w:bookmarkEnd w:id="130"/>
+            <w:bookmarkEnd w:id="131"/>
             <w:r>
               <w:rPr>
                 <w:rFonts w:ascii="CaskaydiaCove NF" w:hAnsi="CaskaydiaCove NF" w:cs="CaskaydiaCove NF"/>
@@ -27809,7 +27944,7 @@
           </w:p>
         </w:tc>
       </w:tr>
-      <w:bookmarkEnd w:id="127"/>
+      <w:bookmarkEnd w:id="128"/>
       <w:tr>
         <w:tc>
           <w:tcPr>
@@ -27847,7 +27982,7 @@
                 <w:lang w:val="en-US"/>
               </w:rPr>
             </w:pPr>
-            <w:bookmarkStart w:id="131" w:name="_Hlk169904791"/>
+            <w:bookmarkStart w:id="132" w:name="_Hlk169904791"/>
             <w:r>
               <w:rPr>
                 <w:rFonts w:ascii="CaskaydiaCove NF" w:hAnsi="CaskaydiaCove NF" w:cs="CaskaydiaCove NF"/>
@@ -27856,7 +27991,7 @@
               </w:rPr>
               <w:t>󰘴</w:t>
             </w:r>
-            <w:bookmarkEnd w:id="131"/>
+            <w:bookmarkEnd w:id="132"/>
             <w:r>
               <w:rPr>
                 <w:rFonts w:ascii="CaskaydiaCove NF" w:hAnsi="CaskaydiaCove NF" w:cs="CaskaydiaCove NF"/>
@@ -28053,7 +28188,7 @@
                 <w:szCs w:val="18"/>
               </w:rPr>
             </w:pPr>
-            <w:bookmarkStart w:id="132" w:name="_Hlk196152026"/>
+            <w:bookmarkStart w:id="133" w:name="_Hlk196152026"/>
             <w:r>
               <w:rPr>
                 <w:rFonts w:ascii="CaskaydiaCove NF" w:hAnsi="CaskaydiaCove NF" w:cs="CaskaydiaCove NF"/>
@@ -28070,7 +28205,7 @@
               </w:rPr>
               <w:t xml:space="preserve"> </w:t>
             </w:r>
-            <w:bookmarkEnd w:id="132"/>
+            <w:bookmarkEnd w:id="133"/>
             <w:r>
               <w:rPr>
                 <w:rFonts w:ascii="CaskaydiaCove NF" w:hAnsi="CaskaydiaCove NF" w:cs="CaskaydiaCove NF"/>
@@ -28156,8 +28291,8 @@
                 <w:szCs w:val="18"/>
               </w:rPr>
             </w:pPr>
-            <w:bookmarkStart w:id="133" w:name="_Hlk176808970"/>
-            <w:bookmarkStart w:id="134" w:name="_Hlk169904610"/>
+            <w:bookmarkStart w:id="134" w:name="_Hlk176808970"/>
+            <w:bookmarkStart w:id="135" w:name="_Hlk169904610"/>
             <w:r>
               <w:rPr>
                 <w:rFonts w:ascii="CaskaydiaCove NF" w:hAnsi="CaskaydiaCove NF" w:cs="CaskaydiaCove NF"/>
@@ -28166,7 +28301,7 @@
               </w:rPr>
               <w:t xml:space="preserve">󰘵 </w:t>
             </w:r>
-            <w:bookmarkEnd w:id="133"/>
+            <w:bookmarkEnd w:id="134"/>
             <w:r>
               <w:rPr>
                 <w:rFonts w:ascii="CaskaydiaCove NF" w:hAnsi="CaskaydiaCove NF" w:cs="CaskaydiaCove NF"/>
@@ -28175,7 +28310,7 @@
               </w:rPr>
               <w:t xml:space="preserve">󰘳 </w:t>
             </w:r>
-            <w:bookmarkEnd w:id="134"/>
+            <w:bookmarkEnd w:id="135"/>
             <w:r>
               <w:rPr>
                 <w:rFonts w:ascii="CaskaydiaCove NF" w:hAnsi="CaskaydiaCove NF" w:cs="CaskaydiaCove NF"/>
@@ -28436,7 +28571,7 @@
           <w:lang w:val="en-US"/>
         </w:rPr>
       </w:pPr>
-      <w:bookmarkStart w:id="135" w:name="_Hlk170658520"/>
+      <w:bookmarkStart w:id="136" w:name="_Hlk170658520"/>
       <w:r>
         <w:rPr>
           <w:lang w:val="en-US"/>
@@ -28481,8 +28616,8 @@
                 <w:lang w:val="en-US"/>
               </w:rPr>
             </w:pPr>
-            <w:bookmarkStart w:id="136" w:name="_Hlk176801824"/>
-            <w:bookmarkEnd w:id="135"/>
+            <w:bookmarkStart w:id="137" w:name="_Hlk176801824"/>
+            <w:bookmarkEnd w:id="136"/>
             <w:r>
               <w:rPr>
                 <w:b/>
@@ -28973,7 +29108,7 @@
         </w:tc>
       </w:tr>
     </w:tbl>
-    <w:bookmarkEnd w:id="136"/>
+    <w:bookmarkEnd w:id="137"/>
     <w:p>
       <w:pPr>
         <w:pStyle w:val="berschrift2"/>
@@ -29235,7 +29370,7 @@
                 <w:lang w:val="en-US"/>
               </w:rPr>
             </w:pPr>
-            <w:bookmarkStart w:id="137" w:name="_Hlk196152022"/>
+            <w:bookmarkStart w:id="138" w:name="_Hlk196152022"/>
             <w:r>
               <w:rPr>
                 <w:rFonts w:ascii="CaskaydiaCove NF" w:hAnsi="CaskaydiaCove NF" w:cs="CaskaydiaCove NF"/>
@@ -29252,7 +29387,7 @@
               </w:rPr>
               <w:t xml:space="preserve"> </w:t>
             </w:r>
-            <w:bookmarkEnd w:id="137"/>
+            <w:bookmarkEnd w:id="138"/>
             <w:r>
               <w:rPr>
                 <w:rFonts w:ascii="CaskaydiaCove NF" w:hAnsi="CaskaydiaCove NF" w:cs="CaskaydiaCove NF"/>
@@ -29551,7 +29686,7 @@
                 <w:szCs w:val="18"/>
               </w:rPr>
             </w:pPr>
-            <w:bookmarkStart w:id="138" w:name="_Hlk196152064"/>
+            <w:bookmarkStart w:id="139" w:name="_Hlk196152064"/>
             <w:r>
               <w:rPr>
                 <w:rFonts w:ascii="CaskaydiaCove NF" w:hAnsi="CaskaydiaCove NF" w:cs="CaskaydiaCove NF"/>
@@ -29560,7 +29695,7 @@
               </w:rPr>
               <w:t>󰘶</w:t>
             </w:r>
-            <w:bookmarkStart w:id="139" w:name="_Hlk196152043"/>
+            <w:bookmarkStart w:id="140" w:name="_Hlk196152043"/>
             <w:r>
               <w:rPr>
                 <w:rFonts w:ascii="CaskaydiaCove NF" w:hAnsi="CaskaydiaCove NF" w:cs="CaskaydiaCove NF"/>
@@ -29577,8 +29712,8 @@
               </w:rPr>
               <w:t xml:space="preserve"> +</w:t>
             </w:r>
-            <w:bookmarkEnd w:id="138"/>
             <w:bookmarkEnd w:id="139"/>
+            <w:bookmarkEnd w:id="140"/>
           </w:p>
         </w:tc>
         <w:tc>
@@ -29662,7 +29797,7 @@
               </w:rPr>
               <w:t xml:space="preserve"> </w:t>
             </w:r>
-            <w:bookmarkStart w:id="140" w:name="_Hlk196152529"/>
+            <w:bookmarkStart w:id="141" w:name="_Hlk196152529"/>
             <w:r>
               <w:rPr>
                 <w:rFonts w:ascii="CaskaydiaCove NF" w:hAnsi="CaskaydiaCove NF" w:cs="CaskaydiaCove NF"/>
@@ -29679,7 +29814,7 @@
               </w:rPr>
               <w:t xml:space="preserve"> </w:t>
             </w:r>
-            <w:bookmarkEnd w:id="140"/>
+            <w:bookmarkEnd w:id="141"/>
             <w:r>
               <w:rPr>
                 <w:rFonts w:ascii="CaskaydiaCove NF" w:hAnsi="CaskaydiaCove NF" w:cs="CaskaydiaCove NF"/>
@@ -29702,7 +29837,7 @@
                 <w:lang w:val="en-US"/>
               </w:rPr>
             </w:pPr>
-            <w:bookmarkStart w:id="141" w:name="_Hlk196152091"/>
+            <w:bookmarkStart w:id="142" w:name="_Hlk196152091"/>
             <w:proofErr w:type="spellStart"/>
             <w:r>
               <w:rPr>
@@ -29721,7 +29856,7 @@
               </w:rPr>
               <w:t>+-</w:t>
             </w:r>
-            <w:bookmarkEnd w:id="141"/>
+            <w:bookmarkEnd w:id="142"/>
           </w:p>
         </w:tc>
       </w:tr>
@@ -30235,7 +30370,7 @@
                 <w:lang w:val="en-US"/>
               </w:rPr>
             </w:pPr>
-            <w:bookmarkStart w:id="142" w:name="_Hlk183423395"/>
+            <w:bookmarkStart w:id="143" w:name="_Hlk183423395"/>
             <w:r>
               <w:rPr>
                 <w:sz w:val="18"/>
@@ -30244,7 +30379,7 @@
               </w:rPr>
               <w:t>Fullscreen</w:t>
             </w:r>
-            <w:bookmarkEnd w:id="142"/>
+            <w:bookmarkEnd w:id="143"/>
           </w:p>
         </w:tc>
         <w:tc>
@@ -30403,8 +30538,8 @@
                 <w:lang w:val="en-US"/>
               </w:rPr>
             </w:pPr>
-            <w:bookmarkStart w:id="143" w:name="_Hlk176806505"/>
-            <w:bookmarkStart w:id="144" w:name="_Hlk176801878"/>
+            <w:bookmarkStart w:id="144" w:name="_Hlk176806505"/>
+            <w:bookmarkStart w:id="145" w:name="_Hlk176801878"/>
             <w:r>
               <w:rPr>
                 <w:rFonts w:ascii="CaskaydiaCove NF" w:hAnsi="CaskaydiaCove NF" w:cs="CaskaydiaCove NF"/>
@@ -30413,7 +30548,7 @@
               </w:rPr>
               <w:t>󰘳</w:t>
             </w:r>
-            <w:bookmarkEnd w:id="143"/>
+            <w:bookmarkEnd w:id="144"/>
             <w:r>
               <w:rPr>
                 <w:rFonts w:ascii="CaskaydiaCove NF" w:hAnsi="CaskaydiaCove NF" w:cs="CaskaydiaCove NF"/>
@@ -30422,7 +30557,7 @@
               </w:rPr>
               <w:t xml:space="preserve"> </w:t>
             </w:r>
-            <w:bookmarkEnd w:id="144"/>
+            <w:bookmarkEnd w:id="145"/>
             <w:r>
               <w:rPr>
                 <w:rFonts w:ascii="CaskaydiaCove NF" w:hAnsi="CaskaydiaCove NF" w:cs="CaskaydiaCove NF"/>
@@ -30497,7 +30632,7 @@
                 <w:lang w:val="en-US"/>
               </w:rPr>
             </w:pPr>
-            <w:bookmarkStart w:id="145" w:name="_Hlk176806773"/>
+            <w:bookmarkStart w:id="146" w:name="_Hlk176806773"/>
             <w:r>
               <w:rPr>
                 <w:rFonts w:ascii="CaskaydiaCove NF" w:hAnsi="CaskaydiaCove NF" w:cs="CaskaydiaCove NF"/>
@@ -30506,7 +30641,7 @@
               </w:rPr>
               <w:t>󰘳</w:t>
             </w:r>
-            <w:bookmarkEnd w:id="145"/>
+            <w:bookmarkEnd w:id="146"/>
             <w:r>
               <w:rPr>
                 <w:rFonts w:ascii="CaskaydiaCove NF" w:hAnsi="CaskaydiaCove NF" w:cs="CaskaydiaCove NF"/>
@@ -30555,7 +30690,7 @@
                 <w:lang w:val="en-US"/>
               </w:rPr>
             </w:pPr>
-            <w:bookmarkStart w:id="146" w:name="_Hlk176806951"/>
+            <w:bookmarkStart w:id="147" w:name="_Hlk176806951"/>
             <w:proofErr w:type="spellStart"/>
             <w:r>
               <w:rPr>
@@ -30630,7 +30765,7 @@
               </w:rPr>
               <w:t xml:space="preserve"> </w:t>
             </w:r>
-            <w:bookmarkStart w:id="147" w:name="_Hlk187083978"/>
+            <w:bookmarkStart w:id="148" w:name="_Hlk187083978"/>
             <w:r>
               <w:rPr>
                 <w:rFonts w:ascii="CaskaydiaCove NF" w:hAnsi="CaskaydiaCove NF" w:cs="CaskaydiaCove NF"/>
@@ -30639,7 +30774,7 @@
               </w:rPr>
               <w:t>◀︎</w:t>
             </w:r>
-            <w:bookmarkEnd w:id="147"/>
+            <w:bookmarkEnd w:id="148"/>
             <w:r>
               <w:rPr>
                 <w:rFonts w:ascii="CaskaydiaCove NF" w:hAnsi="CaskaydiaCove NF" w:cs="CaskaydiaCove NF"/>
@@ -30752,7 +30887,7 @@
                 <w:szCs w:val="18"/>
               </w:rPr>
             </w:pPr>
-            <w:bookmarkStart w:id="148" w:name="_Hlk184982784"/>
+            <w:bookmarkStart w:id="149" w:name="_Hlk184982784"/>
             <w:r>
               <w:rPr>
                 <w:rFonts w:ascii="CaskaydiaCove NF" w:hAnsi="CaskaydiaCove NF" w:cs="CaskaydiaCove NF"/>
@@ -30778,7 +30913,7 @@
               </w:rPr>
               <w:t>▶</w:t>
             </w:r>
-            <w:bookmarkEnd w:id="148"/>
+            <w:bookmarkEnd w:id="149"/>
           </w:p>
         </w:tc>
         <w:tc>
@@ -30812,7 +30947,7 @@
           </w:p>
         </w:tc>
       </w:tr>
-      <w:bookmarkEnd w:id="146"/>
+      <w:bookmarkEnd w:id="147"/>
       <w:tr>
         <w:tc>
           <w:tcPr>
@@ -30876,7 +31011,7 @@
                 <w:szCs w:val="18"/>
               </w:rPr>
             </w:pPr>
-            <w:bookmarkStart w:id="149" w:name="_Hlk187083864"/>
+            <w:bookmarkStart w:id="150" w:name="_Hlk187083864"/>
             <w:r>
               <w:rPr>
                 <w:rFonts w:ascii="CaskaydiaCove NF" w:hAnsi="CaskaydiaCove NF" w:cs="CaskaydiaCove NF"/>
@@ -30894,7 +31029,7 @@
               </w:rPr>
               <w:t xml:space="preserve"> </w:t>
             </w:r>
-            <w:bookmarkStart w:id="150" w:name="_Hlk176809216"/>
+            <w:bookmarkStart w:id="151" w:name="_Hlk176809216"/>
             <w:r>
               <w:rPr>
                 <w:rFonts w:ascii="CaskaydiaCove NF" w:hAnsi="CaskaydiaCove NF" w:cs="CaskaydiaCove NF"/>
@@ -30903,8 +31038,8 @@
               </w:rPr>
               <w:t>󰘳</w:t>
             </w:r>
-            <w:bookmarkEnd w:id="149"/>
             <w:bookmarkEnd w:id="150"/>
+            <w:bookmarkEnd w:id="151"/>
             <w:r>
               <w:rPr>
                 <w:rFonts w:ascii="CaskaydiaCove NF" w:hAnsi="CaskaydiaCove NF" w:cs="CaskaydiaCove NF"/>
@@ -30922,7 +31057,7 @@
               </w:rPr>
               <w:t>/</w:t>
             </w:r>
-            <w:bookmarkStart w:id="151" w:name="_Hlk187083984"/>
+            <w:bookmarkStart w:id="152" w:name="_Hlk187083984"/>
             <w:r>
               <w:rPr>
                 <w:rFonts w:ascii="CaskaydiaCove NF" w:hAnsi="CaskaydiaCove NF" w:cs="CaskaydiaCove NF"/>
@@ -30931,7 +31066,7 @@
               </w:rPr>
               <w:t>▶</w:t>
             </w:r>
-            <w:bookmarkEnd w:id="151"/>
+            <w:bookmarkEnd w:id="152"/>
           </w:p>
         </w:tc>
         <w:tc>
@@ -31035,7 +31170,7 @@
               </w:rPr>
               <w:t>󰘵</w:t>
             </w:r>
-            <w:bookmarkStart w:id="152" w:name="_Hlk187083968"/>
+            <w:bookmarkStart w:id="153" w:name="_Hlk187083968"/>
             <w:r>
               <w:rPr>
                 <w:rFonts w:ascii="CaskaydiaCove NF" w:hAnsi="CaskaydiaCove NF" w:cs="CaskaydiaCove NF"/>
@@ -31061,8 +31196,8 @@
               </w:rPr>
               <w:t xml:space="preserve"> </w:t>
             </w:r>
-            <w:bookmarkStart w:id="153" w:name="_Hlk184982821"/>
-            <w:bookmarkEnd w:id="152"/>
+            <w:bookmarkStart w:id="154" w:name="_Hlk184982821"/>
+            <w:bookmarkEnd w:id="153"/>
             <w:r>
               <w:rPr>
                 <w:rFonts w:ascii="CaskaydiaCove NF" w:hAnsi="CaskaydiaCove NF" w:cs="CaskaydiaCove NF"/>
@@ -31079,7 +31214,7 @@
               </w:rPr>
               <w:t xml:space="preserve"> </w:t>
             </w:r>
-            <w:bookmarkEnd w:id="153"/>
+            <w:bookmarkEnd w:id="154"/>
             <w:r>
               <w:rPr>
                 <w:rFonts w:ascii="CaskaydiaCove NF" w:hAnsi="CaskaydiaCove NF" w:cs="CaskaydiaCove NF"/>
@@ -31191,7 +31326,7 @@
                 <w:szCs w:val="18"/>
               </w:rPr>
             </w:pPr>
-            <w:bookmarkStart w:id="154" w:name="_Hlk176806539"/>
+            <w:bookmarkStart w:id="155" w:name="_Hlk176806539"/>
             <w:r>
               <w:rPr>
                 <w:rFonts w:ascii="CaskaydiaCove NF" w:hAnsi="CaskaydiaCove NF" w:cs="CaskaydiaCove NF"/>
@@ -31200,7 +31335,7 @@
               </w:rPr>
               <w:t>F/G</w:t>
             </w:r>
-            <w:bookmarkEnd w:id="154"/>
+            <w:bookmarkEnd w:id="155"/>
           </w:p>
         </w:tc>
         <w:tc>
@@ -31258,7 +31393,7 @@
                 <w:szCs w:val="18"/>
               </w:rPr>
             </w:pPr>
-            <w:bookmarkStart w:id="155" w:name="_Hlk176806551"/>
+            <w:bookmarkStart w:id="156" w:name="_Hlk176806551"/>
             <w:r>
               <w:rPr>
                 <w:rFonts w:ascii="CaskaydiaCove NF" w:hAnsi="CaskaydiaCove NF" w:cs="CaskaydiaCove NF"/>
@@ -31267,7 +31402,7 @@
               </w:rPr>
               <w:t>H/J</w:t>
             </w:r>
-            <w:bookmarkEnd w:id="155"/>
+            <w:bookmarkEnd w:id="156"/>
           </w:p>
         </w:tc>
         <w:tc>
@@ -31429,7 +31564,7 @@
           <w:lang w:val="en-US"/>
         </w:rPr>
       </w:pPr>
-      <w:bookmarkStart w:id="156" w:name="_Hlk210292997"/>
+      <w:bookmarkStart w:id="157" w:name="_Hlk210292997"/>
       <w:r>
         <w:rPr>
           <w:lang w:val="en-US"/>
@@ -31474,7 +31609,7 @@
                 <w:lang w:val="en-US"/>
               </w:rPr>
             </w:pPr>
-            <w:bookmarkStart w:id="157" w:name="_Hlk187083795"/>
+            <w:bookmarkStart w:id="158" w:name="_Hlk187083795"/>
             <w:r>
               <w:rPr>
                 <w:b/>
@@ -31807,7 +31942,7 @@
                 <w:szCs w:val="18"/>
               </w:rPr>
             </w:pPr>
-            <w:bookmarkStart w:id="158" w:name="_Hlk184982483"/>
+            <w:bookmarkStart w:id="159" w:name="_Hlk184982483"/>
             <w:r>
               <w:rPr>
                 <w:sz w:val="18"/>
@@ -31816,7 +31951,7 @@
               </w:rPr>
               <w:t>Gif Panel</w:t>
             </w:r>
-            <w:bookmarkEnd w:id="158"/>
+            <w:bookmarkEnd w:id="159"/>
           </w:p>
         </w:tc>
         <w:tc>
@@ -32408,8 +32543,8 @@
         </w:tc>
       </w:tr>
     </w:tbl>
-    <w:bookmarkEnd w:id="156"/>
     <w:bookmarkEnd w:id="157"/>
+    <w:bookmarkEnd w:id="158"/>
     <w:p>
       <w:pPr>
         <w:pStyle w:val="berschrift2"/>
@@ -32648,8 +32783,8 @@
                 <w:lang w:val="en-US"/>
               </w:rPr>
             </w:pPr>
-            <w:bookmarkStart w:id="159" w:name="_Hlk187083908"/>
-            <w:bookmarkStart w:id="160" w:name="_Hlk210293189"/>
+            <w:bookmarkStart w:id="160" w:name="_Hlk187083908"/>
+            <w:bookmarkStart w:id="161" w:name="_Hlk210293189"/>
             <w:proofErr w:type="spellStart"/>
             <w:r>
               <w:rPr>
@@ -32722,7 +32857,7 @@
                 <w:lang w:val="en-US"/>
               </w:rPr>
             </w:pPr>
-            <w:bookmarkStart w:id="161" w:name="_Hlk187083902"/>
+            <w:bookmarkStart w:id="162" w:name="_Hlk187083902"/>
             <w:proofErr w:type="spellStart"/>
             <w:r>
               <w:rPr>
@@ -32742,7 +32877,7 @@
               </w:rPr>
               <w:t>+[</w:t>
             </w:r>
-            <w:bookmarkEnd w:id="161"/>
+            <w:bookmarkEnd w:id="162"/>
             <w:proofErr w:type="gramEnd"/>
           </w:p>
         </w:tc>
@@ -32807,7 +32942,7 @@
               </w:rPr>
               <w:t xml:space="preserve"> </w:t>
             </w:r>
-            <w:bookmarkStart w:id="162" w:name="_Hlk187083941"/>
+            <w:bookmarkStart w:id="163" w:name="_Hlk187083941"/>
             <w:r>
               <w:rPr>
                 <w:rFonts w:ascii="CaskaydiaCove NF" w:hAnsi="CaskaydiaCove NF" w:cs="CaskaydiaCove NF"/>
@@ -32824,7 +32959,7 @@
               </w:rPr>
               <w:t xml:space="preserve"> </w:t>
             </w:r>
-            <w:bookmarkEnd w:id="162"/>
+            <w:bookmarkEnd w:id="163"/>
             <w:r>
               <w:rPr>
                 <w:rFonts w:ascii="CaskaydiaCove NF" w:hAnsi="CaskaydiaCove NF" w:cs="CaskaydiaCove NF"/>
@@ -32881,8 +33016,8 @@
                 <w:szCs w:val="18"/>
               </w:rPr>
             </w:pPr>
-            <w:bookmarkStart w:id="163" w:name="_Hlk210293017"/>
-            <w:bookmarkEnd w:id="159"/>
+            <w:bookmarkStart w:id="164" w:name="_Hlk210293017"/>
+            <w:bookmarkEnd w:id="160"/>
             <w:proofErr w:type="spellStart"/>
             <w:r>
               <w:rPr>
@@ -33091,8 +33226,8 @@
           </w:p>
         </w:tc>
       </w:tr>
-      <w:bookmarkEnd w:id="160"/>
-      <w:bookmarkEnd w:id="163"/>
+      <w:bookmarkEnd w:id="161"/>
+      <w:bookmarkEnd w:id="164"/>
       <w:tr>
         <w:tc>
           <w:tcPr>
@@ -33140,8 +33275,8 @@
                 <w:szCs w:val="18"/>
               </w:rPr>
             </w:pPr>
-            <w:bookmarkStart w:id="164" w:name="_Hlk188284347"/>
-            <w:bookmarkStart w:id="165" w:name="_Hlk187084072"/>
+            <w:bookmarkStart w:id="165" w:name="_Hlk188284347"/>
+            <w:bookmarkStart w:id="166" w:name="_Hlk187084072"/>
             <w:r>
               <w:rPr>
                 <w:rFonts w:ascii="CaskaydiaCove NF" w:hAnsi="CaskaydiaCove NF" w:cs="CaskaydiaCove NF"/>
@@ -33169,7 +33304,7 @@
               </w:rPr>
               <w:t>󰘶</w:t>
             </w:r>
-            <w:bookmarkEnd w:id="164"/>
+            <w:bookmarkEnd w:id="165"/>
             <w:r>
               <w:rPr>
                 <w:rFonts w:ascii="CaskaydiaCove NF" w:hAnsi="CaskaydiaCove NF" w:cs="CaskaydiaCove NF"/>
@@ -33179,7 +33314,7 @@
               </w:rPr>
               <w:t xml:space="preserve"> </w:t>
             </w:r>
-            <w:bookmarkEnd w:id="165"/>
+            <w:bookmarkEnd w:id="166"/>
             <w:r>
               <w:rPr>
                 <w:rFonts w:ascii="CaskaydiaCove NF" w:hAnsi="CaskaydiaCove NF" w:cs="CaskaydiaCove NF"/>
@@ -33188,7 +33323,7 @@
               </w:rPr>
               <w:t>Page</w:t>
             </w:r>
-            <w:bookmarkStart w:id="166" w:name="_Hlk188284352"/>
+            <w:bookmarkStart w:id="167" w:name="_Hlk188284352"/>
             <w:r>
               <w:rPr>
                 <w:rFonts w:ascii="CaskaydiaCove NF" w:hAnsi="CaskaydiaCove NF" w:cs="CaskaydiaCove NF"/>
@@ -33197,7 +33332,7 @@
               </w:rPr>
               <w:t>▲</w:t>
             </w:r>
-            <w:bookmarkEnd w:id="166"/>
+            <w:bookmarkEnd w:id="167"/>
           </w:p>
         </w:tc>
         <w:tc>
@@ -33212,7 +33347,7 @@
                 <w:szCs w:val="18"/>
               </w:rPr>
             </w:pPr>
-            <w:bookmarkStart w:id="167" w:name="_Hlk187084096"/>
+            <w:bookmarkStart w:id="168" w:name="_Hlk187084096"/>
             <w:proofErr w:type="spellStart"/>
             <w:r>
               <w:rPr>
@@ -33221,7 +33356,7 @@
               </w:rPr>
               <w:t>Ctrl+Shift+PageUp</w:t>
             </w:r>
-            <w:bookmarkEnd w:id="167"/>
+            <w:bookmarkEnd w:id="168"/>
             <w:proofErr w:type="spellEnd"/>
           </w:p>
         </w:tc>
@@ -33334,7 +33469,7 @@
               </w:rPr>
               <w:t>Page</w:t>
             </w:r>
-            <w:bookmarkStart w:id="168" w:name="_Hlk188284393"/>
+            <w:bookmarkStart w:id="169" w:name="_Hlk188284393"/>
             <w:r>
               <w:rPr>
                 <w:rFonts w:ascii="CaskaydiaCove NF" w:hAnsi="CaskaydiaCove NF" w:cs="CaskaydiaCove NF"/>
@@ -33343,7 +33478,7 @@
               </w:rPr>
               <w:t>▼</w:t>
             </w:r>
-            <w:bookmarkEnd w:id="168"/>
+            <w:bookmarkEnd w:id="169"/>
           </w:p>
         </w:tc>
         <w:tc>
@@ -33385,7 +33520,7 @@
                 <w:lang w:val="en-US"/>
               </w:rPr>
             </w:pPr>
-            <w:bookmarkStart w:id="169" w:name="_Hlk188284428"/>
+            <w:bookmarkStart w:id="170" w:name="_Hlk188284428"/>
             <w:proofErr w:type="spellStart"/>
             <w:r>
               <w:rPr>
@@ -33420,7 +33555,7 @@
                 <w:lang w:val="en-US"/>
               </w:rPr>
             </w:pPr>
-            <w:bookmarkStart w:id="170" w:name="_Hlk188284388"/>
+            <w:bookmarkStart w:id="171" w:name="_Hlk188284388"/>
             <w:r>
               <w:rPr>
                 <w:rFonts w:ascii="CaskaydiaCove NF" w:hAnsi="CaskaydiaCove NF" w:cs="CaskaydiaCove NF"/>
@@ -33457,7 +33592,7 @@
               </w:rPr>
               <w:t xml:space="preserve"> </w:t>
             </w:r>
-            <w:bookmarkEnd w:id="170"/>
+            <w:bookmarkEnd w:id="171"/>
             <w:r>
               <w:rPr>
                 <w:rFonts w:ascii="CaskaydiaCove NF" w:hAnsi="CaskaydiaCove NF" w:cs="CaskaydiaCove NF"/>
@@ -33611,7 +33746,7 @@
           </w:p>
         </w:tc>
       </w:tr>
-      <w:bookmarkEnd w:id="169"/>
+      <w:bookmarkEnd w:id="170"/>
       <w:tr>
         <w:tc>
           <w:tcPr>
@@ -34200,7 +34335,7 @@
                 <w:lang w:val="en-US"/>
               </w:rPr>
             </w:pPr>
-            <w:bookmarkStart w:id="171" w:name="_Hlk210293197"/>
+            <w:bookmarkStart w:id="172" w:name="_Hlk210293197"/>
             <w:r>
               <w:rPr>
                 <w:sz w:val="18"/>
@@ -34209,7 +34344,7 @@
               </w:rPr>
               <w:t>Prev/Next Tab</w:t>
             </w:r>
-            <w:bookmarkEnd w:id="171"/>
+            <w:bookmarkEnd w:id="172"/>
           </w:p>
         </w:tc>
         <w:tc>
@@ -34224,8 +34359,8 @@
                 <w:lang w:val="en-US"/>
               </w:rPr>
             </w:pPr>
-            <w:bookmarkStart w:id="172" w:name="_Hlk210294172"/>
-            <w:bookmarkStart w:id="173" w:name="_Hlk210293606"/>
+            <w:bookmarkStart w:id="173" w:name="_Hlk210294172"/>
+            <w:bookmarkStart w:id="174" w:name="_Hlk210293606"/>
             <w:r>
               <w:rPr>
                 <w:rFonts w:ascii="CaskaydiaCove NF" w:hAnsi="CaskaydiaCove NF" w:cs="CaskaydiaCove NF"/>
@@ -34243,8 +34378,8 @@
               </w:rPr>
               <w:t xml:space="preserve"> </w:t>
             </w:r>
-            <w:bookmarkStart w:id="174" w:name="_Hlk210293499"/>
-            <w:bookmarkEnd w:id="172"/>
+            <w:bookmarkStart w:id="175" w:name="_Hlk210293499"/>
+            <w:bookmarkEnd w:id="173"/>
             <w:r>
               <w:rPr>
                 <w:rFonts w:ascii="CaskaydiaCove NF" w:hAnsi="CaskaydiaCove NF" w:cs="CaskaydiaCove NF"/>
@@ -34261,7 +34396,7 @@
               </w:rPr>
               <w:t xml:space="preserve"> </w:t>
             </w:r>
-            <w:bookmarkEnd w:id="173"/>
+            <w:bookmarkEnd w:id="174"/>
             <w:r>
               <w:rPr>
                 <w:rFonts w:ascii="CaskaydiaCove NF" w:hAnsi="CaskaydiaCove NF" w:cs="CaskaydiaCove NF"/>
@@ -34270,7 +34405,7 @@
               </w:rPr>
               <w:t>[/]</w:t>
             </w:r>
-            <w:bookmarkEnd w:id="174"/>
+            <w:bookmarkEnd w:id="175"/>
           </w:p>
         </w:tc>
         <w:tc>
@@ -34285,7 +34420,7 @@
                 <w:lang w:val="en-US"/>
               </w:rPr>
             </w:pPr>
-            <w:bookmarkStart w:id="175" w:name="_Hlk210293611"/>
+            <w:bookmarkStart w:id="176" w:name="_Hlk210293611"/>
             <w:proofErr w:type="spellStart"/>
             <w:r>
               <w:rPr>
@@ -34295,7 +34430,7 @@
               </w:rPr>
               <w:t>Shift+</w:t>
             </w:r>
-            <w:bookmarkStart w:id="176" w:name="_Hlk210293504"/>
+            <w:bookmarkStart w:id="177" w:name="_Hlk210293504"/>
             <w:r>
               <w:rPr>
                 <w:sz w:val="18"/>
@@ -34323,8 +34458,8 @@
               </w:rPr>
               <w:t>/]</w:t>
             </w:r>
-            <w:bookmarkEnd w:id="175"/>
             <w:bookmarkEnd w:id="176"/>
+            <w:bookmarkEnd w:id="177"/>
           </w:p>
         </w:tc>
       </w:tr>
@@ -34341,7 +34476,7 @@
                 <w:szCs w:val="18"/>
               </w:rPr>
             </w:pPr>
-            <w:bookmarkStart w:id="177" w:name="_Hlk210293348"/>
+            <w:bookmarkStart w:id="178" w:name="_Hlk210293348"/>
             <w:r>
               <w:rPr>
                 <w:sz w:val="18"/>
@@ -34466,7 +34601,7 @@
                 <w:lang w:val="en-US"/>
               </w:rPr>
             </w:pPr>
-            <w:bookmarkStart w:id="178" w:name="_Hlk210293648"/>
+            <w:bookmarkStart w:id="179" w:name="_Hlk210293648"/>
             <w:r>
               <w:rPr>
                 <w:rFonts w:ascii="CaskaydiaCove NF" w:hAnsi="CaskaydiaCove NF" w:cs="CaskaydiaCove NF"/>
@@ -34483,7 +34618,7 @@
               </w:rPr>
               <w:t xml:space="preserve"> </w:t>
             </w:r>
-            <w:bookmarkStart w:id="179" w:name="_Hlk210293528"/>
+            <w:bookmarkStart w:id="180" w:name="_Hlk210293528"/>
             <w:r>
               <w:rPr>
                 <w:rFonts w:ascii="CaskaydiaCove NF" w:hAnsi="CaskaydiaCove NF" w:cs="CaskaydiaCove NF"/>
@@ -34500,7 +34635,7 @@
               </w:rPr>
               <w:t xml:space="preserve"> </w:t>
             </w:r>
-            <w:bookmarkEnd w:id="178"/>
+            <w:bookmarkEnd w:id="179"/>
             <w:r>
               <w:rPr>
                 <w:rFonts w:ascii="CaskaydiaCove NF" w:hAnsi="CaskaydiaCove NF" w:cs="CaskaydiaCove NF"/>
@@ -34525,7 +34660,7 @@
               </w:rPr>
               <w:t>▶</w:t>
             </w:r>
-            <w:bookmarkEnd w:id="179"/>
+            <w:bookmarkEnd w:id="180"/>
           </w:p>
         </w:tc>
         <w:tc>
@@ -34549,7 +34684,7 @@
               </w:rPr>
               <w:t>Opt+</w:t>
             </w:r>
-            <w:bookmarkStart w:id="180" w:name="_Hlk210293531"/>
+            <w:bookmarkStart w:id="181" w:name="_Hlk210293531"/>
             <w:r>
               <w:rPr>
                 <w:sz w:val="18"/>
@@ -34591,11 +34726,11 @@
               </w:rPr>
               <w:t>Right</w:t>
             </w:r>
-            <w:bookmarkEnd w:id="180"/>
+            <w:bookmarkEnd w:id="181"/>
           </w:p>
         </w:tc>
       </w:tr>
-      <w:bookmarkEnd w:id="177"/>
+      <w:bookmarkEnd w:id="178"/>
       <w:tr>
         <w:tc>
           <w:tcPr>
@@ -34688,7 +34823,7 @@
               </w:rPr>
               <w:t xml:space="preserve"> </w:t>
             </w:r>
-            <w:bookmarkStart w:id="181" w:name="_Hlk210293514"/>
+            <w:bookmarkStart w:id="182" w:name="_Hlk210293514"/>
             <w:r>
               <w:rPr>
                 <w:rFonts w:ascii="CaskaydiaCove NF" w:hAnsi="CaskaydiaCove NF" w:cs="CaskaydiaCove NF"/>
@@ -34713,7 +34848,7 @@
               </w:rPr>
               <w:t>▲/▼</w:t>
             </w:r>
-            <w:bookmarkEnd w:id="181"/>
+            <w:bookmarkEnd w:id="182"/>
           </w:p>
         </w:tc>
         <w:tc>
@@ -34737,7 +34872,7 @@
               </w:rPr>
               <w:t>Opt+</w:t>
             </w:r>
-            <w:bookmarkStart w:id="182" w:name="_Hlk210293520"/>
+            <w:bookmarkStart w:id="183" w:name="_Hlk210293520"/>
             <w:r>
               <w:rPr>
                 <w:sz w:val="18"/>
@@ -34755,7 +34890,7 @@
               </w:rPr>
               <w:t xml:space="preserve"> +Up/Down</w:t>
             </w:r>
-            <w:bookmarkEnd w:id="182"/>
+            <w:bookmarkEnd w:id="183"/>
           </w:p>
         </w:tc>
       </w:tr>
@@ -35000,7 +35135,7 @@
                 <w:lang w:val="en-US"/>
               </w:rPr>
             </w:pPr>
-            <w:bookmarkStart w:id="183" w:name="_Hlk210294929"/>
+            <w:bookmarkStart w:id="184" w:name="_Hlk210294929"/>
             <w:r>
               <w:rPr>
                 <w:rFonts w:ascii="CaskaydiaCove NF" w:hAnsi="CaskaydiaCove NF" w:cs="CaskaydiaCove NF"/>
@@ -35026,7 +35161,7 @@
               </w:rPr>
               <w:t xml:space="preserve"> </w:t>
             </w:r>
-            <w:bookmarkEnd w:id="183"/>
+            <w:bookmarkEnd w:id="184"/>
             <w:r>
               <w:rPr>
                 <w:rFonts w:ascii="CaskaydiaCove NF" w:hAnsi="CaskaydiaCove NF" w:cs="CaskaydiaCove NF"/>
@@ -35174,7 +35309,7 @@
                 <w:lang w:val="en-US"/>
               </w:rPr>
             </w:pPr>
-            <w:bookmarkStart w:id="184" w:name="_Hlk210294318"/>
+            <w:bookmarkStart w:id="185" w:name="_Hlk210294318"/>
             <w:r>
               <w:rPr>
                 <w:rFonts w:ascii="CaskaydiaCove NF" w:hAnsi="CaskaydiaCove NF" w:cs="CaskaydiaCove NF"/>
@@ -35200,7 +35335,7 @@
               </w:rPr>
               <w:t xml:space="preserve"> M</w:t>
             </w:r>
-            <w:bookmarkEnd w:id="184"/>
+            <w:bookmarkEnd w:id="185"/>
           </w:p>
         </w:tc>
         <w:tc>
@@ -35350,8 +35485,8 @@
                 <w:lang w:val="en-US"/>
               </w:rPr>
             </w:pPr>
-            <w:bookmarkStart w:id="185" w:name="_Hlk210293763"/>
-            <w:bookmarkStart w:id="186" w:name="_Hlk210293959"/>
+            <w:bookmarkStart w:id="186" w:name="_Hlk210293763"/>
+            <w:bookmarkStart w:id="187" w:name="_Hlk210293959"/>
             <w:r>
               <w:rPr>
                 <w:rFonts w:ascii="CaskaydiaCove NF" w:hAnsi="CaskaydiaCove NF" w:cs="CaskaydiaCove NF"/>
@@ -35369,7 +35504,7 @@
               </w:rPr>
               <w:t xml:space="preserve"> 󰘳</w:t>
             </w:r>
-            <w:bookmarkEnd w:id="185"/>
+            <w:bookmarkEnd w:id="186"/>
             <w:r>
               <w:rPr>
                 <w:rFonts w:ascii="CaskaydiaCove NF" w:hAnsi="CaskaydiaCove NF" w:cs="CaskaydiaCove NF"/>
@@ -35378,7 +35513,7 @@
               </w:rPr>
               <w:t xml:space="preserve"> </w:t>
             </w:r>
-            <w:bookmarkEnd w:id="186"/>
+            <w:bookmarkEnd w:id="187"/>
             <w:r>
               <w:rPr>
                 <w:rFonts w:ascii="CaskaydiaCove NF" w:hAnsi="CaskaydiaCove NF" w:cs="CaskaydiaCove NF"/>
@@ -35463,7 +35598,7 @@
               </w:rPr>
               <w:t xml:space="preserve"> </w:t>
             </w:r>
-            <w:bookmarkStart w:id="187" w:name="_Hlk210293735"/>
+            <w:bookmarkStart w:id="188" w:name="_Hlk210293735"/>
             <w:r>
               <w:rPr>
                 <w:rFonts w:ascii="CaskaydiaCove NF" w:hAnsi="CaskaydiaCove NF" w:cs="CaskaydiaCove NF"/>
@@ -35480,7 +35615,7 @@
               </w:rPr>
               <w:t xml:space="preserve"> </w:t>
             </w:r>
-            <w:bookmarkEnd w:id="187"/>
+            <w:bookmarkEnd w:id="188"/>
             <w:r>
               <w:rPr>
                 <w:rFonts w:ascii="CaskaydiaCove NF" w:hAnsi="CaskaydiaCove NF" w:cs="CaskaydiaCove NF"/>
@@ -35529,7 +35664,7 @@
                 <w:lang w:val="en-US"/>
               </w:rPr>
             </w:pPr>
-            <w:bookmarkStart w:id="188" w:name="_Hlk210294604"/>
+            <w:bookmarkStart w:id="189" w:name="_Hlk210294604"/>
             <w:r>
               <w:rPr>
                 <w:sz w:val="18"/>
@@ -35538,7 +35673,7 @@
               </w:rPr>
               <w:t>Downloads</w:t>
             </w:r>
-            <w:bookmarkEnd w:id="188"/>
+            <w:bookmarkEnd w:id="189"/>
           </w:p>
         </w:tc>
         <w:tc>
@@ -36099,7 +36234,7 @@
                 <w:lang w:val="en-US"/>
               </w:rPr>
             </w:pPr>
-            <w:bookmarkStart w:id="189" w:name="_Hlk210295015"/>
+            <w:bookmarkStart w:id="190" w:name="_Hlk210295015"/>
             <w:r>
               <w:rPr>
                 <w:sz w:val="18"/>
@@ -36208,7 +36343,7 @@
                 <w:lang w:val="en-US"/>
               </w:rPr>
             </w:pPr>
-            <w:bookmarkStart w:id="190" w:name="_Hlk210295012"/>
+            <w:bookmarkStart w:id="191" w:name="_Hlk210295012"/>
             <w:r>
               <w:rPr>
                 <w:rFonts w:ascii="CaskaydiaCove NF" w:hAnsi="CaskaydiaCove NF" w:cs="CaskaydiaCove NF"/>
@@ -36234,7 +36369,7 @@
               </w:rPr>
               <w:t xml:space="preserve"> </w:t>
             </w:r>
-            <w:bookmarkEnd w:id="190"/>
+            <w:bookmarkEnd w:id="191"/>
             <w:r>
               <w:rPr>
                 <w:rFonts w:ascii="CaskaydiaCove NF" w:hAnsi="CaskaydiaCove NF" w:cs="CaskaydiaCove NF"/>
@@ -36271,7 +36406,7 @@
         </w:tc>
       </w:tr>
     </w:tbl>
-    <w:bookmarkEnd w:id="189"/>
+    <w:bookmarkEnd w:id="190"/>
     <w:p>
       <w:pPr>
         <w:pStyle w:val="berschrift2"/>

</xml_diff>